<commit_message>
Aggiunta a cap. 1.7.1
</commit_message>
<xml_diff>
--- a/Documentazione/Documentazione_Word_Clock.docx
+++ b/Documentazione/Documentazione_Word_Clock.docx
@@ -4191,7 +4191,19 @@
         <w:rPr>
           <w:lang w:val="it-IT"/>
         </w:rPr>
-        <w:t>Arduino 1.8.7</w:t>
+        <w:t>Arduino</w:t>
+      </w:r>
+      <w:r>
+        <w:rPr>
+          <w:lang w:val="it-IT"/>
+        </w:rPr>
+        <w:t xml:space="preserve"> IDE</w:t>
+      </w:r>
+      <w:r>
+        <w:rPr>
+          <w:lang w:val="it-IT"/>
+        </w:rPr>
+        <w:t xml:space="preserve"> 1.8.7</w:t>
       </w:r>
     </w:p>
     <w:p>
@@ -4247,24 +4259,60 @@
           <w:lang w:val="it-IT"/>
         </w:rPr>
       </w:pPr>
-      <w:r>
-        <w:rPr>
-          <w:lang w:val="it-IT"/>
-        </w:rPr>
-        <w:t>Atom 1.34.0</w:t>
-      </w:r>
+      <w:proofErr w:type="spellStart"/>
+      <w:r>
+        <w:rPr>
+          <w:lang w:val="it-IT"/>
+        </w:rPr>
+        <w:t>Atom</w:t>
+      </w:r>
+      <w:proofErr w:type="spellEnd"/>
+      <w:r>
+        <w:rPr>
+          <w:lang w:val="it-IT"/>
+        </w:rPr>
+        <w:t xml:space="preserve"> 1.34.0</w:t>
+      </w:r>
+    </w:p>
+    <w:p>
+      <w:pPr>
+        <w:pStyle w:val="Paragrafoelenco"/>
+        <w:numPr>
+          <w:ilvl w:val="0"/>
+          <w:numId w:val="31"/>
+        </w:numPr>
+        <w:rPr>
+          <w:lang w:val="it-IT"/>
+        </w:rPr>
+      </w:pPr>
+      <w:proofErr w:type="spellStart"/>
+      <w:r>
+        <w:rPr>
+          <w:lang w:val="it-IT"/>
+        </w:rPr>
+        <w:t>FishinoFlasher</w:t>
+      </w:r>
+      <w:proofErr w:type="spellEnd"/>
+      <w:r>
+        <w:rPr>
+          <w:lang w:val="it-IT"/>
+        </w:rPr>
+        <w:t xml:space="preserve"> 5.0.0</w:t>
+      </w:r>
+      <w:bookmarkStart w:id="11" w:name="_GoBack"/>
+      <w:bookmarkEnd w:id="11"/>
     </w:p>
     <w:p>
       <w:pPr>
         <w:pStyle w:val="Titolo3"/>
       </w:pPr>
-      <w:bookmarkStart w:id="11" w:name="_Toc413411420"/>
-      <w:bookmarkStart w:id="12" w:name="_Toc1139322"/>
+      <w:bookmarkStart w:id="12" w:name="_Toc413411420"/>
+      <w:bookmarkStart w:id="13" w:name="_Toc1139322"/>
       <w:r>
         <w:t>Hardware</w:t>
       </w:r>
-      <w:bookmarkEnd w:id="11"/>
       <w:bookmarkEnd w:id="12"/>
+      <w:bookmarkEnd w:id="13"/>
     </w:p>
     <w:p>
       <w:pPr>
@@ -4839,14 +4887,14 @@
       <w:pPr>
         <w:pStyle w:val="Titolo1"/>
       </w:pPr>
-      <w:bookmarkStart w:id="13" w:name="_Toc429059808"/>
-      <w:bookmarkStart w:id="14" w:name="_Toc1139323"/>
+      <w:bookmarkStart w:id="14" w:name="_Toc429059808"/>
+      <w:bookmarkStart w:id="15" w:name="_Toc1139323"/>
       <w:r>
         <w:lastRenderedPageBreak/>
         <w:t>Progettazione</w:t>
       </w:r>
-      <w:bookmarkEnd w:id="13"/>
       <w:bookmarkEnd w:id="14"/>
+      <w:bookmarkEnd w:id="15"/>
     </w:p>
     <w:p>
       <w:pPr>
@@ -4872,13 +4920,13 @@
       <w:pPr>
         <w:pStyle w:val="Titolo2"/>
       </w:pPr>
-      <w:bookmarkStart w:id="15" w:name="_Toc429059809"/>
-      <w:bookmarkStart w:id="16" w:name="_Toc1139324"/>
+      <w:bookmarkStart w:id="16" w:name="_Toc429059809"/>
+      <w:bookmarkStart w:id="17" w:name="_Toc1139324"/>
       <w:r>
         <w:t>Design dell’architettura del sistema</w:t>
       </w:r>
-      <w:bookmarkEnd w:id="15"/>
       <w:bookmarkEnd w:id="16"/>
+      <w:bookmarkEnd w:id="17"/>
     </w:p>
     <w:p>
       <w:pPr>
@@ -5015,16 +5063,16 @@
       <w:pPr>
         <w:pStyle w:val="Titolo2"/>
       </w:pPr>
-      <w:bookmarkStart w:id="17" w:name="_Toc429059810"/>
-      <w:bookmarkStart w:id="18" w:name="_Toc1139325"/>
+      <w:bookmarkStart w:id="18" w:name="_Toc429059810"/>
+      <w:bookmarkStart w:id="19" w:name="_Toc1139325"/>
       <w:r>
         <w:t>Design dei dati</w:t>
       </w:r>
       <w:r>
         <w:t xml:space="preserve"> e database</w:t>
       </w:r>
-      <w:bookmarkEnd w:id="17"/>
       <w:bookmarkEnd w:id="18"/>
+      <w:bookmarkEnd w:id="19"/>
     </w:p>
     <w:p>
       <w:pPr>
@@ -5075,13 +5123,13 @@
       <w:pPr>
         <w:pStyle w:val="Titolo2"/>
       </w:pPr>
-      <w:bookmarkStart w:id="19" w:name="_Toc429059811"/>
-      <w:bookmarkStart w:id="20" w:name="_Toc1139326"/>
+      <w:bookmarkStart w:id="20" w:name="_Toc429059811"/>
+      <w:bookmarkStart w:id="21" w:name="_Toc1139326"/>
       <w:r>
         <w:t>Design delle interfacce</w:t>
       </w:r>
-      <w:bookmarkEnd w:id="19"/>
       <w:bookmarkEnd w:id="20"/>
+      <w:bookmarkEnd w:id="21"/>
     </w:p>
     <w:p>
       <w:pPr>
@@ -5106,13 +5154,13 @@
       <w:pPr>
         <w:pStyle w:val="Titolo2"/>
       </w:pPr>
-      <w:bookmarkStart w:id="21" w:name="_Toc429059812"/>
-      <w:bookmarkStart w:id="22" w:name="_Toc1139327"/>
+      <w:bookmarkStart w:id="22" w:name="_Toc429059812"/>
+      <w:bookmarkStart w:id="23" w:name="_Toc1139327"/>
       <w:r>
         <w:t>Design procedurale</w:t>
       </w:r>
-      <w:bookmarkEnd w:id="21"/>
       <w:bookmarkEnd w:id="22"/>
+      <w:bookmarkEnd w:id="23"/>
     </w:p>
     <w:p>
       <w:pPr>
@@ -5280,14 +5328,14 @@
           <w:bottom w:val="single" w:sz="4" w:space="1" w:color="auto"/>
         </w:pBdr>
       </w:pPr>
-      <w:bookmarkStart w:id="23" w:name="_Toc461179222"/>
-      <w:bookmarkStart w:id="24" w:name="_Toc1139328"/>
+      <w:bookmarkStart w:id="24" w:name="_Toc461179222"/>
+      <w:bookmarkStart w:id="25" w:name="_Toc1139328"/>
       <w:r>
         <w:lastRenderedPageBreak/>
         <w:t>Implementazione</w:t>
       </w:r>
-      <w:bookmarkEnd w:id="23"/>
       <w:bookmarkEnd w:id="24"/>
+      <w:bookmarkEnd w:id="25"/>
     </w:p>
     <w:p>
       <w:r>
@@ -5332,8 +5380,8 @@
           <w:lang w:val="it-IT"/>
         </w:rPr>
       </w:pPr>
-      <w:bookmarkStart w:id="25" w:name="_Toc461179223"/>
-      <w:bookmarkStart w:id="26" w:name="_Toc1139329"/>
+      <w:bookmarkStart w:id="26" w:name="_Toc461179223"/>
+      <w:bookmarkStart w:id="27" w:name="_Toc1139329"/>
       <w:r>
         <w:rPr>
           <w:lang w:val="it-IT"/>
@@ -5341,20 +5389,20 @@
         <w:lastRenderedPageBreak/>
         <w:t>Test</w:t>
       </w:r>
-      <w:bookmarkEnd w:id="25"/>
       <w:bookmarkEnd w:id="26"/>
+      <w:bookmarkEnd w:id="27"/>
     </w:p>
     <w:p>
       <w:pPr>
         <w:pStyle w:val="Titolo2"/>
       </w:pPr>
-      <w:bookmarkStart w:id="27" w:name="_Toc461179224"/>
-      <w:bookmarkStart w:id="28" w:name="_Toc1139330"/>
+      <w:bookmarkStart w:id="28" w:name="_Toc461179224"/>
+      <w:bookmarkStart w:id="29" w:name="_Toc1139330"/>
       <w:r>
         <w:t>Protocollo di test</w:t>
       </w:r>
-      <w:bookmarkEnd w:id="27"/>
       <w:bookmarkEnd w:id="28"/>
+      <w:bookmarkEnd w:id="29"/>
     </w:p>
     <w:p>
       <w:pPr>
@@ -6401,14 +6449,14 @@
       <w:pPr>
         <w:pStyle w:val="Titolo2"/>
       </w:pPr>
-      <w:bookmarkStart w:id="29" w:name="_Toc461179225"/>
-      <w:bookmarkStart w:id="30" w:name="_Toc1139331"/>
+      <w:bookmarkStart w:id="30" w:name="_Toc461179225"/>
+      <w:bookmarkStart w:id="31" w:name="_Toc1139331"/>
       <w:r>
         <w:lastRenderedPageBreak/>
         <w:t>Risultati test</w:t>
       </w:r>
-      <w:bookmarkEnd w:id="29"/>
       <w:bookmarkEnd w:id="30"/>
+      <w:bookmarkEnd w:id="31"/>
     </w:p>
     <w:p>
       <w:pPr>
@@ -6427,16 +6475,16 @@
       <w:pPr>
         <w:pStyle w:val="Titolo2"/>
       </w:pPr>
-      <w:bookmarkStart w:id="31" w:name="_Toc461179226"/>
-      <w:bookmarkStart w:id="32" w:name="_Toc1139332"/>
+      <w:bookmarkStart w:id="32" w:name="_Toc461179226"/>
+      <w:bookmarkStart w:id="33" w:name="_Toc1139332"/>
       <w:r>
         <w:t>Mancanze</w:t>
       </w:r>
       <w:r>
         <w:t>/limitazioni conosciute</w:t>
       </w:r>
-      <w:bookmarkEnd w:id="31"/>
       <w:bookmarkEnd w:id="32"/>
+      <w:bookmarkEnd w:id="33"/>
     </w:p>
     <w:p>
       <w:pPr>
@@ -6478,8 +6526,8 @@
           <w:lang w:val="it-IT"/>
         </w:rPr>
       </w:pPr>
-      <w:bookmarkStart w:id="33" w:name="_Toc461179227"/>
-      <w:bookmarkStart w:id="34" w:name="_Toc1139333"/>
+      <w:bookmarkStart w:id="34" w:name="_Toc461179227"/>
+      <w:bookmarkStart w:id="35" w:name="_Toc1139333"/>
       <w:r>
         <w:rPr>
           <w:lang w:val="it-IT"/>
@@ -6487,8 +6535,8 @@
         <w:lastRenderedPageBreak/>
         <w:t>Consuntivo</w:t>
       </w:r>
-      <w:bookmarkEnd w:id="33"/>
       <w:bookmarkEnd w:id="34"/>
+      <w:bookmarkEnd w:id="35"/>
     </w:p>
     <w:p>
       <w:pPr>
@@ -6530,8 +6578,8 @@
           <w:lang w:val="it-IT"/>
         </w:rPr>
       </w:pPr>
-      <w:bookmarkStart w:id="35" w:name="_Toc461179228"/>
-      <w:bookmarkStart w:id="36" w:name="_Toc1139334"/>
+      <w:bookmarkStart w:id="36" w:name="_Toc461179228"/>
+      <w:bookmarkStart w:id="37" w:name="_Toc1139334"/>
       <w:r>
         <w:rPr>
           <w:lang w:val="it-IT"/>
@@ -6539,8 +6587,8 @@
         <w:lastRenderedPageBreak/>
         <w:t>Conclusioni</w:t>
       </w:r>
-      <w:bookmarkEnd w:id="35"/>
       <w:bookmarkEnd w:id="36"/>
+      <w:bookmarkEnd w:id="37"/>
     </w:p>
     <w:p>
       <w:pPr>
@@ -6625,13 +6673,13 @@
       <w:pPr>
         <w:pStyle w:val="Titolo2"/>
       </w:pPr>
-      <w:bookmarkStart w:id="37" w:name="_Toc461179229"/>
-      <w:bookmarkStart w:id="38" w:name="_Toc1139335"/>
+      <w:bookmarkStart w:id="38" w:name="_Toc461179229"/>
+      <w:bookmarkStart w:id="39" w:name="_Toc1139335"/>
       <w:r>
         <w:t>Sviluppi futuri</w:t>
       </w:r>
-      <w:bookmarkEnd w:id="37"/>
       <w:bookmarkEnd w:id="38"/>
+      <w:bookmarkEnd w:id="39"/>
     </w:p>
     <w:p>
       <w:pPr>
@@ -6650,13 +6698,13 @@
       <w:pPr>
         <w:pStyle w:val="Titolo2"/>
       </w:pPr>
-      <w:bookmarkStart w:id="39" w:name="_Toc461179230"/>
-      <w:bookmarkStart w:id="40" w:name="_Toc1139336"/>
+      <w:bookmarkStart w:id="40" w:name="_Toc461179230"/>
+      <w:bookmarkStart w:id="41" w:name="_Toc1139336"/>
       <w:r>
         <w:t>Considerazioni personali</w:t>
       </w:r>
-      <w:bookmarkEnd w:id="39"/>
       <w:bookmarkEnd w:id="40"/>
+      <w:bookmarkEnd w:id="41"/>
     </w:p>
     <w:p>
       <w:pPr>
@@ -6710,8 +6758,8 @@
           <w:lang w:val="it-IT"/>
         </w:rPr>
       </w:pPr>
-      <w:bookmarkStart w:id="41" w:name="_Toc461179231"/>
-      <w:bookmarkStart w:id="42" w:name="_Toc1139337"/>
+      <w:bookmarkStart w:id="42" w:name="_Toc461179231"/>
+      <w:bookmarkStart w:id="43" w:name="_Toc1139337"/>
       <w:r>
         <w:rPr>
           <w:lang w:val="it-IT"/>
@@ -6719,20 +6767,20 @@
         <w:lastRenderedPageBreak/>
         <w:t>Bibliografia</w:t>
       </w:r>
-      <w:bookmarkEnd w:id="41"/>
       <w:bookmarkEnd w:id="42"/>
+      <w:bookmarkEnd w:id="43"/>
     </w:p>
     <w:p>
       <w:pPr>
         <w:pStyle w:val="Titolo2"/>
       </w:pPr>
-      <w:bookmarkStart w:id="43" w:name="_Toc461179233"/>
-      <w:bookmarkStart w:id="44" w:name="_Toc1139338"/>
+      <w:bookmarkStart w:id="44" w:name="_Toc461179233"/>
+      <w:bookmarkStart w:id="45" w:name="_Toc1139338"/>
       <w:r>
         <w:t>Bibliografia per libri</w:t>
       </w:r>
-      <w:bookmarkEnd w:id="43"/>
       <w:bookmarkEnd w:id="44"/>
+      <w:bookmarkEnd w:id="45"/>
     </w:p>
     <w:p>
       <w:pPr>
@@ -6781,13 +6829,13 @@
       <w:pPr>
         <w:pStyle w:val="Titolo2"/>
       </w:pPr>
-      <w:bookmarkStart w:id="45" w:name="_Toc461179234"/>
-      <w:bookmarkStart w:id="46" w:name="_Toc1139339"/>
+      <w:bookmarkStart w:id="46" w:name="_Toc461179234"/>
+      <w:bookmarkStart w:id="47" w:name="_Toc1139339"/>
       <w:r>
         <w:t>Sitografia</w:t>
       </w:r>
-      <w:bookmarkEnd w:id="45"/>
       <w:bookmarkEnd w:id="46"/>
+      <w:bookmarkEnd w:id="47"/>
     </w:p>
     <w:p>
       <w:pPr>
@@ -7192,8 +7240,6 @@
           <w:lang w:val="en-US"/>
         </w:rPr>
       </w:pPr>
-      <w:bookmarkStart w:id="47" w:name="_GoBack"/>
-      <w:bookmarkEnd w:id="47"/>
     </w:p>
     <w:p>
       <w:pPr>
@@ -13120,7 +13166,7 @@
 </file>
 
 <file path=customXml/itemProps1.xml><?xml version="1.0" encoding="utf-8"?>
-<ds:datastoreItem xmlns:ds="http://schemas.openxmlformats.org/officeDocument/2006/customXml" ds:itemID="{58949B64-60F1-4206-861D-FE74CB6BFF75}">
+<ds:datastoreItem xmlns:ds="http://schemas.openxmlformats.org/officeDocument/2006/customXml" ds:itemID="{E57F854C-F7BD-481D-9F46-0E6ABFCEA010}">
   <ds:schemaRefs>
     <ds:schemaRef ds:uri="http://schemas.openxmlformats.org/officeDocument/2006/bibliography"/>
   </ds:schemaRefs>

</xml_diff>

<commit_message>
fix doc - Abstract e Scopo
</commit_message>
<xml_diff>
--- a/Documentazione/Documentazione_Word_Clock.docx
+++ b/Documentazione/Documentazione_Word_Clock.docx
@@ -129,7 +129,7 @@
         <w:rPr>
           <w:noProof/>
         </w:rPr>
-        <w:instrText xml:space="preserve"> PAGEREF _Toc4154540 \h </w:instrText>
+        <w:instrText xml:space="preserve"> PAGEREF _Toc5363479 \h </w:instrText>
       </w:r>
       <w:r>
         <w:rPr>
@@ -208,7 +208,7 @@
         <w:rPr>
           <w:noProof/>
         </w:rPr>
-        <w:instrText xml:space="preserve"> PAGEREF _Toc4154541 \h </w:instrText>
+        <w:instrText xml:space="preserve"> PAGEREF _Toc5363480 \h </w:instrText>
       </w:r>
       <w:r>
         <w:rPr>
@@ -287,7 +287,7 @@
         <w:rPr>
           <w:noProof/>
         </w:rPr>
-        <w:instrText xml:space="preserve"> PAGEREF _Toc4154542 \h </w:instrText>
+        <w:instrText xml:space="preserve"> PAGEREF _Toc5363481 \h </w:instrText>
       </w:r>
       <w:r>
         <w:rPr>
@@ -366,7 +366,7 @@
         <w:rPr>
           <w:noProof/>
         </w:rPr>
-        <w:instrText xml:space="preserve"> PAGEREF _Toc4154543 \h </w:instrText>
+        <w:instrText xml:space="preserve"> PAGEREF _Toc5363482 \h </w:instrText>
       </w:r>
       <w:r>
         <w:rPr>
@@ -428,7 +428,7 @@
         <w:rPr>
           <w:noProof/>
         </w:rPr>
-        <w:instrText xml:space="preserve"> PAGEREF _Toc4154544 \h </w:instrText>
+        <w:instrText xml:space="preserve"> PAGEREF _Toc5363483 \h </w:instrText>
       </w:r>
       <w:r>
         <w:rPr>
@@ -507,7 +507,7 @@
         <w:rPr>
           <w:noProof/>
         </w:rPr>
-        <w:instrText xml:space="preserve"> PAGEREF _Toc4154545 \h </w:instrText>
+        <w:instrText xml:space="preserve"> PAGEREF _Toc5363484 \h </w:instrText>
       </w:r>
       <w:r>
         <w:rPr>
@@ -586,7 +586,7 @@
         <w:rPr>
           <w:noProof/>
         </w:rPr>
-        <w:instrText xml:space="preserve"> PAGEREF _Toc4154546 \h </w:instrText>
+        <w:instrText xml:space="preserve"> PAGEREF _Toc5363485 \h </w:instrText>
       </w:r>
       <w:r>
         <w:rPr>
@@ -665,7 +665,7 @@
         <w:rPr>
           <w:noProof/>
         </w:rPr>
-        <w:instrText xml:space="preserve"> PAGEREF _Toc4154547 \h </w:instrText>
+        <w:instrText xml:space="preserve"> PAGEREF _Toc5363486 \h </w:instrText>
       </w:r>
       <w:r>
         <w:rPr>
@@ -744,7 +744,7 @@
         <w:rPr>
           <w:noProof/>
         </w:rPr>
-        <w:instrText xml:space="preserve"> PAGEREF _Toc4154548 \h </w:instrText>
+        <w:instrText xml:space="preserve"> PAGEREF _Toc5363487 \h </w:instrText>
       </w:r>
       <w:r>
         <w:rPr>
@@ -823,7 +823,7 @@
         <w:rPr>
           <w:noProof/>
         </w:rPr>
-        <w:instrText xml:space="preserve"> PAGEREF _Toc4154549 \h </w:instrText>
+        <w:instrText xml:space="preserve"> PAGEREF _Toc5363488 \h </w:instrText>
       </w:r>
       <w:r>
         <w:rPr>
@@ -902,7 +902,7 @@
         <w:rPr>
           <w:noProof/>
         </w:rPr>
-        <w:instrText xml:space="preserve"> PAGEREF _Toc4154550 \h </w:instrText>
+        <w:instrText xml:space="preserve"> PAGEREF _Toc5363489 \h </w:instrText>
       </w:r>
       <w:r>
         <w:rPr>
@@ -981,7 +981,7 @@
         <w:rPr>
           <w:noProof/>
         </w:rPr>
-        <w:instrText xml:space="preserve"> PAGEREF _Toc4154551 \h </w:instrText>
+        <w:instrText xml:space="preserve"> PAGEREF _Toc5363490 \h </w:instrText>
       </w:r>
       <w:r>
         <w:rPr>
@@ -1060,7 +1060,7 @@
         <w:rPr>
           <w:noProof/>
         </w:rPr>
-        <w:instrText xml:space="preserve"> PAGEREF _Toc4154552 \h </w:instrText>
+        <w:instrText xml:space="preserve"> PAGEREF _Toc5363491 \h </w:instrText>
       </w:r>
       <w:r>
         <w:rPr>
@@ -1078,6 +1078,164 @@
           <w:noProof/>
         </w:rPr>
         <w:t>7</w:t>
+      </w:r>
+      <w:r>
+        <w:rPr>
+          <w:noProof/>
+        </w:rPr>
+        <w:fldChar w:fldCharType="end"/>
+      </w:r>
+    </w:p>
+    <w:p>
+      <w:pPr>
+        <w:pStyle w:val="Sommario3"/>
+        <w:tabs>
+          <w:tab w:val="left" w:pos="1200"/>
+          <w:tab w:val="right" w:leader="dot" w:pos="9628"/>
+        </w:tabs>
+        <w:rPr>
+          <w:rFonts w:asciiTheme="minorHAnsi" w:eastAsiaTheme="minorEastAsia" w:hAnsiTheme="minorHAnsi" w:cstheme="minorBidi"/>
+          <w:noProof/>
+          <w:sz w:val="22"/>
+          <w:szCs w:val="22"/>
+          <w:lang w:val="it-IT"/>
+        </w:rPr>
+      </w:pPr>
+      <w:r>
+        <w:rPr>
+          <w:noProof/>
+        </w:rPr>
+        <w:t>2.1.1</w:t>
+      </w:r>
+      <w:r>
+        <w:rPr>
+          <w:rFonts w:asciiTheme="minorHAnsi" w:eastAsiaTheme="minorEastAsia" w:hAnsiTheme="minorHAnsi" w:cstheme="minorBidi"/>
+          <w:noProof/>
+          <w:sz w:val="22"/>
+          <w:szCs w:val="22"/>
+          <w:lang w:val="it-IT"/>
+        </w:rPr>
+        <w:tab/>
+      </w:r>
+      <w:r>
+        <w:rPr>
+          <w:noProof/>
+        </w:rPr>
+        <w:t>Striscia di led</w:t>
+      </w:r>
+      <w:r>
+        <w:rPr>
+          <w:noProof/>
+        </w:rPr>
+        <w:tab/>
+      </w:r>
+      <w:r>
+        <w:rPr>
+          <w:noProof/>
+        </w:rPr>
+        <w:fldChar w:fldCharType="begin"/>
+      </w:r>
+      <w:r>
+        <w:rPr>
+          <w:noProof/>
+        </w:rPr>
+        <w:instrText xml:space="preserve"> PAGEREF _Toc5363492 \h </w:instrText>
+      </w:r>
+      <w:r>
+        <w:rPr>
+          <w:noProof/>
+        </w:rPr>
+      </w:r>
+      <w:r>
+        <w:rPr>
+          <w:noProof/>
+        </w:rPr>
+        <w:fldChar w:fldCharType="separate"/>
+      </w:r>
+      <w:r>
+        <w:rPr>
+          <w:noProof/>
+        </w:rPr>
+        <w:t>7</w:t>
+      </w:r>
+      <w:r>
+        <w:rPr>
+          <w:noProof/>
+        </w:rPr>
+        <w:fldChar w:fldCharType="end"/>
+      </w:r>
+    </w:p>
+    <w:p>
+      <w:pPr>
+        <w:pStyle w:val="Sommario3"/>
+        <w:tabs>
+          <w:tab w:val="left" w:pos="1200"/>
+          <w:tab w:val="right" w:leader="dot" w:pos="9628"/>
+        </w:tabs>
+        <w:rPr>
+          <w:rFonts w:asciiTheme="minorHAnsi" w:eastAsiaTheme="minorEastAsia" w:hAnsiTheme="minorHAnsi" w:cstheme="minorBidi"/>
+          <w:noProof/>
+          <w:sz w:val="22"/>
+          <w:szCs w:val="22"/>
+          <w:lang w:val="it-IT"/>
+        </w:rPr>
+      </w:pPr>
+      <w:r>
+        <w:rPr>
+          <w:noProof/>
+        </w:rPr>
+        <w:t>2.1.2</w:t>
+      </w:r>
+      <w:r>
+        <w:rPr>
+          <w:rFonts w:asciiTheme="minorHAnsi" w:eastAsiaTheme="minorEastAsia" w:hAnsiTheme="minorHAnsi" w:cstheme="minorBidi"/>
+          <w:noProof/>
+          <w:sz w:val="22"/>
+          <w:szCs w:val="22"/>
+          <w:lang w:val="it-IT"/>
+        </w:rPr>
+        <w:tab/>
+      </w:r>
+      <w:r>
+        <w:rPr>
+          <w:noProof/>
+        </w:rPr>
+        <w:t>RTC</w:t>
+      </w:r>
+      <w:r>
+        <w:rPr>
+          <w:noProof/>
+        </w:rPr>
+        <w:tab/>
+      </w:r>
+      <w:r>
+        <w:rPr>
+          <w:noProof/>
+        </w:rPr>
+        <w:fldChar w:fldCharType="begin"/>
+      </w:r>
+      <w:r>
+        <w:rPr>
+          <w:noProof/>
+        </w:rPr>
+        <w:instrText xml:space="preserve"> PAGEREF _Toc5363493 \h </w:instrText>
+      </w:r>
+      <w:r>
+        <w:rPr>
+          <w:noProof/>
+        </w:rPr>
+      </w:r>
+      <w:r>
+        <w:rPr>
+          <w:noProof/>
+        </w:rPr>
+        <w:fldChar w:fldCharType="separate"/>
+      </w:r>
+      <w:r>
+        <w:rPr>
+          <w:noProof/>
+        </w:rPr>
+        <w:t>8</w:t>
       </w:r>
       <w:r>
         <w:rPr>
@@ -1139,7 +1297,7 @@
         <w:rPr>
           <w:noProof/>
         </w:rPr>
-        <w:instrText xml:space="preserve"> PAGEREF _Toc4154553 \h </w:instrText>
+        <w:instrText xml:space="preserve"> PAGEREF _Toc5363494 \h </w:instrText>
       </w:r>
       <w:r>
         <w:rPr>
@@ -1156,7 +1314,7 @@
         <w:rPr>
           <w:noProof/>
         </w:rPr>
-        <w:t>7</w:t>
+        <w:t>9</w:t>
       </w:r>
       <w:r>
         <w:rPr>
@@ -1218,7 +1376,7 @@
         <w:rPr>
           <w:noProof/>
         </w:rPr>
-        <w:instrText xml:space="preserve"> PAGEREF _Toc4154554 \h </w:instrText>
+        <w:instrText xml:space="preserve"> PAGEREF _Toc5363495 \h </w:instrText>
       </w:r>
       <w:r>
         <w:rPr>
@@ -1235,7 +1393,7 @@
         <w:rPr>
           <w:noProof/>
         </w:rPr>
-        <w:t>7</w:t>
+        <w:t>10</w:t>
       </w:r>
       <w:r>
         <w:rPr>
@@ -1297,7 +1455,7 @@
         <w:rPr>
           <w:noProof/>
         </w:rPr>
-        <w:instrText xml:space="preserve"> PAGEREF _Toc4154555 \h </w:instrText>
+        <w:instrText xml:space="preserve"> PAGEREF _Toc5363496 \h </w:instrText>
       </w:r>
       <w:r>
         <w:rPr>
@@ -1314,7 +1472,7 @@
         <w:rPr>
           <w:noProof/>
         </w:rPr>
-        <w:t>8</w:t>
+        <w:t>11</w:t>
       </w:r>
       <w:r>
         <w:rPr>
@@ -1378,7 +1536,7 @@
         <w:rPr>
           <w:noProof/>
         </w:rPr>
-        <w:instrText xml:space="preserve"> PAGEREF _Toc4154556 \h </w:instrText>
+        <w:instrText xml:space="preserve"> PAGEREF _Toc5363497 \h </w:instrText>
       </w:r>
       <w:r>
         <w:rPr>
@@ -1395,7 +1553,7 @@
         <w:rPr>
           <w:noProof/>
         </w:rPr>
-        <w:t>9</w:t>
+        <w:t>12</w:t>
       </w:r>
       <w:r>
         <w:rPr>
@@ -1457,7 +1615,7 @@
         <w:rPr>
           <w:noProof/>
         </w:rPr>
-        <w:instrText xml:space="preserve"> PAGEREF _Toc4154557 \h </w:instrText>
+        <w:instrText xml:space="preserve"> PAGEREF _Toc5363498 \h </w:instrText>
       </w:r>
       <w:r>
         <w:rPr>
@@ -1474,7 +1632,7 @@
         <w:rPr>
           <w:noProof/>
         </w:rPr>
-        <w:t>9</w:t>
+        <w:t>12</w:t>
       </w:r>
       <w:r>
         <w:rPr>
@@ -1536,7 +1694,7 @@
         <w:rPr>
           <w:noProof/>
         </w:rPr>
-        <w:instrText xml:space="preserve"> PAGEREF _Toc4154558 \h </w:instrText>
+        <w:instrText xml:space="preserve"> PAGEREF _Toc5363499 \h </w:instrText>
       </w:r>
       <w:r>
         <w:rPr>
@@ -1553,7 +1711,7 @@
         <w:rPr>
           <w:noProof/>
         </w:rPr>
-        <w:t>10</w:t>
+        <w:t>13</w:t>
       </w:r>
       <w:r>
         <w:rPr>
@@ -1615,7 +1773,7 @@
         <w:rPr>
           <w:noProof/>
         </w:rPr>
-        <w:instrText xml:space="preserve"> PAGEREF _Toc4154559 \h </w:instrText>
+        <w:instrText xml:space="preserve"> PAGEREF _Toc5363500 \h </w:instrText>
       </w:r>
       <w:r>
         <w:rPr>
@@ -1632,7 +1790,7 @@
         <w:rPr>
           <w:noProof/>
         </w:rPr>
-        <w:t>10</w:t>
+        <w:t>13</w:t>
       </w:r>
       <w:r>
         <w:rPr>
@@ -1696,7 +1854,7 @@
         <w:rPr>
           <w:noProof/>
         </w:rPr>
-        <w:instrText xml:space="preserve"> PAGEREF _Toc4154560 \h </w:instrText>
+        <w:instrText xml:space="preserve"> PAGEREF _Toc5363501 \h </w:instrText>
       </w:r>
       <w:r>
         <w:rPr>
@@ -1713,7 +1871,7 @@
         <w:rPr>
           <w:noProof/>
         </w:rPr>
-        <w:t>11</w:t>
+        <w:t>14</w:t>
       </w:r>
       <w:r>
         <w:rPr>
@@ -1777,7 +1935,7 @@
         <w:rPr>
           <w:noProof/>
         </w:rPr>
-        <w:instrText xml:space="preserve"> PAGEREF _Toc4154561 \h </w:instrText>
+        <w:instrText xml:space="preserve"> PAGEREF _Toc5363502 \h </w:instrText>
       </w:r>
       <w:r>
         <w:rPr>
@@ -1794,7 +1952,7 @@
         <w:rPr>
           <w:noProof/>
         </w:rPr>
-        <w:t>12</w:t>
+        <w:t>15</w:t>
       </w:r>
       <w:r>
         <w:rPr>
@@ -1856,7 +2014,7 @@
         <w:rPr>
           <w:noProof/>
         </w:rPr>
-        <w:instrText xml:space="preserve"> PAGEREF _Toc4154562 \h </w:instrText>
+        <w:instrText xml:space="preserve"> PAGEREF _Toc5363503 \h </w:instrText>
       </w:r>
       <w:r>
         <w:rPr>
@@ -1873,7 +2031,7 @@
         <w:rPr>
           <w:noProof/>
         </w:rPr>
-        <w:t>12</w:t>
+        <w:t>15</w:t>
       </w:r>
       <w:r>
         <w:rPr>
@@ -1935,7 +2093,7 @@
         <w:rPr>
           <w:noProof/>
         </w:rPr>
-        <w:instrText xml:space="preserve"> PAGEREF _Toc4154563 \h </w:instrText>
+        <w:instrText xml:space="preserve"> PAGEREF _Toc5363504 \h </w:instrText>
       </w:r>
       <w:r>
         <w:rPr>
@@ -1952,7 +2110,7 @@
         <w:rPr>
           <w:noProof/>
         </w:rPr>
-        <w:t>12</w:t>
+        <w:t>15</w:t>
       </w:r>
       <w:r>
         <w:rPr>
@@ -2016,7 +2174,7 @@
         <w:rPr>
           <w:noProof/>
         </w:rPr>
-        <w:instrText xml:space="preserve"> PAGEREF _Toc4154564 \h </w:instrText>
+        <w:instrText xml:space="preserve"> PAGEREF _Toc5363505 \h </w:instrText>
       </w:r>
       <w:r>
         <w:rPr>
@@ -2033,7 +2191,7 @@
         <w:rPr>
           <w:noProof/>
         </w:rPr>
-        <w:t>13</w:t>
+        <w:t>16</w:t>
       </w:r>
       <w:r>
         <w:rPr>
@@ -2095,7 +2253,7 @@
         <w:rPr>
           <w:noProof/>
         </w:rPr>
-        <w:instrText xml:space="preserve"> PAGEREF _Toc4154565 \h </w:instrText>
+        <w:instrText xml:space="preserve"> PAGEREF _Toc5363506 \h </w:instrText>
       </w:r>
       <w:r>
         <w:rPr>
@@ -2112,7 +2270,7 @@
         <w:rPr>
           <w:noProof/>
         </w:rPr>
-        <w:t>13</w:t>
+        <w:t>16</w:t>
       </w:r>
       <w:r>
         <w:rPr>
@@ -2174,7 +2332,7 @@
         <w:rPr>
           <w:noProof/>
         </w:rPr>
-        <w:instrText xml:space="preserve"> PAGEREF _Toc4154566 \h </w:instrText>
+        <w:instrText xml:space="preserve"> PAGEREF _Toc5363507 \h </w:instrText>
       </w:r>
       <w:r>
         <w:rPr>
@@ -2191,7 +2349,7 @@
         <w:rPr>
           <w:noProof/>
         </w:rPr>
-        <w:t>13</w:t>
+        <w:t>16</w:t>
       </w:r>
       <w:r>
         <w:rPr>
@@ -2255,7 +2413,7 @@
         <w:rPr>
           <w:noProof/>
         </w:rPr>
-        <w:instrText xml:space="preserve"> PAGEREF _Toc4154567 \h </w:instrText>
+        <w:instrText xml:space="preserve"> PAGEREF _Toc5363508 \h </w:instrText>
       </w:r>
       <w:r>
         <w:rPr>
@@ -2272,7 +2430,7 @@
         <w:rPr>
           <w:noProof/>
         </w:rPr>
-        <w:t>13</w:t>
+        <w:t>16</w:t>
       </w:r>
       <w:r>
         <w:rPr>
@@ -2307,7 +2465,7 @@
         </w:rPr>
         <w:br w:type="page"/>
       </w:r>
-      <w:bookmarkStart w:id="0" w:name="_Toc4154540"/>
+      <w:bookmarkStart w:id="0" w:name="_Toc5363479"/>
       <w:r>
         <w:rPr>
           <w:lang w:val="it-IT"/>
@@ -2321,7 +2479,7 @@
       <w:pPr>
         <w:pStyle w:val="Titolo2"/>
       </w:pPr>
-      <w:bookmarkStart w:id="1" w:name="_Toc4154541"/>
+      <w:bookmarkStart w:id="1" w:name="_Toc5363480"/>
       <w:r>
         <w:t>Informazioni sul progetto</w:t>
       </w:r>
@@ -2376,14 +2534,12 @@
         </w:rPr>
         <w:t xml:space="preserve"> </w:t>
       </w:r>
-      <w:proofErr w:type="spellStart"/>
       <w:r>
         <w:rPr>
           <w:lang w:val="it-IT"/>
         </w:rPr>
         <w:t>Weishaupt</w:t>
       </w:r>
-      <w:proofErr w:type="spellEnd"/>
       <w:r>
         <w:rPr>
           <w:lang w:val="it-IT"/>
@@ -2472,20 +2628,17 @@
       <w:pPr>
         <w:pStyle w:val="Titolo2"/>
       </w:pPr>
-      <w:bookmarkStart w:id="2" w:name="_Toc4154542"/>
-      <w:proofErr w:type="spellStart"/>
+      <w:bookmarkStart w:id="2" w:name="_Toc5363481"/>
       <w:r>
         <w:t>Abstract</w:t>
       </w:r>
       <w:bookmarkEnd w:id="2"/>
-      <w:proofErr w:type="spellEnd"/>
       <w:r>
         <w:t xml:space="preserve"> </w:t>
       </w:r>
     </w:p>
     <w:p>
       <w:pPr>
-        <w:ind w:left="576"/>
         <w:rPr>
           <w:i/>
           <w:lang w:val="en-GB"/>
@@ -2552,215 +2705,211 @@
           <w:i/>
           <w:lang w:val="en-GB"/>
         </w:rPr>
-        <w:t xml:space="preserve">n </w:t>
-      </w:r>
-      <w:proofErr w:type="gramStart"/>
+        <w:t xml:space="preserve">n this project a box is used where below </w:t>
+      </w:r>
       <w:r>
         <w:rPr>
           <w:i/>
           <w:lang w:val="en-GB"/>
         </w:rPr>
-        <w:t>this</w:t>
-      </w:r>
-      <w:proofErr w:type="gramEnd"/>
+        <w:t xml:space="preserve">there </w:t>
+      </w:r>
       <w:r>
         <w:rPr>
           <w:i/>
           <w:lang w:val="en-GB"/>
         </w:rPr>
-        <w:t xml:space="preserve"> project a box is used where below </w:t>
+        <w:t xml:space="preserve">is a strip of </w:t>
       </w:r>
       <w:r>
         <w:rPr>
           <w:i/>
           <w:lang w:val="en-GB"/>
         </w:rPr>
-        <w:t xml:space="preserve">there </w:t>
+        <w:t>led</w:t>
       </w:r>
       <w:r>
         <w:rPr>
           <w:i/>
           <w:lang w:val="en-GB"/>
         </w:rPr>
-        <w:t xml:space="preserve">is a strip of </w:t>
+        <w:t xml:space="preserve"> </w:t>
       </w:r>
       <w:r>
         <w:rPr>
           <w:i/>
           <w:lang w:val="en-GB"/>
         </w:rPr>
-        <w:t>led</w:t>
+        <w:t xml:space="preserve">and above </w:t>
       </w:r>
       <w:r>
         <w:rPr>
           <w:i/>
           <w:lang w:val="en-GB"/>
         </w:rPr>
-        <w:t xml:space="preserve"> </w:t>
+        <w:t xml:space="preserve">there </w:t>
       </w:r>
       <w:r>
         <w:rPr>
           <w:i/>
           <w:lang w:val="en-GB"/>
         </w:rPr>
-        <w:t xml:space="preserve">and above </w:t>
+        <w:t>is a sheet with the words that together form the time</w:t>
       </w:r>
       <w:r>
         <w:rPr>
           <w:i/>
           <w:lang w:val="en-GB"/>
         </w:rPr>
-        <w:t xml:space="preserve">there </w:t>
+        <w:t>. T</w:t>
       </w:r>
       <w:r>
         <w:rPr>
           <w:i/>
           <w:lang w:val="en-GB"/>
         </w:rPr>
-        <w:t>is a sheet with the words that together form the time</w:t>
+        <w:t>his strip is programmed</w:t>
       </w:r>
       <w:r>
         <w:rPr>
           <w:i/>
           <w:lang w:val="en-GB"/>
         </w:rPr>
-        <w:t>. T</w:t>
+        <w:t xml:space="preserve"> in Arduino</w:t>
       </w:r>
       <w:r>
         <w:rPr>
           <w:i/>
           <w:lang w:val="en-GB"/>
         </w:rPr>
-        <w:t xml:space="preserve">his strip </w:t>
-      </w:r>
-      <w:proofErr w:type="gramStart"/>
+        <w:t xml:space="preserve"> so that the </w:t>
+      </w:r>
       <w:r>
         <w:rPr>
           <w:i/>
           <w:lang w:val="en-GB"/>
         </w:rPr>
-        <w:t>is programmed</w:t>
-      </w:r>
-      <w:proofErr w:type="gramEnd"/>
+        <w:t>led</w:t>
+      </w:r>
       <w:r>
         <w:rPr>
           <w:i/>
           <w:lang w:val="en-GB"/>
         </w:rPr>
-        <w:t xml:space="preserve"> in Arduino</w:t>
+        <w:t xml:space="preserve"> that form the words of the current time are turned on</w:t>
       </w:r>
       <w:r>
         <w:rPr>
           <w:i/>
           <w:lang w:val="en-GB"/>
         </w:rPr>
-        <w:t xml:space="preserve"> so that the </w:t>
+        <w:t xml:space="preserve">. </w:t>
       </w:r>
       <w:r>
         <w:rPr>
           <w:i/>
           <w:lang w:val="en-GB"/>
         </w:rPr>
-        <w:t>led</w:t>
+        <w:t xml:space="preserve">The time is obtained from a time server </w:t>
       </w:r>
       <w:r>
         <w:rPr>
           <w:i/>
           <w:lang w:val="en-GB"/>
         </w:rPr>
-        <w:t xml:space="preserve"> that form the words of the current time are turned on</w:t>
+        <w:t>and set up by a</w:t>
       </w:r>
       <w:r>
         <w:rPr>
           <w:i/>
           <w:lang w:val="en-GB"/>
         </w:rPr>
-        <w:t xml:space="preserve">. </w:t>
+        <w:t xml:space="preserve"> RTC, otherwise it can be configured directly from the box using physical button. </w:t>
       </w:r>
       <w:r>
         <w:rPr>
           <w:i/>
           <w:lang w:val="en-GB"/>
         </w:rPr>
-        <w:t xml:space="preserve">The time is obtained from a </w:t>
-      </w:r>
-      <w:proofErr w:type="gramStart"/>
+        <w:br/>
+      </w:r>
       <w:r>
         <w:rPr>
           <w:i/>
           <w:lang w:val="en-GB"/>
         </w:rPr>
-        <w:t>time server</w:t>
-      </w:r>
-      <w:proofErr w:type="gramEnd"/>
+        <w:t>The final product can be considered as a prototype, since the main idea is to expose a large word clock on the roof of the study center</w:t>
+      </w:r>
       <w:r>
         <w:rPr>
           <w:i/>
           <w:lang w:val="en-GB"/>
         </w:rPr>
-        <w:t xml:space="preserve"> or from a RTC, otherwise it can be configured directly from the box using physical button. </w:t>
-      </w:r>
-      <w:r>
-        <w:rPr>
-          <w:i/>
-          <w:lang w:val="en-GB"/>
-        </w:rPr>
+        <w:t>.</w:t>
+      </w:r>
+    </w:p>
+    <w:p>
+      <w:pPr>
+        <w:pStyle w:val="Titolo2"/>
+      </w:pPr>
+      <w:bookmarkStart w:id="3" w:name="_Toc5363482"/>
+      <w:r>
+        <w:t>Scopo</w:t>
+      </w:r>
+      <w:bookmarkEnd w:id="3"/>
+    </w:p>
+    <w:p>
+      <w:r>
+        <w:t>Lo scopo di questo progetto è quello di creare un prototipo funzio</w:t>
+      </w:r>
+      <w:r>
+        <w:t>nante di un orologio a parole (word c</w:t>
+      </w:r>
+      <w:r>
+        <w:t>lock) per poi in seguito presentarlo a una commissione che deciderà se stanziare i fondi per poterne realizzare una versione più grande montata sulla torre sinistra della scuola.</w:t>
+      </w:r>
+      <w:r>
+        <w:t xml:space="preserve"> </w:t>
+      </w:r>
+      <w:r>
         <w:br/>
-      </w:r>
-      <w:r>
-        <w:rPr>
-          <w:i/>
-          <w:lang w:val="en-GB"/>
-        </w:rPr>
-        <w:t xml:space="preserve">The final product </w:t>
-      </w:r>
-      <w:proofErr w:type="gramStart"/>
-      <w:r>
-        <w:rPr>
-          <w:i/>
-          <w:lang w:val="en-GB"/>
-        </w:rPr>
-        <w:t>can be considered</w:t>
-      </w:r>
-      <w:proofErr w:type="gramEnd"/>
-      <w:r>
-        <w:rPr>
-          <w:i/>
-          <w:lang w:val="en-GB"/>
-        </w:rPr>
-        <w:t xml:space="preserve"> as a prototype, since the main idea is to expose a large word clock on the roof of the study </w:t>
-      </w:r>
-      <w:proofErr w:type="spellStart"/>
-      <w:r>
-        <w:rPr>
-          <w:i/>
-          <w:lang w:val="en-GB"/>
-        </w:rPr>
-        <w:t>center</w:t>
-      </w:r>
-      <w:proofErr w:type="spellEnd"/>
-      <w:r>
-        <w:rPr>
-          <w:i/>
-          <w:lang w:val="en-GB"/>
-        </w:rPr>
-        <w:t>.</w:t>
-      </w:r>
-    </w:p>
-    <w:p>
-      <w:pPr>
-        <w:pStyle w:val="Titolo2"/>
-      </w:pPr>
-      <w:bookmarkStart w:id="3" w:name="_Toc4154543"/>
-      <w:r>
-        <w:t>Scopo</w:t>
-      </w:r>
-      <w:bookmarkEnd w:id="3"/>
-    </w:p>
-    <w:p>
-      <w:r>
-        <w:t>Lo scopo di questo progetto è quello di creare un prototipo funzionante di un orologio a parole (Word Clock) per poi in seguito presentarlo a una commissione che deciderà se stanziare i fondi per poterne realizzare una versione più grande montata sulla torre sinistra della scuola.</w:t>
-      </w:r>
+        <w:t>Un word clock è un orologio che mostra l’orario tramite l’uso del linguaggio parlato. In questo progetto viene usata una scatola dove viene montata una striscia di led con sopra montato un sostegno in cui appoggiare un foglio dove sono scritte le parole.</w:t>
+      </w:r>
+      <w:r>
+        <w:t xml:space="preserve"> Questa striscia viene programmata in Arduino</w:t>
+      </w:r>
+      <w:r>
+        <w:t>,</w:t>
+      </w:r>
+      <w:r>
+        <w:t xml:space="preserve"> in</w:t>
+      </w:r>
+      <w:r>
+        <w:t xml:space="preserve"> questo</w:t>
+      </w:r>
+      <w:r>
+        <w:t xml:space="preserve"> mod</w:t>
+      </w:r>
+      <w:r>
+        <w:t xml:space="preserve">o i </w:t>
+      </w:r>
+      <w:r>
+        <w:t xml:space="preserve">led </w:t>
+      </w:r>
+      <w:r>
+        <w:t>si accendo</w:t>
+      </w:r>
+      <w:r>
+        <w:t>no formando le parole che indicano l’orario.</w:t>
+      </w:r>
+      <w:r>
+        <w:t xml:space="preserve"> L’ora</w:t>
+      </w:r>
+      <w:r>
+        <w:t>rio è ottenuto da un server e viene poi impostato e memorizzato da un RTC, altrimenti è possibile configurarlo direttamente dalla scatola tramite pulsanti fisici.</w:t>
+      </w:r>
+      <w:bookmarkStart w:id="4" w:name="_GoBack"/>
+      <w:bookmarkEnd w:id="4"/>
     </w:p>
     <w:p/>
     <w:p>
@@ -2776,22 +2925,22 @@
           <w:numId w:val="0"/>
         </w:numPr>
       </w:pPr>
-      <w:bookmarkStart w:id="4" w:name="_Toc4154544"/>
+      <w:bookmarkStart w:id="5" w:name="_Toc5363483"/>
       <w:r>
         <w:lastRenderedPageBreak/>
         <w:t>Analisi</w:t>
       </w:r>
-      <w:bookmarkEnd w:id="4"/>
+      <w:bookmarkEnd w:id="5"/>
     </w:p>
     <w:p>
       <w:pPr>
         <w:pStyle w:val="Titolo2"/>
       </w:pPr>
-      <w:bookmarkStart w:id="5" w:name="_Toc4154545"/>
+      <w:bookmarkStart w:id="6" w:name="_Toc5363484"/>
       <w:r>
         <w:t>Analisi del dominio</w:t>
       </w:r>
-      <w:bookmarkEnd w:id="5"/>
+      <w:bookmarkEnd w:id="6"/>
     </w:p>
     <w:p>
       <w:pPr>
@@ -2890,7 +3039,7 @@
       <w:pPr>
         <w:pStyle w:val="Titolo2"/>
       </w:pPr>
-      <w:bookmarkStart w:id="6" w:name="_Toc4154546"/>
+      <w:bookmarkStart w:id="7" w:name="_Toc5363485"/>
       <w:r>
         <w:t>Analisi e s</w:t>
       </w:r>
@@ -2903,7 +3052,7 @@
       <w:r>
         <w:t>dei requisiti</w:t>
       </w:r>
-      <w:bookmarkEnd w:id="6"/>
+      <w:bookmarkEnd w:id="7"/>
     </w:p>
     <w:tbl>
       <w:tblPr>
@@ -3219,25 +3368,7 @@
                 <w:szCs w:val="16"/>
                 <w:lang w:val="it-IT"/>
               </w:rPr>
-              <w:t xml:space="preserve"> necessario verificare che i componenti hardware (</w:t>
-            </w:r>
-            <w:proofErr w:type="spellStart"/>
-            <w:r>
-              <w:rPr>
-                <w:sz w:val="16"/>
-                <w:szCs w:val="16"/>
-                <w:lang w:val="it-IT"/>
-              </w:rPr>
-              <w:t>Fishino</w:t>
-            </w:r>
-            <w:proofErr w:type="spellEnd"/>
-            <w:r>
-              <w:rPr>
-                <w:sz w:val="16"/>
-                <w:szCs w:val="16"/>
-                <w:lang w:val="it-IT"/>
-              </w:rPr>
-              <w:t xml:space="preserve"> e </w:t>
+              <w:t xml:space="preserve"> necessario verificare che i componenti hardware (Fishino e </w:t>
             </w:r>
             <w:r>
               <w:rPr>
@@ -4238,24 +4369,16 @@
       <w:pPr>
         <w:pStyle w:val="Titolo2"/>
       </w:pPr>
-      <w:bookmarkStart w:id="7" w:name="_Toc4154547"/>
+      <w:bookmarkStart w:id="8" w:name="_Toc5363486"/>
       <w:r>
         <w:lastRenderedPageBreak/>
         <w:t>Pianificazione</w:t>
       </w:r>
-      <w:bookmarkEnd w:id="7"/>
-    </w:p>
-    <w:p>
-      <w:r>
-        <w:t xml:space="preserve">La pianificazione del progetto è stata effettuata mediante la realizzazione di un diagramma di </w:t>
-      </w:r>
-      <w:proofErr w:type="spellStart"/>
-      <w:r>
-        <w:t>Gantt</w:t>
-      </w:r>
-      <w:proofErr w:type="spellEnd"/>
-      <w:r>
-        <w:t xml:space="preserve">. </w:t>
+      <w:bookmarkEnd w:id="8"/>
+    </w:p>
+    <w:p>
+      <w:r>
+        <w:t xml:space="preserve">La pianificazione del progetto è stata effettuata mediante la realizzazione di un diagramma di Gantt. </w:t>
       </w:r>
     </w:p>
     <w:p>
@@ -4362,24 +4485,24 @@
       <w:pPr>
         <w:pStyle w:val="Titolo2"/>
       </w:pPr>
-      <w:bookmarkStart w:id="8" w:name="_Toc4154548"/>
+      <w:bookmarkStart w:id="9" w:name="_Toc5363487"/>
       <w:r>
         <w:lastRenderedPageBreak/>
         <w:t>Analisi dei mezzi</w:t>
       </w:r>
-      <w:bookmarkEnd w:id="8"/>
+      <w:bookmarkEnd w:id="9"/>
     </w:p>
     <w:p>
       <w:pPr>
         <w:pStyle w:val="Titolo3"/>
       </w:pPr>
-      <w:bookmarkStart w:id="9" w:name="_Toc413411419"/>
-      <w:bookmarkStart w:id="10" w:name="_Toc4154549"/>
+      <w:bookmarkStart w:id="10" w:name="_Toc413411419"/>
+      <w:bookmarkStart w:id="11" w:name="_Toc5363488"/>
       <w:r>
         <w:t>Software</w:t>
       </w:r>
-      <w:bookmarkEnd w:id="9"/>
       <w:bookmarkEnd w:id="10"/>
+      <w:bookmarkEnd w:id="11"/>
     </w:p>
     <w:p>
       <w:pPr>
@@ -4435,19 +4558,11 @@
         </w:rPr>
         <w:t xml:space="preserve">Microsoft </w:t>
       </w:r>
-      <w:proofErr w:type="spellStart"/>
-      <w:r>
-        <w:rPr>
-          <w:lang w:val="it-IT"/>
-        </w:rPr>
-        <w:t>Power</w:t>
-      </w:r>
-      <w:proofErr w:type="spellEnd"/>
-      <w:r>
-        <w:rPr>
-          <w:lang w:val="it-IT"/>
-        </w:rPr>
-        <w:t xml:space="preserve"> Point 2016</w:t>
+      <w:r>
+        <w:rPr>
+          <w:lang w:val="it-IT"/>
+        </w:rPr>
+        <w:t>Power Point 2016</w:t>
       </w:r>
     </w:p>
     <w:p>
@@ -4491,19 +4606,11 @@
           <w:lang w:val="it-IT"/>
         </w:rPr>
       </w:pPr>
-      <w:proofErr w:type="spellStart"/>
-      <w:r>
-        <w:rPr>
-          <w:lang w:val="it-IT"/>
-        </w:rPr>
-        <w:t>GanttProject</w:t>
-      </w:r>
-      <w:proofErr w:type="spellEnd"/>
-      <w:r>
-        <w:rPr>
-          <w:lang w:val="it-IT"/>
-        </w:rPr>
-        <w:t xml:space="preserve"> 2.8.9</w:t>
+      <w:r>
+        <w:rPr>
+          <w:lang w:val="it-IT"/>
+        </w:rPr>
+        <w:t>GanttProject 2.8.9</w:t>
       </w:r>
       <w:r>
         <w:rPr>
@@ -4527,21 +4634,7 @@
         <w:rPr>
           <w:lang w:val="it-IT"/>
         </w:rPr>
-        <w:t xml:space="preserve">Google </w:t>
-      </w:r>
-      <w:proofErr w:type="spellStart"/>
-      <w:r>
-        <w:rPr>
-          <w:lang w:val="it-IT"/>
-        </w:rPr>
-        <w:t>Chrome</w:t>
-      </w:r>
-      <w:proofErr w:type="spellEnd"/>
-      <w:r>
-        <w:rPr>
-          <w:lang w:val="it-IT"/>
-        </w:rPr>
-        <w:t xml:space="preserve"> 71.0.3578.98</w:t>
+        <w:t>Google Chrome 71.0.3578.98</w:t>
       </w:r>
     </w:p>
     <w:p>
@@ -4555,19 +4648,11 @@
           <w:lang w:val="it-IT"/>
         </w:rPr>
       </w:pPr>
-      <w:proofErr w:type="spellStart"/>
-      <w:r>
-        <w:rPr>
-          <w:lang w:val="it-IT"/>
-        </w:rPr>
-        <w:t>Atom</w:t>
-      </w:r>
-      <w:proofErr w:type="spellEnd"/>
-      <w:r>
-        <w:rPr>
-          <w:lang w:val="it-IT"/>
-        </w:rPr>
-        <w:t xml:space="preserve"> 1.34.0</w:t>
+      <w:r>
+        <w:rPr>
+          <w:lang w:val="it-IT"/>
+        </w:rPr>
+        <w:t>Atom 1.34.0</w:t>
       </w:r>
     </w:p>
     <w:p>
@@ -4581,32 +4666,24 @@
           <w:lang w:val="it-IT"/>
         </w:rPr>
       </w:pPr>
-      <w:proofErr w:type="spellStart"/>
-      <w:r>
-        <w:rPr>
-          <w:lang w:val="it-IT"/>
-        </w:rPr>
-        <w:t>FishinoFlasher</w:t>
-      </w:r>
-      <w:proofErr w:type="spellEnd"/>
-      <w:r>
-        <w:rPr>
-          <w:lang w:val="it-IT"/>
-        </w:rPr>
-        <w:t xml:space="preserve"> 5.0.0</w:t>
+      <w:r>
+        <w:rPr>
+          <w:lang w:val="it-IT"/>
+        </w:rPr>
+        <w:t>FishinoFlasher 5.0.0</w:t>
       </w:r>
     </w:p>
     <w:p>
       <w:pPr>
         <w:pStyle w:val="Titolo3"/>
       </w:pPr>
-      <w:bookmarkStart w:id="11" w:name="_Toc413411420"/>
-      <w:bookmarkStart w:id="12" w:name="_Toc4154550"/>
+      <w:bookmarkStart w:id="12" w:name="_Toc413411420"/>
+      <w:bookmarkStart w:id="13" w:name="_Toc5363489"/>
       <w:r>
         <w:t>Hardware</w:t>
       </w:r>
-      <w:bookmarkEnd w:id="11"/>
       <w:bookmarkEnd w:id="12"/>
+      <w:bookmarkEnd w:id="13"/>
     </w:p>
     <w:p>
       <w:pPr>
@@ -4668,23 +4745,7 @@
           <w:rFonts w:cs="Arial"/>
           <w:lang w:val="it-IT"/>
         </w:rPr>
-        <w:t xml:space="preserve">Modello: Acer </w:t>
-      </w:r>
-      <w:proofErr w:type="spellStart"/>
-      <w:r>
-        <w:rPr>
-          <w:rFonts w:cs="Arial"/>
-          <w:lang w:val="it-IT"/>
-        </w:rPr>
-        <w:t>Aspire</w:t>
-      </w:r>
-      <w:proofErr w:type="spellEnd"/>
-      <w:r>
-        <w:rPr>
-          <w:rFonts w:cs="Arial"/>
-          <w:lang w:val="it-IT"/>
-        </w:rPr>
-        <w:t xml:space="preserve"> E 15</w:t>
+        <w:t>Modello: Acer Aspire E 15</w:t>
       </w:r>
     </w:p>
     <w:p>
@@ -4888,21 +4949,7 @@
         <w:rPr>
           <w:lang w:val="it-IT"/>
         </w:rPr>
-        <w:t xml:space="preserve">Computer Paolo </w:t>
-      </w:r>
-      <w:proofErr w:type="spellStart"/>
-      <w:r>
-        <w:rPr>
-          <w:lang w:val="it-IT"/>
-        </w:rPr>
-        <w:t>Weishaupt</w:t>
-      </w:r>
-      <w:proofErr w:type="spellEnd"/>
-      <w:r>
-        <w:rPr>
-          <w:lang w:val="it-IT"/>
-        </w:rPr>
-        <w:t>:</w:t>
+        <w:t>Computer Paolo Weishaupt:</w:t>
       </w:r>
     </w:p>
     <w:p>
@@ -4921,35 +4968,7 @@
         <w:rPr>
           <w:lang w:val="it-IT"/>
         </w:rPr>
-        <w:t xml:space="preserve">Modello: </w:t>
-      </w:r>
-      <w:proofErr w:type="spellStart"/>
-      <w:r>
-        <w:rPr>
-          <w:lang w:val="it-IT"/>
-        </w:rPr>
-        <w:t>Huawei</w:t>
-      </w:r>
-      <w:proofErr w:type="spellEnd"/>
-      <w:r>
-        <w:rPr>
-          <w:lang w:val="it-IT"/>
-        </w:rPr>
-        <w:t xml:space="preserve"> </w:t>
-      </w:r>
-      <w:proofErr w:type="spellStart"/>
-      <w:r>
-        <w:rPr>
-          <w:lang w:val="it-IT"/>
-        </w:rPr>
-        <w:t>MateBook</w:t>
-      </w:r>
-      <w:proofErr w:type="spellEnd"/>
-      <w:r>
-        <w:rPr>
-          <w:lang w:val="it-IT"/>
-        </w:rPr>
-        <w:t xml:space="preserve"> X Pro</w:t>
+        <w:t>Modello: Huawei MateBook X Pro</w:t>
       </w:r>
     </w:p>
     <w:p>
@@ -5040,19 +5059,11 @@
           <w:lang w:val="it-IT"/>
         </w:rPr>
       </w:pPr>
-      <w:proofErr w:type="spellStart"/>
-      <w:r>
-        <w:rPr>
-          <w:lang w:val="it-IT"/>
-        </w:rPr>
-        <w:t>Fishino</w:t>
-      </w:r>
-      <w:proofErr w:type="spellEnd"/>
-      <w:r>
-        <w:rPr>
-          <w:lang w:val="it-IT"/>
-        </w:rPr>
-        <w:t xml:space="preserve"> UNO REV2:</w:t>
+      <w:r>
+        <w:rPr>
+          <w:lang w:val="it-IT"/>
+        </w:rPr>
+        <w:t>Fishino UNO REV2:</w:t>
       </w:r>
     </w:p>
     <w:p>
@@ -5090,21 +5101,7 @@
         <w:rPr>
           <w:lang w:val="it-IT"/>
         </w:rPr>
-        <w:t xml:space="preserve">Modulo </w:t>
-      </w:r>
-      <w:proofErr w:type="spellStart"/>
-      <w:r>
-        <w:rPr>
-          <w:lang w:val="it-IT"/>
-        </w:rPr>
-        <w:t>WiFi</w:t>
-      </w:r>
-      <w:proofErr w:type="spellEnd"/>
-      <w:r>
-        <w:rPr>
-          <w:lang w:val="it-IT"/>
-        </w:rPr>
-        <w:t xml:space="preserve"> integrato</w:t>
+        <w:t>Modulo WiFi integrato</w:t>
       </w:r>
     </w:p>
     <w:p>
@@ -5123,21 +5120,7 @@
         <w:rPr>
           <w:lang w:val="it-IT"/>
         </w:rPr>
-        <w:t xml:space="preserve">Slot per schede </w:t>
-      </w:r>
-      <w:proofErr w:type="spellStart"/>
-      <w:r>
-        <w:rPr>
-          <w:lang w:val="it-IT"/>
-        </w:rPr>
-        <w:t>MicroSD</w:t>
-      </w:r>
-      <w:proofErr w:type="spellEnd"/>
-      <w:r>
-        <w:rPr>
-          <w:lang w:val="it-IT"/>
-        </w:rPr>
-        <w:t xml:space="preserve"> integrato</w:t>
+        <w:t>Slot per schede MicroSD integrato</w:t>
       </w:r>
     </w:p>
     <w:p>
@@ -5175,16 +5158,8 @@
         <w:rPr>
           <w:lang w:val="it-IT"/>
         </w:rPr>
-        <w:t xml:space="preserve">Connettore sfalsato per facilitare l’uso con </w:t>
-      </w:r>
-      <w:proofErr w:type="spellStart"/>
-      <w:r>
-        <w:rPr>
-          <w:lang w:val="it-IT"/>
-        </w:rPr>
-        <w:t>breadboards</w:t>
-      </w:r>
-      <w:proofErr w:type="spellEnd"/>
+        <w:t>Connettore sfalsato per facilitare l’uso con breadboards</w:t>
+      </w:r>
     </w:p>
     <w:p>
       <w:pPr>
@@ -5240,35 +5215,7 @@
         <w:rPr>
           <w:lang w:val="it-IT"/>
         </w:rPr>
-        <w:t xml:space="preserve">Schemi elettrici, file </w:t>
-      </w:r>
-      <w:proofErr w:type="spellStart"/>
-      <w:r>
-        <w:rPr>
-          <w:lang w:val="it-IT"/>
-        </w:rPr>
-        <w:t>Eagle</w:t>
-      </w:r>
-      <w:proofErr w:type="spellEnd"/>
-      <w:r>
-        <w:rPr>
-          <w:lang w:val="it-IT"/>
-        </w:rPr>
-        <w:t xml:space="preserve"> e </w:t>
-      </w:r>
-      <w:proofErr w:type="spellStart"/>
-      <w:r>
-        <w:rPr>
-          <w:lang w:val="it-IT"/>
-        </w:rPr>
-        <w:t>pinout</w:t>
-      </w:r>
-      <w:proofErr w:type="spellEnd"/>
-      <w:r>
-        <w:rPr>
-          <w:lang w:val="it-IT"/>
-        </w:rPr>
-        <w:t xml:space="preserve"> della scheda</w:t>
+        <w:t>Schemi elettrici, file Eagle e pinout della scheda</w:t>
       </w:r>
     </w:p>
     <w:p>
@@ -5283,19 +5230,9 @@
           <w:lang w:val="it-IT"/>
         </w:rPr>
       </w:pPr>
-      <w:proofErr w:type="spellStart"/>
-      <w:r>
-        <w:t>Adafruit</w:t>
-      </w:r>
-      <w:proofErr w:type="spellEnd"/>
-      <w:r>
-        <w:t xml:space="preserve"> </w:t>
-      </w:r>
-      <w:proofErr w:type="spellStart"/>
-      <w:r>
-        <w:t>NeoPixel</w:t>
-      </w:r>
-      <w:proofErr w:type="spellEnd"/>
+      <w:r>
+        <w:t>Adafruit NeoPixel</w:t>
+      </w:r>
     </w:p>
     <w:p>
       <w:pPr>
@@ -5468,14 +5405,14 @@
       <w:pPr>
         <w:pStyle w:val="Titolo1"/>
       </w:pPr>
-      <w:bookmarkStart w:id="13" w:name="_Toc429059808"/>
-      <w:bookmarkStart w:id="14" w:name="_Toc4154551"/>
+      <w:bookmarkStart w:id="14" w:name="_Toc429059808"/>
+      <w:bookmarkStart w:id="15" w:name="_Toc5363490"/>
       <w:r>
         <w:lastRenderedPageBreak/>
         <w:t>Progettazione</w:t>
       </w:r>
-      <w:bookmarkEnd w:id="13"/>
       <w:bookmarkEnd w:id="14"/>
+      <w:bookmarkEnd w:id="15"/>
     </w:p>
     <w:p>
       <w:pPr>
@@ -5543,19 +5480,21 @@
       <w:pPr>
         <w:pStyle w:val="Titolo2"/>
       </w:pPr>
-      <w:bookmarkStart w:id="15" w:name="_Toc4154552"/>
+      <w:bookmarkStart w:id="16" w:name="_Toc5363491"/>
       <w:r>
         <w:t>Analisi e verifica funzionamento componenti</w:t>
       </w:r>
-      <w:bookmarkEnd w:id="15"/>
+      <w:bookmarkEnd w:id="16"/>
     </w:p>
     <w:p>
       <w:pPr>
         <w:pStyle w:val="Titolo3"/>
       </w:pPr>
+      <w:bookmarkStart w:id="17" w:name="_Toc5363492"/>
       <w:r>
         <w:t>Striscia di led</w:t>
       </w:r>
+      <w:bookmarkEnd w:id="17"/>
     </w:p>
     <w:p>
       <w:pPr>
@@ -5599,7 +5538,6 @@
         </w:rPr>
         <w:t xml:space="preserve">abbiamo caricato il programma </w:t>
       </w:r>
-      <w:proofErr w:type="spellStart"/>
       <w:r>
         <w:rPr>
           <w:i/>
@@ -5607,26 +5545,11 @@
         </w:rPr>
         <w:t>strandtest</w:t>
       </w:r>
-      <w:proofErr w:type="spellEnd"/>
-      <w:r>
-        <w:rPr>
-          <w:lang w:val="it-IT"/>
-        </w:rPr>
-        <w:t xml:space="preserve"> della libreria di </w:t>
-      </w:r>
-      <w:proofErr w:type="spellStart"/>
-      <w:r>
-        <w:rPr>
-          <w:lang w:val="it-IT"/>
-        </w:rPr>
-        <w:t>Adafruit</w:t>
-      </w:r>
-      <w:proofErr w:type="spellEnd"/>
-      <w:r>
-        <w:rPr>
-          <w:lang w:val="it-IT"/>
-        </w:rPr>
-        <w:t>.</w:t>
+      <w:r>
+        <w:rPr>
+          <w:lang w:val="it-IT"/>
+        </w:rPr>
+        <w:t xml:space="preserve"> della libreria di Adafruit.</w:t>
       </w:r>
       <w:r>
         <w:rPr>
@@ -5790,36 +5713,24 @@
       <w:pPr>
         <w:pStyle w:val="Titolo3"/>
       </w:pPr>
+      <w:bookmarkStart w:id="18" w:name="_Toc5363493"/>
       <w:r>
         <w:lastRenderedPageBreak/>
         <w:t>RTC</w:t>
       </w:r>
-    </w:p>
-    <w:p>
-      <w:pPr>
-        <w:rPr>
-          <w:lang w:val="it-IT"/>
-        </w:rPr>
-      </w:pPr>
-      <w:r>
-        <w:rPr>
-          <w:lang w:val="it-IT"/>
-        </w:rPr>
-        <w:t xml:space="preserve">Il Real Time Clock è un modulo integrato nel </w:t>
-      </w:r>
-      <w:proofErr w:type="spellStart"/>
-      <w:r>
-        <w:rPr>
-          <w:lang w:val="it-IT"/>
-        </w:rPr>
-        <w:t>Fishino</w:t>
-      </w:r>
-      <w:proofErr w:type="spellEnd"/>
-      <w:r>
-        <w:rPr>
-          <w:lang w:val="it-IT"/>
-        </w:rPr>
-        <w:t xml:space="preserve"> che permette di </w:t>
+      <w:bookmarkEnd w:id="18"/>
+    </w:p>
+    <w:p>
+      <w:pPr>
+        <w:rPr>
+          <w:lang w:val="it-IT"/>
+        </w:rPr>
+      </w:pPr>
+      <w:r>
+        <w:rPr>
+          <w:lang w:val="it-IT"/>
+        </w:rPr>
+        <w:t xml:space="preserve">Il Real Time Clock è un modulo integrato nel Fishino che permette di </w:t>
       </w:r>
       <w:r>
         <w:rPr>
@@ -5950,17 +5861,17 @@
       <w:pPr>
         <w:pStyle w:val="Titolo2"/>
       </w:pPr>
-      <w:bookmarkStart w:id="16" w:name="_Toc429059811"/>
-      <w:bookmarkStart w:id="17" w:name="_Toc4154553"/>
+      <w:bookmarkStart w:id="19" w:name="_Toc429059811"/>
+      <w:bookmarkStart w:id="20" w:name="_Toc5363494"/>
       <w:r>
         <w:lastRenderedPageBreak/>
         <w:t>Design del</w:t>
       </w:r>
-      <w:bookmarkEnd w:id="16"/>
+      <w:bookmarkEnd w:id="19"/>
       <w:r>
         <w:t>l’architettura del sistema</w:t>
       </w:r>
-      <w:bookmarkEnd w:id="17"/>
+      <w:bookmarkEnd w:id="20"/>
     </w:p>
     <w:p>
       <w:pPr>
@@ -5986,19 +5897,17 @@
       <w:pPr>
         <w:pStyle w:val="Titolo2"/>
       </w:pPr>
-      <w:bookmarkStart w:id="18" w:name="_Toc429059812"/>
-      <w:bookmarkStart w:id="19" w:name="_Toc4154554"/>
+      <w:bookmarkStart w:id="21" w:name="_Toc429059812"/>
+      <w:bookmarkStart w:id="22" w:name="_Toc5363495"/>
       <w:r>
         <w:lastRenderedPageBreak/>
         <w:t xml:space="preserve">Design </w:t>
       </w:r>
-      <w:bookmarkEnd w:id="18"/>
+      <w:bookmarkEnd w:id="21"/>
       <w:r>
         <w:t>delle interfacce</w:t>
       </w:r>
-      <w:bookmarkStart w:id="20" w:name="_GoBack"/>
-      <w:bookmarkEnd w:id="19"/>
-      <w:bookmarkEnd w:id="20"/>
+      <w:bookmarkEnd w:id="22"/>
     </w:p>
     <w:p>
       <w:pPr>
@@ -6024,14 +5933,14 @@
           <w:bottom w:val="single" w:sz="4" w:space="1" w:color="auto"/>
         </w:pBdr>
       </w:pPr>
-      <w:bookmarkStart w:id="21" w:name="_Toc461179222"/>
-      <w:bookmarkStart w:id="22" w:name="_Toc4154555"/>
+      <w:bookmarkStart w:id="23" w:name="_Toc461179222"/>
+      <w:bookmarkStart w:id="24" w:name="_Toc5363496"/>
       <w:r>
         <w:lastRenderedPageBreak/>
         <w:t>Implementazione</w:t>
       </w:r>
-      <w:bookmarkEnd w:id="21"/>
-      <w:bookmarkEnd w:id="22"/>
+      <w:bookmarkEnd w:id="23"/>
+      <w:bookmarkEnd w:id="24"/>
     </w:p>
     <w:p>
       <w:r>
@@ -6045,15 +5954,7 @@
     </w:p>
     <w:p>
       <w:r>
-        <w:t>In questa parte è richiesto l’inserimento di codice sorgente/</w:t>
-      </w:r>
-      <w:proofErr w:type="spellStart"/>
-      <w:r>
-        <w:t>print</w:t>
-      </w:r>
-      <w:proofErr w:type="spellEnd"/>
-      <w:r>
-        <w:t xml:space="preserve"> screen di maschere solamente per quei passaggi particolarmente significativi e/o critici.</w:t>
+        <w:t>In questa parte è richiesto l’inserimento di codice sorgente/print screen di maschere solamente per quei passaggi particolarmente significativi e/o critici.</w:t>
       </w:r>
     </w:p>
     <w:p>
@@ -6084,8 +5985,8 @@
           <w:lang w:val="it-IT"/>
         </w:rPr>
       </w:pPr>
-      <w:bookmarkStart w:id="23" w:name="_Toc461179223"/>
-      <w:bookmarkStart w:id="24" w:name="_Toc4154556"/>
+      <w:bookmarkStart w:id="25" w:name="_Toc461179223"/>
+      <w:bookmarkStart w:id="26" w:name="_Toc5363497"/>
       <w:r>
         <w:rPr>
           <w:lang w:val="it-IT"/>
@@ -6093,20 +5994,20 @@
         <w:lastRenderedPageBreak/>
         <w:t>Test</w:t>
       </w:r>
-      <w:bookmarkEnd w:id="23"/>
-      <w:bookmarkEnd w:id="24"/>
-    </w:p>
-    <w:p>
-      <w:pPr>
-        <w:pStyle w:val="Titolo2"/>
-      </w:pPr>
-      <w:bookmarkStart w:id="25" w:name="_Toc461179224"/>
-      <w:bookmarkStart w:id="26" w:name="_Toc4154557"/>
-      <w:r>
-        <w:t>Protocollo di test</w:t>
-      </w:r>
       <w:bookmarkEnd w:id="25"/>
       <w:bookmarkEnd w:id="26"/>
+    </w:p>
+    <w:p>
+      <w:pPr>
+        <w:pStyle w:val="Titolo2"/>
+      </w:pPr>
+      <w:bookmarkStart w:id="27" w:name="_Toc461179224"/>
+      <w:bookmarkStart w:id="28" w:name="_Toc5363498"/>
+      <w:r>
+        <w:t>Protocollo di test</w:t>
+      </w:r>
+      <w:bookmarkEnd w:id="27"/>
+      <w:bookmarkEnd w:id="28"/>
     </w:p>
     <w:p>
       <w:pPr>
@@ -6185,7 +6086,6 @@
                 <w:lang w:val="en-GB" w:eastAsia="en-US"/>
               </w:rPr>
             </w:pPr>
-            <w:proofErr w:type="spellStart"/>
             <w:r>
               <w:rPr>
                 <w:b/>
@@ -6195,7 +6095,6 @@
               </w:rPr>
               <w:t>Riferimento</w:t>
             </w:r>
-            <w:proofErr w:type="spellEnd"/>
             <w:r>
               <w:rPr>
                 <w:sz w:val="18"/>
@@ -6327,7 +6226,6 @@
                 <w:szCs w:val="18"/>
               </w:rPr>
             </w:pPr>
-            <w:proofErr w:type="spellStart"/>
             <w:r>
               <w:rPr>
                 <w:b/>
@@ -6336,7 +6234,6 @@
               </w:rPr>
               <w:t>Descrizione</w:t>
             </w:r>
-            <w:proofErr w:type="spellEnd"/>
             <w:r>
               <w:rPr>
                 <w:b/>
@@ -6391,7 +6288,6 @@
                 <w:szCs w:val="18"/>
               </w:rPr>
             </w:pPr>
-            <w:proofErr w:type="spellStart"/>
             <w:r>
               <w:rPr>
                 <w:b/>
@@ -6400,7 +6296,6 @@
               </w:rPr>
               <w:t>Prerequisiti</w:t>
             </w:r>
-            <w:proofErr w:type="spellEnd"/>
             <w:r>
               <w:rPr>
                 <w:b/>
@@ -6434,7 +6329,6 @@
               </w:rPr>
               <w:t xml:space="preserve">Store on local PC: Profile_1.2.001.xml (appendix </w:t>
             </w:r>
-            <w:proofErr w:type="spellStart"/>
             <w:r>
               <w:rPr>
                 <w:sz w:val="18"/>
@@ -6443,7 +6337,6 @@
               </w:rPr>
               <w:t>n_n</w:t>
             </w:r>
-            <w:proofErr w:type="spellEnd"/>
             <w:r>
               <w:rPr>
                 <w:sz w:val="18"/>
@@ -6451,7 +6344,6 @@
               </w:rPr>
               <w:t xml:space="preserve">) and Cards_1.2.001.txt (appendix </w:t>
             </w:r>
-            <w:proofErr w:type="spellStart"/>
             <w:r>
               <w:rPr>
                 <w:sz w:val="18"/>
@@ -6460,7 +6352,6 @@
               </w:rPr>
               <w:t>n_n</w:t>
             </w:r>
-            <w:proofErr w:type="spellEnd"/>
             <w:r>
               <w:rPr>
                 <w:sz w:val="18"/>
@@ -6505,7 +6396,6 @@
                 <w:szCs w:val="18"/>
               </w:rPr>
             </w:pPr>
-            <w:proofErr w:type="spellStart"/>
             <w:r>
               <w:rPr>
                 <w:b/>
@@ -6514,7 +6404,6 @@
               </w:rPr>
               <w:t>Procedura</w:t>
             </w:r>
-            <w:proofErr w:type="spellEnd"/>
             <w:r>
               <w:rPr>
                 <w:b/>
@@ -6681,23 +6570,7 @@
                 <w:szCs w:val="18"/>
               </w:rPr>
               <w:br/>
-              <w:t xml:space="preserve">Click the </w:t>
-            </w:r>
-            <w:proofErr w:type="spellStart"/>
-            <w:r>
-              <w:rPr>
-                <w:sz w:val="18"/>
-                <w:szCs w:val="18"/>
-              </w:rPr>
-              <w:t>imsi</w:t>
-            </w:r>
-            <w:proofErr w:type="spellEnd"/>
-            <w:r>
-              <w:rPr>
-                <w:sz w:val="18"/>
-                <w:szCs w:val="18"/>
-              </w:rPr>
-              <w:t xml:space="preserve"> card link</w:t>
+              <w:t>Click the imsi card link</w:t>
             </w:r>
             <w:r>
               <w:rPr>
@@ -6745,287 +6618,7 @@
                 <w:szCs w:val="16"/>
                 <w:lang w:eastAsia="ja-JP"/>
               </w:rPr>
-              <w:t xml:space="preserve">SELECT </w:t>
-            </w:r>
-            <w:proofErr w:type="spellStart"/>
-            <w:r>
-              <w:rPr>
-                <w:rFonts w:ascii="Courier New" w:eastAsia="MS Mincho" w:hAnsi="Courier New" w:cs="Courier New"/>
-                <w:sz w:val="16"/>
-                <w:szCs w:val="16"/>
-                <w:lang w:eastAsia="ja-JP"/>
-              </w:rPr>
-              <w:t>imsi</w:t>
-            </w:r>
-            <w:proofErr w:type="spellEnd"/>
-            <w:r>
-              <w:rPr>
-                <w:rFonts w:ascii="Courier New" w:eastAsia="MS Mincho" w:hAnsi="Courier New" w:cs="Courier New"/>
-                <w:sz w:val="16"/>
-                <w:szCs w:val="16"/>
-                <w:lang w:eastAsia="ja-JP"/>
-              </w:rPr>
-              <w:t xml:space="preserve">, </w:t>
-            </w:r>
-            <w:proofErr w:type="spellStart"/>
-            <w:r>
-              <w:rPr>
-                <w:rFonts w:ascii="Courier New" w:eastAsia="MS Mincho" w:hAnsi="Courier New" w:cs="Courier New"/>
-                <w:sz w:val="16"/>
-                <w:szCs w:val="16"/>
-                <w:lang w:eastAsia="ja-JP"/>
-              </w:rPr>
-              <w:t>dir</w:t>
-            </w:r>
-            <w:proofErr w:type="spellEnd"/>
-            <w:r>
-              <w:rPr>
-                <w:rFonts w:ascii="Courier New" w:eastAsia="MS Mincho" w:hAnsi="Courier New" w:cs="Courier New"/>
-                <w:sz w:val="16"/>
-                <w:szCs w:val="16"/>
-                <w:lang w:eastAsia="ja-JP"/>
-              </w:rPr>
-              <w:t xml:space="preserve">, keyset, </w:t>
-            </w:r>
-            <w:proofErr w:type="spellStart"/>
-            <w:r>
-              <w:rPr>
-                <w:rFonts w:ascii="Courier New" w:eastAsia="MS Mincho" w:hAnsi="Courier New" w:cs="Courier New"/>
-                <w:sz w:val="16"/>
-                <w:szCs w:val="16"/>
-                <w:lang w:eastAsia="ja-JP"/>
-              </w:rPr>
-              <w:t>cntr</w:t>
-            </w:r>
-            <w:proofErr w:type="spellEnd"/>
-            <w:r>
-              <w:rPr>
-                <w:rFonts w:ascii="Courier New" w:eastAsia="MS Mincho" w:hAnsi="Courier New" w:cs="Courier New"/>
-                <w:sz w:val="16"/>
-                <w:szCs w:val="16"/>
-                <w:lang w:eastAsia="ja-JP"/>
-              </w:rPr>
-              <w:t xml:space="preserve">, </w:t>
-            </w:r>
-            <w:proofErr w:type="spellStart"/>
-            <w:r>
-              <w:rPr>
-                <w:rFonts w:ascii="Courier New" w:eastAsia="MS Mincho" w:hAnsi="Courier New" w:cs="Courier New"/>
-                <w:sz w:val="16"/>
-                <w:szCs w:val="16"/>
-                <w:lang w:eastAsia="ja-JP"/>
-              </w:rPr>
-              <w:t>rawtohex</w:t>
-            </w:r>
-            <w:proofErr w:type="spellEnd"/>
-            <w:r>
-              <w:rPr>
-                <w:rFonts w:ascii="Courier New" w:eastAsia="MS Mincho" w:hAnsi="Courier New" w:cs="Courier New"/>
-                <w:sz w:val="16"/>
-                <w:szCs w:val="16"/>
-                <w:lang w:eastAsia="ja-JP"/>
-              </w:rPr>
-              <w:t>(</w:t>
-            </w:r>
-            <w:proofErr w:type="spellStart"/>
-            <w:r>
-              <w:rPr>
-                <w:rFonts w:ascii="Courier New" w:eastAsia="MS Mincho" w:hAnsi="Courier New" w:cs="Courier New"/>
-                <w:sz w:val="16"/>
-                <w:szCs w:val="16"/>
-                <w:lang w:eastAsia="ja-JP"/>
-              </w:rPr>
-              <w:t>kickey</w:t>
-            </w:r>
-            <w:proofErr w:type="spellEnd"/>
-            <w:r>
-              <w:rPr>
-                <w:rFonts w:ascii="Courier New" w:eastAsia="MS Mincho" w:hAnsi="Courier New" w:cs="Courier New"/>
-                <w:sz w:val="16"/>
-                <w:szCs w:val="16"/>
-                <w:lang w:eastAsia="ja-JP"/>
-              </w:rPr>
-              <w:t xml:space="preserve">), </w:t>
-            </w:r>
-            <w:proofErr w:type="spellStart"/>
-            <w:r>
-              <w:rPr>
-                <w:rFonts w:ascii="Courier New" w:eastAsia="MS Mincho" w:hAnsi="Courier New" w:cs="Courier New"/>
-                <w:sz w:val="16"/>
-                <w:szCs w:val="16"/>
-                <w:lang w:eastAsia="ja-JP"/>
-              </w:rPr>
-              <w:t>rawtohex</w:t>
-            </w:r>
-            <w:proofErr w:type="spellEnd"/>
-            <w:r>
-              <w:rPr>
-                <w:rFonts w:ascii="Courier New" w:eastAsia="MS Mincho" w:hAnsi="Courier New" w:cs="Courier New"/>
-                <w:sz w:val="16"/>
-                <w:szCs w:val="16"/>
-                <w:lang w:eastAsia="ja-JP"/>
-              </w:rPr>
-              <w:t>(</w:t>
-            </w:r>
-            <w:proofErr w:type="spellStart"/>
-            <w:r>
-              <w:rPr>
-                <w:rFonts w:ascii="Courier New" w:eastAsia="MS Mincho" w:hAnsi="Courier New" w:cs="Courier New"/>
-                <w:sz w:val="16"/>
-                <w:szCs w:val="16"/>
-                <w:lang w:eastAsia="ja-JP"/>
-              </w:rPr>
-              <w:t>kidkey</w:t>
-            </w:r>
-            <w:proofErr w:type="spellEnd"/>
-            <w:r>
-              <w:rPr>
-                <w:rFonts w:ascii="Courier New" w:eastAsia="MS Mincho" w:hAnsi="Courier New" w:cs="Courier New"/>
-                <w:sz w:val="16"/>
-                <w:szCs w:val="16"/>
-                <w:lang w:eastAsia="ja-JP"/>
-              </w:rPr>
-              <w:t xml:space="preserve">), </w:t>
-            </w:r>
-            <w:proofErr w:type="spellStart"/>
-            <w:r>
-              <w:rPr>
-                <w:rFonts w:ascii="Courier New" w:eastAsia="MS Mincho" w:hAnsi="Courier New" w:cs="Courier New"/>
-                <w:sz w:val="16"/>
-                <w:szCs w:val="16"/>
-                <w:lang w:eastAsia="ja-JP"/>
-              </w:rPr>
-              <w:t>rawtohex</w:t>
-            </w:r>
-            <w:proofErr w:type="spellEnd"/>
-            <w:r>
-              <w:rPr>
-                <w:rFonts w:ascii="Courier New" w:eastAsia="MS Mincho" w:hAnsi="Courier New" w:cs="Courier New"/>
-                <w:sz w:val="16"/>
-                <w:szCs w:val="16"/>
-                <w:lang w:eastAsia="ja-JP"/>
-              </w:rPr>
-              <w:t>(</w:t>
-            </w:r>
-            <w:proofErr w:type="spellStart"/>
-            <w:r>
-              <w:rPr>
-                <w:rFonts w:ascii="Courier New" w:eastAsia="MS Mincho" w:hAnsi="Courier New" w:cs="Courier New"/>
-                <w:sz w:val="16"/>
-                <w:szCs w:val="16"/>
-                <w:lang w:eastAsia="ja-JP"/>
-              </w:rPr>
-              <w:t>kikkey</w:t>
-            </w:r>
-            <w:proofErr w:type="spellEnd"/>
-            <w:r>
-              <w:rPr>
-                <w:rFonts w:ascii="Courier New" w:eastAsia="MS Mincho" w:hAnsi="Courier New" w:cs="Courier New"/>
-                <w:sz w:val="16"/>
-                <w:szCs w:val="16"/>
-                <w:lang w:eastAsia="ja-JP"/>
-              </w:rPr>
-              <w:t xml:space="preserve">), </w:t>
-            </w:r>
-            <w:proofErr w:type="spellStart"/>
-            <w:r>
-              <w:rPr>
-                <w:rFonts w:ascii="Courier New" w:eastAsia="MS Mincho" w:hAnsi="Courier New" w:cs="Courier New"/>
-                <w:sz w:val="16"/>
-                <w:szCs w:val="16"/>
-                <w:lang w:eastAsia="ja-JP"/>
-              </w:rPr>
-              <w:t>rawtohex</w:t>
-            </w:r>
-            <w:proofErr w:type="spellEnd"/>
-            <w:r>
-              <w:rPr>
-                <w:rFonts w:ascii="Courier New" w:eastAsia="MS Mincho" w:hAnsi="Courier New" w:cs="Courier New"/>
-                <w:sz w:val="16"/>
-                <w:szCs w:val="16"/>
-                <w:lang w:eastAsia="ja-JP"/>
-              </w:rPr>
-              <w:t>(</w:t>
-            </w:r>
-            <w:proofErr w:type="spellStart"/>
-            <w:r>
-              <w:rPr>
-                <w:rFonts w:ascii="Courier New" w:eastAsia="MS Mincho" w:hAnsi="Courier New" w:cs="Courier New"/>
-                <w:sz w:val="16"/>
-                <w:szCs w:val="16"/>
-                <w:lang w:eastAsia="ja-JP"/>
-              </w:rPr>
-              <w:t>chv</w:t>
-            </w:r>
-            <w:proofErr w:type="spellEnd"/>
-            <w:r>
-              <w:rPr>
-                <w:rFonts w:ascii="Courier New" w:eastAsia="MS Mincho" w:hAnsi="Courier New" w:cs="Courier New"/>
-                <w:sz w:val="16"/>
-                <w:szCs w:val="16"/>
-                <w:lang w:eastAsia="ja-JP"/>
-              </w:rPr>
-              <w:t xml:space="preserve">), </w:t>
-            </w:r>
-            <w:proofErr w:type="spellStart"/>
-            <w:r>
-              <w:rPr>
-                <w:rFonts w:ascii="Courier New" w:eastAsia="MS Mincho" w:hAnsi="Courier New" w:cs="Courier New"/>
-                <w:sz w:val="16"/>
-                <w:szCs w:val="16"/>
-                <w:lang w:eastAsia="ja-JP"/>
-              </w:rPr>
-              <w:t>rawtohex</w:t>
-            </w:r>
-            <w:proofErr w:type="spellEnd"/>
-            <w:r>
-              <w:rPr>
-                <w:rFonts w:ascii="Courier New" w:eastAsia="MS Mincho" w:hAnsi="Courier New" w:cs="Courier New"/>
-                <w:sz w:val="16"/>
-                <w:szCs w:val="16"/>
-                <w:lang w:eastAsia="ja-JP"/>
-              </w:rPr>
-              <w:t xml:space="preserve">(dap)FROM </w:t>
-            </w:r>
-            <w:proofErr w:type="spellStart"/>
-            <w:r>
-              <w:rPr>
-                <w:rFonts w:ascii="Courier New" w:eastAsia="MS Mincho" w:hAnsi="Courier New" w:cs="Courier New"/>
-                <w:sz w:val="16"/>
-                <w:szCs w:val="16"/>
-                <w:lang w:eastAsia="ja-JP"/>
-              </w:rPr>
-              <w:t>otacardkey</w:t>
-            </w:r>
-            <w:proofErr w:type="spellEnd"/>
-            <w:r>
-              <w:rPr>
-                <w:rFonts w:ascii="Courier New" w:eastAsia="MS Mincho" w:hAnsi="Courier New" w:cs="Courier New"/>
-                <w:sz w:val="16"/>
-                <w:szCs w:val="16"/>
-                <w:lang w:eastAsia="ja-JP"/>
-              </w:rPr>
-              <w:t xml:space="preserve"> a where </w:t>
-            </w:r>
-            <w:proofErr w:type="spellStart"/>
-            <w:r>
-              <w:rPr>
-                <w:rFonts w:ascii="Courier New" w:eastAsia="MS Mincho" w:hAnsi="Courier New" w:cs="Courier New"/>
-                <w:sz w:val="16"/>
-                <w:szCs w:val="16"/>
-                <w:lang w:eastAsia="ja-JP"/>
-              </w:rPr>
-              <w:t>imsi</w:t>
-            </w:r>
-            <w:proofErr w:type="spellEnd"/>
-            <w:r>
-              <w:rPr>
-                <w:rFonts w:ascii="Courier New" w:eastAsia="MS Mincho" w:hAnsi="Courier New" w:cs="Courier New"/>
-                <w:sz w:val="16"/>
-                <w:szCs w:val="16"/>
-                <w:lang w:eastAsia="ja-JP"/>
-              </w:rPr>
-              <w:t>='340041795924770' ORDER BY keyset;</w:t>
+              <w:t>SELECT imsi, dir, keyset, cntr, rawtohex(kickey), rawtohex(kidkey), rawtohex(kikkey), rawtohex(chv), rawtohex(dap)FROM otacardkey a where imsi='340041795924770' ORDER BY keyset;</w:t>
             </w:r>
           </w:p>
         </w:tc>
@@ -7048,34 +6641,14 @@
                 <w:szCs w:val="18"/>
               </w:rPr>
             </w:pPr>
-            <w:proofErr w:type="spellStart"/>
             <w:r>
               <w:rPr>
                 <w:b/>
                 <w:sz w:val="18"/>
                 <w:szCs w:val="18"/>
               </w:rPr>
-              <w:t>Risultati</w:t>
+              <w:t>Risultati attesi</w:t>
             </w:r>
-            <w:proofErr w:type="spellEnd"/>
-            <w:r>
-              <w:rPr>
-                <w:b/>
-                <w:sz w:val="18"/>
-                <w:szCs w:val="18"/>
-              </w:rPr>
-              <w:t xml:space="preserve"> </w:t>
-            </w:r>
-            <w:proofErr w:type="spellStart"/>
-            <w:r>
-              <w:rPr>
-                <w:b/>
-                <w:sz w:val="18"/>
-                <w:szCs w:val="18"/>
-              </w:rPr>
-              <w:t>attesi</w:t>
-            </w:r>
-            <w:proofErr w:type="spellEnd"/>
             <w:r>
               <w:rPr>
                 <w:b/>
@@ -7107,23 +6680,7 @@
                 <w:sz w:val="18"/>
                 <w:szCs w:val="18"/>
               </w:rPr>
-              <w:t>Keys visible in the DB (</w:t>
-            </w:r>
-            <w:proofErr w:type="spellStart"/>
-            <w:r>
-              <w:rPr>
-                <w:sz w:val="18"/>
-                <w:szCs w:val="18"/>
-              </w:rPr>
-              <w:t>OtaCardKey</w:t>
-            </w:r>
-            <w:proofErr w:type="spellEnd"/>
-            <w:r>
-              <w:rPr>
-                <w:sz w:val="18"/>
-                <w:szCs w:val="18"/>
-              </w:rPr>
-              <w:t>) but not visible in the GUI (Card details)</w:t>
+              <w:t>Keys visible in the DB (OtaCardKey) but not visible in the GUI (Card details)</w:t>
             </w:r>
           </w:p>
         </w:tc>
@@ -7153,40 +6710,12 @@
       <w:pPr>
         <w:pStyle w:val="Titolo2"/>
       </w:pPr>
-      <w:bookmarkStart w:id="27" w:name="_Toc461179225"/>
-      <w:bookmarkStart w:id="28" w:name="_Toc4154558"/>
+      <w:bookmarkStart w:id="29" w:name="_Toc461179225"/>
+      <w:bookmarkStart w:id="30" w:name="_Toc5363499"/>
       <w:r>
         <w:lastRenderedPageBreak/>
         <w:t>Risultati test</w:t>
       </w:r>
-      <w:bookmarkEnd w:id="27"/>
-      <w:bookmarkEnd w:id="28"/>
-    </w:p>
-    <w:p>
-      <w:pPr>
-        <w:rPr>
-          <w:lang w:val="it-IT"/>
-        </w:rPr>
-      </w:pPr>
-      <w:r>
-        <w:rPr>
-          <w:lang w:val="it-IT"/>
-        </w:rPr>
-        <w:t>Tabella riassuntiva in cui si inseriscono i test riusciti e non del prodotto finale. Se un test non riesce e viene corretto l’errore, questo dovrà risultare nel documento finale come riuscito (la procedura della correzione apparirà nel diario), altrimenti dovrà essere descritto l’errore con eventuali ipotesi di correzione.</w:t>
-      </w:r>
-    </w:p>
-    <w:p>
-      <w:pPr>
-        <w:pStyle w:val="Titolo2"/>
-      </w:pPr>
-      <w:bookmarkStart w:id="29" w:name="_Toc461179226"/>
-      <w:bookmarkStart w:id="30" w:name="_Toc4154559"/>
-      <w:r>
-        <w:t>Mancanze</w:t>
-      </w:r>
-      <w:r>
-        <w:t>/limitazioni conosciute</w:t>
-      </w:r>
       <w:bookmarkEnd w:id="29"/>
       <w:bookmarkEnd w:id="30"/>
     </w:p>
@@ -7200,6 +6729,34 @@
         <w:rPr>
           <w:lang w:val="it-IT"/>
         </w:rPr>
+        <w:t>Tabella riassuntiva in cui si inseriscono i test riusciti e non del prodotto finale. Se un test non riesce e viene corretto l’errore, questo dovrà risultare nel documento finale come riuscito (la procedura della correzione apparirà nel diario), altrimenti dovrà essere descritto l’errore con eventuali ipotesi di correzione.</w:t>
+      </w:r>
+    </w:p>
+    <w:p>
+      <w:pPr>
+        <w:pStyle w:val="Titolo2"/>
+      </w:pPr>
+      <w:bookmarkStart w:id="31" w:name="_Toc461179226"/>
+      <w:bookmarkStart w:id="32" w:name="_Toc5363500"/>
+      <w:r>
+        <w:t>Mancanze</w:t>
+      </w:r>
+      <w:r>
+        <w:t>/limitazioni conosciute</w:t>
+      </w:r>
+      <w:bookmarkEnd w:id="31"/>
+      <w:bookmarkEnd w:id="32"/>
+    </w:p>
+    <w:p>
+      <w:pPr>
+        <w:rPr>
+          <w:lang w:val="it-IT"/>
+        </w:rPr>
+      </w:pPr>
+      <w:r>
+        <w:rPr>
+          <w:lang w:val="it-IT"/>
+        </w:rPr>
         <w:t>Descrizione con motivazione di eventuali elementi mancanti o non completamente implementati, al di fuori dei test case. Non devono essere riportati gli errori e i problemi riscontrati e poi risolti durante il progetto.</w:t>
       </w:r>
     </w:p>
@@ -7230,8 +6787,8 @@
           <w:lang w:val="it-IT"/>
         </w:rPr>
       </w:pPr>
-      <w:bookmarkStart w:id="31" w:name="_Toc461179227"/>
-      <w:bookmarkStart w:id="32" w:name="_Toc4154560"/>
+      <w:bookmarkStart w:id="33" w:name="_Toc461179227"/>
+      <w:bookmarkStart w:id="34" w:name="_Toc5363501"/>
       <w:r>
         <w:rPr>
           <w:lang w:val="it-IT"/>
@@ -7239,48 +6796,20 @@
         <w:lastRenderedPageBreak/>
         <w:t>Consuntivo</w:t>
       </w:r>
-      <w:bookmarkEnd w:id="31"/>
-      <w:bookmarkEnd w:id="32"/>
-    </w:p>
-    <w:p>
-      <w:pPr>
-        <w:rPr>
-          <w:lang w:val="it-IT"/>
-        </w:rPr>
-      </w:pPr>
-      <w:r>
-        <w:rPr>
-          <w:lang w:val="it-IT"/>
-        </w:rPr>
-        <w:t>Consuntivo del tempo di lavoro effettivo e considerazioni riguardo le differenze rispetto alla pianificazione (</w:t>
-      </w:r>
-      <w:proofErr w:type="spellStart"/>
-      <w:r>
-        <w:rPr>
-          <w:lang w:val="it-IT"/>
-        </w:rPr>
-        <w:t>cap</w:t>
-      </w:r>
-      <w:proofErr w:type="spellEnd"/>
-      <w:r>
-        <w:rPr>
-          <w:lang w:val="it-IT"/>
-        </w:rPr>
-        <w:t xml:space="preserve"> 1.7) (ad esempio </w:t>
-      </w:r>
-      <w:proofErr w:type="spellStart"/>
-      <w:r>
-        <w:rPr>
-          <w:lang w:val="it-IT"/>
-        </w:rPr>
-        <w:t>Gannt</w:t>
-      </w:r>
-      <w:proofErr w:type="spellEnd"/>
-      <w:r>
-        <w:rPr>
-          <w:lang w:val="it-IT"/>
-        </w:rPr>
-        <w:t xml:space="preserve"> consuntivo).</w:t>
+      <w:bookmarkEnd w:id="33"/>
+      <w:bookmarkEnd w:id="34"/>
+    </w:p>
+    <w:p>
+      <w:pPr>
+        <w:rPr>
+          <w:lang w:val="it-IT"/>
+        </w:rPr>
+      </w:pPr>
+      <w:r>
+        <w:rPr>
+          <w:lang w:val="it-IT"/>
+        </w:rPr>
+        <w:t>Consuntivo del tempo di lavoro effettivo e considerazioni riguardo le differenze rispetto alla pianificazione (cap 1.7) (ad esempio Gannt consuntivo).</w:t>
       </w:r>
     </w:p>
     <w:p>
@@ -7310,8 +6839,8 @@
           <w:lang w:val="it-IT"/>
         </w:rPr>
       </w:pPr>
-      <w:bookmarkStart w:id="33" w:name="_Toc461179228"/>
-      <w:bookmarkStart w:id="34" w:name="_Toc4154561"/>
+      <w:bookmarkStart w:id="35" w:name="_Toc461179228"/>
+      <w:bookmarkStart w:id="36" w:name="_Toc5363502"/>
       <w:r>
         <w:rPr>
           <w:lang w:val="it-IT"/>
@@ -7319,105 +6848,6 @@
         <w:lastRenderedPageBreak/>
         <w:t>Conclusioni</w:t>
       </w:r>
-      <w:bookmarkEnd w:id="33"/>
-      <w:bookmarkEnd w:id="34"/>
-    </w:p>
-    <w:p>
-      <w:pPr>
-        <w:rPr>
-          <w:lang w:val="it-IT"/>
-        </w:rPr>
-      </w:pPr>
-      <w:r>
-        <w:rPr>
-          <w:lang w:val="it-IT"/>
-        </w:rPr>
-        <w:t>Quali sono le implicazioni della mia soluzione? Che impatto avrà?</w:t>
-      </w:r>
-      <w:r>
-        <w:rPr>
-          <w:lang w:val="it-IT"/>
-        </w:rPr>
-        <w:t xml:space="preserve"> Cambierà il mondo? È un successo importante? È </w:t>
-      </w:r>
-      <w:r>
-        <w:rPr>
-          <w:lang w:val="it-IT"/>
-        </w:rPr>
-        <w:t>solo un</w:t>
-      </w:r>
-      <w:r>
-        <w:rPr>
-          <w:lang w:val="it-IT"/>
-        </w:rPr>
-        <w:t>’</w:t>
-      </w:r>
-      <w:r>
-        <w:rPr>
-          <w:lang w:val="it-IT"/>
-        </w:rPr>
-        <w:t>aggiunta</w:t>
-      </w:r>
-      <w:r>
-        <w:rPr>
-          <w:lang w:val="it-IT"/>
-        </w:rPr>
-        <w:t xml:space="preserve"> marginale o</w:t>
-      </w:r>
-      <w:r>
-        <w:rPr>
-          <w:lang w:val="it-IT"/>
-        </w:rPr>
-        <w:t xml:space="preserve"> è semplicemente servita per scoprire che questo percorso è</w:t>
-      </w:r>
-      <w:r>
-        <w:rPr>
-          <w:lang w:val="it-IT"/>
-        </w:rPr>
-        <w:t xml:space="preserve"> stato</w:t>
-      </w:r>
-      <w:r>
-        <w:rPr>
-          <w:lang w:val="it-IT"/>
-        </w:rPr>
-        <w:t xml:space="preserve"> una perdita di tempo? I ris</w:t>
-      </w:r>
-      <w:r>
-        <w:rPr>
-          <w:lang w:val="it-IT"/>
-        </w:rPr>
-        <w:t xml:space="preserve">ultati ottenuti sono generali, </w:t>
-      </w:r>
-      <w:r>
-        <w:rPr>
-          <w:lang w:val="it-IT"/>
-        </w:rPr>
-        <w:t>facilmente generalizzabili o sono specifici di un caso particolare?</w:t>
-      </w:r>
-      <w:r>
-        <w:rPr>
-          <w:lang w:val="it-IT"/>
-        </w:rPr>
-        <w:t xml:space="preserve"> </w:t>
-      </w:r>
-      <w:proofErr w:type="spellStart"/>
-      <w:r>
-        <w:rPr>
-          <w:lang w:val="it-IT"/>
-        </w:rPr>
-        <w:t>ecc</w:t>
-      </w:r>
-      <w:proofErr w:type="spellEnd"/>
-    </w:p>
-    <w:p>
-      <w:pPr>
-        <w:pStyle w:val="Titolo2"/>
-      </w:pPr>
-      <w:bookmarkStart w:id="35" w:name="_Toc461179229"/>
-      <w:bookmarkStart w:id="36" w:name="_Toc4154562"/>
-      <w:r>
-        <w:t>Sviluppi futuri</w:t>
-      </w:r>
       <w:bookmarkEnd w:id="35"/>
       <w:bookmarkEnd w:id="36"/>
     </w:p>
@@ -7431,17 +6861,83 @@
         <w:rPr>
           <w:lang w:val="it-IT"/>
         </w:rPr>
-        <w:t>Migliorie o estensioni che possono essere sviluppate sul prodotto.</w:t>
+        <w:t>Quali sono le implicazioni della mia soluzione? Che impatto avrà?</w:t>
+      </w:r>
+      <w:r>
+        <w:rPr>
+          <w:lang w:val="it-IT"/>
+        </w:rPr>
+        <w:t xml:space="preserve"> Cambierà il mondo? È un successo importante? È </w:t>
+      </w:r>
+      <w:r>
+        <w:rPr>
+          <w:lang w:val="it-IT"/>
+        </w:rPr>
+        <w:t>solo un</w:t>
+      </w:r>
+      <w:r>
+        <w:rPr>
+          <w:lang w:val="it-IT"/>
+        </w:rPr>
+        <w:t>’</w:t>
+      </w:r>
+      <w:r>
+        <w:rPr>
+          <w:lang w:val="it-IT"/>
+        </w:rPr>
+        <w:t>aggiunta</w:t>
+      </w:r>
+      <w:r>
+        <w:rPr>
+          <w:lang w:val="it-IT"/>
+        </w:rPr>
+        <w:t xml:space="preserve"> marginale o</w:t>
+      </w:r>
+      <w:r>
+        <w:rPr>
+          <w:lang w:val="it-IT"/>
+        </w:rPr>
+        <w:t xml:space="preserve"> è semplicemente servita per scoprire che questo percorso è</w:t>
+      </w:r>
+      <w:r>
+        <w:rPr>
+          <w:lang w:val="it-IT"/>
+        </w:rPr>
+        <w:t xml:space="preserve"> stato</w:t>
+      </w:r>
+      <w:r>
+        <w:rPr>
+          <w:lang w:val="it-IT"/>
+        </w:rPr>
+        <w:t xml:space="preserve"> una perdita di tempo? I ris</w:t>
+      </w:r>
+      <w:r>
+        <w:rPr>
+          <w:lang w:val="it-IT"/>
+        </w:rPr>
+        <w:t xml:space="preserve">ultati ottenuti sono generali, </w:t>
+      </w:r>
+      <w:r>
+        <w:rPr>
+          <w:lang w:val="it-IT"/>
+        </w:rPr>
+        <w:t>facilmente generalizzabili o sono specifici di un caso particolare?</w:t>
+      </w:r>
+      <w:r>
+        <w:rPr>
+          <w:lang w:val="it-IT"/>
+        </w:rPr>
+        <w:t xml:space="preserve"> ecc</w:t>
       </w:r>
     </w:p>
     <w:p>
       <w:pPr>
         <w:pStyle w:val="Titolo2"/>
       </w:pPr>
-      <w:bookmarkStart w:id="37" w:name="_Toc461179230"/>
-      <w:bookmarkStart w:id="38" w:name="_Toc4154563"/>
-      <w:r>
-        <w:t>Considerazioni personali</w:t>
+      <w:bookmarkStart w:id="37" w:name="_Toc461179229"/>
+      <w:bookmarkStart w:id="38" w:name="_Toc5363503"/>
+      <w:r>
+        <w:t>Sviluppi futuri</w:t>
       </w:r>
       <w:bookmarkEnd w:id="37"/>
       <w:bookmarkEnd w:id="38"/>
@@ -7456,9 +6952,33 @@
         <w:rPr>
           <w:lang w:val="it-IT"/>
         </w:rPr>
+        <w:t>Migliorie o estensioni che possono essere sviluppate sul prodotto.</w:t>
+      </w:r>
+    </w:p>
+    <w:p>
+      <w:pPr>
+        <w:pStyle w:val="Titolo2"/>
+      </w:pPr>
+      <w:bookmarkStart w:id="39" w:name="_Toc461179230"/>
+      <w:bookmarkStart w:id="40" w:name="_Toc5363504"/>
+      <w:r>
+        <w:t>Considerazioni personali</w:t>
+      </w:r>
+      <w:bookmarkEnd w:id="39"/>
+      <w:bookmarkEnd w:id="40"/>
+    </w:p>
+    <w:p>
+      <w:pPr>
+        <w:rPr>
+          <w:lang w:val="it-IT"/>
+        </w:rPr>
+      </w:pPr>
+      <w:r>
+        <w:rPr>
+          <w:lang w:val="it-IT"/>
+        </w:rPr>
         <w:t xml:space="preserve">Cosa ho imparato in questo progetto? </w:t>
       </w:r>
-      <w:proofErr w:type="spellStart"/>
       <w:r>
         <w:rPr>
           <w:lang w:val="it-IT"/>
@@ -7471,7 +6991,6 @@
         </w:rPr>
         <w:t>cc</w:t>
       </w:r>
-      <w:proofErr w:type="spellEnd"/>
     </w:p>
     <w:p>
       <w:pPr>
@@ -7500,8 +7019,8 @@
           <w:lang w:val="it-IT"/>
         </w:rPr>
       </w:pPr>
-      <w:bookmarkStart w:id="39" w:name="_Toc461179231"/>
-      <w:bookmarkStart w:id="40" w:name="_Toc4154564"/>
+      <w:bookmarkStart w:id="41" w:name="_Toc461179231"/>
+      <w:bookmarkStart w:id="42" w:name="_Toc5363505"/>
       <w:r>
         <w:rPr>
           <w:lang w:val="it-IT"/>
@@ -7509,20 +7028,20 @@
         <w:lastRenderedPageBreak/>
         <w:t>Bibliografia</w:t>
       </w:r>
-      <w:bookmarkEnd w:id="39"/>
-      <w:bookmarkEnd w:id="40"/>
-    </w:p>
-    <w:p>
-      <w:pPr>
-        <w:pStyle w:val="Titolo2"/>
-      </w:pPr>
-      <w:bookmarkStart w:id="41" w:name="_Toc461179233"/>
-      <w:bookmarkStart w:id="42" w:name="_Toc4154565"/>
-      <w:r>
-        <w:t>Bibliografia per libri</w:t>
-      </w:r>
       <w:bookmarkEnd w:id="41"/>
       <w:bookmarkEnd w:id="42"/>
+    </w:p>
+    <w:p>
+      <w:pPr>
+        <w:pStyle w:val="Titolo2"/>
+      </w:pPr>
+      <w:bookmarkStart w:id="43" w:name="_Toc461179233"/>
+      <w:bookmarkStart w:id="44" w:name="_Toc5363506"/>
+      <w:r>
+        <w:t>Bibliografia per libri</w:t>
+      </w:r>
+      <w:bookmarkEnd w:id="43"/>
+      <w:bookmarkEnd w:id="44"/>
     </w:p>
     <w:p>
       <w:pPr>
@@ -7541,7 +7060,6 @@
         </w:rPr>
         <w:t xml:space="preserve">Massimo Del Fedele, </w:t>
       </w:r>
-      <w:proofErr w:type="spellStart"/>
       <w:r>
         <w:rPr>
           <w:i/>
@@ -7549,7 +7067,6 @@
         </w:rPr>
         <w:t>Fishino</w:t>
       </w:r>
-      <w:proofErr w:type="spellEnd"/>
       <w:r>
         <w:rPr>
           <w:lang w:val="it-IT"/>
@@ -7560,16 +7077,8 @@
         <w:rPr>
           <w:lang w:val="it-IT"/>
         </w:rPr>
-        <w:t xml:space="preserve">Futura Group </w:t>
-      </w:r>
-      <w:proofErr w:type="spellStart"/>
-      <w:r>
-        <w:rPr>
-          <w:lang w:val="it-IT"/>
-        </w:rPr>
-        <w:t>srl</w:t>
-      </w:r>
-      <w:proofErr w:type="spellEnd"/>
+        <w:t>Futura Group srl</w:t>
+      </w:r>
       <w:r>
         <w:rPr>
           <w:lang w:val="it-IT"/>
@@ -7581,15 +7090,13 @@
       <w:pPr>
         <w:pStyle w:val="Titolo2"/>
       </w:pPr>
-      <w:bookmarkStart w:id="43" w:name="_Toc461179234"/>
-      <w:bookmarkStart w:id="44" w:name="_Toc4154566"/>
-      <w:proofErr w:type="spellStart"/>
+      <w:bookmarkStart w:id="45" w:name="_Toc461179234"/>
+      <w:bookmarkStart w:id="46" w:name="_Toc5363507"/>
       <w:r>
         <w:t>Sitografia</w:t>
       </w:r>
-      <w:bookmarkEnd w:id="43"/>
-      <w:bookmarkEnd w:id="44"/>
-      <w:proofErr w:type="spellEnd"/>
+      <w:bookmarkEnd w:id="45"/>
+      <w:bookmarkEnd w:id="46"/>
     </w:p>
     <w:p>
       <w:pPr>
@@ -7622,31 +7129,7 @@
           <w:i/>
           <w:lang w:val="it-IT"/>
         </w:rPr>
-        <w:t xml:space="preserve">documentazione </w:t>
-      </w:r>
-      <w:proofErr w:type="spellStart"/>
-      <w:r>
-        <w:rPr>
-          <w:i/>
-          <w:lang w:val="it-IT"/>
-        </w:rPr>
-        <w:t>fishino</w:t>
-      </w:r>
-      <w:proofErr w:type="spellEnd"/>
-      <w:r>
-        <w:rPr>
-          <w:i/>
-          <w:lang w:val="it-IT"/>
-        </w:rPr>
-        <w:t xml:space="preserve"> </w:t>
-      </w:r>
-      <w:proofErr w:type="gramStart"/>
-      <w:r>
-        <w:rPr>
-          <w:i/>
-          <w:lang w:val="it-IT"/>
-        </w:rPr>
-        <w:t>uno</w:t>
+        <w:t>documentazione fishino uno</w:t>
       </w:r>
       <w:r>
         <w:rPr>
@@ -7660,7 +7143,6 @@
         </w:rPr>
         <w:t>15.02.2019</w:t>
       </w:r>
-      <w:proofErr w:type="gramEnd"/>
     </w:p>
     <w:p>
       <w:pPr>
@@ -7731,21 +7213,7 @@
         <w:rPr>
           <w:i/>
         </w:rPr>
-        <w:t>caricamento wireless degli sketch (</w:t>
-      </w:r>
-      <w:proofErr w:type="spellStart"/>
-      <w:r>
-        <w:rPr>
-          <w:i/>
-        </w:rPr>
-        <w:t>ota</w:t>
-      </w:r>
-      <w:proofErr w:type="spellEnd"/>
-      <w:r>
-        <w:rPr>
-          <w:i/>
-        </w:rPr>
-        <w:t>)</w:t>
+        <w:t>caricamento wireless degli sketch (ota)</w:t>
       </w:r>
       <w:r>
         <w:t>, 22.02.2019</w:t>
@@ -7834,56 +7302,12 @@
       <w:r>
         <w:t xml:space="preserve">, </w:t>
       </w:r>
-      <w:proofErr w:type="spellStart"/>
       <w:r>
         <w:rPr>
           <w:i/>
         </w:rPr>
-        <w:t>packages</w:t>
-      </w:r>
-      <w:proofErr w:type="spellEnd"/>
-      <w:r>
-        <w:rPr>
-          <w:i/>
-        </w:rPr>
-        <w:t xml:space="preserve"> per </w:t>
-      </w:r>
-      <w:proofErr w:type="spellStart"/>
-      <w:r>
-        <w:rPr>
-          <w:i/>
-        </w:rPr>
-        <w:t>l'ide</w:t>
-      </w:r>
-      <w:proofErr w:type="spellEnd"/>
-      <w:r>
-        <w:rPr>
-          <w:i/>
-        </w:rPr>
-        <w:t xml:space="preserve"> di </w:t>
-      </w:r>
-      <w:proofErr w:type="spellStart"/>
-      <w:r>
-        <w:rPr>
-          <w:i/>
-        </w:rPr>
-        <w:t>arduino</w:t>
-      </w:r>
-      <w:proofErr w:type="spellEnd"/>
-      <w:r>
-        <w:rPr>
-          <w:i/>
-        </w:rPr>
-        <w:t xml:space="preserve"> – </w:t>
-      </w:r>
-      <w:proofErr w:type="spellStart"/>
-      <w:r>
-        <w:rPr>
-          <w:i/>
-        </w:rPr>
-        <w:t>fishino</w:t>
-      </w:r>
-      <w:proofErr w:type="spellEnd"/>
+        <w:t>packages per l'ide di arduino – fishino</w:t>
+      </w:r>
       <w:r>
         <w:t>, 22.02.19</w:t>
       </w:r>
@@ -7923,16 +7347,8 @@
         <w:rPr>
           <w:i/>
         </w:rPr>
-        <w:t xml:space="preserve"> </w:t>
-      </w:r>
-      <w:proofErr w:type="spellStart"/>
-      <w:r>
-        <w:rPr>
-          <w:i/>
-        </w:rPr>
-        <w:t>NeoPixel</w:t>
-      </w:r>
-      <w:proofErr w:type="spellEnd"/>
+        <w:t xml:space="preserve"> NeoPixel</w:t>
+      </w:r>
       <w:r>
         <w:t>, 22.02.2019</w:t>
       </w:r>
@@ -7960,22 +7376,14 @@
         <w:rPr>
           <w:i/>
         </w:rPr>
-        <w:t xml:space="preserve">librerie – </w:t>
-      </w:r>
-      <w:proofErr w:type="spellStart"/>
+        <w:t>librerie – F</w:t>
+      </w:r>
       <w:r>
         <w:rPr>
           <w:i/>
         </w:rPr>
-        <w:t>F</w:t>
-      </w:r>
-      <w:r>
-        <w:rPr>
-          <w:i/>
-        </w:rPr>
         <w:t>ishino</w:t>
       </w:r>
-      <w:proofErr w:type="spellEnd"/>
       <w:r>
         <w:t>, 22.02.2019</w:t>
       </w:r>
@@ -8011,24 +7419,15 @@
           <w:i/>
           <w:lang w:val="en-US"/>
         </w:rPr>
-        <w:t xml:space="preserve">drivers – </w:t>
-      </w:r>
-      <w:proofErr w:type="spellStart"/>
+        <w:t>drivers – F</w:t>
+      </w:r>
       <w:r>
         <w:rPr>
           <w:i/>
           <w:lang w:val="en-US"/>
         </w:rPr>
-        <w:t>F</w:t>
-      </w:r>
-      <w:r>
-        <w:rPr>
-          <w:i/>
-          <w:lang w:val="en-US"/>
-        </w:rPr>
         <w:t>ishino</w:t>
       </w:r>
-      <w:proofErr w:type="spellEnd"/>
       <w:r>
         <w:rPr>
           <w:lang w:val="en-US"/>
@@ -8066,27 +7465,13 @@
         <w:rPr>
           <w:lang w:val="it-IT"/>
         </w:rPr>
-        <w:t xml:space="preserve">RTC del </w:t>
-      </w:r>
-      <w:proofErr w:type="spellStart"/>
-      <w:r>
-        <w:rPr>
-          <w:lang w:val="it-IT"/>
-        </w:rPr>
-        <w:t>F</w:t>
-      </w:r>
-      <w:r>
-        <w:rPr>
-          <w:lang w:val="it-IT"/>
-        </w:rPr>
-        <w:t>ishino</w:t>
-      </w:r>
-      <w:proofErr w:type="spellEnd"/>
-      <w:r>
-        <w:rPr>
-          <w:lang w:val="it-IT"/>
-        </w:rPr>
-        <w:t>, 27.02.2019</w:t>
+        <w:t>RTC del F</w:t>
+      </w:r>
+      <w:r>
+        <w:rPr>
+          <w:lang w:val="it-IT"/>
+        </w:rPr>
+        <w:t>ishino, 27.02.2019</w:t>
       </w:r>
     </w:p>
     <w:p>
@@ -8104,16 +7489,16 @@
           <w:lang w:val="it-IT"/>
         </w:rPr>
       </w:pPr>
-      <w:bookmarkStart w:id="45" w:name="_Toc461179235"/>
-      <w:bookmarkStart w:id="46" w:name="_Toc4154567"/>
+      <w:bookmarkStart w:id="47" w:name="_Toc461179235"/>
+      <w:bookmarkStart w:id="48" w:name="_Toc5363508"/>
       <w:r>
         <w:rPr>
           <w:lang w:val="it-IT"/>
         </w:rPr>
         <w:t>Allegati</w:t>
       </w:r>
-      <w:bookmarkEnd w:id="45"/>
-      <w:bookmarkEnd w:id="46"/>
+      <w:bookmarkEnd w:id="47"/>
+      <w:bookmarkEnd w:id="48"/>
     </w:p>
     <w:p>
       <w:pPr>
@@ -8245,16 +7630,8 @@
         <w:rPr>
           <w:lang w:val="it-IT"/>
         </w:rPr>
-        <w:t xml:space="preserve">Mandato e/o </w:t>
-      </w:r>
-      <w:proofErr w:type="spellStart"/>
-      <w:r>
-        <w:rPr>
-          <w:lang w:val="it-IT"/>
-        </w:rPr>
-        <w:t>Qdc</w:t>
-      </w:r>
-      <w:proofErr w:type="spellEnd"/>
+        <w:t>Mandato e/o Qdc</w:t>
+      </w:r>
     </w:p>
     <w:p>
       <w:pPr>
@@ -8337,7 +7714,10 @@
     </w:r>
     <w:r>
       <w:tab/>
-      <w:t xml:space="preserve">Versione: 20.03.2019 </w:t>
+      <w:t>Versione: 05.04</w:t>
+    </w:r>
+    <w:r>
+      <w:t xml:space="preserve">.2019 </w:t>
     </w:r>
   </w:p>
 </w:ftr>
@@ -8433,16 +7813,8 @@
             <w:rPr>
               <w:lang w:val="it-IT"/>
             </w:rPr>
-            <w:t xml:space="preserve">Gabriele Alessi, Mattia Lazzaroni, Paolo Claudio </w:t>
+            <w:t>Gabriele Alessi, Mattia Lazzaroni, Paolo Claudio Weishaupt</w:t>
           </w:r>
-          <w:proofErr w:type="spellStart"/>
-          <w:r>
-            <w:rPr>
-              <w:lang w:val="it-IT"/>
-            </w:rPr>
-            <w:t>Weishaupt</w:t>
-          </w:r>
-          <w:proofErr w:type="spellEnd"/>
         </w:p>
       </w:tc>
     </w:tr>
@@ -8608,7 +7980,10 @@
     </w:r>
     <w:r>
       <w:tab/>
-      <w:t>Versione: 15.02.2019</w:t>
+      <w:t>Versione: 05.04</w:t>
+    </w:r>
+    <w:r>
+      <w:t>.2019</w:t>
     </w:r>
   </w:p>
 </w:ftr>
@@ -8866,7 +8241,7 @@
               <w:noProof/>
               <w:snapToGrid w:val="0"/>
             </w:rPr>
-            <w:t>10</w:t>
+            <w:t>4</w:t>
           </w:r>
           <w:r>
             <w:rPr>
@@ -14010,7 +13385,7 @@
 </file>
 
 <file path=customXml/itemProps1.xml><?xml version="1.0" encoding="utf-8"?>
-<ds:datastoreItem xmlns:ds="http://schemas.openxmlformats.org/officeDocument/2006/customXml" ds:itemID="{547E7D9A-3CBC-47BE-9724-993C666A5A76}">
+<ds:datastoreItem xmlns:ds="http://schemas.openxmlformats.org/officeDocument/2006/customXml" ds:itemID="{54F92C70-AE9B-4CC0-82F0-B7DD8F0E9C85}">
   <ds:schemaRefs>
     <ds:schemaRef ds:uri="http://schemas.openxmlformats.org/officeDocument/2006/bibliography"/>
   </ds:schemaRefs>

</xml_diff>

<commit_message>
fix doc - Installazione ambiente di sviluppo
</commit_message>
<xml_diff>
--- a/Documentazione/Documentazione_Word_Clock.docx
+++ b/Documentazione/Documentazione_Word_Clock.docx
@@ -2534,12 +2534,14 @@
         </w:rPr>
         <w:t xml:space="preserve"> </w:t>
       </w:r>
+      <w:proofErr w:type="spellStart"/>
       <w:r>
         <w:rPr>
           <w:lang w:val="it-IT"/>
         </w:rPr>
         <w:t>Weishaupt</w:t>
       </w:r>
+      <w:proofErr w:type="spellEnd"/>
       <w:r>
         <w:rPr>
           <w:lang w:val="it-IT"/>
@@ -2629,10 +2631,12 @@
         <w:pStyle w:val="Titolo2"/>
       </w:pPr>
       <w:bookmarkStart w:id="2" w:name="_Toc5363481"/>
+      <w:proofErr w:type="spellStart"/>
       <w:r>
         <w:t>Abstract</w:t>
       </w:r>
       <w:bookmarkEnd w:id="2"/>
+      <w:proofErr w:type="spellEnd"/>
       <w:r>
         <w:t xml:space="preserve"> </w:t>
       </w:r>
@@ -2705,146 +2709,212 @@
           <w:i/>
           <w:lang w:val="en-GB"/>
         </w:rPr>
-        <w:t xml:space="preserve">n this project a box is used where below </w:t>
-      </w:r>
+        <w:t xml:space="preserve">n </w:t>
+      </w:r>
+      <w:proofErr w:type="gramStart"/>
       <w:r>
         <w:rPr>
           <w:i/>
           <w:lang w:val="en-GB"/>
         </w:rPr>
-        <w:t xml:space="preserve">there </w:t>
-      </w:r>
+        <w:t>this</w:t>
+      </w:r>
+      <w:proofErr w:type="gramEnd"/>
       <w:r>
         <w:rPr>
           <w:i/>
           <w:lang w:val="en-GB"/>
         </w:rPr>
-        <w:t xml:space="preserve">is a strip of </w:t>
+        <w:t xml:space="preserve"> project a box is used where below </w:t>
       </w:r>
       <w:r>
         <w:rPr>
           <w:i/>
           <w:lang w:val="en-GB"/>
         </w:rPr>
-        <w:t>led</w:t>
+        <w:t xml:space="preserve">there </w:t>
       </w:r>
       <w:r>
         <w:rPr>
           <w:i/>
           <w:lang w:val="en-GB"/>
         </w:rPr>
-        <w:t xml:space="preserve"> </w:t>
+        <w:t xml:space="preserve">is a strip of </w:t>
       </w:r>
       <w:r>
         <w:rPr>
           <w:i/>
           <w:lang w:val="en-GB"/>
         </w:rPr>
-        <w:t xml:space="preserve">and above </w:t>
+        <w:t>led</w:t>
       </w:r>
       <w:r>
         <w:rPr>
           <w:i/>
           <w:lang w:val="en-GB"/>
         </w:rPr>
-        <w:t xml:space="preserve">there </w:t>
+        <w:t xml:space="preserve"> </w:t>
       </w:r>
       <w:r>
         <w:rPr>
           <w:i/>
           <w:lang w:val="en-GB"/>
         </w:rPr>
-        <w:t>is a sheet with the words that together form the time</w:t>
+        <w:t xml:space="preserve">and above </w:t>
       </w:r>
       <w:r>
         <w:rPr>
           <w:i/>
           <w:lang w:val="en-GB"/>
         </w:rPr>
-        <w:t>. T</w:t>
+        <w:t xml:space="preserve">there </w:t>
       </w:r>
       <w:r>
         <w:rPr>
           <w:i/>
           <w:lang w:val="en-GB"/>
         </w:rPr>
-        <w:t>his strip is programmed</w:t>
+        <w:t>is a sheet with the words that together form the time</w:t>
       </w:r>
       <w:r>
         <w:rPr>
           <w:i/>
           <w:lang w:val="en-GB"/>
         </w:rPr>
-        <w:t xml:space="preserve"> in Arduino</w:t>
+        <w:t>. T</w:t>
       </w:r>
       <w:r>
         <w:rPr>
           <w:i/>
           <w:lang w:val="en-GB"/>
         </w:rPr>
-        <w:t xml:space="preserve"> so that the </w:t>
-      </w:r>
+        <w:t xml:space="preserve">his strip </w:t>
+      </w:r>
+      <w:proofErr w:type="gramStart"/>
       <w:r>
         <w:rPr>
           <w:i/>
           <w:lang w:val="en-GB"/>
         </w:rPr>
-        <w:t>led</w:t>
-      </w:r>
+        <w:t>is programmed</w:t>
+      </w:r>
+      <w:proofErr w:type="gramEnd"/>
       <w:r>
         <w:rPr>
           <w:i/>
           <w:lang w:val="en-GB"/>
         </w:rPr>
-        <w:t xml:space="preserve"> that form the words of the current time are turned on</w:t>
+        <w:t xml:space="preserve"> in Arduino</w:t>
       </w:r>
       <w:r>
         <w:rPr>
           <w:i/>
           <w:lang w:val="en-GB"/>
         </w:rPr>
-        <w:t xml:space="preserve">. </w:t>
+        <w:t xml:space="preserve"> so that the </w:t>
       </w:r>
       <w:r>
         <w:rPr>
           <w:i/>
           <w:lang w:val="en-GB"/>
         </w:rPr>
-        <w:t xml:space="preserve">The time is obtained from a time server </w:t>
+        <w:t>led</w:t>
       </w:r>
       <w:r>
         <w:rPr>
           <w:i/>
           <w:lang w:val="en-GB"/>
         </w:rPr>
-        <w:t>and set up by a</w:t>
+        <w:t xml:space="preserve"> that form the words of the current time are turned on</w:t>
       </w:r>
       <w:r>
         <w:rPr>
           <w:i/>
           <w:lang w:val="en-GB"/>
         </w:rPr>
-        <w:t xml:space="preserve"> RTC, otherwise it can be configured directly from the box using physical button. </w:t>
+        <w:t xml:space="preserve">. </w:t>
       </w:r>
       <w:r>
         <w:rPr>
           <w:i/>
           <w:lang w:val="en-GB"/>
         </w:rPr>
-        <w:br/>
-      </w:r>
+        <w:t xml:space="preserve">The time is obtained from a </w:t>
+      </w:r>
+      <w:proofErr w:type="gramStart"/>
       <w:r>
         <w:rPr>
           <w:i/>
           <w:lang w:val="en-GB"/>
         </w:rPr>
-        <w:t>The final product can be considered as a prototype, since the main idea is to expose a large word clock on the roof of the study center</w:t>
-      </w:r>
+        <w:t>time server</w:t>
+      </w:r>
+      <w:proofErr w:type="gramEnd"/>
       <w:r>
         <w:rPr>
           <w:i/>
           <w:lang w:val="en-GB"/>
         </w:rPr>
+        <w:t xml:space="preserve"> </w:t>
+      </w:r>
+      <w:r>
+        <w:rPr>
+          <w:i/>
+          <w:lang w:val="en-GB"/>
+        </w:rPr>
+        <w:t>and set up by a</w:t>
+      </w:r>
+      <w:r>
+        <w:rPr>
+          <w:i/>
+          <w:lang w:val="en-GB"/>
+        </w:rPr>
+        <w:t xml:space="preserve"> RTC, otherwise it can be configured directly from the box using physical button. </w:t>
+      </w:r>
+      <w:r>
+        <w:rPr>
+          <w:i/>
+          <w:lang w:val="en-GB"/>
+        </w:rPr>
+        <w:br/>
+      </w:r>
+      <w:r>
+        <w:rPr>
+          <w:i/>
+          <w:lang w:val="en-GB"/>
+        </w:rPr>
+        <w:t xml:space="preserve">The final product </w:t>
+      </w:r>
+      <w:proofErr w:type="gramStart"/>
+      <w:r>
+        <w:rPr>
+          <w:i/>
+          <w:lang w:val="en-GB"/>
+        </w:rPr>
+        <w:t>can be considered</w:t>
+      </w:r>
+      <w:proofErr w:type="gramEnd"/>
+      <w:r>
+        <w:rPr>
+          <w:i/>
+          <w:lang w:val="en-GB"/>
+        </w:rPr>
+        <w:t xml:space="preserve"> as a prototype, since the main idea is to expose a large word clock on the roof of the study </w:t>
+      </w:r>
+      <w:proofErr w:type="spellStart"/>
+      <w:r>
+        <w:rPr>
+          <w:i/>
+          <w:lang w:val="en-GB"/>
+        </w:rPr>
+        <w:t>center</w:t>
+      </w:r>
+      <w:proofErr w:type="spellEnd"/>
+      <w:r>
+        <w:rPr>
+          <w:i/>
+          <w:lang w:val="en-GB"/>
+        </w:rPr>
         <w:t>.</w:t>
       </w:r>
     </w:p>
@@ -2908,8 +2978,6 @@
       <w:r>
         <w:t>rio è ottenuto da un server e viene poi impostato e memorizzato da un RTC, altrimenti è possibile configurarlo direttamente dalla scatola tramite pulsanti fisici.</w:t>
       </w:r>
-      <w:bookmarkStart w:id="4" w:name="_GoBack"/>
-      <w:bookmarkEnd w:id="4"/>
     </w:p>
     <w:p/>
     <w:p>
@@ -2925,22 +2993,22 @@
           <w:numId w:val="0"/>
         </w:numPr>
       </w:pPr>
-      <w:bookmarkStart w:id="5" w:name="_Toc5363483"/>
+      <w:bookmarkStart w:id="4" w:name="_Toc5363483"/>
       <w:r>
         <w:lastRenderedPageBreak/>
         <w:t>Analisi</w:t>
       </w:r>
+      <w:bookmarkEnd w:id="4"/>
+    </w:p>
+    <w:p>
+      <w:pPr>
+        <w:pStyle w:val="Titolo2"/>
+      </w:pPr>
+      <w:bookmarkStart w:id="5" w:name="_Toc5363484"/>
+      <w:r>
+        <w:t>Analisi del dominio</w:t>
+      </w:r>
       <w:bookmarkEnd w:id="5"/>
-    </w:p>
-    <w:p>
-      <w:pPr>
-        <w:pStyle w:val="Titolo2"/>
-      </w:pPr>
-      <w:bookmarkStart w:id="6" w:name="_Toc5363484"/>
-      <w:r>
-        <w:t>Analisi del dominio</w:t>
-      </w:r>
-      <w:bookmarkEnd w:id="6"/>
     </w:p>
     <w:p>
       <w:pPr>
@@ -3039,7 +3107,7 @@
       <w:pPr>
         <w:pStyle w:val="Titolo2"/>
       </w:pPr>
-      <w:bookmarkStart w:id="7" w:name="_Toc5363485"/>
+      <w:bookmarkStart w:id="6" w:name="_Toc5363485"/>
       <w:r>
         <w:t>Analisi e s</w:t>
       </w:r>
@@ -3052,7 +3120,7 @@
       <w:r>
         <w:t>dei requisiti</w:t>
       </w:r>
-      <w:bookmarkEnd w:id="7"/>
+      <w:bookmarkEnd w:id="6"/>
     </w:p>
     <w:tbl>
       <w:tblPr>
@@ -3368,7 +3436,25 @@
                 <w:szCs w:val="16"/>
                 <w:lang w:val="it-IT"/>
               </w:rPr>
-              <w:t xml:space="preserve"> necessario verificare che i componenti hardware (Fishino e </w:t>
+              <w:t xml:space="preserve"> necessario verificare che i componenti hardware (</w:t>
+            </w:r>
+            <w:proofErr w:type="spellStart"/>
+            <w:r>
+              <w:rPr>
+                <w:sz w:val="16"/>
+                <w:szCs w:val="16"/>
+                <w:lang w:val="it-IT"/>
+              </w:rPr>
+              <w:t>Fishino</w:t>
+            </w:r>
+            <w:proofErr w:type="spellEnd"/>
+            <w:r>
+              <w:rPr>
+                <w:sz w:val="16"/>
+                <w:szCs w:val="16"/>
+                <w:lang w:val="it-IT"/>
+              </w:rPr>
+              <w:t xml:space="preserve"> e </w:t>
             </w:r>
             <w:r>
               <w:rPr>
@@ -4369,16 +4455,24 @@
       <w:pPr>
         <w:pStyle w:val="Titolo2"/>
       </w:pPr>
-      <w:bookmarkStart w:id="8" w:name="_Toc5363486"/>
+      <w:bookmarkStart w:id="7" w:name="_Toc5363486"/>
       <w:r>
         <w:lastRenderedPageBreak/>
         <w:t>Pianificazione</w:t>
       </w:r>
-      <w:bookmarkEnd w:id="8"/>
-    </w:p>
-    <w:p>
-      <w:r>
-        <w:t xml:space="preserve">La pianificazione del progetto è stata effettuata mediante la realizzazione di un diagramma di Gantt. </w:t>
+      <w:bookmarkEnd w:id="7"/>
+    </w:p>
+    <w:p>
+      <w:r>
+        <w:t xml:space="preserve">La pianificazione del progetto è stata effettuata mediante la realizzazione di un diagramma di </w:t>
+      </w:r>
+      <w:proofErr w:type="spellStart"/>
+      <w:r>
+        <w:t>Gantt</w:t>
+      </w:r>
+      <w:proofErr w:type="spellEnd"/>
+      <w:r>
+        <w:t xml:space="preserve">. </w:t>
       </w:r>
     </w:p>
     <w:p>
@@ -4485,24 +4579,24 @@
       <w:pPr>
         <w:pStyle w:val="Titolo2"/>
       </w:pPr>
-      <w:bookmarkStart w:id="9" w:name="_Toc5363487"/>
+      <w:bookmarkStart w:id="8" w:name="_Toc5363487"/>
       <w:r>
         <w:lastRenderedPageBreak/>
         <w:t>Analisi dei mezzi</w:t>
       </w:r>
+      <w:bookmarkEnd w:id="8"/>
+    </w:p>
+    <w:p>
+      <w:pPr>
+        <w:pStyle w:val="Titolo3"/>
+      </w:pPr>
+      <w:bookmarkStart w:id="9" w:name="_Toc413411419"/>
+      <w:bookmarkStart w:id="10" w:name="_Toc5363488"/>
+      <w:r>
+        <w:t>Software</w:t>
+      </w:r>
       <w:bookmarkEnd w:id="9"/>
-    </w:p>
-    <w:p>
-      <w:pPr>
-        <w:pStyle w:val="Titolo3"/>
-      </w:pPr>
-      <w:bookmarkStart w:id="10" w:name="_Toc413411419"/>
-      <w:bookmarkStart w:id="11" w:name="_Toc5363488"/>
-      <w:r>
-        <w:t>Software</w:t>
-      </w:r>
       <w:bookmarkEnd w:id="10"/>
-      <w:bookmarkEnd w:id="11"/>
     </w:p>
     <w:p>
       <w:pPr>
@@ -4558,11 +4652,19 @@
         </w:rPr>
         <w:t xml:space="preserve">Microsoft </w:t>
       </w:r>
-      <w:r>
-        <w:rPr>
-          <w:lang w:val="it-IT"/>
-        </w:rPr>
-        <w:t>Power Point 2016</w:t>
+      <w:proofErr w:type="spellStart"/>
+      <w:r>
+        <w:rPr>
+          <w:lang w:val="it-IT"/>
+        </w:rPr>
+        <w:t>Power</w:t>
+      </w:r>
+      <w:proofErr w:type="spellEnd"/>
+      <w:r>
+        <w:rPr>
+          <w:lang w:val="it-IT"/>
+        </w:rPr>
+        <w:t xml:space="preserve"> Point 2016</w:t>
       </w:r>
     </w:p>
     <w:p>
@@ -4606,11 +4708,19 @@
           <w:lang w:val="it-IT"/>
         </w:rPr>
       </w:pPr>
-      <w:r>
-        <w:rPr>
-          <w:lang w:val="it-IT"/>
-        </w:rPr>
-        <w:t>GanttProject 2.8.9</w:t>
+      <w:proofErr w:type="spellStart"/>
+      <w:r>
+        <w:rPr>
+          <w:lang w:val="it-IT"/>
+        </w:rPr>
+        <w:t>GanttProject</w:t>
+      </w:r>
+      <w:proofErr w:type="spellEnd"/>
+      <w:r>
+        <w:rPr>
+          <w:lang w:val="it-IT"/>
+        </w:rPr>
+        <w:t xml:space="preserve"> 2.8.9</w:t>
       </w:r>
       <w:r>
         <w:rPr>
@@ -4634,7 +4744,21 @@
         <w:rPr>
           <w:lang w:val="it-IT"/>
         </w:rPr>
-        <w:t>Google Chrome 71.0.3578.98</w:t>
+        <w:t xml:space="preserve">Google </w:t>
+      </w:r>
+      <w:proofErr w:type="spellStart"/>
+      <w:r>
+        <w:rPr>
+          <w:lang w:val="it-IT"/>
+        </w:rPr>
+        <w:t>Chrome</w:t>
+      </w:r>
+      <w:proofErr w:type="spellEnd"/>
+      <w:r>
+        <w:rPr>
+          <w:lang w:val="it-IT"/>
+        </w:rPr>
+        <w:t xml:space="preserve"> 71.0.3578.98</w:t>
       </w:r>
     </w:p>
     <w:p>
@@ -4648,11 +4772,19 @@
           <w:lang w:val="it-IT"/>
         </w:rPr>
       </w:pPr>
-      <w:r>
-        <w:rPr>
-          <w:lang w:val="it-IT"/>
-        </w:rPr>
-        <w:t>Atom 1.34.0</w:t>
+      <w:proofErr w:type="spellStart"/>
+      <w:r>
+        <w:rPr>
+          <w:lang w:val="it-IT"/>
+        </w:rPr>
+        <w:t>Atom</w:t>
+      </w:r>
+      <w:proofErr w:type="spellEnd"/>
+      <w:r>
+        <w:rPr>
+          <w:lang w:val="it-IT"/>
+        </w:rPr>
+        <w:t xml:space="preserve"> 1.34.0</w:t>
       </w:r>
     </w:p>
     <w:p>
@@ -4666,24 +4798,32 @@
           <w:lang w:val="it-IT"/>
         </w:rPr>
       </w:pPr>
-      <w:r>
-        <w:rPr>
-          <w:lang w:val="it-IT"/>
-        </w:rPr>
-        <w:t>FishinoFlasher 5.0.0</w:t>
+      <w:proofErr w:type="spellStart"/>
+      <w:r>
+        <w:rPr>
+          <w:lang w:val="it-IT"/>
+        </w:rPr>
+        <w:t>FishinoFlasher</w:t>
+      </w:r>
+      <w:proofErr w:type="spellEnd"/>
+      <w:r>
+        <w:rPr>
+          <w:lang w:val="it-IT"/>
+        </w:rPr>
+        <w:t xml:space="preserve"> 5.0.0</w:t>
       </w:r>
     </w:p>
     <w:p>
       <w:pPr>
         <w:pStyle w:val="Titolo3"/>
       </w:pPr>
-      <w:bookmarkStart w:id="12" w:name="_Toc413411420"/>
-      <w:bookmarkStart w:id="13" w:name="_Toc5363489"/>
+      <w:bookmarkStart w:id="11" w:name="_Toc413411420"/>
+      <w:bookmarkStart w:id="12" w:name="_Toc5363489"/>
       <w:r>
         <w:t>Hardware</w:t>
       </w:r>
+      <w:bookmarkEnd w:id="11"/>
       <w:bookmarkEnd w:id="12"/>
-      <w:bookmarkEnd w:id="13"/>
     </w:p>
     <w:p>
       <w:pPr>
@@ -4745,7 +4885,23 @@
           <w:rFonts w:cs="Arial"/>
           <w:lang w:val="it-IT"/>
         </w:rPr>
-        <w:t>Modello: Acer Aspire E 15</w:t>
+        <w:t xml:space="preserve">Modello: Acer </w:t>
+      </w:r>
+      <w:proofErr w:type="spellStart"/>
+      <w:r>
+        <w:rPr>
+          <w:rFonts w:cs="Arial"/>
+          <w:lang w:val="it-IT"/>
+        </w:rPr>
+        <w:t>Aspire</w:t>
+      </w:r>
+      <w:proofErr w:type="spellEnd"/>
+      <w:r>
+        <w:rPr>
+          <w:rFonts w:cs="Arial"/>
+          <w:lang w:val="it-IT"/>
+        </w:rPr>
+        <w:t xml:space="preserve"> E 15</w:t>
       </w:r>
     </w:p>
     <w:p>
@@ -4949,7 +5105,21 @@
         <w:rPr>
           <w:lang w:val="it-IT"/>
         </w:rPr>
-        <w:t>Computer Paolo Weishaupt:</w:t>
+        <w:t xml:space="preserve">Computer Paolo </w:t>
+      </w:r>
+      <w:proofErr w:type="spellStart"/>
+      <w:r>
+        <w:rPr>
+          <w:lang w:val="it-IT"/>
+        </w:rPr>
+        <w:t>Weishaupt</w:t>
+      </w:r>
+      <w:proofErr w:type="spellEnd"/>
+      <w:r>
+        <w:rPr>
+          <w:lang w:val="it-IT"/>
+        </w:rPr>
+        <w:t>:</w:t>
       </w:r>
     </w:p>
     <w:p>
@@ -4968,7 +5138,35 @@
         <w:rPr>
           <w:lang w:val="it-IT"/>
         </w:rPr>
-        <w:t>Modello: Huawei MateBook X Pro</w:t>
+        <w:t xml:space="preserve">Modello: </w:t>
+      </w:r>
+      <w:proofErr w:type="spellStart"/>
+      <w:r>
+        <w:rPr>
+          <w:lang w:val="it-IT"/>
+        </w:rPr>
+        <w:t>Huawei</w:t>
+      </w:r>
+      <w:proofErr w:type="spellEnd"/>
+      <w:r>
+        <w:rPr>
+          <w:lang w:val="it-IT"/>
+        </w:rPr>
+        <w:t xml:space="preserve"> </w:t>
+      </w:r>
+      <w:proofErr w:type="spellStart"/>
+      <w:r>
+        <w:rPr>
+          <w:lang w:val="it-IT"/>
+        </w:rPr>
+        <w:t>MateBook</w:t>
+      </w:r>
+      <w:proofErr w:type="spellEnd"/>
+      <w:r>
+        <w:rPr>
+          <w:lang w:val="it-IT"/>
+        </w:rPr>
+        <w:t xml:space="preserve"> X Pro</w:t>
       </w:r>
     </w:p>
     <w:p>
@@ -5059,11 +5257,19 @@
           <w:lang w:val="it-IT"/>
         </w:rPr>
       </w:pPr>
-      <w:r>
-        <w:rPr>
-          <w:lang w:val="it-IT"/>
-        </w:rPr>
-        <w:t>Fishino UNO REV2:</w:t>
+      <w:proofErr w:type="spellStart"/>
+      <w:r>
+        <w:rPr>
+          <w:lang w:val="it-IT"/>
+        </w:rPr>
+        <w:t>Fishino</w:t>
+      </w:r>
+      <w:proofErr w:type="spellEnd"/>
+      <w:r>
+        <w:rPr>
+          <w:lang w:val="it-IT"/>
+        </w:rPr>
+        <w:t xml:space="preserve"> UNO REV2:</w:t>
       </w:r>
     </w:p>
     <w:p>
@@ -5101,7 +5307,21 @@
         <w:rPr>
           <w:lang w:val="it-IT"/>
         </w:rPr>
-        <w:t>Modulo WiFi integrato</w:t>
+        <w:t xml:space="preserve">Modulo </w:t>
+      </w:r>
+      <w:proofErr w:type="spellStart"/>
+      <w:r>
+        <w:rPr>
+          <w:lang w:val="it-IT"/>
+        </w:rPr>
+        <w:t>WiFi</w:t>
+      </w:r>
+      <w:proofErr w:type="spellEnd"/>
+      <w:r>
+        <w:rPr>
+          <w:lang w:val="it-IT"/>
+        </w:rPr>
+        <w:t xml:space="preserve"> integrato</w:t>
       </w:r>
     </w:p>
     <w:p>
@@ -5120,7 +5340,21 @@
         <w:rPr>
           <w:lang w:val="it-IT"/>
         </w:rPr>
-        <w:t>Slot per schede MicroSD integrato</w:t>
+        <w:t xml:space="preserve">Slot per schede </w:t>
+      </w:r>
+      <w:proofErr w:type="spellStart"/>
+      <w:r>
+        <w:rPr>
+          <w:lang w:val="it-IT"/>
+        </w:rPr>
+        <w:t>MicroSD</w:t>
+      </w:r>
+      <w:proofErr w:type="spellEnd"/>
+      <w:r>
+        <w:rPr>
+          <w:lang w:val="it-IT"/>
+        </w:rPr>
+        <w:t xml:space="preserve"> integrato</w:t>
       </w:r>
     </w:p>
     <w:p>
@@ -5158,8 +5392,16 @@
         <w:rPr>
           <w:lang w:val="it-IT"/>
         </w:rPr>
-        <w:t>Connettore sfalsato per facilitare l’uso con breadboards</w:t>
-      </w:r>
+        <w:t xml:space="preserve">Connettore sfalsato per facilitare l’uso con </w:t>
+      </w:r>
+      <w:proofErr w:type="spellStart"/>
+      <w:r>
+        <w:rPr>
+          <w:lang w:val="it-IT"/>
+        </w:rPr>
+        <w:t>breadboards</w:t>
+      </w:r>
+      <w:proofErr w:type="spellEnd"/>
     </w:p>
     <w:p>
       <w:pPr>
@@ -5215,7 +5457,35 @@
         <w:rPr>
           <w:lang w:val="it-IT"/>
         </w:rPr>
-        <w:t>Schemi elettrici, file Eagle e pinout della scheda</w:t>
+        <w:t xml:space="preserve">Schemi elettrici, file </w:t>
+      </w:r>
+      <w:proofErr w:type="spellStart"/>
+      <w:r>
+        <w:rPr>
+          <w:lang w:val="it-IT"/>
+        </w:rPr>
+        <w:t>Eagle</w:t>
+      </w:r>
+      <w:proofErr w:type="spellEnd"/>
+      <w:r>
+        <w:rPr>
+          <w:lang w:val="it-IT"/>
+        </w:rPr>
+        <w:t xml:space="preserve"> e </w:t>
+      </w:r>
+      <w:proofErr w:type="spellStart"/>
+      <w:r>
+        <w:rPr>
+          <w:lang w:val="it-IT"/>
+        </w:rPr>
+        <w:t>pinout</w:t>
+      </w:r>
+      <w:proofErr w:type="spellEnd"/>
+      <w:r>
+        <w:rPr>
+          <w:lang w:val="it-IT"/>
+        </w:rPr>
+        <w:t xml:space="preserve"> della scheda</w:t>
       </w:r>
     </w:p>
     <w:p>
@@ -5230,9 +5500,19 @@
           <w:lang w:val="it-IT"/>
         </w:rPr>
       </w:pPr>
-      <w:r>
-        <w:t>Adafruit NeoPixel</w:t>
-      </w:r>
+      <w:proofErr w:type="spellStart"/>
+      <w:r>
+        <w:t>Adafruit</w:t>
+      </w:r>
+      <w:proofErr w:type="spellEnd"/>
+      <w:r>
+        <w:t xml:space="preserve"> </w:t>
+      </w:r>
+      <w:proofErr w:type="spellStart"/>
+      <w:r>
+        <w:t>NeoPixel</w:t>
+      </w:r>
+      <w:proofErr w:type="spellEnd"/>
     </w:p>
     <w:p>
       <w:pPr>
@@ -5405,14 +5685,14 @@
       <w:pPr>
         <w:pStyle w:val="Titolo1"/>
       </w:pPr>
-      <w:bookmarkStart w:id="14" w:name="_Toc429059808"/>
-      <w:bookmarkStart w:id="15" w:name="_Toc5363490"/>
+      <w:bookmarkStart w:id="13" w:name="_Toc429059808"/>
+      <w:bookmarkStart w:id="14" w:name="_Toc5363490"/>
       <w:r>
         <w:lastRenderedPageBreak/>
         <w:t>Progettazione</w:t>
       </w:r>
+      <w:bookmarkEnd w:id="13"/>
       <w:bookmarkEnd w:id="14"/>
-      <w:bookmarkEnd w:id="15"/>
     </w:p>
     <w:p>
       <w:pPr>
@@ -5430,7 +5710,19 @@
         <w:rPr>
           <w:lang w:val="it-IT"/>
         </w:rPr>
-        <w:t xml:space="preserve"> Per riassumere: inizialmente è stato organizzato l’ambiente di sviluppo (software, striscia di </w:t>
+        <w:t xml:space="preserve"> </w:t>
+      </w:r>
+      <w:r>
+        <w:rPr>
+          <w:lang w:val="it-IT"/>
+        </w:rPr>
+        <w:t>I</w:t>
+      </w:r>
+      <w:r>
+        <w:rPr>
+          <w:lang w:val="it-IT"/>
+        </w:rPr>
+        <w:t xml:space="preserve">nizialmente è stato organizzato l’ambiente di sviluppo (software, striscia di </w:t>
       </w:r>
       <w:r>
         <w:rPr>
@@ -5442,7 +5734,13 @@
         <w:rPr>
           <w:lang w:val="it-IT"/>
         </w:rPr>
-        <w:t xml:space="preserve">, resistenze, …). Poi sono stati analizzati i componenti del progetto e che funzionassero correttamente, provando a eseguire qualche programma di test cambiano i parametri. </w:t>
+        <w:t>, resistenze</w:t>
+      </w:r>
+      <w:r>
+        <w:rPr>
+          <w:lang w:val="it-IT"/>
+        </w:rPr>
+        <w:t xml:space="preserve">). Poi sono stati analizzati i componenti del progetto e che funzionassero correttamente, provando a eseguire qualche programma di test cambiano i parametri. </w:t>
       </w:r>
       <w:r>
         <w:rPr>
@@ -5480,11 +5778,428 @@
       <w:pPr>
         <w:pStyle w:val="Titolo2"/>
       </w:pPr>
-      <w:bookmarkStart w:id="16" w:name="_Toc5363491"/>
-      <w:r>
+      <w:r>
+        <w:t>Installazione ambiente di sviluppo</w:t>
+      </w:r>
+    </w:p>
+    <w:p>
+      <w:pPr>
+        <w:rPr>
+          <w:lang w:val="it-IT"/>
+        </w:rPr>
+      </w:pPr>
+      <w:r>
+        <w:rPr>
+          <w:lang w:val="it-IT"/>
+        </w:rPr>
+        <w:t>Prima di iniziare a lavorare è stato necessario impostare un ambiente comune ai membri del team e definire da dove cominciare.</w:t>
+      </w:r>
+      <w:r>
+        <w:rPr>
+          <w:lang w:val="it-IT"/>
+        </w:rPr>
+        <w:t xml:space="preserve"> Quindi si è deciso di studiare i moduli da sviluppare così da identificare i vari </w:t>
+      </w:r>
+      <w:r>
+        <w:rPr>
+          <w:lang w:val="it-IT"/>
+        </w:rPr>
+        <w:t>componenti</w:t>
+      </w:r>
+      <w:r>
+        <w:rPr>
+          <w:lang w:val="it-IT"/>
+        </w:rPr>
+        <w:t xml:space="preserve"> che sarebbero stati utili per la realizzazione del prodotto.</w:t>
+      </w:r>
+    </w:p>
+    <w:p>
+      <w:pPr>
+        <w:rPr>
+          <w:lang w:val="it-IT"/>
+        </w:rPr>
+      </w:pPr>
+    </w:p>
+    <w:p>
+      <w:pPr>
+        <w:pStyle w:val="Paragrafoelenco"/>
+        <w:numPr>
+          <w:ilvl w:val="0"/>
+          <w:numId w:val="37"/>
+        </w:numPr>
+        <w:rPr>
+          <w:lang w:val="it-IT"/>
+        </w:rPr>
+      </w:pPr>
+      <w:r>
+        <w:rPr>
+          <w:lang w:val="it-IT"/>
+        </w:rPr>
+        <w:t xml:space="preserve">Librerie </w:t>
+      </w:r>
+      <w:proofErr w:type="spellStart"/>
+      <w:r>
+        <w:rPr>
+          <w:lang w:val="it-IT"/>
+        </w:rPr>
+        <w:t>Adafruit</w:t>
+      </w:r>
+      <w:proofErr w:type="spellEnd"/>
+    </w:p>
+    <w:p>
+      <w:pPr>
+        <w:pStyle w:val="Paragrafoelenco"/>
+        <w:numPr>
+          <w:ilvl w:val="1"/>
+          <w:numId w:val="37"/>
+        </w:numPr>
+        <w:rPr>
+          <w:lang w:val="it-IT"/>
+        </w:rPr>
+      </w:pPr>
+      <w:proofErr w:type="spellStart"/>
+      <w:r>
+        <w:rPr>
+          <w:lang w:val="it-IT"/>
+        </w:rPr>
+        <w:t>Adafruit</w:t>
+      </w:r>
+      <w:proofErr w:type="spellEnd"/>
+      <w:r>
+        <w:rPr>
+          <w:lang w:val="it-IT"/>
+        </w:rPr>
+        <w:t xml:space="preserve"> </w:t>
+      </w:r>
+      <w:proofErr w:type="spellStart"/>
+      <w:r>
+        <w:rPr>
+          <w:lang w:val="it-IT"/>
+        </w:rPr>
+        <w:t>NeoPixel</w:t>
+      </w:r>
+      <w:proofErr w:type="spellEnd"/>
+    </w:p>
+    <w:p>
+      <w:pPr>
+        <w:pStyle w:val="Paragrafoelenco"/>
+        <w:ind w:left="1440"/>
+        <w:rPr>
+          <w:i/>
+          <w:lang w:val="it-IT"/>
+        </w:rPr>
+      </w:pPr>
+      <w:r>
+        <w:rPr>
+          <w:lang w:val="it-IT"/>
+        </w:rPr>
+        <w:t xml:space="preserve">Libreria che presenta funzioni basate per il controllo di strisce di led RGB prodotte da </w:t>
+      </w:r>
+      <w:proofErr w:type="spellStart"/>
+      <w:r>
+        <w:rPr>
+          <w:lang w:val="it-IT"/>
+        </w:rPr>
+        <w:t>Adafruit</w:t>
+      </w:r>
+      <w:proofErr w:type="spellEnd"/>
+      <w:r>
+        <w:rPr>
+          <w:lang w:val="it-IT"/>
+        </w:rPr>
+        <w:t>. Nella libreria ci sono funzionalità che sono necessarie per lo sviluppo del progetto, come ad esempio l’accensione di un led di un certo colore.</w:t>
+      </w:r>
+      <w:r>
+        <w:rPr>
+          <w:lang w:val="it-IT"/>
+        </w:rPr>
+        <w:br/>
+      </w:r>
+      <w:r>
+        <w:rPr>
+          <w:i/>
+          <w:lang w:val="it-IT"/>
+        </w:rPr>
+        <w:t xml:space="preserve">Link: </w:t>
+      </w:r>
+      <w:hyperlink r:id="rId14" w:history="1">
+        <w:r>
+          <w:rPr>
+            <w:rStyle w:val="Collegamentoipertestuale"/>
+          </w:rPr>
+          <w:t>https://github.com/adafruit/Adafruit_NeoPixel</w:t>
+        </w:r>
+      </w:hyperlink>
+    </w:p>
+    <w:p>
+      <w:pPr>
+        <w:pStyle w:val="Paragrafoelenco"/>
+        <w:numPr>
+          <w:ilvl w:val="1"/>
+          <w:numId w:val="37"/>
+        </w:numPr>
+        <w:rPr>
+          <w:lang w:val="it-IT"/>
+        </w:rPr>
+      </w:pPr>
+      <w:proofErr w:type="spellStart"/>
+      <w:r>
+        <w:rPr>
+          <w:lang w:val="it-IT"/>
+        </w:rPr>
+        <w:t>RTClib</w:t>
+      </w:r>
+      <w:proofErr w:type="spellEnd"/>
+    </w:p>
+    <w:p>
+      <w:pPr>
+        <w:pStyle w:val="Paragrafoelenco"/>
+        <w:ind w:left="1440"/>
+        <w:rPr>
+          <w:lang w:val="it-IT"/>
+        </w:rPr>
+      </w:pPr>
+      <w:r>
+        <w:rPr>
+          <w:lang w:val="it-IT"/>
+        </w:rPr>
+        <w:t>Gestione di un dispositivo RTC in un ambiente di sviluppo Arduino.</w:t>
+      </w:r>
+      <w:r>
+        <w:rPr>
+          <w:lang w:val="it-IT"/>
+        </w:rPr>
+        <w:t xml:space="preserve"> La libreria presenta metodi utili per ottenere l’orario corrente e tutti i suoi componenti (anno, mese, giorno, ore, minuti, secondi).</w:t>
+      </w:r>
+      <w:r>
+        <w:rPr>
+          <w:lang w:val="it-IT"/>
+        </w:rPr>
+        <w:t xml:space="preserve"> </w:t>
+      </w:r>
+      <w:r>
+        <w:rPr>
+          <w:lang w:val="it-IT"/>
+        </w:rPr>
+        <w:br/>
+      </w:r>
+      <w:r>
+        <w:rPr>
+          <w:i/>
+          <w:lang w:val="it-IT"/>
+        </w:rPr>
+        <w:t xml:space="preserve">Link: </w:t>
+      </w:r>
+      <w:hyperlink r:id="rId15" w:history="1">
+        <w:r>
+          <w:rPr>
+            <w:rStyle w:val="Collegamentoipertestuale"/>
+            <w:lang w:val="it-IT"/>
+          </w:rPr>
+          <w:t>https://github.com/adafruit/rtclib</w:t>
+        </w:r>
+      </w:hyperlink>
+    </w:p>
+    <w:p>
+      <w:pPr>
+        <w:pStyle w:val="Paragrafoelenco"/>
+        <w:numPr>
+          <w:ilvl w:val="0"/>
+          <w:numId w:val="37"/>
+        </w:numPr>
+        <w:rPr>
+          <w:lang w:val="it-IT"/>
+        </w:rPr>
+      </w:pPr>
+      <w:r>
+        <w:rPr>
+          <w:lang w:val="it-IT"/>
+        </w:rPr>
+        <w:t>Librerie Arduino</w:t>
+      </w:r>
+      <w:r>
+        <w:rPr>
+          <w:lang w:val="it-IT"/>
+        </w:rPr>
+        <w:t xml:space="preserve"> e </w:t>
+      </w:r>
+      <w:proofErr w:type="spellStart"/>
+      <w:r>
+        <w:rPr>
+          <w:lang w:val="it-IT"/>
+        </w:rPr>
+        <w:t>Fishino</w:t>
+      </w:r>
+      <w:proofErr w:type="spellEnd"/>
+    </w:p>
+    <w:p>
+      <w:pPr>
+        <w:pStyle w:val="Paragrafoelenco"/>
+        <w:numPr>
+          <w:ilvl w:val="1"/>
+          <w:numId w:val="37"/>
+        </w:numPr>
+        <w:rPr>
+          <w:lang w:val="it-IT"/>
+        </w:rPr>
+      </w:pPr>
+      <w:proofErr w:type="spellStart"/>
+      <w:r>
+        <w:rPr>
+          <w:lang w:val="it-IT"/>
+        </w:rPr>
+        <w:t>WiFi</w:t>
+      </w:r>
+      <w:proofErr w:type="spellEnd"/>
+    </w:p>
+    <w:p>
+      <w:pPr>
+        <w:pStyle w:val="Paragrafoelenco"/>
+        <w:ind w:left="1440"/>
+      </w:pPr>
+      <w:r>
+        <w:rPr>
+          <w:lang w:val="it-IT"/>
+        </w:rPr>
+        <w:t>Grazie a questa libreria, il dispositivo sarà in grado di connettersi a internet. Ciò serve per potersi connettere a un server e ricevere l’orario via wireless.</w:t>
+      </w:r>
+      <w:r>
+        <w:rPr>
+          <w:lang w:val="it-IT"/>
+        </w:rPr>
+        <w:t xml:space="preserve"> </w:t>
+      </w:r>
+      <w:r>
+        <w:rPr>
+          <w:lang w:val="it-IT"/>
+        </w:rPr>
+        <w:br/>
+      </w:r>
+      <w:r>
+        <w:rPr>
+          <w:i/>
+        </w:rPr>
+        <w:t xml:space="preserve">Link: </w:t>
+      </w:r>
+      <w:hyperlink r:id="rId16" w:history="1">
+        <w:r>
+          <w:rPr>
+            <w:rStyle w:val="Collegamentoipertestuale"/>
+          </w:rPr>
+          <w:t>https://www.arduino.cc/en/Reference/WiFi</w:t>
+        </w:r>
+      </w:hyperlink>
+    </w:p>
+    <w:p>
+      <w:pPr>
+        <w:pStyle w:val="Paragrafoelenco"/>
+        <w:numPr>
+          <w:ilvl w:val="1"/>
+          <w:numId w:val="37"/>
+        </w:numPr>
+        <w:rPr>
+          <w:lang w:val="it-IT"/>
+        </w:rPr>
+      </w:pPr>
+      <w:proofErr w:type="spellStart"/>
+      <w:r>
+        <w:rPr>
+          <w:lang w:val="it-IT"/>
+        </w:rPr>
+        <w:t>Fishino</w:t>
+      </w:r>
+      <w:proofErr w:type="spellEnd"/>
+    </w:p>
+    <w:p>
+      <w:pPr>
+        <w:pStyle w:val="Paragrafoelenco"/>
+        <w:ind w:left="1440"/>
+      </w:pPr>
+      <w:r>
+        <w:rPr>
+          <w:lang w:val="it-IT"/>
+        </w:rPr>
+        <w:t xml:space="preserve">Se si usa un </w:t>
+      </w:r>
+      <w:proofErr w:type="spellStart"/>
+      <w:r>
+        <w:rPr>
+          <w:lang w:val="it-IT"/>
+        </w:rPr>
+        <w:t>Fishino</w:t>
+      </w:r>
+      <w:proofErr w:type="spellEnd"/>
+      <w:r>
+        <w:rPr>
+          <w:lang w:val="it-IT"/>
+        </w:rPr>
+        <w:t xml:space="preserve"> è necessario scaricare la libreria dal sito ufficiale per integrarla in Arduino IDE.</w:t>
+      </w:r>
+      <w:r>
+        <w:rPr>
+          <w:lang w:val="it-IT"/>
+        </w:rPr>
+        <w:t xml:space="preserve"> Questa libreria è essenziale per il funzionamento del dispositivo e integrare i vari moduli come </w:t>
+      </w:r>
+      <w:proofErr w:type="spellStart"/>
+      <w:r>
+        <w:rPr>
+          <w:lang w:val="it-IT"/>
+        </w:rPr>
+        <w:t>WiFi</w:t>
+      </w:r>
+      <w:proofErr w:type="spellEnd"/>
+      <w:r>
+        <w:rPr>
+          <w:lang w:val="it-IT"/>
+        </w:rPr>
+        <w:t xml:space="preserve"> e RTC.</w:t>
+      </w:r>
+      <w:r>
+        <w:rPr>
+          <w:lang w:val="it-IT"/>
+        </w:rPr>
+        <w:br/>
+      </w:r>
+      <w:r>
+        <w:rPr>
+          <w:i/>
+          <w:lang w:val="it-IT"/>
+        </w:rPr>
+        <w:t xml:space="preserve">Link: </w:t>
+      </w:r>
+      <w:hyperlink r:id="rId17" w:history="1">
+        <w:r>
+          <w:rPr>
+            <w:rStyle w:val="Collegamentoipertestuale"/>
+          </w:rPr>
+          <w:t>https://www.fishino.it/download-libraries-it.html</w:t>
+        </w:r>
+      </w:hyperlink>
+    </w:p>
+    <w:p>
+      <w:pPr>
+        <w:pStyle w:val="Paragrafoelenco"/>
+        <w:ind w:left="0"/>
+      </w:pPr>
+    </w:p>
+    <w:p>
+      <w:r>
+        <w:br w:type="page"/>
+      </w:r>
+    </w:p>
+    <w:p>
+      <w:pPr>
+        <w:pStyle w:val="Titolo2"/>
+      </w:pPr>
+      <w:bookmarkStart w:id="15" w:name="_Toc5363491"/>
+      <w:bookmarkStart w:id="16" w:name="_GoBack"/>
+      <w:bookmarkEnd w:id="16"/>
+      <w:r>
+        <w:lastRenderedPageBreak/>
         <w:t>Analisi e verifica funzionamento componenti</w:t>
       </w:r>
-      <w:bookmarkEnd w:id="16"/>
+      <w:bookmarkEnd w:id="15"/>
     </w:p>
     <w:p>
       <w:pPr>
@@ -5538,6 +6253,7 @@
         </w:rPr>
         <w:t xml:space="preserve">abbiamo caricato il programma </w:t>
       </w:r>
+      <w:proofErr w:type="spellStart"/>
       <w:r>
         <w:rPr>
           <w:i/>
@@ -5545,11 +6261,26 @@
         </w:rPr>
         <w:t>strandtest</w:t>
       </w:r>
-      <w:r>
-        <w:rPr>
-          <w:lang w:val="it-IT"/>
-        </w:rPr>
-        <w:t xml:space="preserve"> della libreria di Adafruit.</w:t>
+      <w:proofErr w:type="spellEnd"/>
+      <w:r>
+        <w:rPr>
+          <w:lang w:val="it-IT"/>
+        </w:rPr>
+        <w:t xml:space="preserve"> della libreria di </w:t>
+      </w:r>
+      <w:proofErr w:type="spellStart"/>
+      <w:r>
+        <w:rPr>
+          <w:lang w:val="it-IT"/>
+        </w:rPr>
+        <w:t>Adafruit</w:t>
+      </w:r>
+      <w:proofErr w:type="spellEnd"/>
+      <w:r>
+        <w:rPr>
+          <w:lang w:val="it-IT"/>
+        </w:rPr>
+        <w:t>.</w:t>
       </w:r>
       <w:r>
         <w:rPr>
@@ -5629,7 +6360,7 @@
                     <pic:cNvPicPr/>
                   </pic:nvPicPr>
                   <pic:blipFill>
-                    <a:blip r:embed="rId14" cstate="print">
+                    <a:blip r:embed="rId18" cstate="print">
                       <a:extLst>
                         <a:ext uri="{28A0092B-C50C-407E-A947-70E740481C1C}">
                           <a14:useLocalDpi xmlns:a14="http://schemas.microsoft.com/office/drawing/2010/main" val="0"/>
@@ -5730,7 +6461,21 @@
         <w:rPr>
           <w:lang w:val="it-IT"/>
         </w:rPr>
-        <w:t xml:space="preserve">Il Real Time Clock è un modulo integrato nel Fishino che permette di </w:t>
+        <w:t xml:space="preserve">Il Real Time Clock è un modulo integrato nel </w:t>
+      </w:r>
+      <w:proofErr w:type="spellStart"/>
+      <w:r>
+        <w:rPr>
+          <w:lang w:val="it-IT"/>
+        </w:rPr>
+        <w:t>Fishino</w:t>
+      </w:r>
+      <w:proofErr w:type="spellEnd"/>
+      <w:r>
+        <w:rPr>
+          <w:lang w:val="it-IT"/>
+        </w:rPr>
+        <w:t xml:space="preserve"> che permette di </w:t>
       </w:r>
       <w:r>
         <w:rPr>
@@ -5791,7 +6536,7 @@
                     <pic:cNvPicPr/>
                   </pic:nvPicPr>
                   <pic:blipFill>
-                    <a:blip r:embed="rId15">
+                    <a:blip r:embed="rId19">
                       <a:extLst>
                         <a:ext uri="{28A0092B-C50C-407E-A947-70E740481C1C}">
                           <a14:useLocalDpi xmlns:a14="http://schemas.microsoft.com/office/drawing/2010/main" val="0"/>
@@ -5954,7 +6699,15 @@
     </w:p>
     <w:p>
       <w:r>
-        <w:t>In questa parte è richiesto l’inserimento di codice sorgente/print screen di maschere solamente per quei passaggi particolarmente significativi e/o critici.</w:t>
+        <w:t>In questa parte è richiesto l’inserimento di codice sorgente/</w:t>
+      </w:r>
+      <w:proofErr w:type="spellStart"/>
+      <w:r>
+        <w:t>print</w:t>
+      </w:r>
+      <w:proofErr w:type="spellEnd"/>
+      <w:r>
+        <w:t xml:space="preserve"> screen di maschere solamente per quei passaggi particolarmente significativi e/o critici.</w:t>
       </w:r>
     </w:p>
     <w:p>
@@ -6086,6 +6839,7 @@
                 <w:lang w:val="en-GB" w:eastAsia="en-US"/>
               </w:rPr>
             </w:pPr>
+            <w:proofErr w:type="spellStart"/>
             <w:r>
               <w:rPr>
                 <w:b/>
@@ -6095,6 +6849,7 @@
               </w:rPr>
               <w:t>Riferimento</w:t>
             </w:r>
+            <w:proofErr w:type="spellEnd"/>
             <w:r>
               <w:rPr>
                 <w:sz w:val="18"/>
@@ -6226,6 +6981,7 @@
                 <w:szCs w:val="18"/>
               </w:rPr>
             </w:pPr>
+            <w:proofErr w:type="spellStart"/>
             <w:r>
               <w:rPr>
                 <w:b/>
@@ -6234,6 +6990,7 @@
               </w:rPr>
               <w:t>Descrizione</w:t>
             </w:r>
+            <w:proofErr w:type="spellEnd"/>
             <w:r>
               <w:rPr>
                 <w:b/>
@@ -6288,6 +7045,7 @@
                 <w:szCs w:val="18"/>
               </w:rPr>
             </w:pPr>
+            <w:proofErr w:type="spellStart"/>
             <w:r>
               <w:rPr>
                 <w:b/>
@@ -6296,6 +7054,7 @@
               </w:rPr>
               <w:t>Prerequisiti</w:t>
             </w:r>
+            <w:proofErr w:type="spellEnd"/>
             <w:r>
               <w:rPr>
                 <w:b/>
@@ -6329,6 +7088,7 @@
               </w:rPr>
               <w:t xml:space="preserve">Store on local PC: Profile_1.2.001.xml (appendix </w:t>
             </w:r>
+            <w:proofErr w:type="spellStart"/>
             <w:r>
               <w:rPr>
                 <w:sz w:val="18"/>
@@ -6337,6 +7097,7 @@
               </w:rPr>
               <w:t>n_n</w:t>
             </w:r>
+            <w:proofErr w:type="spellEnd"/>
             <w:r>
               <w:rPr>
                 <w:sz w:val="18"/>
@@ -6344,6 +7105,7 @@
               </w:rPr>
               <w:t xml:space="preserve">) and Cards_1.2.001.txt (appendix </w:t>
             </w:r>
+            <w:proofErr w:type="spellStart"/>
             <w:r>
               <w:rPr>
                 <w:sz w:val="18"/>
@@ -6352,6 +7114,7 @@
               </w:rPr>
               <w:t>n_n</w:t>
             </w:r>
+            <w:proofErr w:type="spellEnd"/>
             <w:r>
               <w:rPr>
                 <w:sz w:val="18"/>
@@ -6396,6 +7159,7 @@
                 <w:szCs w:val="18"/>
               </w:rPr>
             </w:pPr>
+            <w:proofErr w:type="spellStart"/>
             <w:r>
               <w:rPr>
                 <w:b/>
@@ -6404,6 +7168,7 @@
               </w:rPr>
               <w:t>Procedura</w:t>
             </w:r>
+            <w:proofErr w:type="spellEnd"/>
             <w:r>
               <w:rPr>
                 <w:b/>
@@ -6570,7 +7335,23 @@
                 <w:szCs w:val="18"/>
               </w:rPr>
               <w:br/>
-              <w:t>Click the imsi card link</w:t>
+              <w:t xml:space="preserve">Click the </w:t>
+            </w:r>
+            <w:proofErr w:type="spellStart"/>
+            <w:r>
+              <w:rPr>
+                <w:sz w:val="18"/>
+                <w:szCs w:val="18"/>
+              </w:rPr>
+              <w:t>imsi</w:t>
+            </w:r>
+            <w:proofErr w:type="spellEnd"/>
+            <w:r>
+              <w:rPr>
+                <w:sz w:val="18"/>
+                <w:szCs w:val="18"/>
+              </w:rPr>
+              <w:t xml:space="preserve"> card link</w:t>
             </w:r>
             <w:r>
               <w:rPr>
@@ -6618,7 +7399,287 @@
                 <w:szCs w:val="16"/>
                 <w:lang w:eastAsia="ja-JP"/>
               </w:rPr>
-              <w:t>SELECT imsi, dir, keyset, cntr, rawtohex(kickey), rawtohex(kidkey), rawtohex(kikkey), rawtohex(chv), rawtohex(dap)FROM otacardkey a where imsi='340041795924770' ORDER BY keyset;</w:t>
+              <w:t xml:space="preserve">SELECT </w:t>
+            </w:r>
+            <w:proofErr w:type="spellStart"/>
+            <w:r>
+              <w:rPr>
+                <w:rFonts w:ascii="Courier New" w:eastAsia="MS Mincho" w:hAnsi="Courier New" w:cs="Courier New"/>
+                <w:sz w:val="16"/>
+                <w:szCs w:val="16"/>
+                <w:lang w:eastAsia="ja-JP"/>
+              </w:rPr>
+              <w:t>imsi</w:t>
+            </w:r>
+            <w:proofErr w:type="spellEnd"/>
+            <w:r>
+              <w:rPr>
+                <w:rFonts w:ascii="Courier New" w:eastAsia="MS Mincho" w:hAnsi="Courier New" w:cs="Courier New"/>
+                <w:sz w:val="16"/>
+                <w:szCs w:val="16"/>
+                <w:lang w:eastAsia="ja-JP"/>
+              </w:rPr>
+              <w:t xml:space="preserve">, </w:t>
+            </w:r>
+            <w:proofErr w:type="spellStart"/>
+            <w:r>
+              <w:rPr>
+                <w:rFonts w:ascii="Courier New" w:eastAsia="MS Mincho" w:hAnsi="Courier New" w:cs="Courier New"/>
+                <w:sz w:val="16"/>
+                <w:szCs w:val="16"/>
+                <w:lang w:eastAsia="ja-JP"/>
+              </w:rPr>
+              <w:t>dir</w:t>
+            </w:r>
+            <w:proofErr w:type="spellEnd"/>
+            <w:r>
+              <w:rPr>
+                <w:rFonts w:ascii="Courier New" w:eastAsia="MS Mincho" w:hAnsi="Courier New" w:cs="Courier New"/>
+                <w:sz w:val="16"/>
+                <w:szCs w:val="16"/>
+                <w:lang w:eastAsia="ja-JP"/>
+              </w:rPr>
+              <w:t xml:space="preserve">, keyset, </w:t>
+            </w:r>
+            <w:proofErr w:type="spellStart"/>
+            <w:r>
+              <w:rPr>
+                <w:rFonts w:ascii="Courier New" w:eastAsia="MS Mincho" w:hAnsi="Courier New" w:cs="Courier New"/>
+                <w:sz w:val="16"/>
+                <w:szCs w:val="16"/>
+                <w:lang w:eastAsia="ja-JP"/>
+              </w:rPr>
+              <w:t>cntr</w:t>
+            </w:r>
+            <w:proofErr w:type="spellEnd"/>
+            <w:r>
+              <w:rPr>
+                <w:rFonts w:ascii="Courier New" w:eastAsia="MS Mincho" w:hAnsi="Courier New" w:cs="Courier New"/>
+                <w:sz w:val="16"/>
+                <w:szCs w:val="16"/>
+                <w:lang w:eastAsia="ja-JP"/>
+              </w:rPr>
+              <w:t xml:space="preserve">, </w:t>
+            </w:r>
+            <w:proofErr w:type="spellStart"/>
+            <w:r>
+              <w:rPr>
+                <w:rFonts w:ascii="Courier New" w:eastAsia="MS Mincho" w:hAnsi="Courier New" w:cs="Courier New"/>
+                <w:sz w:val="16"/>
+                <w:szCs w:val="16"/>
+                <w:lang w:eastAsia="ja-JP"/>
+              </w:rPr>
+              <w:t>rawtohex</w:t>
+            </w:r>
+            <w:proofErr w:type="spellEnd"/>
+            <w:r>
+              <w:rPr>
+                <w:rFonts w:ascii="Courier New" w:eastAsia="MS Mincho" w:hAnsi="Courier New" w:cs="Courier New"/>
+                <w:sz w:val="16"/>
+                <w:szCs w:val="16"/>
+                <w:lang w:eastAsia="ja-JP"/>
+              </w:rPr>
+              <w:t>(</w:t>
+            </w:r>
+            <w:proofErr w:type="spellStart"/>
+            <w:r>
+              <w:rPr>
+                <w:rFonts w:ascii="Courier New" w:eastAsia="MS Mincho" w:hAnsi="Courier New" w:cs="Courier New"/>
+                <w:sz w:val="16"/>
+                <w:szCs w:val="16"/>
+                <w:lang w:eastAsia="ja-JP"/>
+              </w:rPr>
+              <w:t>kickey</w:t>
+            </w:r>
+            <w:proofErr w:type="spellEnd"/>
+            <w:r>
+              <w:rPr>
+                <w:rFonts w:ascii="Courier New" w:eastAsia="MS Mincho" w:hAnsi="Courier New" w:cs="Courier New"/>
+                <w:sz w:val="16"/>
+                <w:szCs w:val="16"/>
+                <w:lang w:eastAsia="ja-JP"/>
+              </w:rPr>
+              <w:t xml:space="preserve">), </w:t>
+            </w:r>
+            <w:proofErr w:type="spellStart"/>
+            <w:r>
+              <w:rPr>
+                <w:rFonts w:ascii="Courier New" w:eastAsia="MS Mincho" w:hAnsi="Courier New" w:cs="Courier New"/>
+                <w:sz w:val="16"/>
+                <w:szCs w:val="16"/>
+                <w:lang w:eastAsia="ja-JP"/>
+              </w:rPr>
+              <w:t>rawtohex</w:t>
+            </w:r>
+            <w:proofErr w:type="spellEnd"/>
+            <w:r>
+              <w:rPr>
+                <w:rFonts w:ascii="Courier New" w:eastAsia="MS Mincho" w:hAnsi="Courier New" w:cs="Courier New"/>
+                <w:sz w:val="16"/>
+                <w:szCs w:val="16"/>
+                <w:lang w:eastAsia="ja-JP"/>
+              </w:rPr>
+              <w:t>(</w:t>
+            </w:r>
+            <w:proofErr w:type="spellStart"/>
+            <w:r>
+              <w:rPr>
+                <w:rFonts w:ascii="Courier New" w:eastAsia="MS Mincho" w:hAnsi="Courier New" w:cs="Courier New"/>
+                <w:sz w:val="16"/>
+                <w:szCs w:val="16"/>
+                <w:lang w:eastAsia="ja-JP"/>
+              </w:rPr>
+              <w:t>kidkey</w:t>
+            </w:r>
+            <w:proofErr w:type="spellEnd"/>
+            <w:r>
+              <w:rPr>
+                <w:rFonts w:ascii="Courier New" w:eastAsia="MS Mincho" w:hAnsi="Courier New" w:cs="Courier New"/>
+                <w:sz w:val="16"/>
+                <w:szCs w:val="16"/>
+                <w:lang w:eastAsia="ja-JP"/>
+              </w:rPr>
+              <w:t xml:space="preserve">), </w:t>
+            </w:r>
+            <w:proofErr w:type="spellStart"/>
+            <w:r>
+              <w:rPr>
+                <w:rFonts w:ascii="Courier New" w:eastAsia="MS Mincho" w:hAnsi="Courier New" w:cs="Courier New"/>
+                <w:sz w:val="16"/>
+                <w:szCs w:val="16"/>
+                <w:lang w:eastAsia="ja-JP"/>
+              </w:rPr>
+              <w:t>rawtohex</w:t>
+            </w:r>
+            <w:proofErr w:type="spellEnd"/>
+            <w:r>
+              <w:rPr>
+                <w:rFonts w:ascii="Courier New" w:eastAsia="MS Mincho" w:hAnsi="Courier New" w:cs="Courier New"/>
+                <w:sz w:val="16"/>
+                <w:szCs w:val="16"/>
+                <w:lang w:eastAsia="ja-JP"/>
+              </w:rPr>
+              <w:t>(</w:t>
+            </w:r>
+            <w:proofErr w:type="spellStart"/>
+            <w:r>
+              <w:rPr>
+                <w:rFonts w:ascii="Courier New" w:eastAsia="MS Mincho" w:hAnsi="Courier New" w:cs="Courier New"/>
+                <w:sz w:val="16"/>
+                <w:szCs w:val="16"/>
+                <w:lang w:eastAsia="ja-JP"/>
+              </w:rPr>
+              <w:t>kikkey</w:t>
+            </w:r>
+            <w:proofErr w:type="spellEnd"/>
+            <w:r>
+              <w:rPr>
+                <w:rFonts w:ascii="Courier New" w:eastAsia="MS Mincho" w:hAnsi="Courier New" w:cs="Courier New"/>
+                <w:sz w:val="16"/>
+                <w:szCs w:val="16"/>
+                <w:lang w:eastAsia="ja-JP"/>
+              </w:rPr>
+              <w:t xml:space="preserve">), </w:t>
+            </w:r>
+            <w:proofErr w:type="spellStart"/>
+            <w:r>
+              <w:rPr>
+                <w:rFonts w:ascii="Courier New" w:eastAsia="MS Mincho" w:hAnsi="Courier New" w:cs="Courier New"/>
+                <w:sz w:val="16"/>
+                <w:szCs w:val="16"/>
+                <w:lang w:eastAsia="ja-JP"/>
+              </w:rPr>
+              <w:t>rawtohex</w:t>
+            </w:r>
+            <w:proofErr w:type="spellEnd"/>
+            <w:r>
+              <w:rPr>
+                <w:rFonts w:ascii="Courier New" w:eastAsia="MS Mincho" w:hAnsi="Courier New" w:cs="Courier New"/>
+                <w:sz w:val="16"/>
+                <w:szCs w:val="16"/>
+                <w:lang w:eastAsia="ja-JP"/>
+              </w:rPr>
+              <w:t>(</w:t>
+            </w:r>
+            <w:proofErr w:type="spellStart"/>
+            <w:r>
+              <w:rPr>
+                <w:rFonts w:ascii="Courier New" w:eastAsia="MS Mincho" w:hAnsi="Courier New" w:cs="Courier New"/>
+                <w:sz w:val="16"/>
+                <w:szCs w:val="16"/>
+                <w:lang w:eastAsia="ja-JP"/>
+              </w:rPr>
+              <w:t>chv</w:t>
+            </w:r>
+            <w:proofErr w:type="spellEnd"/>
+            <w:r>
+              <w:rPr>
+                <w:rFonts w:ascii="Courier New" w:eastAsia="MS Mincho" w:hAnsi="Courier New" w:cs="Courier New"/>
+                <w:sz w:val="16"/>
+                <w:szCs w:val="16"/>
+                <w:lang w:eastAsia="ja-JP"/>
+              </w:rPr>
+              <w:t xml:space="preserve">), </w:t>
+            </w:r>
+            <w:proofErr w:type="spellStart"/>
+            <w:r>
+              <w:rPr>
+                <w:rFonts w:ascii="Courier New" w:eastAsia="MS Mincho" w:hAnsi="Courier New" w:cs="Courier New"/>
+                <w:sz w:val="16"/>
+                <w:szCs w:val="16"/>
+                <w:lang w:eastAsia="ja-JP"/>
+              </w:rPr>
+              <w:t>rawtohex</w:t>
+            </w:r>
+            <w:proofErr w:type="spellEnd"/>
+            <w:r>
+              <w:rPr>
+                <w:rFonts w:ascii="Courier New" w:eastAsia="MS Mincho" w:hAnsi="Courier New" w:cs="Courier New"/>
+                <w:sz w:val="16"/>
+                <w:szCs w:val="16"/>
+                <w:lang w:eastAsia="ja-JP"/>
+              </w:rPr>
+              <w:t xml:space="preserve">(dap)FROM </w:t>
+            </w:r>
+            <w:proofErr w:type="spellStart"/>
+            <w:r>
+              <w:rPr>
+                <w:rFonts w:ascii="Courier New" w:eastAsia="MS Mincho" w:hAnsi="Courier New" w:cs="Courier New"/>
+                <w:sz w:val="16"/>
+                <w:szCs w:val="16"/>
+                <w:lang w:eastAsia="ja-JP"/>
+              </w:rPr>
+              <w:t>otacardkey</w:t>
+            </w:r>
+            <w:proofErr w:type="spellEnd"/>
+            <w:r>
+              <w:rPr>
+                <w:rFonts w:ascii="Courier New" w:eastAsia="MS Mincho" w:hAnsi="Courier New" w:cs="Courier New"/>
+                <w:sz w:val="16"/>
+                <w:szCs w:val="16"/>
+                <w:lang w:eastAsia="ja-JP"/>
+              </w:rPr>
+              <w:t xml:space="preserve"> a where </w:t>
+            </w:r>
+            <w:proofErr w:type="spellStart"/>
+            <w:r>
+              <w:rPr>
+                <w:rFonts w:ascii="Courier New" w:eastAsia="MS Mincho" w:hAnsi="Courier New" w:cs="Courier New"/>
+                <w:sz w:val="16"/>
+                <w:szCs w:val="16"/>
+                <w:lang w:eastAsia="ja-JP"/>
+              </w:rPr>
+              <w:t>imsi</w:t>
+            </w:r>
+            <w:proofErr w:type="spellEnd"/>
+            <w:r>
+              <w:rPr>
+                <w:rFonts w:ascii="Courier New" w:eastAsia="MS Mincho" w:hAnsi="Courier New" w:cs="Courier New"/>
+                <w:sz w:val="16"/>
+                <w:szCs w:val="16"/>
+                <w:lang w:eastAsia="ja-JP"/>
+              </w:rPr>
+              <w:t>='340041795924770' ORDER BY keyset;</w:t>
             </w:r>
           </w:p>
         </w:tc>
@@ -6641,14 +7702,34 @@
                 <w:szCs w:val="18"/>
               </w:rPr>
             </w:pPr>
+            <w:proofErr w:type="spellStart"/>
             <w:r>
               <w:rPr>
                 <w:b/>
                 <w:sz w:val="18"/>
                 <w:szCs w:val="18"/>
               </w:rPr>
-              <w:t>Risultati attesi</w:t>
+              <w:t>Risultati</w:t>
             </w:r>
+            <w:proofErr w:type="spellEnd"/>
+            <w:r>
+              <w:rPr>
+                <w:b/>
+                <w:sz w:val="18"/>
+                <w:szCs w:val="18"/>
+              </w:rPr>
+              <w:t xml:space="preserve"> </w:t>
+            </w:r>
+            <w:proofErr w:type="spellStart"/>
+            <w:r>
+              <w:rPr>
+                <w:b/>
+                <w:sz w:val="18"/>
+                <w:szCs w:val="18"/>
+              </w:rPr>
+              <w:t>attesi</w:t>
+            </w:r>
+            <w:proofErr w:type="spellEnd"/>
             <w:r>
               <w:rPr>
                 <w:b/>
@@ -6680,7 +7761,23 @@
                 <w:sz w:val="18"/>
                 <w:szCs w:val="18"/>
               </w:rPr>
-              <w:t>Keys visible in the DB (OtaCardKey) but not visible in the GUI (Card details)</w:t>
+              <w:t>Keys visible in the DB (</w:t>
+            </w:r>
+            <w:proofErr w:type="spellStart"/>
+            <w:r>
+              <w:rPr>
+                <w:sz w:val="18"/>
+                <w:szCs w:val="18"/>
+              </w:rPr>
+              <w:t>OtaCardKey</w:t>
+            </w:r>
+            <w:proofErr w:type="spellEnd"/>
+            <w:r>
+              <w:rPr>
+                <w:sz w:val="18"/>
+                <w:szCs w:val="18"/>
+              </w:rPr>
+              <w:t>) but not visible in the GUI (Card details)</w:t>
             </w:r>
           </w:p>
         </w:tc>
@@ -6809,7 +7906,35 @@
         <w:rPr>
           <w:lang w:val="it-IT"/>
         </w:rPr>
-        <w:t>Consuntivo del tempo di lavoro effettivo e considerazioni riguardo le differenze rispetto alla pianificazione (cap 1.7) (ad esempio Gannt consuntivo).</w:t>
+        <w:t>Consuntivo del tempo di lavoro effettivo e considerazioni riguardo le differenze rispetto alla pianificazione (</w:t>
+      </w:r>
+      <w:proofErr w:type="spellStart"/>
+      <w:r>
+        <w:rPr>
+          <w:lang w:val="it-IT"/>
+        </w:rPr>
+        <w:t>cap</w:t>
+      </w:r>
+      <w:proofErr w:type="spellEnd"/>
+      <w:r>
+        <w:rPr>
+          <w:lang w:val="it-IT"/>
+        </w:rPr>
+        <w:t xml:space="preserve"> 1.7) (ad esempio </w:t>
+      </w:r>
+      <w:proofErr w:type="spellStart"/>
+      <w:r>
+        <w:rPr>
+          <w:lang w:val="it-IT"/>
+        </w:rPr>
+        <w:t>Gannt</w:t>
+      </w:r>
+      <w:proofErr w:type="spellEnd"/>
+      <w:r>
+        <w:rPr>
+          <w:lang w:val="it-IT"/>
+        </w:rPr>
+        <w:t xml:space="preserve"> consuntivo).</w:t>
       </w:r>
     </w:p>
     <w:p>
@@ -6927,8 +8052,16 @@
         <w:rPr>
           <w:lang w:val="it-IT"/>
         </w:rPr>
-        <w:t xml:space="preserve"> ecc</w:t>
-      </w:r>
+        <w:t xml:space="preserve"> </w:t>
+      </w:r>
+      <w:proofErr w:type="spellStart"/>
+      <w:r>
+        <w:rPr>
+          <w:lang w:val="it-IT"/>
+        </w:rPr>
+        <w:t>ecc</w:t>
+      </w:r>
+      <w:proofErr w:type="spellEnd"/>
     </w:p>
     <w:p>
       <w:pPr>
@@ -6979,6 +8112,7 @@
         </w:rPr>
         <w:t xml:space="preserve">Cosa ho imparato in questo progetto? </w:t>
       </w:r>
+      <w:proofErr w:type="spellStart"/>
       <w:r>
         <w:rPr>
           <w:lang w:val="it-IT"/>
@@ -6991,6 +8125,7 @@
         </w:rPr>
         <w:t>cc</w:t>
       </w:r>
+      <w:proofErr w:type="spellEnd"/>
     </w:p>
     <w:p>
       <w:pPr>
@@ -7060,6 +8195,7 @@
         </w:rPr>
         <w:t xml:space="preserve">Massimo Del Fedele, </w:t>
       </w:r>
+      <w:proofErr w:type="spellStart"/>
       <w:r>
         <w:rPr>
           <w:i/>
@@ -7067,6 +8203,7 @@
         </w:rPr>
         <w:t>Fishino</w:t>
       </w:r>
+      <w:proofErr w:type="spellEnd"/>
       <w:r>
         <w:rPr>
           <w:lang w:val="it-IT"/>
@@ -7077,8 +8214,16 @@
         <w:rPr>
           <w:lang w:val="it-IT"/>
         </w:rPr>
-        <w:t>Futura Group srl</w:t>
-      </w:r>
+        <w:t xml:space="preserve">Futura Group </w:t>
+      </w:r>
+      <w:proofErr w:type="spellStart"/>
+      <w:r>
+        <w:rPr>
+          <w:lang w:val="it-IT"/>
+        </w:rPr>
+        <w:t>srl</w:t>
+      </w:r>
+      <w:proofErr w:type="spellEnd"/>
       <w:r>
         <w:rPr>
           <w:lang w:val="it-IT"/>
@@ -7092,11 +8237,13 @@
       </w:pPr>
       <w:bookmarkStart w:id="45" w:name="_Toc461179234"/>
       <w:bookmarkStart w:id="46" w:name="_Toc5363507"/>
+      <w:proofErr w:type="spellStart"/>
       <w:r>
         <w:t>Sitografia</w:t>
       </w:r>
       <w:bookmarkEnd w:id="45"/>
       <w:bookmarkEnd w:id="46"/>
+      <w:proofErr w:type="spellEnd"/>
     </w:p>
     <w:p>
       <w:pPr>
@@ -7109,7 +8256,7 @@
           <w:lang w:val="it-IT"/>
         </w:rPr>
       </w:pPr>
-      <w:hyperlink r:id="rId16" w:history="1">
+      <w:hyperlink r:id="rId20" w:history="1">
         <w:r>
           <w:rPr>
             <w:rStyle w:val="Collegamentoipertestuale"/>
@@ -7129,7 +8276,31 @@
           <w:i/>
           <w:lang w:val="it-IT"/>
         </w:rPr>
-        <w:t>documentazione fishino uno</w:t>
+        <w:t xml:space="preserve">documentazione </w:t>
+      </w:r>
+      <w:proofErr w:type="spellStart"/>
+      <w:r>
+        <w:rPr>
+          <w:i/>
+          <w:lang w:val="it-IT"/>
+        </w:rPr>
+        <w:t>fishino</w:t>
+      </w:r>
+      <w:proofErr w:type="spellEnd"/>
+      <w:r>
+        <w:rPr>
+          <w:i/>
+          <w:lang w:val="it-IT"/>
+        </w:rPr>
+        <w:t xml:space="preserve"> </w:t>
+      </w:r>
+      <w:proofErr w:type="gramStart"/>
+      <w:r>
+        <w:rPr>
+          <w:i/>
+          <w:lang w:val="it-IT"/>
+        </w:rPr>
+        <w:t>uno</w:t>
       </w:r>
       <w:r>
         <w:rPr>
@@ -7143,6 +8314,7 @@
         </w:rPr>
         <w:t>15.02.2019</w:t>
       </w:r>
+      <w:proofErr w:type="gramEnd"/>
     </w:p>
     <w:p>
       <w:pPr>
@@ -7155,7 +8327,7 @@
           <w:lang w:val="en-US"/>
         </w:rPr>
       </w:pPr>
-      <w:hyperlink r:id="rId17" w:history="1">
+      <w:hyperlink r:id="rId21" w:history="1">
         <w:r>
           <w:rPr>
             <w:rStyle w:val="Collegamentoipertestuale"/>
@@ -7198,7 +8370,7 @@
           <w:numId w:val="35"/>
         </w:numPr>
       </w:pPr>
-      <w:hyperlink r:id="rId18" w:history="1">
+      <w:hyperlink r:id="rId22" w:history="1">
         <w:r>
           <w:rPr>
             <w:rStyle w:val="Collegamentoipertestuale"/>
@@ -7213,7 +8385,21 @@
         <w:rPr>
           <w:i/>
         </w:rPr>
-        <w:t>caricamento wireless degli sketch (ota)</w:t>
+        <w:t>caricamento wireless degli sketch (</w:t>
+      </w:r>
+      <w:proofErr w:type="spellStart"/>
+      <w:r>
+        <w:rPr>
+          <w:i/>
+        </w:rPr>
+        <w:t>ota</w:t>
+      </w:r>
+      <w:proofErr w:type="spellEnd"/>
+      <w:r>
+        <w:rPr>
+          <w:i/>
+        </w:rPr>
+        <w:t>)</w:t>
       </w:r>
       <w:r>
         <w:t>, 22.02.2019</w:t>
@@ -7227,7 +8413,7 @@
           <w:numId w:val="35"/>
         </w:numPr>
       </w:pPr>
-      <w:hyperlink r:id="rId19" w:history="1">
+      <w:hyperlink r:id="rId23" w:history="1">
         <w:r>
           <w:rPr>
             <w:rStyle w:val="Collegamentoipertestuale"/>
@@ -7262,7 +8448,7 @@
           <w:numId w:val="35"/>
         </w:numPr>
       </w:pPr>
-      <w:hyperlink r:id="rId20" w:history="1">
+      <w:hyperlink r:id="rId24" w:history="1">
         <w:r>
           <w:rPr>
             <w:rStyle w:val="Collegamentoipertestuale"/>
@@ -7291,7 +8477,7 @@
           <w:numId w:val="35"/>
         </w:numPr>
       </w:pPr>
-      <w:hyperlink r:id="rId21" w:history="1">
+      <w:hyperlink r:id="rId25" w:history="1">
         <w:r>
           <w:rPr>
             <w:rStyle w:val="Collegamentoipertestuale"/>
@@ -7302,12 +8488,56 @@
       <w:r>
         <w:t xml:space="preserve">, </w:t>
       </w:r>
+      <w:proofErr w:type="spellStart"/>
       <w:r>
         <w:rPr>
           <w:i/>
         </w:rPr>
-        <w:t>packages per l'ide di arduino – fishino</w:t>
-      </w:r>
+        <w:t>packages</w:t>
+      </w:r>
+      <w:proofErr w:type="spellEnd"/>
+      <w:r>
+        <w:rPr>
+          <w:i/>
+        </w:rPr>
+        <w:t xml:space="preserve"> per </w:t>
+      </w:r>
+      <w:proofErr w:type="spellStart"/>
+      <w:r>
+        <w:rPr>
+          <w:i/>
+        </w:rPr>
+        <w:t>l'ide</w:t>
+      </w:r>
+      <w:proofErr w:type="spellEnd"/>
+      <w:r>
+        <w:rPr>
+          <w:i/>
+        </w:rPr>
+        <w:t xml:space="preserve"> di </w:t>
+      </w:r>
+      <w:proofErr w:type="spellStart"/>
+      <w:r>
+        <w:rPr>
+          <w:i/>
+        </w:rPr>
+        <w:t>arduino</w:t>
+      </w:r>
+      <w:proofErr w:type="spellEnd"/>
+      <w:r>
+        <w:rPr>
+          <w:i/>
+        </w:rPr>
+        <w:t xml:space="preserve"> – </w:t>
+      </w:r>
+      <w:proofErr w:type="spellStart"/>
+      <w:r>
+        <w:rPr>
+          <w:i/>
+        </w:rPr>
+        <w:t>fishino</w:t>
+      </w:r>
+      <w:proofErr w:type="spellEnd"/>
       <w:r>
         <w:t>, 22.02.19</w:t>
       </w:r>
@@ -7320,7 +8550,7 @@
           <w:numId w:val="35"/>
         </w:numPr>
       </w:pPr>
-      <w:hyperlink r:id="rId22" w:history="1">
+      <w:hyperlink r:id="rId26" w:history="1">
         <w:r>
           <w:rPr>
             <w:rStyle w:val="Collegamentoipertestuale"/>
@@ -7347,8 +8577,16 @@
         <w:rPr>
           <w:i/>
         </w:rPr>
-        <w:t xml:space="preserve"> NeoPixel</w:t>
-      </w:r>
+        <w:t xml:space="preserve"> </w:t>
+      </w:r>
+      <w:proofErr w:type="spellStart"/>
+      <w:r>
+        <w:rPr>
+          <w:i/>
+        </w:rPr>
+        <w:t>NeoPixel</w:t>
+      </w:r>
+      <w:proofErr w:type="spellEnd"/>
       <w:r>
         <w:t>, 22.02.2019</w:t>
       </w:r>
@@ -7361,7 +8599,7 @@
           <w:numId w:val="35"/>
         </w:numPr>
       </w:pPr>
-      <w:hyperlink r:id="rId23" w:history="1">
+      <w:hyperlink r:id="rId27" w:history="1">
         <w:r>
           <w:rPr>
             <w:rStyle w:val="Collegamentoipertestuale"/>
@@ -7376,14 +8614,22 @@
         <w:rPr>
           <w:i/>
         </w:rPr>
-        <w:t>librerie – F</w:t>
-      </w:r>
+        <w:t xml:space="preserve">librerie – </w:t>
+      </w:r>
+      <w:proofErr w:type="spellStart"/>
       <w:r>
         <w:rPr>
           <w:i/>
         </w:rPr>
+        <w:t>F</w:t>
+      </w:r>
+      <w:r>
+        <w:rPr>
+          <w:i/>
+        </w:rPr>
         <w:t>ishino</w:t>
       </w:r>
+      <w:proofErr w:type="spellEnd"/>
       <w:r>
         <w:t>, 22.02.2019</w:t>
       </w:r>
@@ -7399,7 +8645,7 @@
           <w:lang w:val="en-US"/>
         </w:rPr>
       </w:pPr>
-      <w:hyperlink r:id="rId24" w:history="1">
+      <w:hyperlink r:id="rId28" w:history="1">
         <w:r>
           <w:rPr>
             <w:rStyle w:val="Collegamentoipertestuale"/>
@@ -7419,15 +8665,24 @@
           <w:i/>
           <w:lang w:val="en-US"/>
         </w:rPr>
-        <w:t>drivers – F</w:t>
-      </w:r>
+        <w:t xml:space="preserve">drivers – </w:t>
+      </w:r>
+      <w:proofErr w:type="spellStart"/>
       <w:r>
         <w:rPr>
           <w:i/>
           <w:lang w:val="en-US"/>
         </w:rPr>
+        <w:t>F</w:t>
+      </w:r>
+      <w:r>
+        <w:rPr>
+          <w:i/>
+          <w:lang w:val="en-US"/>
+        </w:rPr>
         <w:t>ishino</w:t>
       </w:r>
+      <w:proofErr w:type="spellEnd"/>
       <w:r>
         <w:rPr>
           <w:lang w:val="en-US"/>
@@ -7446,7 +8701,7 @@
           <w:lang w:val="it-IT"/>
         </w:rPr>
       </w:pPr>
-      <w:hyperlink r:id="rId25" w:history="1">
+      <w:hyperlink r:id="rId29" w:history="1">
         <w:r>
           <w:rPr>
             <w:rStyle w:val="Collegamentoipertestuale"/>
@@ -7465,13 +8720,27 @@
         <w:rPr>
           <w:lang w:val="it-IT"/>
         </w:rPr>
-        <w:t>RTC del F</w:t>
-      </w:r>
-      <w:r>
-        <w:rPr>
-          <w:lang w:val="it-IT"/>
-        </w:rPr>
-        <w:t>ishino, 27.02.2019</w:t>
+        <w:t xml:space="preserve">RTC del </w:t>
+      </w:r>
+      <w:proofErr w:type="spellStart"/>
+      <w:r>
+        <w:rPr>
+          <w:lang w:val="it-IT"/>
+        </w:rPr>
+        <w:t>F</w:t>
+      </w:r>
+      <w:r>
+        <w:rPr>
+          <w:lang w:val="it-IT"/>
+        </w:rPr>
+        <w:t>ishino</w:t>
+      </w:r>
+      <w:proofErr w:type="spellEnd"/>
+      <w:r>
+        <w:rPr>
+          <w:lang w:val="it-IT"/>
+        </w:rPr>
+        <w:t>, 27.02.2019</w:t>
       </w:r>
     </w:p>
     <w:p>
@@ -7630,8 +8899,16 @@
         <w:rPr>
           <w:lang w:val="it-IT"/>
         </w:rPr>
-        <w:t>Mandato e/o Qdc</w:t>
-      </w:r>
+        <w:t xml:space="preserve">Mandato e/o </w:t>
+      </w:r>
+      <w:proofErr w:type="spellStart"/>
+      <w:r>
+        <w:rPr>
+          <w:lang w:val="it-IT"/>
+        </w:rPr>
+        <w:t>Qdc</w:t>
+      </w:r>
+      <w:proofErr w:type="spellEnd"/>
     </w:p>
     <w:p>
       <w:pPr>
@@ -7664,7 +8941,7 @@
       </w:pPr>
     </w:p>
     <w:sectPr>
-      <w:footerReference w:type="first" r:id="rId26"/>
+      <w:footerReference w:type="first" r:id="rId30"/>
       <w:pgSz w:w="11906" w:h="16838"/>
       <w:pgMar w:top="1985" w:right="1134" w:bottom="1418" w:left="1134" w:header="567" w:footer="567" w:gutter="0"/>
       <w:cols w:space="720"/>
@@ -7714,10 +8991,7 @@
     </w:r>
     <w:r>
       <w:tab/>
-      <w:t>Versione: 05.04</w:t>
-    </w:r>
-    <w:r>
-      <w:t xml:space="preserve">.2019 </w:t>
+      <w:t xml:space="preserve">Versione: 05.04.2019 </w:t>
     </w:r>
   </w:p>
 </w:ftr>
@@ -7813,8 +9087,16 @@
             <w:rPr>
               <w:lang w:val="it-IT"/>
             </w:rPr>
-            <w:t>Gabriele Alessi, Mattia Lazzaroni, Paolo Claudio Weishaupt</w:t>
+            <w:t xml:space="preserve">Gabriele Alessi, Mattia Lazzaroni, Paolo Claudio </w:t>
           </w:r>
+          <w:proofErr w:type="spellStart"/>
+          <w:r>
+            <w:rPr>
+              <w:lang w:val="it-IT"/>
+            </w:rPr>
+            <w:t>Weishaupt</w:t>
+          </w:r>
+          <w:proofErr w:type="spellEnd"/>
         </w:p>
       </w:tc>
     </w:tr>
@@ -7980,10 +9262,7 @@
     </w:r>
     <w:r>
       <w:tab/>
-      <w:t>Versione: 05.04</w:t>
-    </w:r>
-    <w:r>
-      <w:t>.2019</w:t>
+      <w:t>Versione: 05.04.2019</w:t>
     </w:r>
   </w:p>
 </w:ftr>
@@ -8241,7 +9520,7 @@
               <w:noProof/>
               <w:snapToGrid w:val="0"/>
             </w:rPr>
-            <w:t>4</w:t>
+            <w:t>8</w:t>
           </w:r>
           <w:r>
             <w:rPr>
@@ -8284,7 +9563,7 @@
               <w:noProof/>
               <w:snapToGrid w:val="0"/>
             </w:rPr>
-            <w:t>16</w:t>
+            <w:t>17</w:t>
           </w:r>
           <w:r>
             <w:rPr>
@@ -8654,7 +9933,7 @@
               <w:noProof/>
               <w:snapToGrid w:val="0"/>
             </w:rPr>
-            <w:t>16</w:t>
+            <w:t>17</w:t>
           </w:r>
           <w:r>
             <w:rPr>
@@ -10940,6 +12219,119 @@
     </w:lvl>
   </w:abstractNum>
   <w:abstractNum w:abstractNumId="18" w15:restartNumberingAfterBreak="0">
+    <w:nsid w:val="5B78428E"/>
+    <w:multiLevelType w:val="hybridMultilevel"/>
+    <w:tmpl w:val="04847B52"/>
+    <w:lvl w:ilvl="0" w:tplc="04100001">
+      <w:start w:val="1"/>
+      <w:numFmt w:val="bullet"/>
+      <w:lvlText w:val=""/>
+      <w:lvlJc w:val="left"/>
+      <w:pPr>
+        <w:ind w:left="720" w:hanging="360"/>
+      </w:pPr>
+      <w:rPr>
+        <w:rFonts w:ascii="Symbol" w:hAnsi="Symbol" w:hint="default"/>
+      </w:rPr>
+    </w:lvl>
+    <w:lvl w:ilvl="1" w:tplc="04100003">
+      <w:start w:val="1"/>
+      <w:numFmt w:val="bullet"/>
+      <w:lvlText w:val="o"/>
+      <w:lvlJc w:val="left"/>
+      <w:pPr>
+        <w:ind w:left="1440" w:hanging="360"/>
+      </w:pPr>
+      <w:rPr>
+        <w:rFonts w:ascii="Courier New" w:hAnsi="Courier New" w:cs="Courier New" w:hint="default"/>
+      </w:rPr>
+    </w:lvl>
+    <w:lvl w:ilvl="2" w:tplc="04100005" w:tentative="1">
+      <w:start w:val="1"/>
+      <w:numFmt w:val="bullet"/>
+      <w:lvlText w:val=""/>
+      <w:lvlJc w:val="left"/>
+      <w:pPr>
+        <w:ind w:left="2160" w:hanging="360"/>
+      </w:pPr>
+      <w:rPr>
+        <w:rFonts w:ascii="Wingdings" w:hAnsi="Wingdings" w:hint="default"/>
+      </w:rPr>
+    </w:lvl>
+    <w:lvl w:ilvl="3" w:tplc="04100001" w:tentative="1">
+      <w:start w:val="1"/>
+      <w:numFmt w:val="bullet"/>
+      <w:lvlText w:val=""/>
+      <w:lvlJc w:val="left"/>
+      <w:pPr>
+        <w:ind w:left="2880" w:hanging="360"/>
+      </w:pPr>
+      <w:rPr>
+        <w:rFonts w:ascii="Symbol" w:hAnsi="Symbol" w:hint="default"/>
+      </w:rPr>
+    </w:lvl>
+    <w:lvl w:ilvl="4" w:tplc="04100003" w:tentative="1">
+      <w:start w:val="1"/>
+      <w:numFmt w:val="bullet"/>
+      <w:lvlText w:val="o"/>
+      <w:lvlJc w:val="left"/>
+      <w:pPr>
+        <w:ind w:left="3600" w:hanging="360"/>
+      </w:pPr>
+      <w:rPr>
+        <w:rFonts w:ascii="Courier New" w:hAnsi="Courier New" w:cs="Courier New" w:hint="default"/>
+      </w:rPr>
+    </w:lvl>
+    <w:lvl w:ilvl="5" w:tplc="04100005" w:tentative="1">
+      <w:start w:val="1"/>
+      <w:numFmt w:val="bullet"/>
+      <w:lvlText w:val=""/>
+      <w:lvlJc w:val="left"/>
+      <w:pPr>
+        <w:ind w:left="4320" w:hanging="360"/>
+      </w:pPr>
+      <w:rPr>
+        <w:rFonts w:ascii="Wingdings" w:hAnsi="Wingdings" w:hint="default"/>
+      </w:rPr>
+    </w:lvl>
+    <w:lvl w:ilvl="6" w:tplc="04100001" w:tentative="1">
+      <w:start w:val="1"/>
+      <w:numFmt w:val="bullet"/>
+      <w:lvlText w:val=""/>
+      <w:lvlJc w:val="left"/>
+      <w:pPr>
+        <w:ind w:left="5040" w:hanging="360"/>
+      </w:pPr>
+      <w:rPr>
+        <w:rFonts w:ascii="Symbol" w:hAnsi="Symbol" w:hint="default"/>
+      </w:rPr>
+    </w:lvl>
+    <w:lvl w:ilvl="7" w:tplc="04100003" w:tentative="1">
+      <w:start w:val="1"/>
+      <w:numFmt w:val="bullet"/>
+      <w:lvlText w:val="o"/>
+      <w:lvlJc w:val="left"/>
+      <w:pPr>
+        <w:ind w:left="5760" w:hanging="360"/>
+      </w:pPr>
+      <w:rPr>
+        <w:rFonts w:ascii="Courier New" w:hAnsi="Courier New" w:cs="Courier New" w:hint="default"/>
+      </w:rPr>
+    </w:lvl>
+    <w:lvl w:ilvl="8" w:tplc="04100005" w:tentative="1">
+      <w:start w:val="1"/>
+      <w:numFmt w:val="bullet"/>
+      <w:lvlText w:val=""/>
+      <w:lvlJc w:val="left"/>
+      <w:pPr>
+        <w:ind w:left="6480" w:hanging="360"/>
+      </w:pPr>
+      <w:rPr>
+        <w:rFonts w:ascii="Wingdings" w:hAnsi="Wingdings" w:hint="default"/>
+      </w:rPr>
+    </w:lvl>
+  </w:abstractNum>
+  <w:abstractNum w:abstractNumId="19" w15:restartNumberingAfterBreak="0">
     <w:nsid w:val="652809B9"/>
     <w:multiLevelType w:val="hybridMultilevel"/>
     <w:tmpl w:val="C10EC632"/>
@@ -11052,7 +12444,7 @@
       </w:rPr>
     </w:lvl>
   </w:abstractNum>
-  <w:abstractNum w:abstractNumId="19" w15:restartNumberingAfterBreak="0">
+  <w:abstractNum w:abstractNumId="20" w15:restartNumberingAfterBreak="0">
     <w:nsid w:val="66871ECE"/>
     <w:multiLevelType w:val="hybridMultilevel"/>
     <w:tmpl w:val="7F74FC56"/>
@@ -11168,7 +12560,7 @@
       </w:pPr>
     </w:lvl>
   </w:abstractNum>
-  <w:abstractNum w:abstractNumId="20" w15:restartNumberingAfterBreak="0">
+  <w:abstractNum w:abstractNumId="21" w15:restartNumberingAfterBreak="0">
     <w:nsid w:val="6ABE5228"/>
     <w:multiLevelType w:val="hybridMultilevel"/>
     <w:tmpl w:val="089EE6D8"/>
@@ -11284,7 +12676,7 @@
       </w:pPr>
     </w:lvl>
   </w:abstractNum>
-  <w:abstractNum w:abstractNumId="21" w15:restartNumberingAfterBreak="0">
+  <w:abstractNum w:abstractNumId="22" w15:restartNumberingAfterBreak="0">
     <w:nsid w:val="6C1D7334"/>
     <w:multiLevelType w:val="hybridMultilevel"/>
     <w:tmpl w:val="7F20929C"/>
@@ -11400,7 +12792,7 @@
       </w:pPr>
     </w:lvl>
   </w:abstractNum>
-  <w:abstractNum w:abstractNumId="22" w15:restartNumberingAfterBreak="0">
+  <w:abstractNum w:abstractNumId="23" w15:restartNumberingAfterBreak="0">
     <w:nsid w:val="72904C79"/>
     <w:multiLevelType w:val="hybridMultilevel"/>
     <w:tmpl w:val="EB328896"/>
@@ -11540,7 +12932,7 @@
       </w:rPr>
     </w:lvl>
   </w:abstractNum>
-  <w:abstractNum w:abstractNumId="23" w15:restartNumberingAfterBreak="0">
+  <w:abstractNum w:abstractNumId="24" w15:restartNumberingAfterBreak="0">
     <w:nsid w:val="73FD0CF3"/>
     <w:multiLevelType w:val="hybridMultilevel"/>
     <w:tmpl w:val="F894F9C6"/>
@@ -11653,7 +13045,7 @@
       </w:rPr>
     </w:lvl>
   </w:abstractNum>
-  <w:abstractNum w:abstractNumId="24" w15:restartNumberingAfterBreak="0">
+  <w:abstractNum w:abstractNumId="25" w15:restartNumberingAfterBreak="0">
     <w:nsid w:val="75047A90"/>
     <w:multiLevelType w:val="hybridMultilevel"/>
     <w:tmpl w:val="53A8DA6C"/>
@@ -11766,7 +13158,7 @@
       </w:rPr>
     </w:lvl>
   </w:abstractNum>
-  <w:abstractNum w:abstractNumId="25" w15:restartNumberingAfterBreak="0">
+  <w:abstractNum w:abstractNumId="26" w15:restartNumberingAfterBreak="0">
     <w:nsid w:val="7ACC392C"/>
     <w:multiLevelType w:val="hybridMultilevel"/>
     <w:tmpl w:val="F282F7F0"/>
@@ -11906,7 +13298,7 @@
       </w:rPr>
     </w:lvl>
   </w:abstractNum>
-  <w:abstractNum w:abstractNumId="26" w15:restartNumberingAfterBreak="0">
+  <w:abstractNum w:abstractNumId="27" w15:restartNumberingAfterBreak="0">
     <w:nsid w:val="7CD54937"/>
     <w:multiLevelType w:val="hybridMultilevel"/>
     <w:tmpl w:val="1AB0305A"/>
@@ -12062,22 +13454,22 @@
     <w:abstractNumId w:val="5"/>
   </w:num>
   <w:num w:numId="6">
-    <w:abstractNumId w:val="19"/>
+    <w:abstractNumId w:val="20"/>
   </w:num>
   <w:num w:numId="7">
     <w:abstractNumId w:val="10"/>
   </w:num>
   <w:num w:numId="8">
-    <w:abstractNumId w:val="20"/>
+    <w:abstractNumId w:val="21"/>
   </w:num>
   <w:num w:numId="9">
     <w:abstractNumId w:val="0"/>
   </w:num>
   <w:num w:numId="10">
-    <w:abstractNumId w:val="22"/>
+    <w:abstractNumId w:val="23"/>
   </w:num>
   <w:num w:numId="11">
-    <w:abstractNumId w:val="25"/>
+    <w:abstractNumId w:val="26"/>
   </w:num>
   <w:num w:numId="12">
     <w:abstractNumId w:val="6"/>
@@ -12086,7 +13478,7 @@
     <w:abstractNumId w:val="2"/>
   </w:num>
   <w:num w:numId="14">
-    <w:abstractNumId w:val="26"/>
+    <w:abstractNumId w:val="27"/>
   </w:num>
   <w:num w:numId="15">
     <w:abstractNumId w:val="7"/>
@@ -12095,7 +13487,7 @@
     <w:abstractNumId w:val="16"/>
   </w:num>
   <w:num w:numId="17">
-    <w:abstractNumId w:val="21"/>
+    <w:abstractNumId w:val="22"/>
   </w:num>
   <w:num w:numId="18">
     <w:abstractNumId w:val="16"/>
@@ -12113,7 +13505,7 @@
     <w:abstractNumId w:val="16"/>
   </w:num>
   <w:num w:numId="23">
-    <w:abstractNumId w:val="18"/>
+    <w:abstractNumId w:val="19"/>
   </w:num>
   <w:num w:numId="24">
     <w:abstractNumId w:val="16"/>
@@ -12140,19 +13532,22 @@
     <w:abstractNumId w:val="13"/>
   </w:num>
   <w:num w:numId="32">
-    <w:abstractNumId w:val="24"/>
+    <w:abstractNumId w:val="25"/>
   </w:num>
   <w:num w:numId="33">
     <w:abstractNumId w:val="11"/>
   </w:num>
   <w:num w:numId="34">
-    <w:abstractNumId w:val="23"/>
+    <w:abstractNumId w:val="24"/>
   </w:num>
   <w:num w:numId="35">
     <w:abstractNumId w:val="15"/>
   </w:num>
   <w:num w:numId="36">
     <w:abstractNumId w:val="3"/>
+  </w:num>
+  <w:num w:numId="37">
+    <w:abstractNumId w:val="18"/>
   </w:num>
   <w:numIdMacAtCleanup w:val="14"/>
 </w:numbering>
@@ -13385,7 +14780,7 @@
 </file>
 
 <file path=customXml/itemProps1.xml><?xml version="1.0" encoding="utf-8"?>
-<ds:datastoreItem xmlns:ds="http://schemas.openxmlformats.org/officeDocument/2006/customXml" ds:itemID="{54F92C70-AE9B-4CC0-82F0-B7DD8F0E9C85}">
+<ds:datastoreItem xmlns:ds="http://schemas.openxmlformats.org/officeDocument/2006/customXml" ds:itemID="{83EB74EF-B4D1-4A92-87D5-5CBA70695FEE}">
   <ds:schemaRefs>
     <ds:schemaRef ds:uri="http://schemas.openxmlformats.org/officeDocument/2006/bibliography"/>
   </ds:schemaRefs>

</xml_diff>

<commit_message>
fix doc - ambiente di sviluppo
</commit_message>
<xml_diff>
--- a/Documentazione/Documentazione_Word_Clock.docx
+++ b/Documentazione/Documentazione_Word_Clock.docx
@@ -6184,22 +6184,98 @@
       </w:pPr>
     </w:p>
     <w:p>
+      <w:bookmarkStart w:id="15" w:name="_GoBack"/>
+      <w:bookmarkEnd w:id="15"/>
+      <w:r>
+        <w:rPr>
+          <w:noProof/>
+          <w:lang w:val="it-IT"/>
+        </w:rPr>
+        <w:drawing>
+          <wp:anchor distT="0" distB="0" distL="114300" distR="114300" simplePos="0" relativeHeight="251659264" behindDoc="1" locked="0" layoutInCell="1" allowOverlap="1">
+            <wp:simplePos x="0" y="0"/>
+            <wp:positionH relativeFrom="margin">
+              <wp:align>left</wp:align>
+            </wp:positionH>
+            <wp:positionV relativeFrom="paragraph">
+              <wp:posOffset>17780</wp:posOffset>
+            </wp:positionV>
+            <wp:extent cx="2865120" cy="2902585"/>
+            <wp:effectExtent l="0" t="0" r="0" b="0"/>
+            <wp:wrapTight wrapText="bothSides">
+              <wp:wrapPolygon edited="0">
+                <wp:start x="0" y="0"/>
+                <wp:lineTo x="0" y="21406"/>
+                <wp:lineTo x="21399" y="21406"/>
+                <wp:lineTo x="21399" y="0"/>
+                <wp:lineTo x="0" y="0"/>
+              </wp:wrapPolygon>
+            </wp:wrapTight>
+            <wp:docPr id="1" name="Immagine 1" descr="C:\Users\HEW15AS003NLù\Downloads\20190405_161505.jpg"/>
+            <wp:cNvGraphicFramePr>
+              <a:graphicFrameLocks xmlns:a="http://schemas.openxmlformats.org/drawingml/2006/main" noChangeAspect="1"/>
+            </wp:cNvGraphicFramePr>
+            <a:graphic xmlns:a="http://schemas.openxmlformats.org/drawingml/2006/main">
+              <a:graphicData uri="http://schemas.openxmlformats.org/drawingml/2006/picture">
+                <pic:pic xmlns:pic="http://schemas.openxmlformats.org/drawingml/2006/picture">
+                  <pic:nvPicPr>
+                    <pic:cNvPr id="0" name="Picture 1" descr="C:\Users\HEW15AS003NLù\Downloads\20190405_161505.jpg"/>
+                    <pic:cNvPicPr>
+                      <a:picLocks noChangeAspect="1" noChangeArrowheads="1"/>
+                    </pic:cNvPicPr>
+                  </pic:nvPicPr>
+                  <pic:blipFill>
+                    <a:blip r:embed="rId18" cstate="print">
+                      <a:extLst>
+                        <a:ext uri="{28A0092B-C50C-407E-A947-70E740481C1C}">
+                          <a14:useLocalDpi xmlns:a14="http://schemas.microsoft.com/office/drawing/2010/main" val="0"/>
+                        </a:ext>
+                      </a:extLst>
+                    </a:blip>
+                    <a:srcRect/>
+                    <a:stretch>
+                      <a:fillRect/>
+                    </a:stretch>
+                  </pic:blipFill>
+                  <pic:spPr bwMode="auto">
+                    <a:xfrm>
+                      <a:off x="0" y="0"/>
+                      <a:ext cx="2865120" cy="2902585"/>
+                    </a:xfrm>
+                    <a:prstGeom prst="rect">
+                      <a:avLst/>
+                    </a:prstGeom>
+                    <a:noFill/>
+                    <a:ln>
+                      <a:noFill/>
+                    </a:ln>
+                  </pic:spPr>
+                </pic:pic>
+              </a:graphicData>
+            </a:graphic>
+            <wp14:sizeRelH relativeFrom="margin">
+              <wp14:pctWidth>0</wp14:pctWidth>
+            </wp14:sizeRelH>
+            <wp14:sizeRelV relativeFrom="margin">
+              <wp14:pctHeight>0</wp14:pctHeight>
+            </wp14:sizeRelV>
+          </wp:anchor>
+        </w:drawing>
+      </w:r>
       <w:r>
         <w:br w:type="page"/>
       </w:r>
     </w:p>
+    <w:p/>
     <w:p>
       <w:pPr>
         <w:pStyle w:val="Titolo2"/>
       </w:pPr>
-      <w:bookmarkStart w:id="15" w:name="_Toc5363491"/>
-      <w:bookmarkStart w:id="16" w:name="_GoBack"/>
+      <w:bookmarkStart w:id="16" w:name="_Toc5363491"/>
+      <w:r>
+        <w:t>Analisi e verifica funzionamento componenti</w:t>
+      </w:r>
       <w:bookmarkEnd w:id="16"/>
-      <w:r>
-        <w:lastRenderedPageBreak/>
-        <w:t>Analisi e verifica funzionamento componenti</w:t>
-      </w:r>
-      <w:bookmarkEnd w:id="15"/>
     </w:p>
     <w:p>
       <w:pPr>
@@ -6360,7 +6436,7 @@
                     <pic:cNvPicPr/>
                   </pic:nvPicPr>
                   <pic:blipFill>
-                    <a:blip r:embed="rId18" cstate="print">
+                    <a:blip r:embed="rId19" cstate="print">
                       <a:extLst>
                         <a:ext uri="{28A0092B-C50C-407E-A947-70E740481C1C}">
                           <a14:useLocalDpi xmlns:a14="http://schemas.microsoft.com/office/drawing/2010/main" val="0"/>
@@ -6536,7 +6612,7 @@
                     <pic:cNvPicPr/>
                   </pic:nvPicPr>
                   <pic:blipFill>
-                    <a:blip r:embed="rId19">
+                    <a:blip r:embed="rId20">
                       <a:extLst>
                         <a:ext uri="{28A0092B-C50C-407E-A947-70E740481C1C}">
                           <a14:useLocalDpi xmlns:a14="http://schemas.microsoft.com/office/drawing/2010/main" val="0"/>
@@ -8256,7 +8332,7 @@
           <w:lang w:val="it-IT"/>
         </w:rPr>
       </w:pPr>
-      <w:hyperlink r:id="rId20" w:history="1">
+      <w:hyperlink r:id="rId21" w:history="1">
         <w:r>
           <w:rPr>
             <w:rStyle w:val="Collegamentoipertestuale"/>
@@ -8327,7 +8403,7 @@
           <w:lang w:val="en-US"/>
         </w:rPr>
       </w:pPr>
-      <w:hyperlink r:id="rId21" w:history="1">
+      <w:hyperlink r:id="rId22" w:history="1">
         <w:r>
           <w:rPr>
             <w:rStyle w:val="Collegamentoipertestuale"/>
@@ -8370,7 +8446,7 @@
           <w:numId w:val="35"/>
         </w:numPr>
       </w:pPr>
-      <w:hyperlink r:id="rId22" w:history="1">
+      <w:hyperlink r:id="rId23" w:history="1">
         <w:r>
           <w:rPr>
             <w:rStyle w:val="Collegamentoipertestuale"/>
@@ -8413,7 +8489,7 @@
           <w:numId w:val="35"/>
         </w:numPr>
       </w:pPr>
-      <w:hyperlink r:id="rId23" w:history="1">
+      <w:hyperlink r:id="rId24" w:history="1">
         <w:r>
           <w:rPr>
             <w:rStyle w:val="Collegamentoipertestuale"/>
@@ -8448,7 +8524,7 @@
           <w:numId w:val="35"/>
         </w:numPr>
       </w:pPr>
-      <w:hyperlink r:id="rId24" w:history="1">
+      <w:hyperlink r:id="rId25" w:history="1">
         <w:r>
           <w:rPr>
             <w:rStyle w:val="Collegamentoipertestuale"/>
@@ -8477,7 +8553,7 @@
           <w:numId w:val="35"/>
         </w:numPr>
       </w:pPr>
-      <w:hyperlink r:id="rId25" w:history="1">
+      <w:hyperlink r:id="rId26" w:history="1">
         <w:r>
           <w:rPr>
             <w:rStyle w:val="Collegamentoipertestuale"/>
@@ -8550,7 +8626,7 @@
           <w:numId w:val="35"/>
         </w:numPr>
       </w:pPr>
-      <w:hyperlink r:id="rId26" w:history="1">
+      <w:hyperlink r:id="rId27" w:history="1">
         <w:r>
           <w:rPr>
             <w:rStyle w:val="Collegamentoipertestuale"/>
@@ -8599,7 +8675,7 @@
           <w:numId w:val="35"/>
         </w:numPr>
       </w:pPr>
-      <w:hyperlink r:id="rId27" w:history="1">
+      <w:hyperlink r:id="rId28" w:history="1">
         <w:r>
           <w:rPr>
             <w:rStyle w:val="Collegamentoipertestuale"/>
@@ -8645,7 +8721,7 @@
           <w:lang w:val="en-US"/>
         </w:rPr>
       </w:pPr>
-      <w:hyperlink r:id="rId28" w:history="1">
+      <w:hyperlink r:id="rId29" w:history="1">
         <w:r>
           <w:rPr>
             <w:rStyle w:val="Collegamentoipertestuale"/>
@@ -8701,7 +8777,7 @@
           <w:lang w:val="it-IT"/>
         </w:rPr>
       </w:pPr>
-      <w:hyperlink r:id="rId29" w:history="1">
+      <w:hyperlink r:id="rId30" w:history="1">
         <w:r>
           <w:rPr>
             <w:rStyle w:val="Collegamentoipertestuale"/>
@@ -8941,7 +9017,7 @@
       </w:pPr>
     </w:p>
     <w:sectPr>
-      <w:footerReference w:type="first" r:id="rId30"/>
+      <w:footerReference w:type="first" r:id="rId31"/>
       <w:pgSz w:w="11906" w:h="16838"/>
       <w:pgMar w:top="1985" w:right="1134" w:bottom="1418" w:left="1134" w:header="567" w:footer="567" w:gutter="0"/>
       <w:cols w:space="720"/>
@@ -14780,7 +14856,7 @@
 </file>
 
 <file path=customXml/itemProps1.xml><?xml version="1.0" encoding="utf-8"?>
-<ds:datastoreItem xmlns:ds="http://schemas.openxmlformats.org/officeDocument/2006/customXml" ds:itemID="{83EB74EF-B4D1-4A92-87D5-5CBA70695FEE}">
+<ds:datastoreItem xmlns:ds="http://schemas.openxmlformats.org/officeDocument/2006/customXml" ds:itemID="{C7C4F060-F553-47F3-8918-E172EED4B482}">
   <ds:schemaRefs>
     <ds:schemaRef ds:uri="http://schemas.openxmlformats.org/officeDocument/2006/bibliography"/>
   </ds:schemaRefs>

</xml_diff>

<commit_message>
update doc - progettazione scatola
</commit_message>
<xml_diff>
--- a/Documentazione/Documentazione_Word_Clock.docx
+++ b/Documentazione/Documentazione_Word_Clock.docx
@@ -5815,6 +5815,14 @@
     </w:p>
     <w:p>
       <w:pPr>
+        <w:pStyle w:val="Titolo3"/>
+      </w:pPr>
+      <w:r>
+        <w:t xml:space="preserve">Librerie </w:t>
+      </w:r>
+    </w:p>
+    <w:p>
+      <w:pPr>
         <w:rPr>
           <w:lang w:val="it-IT"/>
         </w:rPr>
@@ -6114,6 +6122,9 @@
       <w:pPr>
         <w:pStyle w:val="Paragrafoelenco"/>
         <w:ind w:left="1440"/>
+        <w:rPr>
+          <w:rStyle w:val="Collegamentoipertestuale"/>
+        </w:rPr>
       </w:pPr>
       <w:r>
         <w:rPr>
@@ -6181,36 +6192,106 @@
       <w:pPr>
         <w:pStyle w:val="Paragrafoelenco"/>
         <w:ind w:left="0"/>
-      </w:pPr>
-    </w:p>
-    <w:p>
+        <w:rPr>
+          <w:rStyle w:val="Collegamentoipertestuale"/>
+        </w:rPr>
+      </w:pPr>
+    </w:p>
+    <w:p>
+      <w:pPr>
+        <w:rPr>
+          <w:rStyle w:val="Collegamentoipertestuale"/>
+          <w:u w:val="none"/>
+        </w:rPr>
+      </w:pPr>
+      <w:r>
+        <w:rPr>
+          <w:rStyle w:val="Collegamentoipertestuale"/>
+          <w:u w:val="none"/>
+        </w:rPr>
+        <w:br w:type="page"/>
+      </w:r>
+    </w:p>
+    <w:p>
+      <w:pPr>
+        <w:pStyle w:val="Titolo3"/>
+      </w:pPr>
+      <w:r>
+        <w:lastRenderedPageBreak/>
+        <w:t>Scatola del word clock</w:t>
+      </w:r>
+    </w:p>
+    <w:p>
+      <w:r>
+        <w:t xml:space="preserve">Il “corpo” del prodotto comprende una scatola di legno </w:t>
+      </w:r>
+      <w:r>
+        <w:t xml:space="preserve">dove viene piazzata la striscia di led e sopra di essa </w:t>
+      </w:r>
+      <w:r>
+        <w:t>viene messo un sostegno che separa ogni led dagli altri.</w:t>
+      </w:r>
       <w:bookmarkStart w:id="15" w:name="_GoBack"/>
       <w:bookmarkEnd w:id="15"/>
+    </w:p>
+    <w:p/>
+    <w:p>
       <w:r>
         <w:rPr>
           <w:noProof/>
           <w:lang w:val="it-IT"/>
         </w:rPr>
         <w:drawing>
-          <wp:anchor distT="0" distB="0" distL="114300" distR="114300" simplePos="0" relativeHeight="251659264" behindDoc="1" locked="0" layoutInCell="1" allowOverlap="1">
-            <wp:simplePos x="0" y="0"/>
-            <wp:positionH relativeFrom="margin">
-              <wp:align>left</wp:align>
-            </wp:positionH>
-            <wp:positionV relativeFrom="paragraph">
-              <wp:posOffset>17780</wp:posOffset>
-            </wp:positionV>
-            <wp:extent cx="2865120" cy="2902585"/>
+          <wp:inline distT="0" distB="0" distL="0" distR="0" wp14:anchorId="3641B144" wp14:editId="113A5B11">
+            <wp:extent cx="2577931" cy="2865120"/>
             <wp:effectExtent l="0" t="0" r="0" b="0"/>
-            <wp:wrapTight wrapText="bothSides">
-              <wp:wrapPolygon edited="0">
-                <wp:start x="0" y="0"/>
-                <wp:lineTo x="0" y="21406"/>
-                <wp:lineTo x="21399" y="21406"/>
-                <wp:lineTo x="21399" y="0"/>
-                <wp:lineTo x="0" y="0"/>
-              </wp:wrapPolygon>
-            </wp:wrapTight>
+            <wp:docPr id="4" name="Immagine 4"/>
+            <wp:cNvGraphicFramePr>
+              <a:graphicFrameLocks xmlns:a="http://schemas.openxmlformats.org/drawingml/2006/main" noChangeAspect="1"/>
+            </wp:cNvGraphicFramePr>
+            <a:graphic xmlns:a="http://schemas.openxmlformats.org/drawingml/2006/main">
+              <a:graphicData uri="http://schemas.openxmlformats.org/drawingml/2006/picture">
+                <pic:pic xmlns:pic="http://schemas.openxmlformats.org/drawingml/2006/picture">
+                  <pic:nvPicPr>
+                    <pic:cNvPr id="4" name="Scatola.jpg"/>
+                    <pic:cNvPicPr/>
+                  </pic:nvPicPr>
+                  <pic:blipFill>
+                    <a:blip r:embed="rId18" cstate="print">
+                      <a:extLst>
+                        <a:ext uri="{28A0092B-C50C-407E-A947-70E740481C1C}">
+                          <a14:useLocalDpi xmlns:a14="http://schemas.microsoft.com/office/drawing/2010/main" val="0"/>
+                        </a:ext>
+                      </a:extLst>
+                    </a:blip>
+                    <a:stretch>
+                      <a:fillRect/>
+                    </a:stretch>
+                  </pic:blipFill>
+                  <pic:spPr>
+                    <a:xfrm>
+                      <a:off x="0" y="0"/>
+                      <a:ext cx="2585023" cy="2873002"/>
+                    </a:xfrm>
+                    <a:prstGeom prst="rect">
+                      <a:avLst/>
+                    </a:prstGeom>
+                  </pic:spPr>
+                </pic:pic>
+              </a:graphicData>
+            </a:graphic>
+          </wp:inline>
+        </w:drawing>
+      </w:r>
+      <w:r>
+        <w:rPr>
+          <w:noProof/>
+          <w:lang w:val="it-IT"/>
+        </w:rPr>
+        <w:drawing>
+          <wp:inline distT="0" distB="0" distL="0" distR="0" wp14:anchorId="7107A5BB" wp14:editId="4D6DDE09">
+            <wp:extent cx="2842260" cy="2879357"/>
+            <wp:effectExtent l="0" t="0" r="0" b="0"/>
             <wp:docPr id="1" name="Immagine 1" descr="C:\Users\HEW15AS003NLù\Downloads\20190405_161505.jpg"/>
             <wp:cNvGraphicFramePr>
               <a:graphicFrameLocks xmlns:a="http://schemas.openxmlformats.org/drawingml/2006/main" noChangeAspect="1"/>
@@ -6225,7 +6306,7 @@
                     </pic:cNvPicPr>
                   </pic:nvPicPr>
                   <pic:blipFill>
-                    <a:blip r:embed="rId18" cstate="print">
+                    <a:blip r:embed="rId19" cstate="print">
                       <a:extLst>
                         <a:ext uri="{28A0092B-C50C-407E-A947-70E740481C1C}">
                           <a14:useLocalDpi xmlns:a14="http://schemas.microsoft.com/office/drawing/2010/main" val="0"/>
@@ -6240,7 +6321,7 @@
                   <pic:spPr bwMode="auto">
                     <a:xfrm>
                       <a:off x="0" y="0"/>
-                      <a:ext cx="2865120" cy="2902585"/>
+                      <a:ext cx="2851350" cy="2888566"/>
                     </a:xfrm>
                     <a:prstGeom prst="rect">
                       <a:avLst/>
@@ -6253,15 +6334,62 @@
                 </pic:pic>
               </a:graphicData>
             </a:graphic>
-            <wp14:sizeRelH relativeFrom="margin">
-              <wp14:pctWidth>0</wp14:pctWidth>
-            </wp14:sizeRelH>
-            <wp14:sizeRelV relativeFrom="margin">
-              <wp14:pctHeight>0</wp14:pctHeight>
-            </wp14:sizeRelV>
-          </wp:anchor>
+          </wp:inline>
         </w:drawing>
       </w:r>
+    </w:p>
+    <w:p>
+      <w:r>
+        <w:rPr>
+          <w:noProof/>
+          <w:lang w:val="it-IT"/>
+        </w:rPr>
+        <w:drawing>
+          <wp:inline distT="0" distB="0" distL="0" distR="0" wp14:anchorId="3D8E4C67" wp14:editId="1715E7CF">
+            <wp:extent cx="2099122" cy="1931419"/>
+            <wp:effectExtent l="0" t="0" r="0" b="0"/>
+            <wp:docPr id="2" name="Immagine 2"/>
+            <wp:cNvGraphicFramePr>
+              <a:graphicFrameLocks xmlns:a="http://schemas.openxmlformats.org/drawingml/2006/main" noChangeAspect="1"/>
+            </wp:cNvGraphicFramePr>
+            <a:graphic xmlns:a="http://schemas.openxmlformats.org/drawingml/2006/main">
+              <a:graphicData uri="http://schemas.openxmlformats.org/drawingml/2006/picture">
+                <pic:pic xmlns:pic="http://schemas.openxmlformats.org/drawingml/2006/picture">
+                  <pic:nvPicPr>
+                    <pic:cNvPr id="2" name="Sostenimento.jpg"/>
+                    <pic:cNvPicPr/>
+                  </pic:nvPicPr>
+                  <pic:blipFill>
+                    <a:blip r:embed="rId20" cstate="print">
+                      <a:extLst>
+                        <a:ext uri="{28A0092B-C50C-407E-A947-70E740481C1C}">
+                          <a14:useLocalDpi xmlns:a14="http://schemas.microsoft.com/office/drawing/2010/main" val="0"/>
+                        </a:ext>
+                      </a:extLst>
+                    </a:blip>
+                    <a:stretch>
+                      <a:fillRect/>
+                    </a:stretch>
+                  </pic:blipFill>
+                  <pic:spPr>
+                    <a:xfrm>
+                      <a:off x="0" y="0"/>
+                      <a:ext cx="2105790" cy="1937555"/>
+                    </a:xfrm>
+                    <a:prstGeom prst="rect">
+                      <a:avLst/>
+                    </a:prstGeom>
+                  </pic:spPr>
+                </pic:pic>
+              </a:graphicData>
+            </a:graphic>
+          </wp:inline>
+        </w:drawing>
+      </w:r>
+    </w:p>
+    <w:p/>
+    <w:p/>
+    <w:p>
       <w:r>
         <w:br w:type="page"/>
       </w:r>
@@ -6436,7 +6564,7 @@
                     <pic:cNvPicPr/>
                   </pic:nvPicPr>
                   <pic:blipFill>
-                    <a:blip r:embed="rId19" cstate="print">
+                    <a:blip r:embed="rId21" cstate="print">
                       <a:extLst>
                         <a:ext uri="{28A0092B-C50C-407E-A947-70E740481C1C}">
                           <a14:useLocalDpi xmlns:a14="http://schemas.microsoft.com/office/drawing/2010/main" val="0"/>
@@ -6612,7 +6740,7 @@
                     <pic:cNvPicPr/>
                   </pic:nvPicPr>
                   <pic:blipFill>
-                    <a:blip r:embed="rId20">
+                    <a:blip r:embed="rId22">
                       <a:extLst>
                         <a:ext uri="{28A0092B-C50C-407E-A947-70E740481C1C}">
                           <a14:useLocalDpi xmlns:a14="http://schemas.microsoft.com/office/drawing/2010/main" val="0"/>
@@ -8332,7 +8460,7 @@
           <w:lang w:val="it-IT"/>
         </w:rPr>
       </w:pPr>
-      <w:hyperlink r:id="rId21" w:history="1">
+      <w:hyperlink r:id="rId23" w:history="1">
         <w:r>
           <w:rPr>
             <w:rStyle w:val="Collegamentoipertestuale"/>
@@ -8403,7 +8531,7 @@
           <w:lang w:val="en-US"/>
         </w:rPr>
       </w:pPr>
-      <w:hyperlink r:id="rId22" w:history="1">
+      <w:hyperlink r:id="rId24" w:history="1">
         <w:r>
           <w:rPr>
             <w:rStyle w:val="Collegamentoipertestuale"/>
@@ -8446,7 +8574,7 @@
           <w:numId w:val="35"/>
         </w:numPr>
       </w:pPr>
-      <w:hyperlink r:id="rId23" w:history="1">
+      <w:hyperlink r:id="rId25" w:history="1">
         <w:r>
           <w:rPr>
             <w:rStyle w:val="Collegamentoipertestuale"/>
@@ -8489,7 +8617,7 @@
           <w:numId w:val="35"/>
         </w:numPr>
       </w:pPr>
-      <w:hyperlink r:id="rId24" w:history="1">
+      <w:hyperlink r:id="rId26" w:history="1">
         <w:r>
           <w:rPr>
             <w:rStyle w:val="Collegamentoipertestuale"/>
@@ -8524,7 +8652,7 @@
           <w:numId w:val="35"/>
         </w:numPr>
       </w:pPr>
-      <w:hyperlink r:id="rId25" w:history="1">
+      <w:hyperlink r:id="rId27" w:history="1">
         <w:r>
           <w:rPr>
             <w:rStyle w:val="Collegamentoipertestuale"/>
@@ -8553,7 +8681,7 @@
           <w:numId w:val="35"/>
         </w:numPr>
       </w:pPr>
-      <w:hyperlink r:id="rId26" w:history="1">
+      <w:hyperlink r:id="rId28" w:history="1">
         <w:r>
           <w:rPr>
             <w:rStyle w:val="Collegamentoipertestuale"/>
@@ -8626,7 +8754,7 @@
           <w:numId w:val="35"/>
         </w:numPr>
       </w:pPr>
-      <w:hyperlink r:id="rId27" w:history="1">
+      <w:hyperlink r:id="rId29" w:history="1">
         <w:r>
           <w:rPr>
             <w:rStyle w:val="Collegamentoipertestuale"/>
@@ -8675,7 +8803,7 @@
           <w:numId w:val="35"/>
         </w:numPr>
       </w:pPr>
-      <w:hyperlink r:id="rId28" w:history="1">
+      <w:hyperlink r:id="rId30" w:history="1">
         <w:r>
           <w:rPr>
             <w:rStyle w:val="Collegamentoipertestuale"/>
@@ -8721,7 +8849,7 @@
           <w:lang w:val="en-US"/>
         </w:rPr>
       </w:pPr>
-      <w:hyperlink r:id="rId29" w:history="1">
+      <w:hyperlink r:id="rId31" w:history="1">
         <w:r>
           <w:rPr>
             <w:rStyle w:val="Collegamentoipertestuale"/>
@@ -8777,7 +8905,7 @@
           <w:lang w:val="it-IT"/>
         </w:rPr>
       </w:pPr>
-      <w:hyperlink r:id="rId30" w:history="1">
+      <w:hyperlink r:id="rId32" w:history="1">
         <w:r>
           <w:rPr>
             <w:rStyle w:val="Collegamentoipertestuale"/>
@@ -9017,7 +9145,7 @@
       </w:pPr>
     </w:p>
     <w:sectPr>
-      <w:footerReference w:type="first" r:id="rId31"/>
+      <w:footerReference w:type="first" r:id="rId33"/>
       <w:pgSz w:w="11906" w:h="16838"/>
       <w:pgMar w:top="1985" w:right="1134" w:bottom="1418" w:left="1134" w:header="567" w:footer="567" w:gutter="0"/>
       <w:cols w:space="720"/>
@@ -9067,7 +9195,10 @@
     </w:r>
     <w:r>
       <w:tab/>
-      <w:t xml:space="preserve">Versione: 05.04.2019 </w:t>
+      <w:t>Versione: 10</w:t>
+    </w:r>
+    <w:r>
+      <w:t xml:space="preserve">.04.2019 </w:t>
     </w:r>
   </w:p>
 </w:ftr>
@@ -9338,7 +9469,10 @@
     </w:r>
     <w:r>
       <w:tab/>
-      <w:t>Versione: 05.04.2019</w:t>
+      <w:t>Versione: 10</w:t>
+    </w:r>
+    <w:r>
+      <w:t>.04.2019</w:t>
     </w:r>
   </w:p>
 </w:ftr>
@@ -9364,7 +9498,10 @@
     </w:r>
     <w:r>
       <w:tab/>
-      <w:t xml:space="preserve">Versione: 15.02.2019 </w:t>
+      <w:t>Versione: 10.04</w:t>
+    </w:r>
+    <w:r>
+      <w:t xml:space="preserve">.2019 </w:t>
     </w:r>
   </w:p>
 </w:ftr>
@@ -9639,7 +9776,7 @@
               <w:noProof/>
               <w:snapToGrid w:val="0"/>
             </w:rPr>
-            <w:t>17</w:t>
+            <w:t>18</w:t>
           </w:r>
           <w:r>
             <w:rPr>
@@ -10009,7 +10146,7 @@
               <w:noProof/>
               <w:snapToGrid w:val="0"/>
             </w:rPr>
-            <w:t>17</w:t>
+            <w:t>18</w:t>
           </w:r>
           <w:r>
             <w:rPr>
@@ -14856,7 +14993,7 @@
 </file>
 
 <file path=customXml/itemProps1.xml><?xml version="1.0" encoding="utf-8"?>
-<ds:datastoreItem xmlns:ds="http://schemas.openxmlformats.org/officeDocument/2006/customXml" ds:itemID="{C7C4F060-F553-47F3-8918-E172EED4B482}">
+<ds:datastoreItem xmlns:ds="http://schemas.openxmlformats.org/officeDocument/2006/customXml" ds:itemID="{C85DD406-FF2A-434A-8C77-D966A06A74F7}">
   <ds:schemaRefs>
     <ds:schemaRef ds:uri="http://schemas.openxmlformats.org/officeDocument/2006/bibliography"/>
   </ds:schemaRefs>

</xml_diff>

<commit_message>
Continuato implementazione doc (250 parole)
</commit_message>
<xml_diff>
--- a/Documentazione/Documentazione_Word_Clock.docx
+++ b/Documentazione/Documentazione_Word_Clock.docx
@@ -7093,21 +7093,13 @@
         <w:t xml:space="preserve">Nel </w:t>
       </w:r>
       <w:r>
-        <w:t xml:space="preserve">metodo </w:t>
-      </w:r>
-      <w:proofErr w:type="gramStart"/>
-      <w:r>
-        <w:t>S</w:t>
+        <w:t>metodo S</w:t>
       </w:r>
       <w:r>
         <w:t>etup</w:t>
       </w:r>
       <w:r>
-        <w:t>(</w:t>
-      </w:r>
-      <w:proofErr w:type="gramEnd"/>
-      <w:r>
-        <w:t>)</w:t>
+        <w:t>()</w:t>
       </w:r>
       <w:r>
         <w:t xml:space="preserve"> con la seguente riga di codice </w:t>
@@ -7285,14 +7277,350 @@
       </w:r>
     </w:p>
     <w:p>
+      <w:r>
+        <w:lastRenderedPageBreak/>
+        <w:t xml:space="preserve">Nella nostra classe principale del progetto abbiamo il metodo printTime(int hour, int minute, int second) in cui svolgiamo praticamente tutte le azioni di accensione dei led. Più tardi sarà possibile trovare </w:t>
+      </w:r>
+      <w:proofErr w:type="gramStart"/>
+      <w:r>
+        <w:t>la spiegazioni</w:t>
+      </w:r>
+      <w:proofErr w:type="gramEnd"/>
+      <w:r>
+        <w:t xml:space="preserve"> delle parti di codice più importanti presenti in questo metodo, ma per iniziare occorre spiegare il metodo </w:t>
+      </w:r>
       <w:proofErr w:type="spellStart"/>
       <w:r>
-        <w:lastRenderedPageBreak/>
-        <w:t>sdjfsvsd</w:t>
+        <w:t>generateWord</w:t>
+      </w:r>
+      <w:proofErr w:type="spellEnd"/>
+      <w:r>
+        <w:t>(</w:t>
+      </w:r>
+      <w:r>
+        <w:t xml:space="preserve">int </w:t>
+      </w:r>
+      <w:proofErr w:type="spellStart"/>
+      <w:r>
+        <w:t>row</w:t>
+      </w:r>
+      <w:proofErr w:type="spellEnd"/>
+      <w:r>
+        <w:t xml:space="preserve">, int </w:t>
+      </w:r>
+      <w:proofErr w:type="spellStart"/>
+      <w:r>
+        <w:t>min</w:t>
+      </w:r>
+      <w:proofErr w:type="spellEnd"/>
+      <w:r>
+        <w:t xml:space="preserve">, int </w:t>
+      </w:r>
+      <w:proofErr w:type="spellStart"/>
+      <w:r>
+        <w:t>max</w:t>
+      </w:r>
+      <w:proofErr w:type="spellEnd"/>
+      <w:r>
+        <w:t>, uint32_t color</w:t>
+      </w:r>
+      <w:r>
+        <w:t>).</w:t>
+      </w:r>
+    </w:p>
+    <w:p>
+      <w:r>
+        <w:t>Il seguente metodo, illustrato qua sotto, riceve come primo parametro l’indice della riga dei led da accendere. Il secondo ed il terzo parametro indicano il range dei led da accendere orizzontalmente. L’ultimo parametro indica il colore con cui si devono accendere i led.</w:t>
+      </w:r>
+    </w:p>
+    <w:p>
+      <w:r>
+        <w:rPr>
+          <w:noProof/>
+        </w:rPr>
+        <w:drawing>
+          <wp:anchor distT="0" distB="0" distL="114300" distR="114300" simplePos="0" relativeHeight="251664384" behindDoc="0" locked="0" layoutInCell="1" allowOverlap="1" wp14:anchorId="699357BD">
+            <wp:simplePos x="0" y="0"/>
+            <wp:positionH relativeFrom="column">
+              <wp:posOffset>1501140</wp:posOffset>
+            </wp:positionH>
+            <wp:positionV relativeFrom="paragraph">
+              <wp:posOffset>117475</wp:posOffset>
+            </wp:positionV>
+            <wp:extent cx="2810510" cy="1526540"/>
+            <wp:effectExtent l="0" t="0" r="8890" b="0"/>
+            <wp:wrapSquare wrapText="bothSides"/>
+            <wp:docPr id="11" name="Immagine 11"/>
+            <wp:cNvGraphicFramePr>
+              <a:graphicFrameLocks xmlns:a="http://schemas.openxmlformats.org/drawingml/2006/main" noChangeAspect="1"/>
+            </wp:cNvGraphicFramePr>
+            <a:graphic xmlns:a="http://schemas.openxmlformats.org/drawingml/2006/main">
+              <a:graphicData uri="http://schemas.openxmlformats.org/drawingml/2006/picture">
+                <pic:pic xmlns:pic="http://schemas.openxmlformats.org/drawingml/2006/picture">
+                  <pic:nvPicPr>
+                    <pic:cNvPr id="1" name=""/>
+                    <pic:cNvPicPr/>
+                  </pic:nvPicPr>
+                  <pic:blipFill rotWithShape="1">
+                    <a:blip r:embed="rId27">
+                      <a:extLst>
+                        <a:ext uri="{28A0092B-C50C-407E-A947-70E740481C1C}">
+                          <a14:useLocalDpi xmlns:a14="http://schemas.microsoft.com/office/drawing/2010/main" val="0"/>
+                        </a:ext>
+                      </a:extLst>
+                    </a:blip>
+                    <a:srcRect l="12824" t="62867" r="56921" b="7913"/>
+                    <a:stretch/>
+                  </pic:blipFill>
+                  <pic:spPr bwMode="auto">
+                    <a:xfrm>
+                      <a:off x="0" y="0"/>
+                      <a:ext cx="2810510" cy="1526540"/>
+                    </a:xfrm>
+                    <a:prstGeom prst="rect">
+                      <a:avLst/>
+                    </a:prstGeom>
+                    <a:ln>
+                      <a:noFill/>
+                    </a:ln>
+                    <a:extLst>
+                      <a:ext uri="{53640926-AAD7-44D8-BBD7-CCE9431645EC}">
+                        <a14:shadowObscured xmlns:a14="http://schemas.microsoft.com/office/drawing/2010/main"/>
+                      </a:ext>
+                    </a:extLst>
+                  </pic:spPr>
+                </pic:pic>
+              </a:graphicData>
+            </a:graphic>
+            <wp14:sizeRelH relativeFrom="margin">
+              <wp14:pctWidth>0</wp14:pctWidth>
+            </wp14:sizeRelH>
+            <wp14:sizeRelV relativeFrom="margin">
+              <wp14:pctHeight>0</wp14:pctHeight>
+            </wp14:sizeRelV>
+          </wp:anchor>
+        </w:drawing>
+      </w:r>
+    </w:p>
+    <w:p/>
+    <w:p/>
+    <w:p/>
+    <w:p/>
+    <w:p/>
+    <w:p/>
+    <w:p/>
+    <w:p/>
+    <w:p/>
+    <w:p/>
+    <w:p/>
+    <w:p/>
+    <w:p/>
+    <w:p>
+      <w:r>
+        <w:t>P</w:t>
+      </w:r>
+      <w:r>
+        <w:t>assiamo ora al metodo printWord(). P</w:t>
+      </w:r>
+      <w:r>
+        <w:t xml:space="preserve">er iniziare troviamo una serie di if per accendere </w:t>
+      </w:r>
+      <w:r>
+        <w:t xml:space="preserve">in verde </w:t>
+      </w:r>
+      <w:r>
+        <w:t>la scritta “pausa” presente sull’orologio</w:t>
+      </w:r>
+      <w:r>
+        <w:t>. Questa scritta si accende nella mattina dalle 9:50 alle 10:05 e nel pomeriggio dalle 14:45 alle 15:00. Quando mancano meno di 3 minuti alla fine delle pause la scritta passa da verde a rossa. Per tutto il resto del giorno la scritta pausa rimane spenta.</w:t>
+      </w:r>
+    </w:p>
+    <w:p/>
+    <w:p>
+      <w:r>
+        <w:rPr>
+          <w:noProof/>
+        </w:rPr>
+        <w:drawing>
+          <wp:anchor distT="0" distB="0" distL="114300" distR="114300" simplePos="0" relativeHeight="251663360" behindDoc="0" locked="0" layoutInCell="1" allowOverlap="1" wp14:anchorId="5B34F46D">
+            <wp:simplePos x="0" y="0"/>
+            <wp:positionH relativeFrom="column">
+              <wp:posOffset>1043940</wp:posOffset>
+            </wp:positionH>
+            <wp:positionV relativeFrom="paragraph">
+              <wp:posOffset>92075</wp:posOffset>
+            </wp:positionV>
+            <wp:extent cx="3884930" cy="2303780"/>
+            <wp:effectExtent l="0" t="0" r="1270" b="1270"/>
+            <wp:wrapSquare wrapText="bothSides"/>
+            <wp:docPr id="10" name="Immagine 10"/>
+            <wp:cNvGraphicFramePr>
+              <a:graphicFrameLocks xmlns:a="http://schemas.openxmlformats.org/drawingml/2006/main" noChangeAspect="1"/>
+            </wp:cNvGraphicFramePr>
+            <a:graphic xmlns:a="http://schemas.openxmlformats.org/drawingml/2006/main">
+              <a:graphicData uri="http://schemas.openxmlformats.org/drawingml/2006/picture">
+                <pic:pic xmlns:pic="http://schemas.openxmlformats.org/drawingml/2006/picture">
+                  <pic:nvPicPr>
+                    <pic:cNvPr id="1" name=""/>
+                    <pic:cNvPicPr/>
+                  </pic:nvPicPr>
+                  <pic:blipFill rotWithShape="1">
+                    <a:blip r:embed="rId28">
+                      <a:extLst>
+                        <a:ext uri="{28A0092B-C50C-407E-A947-70E740481C1C}">
+                          <a14:useLocalDpi xmlns:a14="http://schemas.microsoft.com/office/drawing/2010/main" val="0"/>
+                        </a:ext>
+                      </a:extLst>
+                    </a:blip>
+                    <a:srcRect l="13322" t="33426" r="44470" b="22081"/>
+                    <a:stretch/>
+                  </pic:blipFill>
+                  <pic:spPr bwMode="auto">
+                    <a:xfrm>
+                      <a:off x="0" y="0"/>
+                      <a:ext cx="3884930" cy="2303780"/>
+                    </a:xfrm>
+                    <a:prstGeom prst="rect">
+                      <a:avLst/>
+                    </a:prstGeom>
+                    <a:ln>
+                      <a:noFill/>
+                    </a:ln>
+                    <a:extLst>
+                      <a:ext uri="{53640926-AAD7-44D8-BBD7-CCE9431645EC}">
+                        <a14:shadowObscured xmlns:a14="http://schemas.microsoft.com/office/drawing/2010/main"/>
+                      </a:ext>
+                    </a:extLst>
+                  </pic:spPr>
+                </pic:pic>
+              </a:graphicData>
+            </a:graphic>
+            <wp14:sizeRelH relativeFrom="margin">
+              <wp14:pctWidth>0</wp14:pctWidth>
+            </wp14:sizeRelH>
+            <wp14:sizeRelV relativeFrom="margin">
+              <wp14:pctHeight>0</wp14:pctHeight>
+            </wp14:sizeRelV>
+          </wp:anchor>
+        </w:drawing>
+      </w:r>
+    </w:p>
+    <w:p/>
+    <w:p/>
+    <w:p/>
+    <w:p/>
+    <w:p/>
+    <w:p/>
+    <w:p/>
+    <w:p/>
+    <w:p/>
+    <w:p/>
+    <w:p/>
+    <w:p/>
+    <w:p/>
+    <w:p/>
+    <w:p/>
+    <w:p/>
+    <w:p/>
+    <w:p>
+      <w:r>
+        <w:t xml:space="preserve">I seguenti if ed else </w:t>
+      </w:r>
+      <w:r>
+        <w:t xml:space="preserve">servono per determinare il valore della variabile booleana “meno”. Nel caso che i minuti siano meno di 35 la variabile viene impostata a false perché la scritta “meno” non deve venire accesa nell’orologio dato che si userà “e” (ad esempio: “sono le tre </w:t>
+      </w:r>
+      <w:r>
+        <w:rPr>
+          <w:b/>
+        </w:rPr>
+        <w:t>e</w:t>
+      </w:r>
+      <w:r>
+        <w:t xml:space="preserve"> dieci”). Se invece i minuti sono maggiori di 35 la impostiamo a true perché la scritta “meno” deve accendersi (ad esempio: “sono le quattro </w:t>
+      </w:r>
+      <w:r>
+        <w:rPr>
+          <w:b/>
+        </w:rPr>
+        <w:t>meno</w:t>
+      </w:r>
+      <w:r>
+        <w:t xml:space="preserve"> dieci”). </w:t>
       </w:r>
       <w:bookmarkStart w:id="24" w:name="_GoBack"/>
       <w:bookmarkEnd w:id="24"/>
-      <w:proofErr w:type="spellEnd"/>
+    </w:p>
+    <w:p/>
+    <w:p>
+      <w:r>
+        <w:rPr>
+          <w:noProof/>
+        </w:rPr>
+        <w:drawing>
+          <wp:anchor distT="0" distB="0" distL="114300" distR="114300" simplePos="0" relativeHeight="251665408" behindDoc="0" locked="0" layoutInCell="1" allowOverlap="1" wp14:anchorId="49590C7F">
+            <wp:simplePos x="0" y="0"/>
+            <wp:positionH relativeFrom="column">
+              <wp:posOffset>2476500</wp:posOffset>
+            </wp:positionH>
+            <wp:positionV relativeFrom="paragraph">
+              <wp:posOffset>147955</wp:posOffset>
+            </wp:positionV>
+            <wp:extent cx="1141095" cy="1224280"/>
+            <wp:effectExtent l="0" t="0" r="1905" b="0"/>
+            <wp:wrapSquare wrapText="bothSides"/>
+            <wp:docPr id="15" name="Immagine 15"/>
+            <wp:cNvGraphicFramePr>
+              <a:graphicFrameLocks xmlns:a="http://schemas.openxmlformats.org/drawingml/2006/main" noChangeAspect="1"/>
+            </wp:cNvGraphicFramePr>
+            <a:graphic xmlns:a="http://schemas.openxmlformats.org/drawingml/2006/main">
+              <a:graphicData uri="http://schemas.openxmlformats.org/drawingml/2006/picture">
+                <pic:pic xmlns:pic="http://schemas.openxmlformats.org/drawingml/2006/picture">
+                  <pic:nvPicPr>
+                    <pic:cNvPr id="1" name=""/>
+                    <pic:cNvPicPr/>
+                  </pic:nvPicPr>
+                  <pic:blipFill rotWithShape="1">
+                    <a:blip r:embed="rId29">
+                      <a:extLst>
+                        <a:ext uri="{28A0092B-C50C-407E-A947-70E740481C1C}">
+                          <a14:useLocalDpi xmlns:a14="http://schemas.microsoft.com/office/drawing/2010/main" val="0"/>
+                        </a:ext>
+                      </a:extLst>
+                    </a:blip>
+                    <a:srcRect l="13696" t="44715" r="77838" b="39126"/>
+                    <a:stretch/>
+                  </pic:blipFill>
+                  <pic:spPr bwMode="auto">
+                    <a:xfrm>
+                      <a:off x="0" y="0"/>
+                      <a:ext cx="1141095" cy="1224280"/>
+                    </a:xfrm>
+                    <a:prstGeom prst="rect">
+                      <a:avLst/>
+                    </a:prstGeom>
+                    <a:ln>
+                      <a:noFill/>
+                    </a:ln>
+                    <a:extLst>
+                      <a:ext uri="{53640926-AAD7-44D8-BBD7-CCE9431645EC}">
+                        <a14:shadowObscured xmlns:a14="http://schemas.microsoft.com/office/drawing/2010/main"/>
+                      </a:ext>
+                    </a:extLst>
+                  </pic:spPr>
+                </pic:pic>
+              </a:graphicData>
+            </a:graphic>
+            <wp14:sizeRelH relativeFrom="margin">
+              <wp14:pctWidth>0</wp14:pctWidth>
+            </wp14:sizeRelH>
+            <wp14:sizeRelV relativeFrom="margin">
+              <wp14:pctHeight>0</wp14:pctHeight>
+            </wp14:sizeRelV>
+          </wp:anchor>
+        </w:drawing>
+      </w:r>
+    </w:p>
+    <w:p>
       <w:r>
         <w:br w:type="page"/>
       </w:r>
@@ -8820,7 +9148,7 @@
           <w:lang w:val="it-IT"/>
         </w:rPr>
       </w:pPr>
-      <w:hyperlink r:id="rId27" w:history="1">
+      <w:hyperlink r:id="rId30" w:history="1">
         <w:r>
           <w:rPr>
             <w:rStyle w:val="Collegamentoipertestuale"/>
@@ -8882,7 +9210,7 @@
           <w:lang w:val="en-US"/>
         </w:rPr>
       </w:pPr>
-      <w:hyperlink r:id="rId28" w:history="1">
+      <w:hyperlink r:id="rId31" w:history="1">
         <w:r>
           <w:rPr>
             <w:rStyle w:val="Collegamentoipertestuale"/>
@@ -8925,7 +9253,7 @@
           <w:numId w:val="35"/>
         </w:numPr>
       </w:pPr>
-      <w:hyperlink r:id="rId29" w:history="1">
+      <w:hyperlink r:id="rId32" w:history="1">
         <w:r>
           <w:rPr>
             <w:rStyle w:val="Collegamentoipertestuale"/>
@@ -8968,7 +9296,7 @@
           <w:numId w:val="35"/>
         </w:numPr>
       </w:pPr>
-      <w:hyperlink r:id="rId30" w:history="1">
+      <w:hyperlink r:id="rId33" w:history="1">
         <w:r>
           <w:rPr>
             <w:rStyle w:val="Collegamentoipertestuale"/>
@@ -9003,7 +9331,7 @@
           <w:numId w:val="35"/>
         </w:numPr>
       </w:pPr>
-      <w:hyperlink r:id="rId31" w:history="1">
+      <w:hyperlink r:id="rId34" w:history="1">
         <w:r>
           <w:rPr>
             <w:rStyle w:val="Collegamentoipertestuale"/>
@@ -9032,7 +9360,7 @@
           <w:numId w:val="35"/>
         </w:numPr>
       </w:pPr>
-      <w:hyperlink r:id="rId32" w:history="1">
+      <w:hyperlink r:id="rId35" w:history="1">
         <w:r>
           <w:rPr>
             <w:rStyle w:val="Collegamentoipertestuale"/>
@@ -9105,7 +9433,7 @@
           <w:numId w:val="35"/>
         </w:numPr>
       </w:pPr>
-      <w:hyperlink r:id="rId33" w:history="1">
+      <w:hyperlink r:id="rId36" w:history="1">
         <w:r>
           <w:rPr>
             <w:rStyle w:val="Collegamentoipertestuale"/>
@@ -9154,7 +9482,7 @@
           <w:numId w:val="35"/>
         </w:numPr>
       </w:pPr>
-      <w:hyperlink r:id="rId34" w:history="1">
+      <w:hyperlink r:id="rId37" w:history="1">
         <w:r>
           <w:rPr>
             <w:rStyle w:val="Collegamentoipertestuale"/>
@@ -9200,7 +9528,7 @@
           <w:lang w:val="en-US"/>
         </w:rPr>
       </w:pPr>
-      <w:hyperlink r:id="rId35" w:history="1">
+      <w:hyperlink r:id="rId38" w:history="1">
         <w:r>
           <w:rPr>
             <w:rStyle w:val="Collegamentoipertestuale"/>
@@ -9256,7 +9584,7 @@
           <w:lang w:val="it-IT"/>
         </w:rPr>
       </w:pPr>
-      <w:hyperlink r:id="rId36" w:history="1">
+      <w:hyperlink r:id="rId39" w:history="1">
         <w:r>
           <w:rPr>
             <w:rStyle w:val="Collegamentoipertestuale"/>
@@ -9496,7 +9824,7 @@
       </w:pPr>
     </w:p>
     <w:sectPr>
-      <w:footerReference w:type="first" r:id="rId37"/>
+      <w:footerReference w:type="first" r:id="rId40"/>
       <w:pgSz w:w="11906" w:h="16838"/>
       <w:pgMar w:top="1985" w:right="1134" w:bottom="1418" w:left="1134" w:header="567" w:footer="567" w:gutter="0"/>
       <w:cols w:space="720"/>
@@ -15348,7 +15676,7 @@
 </file>
 
 <file path=customXml/itemProps1.xml><?xml version="1.0" encoding="utf-8"?>
-<ds:datastoreItem xmlns:ds="http://schemas.openxmlformats.org/officeDocument/2006/customXml" ds:itemID="{FCADAD59-8B63-4811-BCAD-6E0DDE06DA0F}">
+<ds:datastoreItem xmlns:ds="http://schemas.openxmlformats.org/officeDocument/2006/customXml" ds:itemID="{C523212C-239F-4C10-8078-EC41D884D65C}">
   <ds:schemaRefs>
     <ds:schemaRef ds:uri="http://schemas.openxmlformats.org/officeDocument/2006/bibliography"/>
   </ds:schemaRefs>

</xml_diff>

<commit_message>
fix doc - Implementazione
</commit_message>
<xml_diff>
--- a/Documentazione/Documentazione_Word_Clock.docx
+++ b/Documentazione/Documentazione_Word_Clock.docx
@@ -1,6 +1,6 @@
 
 <file path=word/document.xml><?xml version="1.0" encoding="utf-8"?>
-<w:document xmlns:wpc="http://schemas.microsoft.com/office/word/2010/wordprocessingCanvas" xmlns:cx="http://schemas.microsoft.com/office/drawing/2014/chartex" xmlns:cx1="http://schemas.microsoft.com/office/drawing/2015/9/8/chartex" xmlns:cx2="http://schemas.microsoft.com/office/drawing/2015/10/21/chartex" xmlns:cx3="http://schemas.microsoft.com/office/drawing/2016/5/9/chartex" xmlns:cx4="http://schemas.microsoft.com/office/drawing/2016/5/10/chartex" xmlns:cx5="http://schemas.microsoft.com/office/drawing/2016/5/11/chartex" xmlns:cx6="http://schemas.microsoft.com/office/drawing/2016/5/12/chartex" xmlns:cx7="http://schemas.microsoft.com/office/drawing/2016/5/13/chartex" xmlns:cx8="http://schemas.microsoft.com/office/drawing/2016/5/14/chartex" xmlns:mc="http://schemas.openxmlformats.org/markup-compatibility/2006" xmlns:aink="http://schemas.microsoft.com/office/drawing/2016/ink" xmlns:am3d="http://schemas.microsoft.com/office/drawing/2017/model3d" xmlns:o="urn:schemas-microsoft-com:office:office" xmlns:r="http://schemas.openxmlformats.org/officeDocument/2006/relationships" xmlns:m="http://schemas.openxmlformats.org/officeDocument/2006/math" xmlns:v="urn:schemas-microsoft-com:vml" xmlns:wp14="http://schemas.microsoft.com/office/word/2010/wordprocessingDrawing" xmlns:wp="http://schemas.openxmlformats.org/drawingml/2006/wordprocessingDrawing" xmlns:w10="urn:schemas-microsoft-com:office:word" xmlns:w="http://schemas.openxmlformats.org/wordprocessingml/2006/main" xmlns:w14="http://schemas.microsoft.com/office/word/2010/wordml" xmlns:w15="http://schemas.microsoft.com/office/word/2012/wordml" xmlns:w16cid="http://schemas.microsoft.com/office/word/2016/wordml/cid" xmlns:w16se="http://schemas.microsoft.com/office/word/2015/wordml/symex" xmlns:wpg="http://schemas.microsoft.com/office/word/2010/wordprocessingGroup" xmlns:wpi="http://schemas.microsoft.com/office/word/2010/wordprocessingInk" xmlns:wne="http://schemas.microsoft.com/office/word/2006/wordml" xmlns:wps="http://schemas.microsoft.com/office/word/2010/wordprocessingShape" mc:Ignorable="w14 w15 w16se w16cid wp14">
+<w:document xmlns:wpc="http://schemas.microsoft.com/office/word/2010/wordprocessingCanvas" xmlns:mc="http://schemas.openxmlformats.org/markup-compatibility/2006" xmlns:o="urn:schemas-microsoft-com:office:office" xmlns:r="http://schemas.openxmlformats.org/officeDocument/2006/relationships" xmlns:m="http://schemas.openxmlformats.org/officeDocument/2006/math" xmlns:v="urn:schemas-microsoft-com:vml" xmlns:wp14="http://schemas.microsoft.com/office/word/2010/wordprocessingDrawing" xmlns:wp="http://schemas.openxmlformats.org/drawingml/2006/wordprocessingDrawing" xmlns:w10="urn:schemas-microsoft-com:office:word" xmlns:w="http://schemas.openxmlformats.org/wordprocessingml/2006/main" xmlns:w14="http://schemas.microsoft.com/office/word/2010/wordml" xmlns:w15="http://schemas.microsoft.com/office/word/2012/wordml" xmlns:wpg="http://schemas.microsoft.com/office/word/2010/wordprocessingGroup" xmlns:wpi="http://schemas.microsoft.com/office/word/2010/wordprocessingInk" xmlns:wne="http://schemas.microsoft.com/office/word/2006/wordml" xmlns:wps="http://schemas.microsoft.com/office/word/2010/wordprocessingShape" mc:Ignorable="w14 w15 wp14">
   <w:body>
     <w:p>
       <w:pPr>
@@ -2824,24 +2824,31 @@
           <w:i/>
           <w:lang w:val="en-GB"/>
         </w:rPr>
-        <w:t xml:space="preserve">The time is obtained from a time server </w:t>
-      </w:r>
+        <w:t xml:space="preserve">The time is obtained from a </w:t>
+      </w:r>
+      <w:proofErr w:type="gramStart"/>
       <w:r>
         <w:rPr>
           <w:i/>
           <w:lang w:val="en-GB"/>
         </w:rPr>
-        <w:t xml:space="preserve">and set up by </w:t>
-      </w:r>
-      <w:proofErr w:type="gramStart"/>
+        <w:t>time server</w:t>
+      </w:r>
+      <w:proofErr w:type="gramEnd"/>
       <w:r>
         <w:rPr>
           <w:i/>
           <w:lang w:val="en-GB"/>
         </w:rPr>
-        <w:t>a</w:t>
-      </w:r>
-      <w:proofErr w:type="gramEnd"/>
+        <w:t xml:space="preserve"> </w:t>
+      </w:r>
+      <w:r>
+        <w:rPr>
+          <w:i/>
+          <w:lang w:val="en-GB"/>
+        </w:rPr>
+        <w:t>and set up by a</w:t>
+      </w:r>
       <w:r>
         <w:rPr>
           <w:i/>
@@ -3989,25 +3996,7 @@
                 <w:szCs w:val="16"/>
                 <w:lang w:val="it-IT"/>
               </w:rPr>
-              <w:t xml:space="preserve">Si dovrà poter controllare e impostare l’orario e </w:t>
-            </w:r>
-            <w:proofErr w:type="gramStart"/>
-            <w:r>
-              <w:rPr>
-                <w:sz w:val="16"/>
-                <w:szCs w:val="16"/>
-                <w:lang w:val="it-IT"/>
-              </w:rPr>
-              <w:t>le impostazione</w:t>
-            </w:r>
-            <w:proofErr w:type="gramEnd"/>
-            <w:r>
-              <w:rPr>
-                <w:sz w:val="16"/>
-                <w:szCs w:val="16"/>
-                <w:lang w:val="it-IT"/>
-              </w:rPr>
-              <w:t xml:space="preserve"> tramite il modello fisico.</w:t>
+              <w:t>Si dovrà poter controllare e impostare l’orario e le impostazione tramite il modello fisico.</w:t>
             </w:r>
           </w:p>
         </w:tc>
@@ -4408,25 +4397,7 @@
                 <w:szCs w:val="16"/>
                 <w:lang w:val="it-IT"/>
               </w:rPr>
-              <w:t xml:space="preserve">Si dovrà poter controllare e impostare l’orario e </w:t>
-            </w:r>
-            <w:proofErr w:type="gramStart"/>
-            <w:r>
-              <w:rPr>
-                <w:sz w:val="16"/>
-                <w:szCs w:val="16"/>
-                <w:lang w:val="it-IT"/>
-              </w:rPr>
-              <w:t>le impostazione</w:t>
-            </w:r>
-            <w:proofErr w:type="gramEnd"/>
-            <w:r>
-              <w:rPr>
-                <w:sz w:val="16"/>
-                <w:szCs w:val="16"/>
-                <w:lang w:val="it-IT"/>
-              </w:rPr>
-              <w:t xml:space="preserve"> tramite una pagina web.</w:t>
+              <w:t>Si dovrà poter controllare e impostare l’orario e le impostazione tramite una pagina web.</w:t>
             </w:r>
           </w:p>
         </w:tc>
@@ -5433,7 +5404,21 @@
         <w:rPr>
           <w:lang w:val="it-IT"/>
         </w:rPr>
-        <w:t xml:space="preserve">Schemi elettrici, file Eagle e </w:t>
+        <w:t xml:space="preserve">Schemi elettrici, file </w:t>
+      </w:r>
+      <w:proofErr w:type="spellStart"/>
+      <w:r>
+        <w:rPr>
+          <w:lang w:val="it-IT"/>
+        </w:rPr>
+        <w:t>Eagle</w:t>
+      </w:r>
+      <w:proofErr w:type="spellEnd"/>
+      <w:r>
+        <w:rPr>
+          <w:lang w:val="it-IT"/>
+        </w:rPr>
+        <w:t xml:space="preserve"> e </w:t>
       </w:r>
       <w:proofErr w:type="spellStart"/>
       <w:r>
@@ -5721,21 +5706,7 @@
         <w:rPr>
           <w:lang w:val="it-IT"/>
         </w:rPr>
-        <w:t xml:space="preserve"> </w:t>
-      </w:r>
-      <w:proofErr w:type="gramStart"/>
-      <w:r>
-        <w:rPr>
-          <w:lang w:val="it-IT"/>
-        </w:rPr>
-        <w:t>Infine</w:t>
-      </w:r>
-      <w:proofErr w:type="gramEnd"/>
-      <w:r>
-        <w:rPr>
-          <w:lang w:val="it-IT"/>
-        </w:rPr>
-        <w:t xml:space="preserve"> si è pensato a come il prodotto si sarebbe effettivamente presentato, procurandoci il materiale necessario per mostrare le parole (fogli e protezioni</w:t>
+        <w:t xml:space="preserve"> Infine si è pensato a come il prodotto si sarebbe effettivamente presentato, procurandoci il materiale necessario per mostrare le parole (fogli e protezioni</w:t>
       </w:r>
       <w:r>
         <w:rPr>
@@ -6045,21 +6016,7 @@
         <w:rPr>
           <w:lang w:val="it-IT"/>
         </w:rPr>
-        <w:t xml:space="preserve">Grazie a questa libreria, il dispositivo sarà in grado di connettersi a </w:t>
-      </w:r>
-      <w:proofErr w:type="spellStart"/>
-      <w:r>
-        <w:rPr>
-          <w:lang w:val="it-IT"/>
-        </w:rPr>
-        <w:t>internet</w:t>
-      </w:r>
-      <w:proofErr w:type="spellEnd"/>
-      <w:r>
-        <w:rPr>
-          <w:lang w:val="it-IT"/>
-        </w:rPr>
-        <w:t>. Ciò serve per potersi connettere a un server e ricevere l’orario via wireless.</w:t>
+        <w:t>Grazie a questa libreria, il dispositivo sarà in grado di connettersi a internet. Ciò serve per potersi connettere a un server e ricevere l’orario via wireless.</w:t>
       </w:r>
       <w:r>
         <w:rPr>
@@ -6596,21 +6553,7 @@
         <w:rPr>
           <w:lang w:val="it-IT"/>
         </w:rPr>
-        <w:t xml:space="preserve">Questo è un metodo che accende tutti i led uno dopo l’altro. È stato utile per capire dopo quanti led accesi di bianco il sistema sarebbe saltato. </w:t>
-      </w:r>
-      <w:proofErr w:type="gramStart"/>
-      <w:r>
-        <w:rPr>
-          <w:lang w:val="it-IT"/>
-        </w:rPr>
-        <w:t>Inoltre</w:t>
-      </w:r>
-      <w:proofErr w:type="gramEnd"/>
-      <w:r>
-        <w:rPr>
-          <w:lang w:val="it-IT"/>
-        </w:rPr>
-        <w:t xml:space="preserve"> è stato scoperto anche che per definire il colore di un led bisogna usare il tipo di variabile </w:t>
+        <w:t xml:space="preserve">Questo è un metodo che accende tutti i led uno dopo l’altro. È stato utile per capire dopo quanti led accesi di bianco il sistema sarebbe saltato. Inoltre è stato scoperto anche che per definire il colore di un led bisogna usare il tipo di variabile </w:t>
       </w:r>
       <w:r>
         <w:rPr>
@@ -6895,23 +6838,31 @@
     </w:p>
     <w:p>
       <w:r>
-        <w:t>I</w:t>
-      </w:r>
-      <w:r>
-        <w:t>nizialmente abbiamo creato un</w:t>
-      </w:r>
-      <w:r>
-        <w:t xml:space="preserve"> array bidimensionale di interi per rappresentare la matrice di led. Questo è dovuto al fatto che abbiamo deciso di </w:t>
-      </w:r>
-      <w:r>
-        <w:t>non mettere lo 0 in alto a sinistra, bensì in alto a destra, per poi continuare verso il basso e da destra verso sinistra. I numeri rappresentano l’ordine di accensione dei led: più il numero dell’array è basso, prima si accenderà.</w:t>
-      </w:r>
-    </w:p>
-    <w:p/>
-    <w:p>
-      <w:r>
-        <w:rPr>
-          <w:noProof/>
+        <w:t xml:space="preserve">L’implementazione del prodotto è composta semplicemente da un file </w:t>
+      </w:r>
+      <w:r>
+        <w:t xml:space="preserve">Arduino che contiene tutti i moduli necessari per il funzionamento del word clock. Tuttavia, durante questo capitolo sono stati creati altri piccoli progetti utili per </w:t>
+      </w:r>
+      <w:r>
+        <w:t>capire il meccanismo di alcuni moduli.</w:t>
+      </w:r>
+      <w:r>
+        <w:t xml:space="preserve"> </w:t>
+      </w:r>
+    </w:p>
+    <w:p>
+      <w:pPr>
+        <w:pStyle w:val="Titolo2"/>
+      </w:pPr>
+      <w:r>
+        <w:t>Definizione dei parametri</w:t>
+      </w:r>
+    </w:p>
+    <w:p>
+      <w:r>
+        <w:rPr>
+          <w:noProof/>
+          <w:lang w:val="it-IT"/>
         </w:rPr>
         <w:drawing>
           <wp:anchor distT="0" distB="0" distL="114300" distR="114300" simplePos="0" relativeHeight="251659264" behindDoc="0" locked="0" layoutInCell="1" allowOverlap="1" wp14:anchorId="28BB38E6">
@@ -6920,11 +6871,11 @@
               <wp:align>center</wp:align>
             </wp:positionH>
             <wp:positionV relativeFrom="paragraph">
-              <wp:posOffset>8255</wp:posOffset>
+              <wp:posOffset>862965</wp:posOffset>
             </wp:positionV>
-            <wp:extent cx="4008120" cy="2351405"/>
-            <wp:effectExtent l="0" t="0" r="0" b="0"/>
-            <wp:wrapSquare wrapText="bothSides"/>
+            <wp:extent cx="4182110" cy="2209800"/>
+            <wp:effectExtent l="0" t="0" r="8890" b="0"/>
+            <wp:wrapTopAndBottom/>
             <wp:docPr id="5" name="Immagine 5"/>
             <wp:cNvGraphicFramePr>
               <a:graphicFrameLocks xmlns:a="http://schemas.openxmlformats.org/drawingml/2006/main" noChangeAspect="1"/>
@@ -6936,7 +6887,7 @@
                     <pic:cNvPr id="1" name=""/>
                     <pic:cNvPicPr/>
                   </pic:nvPicPr>
-                  <pic:blipFill rotWithShape="1">
+                  <pic:blipFill>
                     <a:blip r:embed="rId23">
                       <a:extLst>
                         <a:ext uri="{28A0092B-C50C-407E-A947-70E740481C1C}">
@@ -6944,13 +6895,14 @@
                         </a:ext>
                       </a:extLst>
                     </a:blip>
-                    <a:srcRect l="12948" t="40288" r="53310" b="24516"/>
-                    <a:stretch/>
+                    <a:stretch>
+                      <a:fillRect/>
+                    </a:stretch>
                   </pic:blipFill>
                   <pic:spPr bwMode="auto">
                     <a:xfrm>
                       <a:off x="0" y="0"/>
-                      <a:ext cx="4008120" cy="2351405"/>
+                      <a:ext cx="4182110" cy="2209800"/>
                     </a:xfrm>
                     <a:prstGeom prst="rect">
                       <a:avLst/>
@@ -6976,42 +6928,56 @@
           </wp:anchor>
         </w:drawing>
       </w:r>
+      <w:r>
+        <w:t>I</w:t>
+      </w:r>
+      <w:r>
+        <w:t>nizialmente abbiamo creato un</w:t>
+      </w:r>
+      <w:r>
+        <w:t xml:space="preserve"> array bidimensionale di interi per rappresentare la matrice di led. Questo è dovuto al fatto che abbiamo deciso di </w:t>
+      </w:r>
+      <w:r>
+        <w:t>non mettere lo 0 in alto a sinistra, bensì in alto a destra, per poi continuare verso il basso e da destra verso sinistra. I numeri rappresentano l’ordine di accensione dei led: più il numero dell’array è basso, prima si accenderà.</w:t>
+      </w:r>
+      <w:r>
+        <w:t xml:space="preserve"> Inoltre creando questo array è più semplice definire ogni singolo led ed è più facile implementare dei cicli per controllarli.</w:t>
+      </w:r>
+      <w:r>
+        <w:t xml:space="preserve"> </w:t>
+      </w:r>
     </w:p>
     <w:p/>
-    <w:p/>
-    <w:p/>
-    <w:p/>
-    <w:p/>
-    <w:p/>
-    <w:p/>
-    <w:p/>
-    <w:p/>
-    <w:p/>
-    <w:p/>
-    <w:p/>
-    <w:p/>
-    <w:p/>
-    <w:p/>
-    <w:p/>
-    <w:p/>
-    <w:p>
-      <w:r>
-        <w:t xml:space="preserve">Successivamente abbiamo dichiarato tutte le costanti che </w:t>
-      </w:r>
-      <w:r>
-        <w:t>rappresentano il colore (in RGB) della striscia.</w:t>
-      </w:r>
-    </w:p>
-    <w:p/>
-    <w:p>
-      <w:pPr>
-        <w:rPr>
-          <w:noProof/>
-        </w:rPr>
-      </w:pPr>
-      <w:r>
-        <w:rPr>
-          <w:noProof/>
+    <w:p>
+      <w:r>
+        <w:t>Sono state dichiarate</w:t>
+      </w:r>
+      <w:r>
+        <w:t xml:space="preserve"> tutte le costanti che </w:t>
+      </w:r>
+      <w:r>
+        <w:t>rappresentano i</w:t>
+      </w:r>
+      <w:r>
+        <w:t xml:space="preserve"> colori principali</w:t>
+      </w:r>
+      <w:r>
+        <w:t xml:space="preserve"> (in RGB) </w:t>
+      </w:r>
+      <w:r>
+        <w:t>da attribuire ai led</w:t>
+      </w:r>
+      <w:r>
+        <w:t>.</w:t>
+      </w:r>
+    </w:p>
+    <w:p>
+      <w:bookmarkStart w:id="24" w:name="_GoBack"/>
+      <w:bookmarkEnd w:id="24"/>
+      <w:r>
+        <w:rPr>
+          <w:noProof/>
+          <w:lang w:val="it-IT"/>
         </w:rPr>
         <w:drawing>
           <wp:anchor distT="0" distB="0" distL="114300" distR="114300" simplePos="0" relativeHeight="251660288" behindDoc="0" locked="0" layoutInCell="1" allowOverlap="1" wp14:anchorId="4DE81E58">
@@ -7020,11 +6986,11 @@
               <wp:align>center</wp:align>
             </wp:positionH>
             <wp:positionV relativeFrom="paragraph">
-              <wp:posOffset>7620</wp:posOffset>
+              <wp:posOffset>142240</wp:posOffset>
             </wp:positionV>
-            <wp:extent cx="3011170" cy="1074420"/>
-            <wp:effectExtent l="0" t="0" r="0" b="0"/>
-            <wp:wrapSquare wrapText="bothSides"/>
+            <wp:extent cx="3171825" cy="952500"/>
+            <wp:effectExtent l="0" t="0" r="9525" b="0"/>
+            <wp:wrapTopAndBottom/>
             <wp:docPr id="6" name="Immagine 6"/>
             <wp:cNvGraphicFramePr>
               <a:graphicFrameLocks xmlns:a="http://schemas.openxmlformats.org/drawingml/2006/main" noChangeAspect="1"/>
@@ -7036,7 +7002,7 @@
                     <pic:cNvPr id="1" name=""/>
                     <pic:cNvPicPr/>
                   </pic:nvPicPr>
-                  <pic:blipFill rotWithShape="1">
+                  <pic:blipFill>
                     <a:blip r:embed="rId24">
                       <a:extLst>
                         <a:ext uri="{28A0092B-C50C-407E-A947-70E740481C1C}">
@@ -7044,13 +7010,14 @@
                         </a:ext>
                       </a:extLst>
                     </a:blip>
-                    <a:srcRect l="12077" t="47592" r="63146" b="36691"/>
-                    <a:stretch/>
+                    <a:stretch>
+                      <a:fillRect/>
+                    </a:stretch>
                   </pic:blipFill>
                   <pic:spPr bwMode="auto">
                     <a:xfrm>
                       <a:off x="0" y="0"/>
-                      <a:ext cx="3011170" cy="1074420"/>
+                      <a:ext cx="3171825" cy="952500"/>
                     </a:xfrm>
                     <a:prstGeom prst="rect">
                       <a:avLst/>
@@ -7077,39 +7044,11 @@
         </w:drawing>
       </w:r>
     </w:p>
-    <w:p/>
-    <w:p/>
-    <w:p/>
-    <w:p/>
-    <w:p/>
-    <w:p/>
-    <w:p/>
-    <w:p/>
-    <w:p>
-      <w:r>
-        <w:t xml:space="preserve">In seguito, è possibile vedere una parte delle innumerevoli variabili che abbiamo dichiarato. Ognuna di queste variabili è un array di interi e rappresenta una scritta da fare accendere. In questi array come primo valore </w:t>
-      </w:r>
-      <w:r>
-        <w:t>immettiamo</w:t>
-      </w:r>
-      <w:r>
-        <w:t xml:space="preserve"> il numero della riga in cui c’è la scritta da accendere. Come </w:t>
-      </w:r>
-      <w:r>
-        <w:t xml:space="preserve">secondo e terzo valore specifichiamo </w:t>
-      </w:r>
-      <w:r>
-        <w:t>il range dei led da accendere orizzontalmente</w:t>
-      </w:r>
-      <w:r>
-        <w:t xml:space="preserve">. Ad esempio, per il segno “+”, abbiamo dichiarato la variabile “piu[]”. Nell’array, alla prima posizione troviamo uno 0, che indica appunto che il segno “+” si trova nella prima riga. Nella seconda e nella terza posizione notiamo due “1”. Indicano che il “+” si trova nella seconda colonna a partire da sinistra (e non nella prima, dato che lo 0 rappresenta la prima colonna).  </w:t>
-      </w:r>
-    </w:p>
-    <w:p/>
-    <w:p>
-      <w:r>
-        <w:rPr>
-          <w:noProof/>
+    <w:p>
+      <w:r>
+        <w:rPr>
+          <w:noProof/>
+          <w:lang w:val="it-IT"/>
         </w:rPr>
         <w:drawing>
           <wp:anchor distT="0" distB="0" distL="114300" distR="114300" simplePos="0" relativeHeight="251666432" behindDoc="0" locked="0" layoutInCell="1" allowOverlap="1" wp14:anchorId="5F6EE0AB">
@@ -7118,11 +7057,11 @@
               <wp:align>center</wp:align>
             </wp:positionH>
             <wp:positionV relativeFrom="paragraph">
-              <wp:posOffset>10160</wp:posOffset>
+              <wp:posOffset>1278890</wp:posOffset>
             </wp:positionV>
-            <wp:extent cx="2353945" cy="1670685"/>
-            <wp:effectExtent l="0" t="0" r="8255" b="5715"/>
-            <wp:wrapSquare wrapText="bothSides"/>
+            <wp:extent cx="2628900" cy="1435100"/>
+            <wp:effectExtent l="0" t="0" r="0" b="0"/>
+            <wp:wrapTopAndBottom/>
             <wp:docPr id="16" name="Immagine 16"/>
             <wp:cNvGraphicFramePr>
               <a:graphicFrameLocks xmlns:a="http://schemas.openxmlformats.org/drawingml/2006/main" noChangeAspect="1"/>
@@ -7134,7 +7073,7 @@
                     <pic:cNvPr id="1" name=""/>
                     <pic:cNvPicPr/>
                   </pic:nvPicPr>
-                  <pic:blipFill rotWithShape="1">
+                  <pic:blipFill>
                     <a:blip r:embed="rId25">
                       <a:extLst>
                         <a:ext uri="{28A0092B-C50C-407E-A947-70E740481C1C}">
@@ -7142,13 +7081,14 @@
                         </a:ext>
                       </a:extLst>
                     </a:blip>
-                    <a:srcRect l="17058" t="28113" r="61278" b="44551"/>
-                    <a:stretch/>
+                    <a:stretch>
+                      <a:fillRect/>
+                    </a:stretch>
                   </pic:blipFill>
                   <pic:spPr bwMode="auto">
                     <a:xfrm>
                       <a:off x="0" y="0"/>
-                      <a:ext cx="2353945" cy="1670685"/>
+                      <a:ext cx="2628900" cy="1435100"/>
                     </a:xfrm>
                     <a:prstGeom prst="rect">
                       <a:avLst/>
@@ -7174,54 +7114,154 @@
           </wp:anchor>
         </w:drawing>
       </w:r>
+      <w:r>
+        <w:t>In seguito</w:t>
+      </w:r>
+      <w:r>
+        <w:t xml:space="preserve"> è possibile vedere una parte delle innumerevoli va</w:t>
+      </w:r>
+      <w:r>
+        <w:t xml:space="preserve">riabili che abbiamo dichiarato. </w:t>
+      </w:r>
+      <w:r>
+        <w:t xml:space="preserve">Ognuna di </w:t>
+      </w:r>
+      <w:r>
+        <w:t>esse</w:t>
+      </w:r>
+      <w:r>
+        <w:t xml:space="preserve"> è un array di interi e rappresenta una</w:t>
+      </w:r>
+      <w:r>
+        <w:t xml:space="preserve"> scritta da far</w:t>
+      </w:r>
+      <w:r>
+        <w:t xml:space="preserve"> accendere. </w:t>
+      </w:r>
+      <w:r>
+        <w:br/>
+      </w:r>
+      <w:r>
+        <w:t xml:space="preserve">In questi array come primo valore </w:t>
+      </w:r>
+      <w:r>
+        <w:t>immettiamo</w:t>
+      </w:r>
+      <w:r>
+        <w:t xml:space="preserve"> il numero della riga in cui c’è la scritta da accendere. Come </w:t>
+      </w:r>
+      <w:r>
+        <w:t>secondo e terzo valore specifichiamo il range dei led da accend</w:t>
+      </w:r>
+      <w:r>
+        <w:t xml:space="preserve">ere orizzontalmente. </w:t>
+      </w:r>
+      <w:r>
+        <w:br/>
+        <w:t>Ad esempio</w:t>
+      </w:r>
+      <w:r>
+        <w:t xml:space="preserve"> per il segno “+”</w:t>
+      </w:r>
+      <w:r>
+        <w:t xml:space="preserve"> abbiamo</w:t>
+      </w:r>
+      <w:r>
+        <w:t xml:space="preserve"> dichiarato l’array</w:t>
+      </w:r>
+      <w:r>
+        <w:t xml:space="preserve"> “</w:t>
+      </w:r>
+      <w:proofErr w:type="spellStart"/>
+      <w:r>
+        <w:t>piu</w:t>
+      </w:r>
+      <w:proofErr w:type="spellEnd"/>
+      <w:r>
+        <w:t>”</w:t>
+      </w:r>
+      <w:r>
+        <w:t>, dove ne</w:t>
+      </w:r>
+      <w:r>
+        <w:t xml:space="preserve">lla prima posizione troviamo uno </w:t>
+      </w:r>
+      <w:r>
+        <w:t>“</w:t>
+      </w:r>
+      <w:r>
+        <w:t>0</w:t>
+      </w:r>
+      <w:r>
+        <w:t>”</w:t>
+      </w:r>
+      <w:r>
+        <w:t xml:space="preserve"> che indica appunto che il segno “+” si trova nella prima riga. Nella seconda e nella terza posizione </w:t>
+      </w:r>
+      <w:r>
+        <w:t>si notano</w:t>
+      </w:r>
+      <w:r>
+        <w:t xml:space="preserve"> due “1” che i</w:t>
+      </w:r>
+      <w:r>
+        <w:t xml:space="preserve">ndicano che il “+” si trova nella seconda colonna a partire da sinistra (e non nella prima, dato che lo </w:t>
+      </w:r>
+      <w:r>
+        <w:t>“</w:t>
+      </w:r>
+      <w:r>
+        <w:t>0</w:t>
+      </w:r>
+      <w:r>
+        <w:t>”</w:t>
+      </w:r>
+      <w:r>
+        <w:t xml:space="preserve"> </w:t>
+      </w:r>
+      <w:r>
+        <w:t xml:space="preserve">rappresenta la prima colonna). </w:t>
+      </w:r>
     </w:p>
     <w:p/>
+    <w:p>
+      <w:r>
+        <w:t xml:space="preserve">Nel </w:t>
+      </w:r>
+      <w:r>
+        <w:t>metodo di s</w:t>
+      </w:r>
+      <w:r>
+        <w:t>etup</w:t>
+      </w:r>
+      <w:r>
+        <w:t>,</w:t>
+      </w:r>
+      <w:r>
+        <w:t xml:space="preserve"> con la seguente riga di codice </w:t>
+      </w:r>
+      <w:r>
+        <w:t>impost</w:t>
+      </w:r>
+      <w:r>
+        <w:t>iamo la data e l’ora corrente sul</w:t>
+      </w:r>
+      <w:r>
+        <w:t xml:space="preserve"> </w:t>
+      </w:r>
+      <w:r>
+        <w:t>RTC</w:t>
+      </w:r>
+      <w:r>
+        <w:t>:</w:t>
+      </w:r>
+    </w:p>
     <w:p/>
-    <w:p/>
-    <w:p/>
-    <w:p/>
-    <w:p/>
-    <w:p/>
-    <w:p/>
-    <w:p/>
-    <w:p/>
-    <w:p/>
-    <w:p/>
-    <w:p>
-      <w:r>
-        <w:lastRenderedPageBreak/>
-        <w:t xml:space="preserve">Nel </w:t>
-      </w:r>
-      <w:r>
-        <w:t>metodo S</w:t>
-      </w:r>
-      <w:r>
-        <w:t>etup</w:t>
-      </w:r>
-      <w:r>
-        <w:t>()</w:t>
-      </w:r>
-      <w:r>
-        <w:t xml:space="preserve"> con la seguente riga di codice </w:t>
-      </w:r>
-      <w:r>
-        <w:t>impost</w:t>
-      </w:r>
-      <w:r>
-        <w:t>iamo la data e l’ora corrente sul</w:t>
-      </w:r>
-      <w:r>
-        <w:t>l'RTC</w:t>
-      </w:r>
-      <w:r>
-        <w:t>:</w:t>
-      </w:r>
-    </w:p>
-    <w:p/>
-    <w:p>
-      <w:r>
-        <w:rPr>
-          <w:noProof/>
+    <w:p>
+      <w:r>
+        <w:rPr>
+          <w:noProof/>
+          <w:lang w:val="it-IT"/>
         </w:rPr>
         <w:drawing>
           <wp:anchor distT="0" distB="0" distL="114300" distR="114300" simplePos="0" relativeHeight="251661312" behindDoc="0" locked="0" layoutInCell="1" allowOverlap="1" wp14:anchorId="655EFA37">
@@ -7307,6 +7347,7 @@
       <w:r>
         <w:rPr>
           <w:noProof/>
+          <w:lang w:val="it-IT"/>
         </w:rPr>
         <w:drawing>
           <wp:anchor distT="0" distB="0" distL="114300" distR="114300" simplePos="0" relativeHeight="251662336" behindDoc="0" locked="0" layoutInCell="1" allowOverlap="1" wp14:anchorId="2E584F5C">
@@ -7383,31 +7424,28 @@
     <w:p/>
     <w:p>
       <w:r>
-        <w:t xml:space="preserve">Nella nostra classe principale del progetto abbiamo il metodo printTime(int hour, int minute, int second) in cui svolgiamo praticamente tutte le azioni di accensione dei led. Più tardi sarà possibile trovare </w:t>
-      </w:r>
+        <w:t xml:space="preserve">Nella nostra classe principale del progetto abbiamo il metodo printTime(int hour, int minute, int second) in cui svolgiamo praticamente tutte le azioni di accensione dei led. Più tardi sarà possibile trovare la spiegazioni delle parti di codice più importanti presenti in questo metodo, ma per iniziare occorre spiegare il metodo </w:t>
+      </w:r>
+      <w:proofErr w:type="spellStart"/>
+      <w:r>
+        <w:t>generateWord</w:t>
+      </w:r>
+      <w:proofErr w:type="spellEnd"/>
+      <w:r>
+        <w:t>(</w:t>
+      </w:r>
+      <w:proofErr w:type="spellStart"/>
       <w:proofErr w:type="gramStart"/>
       <w:r>
-        <w:t>la spiegazioni</w:t>
+        <w:t>int</w:t>
+      </w:r>
+      <w:proofErr w:type="spellEnd"/>
+      <w:r>
+        <w:t>[</w:t>
       </w:r>
       <w:proofErr w:type="gramEnd"/>
       <w:r>
-        <w:t xml:space="preserve"> delle parti di codice più importanti presenti in questo metodo, ma per iniziare occorre spiegare il metodo </w:t>
-      </w:r>
-      <w:proofErr w:type="spellStart"/>
-      <w:r>
-        <w:t>generateWord</w:t>
-      </w:r>
-      <w:proofErr w:type="spellEnd"/>
-      <w:r>
-        <w:t>(</w:t>
-      </w:r>
-      <w:proofErr w:type="spellStart"/>
-      <w:r>
-        <w:t>int</w:t>
-      </w:r>
-      <w:proofErr w:type="spellEnd"/>
-      <w:r>
-        <w:t>[]</w:t>
+        <w:t>]</w:t>
       </w:r>
       <w:r>
         <w:t xml:space="preserve"> </w:t>
@@ -7443,6 +7481,7 @@
       <w:r>
         <w:rPr>
           <w:noProof/>
+          <w:lang w:val="it-IT"/>
         </w:rPr>
         <w:drawing>
           <wp:anchor distT="0" distB="0" distL="114300" distR="114300" simplePos="0" relativeHeight="251664384" behindDoc="0" locked="0" layoutInCell="1" allowOverlap="1" wp14:anchorId="699357BD">
@@ -7544,7 +7583,9 @@
       <w:r>
         <w:rPr>
           <w:noProof/>
-        </w:rPr>
+          <w:lang w:val="it-IT"/>
+        </w:rPr>
+        <w:lastRenderedPageBreak/>
         <w:drawing>
           <wp:anchor distT="0" distB="0" distL="114300" distR="114300" simplePos="0" relativeHeight="251663360" behindDoc="0" locked="0" layoutInCell="1" allowOverlap="1" wp14:anchorId="5B34F46D">
             <wp:simplePos x="0" y="0"/>
@@ -7625,7 +7666,6 @@
     <w:p/>
     <w:p>
       <w:r>
-        <w:lastRenderedPageBreak/>
         <w:t xml:space="preserve">I seguenti </w:t>
       </w:r>
       <w:proofErr w:type="spellStart"/>
@@ -7663,6 +7703,7 @@
       <w:r>
         <w:rPr>
           <w:noProof/>
+          <w:lang w:val="it-IT"/>
         </w:rPr>
         <w:drawing>
           <wp:anchor distT="0" distB="0" distL="114300" distR="114300" simplePos="0" relativeHeight="251665408" behindDoc="0" locked="0" layoutInCell="1" allowOverlap="1" wp14:anchorId="49590C7F">
@@ -7737,10 +7778,7 @@
     <w:p/>
     <w:p/>
     <w:p/>
-    <w:p>
-      <w:bookmarkStart w:id="24" w:name="_GoBack"/>
-      <w:bookmarkEnd w:id="24"/>
-    </w:p>
+    <w:p/>
     <w:p/>
     <w:p>
       <w:r>
@@ -9958,7 +9996,7 @@
 </file>
 
 <file path=word/endnotes.xml><?xml version="1.0" encoding="utf-8"?>
-<w:endnotes xmlns:wpc="http://schemas.microsoft.com/office/word/2010/wordprocessingCanvas" xmlns:cx="http://schemas.microsoft.com/office/drawing/2014/chartex" xmlns:cx1="http://schemas.microsoft.com/office/drawing/2015/9/8/chartex" xmlns:cx2="http://schemas.microsoft.com/office/drawing/2015/10/21/chartex" xmlns:cx3="http://schemas.microsoft.com/office/drawing/2016/5/9/chartex" xmlns:cx4="http://schemas.microsoft.com/office/drawing/2016/5/10/chartex" xmlns:cx5="http://schemas.microsoft.com/office/drawing/2016/5/11/chartex" xmlns:cx6="http://schemas.microsoft.com/office/drawing/2016/5/12/chartex" xmlns:cx7="http://schemas.microsoft.com/office/drawing/2016/5/13/chartex" xmlns:cx8="http://schemas.microsoft.com/office/drawing/2016/5/14/chartex" xmlns:mc="http://schemas.openxmlformats.org/markup-compatibility/2006" xmlns:aink="http://schemas.microsoft.com/office/drawing/2016/ink" xmlns:am3d="http://schemas.microsoft.com/office/drawing/2017/model3d" xmlns:o="urn:schemas-microsoft-com:office:office" xmlns:r="http://schemas.openxmlformats.org/officeDocument/2006/relationships" xmlns:m="http://schemas.openxmlformats.org/officeDocument/2006/math" xmlns:v="urn:schemas-microsoft-com:vml" xmlns:wp14="http://schemas.microsoft.com/office/word/2010/wordprocessingDrawing" xmlns:wp="http://schemas.openxmlformats.org/drawingml/2006/wordprocessingDrawing" xmlns:w10="urn:schemas-microsoft-com:office:word" xmlns:w="http://schemas.openxmlformats.org/wordprocessingml/2006/main" xmlns:w14="http://schemas.microsoft.com/office/word/2010/wordml" xmlns:w15="http://schemas.microsoft.com/office/word/2012/wordml" xmlns:w16cid="http://schemas.microsoft.com/office/word/2016/wordml/cid" xmlns:w16se="http://schemas.microsoft.com/office/word/2015/wordml/symex" xmlns:wpg="http://schemas.microsoft.com/office/word/2010/wordprocessingGroup" xmlns:wpi="http://schemas.microsoft.com/office/word/2010/wordprocessingInk" xmlns:wne="http://schemas.microsoft.com/office/word/2006/wordml" xmlns:wps="http://schemas.microsoft.com/office/word/2010/wordprocessingShape" mc:Ignorable="w14 w15 w16se w16cid wp14">
+<w:endnotes xmlns:wpc="http://schemas.microsoft.com/office/word/2010/wordprocessingCanvas" xmlns:mc="http://schemas.openxmlformats.org/markup-compatibility/2006" xmlns:o="urn:schemas-microsoft-com:office:office" xmlns:r="http://schemas.openxmlformats.org/officeDocument/2006/relationships" xmlns:m="http://schemas.openxmlformats.org/officeDocument/2006/math" xmlns:v="urn:schemas-microsoft-com:vml" xmlns:wp14="http://schemas.microsoft.com/office/word/2010/wordprocessingDrawing" xmlns:wp="http://schemas.openxmlformats.org/drawingml/2006/wordprocessingDrawing" xmlns:w10="urn:schemas-microsoft-com:office:word" xmlns:w="http://schemas.openxmlformats.org/wordprocessingml/2006/main" xmlns:w14="http://schemas.microsoft.com/office/word/2010/wordml" xmlns:w15="http://schemas.microsoft.com/office/word/2012/wordml" xmlns:wpg="http://schemas.microsoft.com/office/word/2010/wordprocessingGroup" xmlns:wpi="http://schemas.microsoft.com/office/word/2010/wordprocessingInk" xmlns:wne="http://schemas.microsoft.com/office/word/2006/wordml" xmlns:wps="http://schemas.microsoft.com/office/word/2010/wordprocessingShape" mc:Ignorable="w14 w15 wp14">
   <w:endnote w:type="separator" w:id="-1">
     <w:p>
       <w:r>
@@ -9977,7 +10015,7 @@
 </file>
 
 <file path=word/footer1.xml><?xml version="1.0" encoding="utf-8"?>
-<w:ftr xmlns:wpc="http://schemas.microsoft.com/office/word/2010/wordprocessingCanvas" xmlns:cx="http://schemas.microsoft.com/office/drawing/2014/chartex" xmlns:cx1="http://schemas.microsoft.com/office/drawing/2015/9/8/chartex" xmlns:cx2="http://schemas.microsoft.com/office/drawing/2015/10/21/chartex" xmlns:cx3="http://schemas.microsoft.com/office/drawing/2016/5/9/chartex" xmlns:cx4="http://schemas.microsoft.com/office/drawing/2016/5/10/chartex" xmlns:cx5="http://schemas.microsoft.com/office/drawing/2016/5/11/chartex" xmlns:cx6="http://schemas.microsoft.com/office/drawing/2016/5/12/chartex" xmlns:cx7="http://schemas.microsoft.com/office/drawing/2016/5/13/chartex" xmlns:cx8="http://schemas.microsoft.com/office/drawing/2016/5/14/chartex" xmlns:mc="http://schemas.openxmlformats.org/markup-compatibility/2006" xmlns:aink="http://schemas.microsoft.com/office/drawing/2016/ink" xmlns:am3d="http://schemas.microsoft.com/office/drawing/2017/model3d" xmlns:o="urn:schemas-microsoft-com:office:office" xmlns:r="http://schemas.openxmlformats.org/officeDocument/2006/relationships" xmlns:m="http://schemas.openxmlformats.org/officeDocument/2006/math" xmlns:v="urn:schemas-microsoft-com:vml" xmlns:wp14="http://schemas.microsoft.com/office/word/2010/wordprocessingDrawing" xmlns:wp="http://schemas.openxmlformats.org/drawingml/2006/wordprocessingDrawing" xmlns:w10="urn:schemas-microsoft-com:office:word" xmlns:w="http://schemas.openxmlformats.org/wordprocessingml/2006/main" xmlns:w14="http://schemas.microsoft.com/office/word/2010/wordml" xmlns:w15="http://schemas.microsoft.com/office/word/2012/wordml" xmlns:w16cid="http://schemas.microsoft.com/office/word/2016/wordml/cid" xmlns:w16se="http://schemas.microsoft.com/office/word/2015/wordml/symex" xmlns:wpg="http://schemas.microsoft.com/office/word/2010/wordprocessingGroup" xmlns:wpi="http://schemas.microsoft.com/office/word/2010/wordprocessingInk" xmlns:wne="http://schemas.microsoft.com/office/word/2006/wordml" xmlns:wps="http://schemas.microsoft.com/office/word/2010/wordprocessingShape" mc:Ignorable="w14 w15 w16se w16cid wp14">
+<w:ftr xmlns:wpc="http://schemas.microsoft.com/office/word/2010/wordprocessingCanvas" xmlns:mc="http://schemas.openxmlformats.org/markup-compatibility/2006" xmlns:o="urn:schemas-microsoft-com:office:office" xmlns:r="http://schemas.openxmlformats.org/officeDocument/2006/relationships" xmlns:m="http://schemas.openxmlformats.org/officeDocument/2006/math" xmlns:v="urn:schemas-microsoft-com:vml" xmlns:wp14="http://schemas.microsoft.com/office/word/2010/wordprocessingDrawing" xmlns:wp="http://schemas.openxmlformats.org/drawingml/2006/wordprocessingDrawing" xmlns:w10="urn:schemas-microsoft-com:office:word" xmlns:w="http://schemas.openxmlformats.org/wordprocessingml/2006/main" xmlns:w14="http://schemas.microsoft.com/office/word/2010/wordml" xmlns:w15="http://schemas.microsoft.com/office/word/2012/wordml" xmlns:wpg="http://schemas.microsoft.com/office/word/2010/wordprocessingGroup" xmlns:wpi="http://schemas.microsoft.com/office/word/2010/wordprocessingInk" xmlns:wne="http://schemas.microsoft.com/office/word/2006/wordml" xmlns:wps="http://schemas.microsoft.com/office/word/2010/wordprocessingShape" mc:Ignorable="w14 w15 wp14">
   <w:p>
     <w:pPr>
       <w:pStyle w:val="Pidipagina"/>
@@ -9996,17 +10034,14 @@
     </w:r>
     <w:r>
       <w:tab/>
-      <w:t>Versione: 10</w:t>
-    </w:r>
-    <w:r>
-      <w:t xml:space="preserve">.04.2019 </w:t>
+      <w:t>Versione: 1.0</w:t>
     </w:r>
   </w:p>
 </w:ftr>
 </file>
 
 <file path=word/footer2.xml><?xml version="1.0" encoding="utf-8"?>
-<w:ftr xmlns:wpc="http://schemas.microsoft.com/office/word/2010/wordprocessingCanvas" xmlns:cx="http://schemas.microsoft.com/office/drawing/2014/chartex" xmlns:cx1="http://schemas.microsoft.com/office/drawing/2015/9/8/chartex" xmlns:cx2="http://schemas.microsoft.com/office/drawing/2015/10/21/chartex" xmlns:cx3="http://schemas.microsoft.com/office/drawing/2016/5/9/chartex" xmlns:cx4="http://schemas.microsoft.com/office/drawing/2016/5/10/chartex" xmlns:cx5="http://schemas.microsoft.com/office/drawing/2016/5/11/chartex" xmlns:cx6="http://schemas.microsoft.com/office/drawing/2016/5/12/chartex" xmlns:cx7="http://schemas.microsoft.com/office/drawing/2016/5/13/chartex" xmlns:cx8="http://schemas.microsoft.com/office/drawing/2016/5/14/chartex" xmlns:mc="http://schemas.openxmlformats.org/markup-compatibility/2006" xmlns:aink="http://schemas.microsoft.com/office/drawing/2016/ink" xmlns:am3d="http://schemas.microsoft.com/office/drawing/2017/model3d" xmlns:o="urn:schemas-microsoft-com:office:office" xmlns:r="http://schemas.openxmlformats.org/officeDocument/2006/relationships" xmlns:m="http://schemas.openxmlformats.org/officeDocument/2006/math" xmlns:v="urn:schemas-microsoft-com:vml" xmlns:wp14="http://schemas.microsoft.com/office/word/2010/wordprocessingDrawing" xmlns:wp="http://schemas.openxmlformats.org/drawingml/2006/wordprocessingDrawing" xmlns:w10="urn:schemas-microsoft-com:office:word" xmlns:w="http://schemas.openxmlformats.org/wordprocessingml/2006/main" xmlns:w14="http://schemas.microsoft.com/office/word/2010/wordml" xmlns:w15="http://schemas.microsoft.com/office/word/2012/wordml" xmlns:w16cid="http://schemas.microsoft.com/office/word/2016/wordml/cid" xmlns:w16se="http://schemas.microsoft.com/office/word/2015/wordml/symex" xmlns:wpg="http://schemas.microsoft.com/office/word/2010/wordprocessingGroup" xmlns:wpi="http://schemas.microsoft.com/office/word/2010/wordprocessingInk" xmlns:wne="http://schemas.microsoft.com/office/word/2006/wordml" xmlns:wps="http://schemas.microsoft.com/office/word/2010/wordprocessingShape" mc:Ignorable="w14 w15 w16se w16cid wp14">
+<w:ftr xmlns:wpc="http://schemas.microsoft.com/office/word/2010/wordprocessingCanvas" xmlns:mc="http://schemas.openxmlformats.org/markup-compatibility/2006" xmlns:o="urn:schemas-microsoft-com:office:office" xmlns:r="http://schemas.openxmlformats.org/officeDocument/2006/relationships" xmlns:m="http://schemas.openxmlformats.org/officeDocument/2006/math" xmlns:v="urn:schemas-microsoft-com:vml" xmlns:wp14="http://schemas.microsoft.com/office/word/2010/wordprocessingDrawing" xmlns:wp="http://schemas.openxmlformats.org/drawingml/2006/wordprocessingDrawing" xmlns:w10="urn:schemas-microsoft-com:office:word" xmlns:w="http://schemas.openxmlformats.org/wordprocessingml/2006/main" xmlns:w14="http://schemas.microsoft.com/office/word/2010/wordml" xmlns:w15="http://schemas.microsoft.com/office/word/2012/wordml" xmlns:wpg="http://schemas.microsoft.com/office/word/2010/wordprocessingGroup" xmlns:wpi="http://schemas.microsoft.com/office/word/2010/wordprocessingInk" xmlns:wne="http://schemas.microsoft.com/office/word/2006/wordml" xmlns:wps="http://schemas.microsoft.com/office/word/2010/wordprocessingShape" mc:Ignorable="w14 w15 wp14">
   <w:tbl>
     <w:tblPr>
       <w:tblW w:w="0" w:type="auto"/>
@@ -10250,7 +10285,7 @@
 </file>
 
 <file path=word/footer3.xml><?xml version="1.0" encoding="utf-8"?>
-<w:ftr xmlns:wpc="http://schemas.microsoft.com/office/word/2010/wordprocessingCanvas" xmlns:cx="http://schemas.microsoft.com/office/drawing/2014/chartex" xmlns:cx1="http://schemas.microsoft.com/office/drawing/2015/9/8/chartex" xmlns:cx2="http://schemas.microsoft.com/office/drawing/2015/10/21/chartex" xmlns:cx3="http://schemas.microsoft.com/office/drawing/2016/5/9/chartex" xmlns:cx4="http://schemas.microsoft.com/office/drawing/2016/5/10/chartex" xmlns:cx5="http://schemas.microsoft.com/office/drawing/2016/5/11/chartex" xmlns:cx6="http://schemas.microsoft.com/office/drawing/2016/5/12/chartex" xmlns:cx7="http://schemas.microsoft.com/office/drawing/2016/5/13/chartex" xmlns:cx8="http://schemas.microsoft.com/office/drawing/2016/5/14/chartex" xmlns:mc="http://schemas.openxmlformats.org/markup-compatibility/2006" xmlns:aink="http://schemas.microsoft.com/office/drawing/2016/ink" xmlns:am3d="http://schemas.microsoft.com/office/drawing/2017/model3d" xmlns:o="urn:schemas-microsoft-com:office:office" xmlns:r="http://schemas.openxmlformats.org/officeDocument/2006/relationships" xmlns:m="http://schemas.openxmlformats.org/officeDocument/2006/math" xmlns:v="urn:schemas-microsoft-com:vml" xmlns:wp14="http://schemas.microsoft.com/office/word/2010/wordprocessingDrawing" xmlns:wp="http://schemas.openxmlformats.org/drawingml/2006/wordprocessingDrawing" xmlns:w10="urn:schemas-microsoft-com:office:word" xmlns:w="http://schemas.openxmlformats.org/wordprocessingml/2006/main" xmlns:w14="http://schemas.microsoft.com/office/word/2010/wordml" xmlns:w15="http://schemas.microsoft.com/office/word/2012/wordml" xmlns:w16cid="http://schemas.microsoft.com/office/word/2016/wordml/cid" xmlns:w16se="http://schemas.microsoft.com/office/word/2015/wordml/symex" xmlns:wpg="http://schemas.microsoft.com/office/word/2010/wordprocessingGroup" xmlns:wpi="http://schemas.microsoft.com/office/word/2010/wordprocessingInk" xmlns:wne="http://schemas.microsoft.com/office/word/2006/wordml" xmlns:wps="http://schemas.microsoft.com/office/word/2010/wordprocessingShape" mc:Ignorable="w14 w15 w16se w16cid wp14">
+<w:ftr xmlns:wpc="http://schemas.microsoft.com/office/word/2010/wordprocessingCanvas" xmlns:mc="http://schemas.openxmlformats.org/markup-compatibility/2006" xmlns:o="urn:schemas-microsoft-com:office:office" xmlns:r="http://schemas.openxmlformats.org/officeDocument/2006/relationships" xmlns:m="http://schemas.openxmlformats.org/officeDocument/2006/math" xmlns:v="urn:schemas-microsoft-com:vml" xmlns:wp14="http://schemas.microsoft.com/office/word/2010/wordprocessingDrawing" xmlns:wp="http://schemas.openxmlformats.org/drawingml/2006/wordprocessingDrawing" xmlns:w10="urn:schemas-microsoft-com:office:word" xmlns:w="http://schemas.openxmlformats.org/wordprocessingml/2006/main" xmlns:w14="http://schemas.microsoft.com/office/word/2010/wordml" xmlns:w15="http://schemas.microsoft.com/office/word/2012/wordml" xmlns:wpg="http://schemas.microsoft.com/office/word/2010/wordprocessingGroup" xmlns:wpi="http://schemas.microsoft.com/office/word/2010/wordprocessingInk" xmlns:wne="http://schemas.microsoft.com/office/word/2006/wordml" xmlns:wps="http://schemas.microsoft.com/office/word/2010/wordprocessingShape" mc:Ignorable="w14 w15 wp14">
   <w:p>
     <w:pPr>
       <w:pStyle w:val="Pidipagina"/>
@@ -10270,17 +10305,14 @@
     </w:r>
     <w:r>
       <w:tab/>
-      <w:t>Versione: 10</w:t>
-    </w:r>
-    <w:r>
-      <w:t>.04.2019</w:t>
+      <w:t>Versione: 1.0</w:t>
     </w:r>
   </w:p>
 </w:ftr>
 </file>
 
 <file path=word/footer4.xml><?xml version="1.0" encoding="utf-8"?>
-<w:ftr xmlns:wpc="http://schemas.microsoft.com/office/word/2010/wordprocessingCanvas" xmlns:cx="http://schemas.microsoft.com/office/drawing/2014/chartex" xmlns:cx1="http://schemas.microsoft.com/office/drawing/2015/9/8/chartex" xmlns:cx2="http://schemas.microsoft.com/office/drawing/2015/10/21/chartex" xmlns:cx3="http://schemas.microsoft.com/office/drawing/2016/5/9/chartex" xmlns:cx4="http://schemas.microsoft.com/office/drawing/2016/5/10/chartex" xmlns:cx5="http://schemas.microsoft.com/office/drawing/2016/5/11/chartex" xmlns:cx6="http://schemas.microsoft.com/office/drawing/2016/5/12/chartex" xmlns:cx7="http://schemas.microsoft.com/office/drawing/2016/5/13/chartex" xmlns:cx8="http://schemas.microsoft.com/office/drawing/2016/5/14/chartex" xmlns:mc="http://schemas.openxmlformats.org/markup-compatibility/2006" xmlns:aink="http://schemas.microsoft.com/office/drawing/2016/ink" xmlns:am3d="http://schemas.microsoft.com/office/drawing/2017/model3d" xmlns:o="urn:schemas-microsoft-com:office:office" xmlns:r="http://schemas.openxmlformats.org/officeDocument/2006/relationships" xmlns:m="http://schemas.openxmlformats.org/officeDocument/2006/math" xmlns:v="urn:schemas-microsoft-com:vml" xmlns:wp14="http://schemas.microsoft.com/office/word/2010/wordprocessingDrawing" xmlns:wp="http://schemas.openxmlformats.org/drawingml/2006/wordprocessingDrawing" xmlns:w10="urn:schemas-microsoft-com:office:word" xmlns:w="http://schemas.openxmlformats.org/wordprocessingml/2006/main" xmlns:w14="http://schemas.microsoft.com/office/word/2010/wordml" xmlns:w15="http://schemas.microsoft.com/office/word/2012/wordml" xmlns:w16cid="http://schemas.microsoft.com/office/word/2016/wordml/cid" xmlns:w16se="http://schemas.microsoft.com/office/word/2015/wordml/symex" xmlns:wpg="http://schemas.microsoft.com/office/word/2010/wordprocessingGroup" xmlns:wpi="http://schemas.microsoft.com/office/word/2010/wordprocessingInk" xmlns:wne="http://schemas.microsoft.com/office/word/2006/wordml" xmlns:wps="http://schemas.microsoft.com/office/word/2010/wordprocessingShape" mc:Ignorable="w14 w15 w16se w16cid wp14">
+<w:ftr xmlns:wpc="http://schemas.microsoft.com/office/word/2010/wordprocessingCanvas" xmlns:mc="http://schemas.openxmlformats.org/markup-compatibility/2006" xmlns:o="urn:schemas-microsoft-com:office:office" xmlns:r="http://schemas.openxmlformats.org/officeDocument/2006/relationships" xmlns:m="http://schemas.openxmlformats.org/officeDocument/2006/math" xmlns:v="urn:schemas-microsoft-com:vml" xmlns:wp14="http://schemas.microsoft.com/office/word/2010/wordprocessingDrawing" xmlns:wp="http://schemas.openxmlformats.org/drawingml/2006/wordprocessingDrawing" xmlns:w10="urn:schemas-microsoft-com:office:word" xmlns:w="http://schemas.openxmlformats.org/wordprocessingml/2006/main" xmlns:w14="http://schemas.microsoft.com/office/word/2010/wordml" xmlns:w15="http://schemas.microsoft.com/office/word/2012/wordml" xmlns:wpg="http://schemas.microsoft.com/office/word/2010/wordprocessingGroup" xmlns:wpi="http://schemas.microsoft.com/office/word/2010/wordprocessingInk" xmlns:wne="http://schemas.microsoft.com/office/word/2006/wordml" xmlns:wps="http://schemas.microsoft.com/office/word/2010/wordprocessingShape" mc:Ignorable="w14 w15 wp14">
   <w:p>
     <w:pPr>
       <w:pStyle w:val="Pidipagina"/>
@@ -10299,17 +10331,14 @@
     </w:r>
     <w:r>
       <w:tab/>
-      <w:t>Versione: 10.04</w:t>
-    </w:r>
-    <w:r>
-      <w:t xml:space="preserve">.2019 </w:t>
+      <w:t xml:space="preserve">Versione: 10.04.2019 </w:t>
     </w:r>
   </w:p>
 </w:ftr>
 </file>
 
 <file path=word/footnotes.xml><?xml version="1.0" encoding="utf-8"?>
-<w:footnotes xmlns:wpc="http://schemas.microsoft.com/office/word/2010/wordprocessingCanvas" xmlns:cx="http://schemas.microsoft.com/office/drawing/2014/chartex" xmlns:cx1="http://schemas.microsoft.com/office/drawing/2015/9/8/chartex" xmlns:cx2="http://schemas.microsoft.com/office/drawing/2015/10/21/chartex" xmlns:cx3="http://schemas.microsoft.com/office/drawing/2016/5/9/chartex" xmlns:cx4="http://schemas.microsoft.com/office/drawing/2016/5/10/chartex" xmlns:cx5="http://schemas.microsoft.com/office/drawing/2016/5/11/chartex" xmlns:cx6="http://schemas.microsoft.com/office/drawing/2016/5/12/chartex" xmlns:cx7="http://schemas.microsoft.com/office/drawing/2016/5/13/chartex" xmlns:cx8="http://schemas.microsoft.com/office/drawing/2016/5/14/chartex" xmlns:mc="http://schemas.openxmlformats.org/markup-compatibility/2006" xmlns:aink="http://schemas.microsoft.com/office/drawing/2016/ink" xmlns:am3d="http://schemas.microsoft.com/office/drawing/2017/model3d" xmlns:o="urn:schemas-microsoft-com:office:office" xmlns:r="http://schemas.openxmlformats.org/officeDocument/2006/relationships" xmlns:m="http://schemas.openxmlformats.org/officeDocument/2006/math" xmlns:v="urn:schemas-microsoft-com:vml" xmlns:wp14="http://schemas.microsoft.com/office/word/2010/wordprocessingDrawing" xmlns:wp="http://schemas.openxmlformats.org/drawingml/2006/wordprocessingDrawing" xmlns:w10="urn:schemas-microsoft-com:office:word" xmlns:w="http://schemas.openxmlformats.org/wordprocessingml/2006/main" xmlns:w14="http://schemas.microsoft.com/office/word/2010/wordml" xmlns:w15="http://schemas.microsoft.com/office/word/2012/wordml" xmlns:w16cid="http://schemas.microsoft.com/office/word/2016/wordml/cid" xmlns:w16se="http://schemas.microsoft.com/office/word/2015/wordml/symex" xmlns:wpg="http://schemas.microsoft.com/office/word/2010/wordprocessingGroup" xmlns:wpi="http://schemas.microsoft.com/office/word/2010/wordprocessingInk" xmlns:wne="http://schemas.microsoft.com/office/word/2006/wordml" xmlns:wps="http://schemas.microsoft.com/office/word/2010/wordprocessingShape" mc:Ignorable="w14 w15 w16se w16cid wp14">
+<w:footnotes xmlns:wpc="http://schemas.microsoft.com/office/word/2010/wordprocessingCanvas" xmlns:mc="http://schemas.openxmlformats.org/markup-compatibility/2006" xmlns:o="urn:schemas-microsoft-com:office:office" xmlns:r="http://schemas.openxmlformats.org/officeDocument/2006/relationships" xmlns:m="http://schemas.openxmlformats.org/officeDocument/2006/math" xmlns:v="urn:schemas-microsoft-com:vml" xmlns:wp14="http://schemas.microsoft.com/office/word/2010/wordprocessingDrawing" xmlns:wp="http://schemas.openxmlformats.org/drawingml/2006/wordprocessingDrawing" xmlns:w10="urn:schemas-microsoft-com:office:word" xmlns:w="http://schemas.openxmlformats.org/wordprocessingml/2006/main" xmlns:w14="http://schemas.microsoft.com/office/word/2010/wordml" xmlns:w15="http://schemas.microsoft.com/office/word/2012/wordml" xmlns:wpg="http://schemas.microsoft.com/office/word/2010/wordprocessingGroup" xmlns:wpi="http://schemas.microsoft.com/office/word/2010/wordprocessingInk" xmlns:wne="http://schemas.microsoft.com/office/word/2006/wordml" xmlns:wps="http://schemas.microsoft.com/office/word/2010/wordprocessingShape" mc:Ignorable="w14 w15 wp14">
   <w:footnote w:type="separator" w:id="-1">
     <w:p>
       <w:r>
@@ -10328,7 +10357,7 @@
 </file>
 
 <file path=word/header1.xml><?xml version="1.0" encoding="utf-8"?>
-<w:hdr xmlns:wpc="http://schemas.microsoft.com/office/word/2010/wordprocessingCanvas" xmlns:cx="http://schemas.microsoft.com/office/drawing/2014/chartex" xmlns:cx1="http://schemas.microsoft.com/office/drawing/2015/9/8/chartex" xmlns:cx2="http://schemas.microsoft.com/office/drawing/2015/10/21/chartex" xmlns:cx3="http://schemas.microsoft.com/office/drawing/2016/5/9/chartex" xmlns:cx4="http://schemas.microsoft.com/office/drawing/2016/5/10/chartex" xmlns:cx5="http://schemas.microsoft.com/office/drawing/2016/5/11/chartex" xmlns:cx6="http://schemas.microsoft.com/office/drawing/2016/5/12/chartex" xmlns:cx7="http://schemas.microsoft.com/office/drawing/2016/5/13/chartex" xmlns:cx8="http://schemas.microsoft.com/office/drawing/2016/5/14/chartex" xmlns:mc="http://schemas.openxmlformats.org/markup-compatibility/2006" xmlns:aink="http://schemas.microsoft.com/office/drawing/2016/ink" xmlns:am3d="http://schemas.microsoft.com/office/drawing/2017/model3d" xmlns:o="urn:schemas-microsoft-com:office:office" xmlns:r="http://schemas.openxmlformats.org/officeDocument/2006/relationships" xmlns:m="http://schemas.openxmlformats.org/officeDocument/2006/math" xmlns:v="urn:schemas-microsoft-com:vml" xmlns:wp14="http://schemas.microsoft.com/office/word/2010/wordprocessingDrawing" xmlns:wp="http://schemas.openxmlformats.org/drawingml/2006/wordprocessingDrawing" xmlns:w10="urn:schemas-microsoft-com:office:word" xmlns:w="http://schemas.openxmlformats.org/wordprocessingml/2006/main" xmlns:w14="http://schemas.microsoft.com/office/word/2010/wordml" xmlns:w15="http://schemas.microsoft.com/office/word/2012/wordml" xmlns:w16cid="http://schemas.microsoft.com/office/word/2016/wordml/cid" xmlns:w16se="http://schemas.microsoft.com/office/word/2015/wordml/symex" xmlns:wpg="http://schemas.microsoft.com/office/word/2010/wordprocessingGroup" xmlns:wpi="http://schemas.microsoft.com/office/word/2010/wordprocessingInk" xmlns:wne="http://schemas.microsoft.com/office/word/2006/wordml" xmlns:wps="http://schemas.microsoft.com/office/word/2010/wordprocessingShape" mc:Ignorable="w14 w15 w16se w16cid wp14">
+<w:hdr xmlns:wpc="http://schemas.microsoft.com/office/word/2010/wordprocessingCanvas" xmlns:mc="http://schemas.openxmlformats.org/markup-compatibility/2006" xmlns:o="urn:schemas-microsoft-com:office:office" xmlns:r="http://schemas.openxmlformats.org/officeDocument/2006/relationships" xmlns:m="http://schemas.openxmlformats.org/officeDocument/2006/math" xmlns:v="urn:schemas-microsoft-com:vml" xmlns:wp14="http://schemas.microsoft.com/office/word/2010/wordprocessingDrawing" xmlns:wp="http://schemas.openxmlformats.org/drawingml/2006/wordprocessingDrawing" xmlns:w10="urn:schemas-microsoft-com:office:word" xmlns:w="http://schemas.openxmlformats.org/wordprocessingml/2006/main" xmlns:w14="http://schemas.microsoft.com/office/word/2010/wordml" xmlns:w15="http://schemas.microsoft.com/office/word/2012/wordml" xmlns:wpg="http://schemas.microsoft.com/office/word/2010/wordprocessingGroup" xmlns:wpi="http://schemas.microsoft.com/office/word/2010/wordprocessingInk" xmlns:wne="http://schemas.microsoft.com/office/word/2006/wordml" xmlns:wps="http://schemas.microsoft.com/office/word/2010/wordprocessingShape" mc:Ignorable="w14 w15 wp14">
   <w:tbl>
     <w:tblPr>
       <w:tblW w:w="9639" w:type="dxa"/>
@@ -10534,7 +10563,7 @@
               <w:noProof/>
               <w:snapToGrid w:val="0"/>
             </w:rPr>
-            <w:t>8</w:t>
+            <w:t>14</w:t>
           </w:r>
           <w:r>
             <w:rPr>
@@ -10577,7 +10606,7 @@
               <w:noProof/>
               <w:snapToGrid w:val="0"/>
             </w:rPr>
-            <w:t>18</w:t>
+            <w:t>20</w:t>
           </w:r>
           <w:r>
             <w:rPr>
@@ -10698,7 +10727,7 @@
 </file>
 
 <file path=word/header2.xml><?xml version="1.0" encoding="utf-8"?>
-<w:hdr xmlns:wpc="http://schemas.microsoft.com/office/word/2010/wordprocessingCanvas" xmlns:cx="http://schemas.microsoft.com/office/drawing/2014/chartex" xmlns:cx1="http://schemas.microsoft.com/office/drawing/2015/9/8/chartex" xmlns:cx2="http://schemas.microsoft.com/office/drawing/2015/10/21/chartex" xmlns:cx3="http://schemas.microsoft.com/office/drawing/2016/5/9/chartex" xmlns:cx4="http://schemas.microsoft.com/office/drawing/2016/5/10/chartex" xmlns:cx5="http://schemas.microsoft.com/office/drawing/2016/5/11/chartex" xmlns:cx6="http://schemas.microsoft.com/office/drawing/2016/5/12/chartex" xmlns:cx7="http://schemas.microsoft.com/office/drawing/2016/5/13/chartex" xmlns:cx8="http://schemas.microsoft.com/office/drawing/2016/5/14/chartex" xmlns:mc="http://schemas.openxmlformats.org/markup-compatibility/2006" xmlns:aink="http://schemas.microsoft.com/office/drawing/2016/ink" xmlns:am3d="http://schemas.microsoft.com/office/drawing/2017/model3d" xmlns:o="urn:schemas-microsoft-com:office:office" xmlns:r="http://schemas.openxmlformats.org/officeDocument/2006/relationships" xmlns:m="http://schemas.openxmlformats.org/officeDocument/2006/math" xmlns:v="urn:schemas-microsoft-com:vml" xmlns:wp14="http://schemas.microsoft.com/office/word/2010/wordprocessingDrawing" xmlns:wp="http://schemas.openxmlformats.org/drawingml/2006/wordprocessingDrawing" xmlns:w10="urn:schemas-microsoft-com:office:word" xmlns:w="http://schemas.openxmlformats.org/wordprocessingml/2006/main" xmlns:w14="http://schemas.microsoft.com/office/word/2010/wordml" xmlns:w15="http://schemas.microsoft.com/office/word/2012/wordml" xmlns:w16cid="http://schemas.microsoft.com/office/word/2016/wordml/cid" xmlns:w16se="http://schemas.microsoft.com/office/word/2015/wordml/symex" xmlns:wpg="http://schemas.microsoft.com/office/word/2010/wordprocessingGroup" xmlns:wpi="http://schemas.microsoft.com/office/word/2010/wordprocessingInk" xmlns:wne="http://schemas.microsoft.com/office/word/2006/wordml" xmlns:wps="http://schemas.microsoft.com/office/word/2010/wordprocessingShape" mc:Ignorable="w14 w15 w16se w16cid wp14">
+<w:hdr xmlns:wpc="http://schemas.microsoft.com/office/word/2010/wordprocessingCanvas" xmlns:mc="http://schemas.openxmlformats.org/markup-compatibility/2006" xmlns:o="urn:schemas-microsoft-com:office:office" xmlns:r="http://schemas.openxmlformats.org/officeDocument/2006/relationships" xmlns:m="http://schemas.openxmlformats.org/officeDocument/2006/math" xmlns:v="urn:schemas-microsoft-com:vml" xmlns:wp14="http://schemas.microsoft.com/office/word/2010/wordprocessingDrawing" xmlns:wp="http://schemas.openxmlformats.org/drawingml/2006/wordprocessingDrawing" xmlns:w10="urn:schemas-microsoft-com:office:word" xmlns:w="http://schemas.openxmlformats.org/wordprocessingml/2006/main" xmlns:w14="http://schemas.microsoft.com/office/word/2010/wordml" xmlns:w15="http://schemas.microsoft.com/office/word/2012/wordml" xmlns:wpg="http://schemas.microsoft.com/office/word/2010/wordprocessingGroup" xmlns:wpi="http://schemas.microsoft.com/office/word/2010/wordprocessingInk" xmlns:wne="http://schemas.microsoft.com/office/word/2006/wordml" xmlns:wps="http://schemas.microsoft.com/office/word/2010/wordprocessingShape" mc:Ignorable="w14 w15 wp14">
   <w:tbl>
     <w:tblPr>
       <w:tblW w:w="9639" w:type="dxa"/>
@@ -10947,7 +10976,7 @@
               <w:noProof/>
               <w:snapToGrid w:val="0"/>
             </w:rPr>
-            <w:t>18</w:t>
+            <w:t>20</w:t>
           </w:r>
           <w:r>
             <w:rPr>
@@ -11066,7 +11095,7 @@
 </file>
 
 <file path=word/numbering.xml><?xml version="1.0" encoding="utf-8"?>
-<w:numbering xmlns:wpc="http://schemas.microsoft.com/office/word/2010/wordprocessingCanvas" xmlns:cx="http://schemas.microsoft.com/office/drawing/2014/chartex" xmlns:cx1="http://schemas.microsoft.com/office/drawing/2015/9/8/chartex" xmlns:cx2="http://schemas.microsoft.com/office/drawing/2015/10/21/chartex" xmlns:cx3="http://schemas.microsoft.com/office/drawing/2016/5/9/chartex" xmlns:cx4="http://schemas.microsoft.com/office/drawing/2016/5/10/chartex" xmlns:cx5="http://schemas.microsoft.com/office/drawing/2016/5/11/chartex" xmlns:cx6="http://schemas.microsoft.com/office/drawing/2016/5/12/chartex" xmlns:cx7="http://schemas.microsoft.com/office/drawing/2016/5/13/chartex" xmlns:cx8="http://schemas.microsoft.com/office/drawing/2016/5/14/chartex" xmlns:mc="http://schemas.openxmlformats.org/markup-compatibility/2006" xmlns:aink="http://schemas.microsoft.com/office/drawing/2016/ink" xmlns:am3d="http://schemas.microsoft.com/office/drawing/2017/model3d" xmlns:o="urn:schemas-microsoft-com:office:office" xmlns:r="http://schemas.openxmlformats.org/officeDocument/2006/relationships" xmlns:m="http://schemas.openxmlformats.org/officeDocument/2006/math" xmlns:v="urn:schemas-microsoft-com:vml" xmlns:wp14="http://schemas.microsoft.com/office/word/2010/wordprocessingDrawing" xmlns:wp="http://schemas.openxmlformats.org/drawingml/2006/wordprocessingDrawing" xmlns:w10="urn:schemas-microsoft-com:office:word" xmlns:w="http://schemas.openxmlformats.org/wordprocessingml/2006/main" xmlns:w14="http://schemas.microsoft.com/office/word/2010/wordml" xmlns:w15="http://schemas.microsoft.com/office/word/2012/wordml" xmlns:w16cid="http://schemas.microsoft.com/office/word/2016/wordml/cid" xmlns:w16se="http://schemas.microsoft.com/office/word/2015/wordml/symex" xmlns:wpg="http://schemas.microsoft.com/office/word/2010/wordprocessingGroup" xmlns:wpi="http://schemas.microsoft.com/office/word/2010/wordprocessingInk" xmlns:wne="http://schemas.microsoft.com/office/word/2006/wordml" xmlns:wps="http://schemas.microsoft.com/office/word/2010/wordprocessingShape" mc:Ignorable="w14 w15 w16se w16cid wp14">
+<w:numbering xmlns:wpc="http://schemas.microsoft.com/office/word/2010/wordprocessingCanvas" xmlns:mc="http://schemas.openxmlformats.org/markup-compatibility/2006" xmlns:o="urn:schemas-microsoft-com:office:office" xmlns:r="http://schemas.openxmlformats.org/officeDocument/2006/relationships" xmlns:m="http://schemas.openxmlformats.org/officeDocument/2006/math" xmlns:v="urn:schemas-microsoft-com:vml" xmlns:wp14="http://schemas.microsoft.com/office/word/2010/wordprocessingDrawing" xmlns:wp="http://schemas.openxmlformats.org/drawingml/2006/wordprocessingDrawing" xmlns:w10="urn:schemas-microsoft-com:office:word" xmlns:w="http://schemas.openxmlformats.org/wordprocessingml/2006/main" xmlns:w14="http://schemas.microsoft.com/office/word/2010/wordml" xmlns:w15="http://schemas.microsoft.com/office/word/2012/wordml" xmlns:wpg="http://schemas.microsoft.com/office/word/2010/wordprocessingGroup" xmlns:wpi="http://schemas.microsoft.com/office/word/2010/wordprocessingInk" xmlns:wne="http://schemas.microsoft.com/office/word/2006/wordml" xmlns:wps="http://schemas.microsoft.com/office/word/2010/wordprocessingShape" mc:Ignorable="w14 w15 wp14">
   <w:abstractNum w:abstractNumId="0" w15:restartNumberingAfterBreak="0">
     <w:nsid w:val="0801489A"/>
     <w:multiLevelType w:val="hybridMultilevel"/>
@@ -14568,7 +14597,7 @@
 </file>
 
 <file path=word/styles.xml><?xml version="1.0" encoding="utf-8"?>
-<w:styles xmlns:mc="http://schemas.openxmlformats.org/markup-compatibility/2006" xmlns:r="http://schemas.openxmlformats.org/officeDocument/2006/relationships" xmlns:w="http://schemas.openxmlformats.org/wordprocessingml/2006/main" xmlns:w14="http://schemas.microsoft.com/office/word/2010/wordml" xmlns:w15="http://schemas.microsoft.com/office/word/2012/wordml" xmlns:w16cid="http://schemas.microsoft.com/office/word/2016/wordml/cid" xmlns:w16se="http://schemas.microsoft.com/office/word/2015/wordml/symex" mc:Ignorable="w14 w15 w16se w16cid">
+<w:styles xmlns:mc="http://schemas.openxmlformats.org/markup-compatibility/2006" xmlns:r="http://schemas.openxmlformats.org/officeDocument/2006/relationships" xmlns:w="http://schemas.openxmlformats.org/wordprocessingml/2006/main" xmlns:w14="http://schemas.microsoft.com/office/word/2010/wordml" xmlns:w15="http://schemas.microsoft.com/office/word/2012/wordml" mc:Ignorable="w14 w15">
   <w:docDefaults>
     <w:rPrDefault>
       <w:rPr>
@@ -14578,7 +14607,7 @@
     </w:rPrDefault>
     <w:pPrDefault/>
   </w:docDefaults>
-  <w:latentStyles w:defLockedState="0" w:defUIPriority="99" w:defSemiHidden="0" w:defUnhideWhenUsed="0" w:defQFormat="0" w:count="375">
+  <w:latentStyles w:defLockedState="0" w:defUIPriority="99" w:defSemiHidden="0" w:defUnhideWhenUsed="0" w:defQFormat="0" w:count="371">
     <w:lsdException w:name="Normal" w:uiPriority="0" w:qFormat="1"/>
     <w:lsdException w:name="heading 1" w:uiPriority="0" w:qFormat="1"/>
     <w:lsdException w:name="heading 2" w:uiPriority="0" w:qFormat="1"/>
@@ -14950,10 +14979,6 @@
     <w:lsdException w:name="List Table 5 Dark Accent 6" w:uiPriority="50"/>
     <w:lsdException w:name="List Table 6 Colorful Accent 6" w:uiPriority="51"/>
     <w:lsdException w:name="List Table 7 Colorful Accent 6" w:uiPriority="52"/>
-    <w:lsdException w:name="Mention" w:semiHidden="1" w:unhideWhenUsed="1"/>
-    <w:lsdException w:name="Smart Hyperlink" w:semiHidden="1" w:unhideWhenUsed="1"/>
-    <w:lsdException w:name="Hashtag" w:semiHidden="1" w:unhideWhenUsed="1"/>
-    <w:lsdException w:name="Unresolved Mention" w:semiHidden="1" w:unhideWhenUsed="1"/>
   </w:latentStyles>
   <w:style w:type="paragraph" w:default="1" w:styleId="Normale">
     <w:name w:val="Normal"/>
@@ -15798,7 +15823,7 @@
 </file>
 
 <file path=customXml/itemProps1.xml><?xml version="1.0" encoding="utf-8"?>
-<ds:datastoreItem xmlns:ds="http://schemas.openxmlformats.org/officeDocument/2006/customXml" ds:itemID="{010D275B-87E4-433C-BD08-977EB52999AD}">
+<ds:datastoreItem xmlns:ds="http://schemas.openxmlformats.org/officeDocument/2006/customXml" ds:itemID="{97F9954D-EBD0-4454-AC56-DD6066F71BFF}">
   <ds:schemaRefs>
     <ds:schemaRef ds:uri="http://schemas.openxmlformats.org/officeDocument/2006/bibliography"/>
   </ds:schemaRefs>

</xml_diff>

<commit_message>
update doc - Primo capitolo Implementazione finito
</commit_message>
<xml_diff>
--- a/Documentazione/Documentazione_Word_Clock.docx
+++ b/Documentazione/Documentazione_Word_Clock.docx
@@ -2534,12 +2534,14 @@
         </w:rPr>
         <w:t xml:space="preserve"> </w:t>
       </w:r>
+      <w:proofErr w:type="spellStart"/>
       <w:r>
         <w:rPr>
           <w:lang w:val="it-IT"/>
         </w:rPr>
         <w:t>Weishaupt</w:t>
       </w:r>
+      <w:proofErr w:type="spellEnd"/>
       <w:r>
         <w:rPr>
           <w:lang w:val="it-IT"/>
@@ -2641,10 +2643,12 @@
         <w:pStyle w:val="Titolo2"/>
       </w:pPr>
       <w:bookmarkStart w:id="2" w:name="_Toc5363481"/>
+      <w:proofErr w:type="spellStart"/>
       <w:r>
         <w:t>Abstract</w:t>
       </w:r>
       <w:bookmarkEnd w:id="2"/>
+      <w:proofErr w:type="spellEnd"/>
       <w:r>
         <w:t xml:space="preserve"> </w:t>
       </w:r>
@@ -2717,141 +2721,207 @@
           <w:i/>
           <w:lang w:val="en-GB"/>
         </w:rPr>
-        <w:t xml:space="preserve">n this project a box is used where below </w:t>
-      </w:r>
+        <w:t xml:space="preserve">n </w:t>
+      </w:r>
+      <w:proofErr w:type="gramStart"/>
       <w:r>
         <w:rPr>
           <w:i/>
           <w:lang w:val="en-GB"/>
         </w:rPr>
-        <w:t xml:space="preserve">there </w:t>
-      </w:r>
+        <w:t>this</w:t>
+      </w:r>
+      <w:proofErr w:type="gramEnd"/>
       <w:r>
         <w:rPr>
           <w:i/>
           <w:lang w:val="en-GB"/>
         </w:rPr>
-        <w:t xml:space="preserve">is a strip of </w:t>
+        <w:t xml:space="preserve"> project a box is used where below </w:t>
       </w:r>
       <w:r>
         <w:rPr>
           <w:i/>
           <w:lang w:val="en-GB"/>
         </w:rPr>
-        <w:t>led</w:t>
+        <w:t xml:space="preserve">there </w:t>
       </w:r>
       <w:r>
         <w:rPr>
           <w:i/>
           <w:lang w:val="en-GB"/>
         </w:rPr>
-        <w:t xml:space="preserve"> </w:t>
+        <w:t xml:space="preserve">is a strip of </w:t>
       </w:r>
       <w:r>
         <w:rPr>
           <w:i/>
           <w:lang w:val="en-GB"/>
         </w:rPr>
-        <w:t xml:space="preserve">and above </w:t>
+        <w:t>led</w:t>
       </w:r>
       <w:r>
         <w:rPr>
           <w:i/>
           <w:lang w:val="en-GB"/>
         </w:rPr>
-        <w:t xml:space="preserve">there </w:t>
+        <w:t xml:space="preserve"> </w:t>
       </w:r>
       <w:r>
         <w:rPr>
           <w:i/>
           <w:lang w:val="en-GB"/>
         </w:rPr>
-        <w:t>is a sheet with the words that together form the time</w:t>
+        <w:t xml:space="preserve">and above </w:t>
       </w:r>
       <w:r>
         <w:rPr>
           <w:i/>
           <w:lang w:val="en-GB"/>
         </w:rPr>
-        <w:t>. T</w:t>
+        <w:t xml:space="preserve">there </w:t>
       </w:r>
       <w:r>
         <w:rPr>
           <w:i/>
           <w:lang w:val="en-GB"/>
         </w:rPr>
-        <w:t>his strip is programmed</w:t>
+        <w:t>is a sheet with the words that together form the time</w:t>
       </w:r>
       <w:r>
         <w:rPr>
           <w:i/>
           <w:lang w:val="en-GB"/>
         </w:rPr>
-        <w:t xml:space="preserve"> in Arduino</w:t>
+        <w:t>. T</w:t>
       </w:r>
       <w:r>
         <w:rPr>
           <w:i/>
           <w:lang w:val="en-GB"/>
         </w:rPr>
-        <w:t xml:space="preserve"> so that the </w:t>
-      </w:r>
+        <w:t xml:space="preserve">his strip </w:t>
+      </w:r>
+      <w:proofErr w:type="gramStart"/>
       <w:r>
         <w:rPr>
           <w:i/>
           <w:lang w:val="en-GB"/>
         </w:rPr>
-        <w:t>led</w:t>
-      </w:r>
+        <w:t>is programmed</w:t>
+      </w:r>
+      <w:proofErr w:type="gramEnd"/>
       <w:r>
         <w:rPr>
           <w:i/>
           <w:lang w:val="en-GB"/>
         </w:rPr>
-        <w:t xml:space="preserve"> that form the words of the current time are turned on</w:t>
+        <w:t xml:space="preserve"> in Arduino</w:t>
       </w:r>
       <w:r>
         <w:rPr>
           <w:i/>
           <w:lang w:val="en-GB"/>
         </w:rPr>
-        <w:t xml:space="preserve">. </w:t>
+        <w:t xml:space="preserve"> so that the </w:t>
       </w:r>
       <w:r>
         <w:rPr>
           <w:i/>
           <w:lang w:val="en-GB"/>
         </w:rPr>
-        <w:t xml:space="preserve">The time is obtained from a time server </w:t>
+        <w:t>led</w:t>
       </w:r>
       <w:r>
         <w:rPr>
           <w:i/>
           <w:lang w:val="en-GB"/>
         </w:rPr>
-        <w:t>and set up by a</w:t>
+        <w:t xml:space="preserve"> that form the words of the current time are turned on</w:t>
       </w:r>
       <w:r>
         <w:rPr>
           <w:i/>
           <w:lang w:val="en-GB"/>
         </w:rPr>
-        <w:t xml:space="preserve"> RTC, otherwise it can be configured directly from the box using physical button. </w:t>
+        <w:t xml:space="preserve">. </w:t>
       </w:r>
       <w:r>
         <w:rPr>
           <w:i/>
           <w:lang w:val="en-GB"/>
         </w:rPr>
-        <w:br/>
-      </w:r>
+        <w:t xml:space="preserve">The time is obtained from a </w:t>
+      </w:r>
+      <w:proofErr w:type="gramStart"/>
       <w:r>
         <w:rPr>
           <w:i/>
           <w:lang w:val="en-GB"/>
         </w:rPr>
-        <w:t>The final product can be considered as a prototype, since the main idea is to expose a large word clock on the roof of the study center</w:t>
-      </w:r>
+        <w:t>time server</w:t>
+      </w:r>
+      <w:proofErr w:type="gramEnd"/>
+      <w:r>
+        <w:rPr>
+          <w:i/>
+          <w:lang w:val="en-GB"/>
+        </w:rPr>
+        <w:t xml:space="preserve"> </w:t>
+      </w:r>
+      <w:r>
+        <w:rPr>
+          <w:i/>
+          <w:lang w:val="en-GB"/>
+        </w:rPr>
+        <w:t>and set up by a</w:t>
+      </w:r>
+      <w:r>
+        <w:rPr>
+          <w:i/>
+          <w:lang w:val="en-GB"/>
+        </w:rPr>
+        <w:t xml:space="preserve"> RTC, otherwise it can be configured directly from the box using physical button. </w:t>
+      </w:r>
+      <w:r>
+        <w:rPr>
+          <w:i/>
+          <w:lang w:val="en-GB"/>
+        </w:rPr>
+        <w:br/>
+      </w:r>
+      <w:r>
+        <w:rPr>
+          <w:i/>
+          <w:lang w:val="en-GB"/>
+        </w:rPr>
+        <w:t xml:space="preserve">The final product </w:t>
+      </w:r>
+      <w:proofErr w:type="gramStart"/>
+      <w:r>
+        <w:rPr>
+          <w:i/>
+          <w:lang w:val="en-GB"/>
+        </w:rPr>
+        <w:t>can be considered</w:t>
+      </w:r>
+      <w:proofErr w:type="gramEnd"/>
+      <w:r>
+        <w:rPr>
+          <w:i/>
+          <w:lang w:val="en-GB"/>
+        </w:rPr>
+        <w:t xml:space="preserve"> as a prototype, since the main idea is to expose a large word clock on the roof of the study </w:t>
+      </w:r>
+      <w:proofErr w:type="spellStart"/>
+      <w:r>
+        <w:rPr>
+          <w:i/>
+          <w:lang w:val="en-GB"/>
+        </w:rPr>
+        <w:t>center</w:t>
+      </w:r>
+      <w:proofErr w:type="spellEnd"/>
       <w:r>
         <w:rPr>
           <w:i/>
@@ -3378,7 +3448,25 @@
                 <w:szCs w:val="16"/>
                 <w:lang w:val="it-IT"/>
               </w:rPr>
-              <w:t xml:space="preserve"> necessario verificare che i componenti hardware (Fishino e </w:t>
+              <w:t xml:space="preserve"> necessario verificare che i componenti hardware (</w:t>
+            </w:r>
+            <w:proofErr w:type="spellStart"/>
+            <w:r>
+              <w:rPr>
+                <w:sz w:val="16"/>
+                <w:szCs w:val="16"/>
+                <w:lang w:val="it-IT"/>
+              </w:rPr>
+              <w:t>Fishino</w:t>
+            </w:r>
+            <w:proofErr w:type="spellEnd"/>
+            <w:r>
+              <w:rPr>
+                <w:sz w:val="16"/>
+                <w:szCs w:val="16"/>
+                <w:lang w:val="it-IT"/>
+              </w:rPr>
+              <w:t xml:space="preserve"> e </w:t>
             </w:r>
             <w:r>
               <w:rPr>
@@ -4388,7 +4476,15 @@
     </w:p>
     <w:p>
       <w:r>
-        <w:t xml:space="preserve">La pianificazione del progetto è stata effettuata mediante la realizzazione di un diagramma di Gantt. </w:t>
+        <w:t xml:space="preserve">La pianificazione del progetto è stata effettuata mediante la realizzazione di un diagramma di </w:t>
+      </w:r>
+      <w:proofErr w:type="spellStart"/>
+      <w:r>
+        <w:t>Gantt</w:t>
+      </w:r>
+      <w:proofErr w:type="spellEnd"/>
+      <w:r>
+        <w:t xml:space="preserve">. </w:t>
       </w:r>
     </w:p>
     <w:p>
@@ -4568,11 +4664,19 @@
         </w:rPr>
         <w:t xml:space="preserve">Microsoft </w:t>
       </w:r>
-      <w:r>
-        <w:rPr>
-          <w:lang w:val="it-IT"/>
-        </w:rPr>
-        <w:t>Power Point 2016</w:t>
+      <w:proofErr w:type="spellStart"/>
+      <w:r>
+        <w:rPr>
+          <w:lang w:val="it-IT"/>
+        </w:rPr>
+        <w:t>Power</w:t>
+      </w:r>
+      <w:proofErr w:type="spellEnd"/>
+      <w:r>
+        <w:rPr>
+          <w:lang w:val="it-IT"/>
+        </w:rPr>
+        <w:t xml:space="preserve"> Point 2016</w:t>
       </w:r>
     </w:p>
     <w:p>
@@ -4616,11 +4720,19 @@
           <w:lang w:val="it-IT"/>
         </w:rPr>
       </w:pPr>
-      <w:r>
-        <w:rPr>
-          <w:lang w:val="it-IT"/>
-        </w:rPr>
-        <w:t>GanttProject 2.8.9</w:t>
+      <w:proofErr w:type="spellStart"/>
+      <w:r>
+        <w:rPr>
+          <w:lang w:val="it-IT"/>
+        </w:rPr>
+        <w:t>GanttProject</w:t>
+      </w:r>
+      <w:proofErr w:type="spellEnd"/>
+      <w:r>
+        <w:rPr>
+          <w:lang w:val="it-IT"/>
+        </w:rPr>
+        <w:t xml:space="preserve"> 2.8.9</w:t>
       </w:r>
       <w:r>
         <w:rPr>
@@ -4644,7 +4756,21 @@
         <w:rPr>
           <w:lang w:val="it-IT"/>
         </w:rPr>
-        <w:t>Google Chrome 71.0.3578.98</w:t>
+        <w:t xml:space="preserve">Google </w:t>
+      </w:r>
+      <w:proofErr w:type="spellStart"/>
+      <w:r>
+        <w:rPr>
+          <w:lang w:val="it-IT"/>
+        </w:rPr>
+        <w:t>Chrome</w:t>
+      </w:r>
+      <w:proofErr w:type="spellEnd"/>
+      <w:r>
+        <w:rPr>
+          <w:lang w:val="it-IT"/>
+        </w:rPr>
+        <w:t xml:space="preserve"> 71.0.3578.98</w:t>
       </w:r>
     </w:p>
     <w:p>
@@ -4658,11 +4784,19 @@
           <w:lang w:val="it-IT"/>
         </w:rPr>
       </w:pPr>
-      <w:r>
-        <w:rPr>
-          <w:lang w:val="it-IT"/>
-        </w:rPr>
-        <w:t>Atom 1.34.0</w:t>
+      <w:proofErr w:type="spellStart"/>
+      <w:r>
+        <w:rPr>
+          <w:lang w:val="it-IT"/>
+        </w:rPr>
+        <w:t>Atom</w:t>
+      </w:r>
+      <w:proofErr w:type="spellEnd"/>
+      <w:r>
+        <w:rPr>
+          <w:lang w:val="it-IT"/>
+        </w:rPr>
+        <w:t xml:space="preserve"> 1.34.0</w:t>
       </w:r>
     </w:p>
     <w:p>
@@ -4676,11 +4810,19 @@
           <w:lang w:val="it-IT"/>
         </w:rPr>
       </w:pPr>
-      <w:r>
-        <w:rPr>
-          <w:lang w:val="it-IT"/>
-        </w:rPr>
-        <w:t>FishinoFlasher 5.0.0</w:t>
+      <w:proofErr w:type="spellStart"/>
+      <w:r>
+        <w:rPr>
+          <w:lang w:val="it-IT"/>
+        </w:rPr>
+        <w:t>FishinoFlasher</w:t>
+      </w:r>
+      <w:proofErr w:type="spellEnd"/>
+      <w:r>
+        <w:rPr>
+          <w:lang w:val="it-IT"/>
+        </w:rPr>
+        <w:t xml:space="preserve"> 5.0.0</w:t>
       </w:r>
     </w:p>
     <w:p>
@@ -4755,7 +4897,23 @@
           <w:rFonts w:cs="Arial"/>
           <w:lang w:val="it-IT"/>
         </w:rPr>
-        <w:t>Modello: Acer Aspire E 15</w:t>
+        <w:t xml:space="preserve">Modello: Acer </w:t>
+      </w:r>
+      <w:proofErr w:type="spellStart"/>
+      <w:r>
+        <w:rPr>
+          <w:rFonts w:cs="Arial"/>
+          <w:lang w:val="it-IT"/>
+        </w:rPr>
+        <w:t>Aspire</w:t>
+      </w:r>
+      <w:proofErr w:type="spellEnd"/>
+      <w:r>
+        <w:rPr>
+          <w:rFonts w:cs="Arial"/>
+          <w:lang w:val="it-IT"/>
+        </w:rPr>
+        <w:t xml:space="preserve"> E 15</w:t>
       </w:r>
     </w:p>
     <w:p>
@@ -4959,7 +5117,21 @@
         <w:rPr>
           <w:lang w:val="it-IT"/>
         </w:rPr>
-        <w:t>Computer Paolo Weishaupt:</w:t>
+        <w:t xml:space="preserve">Computer Paolo </w:t>
+      </w:r>
+      <w:proofErr w:type="spellStart"/>
+      <w:r>
+        <w:rPr>
+          <w:lang w:val="it-IT"/>
+        </w:rPr>
+        <w:t>Weishaupt</w:t>
+      </w:r>
+      <w:proofErr w:type="spellEnd"/>
+      <w:r>
+        <w:rPr>
+          <w:lang w:val="it-IT"/>
+        </w:rPr>
+        <w:t>:</w:t>
       </w:r>
     </w:p>
     <w:p>
@@ -4978,7 +5150,35 @@
         <w:rPr>
           <w:lang w:val="it-IT"/>
         </w:rPr>
-        <w:t>Modello: Huawei MateBook X Pro</w:t>
+        <w:t xml:space="preserve">Modello: </w:t>
+      </w:r>
+      <w:proofErr w:type="spellStart"/>
+      <w:r>
+        <w:rPr>
+          <w:lang w:val="it-IT"/>
+        </w:rPr>
+        <w:t>Huawei</w:t>
+      </w:r>
+      <w:proofErr w:type="spellEnd"/>
+      <w:r>
+        <w:rPr>
+          <w:lang w:val="it-IT"/>
+        </w:rPr>
+        <w:t xml:space="preserve"> </w:t>
+      </w:r>
+      <w:proofErr w:type="spellStart"/>
+      <w:r>
+        <w:rPr>
+          <w:lang w:val="it-IT"/>
+        </w:rPr>
+        <w:t>MateBook</w:t>
+      </w:r>
+      <w:proofErr w:type="spellEnd"/>
+      <w:r>
+        <w:rPr>
+          <w:lang w:val="it-IT"/>
+        </w:rPr>
+        <w:t xml:space="preserve"> X Pro</w:t>
       </w:r>
     </w:p>
     <w:p>
@@ -5069,11 +5269,19 @@
           <w:lang w:val="it-IT"/>
         </w:rPr>
       </w:pPr>
-      <w:r>
-        <w:rPr>
-          <w:lang w:val="it-IT"/>
-        </w:rPr>
-        <w:t>Fishino UNO REV2:</w:t>
+      <w:proofErr w:type="spellStart"/>
+      <w:r>
+        <w:rPr>
+          <w:lang w:val="it-IT"/>
+        </w:rPr>
+        <w:t>Fishino</w:t>
+      </w:r>
+      <w:proofErr w:type="spellEnd"/>
+      <w:r>
+        <w:rPr>
+          <w:lang w:val="it-IT"/>
+        </w:rPr>
+        <w:t xml:space="preserve"> UNO REV2:</w:t>
       </w:r>
     </w:p>
     <w:p>
@@ -5111,7 +5319,21 @@
         <w:rPr>
           <w:lang w:val="it-IT"/>
         </w:rPr>
-        <w:t>Modulo WiFi integrato</w:t>
+        <w:t xml:space="preserve">Modulo </w:t>
+      </w:r>
+      <w:proofErr w:type="spellStart"/>
+      <w:r>
+        <w:rPr>
+          <w:lang w:val="it-IT"/>
+        </w:rPr>
+        <w:t>WiFi</w:t>
+      </w:r>
+      <w:proofErr w:type="spellEnd"/>
+      <w:r>
+        <w:rPr>
+          <w:lang w:val="it-IT"/>
+        </w:rPr>
+        <w:t xml:space="preserve"> integrato</w:t>
       </w:r>
     </w:p>
     <w:p>
@@ -5130,7 +5352,21 @@
         <w:rPr>
           <w:lang w:val="it-IT"/>
         </w:rPr>
-        <w:t>Slot per schede MicroSD integrato</w:t>
+        <w:t xml:space="preserve">Slot per schede </w:t>
+      </w:r>
+      <w:proofErr w:type="spellStart"/>
+      <w:r>
+        <w:rPr>
+          <w:lang w:val="it-IT"/>
+        </w:rPr>
+        <w:t>MicroSD</w:t>
+      </w:r>
+      <w:proofErr w:type="spellEnd"/>
+      <w:r>
+        <w:rPr>
+          <w:lang w:val="it-IT"/>
+        </w:rPr>
+        <w:t xml:space="preserve"> integrato</w:t>
       </w:r>
     </w:p>
     <w:p>
@@ -5168,8 +5404,16 @@
         <w:rPr>
           <w:lang w:val="it-IT"/>
         </w:rPr>
-        <w:t>Connettore sfalsato per facilitare l’uso con breadboards</w:t>
-      </w:r>
+        <w:t xml:space="preserve">Connettore sfalsato per facilitare l’uso con </w:t>
+      </w:r>
+      <w:proofErr w:type="spellStart"/>
+      <w:r>
+        <w:rPr>
+          <w:lang w:val="it-IT"/>
+        </w:rPr>
+        <w:t>breadboards</w:t>
+      </w:r>
+      <w:proofErr w:type="spellEnd"/>
     </w:p>
     <w:p>
       <w:pPr>
@@ -5225,7 +5469,35 @@
         <w:rPr>
           <w:lang w:val="it-IT"/>
         </w:rPr>
-        <w:t>Schemi elettrici, file Eagle e pinout della scheda</w:t>
+        <w:t xml:space="preserve">Schemi elettrici, file </w:t>
+      </w:r>
+      <w:proofErr w:type="spellStart"/>
+      <w:r>
+        <w:rPr>
+          <w:lang w:val="it-IT"/>
+        </w:rPr>
+        <w:t>Eagle</w:t>
+      </w:r>
+      <w:proofErr w:type="spellEnd"/>
+      <w:r>
+        <w:rPr>
+          <w:lang w:val="it-IT"/>
+        </w:rPr>
+        <w:t xml:space="preserve"> e </w:t>
+      </w:r>
+      <w:proofErr w:type="spellStart"/>
+      <w:r>
+        <w:rPr>
+          <w:lang w:val="it-IT"/>
+        </w:rPr>
+        <w:t>pinout</w:t>
+      </w:r>
+      <w:proofErr w:type="spellEnd"/>
+      <w:r>
+        <w:rPr>
+          <w:lang w:val="it-IT"/>
+        </w:rPr>
+        <w:t xml:space="preserve"> della scheda</w:t>
       </w:r>
     </w:p>
     <w:p>
@@ -5240,9 +5512,19 @@
           <w:lang w:val="it-IT"/>
         </w:rPr>
       </w:pPr>
-      <w:r>
-        <w:t>Adafruit NeoPixel</w:t>
-      </w:r>
+      <w:proofErr w:type="spellStart"/>
+      <w:r>
+        <w:t>Adafruit</w:t>
+      </w:r>
+      <w:proofErr w:type="spellEnd"/>
+      <w:r>
+        <w:t xml:space="preserve"> </w:t>
+      </w:r>
+      <w:proofErr w:type="spellStart"/>
+      <w:r>
+        <w:t>NeoPixel</w:t>
+      </w:r>
+      <w:proofErr w:type="spellEnd"/>
     </w:p>
     <w:p>
       <w:pPr>
@@ -5573,8 +5855,16 @@
         <w:rPr>
           <w:lang w:val="it-IT"/>
         </w:rPr>
-        <w:t>Librerie Adafruit</w:t>
-      </w:r>
+        <w:t xml:space="preserve">Librerie </w:t>
+      </w:r>
+      <w:proofErr w:type="spellStart"/>
+      <w:r>
+        <w:rPr>
+          <w:lang w:val="it-IT"/>
+        </w:rPr>
+        <w:t>Adafruit</w:t>
+      </w:r>
+      <w:proofErr w:type="spellEnd"/>
     </w:p>
     <w:p>
       <w:pPr>
@@ -5587,12 +5877,28 @@
           <w:lang w:val="it-IT"/>
         </w:rPr>
       </w:pPr>
-      <w:r>
-        <w:rPr>
-          <w:lang w:val="it-IT"/>
-        </w:rPr>
-        <w:t>Adafruit NeoPixel</w:t>
-      </w:r>
+      <w:proofErr w:type="spellStart"/>
+      <w:r>
+        <w:rPr>
+          <w:lang w:val="it-IT"/>
+        </w:rPr>
+        <w:t>Adafruit</w:t>
+      </w:r>
+      <w:proofErr w:type="spellEnd"/>
+      <w:r>
+        <w:rPr>
+          <w:lang w:val="it-IT"/>
+        </w:rPr>
+        <w:t xml:space="preserve"> </w:t>
+      </w:r>
+      <w:proofErr w:type="spellStart"/>
+      <w:r>
+        <w:rPr>
+          <w:lang w:val="it-IT"/>
+        </w:rPr>
+        <w:t>NeoPixel</w:t>
+      </w:r>
+      <w:proofErr w:type="spellEnd"/>
     </w:p>
     <w:p>
       <w:pPr>
@@ -5607,7 +5913,21 @@
         <w:rPr>
           <w:lang w:val="it-IT"/>
         </w:rPr>
-        <w:t>Libreria che presenta funzioni basate per il controllo di strisce di led RGB prodotte da Adafruit. Nella libreria ci sono funzionalità che sono necessarie per lo sviluppo del progetto, come ad esempio l’accensione di un led di un certo colore.</w:t>
+        <w:t xml:space="preserve">Libreria che presenta funzioni basate per il controllo di strisce di led RGB prodotte da </w:t>
+      </w:r>
+      <w:proofErr w:type="spellStart"/>
+      <w:r>
+        <w:rPr>
+          <w:lang w:val="it-IT"/>
+        </w:rPr>
+        <w:t>Adafruit</w:t>
+      </w:r>
+      <w:proofErr w:type="spellEnd"/>
+      <w:r>
+        <w:rPr>
+          <w:lang w:val="it-IT"/>
+        </w:rPr>
+        <w:t>. Nella libreria ci sono funzionalità che sono necessarie per lo sviluppo del progetto, come ad esempio l’accensione di un led di un certo colore.</w:t>
       </w:r>
       <w:r>
         <w:rPr>
@@ -5642,12 +5962,14 @@
           <w:lang w:val="it-IT"/>
         </w:rPr>
       </w:pPr>
+      <w:proofErr w:type="spellStart"/>
       <w:r>
         <w:rPr>
           <w:lang w:val="it-IT"/>
         </w:rPr>
         <w:t>RTClib</w:t>
       </w:r>
+      <w:proofErr w:type="spellEnd"/>
     </w:p>
     <w:p>
       <w:pPr>
@@ -5719,8 +6041,16 @@
         <w:rPr>
           <w:lang w:val="it-IT"/>
         </w:rPr>
-        <w:t xml:space="preserve"> e Fishino</w:t>
-      </w:r>
+        <w:t xml:space="preserve"> e </w:t>
+      </w:r>
+      <w:proofErr w:type="spellStart"/>
+      <w:r>
+        <w:rPr>
+          <w:lang w:val="it-IT"/>
+        </w:rPr>
+        <w:t>Fishino</w:t>
+      </w:r>
+      <w:proofErr w:type="spellEnd"/>
     </w:p>
     <w:p>
       <w:pPr>
@@ -5733,12 +6063,14 @@
           <w:lang w:val="it-IT"/>
         </w:rPr>
       </w:pPr>
+      <w:proofErr w:type="spellStart"/>
       <w:r>
         <w:rPr>
           <w:lang w:val="it-IT"/>
         </w:rPr>
         <w:t>WiFi</w:t>
       </w:r>
+      <w:proofErr w:type="spellEnd"/>
     </w:p>
     <w:p>
       <w:pPr>
@@ -5789,12 +6121,14 @@
           <w:lang w:val="it-IT"/>
         </w:rPr>
       </w:pPr>
+      <w:proofErr w:type="spellStart"/>
       <w:r>
         <w:rPr>
           <w:lang w:val="it-IT"/>
         </w:rPr>
         <w:t>Fishino</w:t>
       </w:r>
+      <w:proofErr w:type="spellEnd"/>
     </w:p>
     <w:p>
       <w:pPr>
@@ -5808,13 +6142,41 @@
         <w:rPr>
           <w:lang w:val="it-IT"/>
         </w:rPr>
-        <w:t>Se si usa un Fishino è necessario scaricare la libreria dal sito ufficiale per integrarla in Arduino IDE.</w:t>
-      </w:r>
-      <w:r>
-        <w:rPr>
-          <w:lang w:val="it-IT"/>
-        </w:rPr>
-        <w:t xml:space="preserve"> Questa libreria è essenziale per il funzionamento del dispositivo e integrare i vari moduli come WiFi e RTC.</w:t>
+        <w:t xml:space="preserve">Se si usa un </w:t>
+      </w:r>
+      <w:proofErr w:type="spellStart"/>
+      <w:r>
+        <w:rPr>
+          <w:lang w:val="it-IT"/>
+        </w:rPr>
+        <w:t>Fishino</w:t>
+      </w:r>
+      <w:proofErr w:type="spellEnd"/>
+      <w:r>
+        <w:rPr>
+          <w:lang w:val="it-IT"/>
+        </w:rPr>
+        <w:t xml:space="preserve"> è necessario scaricare la libreria dal sito ufficiale per integrarla in Arduino IDE.</w:t>
+      </w:r>
+      <w:r>
+        <w:rPr>
+          <w:lang w:val="it-IT"/>
+        </w:rPr>
+        <w:t xml:space="preserve"> Questa libreria è essenziale per il funzionamento del dispositivo e integrare i vari moduli come </w:t>
+      </w:r>
+      <w:proofErr w:type="spellStart"/>
+      <w:r>
+        <w:rPr>
+          <w:lang w:val="it-IT"/>
+        </w:rPr>
+        <w:t>WiFi</w:t>
+      </w:r>
+      <w:proofErr w:type="spellEnd"/>
+      <w:r>
+        <w:rPr>
+          <w:lang w:val="it-IT"/>
+        </w:rPr>
+        <w:t xml:space="preserve"> e RTC.</w:t>
       </w:r>
       <w:r>
         <w:rPr>
@@ -6105,6 +6467,7 @@
         </w:rPr>
         <w:t xml:space="preserve">abbiamo caricato il programma </w:t>
       </w:r>
+      <w:proofErr w:type="spellStart"/>
       <w:r>
         <w:rPr>
           <w:i/>
@@ -6112,11 +6475,26 @@
         </w:rPr>
         <w:t>strandtest</w:t>
       </w:r>
-      <w:r>
-        <w:rPr>
-          <w:lang w:val="it-IT"/>
-        </w:rPr>
-        <w:t xml:space="preserve"> della libreria di Adafruit.</w:t>
+      <w:proofErr w:type="spellEnd"/>
+      <w:r>
+        <w:rPr>
+          <w:lang w:val="it-IT"/>
+        </w:rPr>
+        <w:t xml:space="preserve"> della libreria di </w:t>
+      </w:r>
+      <w:proofErr w:type="spellStart"/>
+      <w:r>
+        <w:rPr>
+          <w:lang w:val="it-IT"/>
+        </w:rPr>
+        <w:t>Adafruit</w:t>
+      </w:r>
+      <w:proofErr w:type="spellEnd"/>
+      <w:r>
+        <w:rPr>
+          <w:lang w:val="it-IT"/>
+        </w:rPr>
+        <w:t>.</w:t>
       </w:r>
       <w:r>
         <w:rPr>
@@ -6297,7 +6675,21 @@
         <w:rPr>
           <w:lang w:val="it-IT"/>
         </w:rPr>
-        <w:t xml:space="preserve">Il Real Time Clock è un modulo integrato nel Fishino che permette di </w:t>
+        <w:t xml:space="preserve">Il Real Time Clock è un modulo integrato nel </w:t>
+      </w:r>
+      <w:proofErr w:type="spellStart"/>
+      <w:r>
+        <w:rPr>
+          <w:lang w:val="it-IT"/>
+        </w:rPr>
+        <w:t>Fishino</w:t>
+      </w:r>
+      <w:proofErr w:type="spellEnd"/>
+      <w:r>
+        <w:rPr>
+          <w:lang w:val="it-IT"/>
+        </w:rPr>
+        <w:t xml:space="preserve"> che permette di </w:t>
       </w:r>
       <w:r>
         <w:rPr>
@@ -6918,7 +7310,13 @@
         <w:t xml:space="preserve"> il numero della riga in cui c’è la scritta da accendere. Come </w:t>
       </w:r>
       <w:r>
-        <w:t>secondo e terzo valore specifichiamo il range dei led da accend</w:t>
+        <w:t>secondo</w:t>
+      </w:r>
+      <w:r>
+        <w:t xml:space="preserve"> e terzo valore specifichiamo l’intervallo</w:t>
+      </w:r>
+      <w:r>
+        <w:t xml:space="preserve"> dei led da accend</w:t>
       </w:r>
       <w:r>
         <w:t xml:space="preserve">ere orizzontalmente. </w:t>
@@ -7045,6 +7443,15 @@
       </w:r>
     </w:p>
     <w:p/>
+    <w:p>
+      <w:r>
+        <w:t xml:space="preserve">Un passo importante per il funzionamento del word clock è l’impostazione della connessione a internet. </w:t>
+      </w:r>
+      <w:r>
+        <w:br/>
+        <w:t>Ciò consente la ricezione di pacchetti che contengono le informazioni contenenti l’orario.</w:t>
+      </w:r>
+    </w:p>
     <w:p>
       <w:r>
         <w:rPr>
@@ -7058,10 +7465,10 @@
               <wp:align>center</wp:align>
             </wp:positionH>
             <wp:positionV relativeFrom="paragraph">
-              <wp:posOffset>435610</wp:posOffset>
+              <wp:posOffset>143510</wp:posOffset>
             </wp:positionV>
-            <wp:extent cx="2720340" cy="1066800"/>
-            <wp:effectExtent l="0" t="0" r="3810" b="0"/>
+            <wp:extent cx="2654935" cy="3335655"/>
+            <wp:effectExtent l="0" t="0" r="0" b="0"/>
             <wp:wrapTopAndBottom/>
             <wp:docPr id="19" name="Immagine 19"/>
             <wp:cNvGraphicFramePr>
@@ -7089,7 +7496,7 @@
                   <pic:spPr>
                     <a:xfrm>
                       <a:off x="0" y="0"/>
-                      <a:ext cx="2720340" cy="1066800"/>
+                      <a:ext cx="2654935" cy="3335655"/>
                     </a:xfrm>
                     <a:prstGeom prst="rect">
                       <a:avLst/>
@@ -7098,20 +7505,140 @@
                 </pic:pic>
               </a:graphicData>
             </a:graphic>
+            <wp14:sizeRelH relativeFrom="margin">
+              <wp14:pctWidth>0</wp14:pctWidth>
+            </wp14:sizeRelH>
+            <wp14:sizeRelV relativeFrom="margin">
+              <wp14:pctHeight>0</wp14:pctHeight>
+            </wp14:sizeRelV>
           </wp:anchor>
         </w:drawing>
       </w:r>
-      <w:r>
-        <w:t xml:space="preserve">Un passo importante per il funzionamento del word clock è l’impostazione della connessione a internet. </w:t>
+    </w:p>
+    <w:p>
+      <w:r>
+        <w:t xml:space="preserve">Quindi vanno definite le informazioni riguardanti il server NTP e i pacchetti UPD con i dati sull’orario. </w:t>
       </w:r>
       <w:r>
         <w:br/>
-        <w:t>Ciò consente la ricezione di pacchetti che contengono le informazioni contenenti l’orario.</w:t>
-      </w:r>
-    </w:p>
-    <w:p>
-      <w:bookmarkStart w:id="24" w:name="_GoBack"/>
-      <w:bookmarkEnd w:id="24"/>
+        <w:t>Si definiscono la porta, l’indirizzo del server, la dimensione e la ricezione dei messaggi.</w:t>
+      </w:r>
+    </w:p>
+    <w:p>
+      <w:r>
+        <w:rPr>
+          <w:noProof/>
+          <w:lang w:val="it-IT"/>
+        </w:rPr>
+        <w:drawing>
+          <wp:anchor distT="0" distB="0" distL="114300" distR="114300" simplePos="0" relativeHeight="251669504" behindDoc="0" locked="0" layoutInCell="1" allowOverlap="1">
+            <wp:simplePos x="0" y="0"/>
+            <wp:positionH relativeFrom="margin">
+              <wp:align>center</wp:align>
+            </wp:positionH>
+            <wp:positionV relativeFrom="paragraph">
+              <wp:posOffset>140970</wp:posOffset>
+            </wp:positionV>
+            <wp:extent cx="2743200" cy="906780"/>
+            <wp:effectExtent l="0" t="0" r="0" b="7620"/>
+            <wp:wrapTopAndBottom/>
+            <wp:docPr id="20" name="Immagine 20"/>
+            <wp:cNvGraphicFramePr>
+              <a:graphicFrameLocks xmlns:a="http://schemas.openxmlformats.org/drawingml/2006/main" noChangeAspect="1"/>
+            </wp:cNvGraphicFramePr>
+            <a:graphic xmlns:a="http://schemas.openxmlformats.org/drawingml/2006/main">
+              <a:graphicData uri="http://schemas.openxmlformats.org/drawingml/2006/picture">
+                <pic:pic xmlns:pic="http://schemas.openxmlformats.org/drawingml/2006/picture">
+                  <pic:nvPicPr>
+                    <pic:cNvPr id="20" name="UDP.PNG"/>
+                    <pic:cNvPicPr/>
+                  </pic:nvPicPr>
+                  <pic:blipFill>
+                    <a:blip r:embed="rId28">
+                      <a:extLst>
+                        <a:ext uri="{28A0092B-C50C-407E-A947-70E740481C1C}">
+                          <a14:useLocalDpi xmlns:a14="http://schemas.microsoft.com/office/drawing/2010/main" val="0"/>
+                        </a:ext>
+                      </a:extLst>
+                    </a:blip>
+                    <a:stretch>
+                      <a:fillRect/>
+                    </a:stretch>
+                  </pic:blipFill>
+                  <pic:spPr>
+                    <a:xfrm>
+                      <a:off x="0" y="0"/>
+                      <a:ext cx="2743200" cy="906780"/>
+                    </a:xfrm>
+                    <a:prstGeom prst="rect">
+                      <a:avLst/>
+                    </a:prstGeom>
+                  </pic:spPr>
+                </pic:pic>
+              </a:graphicData>
+            </a:graphic>
+            <wp14:sizeRelH relativeFrom="margin">
+              <wp14:pctWidth>0</wp14:pctWidth>
+            </wp14:sizeRelH>
+            <wp14:sizeRelV relativeFrom="margin">
+              <wp14:pctHeight>0</wp14:pctHeight>
+            </wp14:sizeRelV>
+          </wp:anchor>
+        </w:drawing>
+      </w:r>
+      <w:r>
+        <w:br w:type="page"/>
+      </w:r>
+    </w:p>
+    <w:p>
+      <w:pPr>
+        <w:pStyle w:val="Titolo2"/>
+      </w:pPr>
+      <w:proofErr w:type="gramStart"/>
+      <w:r>
+        <w:lastRenderedPageBreak/>
+        <w:t>Setup(</w:t>
+      </w:r>
+      <w:proofErr w:type="gramEnd"/>
+      <w:r>
+        <w:t>)</w:t>
+      </w:r>
+    </w:p>
+    <w:p/>
+    <w:p>
+      <w:r>
+        <w:t xml:space="preserve">Nel </w:t>
+      </w:r>
+      <w:r>
+        <w:t>metodo di s</w:t>
+      </w:r>
+      <w:r>
+        <w:t>etup</w:t>
+      </w:r>
+      <w:r>
+        <w:t>,</w:t>
+      </w:r>
+      <w:r>
+        <w:t xml:space="preserve"> con la seguente riga di codice </w:t>
+      </w:r>
+      <w:r>
+        <w:t>impost</w:t>
+      </w:r>
+      <w:r>
+        <w:t>iamo la data e l’ora corrente sul</w:t>
+      </w:r>
+      <w:r>
+        <w:t xml:space="preserve"> </w:t>
+      </w:r>
+      <w:r>
+        <w:t>RTC</w:t>
+      </w:r>
+      <w:r>
+        <w:t>.</w:t>
+      </w:r>
+      <w:r>
+        <w:t xml:space="preserve"> </w:t>
+      </w:r>
     </w:p>
     <w:p>
       <w:r>
@@ -7126,7 +7653,7 @@
               <wp:align>center</wp:align>
             </wp:positionH>
             <wp:positionV relativeFrom="paragraph">
-              <wp:posOffset>255270</wp:posOffset>
+              <wp:posOffset>139700</wp:posOffset>
             </wp:positionV>
             <wp:extent cx="3731260" cy="482600"/>
             <wp:effectExtent l="0" t="0" r="2540" b="0"/>
@@ -7143,7 +7670,7 @@
                     <pic:cNvPicPr/>
                   </pic:nvPicPr>
                   <pic:blipFill rotWithShape="1">
-                    <a:blip r:embed="rId28">
+                    <a:blip r:embed="rId29">
                       <a:extLst>
                         <a:ext uri="{28A0092B-C50C-407E-A947-70E740481C1C}">
                           <a14:useLocalDpi xmlns:a14="http://schemas.microsoft.com/office/drawing/2010/main" val="0"/>
@@ -7182,46 +7709,35 @@
           </wp:anchor>
         </w:drawing>
       </w:r>
-      <w:r>
-        <w:t xml:space="preserve">Nel </w:t>
-      </w:r>
-      <w:r>
-        <w:t>metodo di s</w:t>
-      </w:r>
-      <w:r>
-        <w:t>etup</w:t>
-      </w:r>
-      <w:r>
-        <w:t>,</w:t>
-      </w:r>
-      <w:r>
-        <w:t xml:space="preserve"> con la seguente riga di codice </w:t>
-      </w:r>
-      <w:r>
-        <w:t>impost</w:t>
-      </w:r>
-      <w:r>
-        <w:t>iamo la data e l’ora corrente sul</w:t>
-      </w:r>
-      <w:r>
-        <w:t xml:space="preserve"> </w:t>
-      </w:r>
-      <w:r>
-        <w:t>RTC</w:t>
-      </w:r>
-      <w:r>
-        <w:t>.</w:t>
-      </w:r>
-    </w:p>
-    <w:p/>
-    <w:p>
-      <w:pPr>
-        <w:rPr>
-          <w:lang w:val="it-IT"/>
-        </w:rPr>
-      </w:pPr>
-      <w:r>
-        <w:t>In seguito nel metodo Loop() andiamo a prendere l’orario dall’RTC e inseriamo le or</w:t>
+    </w:p>
+    <w:p>
+      <w:pPr>
+        <w:rPr>
+          <w:lang w:val="it-IT"/>
+        </w:rPr>
+      </w:pPr>
+    </w:p>
+    <w:p>
+      <w:pPr>
+        <w:rPr>
+          <w:lang w:val="it-IT"/>
+        </w:rPr>
+      </w:pPr>
+      <w:r>
+        <w:t xml:space="preserve">In seguito nel metodo </w:t>
+      </w:r>
+      <w:proofErr w:type="spellStart"/>
+      <w:r>
+        <w:t>l</w:t>
+      </w:r>
+      <w:r>
+        <w:t>oop</w:t>
+      </w:r>
+      <w:bookmarkStart w:id="24" w:name="_GoBack"/>
+      <w:bookmarkEnd w:id="24"/>
+      <w:proofErr w:type="spellEnd"/>
+      <w:r>
+        <w:t xml:space="preserve"> andiamo a prendere l’orario dall’RTC e inseriamo le or</w:t>
       </w:r>
       <w:r>
         <w:t>e</w:t>
@@ -7260,7 +7776,7 @@
                     <pic:cNvPicPr/>
                   </pic:nvPicPr>
                   <pic:blipFill rotWithShape="1">
-                    <a:blip r:embed="rId29">
+                    <a:blip r:embed="rId30">
                       <a:extLst>
                         <a:ext uri="{28A0092B-C50C-407E-A947-70E740481C1C}">
                           <a14:useLocalDpi xmlns:a14="http://schemas.microsoft.com/office/drawing/2010/main" val="0"/>
@@ -7311,20 +7827,74 @@
     <w:p/>
     <w:p>
       <w:r>
-        <w:t>Nella nostra classe principale del progetto abbiamo il metodo printTime(int hour, int minute, int second) in cui svolgiamo praticamente tutte le azioni di accensione dei led. Più tardi sarà possibile trovare la spiegazioni delle parti di codice più importanti presenti in questo metodo, ma per iniziare occorre spiegare il metodo generateWord</w:t>
-      </w:r>
+        <w:t xml:space="preserve">Nella nostra classe principale del progetto abbiamo il metodo </w:t>
+      </w:r>
+      <w:proofErr w:type="spellStart"/>
+      <w:proofErr w:type="gramStart"/>
+      <w:r>
+        <w:t>printTime</w:t>
+      </w:r>
+      <w:proofErr w:type="spellEnd"/>
       <w:r>
         <w:t>(</w:t>
       </w:r>
+      <w:proofErr w:type="spellStart"/>
+      <w:proofErr w:type="gramEnd"/>
       <w:r>
         <w:t>int</w:t>
       </w:r>
-      <w:r>
-        <w:t>[]</w:t>
-      </w:r>
+      <w:proofErr w:type="spellEnd"/>
+      <w:r>
+        <w:t xml:space="preserve"> hour, </w:t>
+      </w:r>
+      <w:proofErr w:type="spellStart"/>
+      <w:r>
+        <w:t>int</w:t>
+      </w:r>
+      <w:proofErr w:type="spellEnd"/>
+      <w:r>
+        <w:t xml:space="preserve"> minute, </w:t>
+      </w:r>
+      <w:proofErr w:type="spellStart"/>
+      <w:r>
+        <w:t>int</w:t>
+      </w:r>
+      <w:proofErr w:type="spellEnd"/>
       <w:r>
         <w:t xml:space="preserve"> </w:t>
       </w:r>
+      <w:proofErr w:type="spellStart"/>
+      <w:r>
+        <w:t>second</w:t>
+      </w:r>
+      <w:proofErr w:type="spellEnd"/>
+      <w:r>
+        <w:t xml:space="preserve">) in cui svolgiamo praticamente tutte le azioni di accensione dei led. Più tardi sarà possibile trovare la spiegazioni delle parti di codice più importanti presenti in questo metodo, ma per iniziare occorre spiegare il metodo </w:t>
+      </w:r>
+      <w:proofErr w:type="spellStart"/>
+      <w:r>
+        <w:t>generateWord</w:t>
+      </w:r>
+      <w:proofErr w:type="spellEnd"/>
+      <w:r>
+        <w:t>(</w:t>
+      </w:r>
+      <w:proofErr w:type="spellStart"/>
+      <w:proofErr w:type="gramStart"/>
+      <w:r>
+        <w:t>int</w:t>
+      </w:r>
+      <w:proofErr w:type="spellEnd"/>
+      <w:r>
+        <w:t>[</w:t>
+      </w:r>
+      <w:proofErr w:type="gramEnd"/>
+      <w:r>
+        <w:t>]</w:t>
+      </w:r>
+      <w:r>
+        <w:t xml:space="preserve"> </w:t>
+      </w:r>
       <w:r>
         <w:t>word,</w:t>
       </w:r>
@@ -7358,7 +7928,6 @@
           <w:noProof/>
           <w:lang w:val="it-IT"/>
         </w:rPr>
-        <w:lastRenderedPageBreak/>
         <w:drawing>
           <wp:anchor distT="0" distB="0" distL="114300" distR="114300" simplePos="0" relativeHeight="251664384" behindDoc="0" locked="0" layoutInCell="1" allowOverlap="1" wp14:anchorId="699357BD">
             <wp:simplePos x="0" y="0"/>
@@ -7383,7 +7952,7 @@
                     <pic:cNvPicPr/>
                   </pic:nvPicPr>
                   <pic:blipFill rotWithShape="1">
-                    <a:blip r:embed="rId30">
+                    <a:blip r:embed="rId31">
                       <a:extLst>
                         <a:ext uri="{28A0092B-C50C-407E-A947-70E740481C1C}">
                           <a14:useLocalDpi xmlns:a14="http://schemas.microsoft.com/office/drawing/2010/main" val="0"/>
@@ -7440,10 +8009,31 @@
         <w:t>P</w:t>
       </w:r>
       <w:r>
-        <w:t>assiamo ora al metodo printWord(). P</w:t>
-      </w:r>
-      <w:r>
-        <w:t xml:space="preserve">er iniziare troviamo una serie di if per accendere </w:t>
+        <w:t xml:space="preserve">assiamo ora al metodo </w:t>
+      </w:r>
+      <w:proofErr w:type="spellStart"/>
+      <w:proofErr w:type="gramStart"/>
+      <w:r>
+        <w:t>printWord</w:t>
+      </w:r>
+      <w:proofErr w:type="spellEnd"/>
+      <w:r>
+        <w:t>(</w:t>
+      </w:r>
+      <w:proofErr w:type="gramEnd"/>
+      <w:r>
+        <w:t>). P</w:t>
+      </w:r>
+      <w:r>
+        <w:t xml:space="preserve">er iniziare troviamo una serie di </w:t>
+      </w:r>
+      <w:proofErr w:type="spellStart"/>
+      <w:r>
+        <w:t>if</w:t>
+      </w:r>
+      <w:proofErr w:type="spellEnd"/>
+      <w:r>
+        <w:t xml:space="preserve"> per accendere </w:t>
       </w:r>
       <w:r>
         <w:t xml:space="preserve">in verde </w:t>
@@ -7461,6 +8051,7 @@
           <w:noProof/>
           <w:lang w:val="it-IT"/>
         </w:rPr>
+        <w:lastRenderedPageBreak/>
         <w:drawing>
           <wp:anchor distT="0" distB="0" distL="114300" distR="114300" simplePos="0" relativeHeight="251663360" behindDoc="0" locked="0" layoutInCell="1" allowOverlap="1" wp14:anchorId="5B34F46D">
             <wp:simplePos x="0" y="0"/>
@@ -7485,7 +8076,7 @@
                     <pic:cNvPicPr/>
                   </pic:nvPicPr>
                   <pic:blipFill rotWithShape="1">
-                    <a:blip r:embed="rId31">
+                    <a:blip r:embed="rId32">
                       <a:extLst>
                         <a:ext uri="{28A0092B-C50C-407E-A947-70E740481C1C}">
                           <a14:useLocalDpi xmlns:a14="http://schemas.microsoft.com/office/drawing/2010/main" val="0"/>
@@ -7541,7 +8132,15 @@
     <w:p/>
     <w:p>
       <w:r>
-        <w:t xml:space="preserve">I seguenti if ed else </w:t>
+        <w:t xml:space="preserve">I seguenti </w:t>
+      </w:r>
+      <w:proofErr w:type="spellStart"/>
+      <w:r>
+        <w:t>if</w:t>
+      </w:r>
+      <w:proofErr w:type="spellEnd"/>
+      <w:r>
+        <w:t xml:space="preserve"> ed else </w:t>
       </w:r>
       <w:r>
         <w:t xml:space="preserve">servono per determinare il valore della variabile booleana “meno”. Nel caso che i minuti siano meno di 35 la variabile viene impostata a false perché la scritta “meno” non deve venire accesa nell’orologio dato che si userà “e” (ad esempio: “sono le tre </w:t>
@@ -7553,7 +8152,15 @@
         <w:t>e</w:t>
       </w:r>
       <w:r>
-        <w:t xml:space="preserve"> dieci”). Se invece i minuti sono maggiori di 35 la impostiamo a true perché la scritta “meno” deve accendersi (ad esempio: “sono le quattro </w:t>
+        <w:t xml:space="preserve"> dieci”). Se invece i minuti sono maggiori di 35 la impostiamo a </w:t>
+      </w:r>
+      <w:proofErr w:type="spellStart"/>
+      <w:r>
+        <w:t>true</w:t>
+      </w:r>
+      <w:proofErr w:type="spellEnd"/>
+      <w:r>
+        <w:t xml:space="preserve"> perché la scritta “meno” deve accendersi (ad esempio: “sono le quattro </w:t>
       </w:r>
       <w:r>
         <w:rPr>
@@ -7596,7 +8203,7 @@
                     <pic:cNvPicPr/>
                   </pic:nvPicPr>
                   <pic:blipFill rotWithShape="1">
-                    <a:blip r:embed="rId32">
+                    <a:blip r:embed="rId33">
                       <a:extLst>
                         <a:ext uri="{28A0092B-C50C-407E-A947-70E740481C1C}">
                           <a14:useLocalDpi xmlns:a14="http://schemas.microsoft.com/office/drawing/2010/main" val="0"/>
@@ -7760,6 +8367,7 @@
                 <w:lang w:val="en-GB" w:eastAsia="en-US"/>
               </w:rPr>
             </w:pPr>
+            <w:proofErr w:type="spellStart"/>
             <w:r>
               <w:rPr>
                 <w:b/>
@@ -7769,6 +8377,7 @@
               </w:rPr>
               <w:t>Riferimento</w:t>
             </w:r>
+            <w:proofErr w:type="spellEnd"/>
             <w:r>
               <w:rPr>
                 <w:sz w:val="18"/>
@@ -7900,6 +8509,7 @@
                 <w:szCs w:val="18"/>
               </w:rPr>
             </w:pPr>
+            <w:proofErr w:type="spellStart"/>
             <w:r>
               <w:rPr>
                 <w:b/>
@@ -7908,6 +8518,7 @@
               </w:rPr>
               <w:t>Descrizione</w:t>
             </w:r>
+            <w:proofErr w:type="spellEnd"/>
             <w:r>
               <w:rPr>
                 <w:b/>
@@ -7962,6 +8573,7 @@
                 <w:szCs w:val="18"/>
               </w:rPr>
             </w:pPr>
+            <w:proofErr w:type="spellStart"/>
             <w:r>
               <w:rPr>
                 <w:b/>
@@ -7970,6 +8582,7 @@
               </w:rPr>
               <w:t>Prerequisiti</w:t>
             </w:r>
+            <w:proofErr w:type="spellEnd"/>
             <w:r>
               <w:rPr>
                 <w:b/>
@@ -8003,6 +8616,7 @@
               </w:rPr>
               <w:t xml:space="preserve">Store on local PC: Profile_1.2.001.xml (appendix </w:t>
             </w:r>
+            <w:proofErr w:type="spellStart"/>
             <w:r>
               <w:rPr>
                 <w:sz w:val="18"/>
@@ -8011,6 +8625,7 @@
               </w:rPr>
               <w:t>n_n</w:t>
             </w:r>
+            <w:proofErr w:type="spellEnd"/>
             <w:r>
               <w:rPr>
                 <w:sz w:val="18"/>
@@ -8018,6 +8633,7 @@
               </w:rPr>
               <w:t xml:space="preserve">) and Cards_1.2.001.txt (appendix </w:t>
             </w:r>
+            <w:proofErr w:type="spellStart"/>
             <w:r>
               <w:rPr>
                 <w:sz w:val="18"/>
@@ -8026,6 +8642,7 @@
               </w:rPr>
               <w:t>n_n</w:t>
             </w:r>
+            <w:proofErr w:type="spellEnd"/>
             <w:r>
               <w:rPr>
                 <w:sz w:val="18"/>
@@ -8070,6 +8687,7 @@
                 <w:szCs w:val="18"/>
               </w:rPr>
             </w:pPr>
+            <w:proofErr w:type="spellStart"/>
             <w:r>
               <w:rPr>
                 <w:b/>
@@ -8078,6 +8696,7 @@
               </w:rPr>
               <w:t>Procedura</w:t>
             </w:r>
+            <w:proofErr w:type="spellEnd"/>
             <w:r>
               <w:rPr>
                 <w:b/>
@@ -8244,7 +8863,23 @@
                 <w:szCs w:val="18"/>
               </w:rPr>
               <w:br/>
-              <w:t>Click the imsi card link</w:t>
+              <w:t xml:space="preserve">Click the </w:t>
+            </w:r>
+            <w:proofErr w:type="spellStart"/>
+            <w:r>
+              <w:rPr>
+                <w:sz w:val="18"/>
+                <w:szCs w:val="18"/>
+              </w:rPr>
+              <w:t>imsi</w:t>
+            </w:r>
+            <w:proofErr w:type="spellEnd"/>
+            <w:r>
+              <w:rPr>
+                <w:sz w:val="18"/>
+                <w:szCs w:val="18"/>
+              </w:rPr>
+              <w:t xml:space="preserve"> card link</w:t>
             </w:r>
             <w:r>
               <w:rPr>
@@ -8292,7 +8927,287 @@
                 <w:szCs w:val="16"/>
                 <w:lang w:eastAsia="ja-JP"/>
               </w:rPr>
-              <w:t>SELECT imsi, dir, keyset, cntr, rawtohex(kickey), rawtohex(kidkey), rawtohex(kikkey), rawtohex(chv), rawtohex(dap)FROM otacardkey a where imsi='340041795924770' ORDER BY keyset;</w:t>
+              <w:t xml:space="preserve">SELECT </w:t>
+            </w:r>
+            <w:proofErr w:type="spellStart"/>
+            <w:r>
+              <w:rPr>
+                <w:rFonts w:ascii="Courier New" w:eastAsia="MS Mincho" w:hAnsi="Courier New" w:cs="Courier New"/>
+                <w:sz w:val="16"/>
+                <w:szCs w:val="16"/>
+                <w:lang w:eastAsia="ja-JP"/>
+              </w:rPr>
+              <w:t>imsi</w:t>
+            </w:r>
+            <w:proofErr w:type="spellEnd"/>
+            <w:r>
+              <w:rPr>
+                <w:rFonts w:ascii="Courier New" w:eastAsia="MS Mincho" w:hAnsi="Courier New" w:cs="Courier New"/>
+                <w:sz w:val="16"/>
+                <w:szCs w:val="16"/>
+                <w:lang w:eastAsia="ja-JP"/>
+              </w:rPr>
+              <w:t xml:space="preserve">, </w:t>
+            </w:r>
+            <w:proofErr w:type="spellStart"/>
+            <w:r>
+              <w:rPr>
+                <w:rFonts w:ascii="Courier New" w:eastAsia="MS Mincho" w:hAnsi="Courier New" w:cs="Courier New"/>
+                <w:sz w:val="16"/>
+                <w:szCs w:val="16"/>
+                <w:lang w:eastAsia="ja-JP"/>
+              </w:rPr>
+              <w:t>dir</w:t>
+            </w:r>
+            <w:proofErr w:type="spellEnd"/>
+            <w:r>
+              <w:rPr>
+                <w:rFonts w:ascii="Courier New" w:eastAsia="MS Mincho" w:hAnsi="Courier New" w:cs="Courier New"/>
+                <w:sz w:val="16"/>
+                <w:szCs w:val="16"/>
+                <w:lang w:eastAsia="ja-JP"/>
+              </w:rPr>
+              <w:t xml:space="preserve">, keyset, </w:t>
+            </w:r>
+            <w:proofErr w:type="spellStart"/>
+            <w:r>
+              <w:rPr>
+                <w:rFonts w:ascii="Courier New" w:eastAsia="MS Mincho" w:hAnsi="Courier New" w:cs="Courier New"/>
+                <w:sz w:val="16"/>
+                <w:szCs w:val="16"/>
+                <w:lang w:eastAsia="ja-JP"/>
+              </w:rPr>
+              <w:t>cntr</w:t>
+            </w:r>
+            <w:proofErr w:type="spellEnd"/>
+            <w:r>
+              <w:rPr>
+                <w:rFonts w:ascii="Courier New" w:eastAsia="MS Mincho" w:hAnsi="Courier New" w:cs="Courier New"/>
+                <w:sz w:val="16"/>
+                <w:szCs w:val="16"/>
+                <w:lang w:eastAsia="ja-JP"/>
+              </w:rPr>
+              <w:t xml:space="preserve">, </w:t>
+            </w:r>
+            <w:proofErr w:type="spellStart"/>
+            <w:r>
+              <w:rPr>
+                <w:rFonts w:ascii="Courier New" w:eastAsia="MS Mincho" w:hAnsi="Courier New" w:cs="Courier New"/>
+                <w:sz w:val="16"/>
+                <w:szCs w:val="16"/>
+                <w:lang w:eastAsia="ja-JP"/>
+              </w:rPr>
+              <w:t>rawtohex</w:t>
+            </w:r>
+            <w:proofErr w:type="spellEnd"/>
+            <w:r>
+              <w:rPr>
+                <w:rFonts w:ascii="Courier New" w:eastAsia="MS Mincho" w:hAnsi="Courier New" w:cs="Courier New"/>
+                <w:sz w:val="16"/>
+                <w:szCs w:val="16"/>
+                <w:lang w:eastAsia="ja-JP"/>
+              </w:rPr>
+              <w:t>(</w:t>
+            </w:r>
+            <w:proofErr w:type="spellStart"/>
+            <w:r>
+              <w:rPr>
+                <w:rFonts w:ascii="Courier New" w:eastAsia="MS Mincho" w:hAnsi="Courier New" w:cs="Courier New"/>
+                <w:sz w:val="16"/>
+                <w:szCs w:val="16"/>
+                <w:lang w:eastAsia="ja-JP"/>
+              </w:rPr>
+              <w:t>kickey</w:t>
+            </w:r>
+            <w:proofErr w:type="spellEnd"/>
+            <w:r>
+              <w:rPr>
+                <w:rFonts w:ascii="Courier New" w:eastAsia="MS Mincho" w:hAnsi="Courier New" w:cs="Courier New"/>
+                <w:sz w:val="16"/>
+                <w:szCs w:val="16"/>
+                <w:lang w:eastAsia="ja-JP"/>
+              </w:rPr>
+              <w:t xml:space="preserve">), </w:t>
+            </w:r>
+            <w:proofErr w:type="spellStart"/>
+            <w:r>
+              <w:rPr>
+                <w:rFonts w:ascii="Courier New" w:eastAsia="MS Mincho" w:hAnsi="Courier New" w:cs="Courier New"/>
+                <w:sz w:val="16"/>
+                <w:szCs w:val="16"/>
+                <w:lang w:eastAsia="ja-JP"/>
+              </w:rPr>
+              <w:t>rawtohex</w:t>
+            </w:r>
+            <w:proofErr w:type="spellEnd"/>
+            <w:r>
+              <w:rPr>
+                <w:rFonts w:ascii="Courier New" w:eastAsia="MS Mincho" w:hAnsi="Courier New" w:cs="Courier New"/>
+                <w:sz w:val="16"/>
+                <w:szCs w:val="16"/>
+                <w:lang w:eastAsia="ja-JP"/>
+              </w:rPr>
+              <w:t>(</w:t>
+            </w:r>
+            <w:proofErr w:type="spellStart"/>
+            <w:r>
+              <w:rPr>
+                <w:rFonts w:ascii="Courier New" w:eastAsia="MS Mincho" w:hAnsi="Courier New" w:cs="Courier New"/>
+                <w:sz w:val="16"/>
+                <w:szCs w:val="16"/>
+                <w:lang w:eastAsia="ja-JP"/>
+              </w:rPr>
+              <w:t>kidkey</w:t>
+            </w:r>
+            <w:proofErr w:type="spellEnd"/>
+            <w:r>
+              <w:rPr>
+                <w:rFonts w:ascii="Courier New" w:eastAsia="MS Mincho" w:hAnsi="Courier New" w:cs="Courier New"/>
+                <w:sz w:val="16"/>
+                <w:szCs w:val="16"/>
+                <w:lang w:eastAsia="ja-JP"/>
+              </w:rPr>
+              <w:t xml:space="preserve">), </w:t>
+            </w:r>
+            <w:proofErr w:type="spellStart"/>
+            <w:r>
+              <w:rPr>
+                <w:rFonts w:ascii="Courier New" w:eastAsia="MS Mincho" w:hAnsi="Courier New" w:cs="Courier New"/>
+                <w:sz w:val="16"/>
+                <w:szCs w:val="16"/>
+                <w:lang w:eastAsia="ja-JP"/>
+              </w:rPr>
+              <w:t>rawtohex</w:t>
+            </w:r>
+            <w:proofErr w:type="spellEnd"/>
+            <w:r>
+              <w:rPr>
+                <w:rFonts w:ascii="Courier New" w:eastAsia="MS Mincho" w:hAnsi="Courier New" w:cs="Courier New"/>
+                <w:sz w:val="16"/>
+                <w:szCs w:val="16"/>
+                <w:lang w:eastAsia="ja-JP"/>
+              </w:rPr>
+              <w:t>(</w:t>
+            </w:r>
+            <w:proofErr w:type="spellStart"/>
+            <w:r>
+              <w:rPr>
+                <w:rFonts w:ascii="Courier New" w:eastAsia="MS Mincho" w:hAnsi="Courier New" w:cs="Courier New"/>
+                <w:sz w:val="16"/>
+                <w:szCs w:val="16"/>
+                <w:lang w:eastAsia="ja-JP"/>
+              </w:rPr>
+              <w:t>kikkey</w:t>
+            </w:r>
+            <w:proofErr w:type="spellEnd"/>
+            <w:r>
+              <w:rPr>
+                <w:rFonts w:ascii="Courier New" w:eastAsia="MS Mincho" w:hAnsi="Courier New" w:cs="Courier New"/>
+                <w:sz w:val="16"/>
+                <w:szCs w:val="16"/>
+                <w:lang w:eastAsia="ja-JP"/>
+              </w:rPr>
+              <w:t xml:space="preserve">), </w:t>
+            </w:r>
+            <w:proofErr w:type="spellStart"/>
+            <w:r>
+              <w:rPr>
+                <w:rFonts w:ascii="Courier New" w:eastAsia="MS Mincho" w:hAnsi="Courier New" w:cs="Courier New"/>
+                <w:sz w:val="16"/>
+                <w:szCs w:val="16"/>
+                <w:lang w:eastAsia="ja-JP"/>
+              </w:rPr>
+              <w:t>rawtohex</w:t>
+            </w:r>
+            <w:proofErr w:type="spellEnd"/>
+            <w:r>
+              <w:rPr>
+                <w:rFonts w:ascii="Courier New" w:eastAsia="MS Mincho" w:hAnsi="Courier New" w:cs="Courier New"/>
+                <w:sz w:val="16"/>
+                <w:szCs w:val="16"/>
+                <w:lang w:eastAsia="ja-JP"/>
+              </w:rPr>
+              <w:t>(</w:t>
+            </w:r>
+            <w:proofErr w:type="spellStart"/>
+            <w:r>
+              <w:rPr>
+                <w:rFonts w:ascii="Courier New" w:eastAsia="MS Mincho" w:hAnsi="Courier New" w:cs="Courier New"/>
+                <w:sz w:val="16"/>
+                <w:szCs w:val="16"/>
+                <w:lang w:eastAsia="ja-JP"/>
+              </w:rPr>
+              <w:t>chv</w:t>
+            </w:r>
+            <w:proofErr w:type="spellEnd"/>
+            <w:r>
+              <w:rPr>
+                <w:rFonts w:ascii="Courier New" w:eastAsia="MS Mincho" w:hAnsi="Courier New" w:cs="Courier New"/>
+                <w:sz w:val="16"/>
+                <w:szCs w:val="16"/>
+                <w:lang w:eastAsia="ja-JP"/>
+              </w:rPr>
+              <w:t xml:space="preserve">), </w:t>
+            </w:r>
+            <w:proofErr w:type="spellStart"/>
+            <w:r>
+              <w:rPr>
+                <w:rFonts w:ascii="Courier New" w:eastAsia="MS Mincho" w:hAnsi="Courier New" w:cs="Courier New"/>
+                <w:sz w:val="16"/>
+                <w:szCs w:val="16"/>
+                <w:lang w:eastAsia="ja-JP"/>
+              </w:rPr>
+              <w:t>rawtohex</w:t>
+            </w:r>
+            <w:proofErr w:type="spellEnd"/>
+            <w:r>
+              <w:rPr>
+                <w:rFonts w:ascii="Courier New" w:eastAsia="MS Mincho" w:hAnsi="Courier New" w:cs="Courier New"/>
+                <w:sz w:val="16"/>
+                <w:szCs w:val="16"/>
+                <w:lang w:eastAsia="ja-JP"/>
+              </w:rPr>
+              <w:t xml:space="preserve">(dap)FROM </w:t>
+            </w:r>
+            <w:proofErr w:type="spellStart"/>
+            <w:r>
+              <w:rPr>
+                <w:rFonts w:ascii="Courier New" w:eastAsia="MS Mincho" w:hAnsi="Courier New" w:cs="Courier New"/>
+                <w:sz w:val="16"/>
+                <w:szCs w:val="16"/>
+                <w:lang w:eastAsia="ja-JP"/>
+              </w:rPr>
+              <w:t>otacardkey</w:t>
+            </w:r>
+            <w:proofErr w:type="spellEnd"/>
+            <w:r>
+              <w:rPr>
+                <w:rFonts w:ascii="Courier New" w:eastAsia="MS Mincho" w:hAnsi="Courier New" w:cs="Courier New"/>
+                <w:sz w:val="16"/>
+                <w:szCs w:val="16"/>
+                <w:lang w:eastAsia="ja-JP"/>
+              </w:rPr>
+              <w:t xml:space="preserve"> a where </w:t>
+            </w:r>
+            <w:proofErr w:type="spellStart"/>
+            <w:r>
+              <w:rPr>
+                <w:rFonts w:ascii="Courier New" w:eastAsia="MS Mincho" w:hAnsi="Courier New" w:cs="Courier New"/>
+                <w:sz w:val="16"/>
+                <w:szCs w:val="16"/>
+                <w:lang w:eastAsia="ja-JP"/>
+              </w:rPr>
+              <w:t>imsi</w:t>
+            </w:r>
+            <w:proofErr w:type="spellEnd"/>
+            <w:r>
+              <w:rPr>
+                <w:rFonts w:ascii="Courier New" w:eastAsia="MS Mincho" w:hAnsi="Courier New" w:cs="Courier New"/>
+                <w:sz w:val="16"/>
+                <w:szCs w:val="16"/>
+                <w:lang w:eastAsia="ja-JP"/>
+              </w:rPr>
+              <w:t>='340041795924770' ORDER BY keyset;</w:t>
             </w:r>
           </w:p>
         </w:tc>
@@ -8315,14 +9230,34 @@
                 <w:szCs w:val="18"/>
               </w:rPr>
             </w:pPr>
+            <w:proofErr w:type="spellStart"/>
             <w:r>
               <w:rPr>
                 <w:b/>
                 <w:sz w:val="18"/>
                 <w:szCs w:val="18"/>
               </w:rPr>
-              <w:t>Risultati attesi</w:t>
+              <w:t>Risultati</w:t>
             </w:r>
+            <w:proofErr w:type="spellEnd"/>
+            <w:r>
+              <w:rPr>
+                <w:b/>
+                <w:sz w:val="18"/>
+                <w:szCs w:val="18"/>
+              </w:rPr>
+              <w:t xml:space="preserve"> </w:t>
+            </w:r>
+            <w:proofErr w:type="spellStart"/>
+            <w:r>
+              <w:rPr>
+                <w:b/>
+                <w:sz w:val="18"/>
+                <w:szCs w:val="18"/>
+              </w:rPr>
+              <w:t>attesi</w:t>
+            </w:r>
+            <w:proofErr w:type="spellEnd"/>
             <w:r>
               <w:rPr>
                 <w:b/>
@@ -8354,7 +9289,23 @@
                 <w:sz w:val="18"/>
                 <w:szCs w:val="18"/>
               </w:rPr>
-              <w:t>Keys visible in the DB (OtaCardKey) but not visible in the GUI (Card details)</w:t>
+              <w:t>Keys visible in the DB (</w:t>
+            </w:r>
+            <w:proofErr w:type="spellStart"/>
+            <w:r>
+              <w:rPr>
+                <w:sz w:val="18"/>
+                <w:szCs w:val="18"/>
+              </w:rPr>
+              <w:t>OtaCardKey</w:t>
+            </w:r>
+            <w:proofErr w:type="spellEnd"/>
+            <w:r>
+              <w:rPr>
+                <w:sz w:val="18"/>
+                <w:szCs w:val="18"/>
+              </w:rPr>
+              <w:t>) but not visible in the GUI (Card details)</w:t>
             </w:r>
           </w:p>
         </w:tc>
@@ -8483,7 +9434,35 @@
         <w:rPr>
           <w:lang w:val="it-IT"/>
         </w:rPr>
-        <w:t>Consuntivo del tempo di lavoro effettivo e considerazioni riguardo le differenze rispetto alla pianificazione (cap 1.7) (ad esempio Gannt consuntivo).</w:t>
+        <w:t>Consuntivo del tempo di lavoro effettivo e considerazioni riguardo le differenze rispetto alla pianificazione (</w:t>
+      </w:r>
+      <w:proofErr w:type="spellStart"/>
+      <w:r>
+        <w:rPr>
+          <w:lang w:val="it-IT"/>
+        </w:rPr>
+        <w:t>cap</w:t>
+      </w:r>
+      <w:proofErr w:type="spellEnd"/>
+      <w:r>
+        <w:rPr>
+          <w:lang w:val="it-IT"/>
+        </w:rPr>
+        <w:t xml:space="preserve"> 1.7) (ad esempio </w:t>
+      </w:r>
+      <w:proofErr w:type="spellStart"/>
+      <w:r>
+        <w:rPr>
+          <w:lang w:val="it-IT"/>
+        </w:rPr>
+        <w:t>Gannt</w:t>
+      </w:r>
+      <w:proofErr w:type="spellEnd"/>
+      <w:r>
+        <w:rPr>
+          <w:lang w:val="it-IT"/>
+        </w:rPr>
+        <w:t xml:space="preserve"> consuntivo).</w:t>
       </w:r>
     </w:p>
     <w:p>
@@ -8601,8 +9580,16 @@
         <w:rPr>
           <w:lang w:val="it-IT"/>
         </w:rPr>
-        <w:t xml:space="preserve"> ecc</w:t>
-      </w:r>
+        <w:t xml:space="preserve"> </w:t>
+      </w:r>
+      <w:proofErr w:type="spellStart"/>
+      <w:r>
+        <w:rPr>
+          <w:lang w:val="it-IT"/>
+        </w:rPr>
+        <w:t>ecc</w:t>
+      </w:r>
+      <w:proofErr w:type="spellEnd"/>
     </w:p>
     <w:p>
       <w:pPr>
@@ -8653,6 +9640,7 @@
         </w:rPr>
         <w:t xml:space="preserve">Cosa ho imparato in questo progetto? </w:t>
       </w:r>
+      <w:proofErr w:type="spellStart"/>
       <w:r>
         <w:rPr>
           <w:lang w:val="it-IT"/>
@@ -8665,6 +9653,7 @@
         </w:rPr>
         <w:t>cc</w:t>
       </w:r>
+      <w:proofErr w:type="spellEnd"/>
     </w:p>
     <w:p>
       <w:pPr>
@@ -8734,6 +9723,7 @@
         </w:rPr>
         <w:t xml:space="preserve">Massimo Del Fedele, </w:t>
       </w:r>
+      <w:proofErr w:type="spellStart"/>
       <w:r>
         <w:rPr>
           <w:i/>
@@ -8741,6 +9731,7 @@
         </w:rPr>
         <w:t>Fishino</w:t>
       </w:r>
+      <w:proofErr w:type="spellEnd"/>
       <w:r>
         <w:rPr>
           <w:lang w:val="it-IT"/>
@@ -8751,8 +9742,16 @@
         <w:rPr>
           <w:lang w:val="it-IT"/>
         </w:rPr>
-        <w:t>Futura Group srl</w:t>
-      </w:r>
+        <w:t xml:space="preserve">Futura Group </w:t>
+      </w:r>
+      <w:proofErr w:type="spellStart"/>
+      <w:r>
+        <w:rPr>
+          <w:lang w:val="it-IT"/>
+        </w:rPr>
+        <w:t>srl</w:t>
+      </w:r>
+      <w:proofErr w:type="spellEnd"/>
       <w:r>
         <w:rPr>
           <w:lang w:val="it-IT"/>
@@ -8766,11 +9765,13 @@
       </w:pPr>
       <w:bookmarkStart w:id="45" w:name="_Toc461179234"/>
       <w:bookmarkStart w:id="46" w:name="_Toc5363507"/>
+      <w:proofErr w:type="spellStart"/>
       <w:r>
         <w:t>Sitografia</w:t>
       </w:r>
       <w:bookmarkEnd w:id="45"/>
       <w:bookmarkEnd w:id="46"/>
+      <w:proofErr w:type="spellEnd"/>
     </w:p>
     <w:p>
       <w:pPr>
@@ -8783,7 +9784,7 @@
           <w:lang w:val="it-IT"/>
         </w:rPr>
       </w:pPr>
-      <w:hyperlink r:id="rId33" w:history="1">
+      <w:hyperlink r:id="rId34" w:history="1">
         <w:r>
           <w:rPr>
             <w:rStyle w:val="Collegamentoipertestuale"/>
@@ -8803,7 +9804,31 @@
           <w:i/>
           <w:lang w:val="it-IT"/>
         </w:rPr>
-        <w:t>documentazione fishino uno</w:t>
+        <w:t xml:space="preserve">documentazione </w:t>
+      </w:r>
+      <w:proofErr w:type="spellStart"/>
+      <w:r>
+        <w:rPr>
+          <w:i/>
+          <w:lang w:val="it-IT"/>
+        </w:rPr>
+        <w:t>fishino</w:t>
+      </w:r>
+      <w:proofErr w:type="spellEnd"/>
+      <w:r>
+        <w:rPr>
+          <w:i/>
+          <w:lang w:val="it-IT"/>
+        </w:rPr>
+        <w:t xml:space="preserve"> </w:t>
+      </w:r>
+      <w:proofErr w:type="gramStart"/>
+      <w:r>
+        <w:rPr>
+          <w:i/>
+          <w:lang w:val="it-IT"/>
+        </w:rPr>
+        <w:t>uno</w:t>
       </w:r>
       <w:r>
         <w:rPr>
@@ -8817,6 +9842,7 @@
         </w:rPr>
         <w:t>15.02.2019</w:t>
       </w:r>
+      <w:proofErr w:type="gramEnd"/>
     </w:p>
     <w:p>
       <w:pPr>
@@ -8829,7 +9855,7 @@
           <w:lang w:val="en-US"/>
         </w:rPr>
       </w:pPr>
-      <w:hyperlink r:id="rId34" w:history="1">
+      <w:hyperlink r:id="rId35" w:history="1">
         <w:r>
           <w:rPr>
             <w:rStyle w:val="Collegamentoipertestuale"/>
@@ -8872,7 +9898,7 @@
           <w:numId w:val="35"/>
         </w:numPr>
       </w:pPr>
-      <w:hyperlink r:id="rId35" w:history="1">
+      <w:hyperlink r:id="rId36" w:history="1">
         <w:r>
           <w:rPr>
             <w:rStyle w:val="Collegamentoipertestuale"/>
@@ -8887,7 +9913,21 @@
         <w:rPr>
           <w:i/>
         </w:rPr>
-        <w:t>caricamento wireless degli sketch (ota)</w:t>
+        <w:t>caricamento wireless degli sketch (</w:t>
+      </w:r>
+      <w:proofErr w:type="spellStart"/>
+      <w:r>
+        <w:rPr>
+          <w:i/>
+        </w:rPr>
+        <w:t>ota</w:t>
+      </w:r>
+      <w:proofErr w:type="spellEnd"/>
+      <w:r>
+        <w:rPr>
+          <w:i/>
+        </w:rPr>
+        <w:t>)</w:t>
       </w:r>
       <w:r>
         <w:t>, 22.02.2019</w:t>
@@ -8901,7 +9941,7 @@
           <w:numId w:val="35"/>
         </w:numPr>
       </w:pPr>
-      <w:hyperlink r:id="rId36" w:history="1">
+      <w:hyperlink r:id="rId37" w:history="1">
         <w:r>
           <w:rPr>
             <w:rStyle w:val="Collegamentoipertestuale"/>
@@ -8936,7 +9976,7 @@
           <w:numId w:val="35"/>
         </w:numPr>
       </w:pPr>
-      <w:hyperlink r:id="rId37" w:history="1">
+      <w:hyperlink r:id="rId38" w:history="1">
         <w:r>
           <w:rPr>
             <w:rStyle w:val="Collegamentoipertestuale"/>
@@ -8965,7 +10005,7 @@
           <w:numId w:val="35"/>
         </w:numPr>
       </w:pPr>
-      <w:hyperlink r:id="rId38" w:history="1">
+      <w:hyperlink r:id="rId39" w:history="1">
         <w:r>
           <w:rPr>
             <w:rStyle w:val="Collegamentoipertestuale"/>
@@ -8976,12 +10016,56 @@
       <w:r>
         <w:t xml:space="preserve">, </w:t>
       </w:r>
+      <w:proofErr w:type="spellStart"/>
       <w:r>
         <w:rPr>
           <w:i/>
         </w:rPr>
-        <w:t>packages per l'ide di arduino – fishino</w:t>
-      </w:r>
+        <w:t>packages</w:t>
+      </w:r>
+      <w:proofErr w:type="spellEnd"/>
+      <w:r>
+        <w:rPr>
+          <w:i/>
+        </w:rPr>
+        <w:t xml:space="preserve"> per </w:t>
+      </w:r>
+      <w:proofErr w:type="spellStart"/>
+      <w:r>
+        <w:rPr>
+          <w:i/>
+        </w:rPr>
+        <w:t>l'ide</w:t>
+      </w:r>
+      <w:proofErr w:type="spellEnd"/>
+      <w:r>
+        <w:rPr>
+          <w:i/>
+        </w:rPr>
+        <w:t xml:space="preserve"> di </w:t>
+      </w:r>
+      <w:proofErr w:type="spellStart"/>
+      <w:r>
+        <w:rPr>
+          <w:i/>
+        </w:rPr>
+        <w:t>arduino</w:t>
+      </w:r>
+      <w:proofErr w:type="spellEnd"/>
+      <w:r>
+        <w:rPr>
+          <w:i/>
+        </w:rPr>
+        <w:t xml:space="preserve"> – </w:t>
+      </w:r>
+      <w:proofErr w:type="spellStart"/>
+      <w:r>
+        <w:rPr>
+          <w:i/>
+        </w:rPr>
+        <w:t>fishino</w:t>
+      </w:r>
+      <w:proofErr w:type="spellEnd"/>
       <w:r>
         <w:t>, 22.02.19</w:t>
       </w:r>
@@ -8994,7 +10078,7 @@
           <w:numId w:val="35"/>
         </w:numPr>
       </w:pPr>
-      <w:hyperlink r:id="rId39" w:history="1">
+      <w:hyperlink r:id="rId40" w:history="1">
         <w:r>
           <w:rPr>
             <w:rStyle w:val="Collegamentoipertestuale"/>
@@ -9021,8 +10105,16 @@
         <w:rPr>
           <w:i/>
         </w:rPr>
-        <w:t xml:space="preserve"> NeoPixel</w:t>
-      </w:r>
+        <w:t xml:space="preserve"> </w:t>
+      </w:r>
+      <w:proofErr w:type="spellStart"/>
+      <w:r>
+        <w:rPr>
+          <w:i/>
+        </w:rPr>
+        <w:t>NeoPixel</w:t>
+      </w:r>
+      <w:proofErr w:type="spellEnd"/>
       <w:r>
         <w:t>, 22.02.2019</w:t>
       </w:r>
@@ -9035,7 +10127,7 @@
           <w:numId w:val="35"/>
         </w:numPr>
       </w:pPr>
-      <w:hyperlink r:id="rId40" w:history="1">
+      <w:hyperlink r:id="rId41" w:history="1">
         <w:r>
           <w:rPr>
             <w:rStyle w:val="Collegamentoipertestuale"/>
@@ -9050,14 +10142,22 @@
         <w:rPr>
           <w:i/>
         </w:rPr>
-        <w:t>librerie – F</w:t>
-      </w:r>
+        <w:t xml:space="preserve">librerie – </w:t>
+      </w:r>
+      <w:proofErr w:type="spellStart"/>
       <w:r>
         <w:rPr>
           <w:i/>
         </w:rPr>
+        <w:t>F</w:t>
+      </w:r>
+      <w:r>
+        <w:rPr>
+          <w:i/>
+        </w:rPr>
         <w:t>ishino</w:t>
       </w:r>
+      <w:proofErr w:type="spellEnd"/>
       <w:r>
         <w:t>, 22.02.2019</w:t>
       </w:r>
@@ -9073,7 +10173,7 @@
           <w:lang w:val="en-US"/>
         </w:rPr>
       </w:pPr>
-      <w:hyperlink r:id="rId41" w:history="1">
+      <w:hyperlink r:id="rId42" w:history="1">
         <w:r>
           <w:rPr>
             <w:rStyle w:val="Collegamentoipertestuale"/>
@@ -9093,15 +10193,24 @@
           <w:i/>
           <w:lang w:val="en-US"/>
         </w:rPr>
-        <w:t>drivers – F</w:t>
-      </w:r>
+        <w:t xml:space="preserve">drivers – </w:t>
+      </w:r>
+      <w:proofErr w:type="spellStart"/>
       <w:r>
         <w:rPr>
           <w:i/>
           <w:lang w:val="en-US"/>
         </w:rPr>
+        <w:t>F</w:t>
+      </w:r>
+      <w:r>
+        <w:rPr>
+          <w:i/>
+          <w:lang w:val="en-US"/>
+        </w:rPr>
         <w:t>ishino</w:t>
       </w:r>
+      <w:proofErr w:type="spellEnd"/>
       <w:r>
         <w:rPr>
           <w:lang w:val="en-US"/>
@@ -9120,7 +10229,7 @@
           <w:lang w:val="it-IT"/>
         </w:rPr>
       </w:pPr>
-      <w:hyperlink r:id="rId42" w:history="1">
+      <w:hyperlink r:id="rId43" w:history="1">
         <w:r>
           <w:rPr>
             <w:rStyle w:val="Collegamentoipertestuale"/>
@@ -9139,13 +10248,27 @@
         <w:rPr>
           <w:lang w:val="it-IT"/>
         </w:rPr>
-        <w:t>RTC del F</w:t>
-      </w:r>
-      <w:r>
-        <w:rPr>
-          <w:lang w:val="it-IT"/>
-        </w:rPr>
-        <w:t>ishino, 27.02.2019</w:t>
+        <w:t xml:space="preserve">RTC del </w:t>
+      </w:r>
+      <w:proofErr w:type="spellStart"/>
+      <w:r>
+        <w:rPr>
+          <w:lang w:val="it-IT"/>
+        </w:rPr>
+        <w:t>F</w:t>
+      </w:r>
+      <w:r>
+        <w:rPr>
+          <w:lang w:val="it-IT"/>
+        </w:rPr>
+        <w:t>ishino</w:t>
+      </w:r>
+      <w:proofErr w:type="spellEnd"/>
+      <w:r>
+        <w:rPr>
+          <w:lang w:val="it-IT"/>
+        </w:rPr>
+        <w:t>, 27.02.2019</w:t>
       </w:r>
     </w:p>
     <w:p>
@@ -9304,8 +10427,16 @@
         <w:rPr>
           <w:lang w:val="it-IT"/>
         </w:rPr>
-        <w:t>Mandato e/o Qdc</w:t>
-      </w:r>
+        <w:t xml:space="preserve">Mandato e/o </w:t>
+      </w:r>
+      <w:proofErr w:type="spellStart"/>
+      <w:r>
+        <w:rPr>
+          <w:lang w:val="it-IT"/>
+        </w:rPr>
+        <w:t>Qdc</w:t>
+      </w:r>
+      <w:proofErr w:type="spellEnd"/>
     </w:p>
     <w:p>
       <w:pPr>
@@ -9338,7 +10469,7 @@
       </w:pPr>
     </w:p>
     <w:sectPr>
-      <w:footerReference w:type="first" r:id="rId43"/>
+      <w:footerReference w:type="first" r:id="rId44"/>
       <w:pgSz w:w="11906" w:h="16838"/>
       <w:pgMar w:top="1985" w:right="1134" w:bottom="1418" w:left="1134" w:header="567" w:footer="567" w:gutter="0"/>
       <w:cols w:space="720"/>
@@ -9484,8 +10615,16 @@
             <w:rPr>
               <w:lang w:val="it-IT"/>
             </w:rPr>
-            <w:t>Gabriele Alessi, Mattia Lazzaroni, Paolo Claudio Weishaupt</w:t>
+            <w:t xml:space="preserve">Gabriele Alessi, Mattia Lazzaroni, Paolo Claudio </w:t>
           </w:r>
+          <w:proofErr w:type="spellStart"/>
+          <w:r>
+            <w:rPr>
+              <w:lang w:val="it-IT"/>
+            </w:rPr>
+            <w:t>Weishaupt</w:t>
+          </w:r>
+          <w:proofErr w:type="spellEnd"/>
         </w:p>
       </w:tc>
     </w:tr>
@@ -9909,7 +11048,7 @@
               <w:noProof/>
               <w:snapToGrid w:val="0"/>
             </w:rPr>
-            <w:t>20</w:t>
+            <w:t>21</w:t>
           </w:r>
           <w:r>
             <w:rPr>
@@ -9952,7 +11091,7 @@
               <w:noProof/>
               <w:snapToGrid w:val="0"/>
             </w:rPr>
-            <w:t>20</w:t>
+            <w:t>21</w:t>
           </w:r>
           <w:r>
             <w:rPr>
@@ -10322,7 +11461,7 @@
               <w:noProof/>
               <w:snapToGrid w:val="0"/>
             </w:rPr>
-            <w:t>20</w:t>
+            <w:t>21</w:t>
           </w:r>
           <w:r>
             <w:rPr>
@@ -15169,7 +16308,7 @@
 </file>
 
 <file path=customXml/itemProps1.xml><?xml version="1.0" encoding="utf-8"?>
-<ds:datastoreItem xmlns:ds="http://schemas.openxmlformats.org/officeDocument/2006/customXml" ds:itemID="{57EE64F3-3A9D-4501-B92C-241DF3FDDD86}">
+<ds:datastoreItem xmlns:ds="http://schemas.openxmlformats.org/officeDocument/2006/customXml" ds:itemID="{1A16E156-D771-463C-9832-B28B90294FB8}">
   <ds:schemaRefs>
     <ds:schemaRef ds:uri="http://schemas.openxmlformats.org/officeDocument/2006/bibliography"/>
   </ds:schemaRefs>

</xml_diff>

<commit_message>
update doc Implementazione setup()
</commit_message>
<xml_diff>
--- a/Documentazione/Documentazione_Word_Clock.docx
+++ b/Documentazione/Documentazione_Word_Clock.docx
@@ -7104,13 +7104,17 @@
           </wp:anchor>
         </w:drawing>
       </w:r>
-    </w:p>
-    <w:p>
-      <w:r>
-        <w:rPr>
-          <w:noProof/>
-          <w:lang w:val="it-IT"/>
-        </w:rPr>
+      <w:r>
+        <w:br w:type="page"/>
+      </w:r>
+    </w:p>
+    <w:p>
+      <w:r>
+        <w:rPr>
+          <w:noProof/>
+          <w:lang w:val="it-IT"/>
+        </w:rPr>
+        <w:lastRenderedPageBreak/>
         <w:drawing>
           <wp:anchor distT="0" distB="0" distL="114300" distR="114300" simplePos="0" relativeHeight="251660288" behindDoc="0" locked="0" layoutInCell="1" allowOverlap="1" wp14:anchorId="4DE81E58">
             <wp:simplePos x="0" y="0"/>
@@ -7197,251 +7201,6 @@
         <w:t>.</w:t>
       </w:r>
     </w:p>
-    <w:p>
-      <w:r>
-        <w:br w:type="page"/>
-      </w:r>
-    </w:p>
-    <w:p>
-      <w:r>
-        <w:rPr>
-          <w:noProof/>
-          <w:lang w:val="it-IT"/>
-        </w:rPr>
-        <w:lastRenderedPageBreak/>
-        <w:drawing>
-          <wp:anchor distT="0" distB="0" distL="114300" distR="114300" simplePos="0" relativeHeight="251666432" behindDoc="0" locked="0" layoutInCell="1" allowOverlap="1" wp14:anchorId="5F6EE0AB">
-            <wp:simplePos x="0" y="0"/>
-            <wp:positionH relativeFrom="margin">
-              <wp:align>center</wp:align>
-            </wp:positionH>
-            <wp:positionV relativeFrom="paragraph">
-              <wp:posOffset>1308735</wp:posOffset>
-            </wp:positionV>
-            <wp:extent cx="2540000" cy="1386840"/>
-            <wp:effectExtent l="0" t="0" r="0" b="3810"/>
-            <wp:wrapTopAndBottom/>
-            <wp:docPr id="16" name="Immagine 16"/>
-            <wp:cNvGraphicFramePr>
-              <a:graphicFrameLocks xmlns:a="http://schemas.openxmlformats.org/drawingml/2006/main" noChangeAspect="1"/>
-            </wp:cNvGraphicFramePr>
-            <a:graphic xmlns:a="http://schemas.openxmlformats.org/drawingml/2006/main">
-              <a:graphicData uri="http://schemas.openxmlformats.org/drawingml/2006/picture">
-                <pic:pic xmlns:pic="http://schemas.openxmlformats.org/drawingml/2006/picture">
-                  <pic:nvPicPr>
-                    <pic:cNvPr id="1" name=""/>
-                    <pic:cNvPicPr/>
-                  </pic:nvPicPr>
-                  <pic:blipFill>
-                    <a:blip r:embed="rId26">
-                      <a:extLst>
-                        <a:ext uri="{28A0092B-C50C-407E-A947-70E740481C1C}">
-                          <a14:useLocalDpi xmlns:a14="http://schemas.microsoft.com/office/drawing/2010/main" val="0"/>
-                        </a:ext>
-                      </a:extLst>
-                    </a:blip>
-                    <a:stretch>
-                      <a:fillRect/>
-                    </a:stretch>
-                  </pic:blipFill>
-                  <pic:spPr bwMode="auto">
-                    <a:xfrm>
-                      <a:off x="0" y="0"/>
-                      <a:ext cx="2540000" cy="1386840"/>
-                    </a:xfrm>
-                    <a:prstGeom prst="rect">
-                      <a:avLst/>
-                    </a:prstGeom>
-                    <a:ln>
-                      <a:noFill/>
-                    </a:ln>
-                    <a:extLst>
-                      <a:ext uri="{53640926-AAD7-44D8-BBD7-CCE9431645EC}">
-                        <a14:shadowObscured xmlns:a14="http://schemas.microsoft.com/office/drawing/2010/main"/>
-                      </a:ext>
-                    </a:extLst>
-                  </pic:spPr>
-                </pic:pic>
-              </a:graphicData>
-            </a:graphic>
-            <wp14:sizeRelH relativeFrom="margin">
-              <wp14:pctWidth>0</wp14:pctWidth>
-            </wp14:sizeRelH>
-            <wp14:sizeRelV relativeFrom="margin">
-              <wp14:pctHeight>0</wp14:pctHeight>
-            </wp14:sizeRelV>
-          </wp:anchor>
-        </w:drawing>
-      </w:r>
-      <w:r>
-        <w:t>In seguito</w:t>
-      </w:r>
-      <w:r>
-        <w:t xml:space="preserve"> è possibile vedere una parte delle innumerevoli va</w:t>
-      </w:r>
-      <w:r>
-        <w:t xml:space="preserve">riabili che abbiamo dichiarato. </w:t>
-      </w:r>
-      <w:r>
-        <w:t xml:space="preserve">Ognuna di </w:t>
-      </w:r>
-      <w:r>
-        <w:t>esse</w:t>
-      </w:r>
-      <w:r>
-        <w:t xml:space="preserve"> è un array di interi e rappresenta una</w:t>
-      </w:r>
-      <w:r>
-        <w:t xml:space="preserve"> scritta da far</w:t>
-      </w:r>
-      <w:r>
-        <w:t xml:space="preserve"> accendere. </w:t>
-      </w:r>
-      <w:r>
-        <w:br/>
-      </w:r>
-      <w:r>
-        <w:t xml:space="preserve">In questi array come primo valore </w:t>
-      </w:r>
-      <w:r>
-        <w:t>immettiamo</w:t>
-      </w:r>
-      <w:r>
-        <w:t xml:space="preserve"> il numero della riga in cui c’è la scritta da accendere. Come </w:t>
-      </w:r>
-      <w:r>
-        <w:t>secondo</w:t>
-      </w:r>
-      <w:r>
-        <w:t xml:space="preserve"> e terzo valore specifichiamo l’intervallo</w:t>
-      </w:r>
-      <w:r>
-        <w:t xml:space="preserve"> dei led da accend</w:t>
-      </w:r>
-      <w:r>
-        <w:t xml:space="preserve">ere orizzontalmente. </w:t>
-      </w:r>
-      <w:r>
-        <w:br/>
-      </w:r>
-      <w:r>
-        <w:t>Ad esempio</w:t>
-      </w:r>
-      <w:r>
-        <w:t xml:space="preserve"> per la parola </w:t>
-      </w:r>
-      <w:r>
-        <w:t>“</w:t>
-      </w:r>
-      <w:r>
-        <w:t>un</w:t>
-      </w:r>
-      <w:r>
-        <w:t>”</w:t>
-      </w:r>
-      <w:r>
-        <w:t xml:space="preserve"> abbiamo</w:t>
-      </w:r>
-      <w:r>
-        <w:t xml:space="preserve"> dichiarato l’array</w:t>
-      </w:r>
-      <w:r>
-        <w:t xml:space="preserve"> “</w:t>
-      </w:r>
-      <w:r>
-        <w:t>un</w:t>
-      </w:r>
-      <w:r>
-        <w:t>”</w:t>
-      </w:r>
-      <w:r>
-        <w:t>, dove ne</w:t>
-      </w:r>
-      <w:r>
-        <w:t xml:space="preserve">lla prima posizione troviamo uno </w:t>
-      </w:r>
-      <w:r>
-        <w:t>“</w:t>
-      </w:r>
-      <w:r>
-        <w:t>1</w:t>
-      </w:r>
-      <w:r>
-        <w:t>0</w:t>
-      </w:r>
-      <w:r>
-        <w:t>”</w:t>
-      </w:r>
-      <w:r>
-        <w:t xml:space="preserve"> che indica appunto che la</w:t>
-      </w:r>
-      <w:r>
-        <w:t xml:space="preserve"> </w:t>
-      </w:r>
-      <w:r>
-        <w:t>parola</w:t>
-      </w:r>
-      <w:r>
-        <w:t xml:space="preserve"> si trova nella </w:t>
-      </w:r>
-      <w:r>
-        <w:t xml:space="preserve">decima </w:t>
-      </w:r>
-      <w:r>
-        <w:t xml:space="preserve">riga. Nella seconda e nella terza posizione </w:t>
-      </w:r>
-      <w:r>
-        <w:t>si notano</w:t>
-      </w:r>
-      <w:r>
-        <w:t xml:space="preserve"> un “6</w:t>
-      </w:r>
-      <w:r>
-        <w:t>”</w:t>
-      </w:r>
-      <w:r>
-        <w:t xml:space="preserve"> e un “7”</w:t>
-      </w:r>
-      <w:r>
-        <w:t xml:space="preserve"> che i</w:t>
-      </w:r>
-      <w:r>
-        <w:t>ndicano che la parola</w:t>
-      </w:r>
-      <w:r>
-        <w:t xml:space="preserve"> si trova nella </w:t>
-      </w:r>
-      <w:r>
-        <w:t>settima</w:t>
-      </w:r>
-      <w:r>
-        <w:t xml:space="preserve"> colonna a partire da sinistra (e non nella </w:t>
-      </w:r>
-      <w:r>
-        <w:t>sesta</w:t>
-      </w:r>
-      <w:r>
-        <w:t xml:space="preserve">, dato che lo </w:t>
-      </w:r>
-      <w:r>
-        <w:t>“</w:t>
-      </w:r>
-      <w:r>
-        <w:t>0”</w:t>
-      </w:r>
-      <w:r>
-        <w:t xml:space="preserve"> </w:t>
-      </w:r>
-      <w:r>
-        <w:t>rappresenta la prima colonna)</w:t>
-      </w:r>
-      <w:r>
-        <w:t xml:space="preserve"> e finisce nell’ottava colonna</w:t>
-      </w:r>
-      <w:r>
-        <w:t xml:space="preserve">. </w:t>
-      </w:r>
-    </w:p>
     <w:p/>
     <w:p>
       <w:r>
@@ -7482,7 +7241,7 @@
                     <pic:cNvPicPr/>
                   </pic:nvPicPr>
                   <pic:blipFill>
-                    <a:blip r:embed="rId27">
+                    <a:blip r:embed="rId26">
                       <a:extLst>
                         <a:ext uri="{28A0092B-C50C-407E-A947-70E740481C1C}">
                           <a14:useLocalDpi xmlns:a14="http://schemas.microsoft.com/office/drawing/2010/main" val="0"/>
@@ -7554,7 +7313,7 @@
                     <pic:cNvPicPr/>
                   </pic:nvPicPr>
                   <pic:blipFill>
-                    <a:blip r:embed="rId28">
+                    <a:blip r:embed="rId27">
                       <a:extLst>
                         <a:ext uri="{28A0092B-C50C-407E-A947-70E740481C1C}">
                           <a14:useLocalDpi xmlns:a14="http://schemas.microsoft.com/office/drawing/2010/main" val="0"/>
@@ -7604,6 +7363,582 @@
         <w:t>)</w:t>
       </w:r>
     </w:p>
+    <w:p>
+      <w:r>
+        <w:t>Prima di parlare del metodo di setup, ci sono due metodi “di supporto” da spiegare.</w:t>
+      </w:r>
+    </w:p>
+    <w:p>
+      <w:proofErr w:type="spellStart"/>
+      <w:proofErr w:type="gramStart"/>
+      <w:r>
+        <w:t>printWifiStatus</w:t>
+      </w:r>
+      <w:proofErr w:type="spellEnd"/>
+      <w:r>
+        <w:t>(</w:t>
+      </w:r>
+      <w:proofErr w:type="gramEnd"/>
+      <w:r>
+        <w:t xml:space="preserve">), che stampa le informazioni sulla connessione </w:t>
+      </w:r>
+      <w:proofErr w:type="spellStart"/>
+      <w:r>
+        <w:t>WiFi</w:t>
+      </w:r>
+      <w:proofErr w:type="spellEnd"/>
+      <w:r>
+        <w:t xml:space="preserve"> e l’intensità del segnale.</w:t>
+      </w:r>
+    </w:p>
+    <w:p>
+      <w:r>
+        <w:rPr>
+          <w:noProof/>
+          <w:lang w:val="it-IT"/>
+        </w:rPr>
+        <w:drawing>
+          <wp:anchor distT="0" distB="0" distL="114300" distR="114300" simplePos="0" relativeHeight="251670528" behindDoc="0" locked="0" layoutInCell="1" allowOverlap="1">
+            <wp:simplePos x="0" y="0"/>
+            <wp:positionH relativeFrom="margin">
+              <wp:align>center</wp:align>
+            </wp:positionH>
+            <wp:positionV relativeFrom="paragraph">
+              <wp:posOffset>145415</wp:posOffset>
+            </wp:positionV>
+            <wp:extent cx="3017782" cy="2164268"/>
+            <wp:effectExtent l="0" t="0" r="0" b="7620"/>
+            <wp:wrapTopAndBottom/>
+            <wp:docPr id="21" name="Immagine 21"/>
+            <wp:cNvGraphicFramePr>
+              <a:graphicFrameLocks xmlns:a="http://schemas.openxmlformats.org/drawingml/2006/main" noChangeAspect="1"/>
+            </wp:cNvGraphicFramePr>
+            <a:graphic xmlns:a="http://schemas.openxmlformats.org/drawingml/2006/main">
+              <a:graphicData uri="http://schemas.openxmlformats.org/drawingml/2006/picture">
+                <pic:pic xmlns:pic="http://schemas.openxmlformats.org/drawingml/2006/picture">
+                  <pic:nvPicPr>
+                    <pic:cNvPr id="21" name="WiFiStatus.PNG"/>
+                    <pic:cNvPicPr/>
+                  </pic:nvPicPr>
+                  <pic:blipFill>
+                    <a:blip r:embed="rId28">
+                      <a:extLst>
+                        <a:ext uri="{28A0092B-C50C-407E-A947-70E740481C1C}">
+                          <a14:useLocalDpi xmlns:a14="http://schemas.microsoft.com/office/drawing/2010/main" val="0"/>
+                        </a:ext>
+                      </a:extLst>
+                    </a:blip>
+                    <a:stretch>
+                      <a:fillRect/>
+                    </a:stretch>
+                  </pic:blipFill>
+                  <pic:spPr>
+                    <a:xfrm>
+                      <a:off x="0" y="0"/>
+                      <a:ext cx="3017782" cy="2164268"/>
+                    </a:xfrm>
+                    <a:prstGeom prst="rect">
+                      <a:avLst/>
+                    </a:prstGeom>
+                  </pic:spPr>
+                </pic:pic>
+              </a:graphicData>
+            </a:graphic>
+          </wp:anchor>
+        </w:drawing>
+      </w:r>
+    </w:p>
+    <w:p>
+      <w:r>
+        <w:t xml:space="preserve">Poi c’è un metodo che viene utilizzato per </w:t>
+      </w:r>
+      <w:r>
+        <w:t>inviare una richiesta al server NTP</w:t>
+      </w:r>
+      <w:r>
+        <w:t xml:space="preserve"> passato.</w:t>
+      </w:r>
+    </w:p>
+    <w:p>
+      <w:r>
+        <w:rPr>
+          <w:noProof/>
+          <w:lang w:val="it-IT"/>
+        </w:rPr>
+        <w:drawing>
+          <wp:anchor distT="0" distB="0" distL="114300" distR="114300" simplePos="0" relativeHeight="251671552" behindDoc="0" locked="0" layoutInCell="1" allowOverlap="1">
+            <wp:simplePos x="0" y="0"/>
+            <wp:positionH relativeFrom="margin">
+              <wp:align>center</wp:align>
+            </wp:positionH>
+            <wp:positionV relativeFrom="paragraph">
+              <wp:posOffset>142240</wp:posOffset>
+            </wp:positionV>
+            <wp:extent cx="3474720" cy="2887980"/>
+            <wp:effectExtent l="0" t="0" r="0" b="7620"/>
+            <wp:wrapTopAndBottom/>
+            <wp:docPr id="24" name="Immagine 24"/>
+            <wp:cNvGraphicFramePr>
+              <a:graphicFrameLocks xmlns:a="http://schemas.openxmlformats.org/drawingml/2006/main" noChangeAspect="1"/>
+            </wp:cNvGraphicFramePr>
+            <a:graphic xmlns:a="http://schemas.openxmlformats.org/drawingml/2006/main">
+              <a:graphicData uri="http://schemas.openxmlformats.org/drawingml/2006/picture">
+                <pic:pic xmlns:pic="http://schemas.openxmlformats.org/drawingml/2006/picture">
+                  <pic:nvPicPr>
+                    <pic:cNvPr id="24" name="NTPPacket.PNG"/>
+                    <pic:cNvPicPr/>
+                  </pic:nvPicPr>
+                  <pic:blipFill>
+                    <a:blip r:embed="rId29">
+                      <a:extLst>
+                        <a:ext uri="{28A0092B-C50C-407E-A947-70E740481C1C}">
+                          <a14:useLocalDpi xmlns:a14="http://schemas.microsoft.com/office/drawing/2010/main" val="0"/>
+                        </a:ext>
+                      </a:extLst>
+                    </a:blip>
+                    <a:stretch>
+                      <a:fillRect/>
+                    </a:stretch>
+                  </pic:blipFill>
+                  <pic:spPr>
+                    <a:xfrm>
+                      <a:off x="0" y="0"/>
+                      <a:ext cx="3474720" cy="2887980"/>
+                    </a:xfrm>
+                    <a:prstGeom prst="rect">
+                      <a:avLst/>
+                    </a:prstGeom>
+                  </pic:spPr>
+                </pic:pic>
+              </a:graphicData>
+            </a:graphic>
+          </wp:anchor>
+        </w:drawing>
+      </w:r>
+      <w:r>
+        <w:br w:type="page"/>
+      </w:r>
+    </w:p>
+    <w:p>
+      <w:r>
+        <w:lastRenderedPageBreak/>
+        <w:t xml:space="preserve">Nel metodo di setup, viene inizialmente impostata la connessione </w:t>
+      </w:r>
+      <w:proofErr w:type="spellStart"/>
+      <w:r>
+        <w:t>WiFi</w:t>
+      </w:r>
+      <w:proofErr w:type="spellEnd"/>
+      <w:r>
+        <w:t xml:space="preserve"> riavviando</w:t>
+      </w:r>
+      <w:r>
+        <w:t>la e cercando di continuamente di connettersi finché non si trova un collegamento.</w:t>
+      </w:r>
+    </w:p>
+    <w:p>
+      <w:r>
+        <w:rPr>
+          <w:noProof/>
+          <w:lang w:val="it-IT"/>
+        </w:rPr>
+        <w:drawing>
+          <wp:anchor distT="0" distB="0" distL="114300" distR="114300" simplePos="0" relativeHeight="251672576" behindDoc="0" locked="0" layoutInCell="1" allowOverlap="1">
+            <wp:simplePos x="0" y="0"/>
+            <wp:positionH relativeFrom="margin">
+              <wp:posOffset>1094105</wp:posOffset>
+            </wp:positionH>
+            <wp:positionV relativeFrom="paragraph">
+              <wp:posOffset>139065</wp:posOffset>
+            </wp:positionV>
+            <wp:extent cx="3931920" cy="1988820"/>
+            <wp:effectExtent l="0" t="0" r="0" b="0"/>
+            <wp:wrapTopAndBottom/>
+            <wp:docPr id="25" name="Immagine 25"/>
+            <wp:cNvGraphicFramePr>
+              <a:graphicFrameLocks xmlns:a="http://schemas.openxmlformats.org/drawingml/2006/main" noChangeAspect="1"/>
+            </wp:cNvGraphicFramePr>
+            <a:graphic xmlns:a="http://schemas.openxmlformats.org/drawingml/2006/main">
+              <a:graphicData uri="http://schemas.openxmlformats.org/drawingml/2006/picture">
+                <pic:pic xmlns:pic="http://schemas.openxmlformats.org/drawingml/2006/picture">
+                  <pic:nvPicPr>
+                    <pic:cNvPr id="25" name="SetWiFi.PNG"/>
+                    <pic:cNvPicPr/>
+                  </pic:nvPicPr>
+                  <pic:blipFill>
+                    <a:blip r:embed="rId30">
+                      <a:extLst>
+                        <a:ext uri="{28A0092B-C50C-407E-A947-70E740481C1C}">
+                          <a14:useLocalDpi xmlns:a14="http://schemas.microsoft.com/office/drawing/2010/main" val="0"/>
+                        </a:ext>
+                      </a:extLst>
+                    </a:blip>
+                    <a:stretch>
+                      <a:fillRect/>
+                    </a:stretch>
+                  </pic:blipFill>
+                  <pic:spPr>
+                    <a:xfrm>
+                      <a:off x="0" y="0"/>
+                      <a:ext cx="3931920" cy="1988820"/>
+                    </a:xfrm>
+                    <a:prstGeom prst="rect">
+                      <a:avLst/>
+                    </a:prstGeom>
+                  </pic:spPr>
+                </pic:pic>
+              </a:graphicData>
+            </a:graphic>
+          </wp:anchor>
+        </w:drawing>
+      </w:r>
+    </w:p>
+    <w:p>
+      <w:pPr>
+        <w:rPr>
+          <w:lang w:val="it-IT"/>
+        </w:rPr>
+      </w:pPr>
+      <w:r>
+        <w:t>Poi viene impostata l’indirizzo</w:t>
+      </w:r>
+      <w:r>
+        <w:rPr>
+          <w:lang w:val="it-IT"/>
+        </w:rPr>
+        <w:t xml:space="preserve"> e se va utilizzato il DHCP se non è stato definito un indirizzo statico.</w:t>
+      </w:r>
+    </w:p>
+    <w:p>
+      <w:pPr>
+        <w:rPr>
+          <w:lang w:val="it-IT"/>
+        </w:rPr>
+      </w:pPr>
+      <w:r>
+        <w:rPr>
+          <w:noProof/>
+          <w:lang w:val="it-IT"/>
+        </w:rPr>
+        <w:drawing>
+          <wp:anchor distT="0" distB="0" distL="114300" distR="114300" simplePos="0" relativeHeight="251673600" behindDoc="0" locked="0" layoutInCell="1" allowOverlap="1">
+            <wp:simplePos x="0" y="0"/>
+            <wp:positionH relativeFrom="margin">
+              <wp:posOffset>1983740</wp:posOffset>
+            </wp:positionH>
+            <wp:positionV relativeFrom="paragraph">
+              <wp:posOffset>142240</wp:posOffset>
+            </wp:positionV>
+            <wp:extent cx="2148840" cy="914400"/>
+            <wp:effectExtent l="0" t="0" r="3810" b="0"/>
+            <wp:wrapTopAndBottom/>
+            <wp:docPr id="26" name="Immagine 26"/>
+            <wp:cNvGraphicFramePr>
+              <a:graphicFrameLocks xmlns:a="http://schemas.openxmlformats.org/drawingml/2006/main" noChangeAspect="1"/>
+            </wp:cNvGraphicFramePr>
+            <a:graphic xmlns:a="http://schemas.openxmlformats.org/drawingml/2006/main">
+              <a:graphicData uri="http://schemas.openxmlformats.org/drawingml/2006/picture">
+                <pic:pic xmlns:pic="http://schemas.openxmlformats.org/drawingml/2006/picture">
+                  <pic:nvPicPr>
+                    <pic:cNvPr id="26" name="setDHCP.PNG"/>
+                    <pic:cNvPicPr/>
+                  </pic:nvPicPr>
+                  <pic:blipFill>
+                    <a:blip r:embed="rId31">
+                      <a:extLst>
+                        <a:ext uri="{28A0092B-C50C-407E-A947-70E740481C1C}">
+                          <a14:useLocalDpi xmlns:a14="http://schemas.microsoft.com/office/drawing/2010/main" val="0"/>
+                        </a:ext>
+                      </a:extLst>
+                    </a:blip>
+                    <a:stretch>
+                      <a:fillRect/>
+                    </a:stretch>
+                  </pic:blipFill>
+                  <pic:spPr>
+                    <a:xfrm>
+                      <a:off x="0" y="0"/>
+                      <a:ext cx="2148840" cy="914400"/>
+                    </a:xfrm>
+                    <a:prstGeom prst="rect">
+                      <a:avLst/>
+                    </a:prstGeom>
+                  </pic:spPr>
+                </pic:pic>
+              </a:graphicData>
+            </a:graphic>
+          </wp:anchor>
+        </w:drawing>
+      </w:r>
+    </w:p>
+    <w:p>
+      <w:r>
+        <w:t xml:space="preserve">Con le seguenti operazioni il </w:t>
+      </w:r>
+      <w:proofErr w:type="spellStart"/>
+      <w:r>
+        <w:t>Fishino</w:t>
+      </w:r>
+      <w:proofErr w:type="spellEnd"/>
+      <w:r>
+        <w:t xml:space="preserve"> aspetta un indirizzo e le azioni di connessione a internet finiscono dopo la stampa a terminale delle informazioni sul </w:t>
+      </w:r>
+      <w:proofErr w:type="spellStart"/>
+      <w:r>
+        <w:t>WiFi</w:t>
+      </w:r>
+      <w:proofErr w:type="spellEnd"/>
+      <w:r>
+        <w:t>.</w:t>
+      </w:r>
+    </w:p>
+    <w:p>
+      <w:r>
+        <w:rPr>
+          <w:noProof/>
+          <w:lang w:val="it-IT"/>
+        </w:rPr>
+        <w:drawing>
+          <wp:anchor distT="0" distB="0" distL="114300" distR="114300" simplePos="0" relativeHeight="251674624" behindDoc="0" locked="0" layoutInCell="1" allowOverlap="1">
+            <wp:simplePos x="0" y="0"/>
+            <wp:positionH relativeFrom="margin">
+              <wp:posOffset>1507490</wp:posOffset>
+            </wp:positionH>
+            <wp:positionV relativeFrom="paragraph">
+              <wp:posOffset>140970</wp:posOffset>
+            </wp:positionV>
+            <wp:extent cx="3101340" cy="1463040"/>
+            <wp:effectExtent l="0" t="0" r="3810" b="3810"/>
+            <wp:wrapTopAndBottom/>
+            <wp:docPr id="27" name="Immagine 27"/>
+            <wp:cNvGraphicFramePr>
+              <a:graphicFrameLocks xmlns:a="http://schemas.openxmlformats.org/drawingml/2006/main" noChangeAspect="1"/>
+            </wp:cNvGraphicFramePr>
+            <a:graphic xmlns:a="http://schemas.openxmlformats.org/drawingml/2006/main">
+              <a:graphicData uri="http://schemas.openxmlformats.org/drawingml/2006/picture">
+                <pic:pic xmlns:pic="http://schemas.openxmlformats.org/drawingml/2006/picture">
+                  <pic:nvPicPr>
+                    <pic:cNvPr id="27" name="ConnessioneIP.PNG"/>
+                    <pic:cNvPicPr/>
+                  </pic:nvPicPr>
+                  <pic:blipFill>
+                    <a:blip r:embed="rId32">
+                      <a:extLst>
+                        <a:ext uri="{28A0092B-C50C-407E-A947-70E740481C1C}">
+                          <a14:useLocalDpi xmlns:a14="http://schemas.microsoft.com/office/drawing/2010/main" val="0"/>
+                        </a:ext>
+                      </a:extLst>
+                    </a:blip>
+                    <a:stretch>
+                      <a:fillRect/>
+                    </a:stretch>
+                  </pic:blipFill>
+                  <pic:spPr>
+                    <a:xfrm>
+                      <a:off x="0" y="0"/>
+                      <a:ext cx="3101340" cy="1463040"/>
+                    </a:xfrm>
+                    <a:prstGeom prst="rect">
+                      <a:avLst/>
+                    </a:prstGeom>
+                  </pic:spPr>
+                </pic:pic>
+              </a:graphicData>
+            </a:graphic>
+          </wp:anchor>
+        </w:drawing>
+      </w:r>
+    </w:p>
+    <w:p>
+      <w:r>
+        <w:t>Successivamente va instaurata una connessione con il server.</w:t>
+      </w:r>
+    </w:p>
+    <w:p>
+      <w:r>
+        <w:rPr>
+          <w:noProof/>
+          <w:lang w:val="it-IT"/>
+        </w:rPr>
+        <w:drawing>
+          <wp:anchor distT="0" distB="0" distL="114300" distR="114300" simplePos="0" relativeHeight="251675648" behindDoc="0" locked="0" layoutInCell="1" allowOverlap="1">
+            <wp:simplePos x="0" y="0"/>
+            <wp:positionH relativeFrom="margin">
+              <wp:posOffset>1200785</wp:posOffset>
+            </wp:positionH>
+            <wp:positionV relativeFrom="paragraph">
+              <wp:posOffset>138430</wp:posOffset>
+            </wp:positionV>
+            <wp:extent cx="3718560" cy="388620"/>
+            <wp:effectExtent l="0" t="0" r="0" b="0"/>
+            <wp:wrapTopAndBottom/>
+            <wp:docPr id="28" name="Immagine 28"/>
+            <wp:cNvGraphicFramePr>
+              <a:graphicFrameLocks xmlns:a="http://schemas.openxmlformats.org/drawingml/2006/main" noChangeAspect="1"/>
+            </wp:cNvGraphicFramePr>
+            <a:graphic xmlns:a="http://schemas.openxmlformats.org/drawingml/2006/main">
+              <a:graphicData uri="http://schemas.openxmlformats.org/drawingml/2006/picture">
+                <pic:pic xmlns:pic="http://schemas.openxmlformats.org/drawingml/2006/picture">
+                  <pic:nvPicPr>
+                    <pic:cNvPr id="28" name="ConnectServer.PNG"/>
+                    <pic:cNvPicPr/>
+                  </pic:nvPicPr>
+                  <pic:blipFill>
+                    <a:blip r:embed="rId33">
+                      <a:extLst>
+                        <a:ext uri="{28A0092B-C50C-407E-A947-70E740481C1C}">
+                          <a14:useLocalDpi xmlns:a14="http://schemas.microsoft.com/office/drawing/2010/main" val="0"/>
+                        </a:ext>
+                      </a:extLst>
+                    </a:blip>
+                    <a:stretch>
+                      <a:fillRect/>
+                    </a:stretch>
+                  </pic:blipFill>
+                  <pic:spPr>
+                    <a:xfrm>
+                      <a:off x="0" y="0"/>
+                      <a:ext cx="3718560" cy="388620"/>
+                    </a:xfrm>
+                    <a:prstGeom prst="rect">
+                      <a:avLst/>
+                    </a:prstGeom>
+                  </pic:spPr>
+                </pic:pic>
+              </a:graphicData>
+            </a:graphic>
+          </wp:anchor>
+        </w:drawing>
+      </w:r>
+    </w:p>
+    <w:p>
+      <w:r>
+        <w:t>Dopo va avviata e accesa la striscia di led e va impostata la luminosità.</w:t>
+      </w:r>
+    </w:p>
+    <w:p>
+      <w:r>
+        <w:rPr>
+          <w:noProof/>
+          <w:lang w:val="it-IT"/>
+        </w:rPr>
+        <w:drawing>
+          <wp:anchor distT="0" distB="0" distL="114300" distR="114300" simplePos="0" relativeHeight="251676672" behindDoc="0" locked="0" layoutInCell="1" allowOverlap="1">
+            <wp:simplePos x="0" y="0"/>
+            <wp:positionH relativeFrom="margin">
+              <wp:posOffset>2126615</wp:posOffset>
+            </wp:positionH>
+            <wp:positionV relativeFrom="paragraph">
+              <wp:posOffset>142240</wp:posOffset>
+            </wp:positionV>
+            <wp:extent cx="1859280" cy="563880"/>
+            <wp:effectExtent l="0" t="0" r="7620" b="7620"/>
+            <wp:wrapTopAndBottom/>
+            <wp:docPr id="29" name="Immagine 29"/>
+            <wp:cNvGraphicFramePr>
+              <a:graphicFrameLocks xmlns:a="http://schemas.openxmlformats.org/drawingml/2006/main" noChangeAspect="1"/>
+            </wp:cNvGraphicFramePr>
+            <a:graphic xmlns:a="http://schemas.openxmlformats.org/drawingml/2006/main">
+              <a:graphicData uri="http://schemas.openxmlformats.org/drawingml/2006/picture">
+                <pic:pic xmlns:pic="http://schemas.openxmlformats.org/drawingml/2006/picture">
+                  <pic:nvPicPr>
+                    <pic:cNvPr id="29" name="StripSetup.PNG"/>
+                    <pic:cNvPicPr/>
+                  </pic:nvPicPr>
+                  <pic:blipFill>
+                    <a:blip r:embed="rId34">
+                      <a:extLst>
+                        <a:ext uri="{28A0092B-C50C-407E-A947-70E740481C1C}">
+                          <a14:useLocalDpi xmlns:a14="http://schemas.microsoft.com/office/drawing/2010/main" val="0"/>
+                        </a:ext>
+                      </a:extLst>
+                    </a:blip>
+                    <a:stretch>
+                      <a:fillRect/>
+                    </a:stretch>
+                  </pic:blipFill>
+                  <pic:spPr>
+                    <a:xfrm>
+                      <a:off x="0" y="0"/>
+                      <a:ext cx="1859280" cy="563880"/>
+                    </a:xfrm>
+                    <a:prstGeom prst="rect">
+                      <a:avLst/>
+                    </a:prstGeom>
+                  </pic:spPr>
+                </pic:pic>
+              </a:graphicData>
+            </a:graphic>
+          </wp:anchor>
+        </w:drawing>
+      </w:r>
+    </w:p>
+    <w:p/>
+    <w:p/>
+    <w:p/>
+    <w:p/>
+    <w:p/>
+    <w:p/>
+    <w:p>
+      <w:r>
+        <w:rPr>
+          <w:noProof/>
+          <w:lang w:val="it-IT"/>
+        </w:rPr>
+        <w:drawing>
+          <wp:anchor distT="0" distB="0" distL="114300" distR="114300" simplePos="0" relativeHeight="251677696" behindDoc="0" locked="0" layoutInCell="1" allowOverlap="1">
+            <wp:simplePos x="0" y="0"/>
+            <wp:positionH relativeFrom="margin">
+              <wp:align>center</wp:align>
+            </wp:positionH>
+            <wp:positionV relativeFrom="paragraph">
+              <wp:posOffset>175260</wp:posOffset>
+            </wp:positionV>
+            <wp:extent cx="3467400" cy="2034716"/>
+            <wp:effectExtent l="0" t="0" r="0" b="3810"/>
+            <wp:wrapTopAndBottom/>
+            <wp:docPr id="30" name="Immagine 30"/>
+            <wp:cNvGraphicFramePr>
+              <a:graphicFrameLocks xmlns:a="http://schemas.openxmlformats.org/drawingml/2006/main" noChangeAspect="1"/>
+            </wp:cNvGraphicFramePr>
+            <a:graphic xmlns:a="http://schemas.openxmlformats.org/drawingml/2006/main">
+              <a:graphicData uri="http://schemas.openxmlformats.org/drawingml/2006/picture">
+                <pic:pic xmlns:pic="http://schemas.openxmlformats.org/drawingml/2006/picture">
+                  <pic:nvPicPr>
+                    <pic:cNvPr id="30" name="SetupRTC.PNG"/>
+                    <pic:cNvPicPr/>
+                  </pic:nvPicPr>
+                  <pic:blipFill>
+                    <a:blip r:embed="rId35">
+                      <a:extLst>
+                        <a:ext uri="{28A0092B-C50C-407E-A947-70E740481C1C}">
+                          <a14:useLocalDpi xmlns:a14="http://schemas.microsoft.com/office/drawing/2010/main" val="0"/>
+                        </a:ext>
+                      </a:extLst>
+                    </a:blip>
+                    <a:stretch>
+                      <a:fillRect/>
+                    </a:stretch>
+                  </pic:blipFill>
+                  <pic:spPr>
+                    <a:xfrm>
+                      <a:off x="0" y="0"/>
+                      <a:ext cx="3467400" cy="2034716"/>
+                    </a:xfrm>
+                    <a:prstGeom prst="rect">
+                      <a:avLst/>
+                    </a:prstGeom>
+                  </pic:spPr>
+                </pic:pic>
+              </a:graphicData>
+            </a:graphic>
+          </wp:anchor>
+        </w:drawing>
+      </w:r>
+    </w:p>
+    <w:p/>
+    <w:p/>
+    <w:p/>
     <w:p/>
     <w:p>
       <w:r>
@@ -7670,7 +8005,7 @@
                     <pic:cNvPicPr/>
                   </pic:nvPicPr>
                   <pic:blipFill rotWithShape="1">
-                    <a:blip r:embed="rId29">
+                    <a:blip r:embed="rId36">
                       <a:extLst>
                         <a:ext uri="{28A0092B-C50C-407E-A947-70E740481C1C}">
                           <a14:useLocalDpi xmlns:a14="http://schemas.microsoft.com/office/drawing/2010/main" val="0"/>
@@ -7723,6 +8058,20 @@
           <w:lang w:val="it-IT"/>
         </w:rPr>
       </w:pPr>
+    </w:p>
+    <w:p>
+      <w:pPr>
+        <w:rPr>
+          <w:lang w:val="it-IT"/>
+        </w:rPr>
+      </w:pPr>
+    </w:p>
+    <w:p>
+      <w:pPr>
+        <w:rPr>
+          <w:lang w:val="it-IT"/>
+        </w:rPr>
+      </w:pPr>
       <w:r>
         <w:t xml:space="preserve">In seguito nel metodo </w:t>
       </w:r>
@@ -7733,8 +8082,6 @@
       <w:r>
         <w:t>oop</w:t>
       </w:r>
-      <w:bookmarkStart w:id="24" w:name="_GoBack"/>
-      <w:bookmarkEnd w:id="24"/>
       <w:proofErr w:type="spellEnd"/>
       <w:r>
         <w:t xml:space="preserve"> andiamo a prendere l’orario dall’RTC e inseriamo le or</w:t>
@@ -7776,7 +8123,7 @@
                     <pic:cNvPicPr/>
                   </pic:nvPicPr>
                   <pic:blipFill rotWithShape="1">
-                    <a:blip r:embed="rId30">
+                    <a:blip r:embed="rId37">
                       <a:extLst>
                         <a:ext uri="{28A0092B-C50C-407E-A947-70E740481C1C}">
                           <a14:useLocalDpi xmlns:a14="http://schemas.microsoft.com/office/drawing/2010/main" val="0"/>
@@ -7869,7 +8216,12 @@
       </w:r>
       <w:proofErr w:type="spellEnd"/>
       <w:r>
-        <w:t xml:space="preserve">) in cui svolgiamo praticamente tutte le azioni di accensione dei led. Più tardi sarà possibile trovare la spiegazioni delle parti di codice più importanti presenti in questo metodo, ma per iniziare occorre spiegare il metodo </w:t>
+        <w:t>) in cui svolgiamo praticamente tutte le azioni di accensione dei led. P</w:t>
+      </w:r>
+      <w:bookmarkStart w:id="24" w:name="_GoBack"/>
+      <w:bookmarkEnd w:id="24"/>
+      <w:r>
+        <w:t xml:space="preserve">iù tardi sarà possibile trovare la spiegazioni delle parti di codice più importanti presenti in questo metodo, ma per iniziare occorre spiegare il metodo </w:t>
       </w:r>
       <w:proofErr w:type="spellStart"/>
       <w:r>
@@ -7928,6 +8280,7 @@
           <w:noProof/>
           <w:lang w:val="it-IT"/>
         </w:rPr>
+        <w:lastRenderedPageBreak/>
         <w:drawing>
           <wp:anchor distT="0" distB="0" distL="114300" distR="114300" simplePos="0" relativeHeight="251664384" behindDoc="0" locked="0" layoutInCell="1" allowOverlap="1" wp14:anchorId="699357BD">
             <wp:simplePos x="0" y="0"/>
@@ -7952,7 +8305,7 @@
                     <pic:cNvPicPr/>
                   </pic:nvPicPr>
                   <pic:blipFill rotWithShape="1">
-                    <a:blip r:embed="rId31">
+                    <a:blip r:embed="rId38">
                       <a:extLst>
                         <a:ext uri="{28A0092B-C50C-407E-A947-70E740481C1C}">
                           <a14:useLocalDpi xmlns:a14="http://schemas.microsoft.com/office/drawing/2010/main" val="0"/>
@@ -8051,7 +8404,6 @@
           <w:noProof/>
           <w:lang w:val="it-IT"/>
         </w:rPr>
-        <w:lastRenderedPageBreak/>
         <w:drawing>
           <wp:anchor distT="0" distB="0" distL="114300" distR="114300" simplePos="0" relativeHeight="251663360" behindDoc="0" locked="0" layoutInCell="1" allowOverlap="1" wp14:anchorId="5B34F46D">
             <wp:simplePos x="0" y="0"/>
@@ -8076,7 +8428,7 @@
                     <pic:cNvPicPr/>
                   </pic:nvPicPr>
                   <pic:blipFill rotWithShape="1">
-                    <a:blip r:embed="rId32">
+                    <a:blip r:embed="rId39">
                       <a:extLst>
                         <a:ext uri="{28A0092B-C50C-407E-A947-70E740481C1C}">
                           <a14:useLocalDpi xmlns:a14="http://schemas.microsoft.com/office/drawing/2010/main" val="0"/>
@@ -8203,7 +8555,7 @@
                     <pic:cNvPicPr/>
                   </pic:nvPicPr>
                   <pic:blipFill rotWithShape="1">
-                    <a:blip r:embed="rId33">
+                    <a:blip r:embed="rId40">
                       <a:extLst>
                         <a:ext uri="{28A0092B-C50C-407E-A947-70E740481C1C}">
                           <a14:useLocalDpi xmlns:a14="http://schemas.microsoft.com/office/drawing/2010/main" val="0"/>
@@ -9784,7 +10136,7 @@
           <w:lang w:val="it-IT"/>
         </w:rPr>
       </w:pPr>
-      <w:hyperlink r:id="rId34" w:history="1">
+      <w:hyperlink r:id="rId41" w:history="1">
         <w:r>
           <w:rPr>
             <w:rStyle w:val="Collegamentoipertestuale"/>
@@ -9855,7 +10207,7 @@
           <w:lang w:val="en-US"/>
         </w:rPr>
       </w:pPr>
-      <w:hyperlink r:id="rId35" w:history="1">
+      <w:hyperlink r:id="rId42" w:history="1">
         <w:r>
           <w:rPr>
             <w:rStyle w:val="Collegamentoipertestuale"/>
@@ -9898,7 +10250,7 @@
           <w:numId w:val="35"/>
         </w:numPr>
       </w:pPr>
-      <w:hyperlink r:id="rId36" w:history="1">
+      <w:hyperlink r:id="rId43" w:history="1">
         <w:r>
           <w:rPr>
             <w:rStyle w:val="Collegamentoipertestuale"/>
@@ -9941,7 +10293,7 @@
           <w:numId w:val="35"/>
         </w:numPr>
       </w:pPr>
-      <w:hyperlink r:id="rId37" w:history="1">
+      <w:hyperlink r:id="rId44" w:history="1">
         <w:r>
           <w:rPr>
             <w:rStyle w:val="Collegamentoipertestuale"/>
@@ -9976,7 +10328,7 @@
           <w:numId w:val="35"/>
         </w:numPr>
       </w:pPr>
-      <w:hyperlink r:id="rId38" w:history="1">
+      <w:hyperlink r:id="rId45" w:history="1">
         <w:r>
           <w:rPr>
             <w:rStyle w:val="Collegamentoipertestuale"/>
@@ -10005,7 +10357,7 @@
           <w:numId w:val="35"/>
         </w:numPr>
       </w:pPr>
-      <w:hyperlink r:id="rId39" w:history="1">
+      <w:hyperlink r:id="rId46" w:history="1">
         <w:r>
           <w:rPr>
             <w:rStyle w:val="Collegamentoipertestuale"/>
@@ -10078,7 +10430,7 @@
           <w:numId w:val="35"/>
         </w:numPr>
       </w:pPr>
-      <w:hyperlink r:id="rId40" w:history="1">
+      <w:hyperlink r:id="rId47" w:history="1">
         <w:r>
           <w:rPr>
             <w:rStyle w:val="Collegamentoipertestuale"/>
@@ -10127,7 +10479,7 @@
           <w:numId w:val="35"/>
         </w:numPr>
       </w:pPr>
-      <w:hyperlink r:id="rId41" w:history="1">
+      <w:hyperlink r:id="rId48" w:history="1">
         <w:r>
           <w:rPr>
             <w:rStyle w:val="Collegamentoipertestuale"/>
@@ -10173,7 +10525,7 @@
           <w:lang w:val="en-US"/>
         </w:rPr>
       </w:pPr>
-      <w:hyperlink r:id="rId42" w:history="1">
+      <w:hyperlink r:id="rId49" w:history="1">
         <w:r>
           <w:rPr>
             <w:rStyle w:val="Collegamentoipertestuale"/>
@@ -10229,7 +10581,7 @@
           <w:lang w:val="it-IT"/>
         </w:rPr>
       </w:pPr>
-      <w:hyperlink r:id="rId43" w:history="1">
+      <w:hyperlink r:id="rId50" w:history="1">
         <w:r>
           <w:rPr>
             <w:rStyle w:val="Collegamentoipertestuale"/>
@@ -10469,7 +10821,7 @@
       </w:pPr>
     </w:p>
     <w:sectPr>
-      <w:footerReference w:type="first" r:id="rId44"/>
+      <w:footerReference w:type="first" r:id="rId51"/>
       <w:pgSz w:w="11906" w:h="16838"/>
       <w:pgMar w:top="1985" w:right="1134" w:bottom="1418" w:left="1134" w:header="567" w:footer="567" w:gutter="0"/>
       <w:cols w:space="720"/>
@@ -11048,7 +11400,7 @@
               <w:noProof/>
               <w:snapToGrid w:val="0"/>
             </w:rPr>
-            <w:t>21</w:t>
+            <w:t>23</w:t>
           </w:r>
           <w:r>
             <w:rPr>
@@ -11091,7 +11443,7 @@
               <w:noProof/>
               <w:snapToGrid w:val="0"/>
             </w:rPr>
-            <w:t>21</w:t>
+            <w:t>23</w:t>
           </w:r>
           <w:r>
             <w:rPr>
@@ -11461,7 +11813,7 @@
               <w:noProof/>
               <w:snapToGrid w:val="0"/>
             </w:rPr>
-            <w:t>21</w:t>
+            <w:t>23</w:t>
           </w:r>
           <w:r>
             <w:rPr>
@@ -16308,7 +16660,7 @@
 </file>
 
 <file path=customXml/itemProps1.xml><?xml version="1.0" encoding="utf-8"?>
-<ds:datastoreItem xmlns:ds="http://schemas.openxmlformats.org/officeDocument/2006/customXml" ds:itemID="{1A16E156-D771-463C-9832-B28B90294FB8}">
+<ds:datastoreItem xmlns:ds="http://schemas.openxmlformats.org/officeDocument/2006/customXml" ds:itemID="{D8146687-44B4-44D3-9089-CF5B1F12B04E}">
   <ds:schemaRefs>
     <ds:schemaRef ds:uri="http://schemas.openxmlformats.org/officeDocument/2006/bibliography"/>
   </ds:schemaRefs>

</xml_diff>

<commit_message>
finito doc setup() e pixelOn()
</commit_message>
<xml_diff>
--- a/Documentazione/Documentazione_Word_Clock.docx
+++ b/Documentazione/Documentazione_Word_Clock.docx
@@ -2534,14 +2534,12 @@
         </w:rPr>
         <w:t xml:space="preserve"> </w:t>
       </w:r>
-      <w:proofErr w:type="spellStart"/>
       <w:r>
         <w:rPr>
           <w:lang w:val="it-IT"/>
         </w:rPr>
         <w:t>Weishaupt</w:t>
       </w:r>
-      <w:proofErr w:type="spellEnd"/>
       <w:r>
         <w:rPr>
           <w:lang w:val="it-IT"/>
@@ -2643,12 +2641,10 @@
         <w:pStyle w:val="Titolo2"/>
       </w:pPr>
       <w:bookmarkStart w:id="2" w:name="_Toc5363481"/>
-      <w:proofErr w:type="spellStart"/>
       <w:r>
         <w:t>Abstract</w:t>
       </w:r>
       <w:bookmarkEnd w:id="2"/>
-      <w:proofErr w:type="spellEnd"/>
       <w:r>
         <w:t xml:space="preserve"> </w:t>
       </w:r>
@@ -2721,207 +2717,141 @@
           <w:i/>
           <w:lang w:val="en-GB"/>
         </w:rPr>
-        <w:t xml:space="preserve">n </w:t>
-      </w:r>
-      <w:proofErr w:type="gramStart"/>
+        <w:t xml:space="preserve">n this project a box is used where below </w:t>
+      </w:r>
       <w:r>
         <w:rPr>
           <w:i/>
           <w:lang w:val="en-GB"/>
         </w:rPr>
-        <w:t>this</w:t>
-      </w:r>
-      <w:proofErr w:type="gramEnd"/>
+        <w:t xml:space="preserve">there </w:t>
+      </w:r>
       <w:r>
         <w:rPr>
           <w:i/>
           <w:lang w:val="en-GB"/>
         </w:rPr>
-        <w:t xml:space="preserve"> project a box is used where below </w:t>
+        <w:t xml:space="preserve">is a strip of </w:t>
       </w:r>
       <w:r>
         <w:rPr>
           <w:i/>
           <w:lang w:val="en-GB"/>
         </w:rPr>
-        <w:t xml:space="preserve">there </w:t>
+        <w:t>led</w:t>
       </w:r>
       <w:r>
         <w:rPr>
           <w:i/>
           <w:lang w:val="en-GB"/>
         </w:rPr>
-        <w:t xml:space="preserve">is a strip of </w:t>
+        <w:t xml:space="preserve"> </w:t>
       </w:r>
       <w:r>
         <w:rPr>
           <w:i/>
           <w:lang w:val="en-GB"/>
         </w:rPr>
-        <w:t>led</w:t>
+        <w:t xml:space="preserve">and above </w:t>
       </w:r>
       <w:r>
         <w:rPr>
           <w:i/>
           <w:lang w:val="en-GB"/>
         </w:rPr>
-        <w:t xml:space="preserve"> </w:t>
+        <w:t xml:space="preserve">there </w:t>
       </w:r>
       <w:r>
         <w:rPr>
           <w:i/>
           <w:lang w:val="en-GB"/>
         </w:rPr>
-        <w:t xml:space="preserve">and above </w:t>
+        <w:t>is a sheet with the words that together form the time</w:t>
       </w:r>
       <w:r>
         <w:rPr>
           <w:i/>
           <w:lang w:val="en-GB"/>
         </w:rPr>
-        <w:t xml:space="preserve">there </w:t>
+        <w:t>. T</w:t>
       </w:r>
       <w:r>
         <w:rPr>
           <w:i/>
           <w:lang w:val="en-GB"/>
         </w:rPr>
-        <w:t>is a sheet with the words that together form the time</w:t>
+        <w:t>his strip is programmed</w:t>
       </w:r>
       <w:r>
         <w:rPr>
           <w:i/>
           <w:lang w:val="en-GB"/>
         </w:rPr>
-        <w:t>. T</w:t>
+        <w:t xml:space="preserve"> in Arduino</w:t>
       </w:r>
       <w:r>
         <w:rPr>
           <w:i/>
           <w:lang w:val="en-GB"/>
         </w:rPr>
-        <w:t xml:space="preserve">his strip </w:t>
-      </w:r>
-      <w:proofErr w:type="gramStart"/>
+        <w:t xml:space="preserve"> so that the </w:t>
+      </w:r>
       <w:r>
         <w:rPr>
           <w:i/>
           <w:lang w:val="en-GB"/>
         </w:rPr>
-        <w:t>is programmed</w:t>
-      </w:r>
-      <w:proofErr w:type="gramEnd"/>
+        <w:t>led</w:t>
+      </w:r>
       <w:r>
         <w:rPr>
           <w:i/>
           <w:lang w:val="en-GB"/>
         </w:rPr>
-        <w:t xml:space="preserve"> in Arduino</w:t>
+        <w:t xml:space="preserve"> that form the words of the current time are turned on</w:t>
       </w:r>
       <w:r>
         <w:rPr>
           <w:i/>
           <w:lang w:val="en-GB"/>
         </w:rPr>
-        <w:t xml:space="preserve"> so that the </w:t>
+        <w:t xml:space="preserve">. </w:t>
       </w:r>
       <w:r>
         <w:rPr>
           <w:i/>
           <w:lang w:val="en-GB"/>
         </w:rPr>
-        <w:t>led</w:t>
+        <w:t xml:space="preserve">The time is obtained from a time server </w:t>
       </w:r>
       <w:r>
         <w:rPr>
           <w:i/>
           <w:lang w:val="en-GB"/>
         </w:rPr>
-        <w:t xml:space="preserve"> that form the words of the current time are turned on</w:t>
+        <w:t>and set up by a</w:t>
       </w:r>
       <w:r>
         <w:rPr>
           <w:i/>
           <w:lang w:val="en-GB"/>
         </w:rPr>
-        <w:t xml:space="preserve">. </w:t>
+        <w:t xml:space="preserve"> RTC, otherwise it can be configured directly from the box using physical button. </w:t>
       </w:r>
       <w:r>
         <w:rPr>
           <w:i/>
           <w:lang w:val="en-GB"/>
         </w:rPr>
-        <w:t xml:space="preserve">The time is obtained from a </w:t>
-      </w:r>
-      <w:proofErr w:type="gramStart"/>
+        <w:br/>
+      </w:r>
       <w:r>
         <w:rPr>
           <w:i/>
           <w:lang w:val="en-GB"/>
         </w:rPr>
-        <w:t>time server</w:t>
-      </w:r>
-      <w:proofErr w:type="gramEnd"/>
-      <w:r>
-        <w:rPr>
-          <w:i/>
-          <w:lang w:val="en-GB"/>
-        </w:rPr>
-        <w:t xml:space="preserve"> </w:t>
-      </w:r>
-      <w:r>
-        <w:rPr>
-          <w:i/>
-          <w:lang w:val="en-GB"/>
-        </w:rPr>
-        <w:t>and set up by a</w:t>
-      </w:r>
-      <w:r>
-        <w:rPr>
-          <w:i/>
-          <w:lang w:val="en-GB"/>
-        </w:rPr>
-        <w:t xml:space="preserve"> RTC, otherwise it can be configured directly from the box using physical button. </w:t>
-      </w:r>
-      <w:r>
-        <w:rPr>
-          <w:i/>
-          <w:lang w:val="en-GB"/>
-        </w:rPr>
-        <w:br/>
-      </w:r>
-      <w:r>
-        <w:rPr>
-          <w:i/>
-          <w:lang w:val="en-GB"/>
-        </w:rPr>
-        <w:t xml:space="preserve">The final product </w:t>
-      </w:r>
-      <w:proofErr w:type="gramStart"/>
-      <w:r>
-        <w:rPr>
-          <w:i/>
-          <w:lang w:val="en-GB"/>
-        </w:rPr>
-        <w:t>can be considered</w:t>
-      </w:r>
-      <w:proofErr w:type="gramEnd"/>
-      <w:r>
-        <w:rPr>
-          <w:i/>
-          <w:lang w:val="en-GB"/>
-        </w:rPr>
-        <w:t xml:space="preserve"> as a prototype, since the main idea is to expose a large word clock on the roof of the study </w:t>
-      </w:r>
-      <w:proofErr w:type="spellStart"/>
-      <w:r>
-        <w:rPr>
-          <w:i/>
-          <w:lang w:val="en-GB"/>
-        </w:rPr>
-        <w:t>center</w:t>
-      </w:r>
-      <w:proofErr w:type="spellEnd"/>
+        <w:t>The final product can be considered as a prototype, since the main idea is to expose a large word clock on the roof of the study center</w:t>
+      </w:r>
       <w:r>
         <w:rPr>
           <w:i/>
@@ -3448,25 +3378,7 @@
                 <w:szCs w:val="16"/>
                 <w:lang w:val="it-IT"/>
               </w:rPr>
-              <w:t xml:space="preserve"> necessario verificare che i componenti hardware (</w:t>
-            </w:r>
-            <w:proofErr w:type="spellStart"/>
-            <w:r>
-              <w:rPr>
-                <w:sz w:val="16"/>
-                <w:szCs w:val="16"/>
-                <w:lang w:val="it-IT"/>
-              </w:rPr>
-              <w:t>Fishino</w:t>
-            </w:r>
-            <w:proofErr w:type="spellEnd"/>
-            <w:r>
-              <w:rPr>
-                <w:sz w:val="16"/>
-                <w:szCs w:val="16"/>
-                <w:lang w:val="it-IT"/>
-              </w:rPr>
-              <w:t xml:space="preserve"> e </w:t>
+              <w:t xml:space="preserve"> necessario verificare che i componenti hardware (Fishino e </w:t>
             </w:r>
             <w:r>
               <w:rPr>
@@ -4476,15 +4388,7 @@
     </w:p>
     <w:p>
       <w:r>
-        <w:t xml:space="preserve">La pianificazione del progetto è stata effettuata mediante la realizzazione di un diagramma di </w:t>
-      </w:r>
-      <w:proofErr w:type="spellStart"/>
-      <w:r>
-        <w:t>Gantt</w:t>
-      </w:r>
-      <w:proofErr w:type="spellEnd"/>
-      <w:r>
-        <w:t xml:space="preserve">. </w:t>
+        <w:t xml:space="preserve">La pianificazione del progetto è stata effettuata mediante la realizzazione di un diagramma di Gantt. </w:t>
       </w:r>
     </w:p>
     <w:p>
@@ -4664,19 +4568,11 @@
         </w:rPr>
         <w:t xml:space="preserve">Microsoft </w:t>
       </w:r>
-      <w:proofErr w:type="spellStart"/>
-      <w:r>
-        <w:rPr>
-          <w:lang w:val="it-IT"/>
-        </w:rPr>
-        <w:t>Power</w:t>
-      </w:r>
-      <w:proofErr w:type="spellEnd"/>
-      <w:r>
-        <w:rPr>
-          <w:lang w:val="it-IT"/>
-        </w:rPr>
-        <w:t xml:space="preserve"> Point 2016</w:t>
+      <w:r>
+        <w:rPr>
+          <w:lang w:val="it-IT"/>
+        </w:rPr>
+        <w:t>Power Point 2016</w:t>
       </w:r>
     </w:p>
     <w:p>
@@ -4720,19 +4616,11 @@
           <w:lang w:val="it-IT"/>
         </w:rPr>
       </w:pPr>
-      <w:proofErr w:type="spellStart"/>
-      <w:r>
-        <w:rPr>
-          <w:lang w:val="it-IT"/>
-        </w:rPr>
-        <w:t>GanttProject</w:t>
-      </w:r>
-      <w:proofErr w:type="spellEnd"/>
-      <w:r>
-        <w:rPr>
-          <w:lang w:val="it-IT"/>
-        </w:rPr>
-        <w:t xml:space="preserve"> 2.8.9</w:t>
+      <w:r>
+        <w:rPr>
+          <w:lang w:val="it-IT"/>
+        </w:rPr>
+        <w:t>GanttProject 2.8.9</w:t>
       </w:r>
       <w:r>
         <w:rPr>
@@ -4756,21 +4644,7 @@
         <w:rPr>
           <w:lang w:val="it-IT"/>
         </w:rPr>
-        <w:t xml:space="preserve">Google </w:t>
-      </w:r>
-      <w:proofErr w:type="spellStart"/>
-      <w:r>
-        <w:rPr>
-          <w:lang w:val="it-IT"/>
-        </w:rPr>
-        <w:t>Chrome</w:t>
-      </w:r>
-      <w:proofErr w:type="spellEnd"/>
-      <w:r>
-        <w:rPr>
-          <w:lang w:val="it-IT"/>
-        </w:rPr>
-        <w:t xml:space="preserve"> 71.0.3578.98</w:t>
+        <w:t>Google Chrome 71.0.3578.98</w:t>
       </w:r>
     </w:p>
     <w:p>
@@ -4784,19 +4658,11 @@
           <w:lang w:val="it-IT"/>
         </w:rPr>
       </w:pPr>
-      <w:proofErr w:type="spellStart"/>
-      <w:r>
-        <w:rPr>
-          <w:lang w:val="it-IT"/>
-        </w:rPr>
-        <w:t>Atom</w:t>
-      </w:r>
-      <w:proofErr w:type="spellEnd"/>
-      <w:r>
-        <w:rPr>
-          <w:lang w:val="it-IT"/>
-        </w:rPr>
-        <w:t xml:space="preserve"> 1.34.0</w:t>
+      <w:r>
+        <w:rPr>
+          <w:lang w:val="it-IT"/>
+        </w:rPr>
+        <w:t>Atom 1.34.0</w:t>
       </w:r>
     </w:p>
     <w:p>
@@ -4810,19 +4676,11 @@
           <w:lang w:val="it-IT"/>
         </w:rPr>
       </w:pPr>
-      <w:proofErr w:type="spellStart"/>
-      <w:r>
-        <w:rPr>
-          <w:lang w:val="it-IT"/>
-        </w:rPr>
-        <w:t>FishinoFlasher</w:t>
-      </w:r>
-      <w:proofErr w:type="spellEnd"/>
-      <w:r>
-        <w:rPr>
-          <w:lang w:val="it-IT"/>
-        </w:rPr>
-        <w:t xml:space="preserve"> 5.0.0</w:t>
+      <w:r>
+        <w:rPr>
+          <w:lang w:val="it-IT"/>
+        </w:rPr>
+        <w:t>FishinoFlasher 5.0.0</w:t>
       </w:r>
     </w:p>
     <w:p>
@@ -4897,23 +4755,7 @@
           <w:rFonts w:cs="Arial"/>
           <w:lang w:val="it-IT"/>
         </w:rPr>
-        <w:t xml:space="preserve">Modello: Acer </w:t>
-      </w:r>
-      <w:proofErr w:type="spellStart"/>
-      <w:r>
-        <w:rPr>
-          <w:rFonts w:cs="Arial"/>
-          <w:lang w:val="it-IT"/>
-        </w:rPr>
-        <w:t>Aspire</w:t>
-      </w:r>
-      <w:proofErr w:type="spellEnd"/>
-      <w:r>
-        <w:rPr>
-          <w:rFonts w:cs="Arial"/>
-          <w:lang w:val="it-IT"/>
-        </w:rPr>
-        <w:t xml:space="preserve"> E 15</w:t>
+        <w:t>Modello: Acer Aspire E 15</w:t>
       </w:r>
     </w:p>
     <w:p>
@@ -5117,21 +4959,7 @@
         <w:rPr>
           <w:lang w:val="it-IT"/>
         </w:rPr>
-        <w:t xml:space="preserve">Computer Paolo </w:t>
-      </w:r>
-      <w:proofErr w:type="spellStart"/>
-      <w:r>
-        <w:rPr>
-          <w:lang w:val="it-IT"/>
-        </w:rPr>
-        <w:t>Weishaupt</w:t>
-      </w:r>
-      <w:proofErr w:type="spellEnd"/>
-      <w:r>
-        <w:rPr>
-          <w:lang w:val="it-IT"/>
-        </w:rPr>
-        <w:t>:</w:t>
+        <w:t>Computer Paolo Weishaupt:</w:t>
       </w:r>
     </w:p>
     <w:p>
@@ -5150,35 +4978,7 @@
         <w:rPr>
           <w:lang w:val="it-IT"/>
         </w:rPr>
-        <w:t xml:space="preserve">Modello: </w:t>
-      </w:r>
-      <w:proofErr w:type="spellStart"/>
-      <w:r>
-        <w:rPr>
-          <w:lang w:val="it-IT"/>
-        </w:rPr>
-        <w:t>Huawei</w:t>
-      </w:r>
-      <w:proofErr w:type="spellEnd"/>
-      <w:r>
-        <w:rPr>
-          <w:lang w:val="it-IT"/>
-        </w:rPr>
-        <w:t xml:space="preserve"> </w:t>
-      </w:r>
-      <w:proofErr w:type="spellStart"/>
-      <w:r>
-        <w:rPr>
-          <w:lang w:val="it-IT"/>
-        </w:rPr>
-        <w:t>MateBook</w:t>
-      </w:r>
-      <w:proofErr w:type="spellEnd"/>
-      <w:r>
-        <w:rPr>
-          <w:lang w:val="it-IT"/>
-        </w:rPr>
-        <w:t xml:space="preserve"> X Pro</w:t>
+        <w:t>Modello: Huawei MateBook X Pro</w:t>
       </w:r>
     </w:p>
     <w:p>
@@ -5269,19 +5069,11 @@
           <w:lang w:val="it-IT"/>
         </w:rPr>
       </w:pPr>
-      <w:proofErr w:type="spellStart"/>
-      <w:r>
-        <w:rPr>
-          <w:lang w:val="it-IT"/>
-        </w:rPr>
-        <w:t>Fishino</w:t>
-      </w:r>
-      <w:proofErr w:type="spellEnd"/>
-      <w:r>
-        <w:rPr>
-          <w:lang w:val="it-IT"/>
-        </w:rPr>
-        <w:t xml:space="preserve"> UNO REV2:</w:t>
+      <w:r>
+        <w:rPr>
+          <w:lang w:val="it-IT"/>
+        </w:rPr>
+        <w:t>Fishino UNO REV2:</w:t>
       </w:r>
     </w:p>
     <w:p>
@@ -5319,21 +5111,7 @@
         <w:rPr>
           <w:lang w:val="it-IT"/>
         </w:rPr>
-        <w:t xml:space="preserve">Modulo </w:t>
-      </w:r>
-      <w:proofErr w:type="spellStart"/>
-      <w:r>
-        <w:rPr>
-          <w:lang w:val="it-IT"/>
-        </w:rPr>
-        <w:t>WiFi</w:t>
-      </w:r>
-      <w:proofErr w:type="spellEnd"/>
-      <w:r>
-        <w:rPr>
-          <w:lang w:val="it-IT"/>
-        </w:rPr>
-        <w:t xml:space="preserve"> integrato</w:t>
+        <w:t>Modulo WiFi integrato</w:t>
       </w:r>
     </w:p>
     <w:p>
@@ -5352,21 +5130,7 @@
         <w:rPr>
           <w:lang w:val="it-IT"/>
         </w:rPr>
-        <w:t xml:space="preserve">Slot per schede </w:t>
-      </w:r>
-      <w:proofErr w:type="spellStart"/>
-      <w:r>
-        <w:rPr>
-          <w:lang w:val="it-IT"/>
-        </w:rPr>
-        <w:t>MicroSD</w:t>
-      </w:r>
-      <w:proofErr w:type="spellEnd"/>
-      <w:r>
-        <w:rPr>
-          <w:lang w:val="it-IT"/>
-        </w:rPr>
-        <w:t xml:space="preserve"> integrato</w:t>
+        <w:t>Slot per schede MicroSD integrato</w:t>
       </w:r>
     </w:p>
     <w:p>
@@ -5404,16 +5168,8 @@
         <w:rPr>
           <w:lang w:val="it-IT"/>
         </w:rPr>
-        <w:t xml:space="preserve">Connettore sfalsato per facilitare l’uso con </w:t>
-      </w:r>
-      <w:proofErr w:type="spellStart"/>
-      <w:r>
-        <w:rPr>
-          <w:lang w:val="it-IT"/>
-        </w:rPr>
-        <w:t>breadboards</w:t>
-      </w:r>
-      <w:proofErr w:type="spellEnd"/>
+        <w:t>Connettore sfalsato per facilitare l’uso con breadboards</w:t>
+      </w:r>
     </w:p>
     <w:p>
       <w:pPr>
@@ -5469,35 +5225,7 @@
         <w:rPr>
           <w:lang w:val="it-IT"/>
         </w:rPr>
-        <w:t xml:space="preserve">Schemi elettrici, file </w:t>
-      </w:r>
-      <w:proofErr w:type="spellStart"/>
-      <w:r>
-        <w:rPr>
-          <w:lang w:val="it-IT"/>
-        </w:rPr>
-        <w:t>Eagle</w:t>
-      </w:r>
-      <w:proofErr w:type="spellEnd"/>
-      <w:r>
-        <w:rPr>
-          <w:lang w:val="it-IT"/>
-        </w:rPr>
-        <w:t xml:space="preserve"> e </w:t>
-      </w:r>
-      <w:proofErr w:type="spellStart"/>
-      <w:r>
-        <w:rPr>
-          <w:lang w:val="it-IT"/>
-        </w:rPr>
-        <w:t>pinout</w:t>
-      </w:r>
-      <w:proofErr w:type="spellEnd"/>
-      <w:r>
-        <w:rPr>
-          <w:lang w:val="it-IT"/>
-        </w:rPr>
-        <w:t xml:space="preserve"> della scheda</w:t>
+        <w:t>Schemi elettrici, file Eagle e pinout della scheda</w:t>
       </w:r>
     </w:p>
     <w:p>
@@ -5512,19 +5240,9 @@
           <w:lang w:val="it-IT"/>
         </w:rPr>
       </w:pPr>
-      <w:proofErr w:type="spellStart"/>
-      <w:r>
-        <w:t>Adafruit</w:t>
-      </w:r>
-      <w:proofErr w:type="spellEnd"/>
-      <w:r>
-        <w:t xml:space="preserve"> </w:t>
-      </w:r>
-      <w:proofErr w:type="spellStart"/>
-      <w:r>
-        <w:t>NeoPixel</w:t>
-      </w:r>
-      <w:proofErr w:type="spellEnd"/>
+      <w:r>
+        <w:t>Adafruit NeoPixel</w:t>
+      </w:r>
     </w:p>
     <w:p>
       <w:pPr>
@@ -5855,16 +5573,8 @@
         <w:rPr>
           <w:lang w:val="it-IT"/>
         </w:rPr>
-        <w:t xml:space="preserve">Librerie </w:t>
-      </w:r>
-      <w:proofErr w:type="spellStart"/>
-      <w:r>
-        <w:rPr>
-          <w:lang w:val="it-IT"/>
-        </w:rPr>
-        <w:t>Adafruit</w:t>
-      </w:r>
-      <w:proofErr w:type="spellEnd"/>
+        <w:t>Librerie Adafruit</w:t>
+      </w:r>
     </w:p>
     <w:p>
       <w:pPr>
@@ -5877,28 +5587,12 @@
           <w:lang w:val="it-IT"/>
         </w:rPr>
       </w:pPr>
-      <w:proofErr w:type="spellStart"/>
-      <w:r>
-        <w:rPr>
-          <w:lang w:val="it-IT"/>
-        </w:rPr>
-        <w:t>Adafruit</w:t>
-      </w:r>
-      <w:proofErr w:type="spellEnd"/>
-      <w:r>
-        <w:rPr>
-          <w:lang w:val="it-IT"/>
-        </w:rPr>
-        <w:t xml:space="preserve"> </w:t>
-      </w:r>
-      <w:proofErr w:type="spellStart"/>
-      <w:r>
-        <w:rPr>
-          <w:lang w:val="it-IT"/>
-        </w:rPr>
-        <w:t>NeoPixel</w:t>
-      </w:r>
-      <w:proofErr w:type="spellEnd"/>
+      <w:r>
+        <w:rPr>
+          <w:lang w:val="it-IT"/>
+        </w:rPr>
+        <w:t>Adafruit NeoPixel</w:t>
+      </w:r>
     </w:p>
     <w:p>
       <w:pPr>
@@ -5913,21 +5607,7 @@
         <w:rPr>
           <w:lang w:val="it-IT"/>
         </w:rPr>
-        <w:t xml:space="preserve">Libreria che presenta funzioni basate per il controllo di strisce di led RGB prodotte da </w:t>
-      </w:r>
-      <w:proofErr w:type="spellStart"/>
-      <w:r>
-        <w:rPr>
-          <w:lang w:val="it-IT"/>
-        </w:rPr>
-        <w:t>Adafruit</w:t>
-      </w:r>
-      <w:proofErr w:type="spellEnd"/>
-      <w:r>
-        <w:rPr>
-          <w:lang w:val="it-IT"/>
-        </w:rPr>
-        <w:t>. Nella libreria ci sono funzionalità che sono necessarie per lo sviluppo del progetto, come ad esempio l’accensione di un led di un certo colore.</w:t>
+        <w:t>Libreria che presenta funzioni basate per il controllo di strisce di led RGB prodotte da Adafruit. Nella libreria ci sono funzionalità che sono necessarie per lo sviluppo del progetto, come ad esempio l’accensione di un led di un certo colore.</w:t>
       </w:r>
       <w:r>
         <w:rPr>
@@ -5962,14 +5642,12 @@
           <w:lang w:val="it-IT"/>
         </w:rPr>
       </w:pPr>
-      <w:proofErr w:type="spellStart"/>
       <w:r>
         <w:rPr>
           <w:lang w:val="it-IT"/>
         </w:rPr>
         <w:t>RTClib</w:t>
       </w:r>
-      <w:proofErr w:type="spellEnd"/>
     </w:p>
     <w:p>
       <w:pPr>
@@ -6041,16 +5719,8 @@
         <w:rPr>
           <w:lang w:val="it-IT"/>
         </w:rPr>
-        <w:t xml:space="preserve"> e </w:t>
-      </w:r>
-      <w:proofErr w:type="spellStart"/>
-      <w:r>
-        <w:rPr>
-          <w:lang w:val="it-IT"/>
-        </w:rPr>
-        <w:t>Fishino</w:t>
-      </w:r>
-      <w:proofErr w:type="spellEnd"/>
+        <w:t xml:space="preserve"> e Fishino</w:t>
+      </w:r>
     </w:p>
     <w:p>
       <w:pPr>
@@ -6063,14 +5733,12 @@
           <w:lang w:val="it-IT"/>
         </w:rPr>
       </w:pPr>
-      <w:proofErr w:type="spellStart"/>
       <w:r>
         <w:rPr>
           <w:lang w:val="it-IT"/>
         </w:rPr>
         <w:t>WiFi</w:t>
       </w:r>
-      <w:proofErr w:type="spellEnd"/>
     </w:p>
     <w:p>
       <w:pPr>
@@ -6121,14 +5789,12 @@
           <w:lang w:val="it-IT"/>
         </w:rPr>
       </w:pPr>
-      <w:proofErr w:type="spellStart"/>
       <w:r>
         <w:rPr>
           <w:lang w:val="it-IT"/>
         </w:rPr>
         <w:t>Fishino</w:t>
       </w:r>
-      <w:proofErr w:type="spellEnd"/>
     </w:p>
     <w:p>
       <w:pPr>
@@ -6142,41 +5808,13 @@
         <w:rPr>
           <w:lang w:val="it-IT"/>
         </w:rPr>
-        <w:t xml:space="preserve">Se si usa un </w:t>
-      </w:r>
-      <w:proofErr w:type="spellStart"/>
-      <w:r>
-        <w:rPr>
-          <w:lang w:val="it-IT"/>
-        </w:rPr>
-        <w:t>Fishino</w:t>
-      </w:r>
-      <w:proofErr w:type="spellEnd"/>
-      <w:r>
-        <w:rPr>
-          <w:lang w:val="it-IT"/>
-        </w:rPr>
-        <w:t xml:space="preserve"> è necessario scaricare la libreria dal sito ufficiale per integrarla in Arduino IDE.</w:t>
-      </w:r>
-      <w:r>
-        <w:rPr>
-          <w:lang w:val="it-IT"/>
-        </w:rPr>
-        <w:t xml:space="preserve"> Questa libreria è essenziale per il funzionamento del dispositivo e integrare i vari moduli come </w:t>
-      </w:r>
-      <w:proofErr w:type="spellStart"/>
-      <w:r>
-        <w:rPr>
-          <w:lang w:val="it-IT"/>
-        </w:rPr>
-        <w:t>WiFi</w:t>
-      </w:r>
-      <w:proofErr w:type="spellEnd"/>
-      <w:r>
-        <w:rPr>
-          <w:lang w:val="it-IT"/>
-        </w:rPr>
-        <w:t xml:space="preserve"> e RTC.</w:t>
+        <w:t>Se si usa un Fishino è necessario scaricare la libreria dal sito ufficiale per integrarla in Arduino IDE.</w:t>
+      </w:r>
+      <w:r>
+        <w:rPr>
+          <w:lang w:val="it-IT"/>
+        </w:rPr>
+        <w:t xml:space="preserve"> Questa libreria è essenziale per il funzionamento del dispositivo e integrare i vari moduli come WiFi e RTC.</w:t>
       </w:r>
       <w:r>
         <w:rPr>
@@ -6467,7 +6105,6 @@
         </w:rPr>
         <w:t xml:space="preserve">abbiamo caricato il programma </w:t>
       </w:r>
-      <w:proofErr w:type="spellStart"/>
       <w:r>
         <w:rPr>
           <w:i/>
@@ -6475,26 +6112,11 @@
         </w:rPr>
         <w:t>strandtest</w:t>
       </w:r>
-      <w:proofErr w:type="spellEnd"/>
-      <w:r>
-        <w:rPr>
-          <w:lang w:val="it-IT"/>
-        </w:rPr>
-        <w:t xml:space="preserve"> della libreria di </w:t>
-      </w:r>
-      <w:proofErr w:type="spellStart"/>
-      <w:r>
-        <w:rPr>
-          <w:lang w:val="it-IT"/>
-        </w:rPr>
-        <w:t>Adafruit</w:t>
-      </w:r>
-      <w:proofErr w:type="spellEnd"/>
-      <w:r>
-        <w:rPr>
-          <w:lang w:val="it-IT"/>
-        </w:rPr>
-        <w:t>.</w:t>
+      <w:r>
+        <w:rPr>
+          <w:lang w:val="it-IT"/>
+        </w:rPr>
+        <w:t xml:space="preserve"> della libreria di Adafruit.</w:t>
       </w:r>
       <w:r>
         <w:rPr>
@@ -6675,21 +6297,7 @@
         <w:rPr>
           <w:lang w:val="it-IT"/>
         </w:rPr>
-        <w:t xml:space="preserve">Il Real Time Clock è un modulo integrato nel </w:t>
-      </w:r>
-      <w:proofErr w:type="spellStart"/>
-      <w:r>
-        <w:rPr>
-          <w:lang w:val="it-IT"/>
-        </w:rPr>
-        <w:t>Fishino</w:t>
-      </w:r>
-      <w:proofErr w:type="spellEnd"/>
-      <w:r>
-        <w:rPr>
-          <w:lang w:val="it-IT"/>
-        </w:rPr>
-        <w:t xml:space="preserve"> che permette di </w:t>
+        <w:t xml:space="preserve">Il Real Time Clock è un modulo integrato nel Fishino che permette di </w:t>
       </w:r>
       <w:r>
         <w:rPr>
@@ -7353,14 +6961,9 @@
       <w:pPr>
         <w:pStyle w:val="Titolo2"/>
       </w:pPr>
-      <w:proofErr w:type="gramStart"/>
       <w:r>
         <w:lastRenderedPageBreak/>
-        <w:t>Setup(</w:t>
-      </w:r>
-      <w:proofErr w:type="gramEnd"/>
-      <w:r>
-        <w:t>)</w:t>
+        <w:t>Setup()</w:t>
       </w:r>
     </w:p>
     <w:p>
@@ -7369,26 +6972,8 @@
       </w:r>
     </w:p>
     <w:p>
-      <w:proofErr w:type="spellStart"/>
-      <w:proofErr w:type="gramStart"/>
-      <w:r>
-        <w:t>printWifiStatus</w:t>
-      </w:r>
-      <w:proofErr w:type="spellEnd"/>
-      <w:r>
-        <w:t>(</w:t>
-      </w:r>
-      <w:proofErr w:type="gramEnd"/>
-      <w:r>
-        <w:t xml:space="preserve">), che stampa le informazioni sulla connessione </w:t>
-      </w:r>
-      <w:proofErr w:type="spellStart"/>
-      <w:r>
-        <w:t>WiFi</w:t>
-      </w:r>
-      <w:proofErr w:type="spellEnd"/>
-      <w:r>
-        <w:t xml:space="preserve"> e l’intensità del segnale.</w:t>
+      <w:r>
+        <w:t>printWifiStatus(), che stampa le informazioni sulla connessione WiFi e l’intensità del segnale.</w:t>
       </w:r>
     </w:p>
     <w:p>
@@ -7522,15 +7107,7 @@
     <w:p>
       <w:r>
         <w:lastRenderedPageBreak/>
-        <w:t xml:space="preserve">Nel metodo di setup, viene inizialmente impostata la connessione </w:t>
-      </w:r>
-      <w:proofErr w:type="spellStart"/>
-      <w:r>
-        <w:t>WiFi</w:t>
-      </w:r>
-      <w:proofErr w:type="spellEnd"/>
-      <w:r>
-        <w:t xml:space="preserve"> riavviando</w:t>
+        <w:t>Nel metodo di setup, viene inizialmente impostata la connessione WiFi riavviando</w:t>
       </w:r>
       <w:r>
         <w:t>la e cercando di continuamente di connettersi finché non si trova un collegamento.</w:t>
@@ -7673,23 +7250,7 @@
     </w:p>
     <w:p>
       <w:r>
-        <w:t xml:space="preserve">Con le seguenti operazioni il </w:t>
-      </w:r>
-      <w:proofErr w:type="spellStart"/>
-      <w:r>
-        <w:t>Fishino</w:t>
-      </w:r>
-      <w:proofErr w:type="spellEnd"/>
-      <w:r>
-        <w:t xml:space="preserve"> aspetta un indirizzo e le azioni di connessione a internet finiscono dopo la stampa a terminale delle informazioni sul </w:t>
-      </w:r>
-      <w:proofErr w:type="spellStart"/>
-      <w:r>
-        <w:t>WiFi</w:t>
-      </w:r>
-      <w:proofErr w:type="spellEnd"/>
-      <w:r>
-        <w:t>.</w:t>
+        <w:t>Con le seguenti operazioni il Fishino aspetta un indirizzo e le azioni di connessione a internet finiscono dopo la stampa a terminale delle informazioni sul WiFi.</w:t>
       </w:r>
     </w:p>
     <w:p>
@@ -7873,12 +7434,20 @@
         </w:drawing>
       </w:r>
     </w:p>
+    <w:p>
+      <w:r>
+        <w:br w:type="page"/>
+      </w:r>
+    </w:p>
     <w:p/>
-    <w:p/>
-    <w:p/>
-    <w:p/>
-    <w:p/>
-    <w:p/>
+    <w:p>
+      <w:r>
+        <w:t>Infine va configurato il RTC verificando che sia connesso e che sia in funzione, altrimenti si imposta la data e ora corrente.</w:t>
+      </w:r>
+      <w:r>
+        <w:t xml:space="preserve"> </w:t>
+      </w:r>
+    </w:p>
     <w:p>
       <w:r>
         <w:rPr>
@@ -7889,12 +7458,12 @@
           <wp:anchor distT="0" distB="0" distL="114300" distR="114300" simplePos="0" relativeHeight="251677696" behindDoc="0" locked="0" layoutInCell="1" allowOverlap="1">
             <wp:simplePos x="0" y="0"/>
             <wp:positionH relativeFrom="margin">
-              <wp:align>center</wp:align>
+              <wp:posOffset>1326515</wp:posOffset>
             </wp:positionH>
             <wp:positionV relativeFrom="paragraph">
-              <wp:posOffset>175260</wp:posOffset>
+              <wp:posOffset>140970</wp:posOffset>
             </wp:positionV>
-            <wp:extent cx="3467400" cy="2034716"/>
+            <wp:extent cx="3467100" cy="2034540"/>
             <wp:effectExtent l="0" t="0" r="0" b="3810"/>
             <wp:wrapTopAndBottom/>
             <wp:docPr id="30" name="Immagine 30"/>
@@ -7923,7 +7492,7 @@
                   <pic:spPr>
                     <a:xfrm>
                       <a:off x="0" y="0"/>
-                      <a:ext cx="3467400" cy="2034716"/>
+                      <a:ext cx="3467100" cy="2034540"/>
                     </a:xfrm>
                     <a:prstGeom prst="rect">
                       <a:avLst/>
@@ -7936,64 +7505,38 @@
         </w:drawing>
       </w:r>
     </w:p>
-    <w:p/>
-    <w:p/>
-    <w:p/>
-    <w:p/>
-    <w:p>
-      <w:r>
-        <w:t xml:space="preserve">Nel </w:t>
-      </w:r>
-      <w:r>
-        <w:t>metodo di s</w:t>
-      </w:r>
-      <w:r>
-        <w:t>etup</w:t>
-      </w:r>
-      <w:r>
-        <w:t>,</w:t>
-      </w:r>
-      <w:r>
-        <w:t xml:space="preserve"> con la seguente riga di codice </w:t>
-      </w:r>
-      <w:r>
-        <w:t>impost</w:t>
-      </w:r>
-      <w:r>
-        <w:t>iamo la data e l’ora corrente sul</w:t>
-      </w:r>
-      <w:r>
-        <w:t xml:space="preserve"> </w:t>
-      </w:r>
-      <w:r>
-        <w:t>RTC</w:t>
-      </w:r>
-      <w:r>
-        <w:t>.</w:t>
-      </w:r>
-      <w:r>
-        <w:t xml:space="preserve"> </w:t>
-      </w:r>
-    </w:p>
-    <w:p>
+    <w:p>
+      <w:pPr>
+        <w:pStyle w:val="Titolo2"/>
+      </w:pPr>
+      <w:r>
+        <w:t>pixelOn()</w:t>
+      </w:r>
+    </w:p>
+    <w:p>
+      <w:pPr>
+        <w:rPr>
+          <w:lang w:val="it-IT"/>
+        </w:rPr>
+      </w:pPr>
       <w:r>
         <w:rPr>
           <w:noProof/>
           <w:lang w:val="it-IT"/>
         </w:rPr>
         <w:drawing>
-          <wp:anchor distT="0" distB="0" distL="114300" distR="114300" simplePos="0" relativeHeight="251661312" behindDoc="0" locked="0" layoutInCell="1" allowOverlap="1" wp14:anchorId="655EFA37">
+          <wp:anchor distT="0" distB="0" distL="114300" distR="114300" simplePos="0" relativeHeight="251678720" behindDoc="0" locked="0" layoutInCell="1" allowOverlap="1">
             <wp:simplePos x="0" y="0"/>
             <wp:positionH relativeFrom="margin">
               <wp:align>center</wp:align>
             </wp:positionH>
             <wp:positionV relativeFrom="paragraph">
-              <wp:posOffset>139700</wp:posOffset>
+              <wp:posOffset>409575</wp:posOffset>
             </wp:positionV>
-            <wp:extent cx="3731260" cy="482600"/>
-            <wp:effectExtent l="0" t="0" r="2540" b="0"/>
+            <wp:extent cx="2895600" cy="922020"/>
+            <wp:effectExtent l="0" t="0" r="0" b="0"/>
             <wp:wrapTopAndBottom/>
-            <wp:docPr id="7" name="Immagine 7"/>
+            <wp:docPr id="16" name="Immagine 16"/>
             <wp:cNvGraphicFramePr>
               <a:graphicFrameLocks xmlns:a="http://schemas.openxmlformats.org/drawingml/2006/main" noChangeAspect="1"/>
             </wp:cNvGraphicFramePr>
@@ -8001,10 +7544,10 @@
               <a:graphicData uri="http://schemas.openxmlformats.org/drawingml/2006/picture">
                 <pic:pic xmlns:pic="http://schemas.openxmlformats.org/drawingml/2006/picture">
                   <pic:nvPicPr>
-                    <pic:cNvPr id="1" name=""/>
+                    <pic:cNvPr id="16" name="pixelOn.PNG"/>
                     <pic:cNvPicPr/>
                   </pic:nvPicPr>
-                  <pic:blipFill rotWithShape="1">
+                  <pic:blipFill>
                     <a:blip r:embed="rId36">
                       <a:extLst>
                         <a:ext uri="{28A0092B-C50C-407E-A947-70E740481C1C}">
@@ -8012,237 +7555,95 @@
                         </a:ext>
                       </a:extLst>
                     </a:blip>
-                    <a:srcRect l="12165" t="49585" r="63768" b="44881"/>
-                    <a:stretch/>
+                    <a:stretch>
+                      <a:fillRect/>
+                    </a:stretch>
                   </pic:blipFill>
-                  <pic:spPr bwMode="auto">
+                  <pic:spPr>
                     <a:xfrm>
                       <a:off x="0" y="0"/>
-                      <a:ext cx="3731260" cy="482600"/>
+                      <a:ext cx="2895600" cy="922020"/>
                     </a:xfrm>
                     <a:prstGeom prst="rect">
                       <a:avLst/>
                     </a:prstGeom>
-                    <a:ln>
-                      <a:noFill/>
-                    </a:ln>
-                    <a:extLst>
-                      <a:ext uri="{53640926-AAD7-44D8-BBD7-CCE9431645EC}">
-                        <a14:shadowObscured xmlns:a14="http://schemas.microsoft.com/office/drawing/2010/main"/>
-                      </a:ext>
-                    </a:extLst>
                   </pic:spPr>
                 </pic:pic>
               </a:graphicData>
             </a:graphic>
-            <wp14:sizeRelH relativeFrom="margin">
-              <wp14:pctWidth>0</wp14:pctWidth>
-            </wp14:sizeRelH>
-            <wp14:sizeRelV relativeFrom="margin">
-              <wp14:pctHeight>0</wp14:pctHeight>
-            </wp14:sizeRelV>
           </wp:anchor>
         </w:drawing>
       </w:r>
-    </w:p>
-    <w:p>
-      <w:pPr>
-        <w:rPr>
-          <w:lang w:val="it-IT"/>
-        </w:rPr>
-      </w:pPr>
-    </w:p>
-    <w:p>
-      <w:pPr>
-        <w:rPr>
-          <w:lang w:val="it-IT"/>
-        </w:rPr>
-      </w:pPr>
-    </w:p>
-    <w:p>
-      <w:pPr>
-        <w:rPr>
-          <w:lang w:val="it-IT"/>
-        </w:rPr>
-      </w:pPr>
-    </w:p>
-    <w:p>
-      <w:pPr>
-        <w:rPr>
-          <w:lang w:val="it-IT"/>
-        </w:rPr>
-      </w:pPr>
-      <w:r>
-        <w:t xml:space="preserve">In seguito nel metodo </w:t>
-      </w:r>
-      <w:proofErr w:type="spellStart"/>
-      <w:r>
-        <w:t>l</w:t>
-      </w:r>
-      <w:r>
-        <w:t>oop</w:t>
-      </w:r>
-      <w:proofErr w:type="spellEnd"/>
-      <w:r>
-        <w:t xml:space="preserve"> andiamo a prendere l’orario dall’RTC e inseriamo le or</w:t>
-      </w:r>
-      <w:r>
-        <w:t>e</w:t>
-      </w:r>
-      <w:r>
-        <w:t xml:space="preserve">, i minuti e i secondi in delle variabili apposite. </w:t>
-      </w:r>
-    </w:p>
-    <w:p>
-      <w:r>
-        <w:rPr>
-          <w:noProof/>
-          <w:lang w:val="it-IT"/>
-        </w:rPr>
-        <w:drawing>
-          <wp:anchor distT="0" distB="0" distL="114300" distR="114300" simplePos="0" relativeHeight="251662336" behindDoc="0" locked="0" layoutInCell="1" allowOverlap="1" wp14:anchorId="2E584F5C">
-            <wp:simplePos x="0" y="0"/>
-            <wp:positionH relativeFrom="margin">
-              <wp:align>center</wp:align>
-            </wp:positionH>
-            <wp:positionV relativeFrom="paragraph">
-              <wp:posOffset>88265</wp:posOffset>
-            </wp:positionV>
-            <wp:extent cx="2192655" cy="1057910"/>
-            <wp:effectExtent l="0" t="0" r="0" b="8890"/>
-            <wp:wrapSquare wrapText="bothSides"/>
-            <wp:docPr id="9" name="Immagine 9"/>
-            <wp:cNvGraphicFramePr>
-              <a:graphicFrameLocks xmlns:a="http://schemas.openxmlformats.org/drawingml/2006/main" noChangeAspect="1"/>
-            </wp:cNvGraphicFramePr>
-            <a:graphic xmlns:a="http://schemas.openxmlformats.org/drawingml/2006/main">
-              <a:graphicData uri="http://schemas.openxmlformats.org/drawingml/2006/picture">
-                <pic:pic xmlns:pic="http://schemas.openxmlformats.org/drawingml/2006/picture">
-                  <pic:nvPicPr>
-                    <pic:cNvPr id="1" name=""/>
-                    <pic:cNvPicPr/>
-                  </pic:nvPicPr>
-                  <pic:blipFill rotWithShape="1">
-                    <a:blip r:embed="rId37">
-                      <a:extLst>
-                        <a:ext uri="{28A0092B-C50C-407E-A947-70E740481C1C}">
-                          <a14:useLocalDpi xmlns:a14="http://schemas.microsoft.com/office/drawing/2010/main" val="0"/>
-                        </a:ext>
-                      </a:extLst>
-                    </a:blip>
-                    <a:srcRect l="13696" t="45158" r="71861" b="42446"/>
-                    <a:stretch/>
-                  </pic:blipFill>
-                  <pic:spPr bwMode="auto">
-                    <a:xfrm>
-                      <a:off x="0" y="0"/>
-                      <a:ext cx="2192655" cy="1057910"/>
-                    </a:xfrm>
-                    <a:prstGeom prst="rect">
-                      <a:avLst/>
-                    </a:prstGeom>
-                    <a:ln>
-                      <a:noFill/>
-                    </a:ln>
-                    <a:extLst>
-                      <a:ext uri="{53640926-AAD7-44D8-BBD7-CCE9431645EC}">
-                        <a14:shadowObscured xmlns:a14="http://schemas.microsoft.com/office/drawing/2010/main"/>
-                      </a:ext>
-                    </a:extLst>
-                  </pic:spPr>
-                </pic:pic>
-              </a:graphicData>
-            </a:graphic>
-            <wp14:sizeRelH relativeFrom="margin">
-              <wp14:pctWidth>0</wp14:pctWidth>
-            </wp14:sizeRelH>
-            <wp14:sizeRelV relativeFrom="margin">
-              <wp14:pctHeight>0</wp14:pctHeight>
-            </wp14:sizeRelV>
-          </wp:anchor>
-        </w:drawing>
-      </w:r>
-    </w:p>
-    <w:p/>
-    <w:p/>
-    <w:p/>
-    <w:p/>
-    <w:p/>
-    <w:p/>
-    <w:p/>
-    <w:p/>
-    <w:p/>
-    <w:p>
-      <w:r>
-        <w:t xml:space="preserve">Nella nostra classe principale del progetto abbiamo il metodo </w:t>
-      </w:r>
-      <w:proofErr w:type="spellStart"/>
-      <w:proofErr w:type="gramStart"/>
-      <w:r>
-        <w:t>printTime</w:t>
-      </w:r>
-      <w:proofErr w:type="spellEnd"/>
-      <w:r>
-        <w:t>(</w:t>
-      </w:r>
-      <w:proofErr w:type="spellStart"/>
-      <w:proofErr w:type="gramEnd"/>
-      <w:r>
-        <w:t>int</w:t>
-      </w:r>
-      <w:proofErr w:type="spellEnd"/>
-      <w:r>
-        <w:t xml:space="preserve"> hour, </w:t>
-      </w:r>
-      <w:proofErr w:type="spellStart"/>
-      <w:r>
-        <w:t>int</w:t>
-      </w:r>
-      <w:proofErr w:type="spellEnd"/>
-      <w:r>
-        <w:t xml:space="preserve"> minute, </w:t>
-      </w:r>
-      <w:proofErr w:type="spellStart"/>
-      <w:r>
-        <w:t>int</w:t>
-      </w:r>
-      <w:proofErr w:type="spellEnd"/>
-      <w:r>
+      <w:r>
+        <w:rPr>
+          <w:lang w:val="it-IT"/>
+        </w:rPr>
+        <w:t>È un metodo molto semplice ma importante pe</w:t>
+      </w:r>
+      <w:r>
+        <w:rPr>
+          <w:lang w:val="it-IT"/>
+        </w:rPr>
+        <w:t>r il funzionamento del sistema:</w:t>
+      </w:r>
+      <w:r>
+        <w:rPr>
+          <w:lang w:val="it-IT"/>
+        </w:rPr>
         <w:t xml:space="preserve"> </w:t>
       </w:r>
-      <w:proofErr w:type="spellStart"/>
-      <w:r>
-        <w:t>second</w:t>
-      </w:r>
-      <w:proofErr w:type="spellEnd"/>
-      <w:r>
-        <w:t>) in cui svolgiamo praticamente tutte le azioni di accensione dei led. P</w:t>
-      </w:r>
+      <w:r>
+        <w:rPr>
+          <w:lang w:val="it-IT"/>
+        </w:rPr>
+        <w:t>t</w:t>
+      </w:r>
+      <w:r>
+        <w:rPr>
+          <w:lang w:val="it-IT"/>
+        </w:rPr>
+        <w:t xml:space="preserve">ramite il passaggio di due parametri (indice del led e colore), </w:t>
+      </w:r>
+      <w:r>
+        <w:rPr>
+          <w:lang w:val="it-IT"/>
+        </w:rPr>
+        <w:t>questo metodo</w:t>
+      </w:r>
+      <w:r>
+        <w:rPr>
+          <w:lang w:val="it-IT"/>
+        </w:rPr>
+        <w:t xml:space="preserve"> permette di accendere un led del word clock.</w:t>
+      </w:r>
+    </w:p>
+    <w:p>
+      <w:pPr>
+        <w:rPr>
+          <w:lang w:val="it-IT"/>
+        </w:rPr>
+      </w:pPr>
       <w:bookmarkStart w:id="24" w:name="_GoBack"/>
       <w:bookmarkEnd w:id="24"/>
-      <w:r>
-        <w:t xml:space="preserve">iù tardi sarà possibile trovare la spiegazioni delle parti di codice più importanti presenti in questo metodo, ma per iniziare occorre spiegare il metodo </w:t>
-      </w:r>
-      <w:proofErr w:type="spellStart"/>
-      <w:r>
-        <w:t>generateWord</w:t>
-      </w:r>
-      <w:proofErr w:type="spellEnd"/>
+    </w:p>
+    <w:p>
+      <w:r>
+        <w:br w:type="page"/>
+      </w:r>
+    </w:p>
+    <w:p>
+      <w:r>
+        <w:lastRenderedPageBreak/>
+        <w:t>Nella nostra classe principale del progetto abbiamo il metodo printTime(int hour, int minute, int second) in cui svolgiamo praticamente tutte le azioni di accensione dei led. Più tardi sarà possibile trovare la spiegazioni delle parti di codice più importanti presenti in questo metodo, ma per iniziare occorre spiegare il metodo generateWord</w:t>
+      </w:r>
       <w:r>
         <w:t>(</w:t>
       </w:r>
-      <w:proofErr w:type="spellStart"/>
-      <w:proofErr w:type="gramStart"/>
       <w:r>
         <w:t>int</w:t>
       </w:r>
-      <w:proofErr w:type="spellEnd"/>
-      <w:r>
-        <w:t>[</w:t>
-      </w:r>
-      <w:proofErr w:type="gramEnd"/>
-      <w:r>
-        <w:t>]</w:t>
+      <w:r>
+        <w:t>[]</w:t>
       </w:r>
       <w:r>
         <w:t xml:space="preserve"> </w:t>
@@ -8280,7 +7681,6 @@
           <w:noProof/>
           <w:lang w:val="it-IT"/>
         </w:rPr>
-        <w:lastRenderedPageBreak/>
         <w:drawing>
           <wp:anchor distT="0" distB="0" distL="114300" distR="114300" simplePos="0" relativeHeight="251664384" behindDoc="0" locked="0" layoutInCell="1" allowOverlap="1" wp14:anchorId="699357BD">
             <wp:simplePos x="0" y="0"/>
@@ -8305,7 +7705,7 @@
                     <pic:cNvPicPr/>
                   </pic:nvPicPr>
                   <pic:blipFill rotWithShape="1">
-                    <a:blip r:embed="rId38">
+                    <a:blip r:embed="rId37">
                       <a:extLst>
                         <a:ext uri="{28A0092B-C50C-407E-A947-70E740481C1C}">
                           <a14:useLocalDpi xmlns:a14="http://schemas.microsoft.com/office/drawing/2010/main" val="0"/>
@@ -8362,31 +7762,10 @@
         <w:t>P</w:t>
       </w:r>
       <w:r>
-        <w:t xml:space="preserve">assiamo ora al metodo </w:t>
-      </w:r>
-      <w:proofErr w:type="spellStart"/>
-      <w:proofErr w:type="gramStart"/>
-      <w:r>
-        <w:t>printWord</w:t>
-      </w:r>
-      <w:proofErr w:type="spellEnd"/>
-      <w:r>
-        <w:t>(</w:t>
-      </w:r>
-      <w:proofErr w:type="gramEnd"/>
-      <w:r>
-        <w:t>). P</w:t>
-      </w:r>
-      <w:r>
-        <w:t xml:space="preserve">er iniziare troviamo una serie di </w:t>
-      </w:r>
-      <w:proofErr w:type="spellStart"/>
-      <w:r>
-        <w:t>if</w:t>
-      </w:r>
-      <w:proofErr w:type="spellEnd"/>
-      <w:r>
-        <w:t xml:space="preserve"> per accendere </w:t>
+        <w:t>assiamo ora al metodo printWord(). P</w:t>
+      </w:r>
+      <w:r>
+        <w:t xml:space="preserve">er iniziare troviamo una serie di if per accendere </w:t>
       </w:r>
       <w:r>
         <w:t xml:space="preserve">in verde </w:t>
@@ -8428,7 +7807,7 @@
                     <pic:cNvPicPr/>
                   </pic:nvPicPr>
                   <pic:blipFill rotWithShape="1">
-                    <a:blip r:embed="rId39">
+                    <a:blip r:embed="rId38">
                       <a:extLst>
                         <a:ext uri="{28A0092B-C50C-407E-A947-70E740481C1C}">
                           <a14:useLocalDpi xmlns:a14="http://schemas.microsoft.com/office/drawing/2010/main" val="0"/>
@@ -8484,15 +7863,7 @@
     <w:p/>
     <w:p>
       <w:r>
-        <w:t xml:space="preserve">I seguenti </w:t>
-      </w:r>
-      <w:proofErr w:type="spellStart"/>
-      <w:r>
-        <w:t>if</w:t>
-      </w:r>
-      <w:proofErr w:type="spellEnd"/>
-      <w:r>
-        <w:t xml:space="preserve"> ed else </w:t>
+        <w:t xml:space="preserve">I seguenti if ed else </w:t>
       </w:r>
       <w:r>
         <w:t xml:space="preserve">servono per determinare il valore della variabile booleana “meno”. Nel caso che i minuti siano meno di 35 la variabile viene impostata a false perché la scritta “meno” non deve venire accesa nell’orologio dato che si userà “e” (ad esempio: “sono le tre </w:t>
@@ -8504,15 +7875,7 @@
         <w:t>e</w:t>
       </w:r>
       <w:r>
-        <w:t xml:space="preserve"> dieci”). Se invece i minuti sono maggiori di 35 la impostiamo a </w:t>
-      </w:r>
-      <w:proofErr w:type="spellStart"/>
-      <w:r>
-        <w:t>true</w:t>
-      </w:r>
-      <w:proofErr w:type="spellEnd"/>
-      <w:r>
-        <w:t xml:space="preserve"> perché la scritta “meno” deve accendersi (ad esempio: “sono le quattro </w:t>
+        <w:t xml:space="preserve"> dieci”). Se invece i minuti sono maggiori di 35 la impostiamo a true perché la scritta “meno” deve accendersi (ad esempio: “sono le quattro </w:t>
       </w:r>
       <w:r>
         <w:rPr>
@@ -8555,7 +7918,7 @@
                     <pic:cNvPicPr/>
                   </pic:nvPicPr>
                   <pic:blipFill rotWithShape="1">
-                    <a:blip r:embed="rId40">
+                    <a:blip r:embed="rId39">
                       <a:extLst>
                         <a:ext uri="{28A0092B-C50C-407E-A947-70E740481C1C}">
                           <a14:useLocalDpi xmlns:a14="http://schemas.microsoft.com/office/drawing/2010/main" val="0"/>
@@ -8719,7 +8082,6 @@
                 <w:lang w:val="en-GB" w:eastAsia="en-US"/>
               </w:rPr>
             </w:pPr>
-            <w:proofErr w:type="spellStart"/>
             <w:r>
               <w:rPr>
                 <w:b/>
@@ -8729,7 +8091,6 @@
               </w:rPr>
               <w:t>Riferimento</w:t>
             </w:r>
-            <w:proofErr w:type="spellEnd"/>
             <w:r>
               <w:rPr>
                 <w:sz w:val="18"/>
@@ -8861,7 +8222,6 @@
                 <w:szCs w:val="18"/>
               </w:rPr>
             </w:pPr>
-            <w:proofErr w:type="spellStart"/>
             <w:r>
               <w:rPr>
                 <w:b/>
@@ -8870,7 +8230,6 @@
               </w:rPr>
               <w:t>Descrizione</w:t>
             </w:r>
-            <w:proofErr w:type="spellEnd"/>
             <w:r>
               <w:rPr>
                 <w:b/>
@@ -8925,7 +8284,6 @@
                 <w:szCs w:val="18"/>
               </w:rPr>
             </w:pPr>
-            <w:proofErr w:type="spellStart"/>
             <w:r>
               <w:rPr>
                 <w:b/>
@@ -8934,7 +8292,6 @@
               </w:rPr>
               <w:t>Prerequisiti</w:t>
             </w:r>
-            <w:proofErr w:type="spellEnd"/>
             <w:r>
               <w:rPr>
                 <w:b/>
@@ -8968,7 +8325,6 @@
               </w:rPr>
               <w:t xml:space="preserve">Store on local PC: Profile_1.2.001.xml (appendix </w:t>
             </w:r>
-            <w:proofErr w:type="spellStart"/>
             <w:r>
               <w:rPr>
                 <w:sz w:val="18"/>
@@ -8977,7 +8333,6 @@
               </w:rPr>
               <w:t>n_n</w:t>
             </w:r>
-            <w:proofErr w:type="spellEnd"/>
             <w:r>
               <w:rPr>
                 <w:sz w:val="18"/>
@@ -8985,7 +8340,6 @@
               </w:rPr>
               <w:t xml:space="preserve">) and Cards_1.2.001.txt (appendix </w:t>
             </w:r>
-            <w:proofErr w:type="spellStart"/>
             <w:r>
               <w:rPr>
                 <w:sz w:val="18"/>
@@ -8994,7 +8348,6 @@
               </w:rPr>
               <w:t>n_n</w:t>
             </w:r>
-            <w:proofErr w:type="spellEnd"/>
             <w:r>
               <w:rPr>
                 <w:sz w:val="18"/>
@@ -9039,7 +8392,6 @@
                 <w:szCs w:val="18"/>
               </w:rPr>
             </w:pPr>
-            <w:proofErr w:type="spellStart"/>
             <w:r>
               <w:rPr>
                 <w:b/>
@@ -9048,7 +8400,6 @@
               </w:rPr>
               <w:t>Procedura</w:t>
             </w:r>
-            <w:proofErr w:type="spellEnd"/>
             <w:r>
               <w:rPr>
                 <w:b/>
@@ -9215,23 +8566,7 @@
                 <w:szCs w:val="18"/>
               </w:rPr>
               <w:br/>
-              <w:t xml:space="preserve">Click the </w:t>
-            </w:r>
-            <w:proofErr w:type="spellStart"/>
-            <w:r>
-              <w:rPr>
-                <w:sz w:val="18"/>
-                <w:szCs w:val="18"/>
-              </w:rPr>
-              <w:t>imsi</w:t>
-            </w:r>
-            <w:proofErr w:type="spellEnd"/>
-            <w:r>
-              <w:rPr>
-                <w:sz w:val="18"/>
-                <w:szCs w:val="18"/>
-              </w:rPr>
-              <w:t xml:space="preserve"> card link</w:t>
+              <w:t>Click the imsi card link</w:t>
             </w:r>
             <w:r>
               <w:rPr>
@@ -9279,287 +8614,7 @@
                 <w:szCs w:val="16"/>
                 <w:lang w:eastAsia="ja-JP"/>
               </w:rPr>
-              <w:t xml:space="preserve">SELECT </w:t>
-            </w:r>
-            <w:proofErr w:type="spellStart"/>
-            <w:r>
-              <w:rPr>
-                <w:rFonts w:ascii="Courier New" w:eastAsia="MS Mincho" w:hAnsi="Courier New" w:cs="Courier New"/>
-                <w:sz w:val="16"/>
-                <w:szCs w:val="16"/>
-                <w:lang w:eastAsia="ja-JP"/>
-              </w:rPr>
-              <w:t>imsi</w:t>
-            </w:r>
-            <w:proofErr w:type="spellEnd"/>
-            <w:r>
-              <w:rPr>
-                <w:rFonts w:ascii="Courier New" w:eastAsia="MS Mincho" w:hAnsi="Courier New" w:cs="Courier New"/>
-                <w:sz w:val="16"/>
-                <w:szCs w:val="16"/>
-                <w:lang w:eastAsia="ja-JP"/>
-              </w:rPr>
-              <w:t xml:space="preserve">, </w:t>
-            </w:r>
-            <w:proofErr w:type="spellStart"/>
-            <w:r>
-              <w:rPr>
-                <w:rFonts w:ascii="Courier New" w:eastAsia="MS Mincho" w:hAnsi="Courier New" w:cs="Courier New"/>
-                <w:sz w:val="16"/>
-                <w:szCs w:val="16"/>
-                <w:lang w:eastAsia="ja-JP"/>
-              </w:rPr>
-              <w:t>dir</w:t>
-            </w:r>
-            <w:proofErr w:type="spellEnd"/>
-            <w:r>
-              <w:rPr>
-                <w:rFonts w:ascii="Courier New" w:eastAsia="MS Mincho" w:hAnsi="Courier New" w:cs="Courier New"/>
-                <w:sz w:val="16"/>
-                <w:szCs w:val="16"/>
-                <w:lang w:eastAsia="ja-JP"/>
-              </w:rPr>
-              <w:t xml:space="preserve">, keyset, </w:t>
-            </w:r>
-            <w:proofErr w:type="spellStart"/>
-            <w:r>
-              <w:rPr>
-                <w:rFonts w:ascii="Courier New" w:eastAsia="MS Mincho" w:hAnsi="Courier New" w:cs="Courier New"/>
-                <w:sz w:val="16"/>
-                <w:szCs w:val="16"/>
-                <w:lang w:eastAsia="ja-JP"/>
-              </w:rPr>
-              <w:t>cntr</w:t>
-            </w:r>
-            <w:proofErr w:type="spellEnd"/>
-            <w:r>
-              <w:rPr>
-                <w:rFonts w:ascii="Courier New" w:eastAsia="MS Mincho" w:hAnsi="Courier New" w:cs="Courier New"/>
-                <w:sz w:val="16"/>
-                <w:szCs w:val="16"/>
-                <w:lang w:eastAsia="ja-JP"/>
-              </w:rPr>
-              <w:t xml:space="preserve">, </w:t>
-            </w:r>
-            <w:proofErr w:type="spellStart"/>
-            <w:r>
-              <w:rPr>
-                <w:rFonts w:ascii="Courier New" w:eastAsia="MS Mincho" w:hAnsi="Courier New" w:cs="Courier New"/>
-                <w:sz w:val="16"/>
-                <w:szCs w:val="16"/>
-                <w:lang w:eastAsia="ja-JP"/>
-              </w:rPr>
-              <w:t>rawtohex</w:t>
-            </w:r>
-            <w:proofErr w:type="spellEnd"/>
-            <w:r>
-              <w:rPr>
-                <w:rFonts w:ascii="Courier New" w:eastAsia="MS Mincho" w:hAnsi="Courier New" w:cs="Courier New"/>
-                <w:sz w:val="16"/>
-                <w:szCs w:val="16"/>
-                <w:lang w:eastAsia="ja-JP"/>
-              </w:rPr>
-              <w:t>(</w:t>
-            </w:r>
-            <w:proofErr w:type="spellStart"/>
-            <w:r>
-              <w:rPr>
-                <w:rFonts w:ascii="Courier New" w:eastAsia="MS Mincho" w:hAnsi="Courier New" w:cs="Courier New"/>
-                <w:sz w:val="16"/>
-                <w:szCs w:val="16"/>
-                <w:lang w:eastAsia="ja-JP"/>
-              </w:rPr>
-              <w:t>kickey</w:t>
-            </w:r>
-            <w:proofErr w:type="spellEnd"/>
-            <w:r>
-              <w:rPr>
-                <w:rFonts w:ascii="Courier New" w:eastAsia="MS Mincho" w:hAnsi="Courier New" w:cs="Courier New"/>
-                <w:sz w:val="16"/>
-                <w:szCs w:val="16"/>
-                <w:lang w:eastAsia="ja-JP"/>
-              </w:rPr>
-              <w:t xml:space="preserve">), </w:t>
-            </w:r>
-            <w:proofErr w:type="spellStart"/>
-            <w:r>
-              <w:rPr>
-                <w:rFonts w:ascii="Courier New" w:eastAsia="MS Mincho" w:hAnsi="Courier New" w:cs="Courier New"/>
-                <w:sz w:val="16"/>
-                <w:szCs w:val="16"/>
-                <w:lang w:eastAsia="ja-JP"/>
-              </w:rPr>
-              <w:t>rawtohex</w:t>
-            </w:r>
-            <w:proofErr w:type="spellEnd"/>
-            <w:r>
-              <w:rPr>
-                <w:rFonts w:ascii="Courier New" w:eastAsia="MS Mincho" w:hAnsi="Courier New" w:cs="Courier New"/>
-                <w:sz w:val="16"/>
-                <w:szCs w:val="16"/>
-                <w:lang w:eastAsia="ja-JP"/>
-              </w:rPr>
-              <w:t>(</w:t>
-            </w:r>
-            <w:proofErr w:type="spellStart"/>
-            <w:r>
-              <w:rPr>
-                <w:rFonts w:ascii="Courier New" w:eastAsia="MS Mincho" w:hAnsi="Courier New" w:cs="Courier New"/>
-                <w:sz w:val="16"/>
-                <w:szCs w:val="16"/>
-                <w:lang w:eastAsia="ja-JP"/>
-              </w:rPr>
-              <w:t>kidkey</w:t>
-            </w:r>
-            <w:proofErr w:type="spellEnd"/>
-            <w:r>
-              <w:rPr>
-                <w:rFonts w:ascii="Courier New" w:eastAsia="MS Mincho" w:hAnsi="Courier New" w:cs="Courier New"/>
-                <w:sz w:val="16"/>
-                <w:szCs w:val="16"/>
-                <w:lang w:eastAsia="ja-JP"/>
-              </w:rPr>
-              <w:t xml:space="preserve">), </w:t>
-            </w:r>
-            <w:proofErr w:type="spellStart"/>
-            <w:r>
-              <w:rPr>
-                <w:rFonts w:ascii="Courier New" w:eastAsia="MS Mincho" w:hAnsi="Courier New" w:cs="Courier New"/>
-                <w:sz w:val="16"/>
-                <w:szCs w:val="16"/>
-                <w:lang w:eastAsia="ja-JP"/>
-              </w:rPr>
-              <w:t>rawtohex</w:t>
-            </w:r>
-            <w:proofErr w:type="spellEnd"/>
-            <w:r>
-              <w:rPr>
-                <w:rFonts w:ascii="Courier New" w:eastAsia="MS Mincho" w:hAnsi="Courier New" w:cs="Courier New"/>
-                <w:sz w:val="16"/>
-                <w:szCs w:val="16"/>
-                <w:lang w:eastAsia="ja-JP"/>
-              </w:rPr>
-              <w:t>(</w:t>
-            </w:r>
-            <w:proofErr w:type="spellStart"/>
-            <w:r>
-              <w:rPr>
-                <w:rFonts w:ascii="Courier New" w:eastAsia="MS Mincho" w:hAnsi="Courier New" w:cs="Courier New"/>
-                <w:sz w:val="16"/>
-                <w:szCs w:val="16"/>
-                <w:lang w:eastAsia="ja-JP"/>
-              </w:rPr>
-              <w:t>kikkey</w:t>
-            </w:r>
-            <w:proofErr w:type="spellEnd"/>
-            <w:r>
-              <w:rPr>
-                <w:rFonts w:ascii="Courier New" w:eastAsia="MS Mincho" w:hAnsi="Courier New" w:cs="Courier New"/>
-                <w:sz w:val="16"/>
-                <w:szCs w:val="16"/>
-                <w:lang w:eastAsia="ja-JP"/>
-              </w:rPr>
-              <w:t xml:space="preserve">), </w:t>
-            </w:r>
-            <w:proofErr w:type="spellStart"/>
-            <w:r>
-              <w:rPr>
-                <w:rFonts w:ascii="Courier New" w:eastAsia="MS Mincho" w:hAnsi="Courier New" w:cs="Courier New"/>
-                <w:sz w:val="16"/>
-                <w:szCs w:val="16"/>
-                <w:lang w:eastAsia="ja-JP"/>
-              </w:rPr>
-              <w:t>rawtohex</w:t>
-            </w:r>
-            <w:proofErr w:type="spellEnd"/>
-            <w:r>
-              <w:rPr>
-                <w:rFonts w:ascii="Courier New" w:eastAsia="MS Mincho" w:hAnsi="Courier New" w:cs="Courier New"/>
-                <w:sz w:val="16"/>
-                <w:szCs w:val="16"/>
-                <w:lang w:eastAsia="ja-JP"/>
-              </w:rPr>
-              <w:t>(</w:t>
-            </w:r>
-            <w:proofErr w:type="spellStart"/>
-            <w:r>
-              <w:rPr>
-                <w:rFonts w:ascii="Courier New" w:eastAsia="MS Mincho" w:hAnsi="Courier New" w:cs="Courier New"/>
-                <w:sz w:val="16"/>
-                <w:szCs w:val="16"/>
-                <w:lang w:eastAsia="ja-JP"/>
-              </w:rPr>
-              <w:t>chv</w:t>
-            </w:r>
-            <w:proofErr w:type="spellEnd"/>
-            <w:r>
-              <w:rPr>
-                <w:rFonts w:ascii="Courier New" w:eastAsia="MS Mincho" w:hAnsi="Courier New" w:cs="Courier New"/>
-                <w:sz w:val="16"/>
-                <w:szCs w:val="16"/>
-                <w:lang w:eastAsia="ja-JP"/>
-              </w:rPr>
-              <w:t xml:space="preserve">), </w:t>
-            </w:r>
-            <w:proofErr w:type="spellStart"/>
-            <w:r>
-              <w:rPr>
-                <w:rFonts w:ascii="Courier New" w:eastAsia="MS Mincho" w:hAnsi="Courier New" w:cs="Courier New"/>
-                <w:sz w:val="16"/>
-                <w:szCs w:val="16"/>
-                <w:lang w:eastAsia="ja-JP"/>
-              </w:rPr>
-              <w:t>rawtohex</w:t>
-            </w:r>
-            <w:proofErr w:type="spellEnd"/>
-            <w:r>
-              <w:rPr>
-                <w:rFonts w:ascii="Courier New" w:eastAsia="MS Mincho" w:hAnsi="Courier New" w:cs="Courier New"/>
-                <w:sz w:val="16"/>
-                <w:szCs w:val="16"/>
-                <w:lang w:eastAsia="ja-JP"/>
-              </w:rPr>
-              <w:t xml:space="preserve">(dap)FROM </w:t>
-            </w:r>
-            <w:proofErr w:type="spellStart"/>
-            <w:r>
-              <w:rPr>
-                <w:rFonts w:ascii="Courier New" w:eastAsia="MS Mincho" w:hAnsi="Courier New" w:cs="Courier New"/>
-                <w:sz w:val="16"/>
-                <w:szCs w:val="16"/>
-                <w:lang w:eastAsia="ja-JP"/>
-              </w:rPr>
-              <w:t>otacardkey</w:t>
-            </w:r>
-            <w:proofErr w:type="spellEnd"/>
-            <w:r>
-              <w:rPr>
-                <w:rFonts w:ascii="Courier New" w:eastAsia="MS Mincho" w:hAnsi="Courier New" w:cs="Courier New"/>
-                <w:sz w:val="16"/>
-                <w:szCs w:val="16"/>
-                <w:lang w:eastAsia="ja-JP"/>
-              </w:rPr>
-              <w:t xml:space="preserve"> a where </w:t>
-            </w:r>
-            <w:proofErr w:type="spellStart"/>
-            <w:r>
-              <w:rPr>
-                <w:rFonts w:ascii="Courier New" w:eastAsia="MS Mincho" w:hAnsi="Courier New" w:cs="Courier New"/>
-                <w:sz w:val="16"/>
-                <w:szCs w:val="16"/>
-                <w:lang w:eastAsia="ja-JP"/>
-              </w:rPr>
-              <w:t>imsi</w:t>
-            </w:r>
-            <w:proofErr w:type="spellEnd"/>
-            <w:r>
-              <w:rPr>
-                <w:rFonts w:ascii="Courier New" w:eastAsia="MS Mincho" w:hAnsi="Courier New" w:cs="Courier New"/>
-                <w:sz w:val="16"/>
-                <w:szCs w:val="16"/>
-                <w:lang w:eastAsia="ja-JP"/>
-              </w:rPr>
-              <w:t>='340041795924770' ORDER BY keyset;</w:t>
+              <w:t>SELECT imsi, dir, keyset, cntr, rawtohex(kickey), rawtohex(kidkey), rawtohex(kikkey), rawtohex(chv), rawtohex(dap)FROM otacardkey a where imsi='340041795924770' ORDER BY keyset;</w:t>
             </w:r>
           </w:p>
         </w:tc>
@@ -9582,34 +8637,14 @@
                 <w:szCs w:val="18"/>
               </w:rPr>
             </w:pPr>
-            <w:proofErr w:type="spellStart"/>
             <w:r>
               <w:rPr>
                 <w:b/>
                 <w:sz w:val="18"/>
                 <w:szCs w:val="18"/>
               </w:rPr>
-              <w:t>Risultati</w:t>
+              <w:t>Risultati attesi</w:t>
             </w:r>
-            <w:proofErr w:type="spellEnd"/>
-            <w:r>
-              <w:rPr>
-                <w:b/>
-                <w:sz w:val="18"/>
-                <w:szCs w:val="18"/>
-              </w:rPr>
-              <w:t xml:space="preserve"> </w:t>
-            </w:r>
-            <w:proofErr w:type="spellStart"/>
-            <w:r>
-              <w:rPr>
-                <w:b/>
-                <w:sz w:val="18"/>
-                <w:szCs w:val="18"/>
-              </w:rPr>
-              <w:t>attesi</w:t>
-            </w:r>
-            <w:proofErr w:type="spellEnd"/>
             <w:r>
               <w:rPr>
                 <w:b/>
@@ -9641,23 +8676,7 @@
                 <w:sz w:val="18"/>
                 <w:szCs w:val="18"/>
               </w:rPr>
-              <w:t>Keys visible in the DB (</w:t>
-            </w:r>
-            <w:proofErr w:type="spellStart"/>
-            <w:r>
-              <w:rPr>
-                <w:sz w:val="18"/>
-                <w:szCs w:val="18"/>
-              </w:rPr>
-              <w:t>OtaCardKey</w:t>
-            </w:r>
-            <w:proofErr w:type="spellEnd"/>
-            <w:r>
-              <w:rPr>
-                <w:sz w:val="18"/>
-                <w:szCs w:val="18"/>
-              </w:rPr>
-              <w:t>) but not visible in the GUI (Card details)</w:t>
+              <w:t>Keys visible in the DB (OtaCardKey) but not visible in the GUI (Card details)</w:t>
             </w:r>
           </w:p>
         </w:tc>
@@ -9786,35 +8805,7 @@
         <w:rPr>
           <w:lang w:val="it-IT"/>
         </w:rPr>
-        <w:t>Consuntivo del tempo di lavoro effettivo e considerazioni riguardo le differenze rispetto alla pianificazione (</w:t>
-      </w:r>
-      <w:proofErr w:type="spellStart"/>
-      <w:r>
-        <w:rPr>
-          <w:lang w:val="it-IT"/>
-        </w:rPr>
-        <w:t>cap</w:t>
-      </w:r>
-      <w:proofErr w:type="spellEnd"/>
-      <w:r>
-        <w:rPr>
-          <w:lang w:val="it-IT"/>
-        </w:rPr>
-        <w:t xml:space="preserve"> 1.7) (ad esempio </w:t>
-      </w:r>
-      <w:proofErr w:type="spellStart"/>
-      <w:r>
-        <w:rPr>
-          <w:lang w:val="it-IT"/>
-        </w:rPr>
-        <w:t>Gannt</w:t>
-      </w:r>
-      <w:proofErr w:type="spellEnd"/>
-      <w:r>
-        <w:rPr>
-          <w:lang w:val="it-IT"/>
-        </w:rPr>
-        <w:t xml:space="preserve"> consuntivo).</w:t>
+        <w:t>Consuntivo del tempo di lavoro effettivo e considerazioni riguardo le differenze rispetto alla pianificazione (cap 1.7) (ad esempio Gannt consuntivo).</w:t>
       </w:r>
     </w:p>
     <w:p>
@@ -9932,16 +8923,8 @@
         <w:rPr>
           <w:lang w:val="it-IT"/>
         </w:rPr>
-        <w:t xml:space="preserve"> </w:t>
-      </w:r>
-      <w:proofErr w:type="spellStart"/>
-      <w:r>
-        <w:rPr>
-          <w:lang w:val="it-IT"/>
-        </w:rPr>
-        <w:t>ecc</w:t>
-      </w:r>
-      <w:proofErr w:type="spellEnd"/>
+        <w:t xml:space="preserve"> ecc</w:t>
+      </w:r>
     </w:p>
     <w:p>
       <w:pPr>
@@ -9992,7 +8975,6 @@
         </w:rPr>
         <w:t xml:space="preserve">Cosa ho imparato in questo progetto? </w:t>
       </w:r>
-      <w:proofErr w:type="spellStart"/>
       <w:r>
         <w:rPr>
           <w:lang w:val="it-IT"/>
@@ -10005,7 +8987,6 @@
         </w:rPr>
         <w:t>cc</w:t>
       </w:r>
-      <w:proofErr w:type="spellEnd"/>
     </w:p>
     <w:p>
       <w:pPr>
@@ -10075,7 +9056,6 @@
         </w:rPr>
         <w:t xml:space="preserve">Massimo Del Fedele, </w:t>
       </w:r>
-      <w:proofErr w:type="spellStart"/>
       <w:r>
         <w:rPr>
           <w:i/>
@@ -10083,7 +9063,6 @@
         </w:rPr>
         <w:t>Fishino</w:t>
       </w:r>
-      <w:proofErr w:type="spellEnd"/>
       <w:r>
         <w:rPr>
           <w:lang w:val="it-IT"/>
@@ -10094,16 +9073,8 @@
         <w:rPr>
           <w:lang w:val="it-IT"/>
         </w:rPr>
-        <w:t xml:space="preserve">Futura Group </w:t>
-      </w:r>
-      <w:proofErr w:type="spellStart"/>
-      <w:r>
-        <w:rPr>
-          <w:lang w:val="it-IT"/>
-        </w:rPr>
-        <w:t>srl</w:t>
-      </w:r>
-      <w:proofErr w:type="spellEnd"/>
+        <w:t>Futura Group srl</w:t>
+      </w:r>
       <w:r>
         <w:rPr>
           <w:lang w:val="it-IT"/>
@@ -10117,13 +9088,11 @@
       </w:pPr>
       <w:bookmarkStart w:id="45" w:name="_Toc461179234"/>
       <w:bookmarkStart w:id="46" w:name="_Toc5363507"/>
-      <w:proofErr w:type="spellStart"/>
       <w:r>
         <w:t>Sitografia</w:t>
       </w:r>
       <w:bookmarkEnd w:id="45"/>
       <w:bookmarkEnd w:id="46"/>
-      <w:proofErr w:type="spellEnd"/>
     </w:p>
     <w:p>
       <w:pPr>
@@ -10136,7 +9105,7 @@
           <w:lang w:val="it-IT"/>
         </w:rPr>
       </w:pPr>
-      <w:hyperlink r:id="rId41" w:history="1">
+      <w:hyperlink r:id="rId40" w:history="1">
         <w:r>
           <w:rPr>
             <w:rStyle w:val="Collegamentoipertestuale"/>
@@ -10156,31 +9125,7 @@
           <w:i/>
           <w:lang w:val="it-IT"/>
         </w:rPr>
-        <w:t xml:space="preserve">documentazione </w:t>
-      </w:r>
-      <w:proofErr w:type="spellStart"/>
-      <w:r>
-        <w:rPr>
-          <w:i/>
-          <w:lang w:val="it-IT"/>
-        </w:rPr>
-        <w:t>fishino</w:t>
-      </w:r>
-      <w:proofErr w:type="spellEnd"/>
-      <w:r>
-        <w:rPr>
-          <w:i/>
-          <w:lang w:val="it-IT"/>
-        </w:rPr>
-        <w:t xml:space="preserve"> </w:t>
-      </w:r>
-      <w:proofErr w:type="gramStart"/>
-      <w:r>
-        <w:rPr>
-          <w:i/>
-          <w:lang w:val="it-IT"/>
-        </w:rPr>
-        <w:t>uno</w:t>
+        <w:t>documentazione fishino uno</w:t>
       </w:r>
       <w:r>
         <w:rPr>
@@ -10194,7 +9139,6 @@
         </w:rPr>
         <w:t>15.02.2019</w:t>
       </w:r>
-      <w:proofErr w:type="gramEnd"/>
     </w:p>
     <w:p>
       <w:pPr>
@@ -10207,7 +9151,7 @@
           <w:lang w:val="en-US"/>
         </w:rPr>
       </w:pPr>
-      <w:hyperlink r:id="rId42" w:history="1">
+      <w:hyperlink r:id="rId41" w:history="1">
         <w:r>
           <w:rPr>
             <w:rStyle w:val="Collegamentoipertestuale"/>
@@ -10250,7 +9194,7 @@
           <w:numId w:val="35"/>
         </w:numPr>
       </w:pPr>
-      <w:hyperlink r:id="rId43" w:history="1">
+      <w:hyperlink r:id="rId42" w:history="1">
         <w:r>
           <w:rPr>
             <w:rStyle w:val="Collegamentoipertestuale"/>
@@ -10265,21 +9209,7 @@
         <w:rPr>
           <w:i/>
         </w:rPr>
-        <w:t>caricamento wireless degli sketch (</w:t>
-      </w:r>
-      <w:proofErr w:type="spellStart"/>
-      <w:r>
-        <w:rPr>
-          <w:i/>
-        </w:rPr>
-        <w:t>ota</w:t>
-      </w:r>
-      <w:proofErr w:type="spellEnd"/>
-      <w:r>
-        <w:rPr>
-          <w:i/>
-        </w:rPr>
-        <w:t>)</w:t>
+        <w:t>caricamento wireless degli sketch (ota)</w:t>
       </w:r>
       <w:r>
         <w:t>, 22.02.2019</w:t>
@@ -10293,7 +9223,7 @@
           <w:numId w:val="35"/>
         </w:numPr>
       </w:pPr>
-      <w:hyperlink r:id="rId44" w:history="1">
+      <w:hyperlink r:id="rId43" w:history="1">
         <w:r>
           <w:rPr>
             <w:rStyle w:val="Collegamentoipertestuale"/>
@@ -10328,7 +9258,7 @@
           <w:numId w:val="35"/>
         </w:numPr>
       </w:pPr>
-      <w:hyperlink r:id="rId45" w:history="1">
+      <w:hyperlink r:id="rId44" w:history="1">
         <w:r>
           <w:rPr>
             <w:rStyle w:val="Collegamentoipertestuale"/>
@@ -10357,7 +9287,7 @@
           <w:numId w:val="35"/>
         </w:numPr>
       </w:pPr>
-      <w:hyperlink r:id="rId46" w:history="1">
+      <w:hyperlink r:id="rId45" w:history="1">
         <w:r>
           <w:rPr>
             <w:rStyle w:val="Collegamentoipertestuale"/>
@@ -10368,56 +9298,12 @@
       <w:r>
         <w:t xml:space="preserve">, </w:t>
       </w:r>
-      <w:proofErr w:type="spellStart"/>
       <w:r>
         <w:rPr>
           <w:i/>
         </w:rPr>
-        <w:t>packages</w:t>
-      </w:r>
-      <w:proofErr w:type="spellEnd"/>
-      <w:r>
-        <w:rPr>
-          <w:i/>
-        </w:rPr>
-        <w:t xml:space="preserve"> per </w:t>
-      </w:r>
-      <w:proofErr w:type="spellStart"/>
-      <w:r>
-        <w:rPr>
-          <w:i/>
-        </w:rPr>
-        <w:t>l'ide</w:t>
-      </w:r>
-      <w:proofErr w:type="spellEnd"/>
-      <w:r>
-        <w:rPr>
-          <w:i/>
-        </w:rPr>
-        <w:t xml:space="preserve"> di </w:t>
-      </w:r>
-      <w:proofErr w:type="spellStart"/>
-      <w:r>
-        <w:rPr>
-          <w:i/>
-        </w:rPr>
-        <w:t>arduino</w:t>
-      </w:r>
-      <w:proofErr w:type="spellEnd"/>
-      <w:r>
-        <w:rPr>
-          <w:i/>
-        </w:rPr>
-        <w:t xml:space="preserve"> – </w:t>
-      </w:r>
-      <w:proofErr w:type="spellStart"/>
-      <w:r>
-        <w:rPr>
-          <w:i/>
-        </w:rPr>
-        <w:t>fishino</w:t>
-      </w:r>
-      <w:proofErr w:type="spellEnd"/>
+        <w:t>packages per l'ide di arduino – fishino</w:t>
+      </w:r>
       <w:r>
         <w:t>, 22.02.19</w:t>
       </w:r>
@@ -10430,7 +9316,7 @@
           <w:numId w:val="35"/>
         </w:numPr>
       </w:pPr>
-      <w:hyperlink r:id="rId47" w:history="1">
+      <w:hyperlink r:id="rId46" w:history="1">
         <w:r>
           <w:rPr>
             <w:rStyle w:val="Collegamentoipertestuale"/>
@@ -10457,16 +9343,8 @@
         <w:rPr>
           <w:i/>
         </w:rPr>
-        <w:t xml:space="preserve"> </w:t>
-      </w:r>
-      <w:proofErr w:type="spellStart"/>
-      <w:r>
-        <w:rPr>
-          <w:i/>
-        </w:rPr>
-        <w:t>NeoPixel</w:t>
-      </w:r>
-      <w:proofErr w:type="spellEnd"/>
+        <w:t xml:space="preserve"> NeoPixel</w:t>
+      </w:r>
       <w:r>
         <w:t>, 22.02.2019</w:t>
       </w:r>
@@ -10479,7 +9357,7 @@
           <w:numId w:val="35"/>
         </w:numPr>
       </w:pPr>
-      <w:hyperlink r:id="rId48" w:history="1">
+      <w:hyperlink r:id="rId47" w:history="1">
         <w:r>
           <w:rPr>
             <w:rStyle w:val="Collegamentoipertestuale"/>
@@ -10494,22 +9372,14 @@
         <w:rPr>
           <w:i/>
         </w:rPr>
-        <w:t xml:space="preserve">librerie – </w:t>
-      </w:r>
-      <w:proofErr w:type="spellStart"/>
+        <w:t>librerie – F</w:t>
+      </w:r>
       <w:r>
         <w:rPr>
           <w:i/>
         </w:rPr>
-        <w:t>F</w:t>
-      </w:r>
-      <w:r>
-        <w:rPr>
-          <w:i/>
-        </w:rPr>
         <w:t>ishino</w:t>
       </w:r>
-      <w:proofErr w:type="spellEnd"/>
       <w:r>
         <w:t>, 22.02.2019</w:t>
       </w:r>
@@ -10525,7 +9395,7 @@
           <w:lang w:val="en-US"/>
         </w:rPr>
       </w:pPr>
-      <w:hyperlink r:id="rId49" w:history="1">
+      <w:hyperlink r:id="rId48" w:history="1">
         <w:r>
           <w:rPr>
             <w:rStyle w:val="Collegamentoipertestuale"/>
@@ -10545,24 +9415,15 @@
           <w:i/>
           <w:lang w:val="en-US"/>
         </w:rPr>
-        <w:t xml:space="preserve">drivers – </w:t>
-      </w:r>
-      <w:proofErr w:type="spellStart"/>
+        <w:t>drivers – F</w:t>
+      </w:r>
       <w:r>
         <w:rPr>
           <w:i/>
           <w:lang w:val="en-US"/>
         </w:rPr>
-        <w:t>F</w:t>
-      </w:r>
-      <w:r>
-        <w:rPr>
-          <w:i/>
-          <w:lang w:val="en-US"/>
-        </w:rPr>
         <w:t>ishino</w:t>
       </w:r>
-      <w:proofErr w:type="spellEnd"/>
       <w:r>
         <w:rPr>
           <w:lang w:val="en-US"/>
@@ -10581,7 +9442,7 @@
           <w:lang w:val="it-IT"/>
         </w:rPr>
       </w:pPr>
-      <w:hyperlink r:id="rId50" w:history="1">
+      <w:hyperlink r:id="rId49" w:history="1">
         <w:r>
           <w:rPr>
             <w:rStyle w:val="Collegamentoipertestuale"/>
@@ -10600,27 +9461,13 @@
         <w:rPr>
           <w:lang w:val="it-IT"/>
         </w:rPr>
-        <w:t xml:space="preserve">RTC del </w:t>
-      </w:r>
-      <w:proofErr w:type="spellStart"/>
-      <w:r>
-        <w:rPr>
-          <w:lang w:val="it-IT"/>
-        </w:rPr>
-        <w:t>F</w:t>
-      </w:r>
-      <w:r>
-        <w:rPr>
-          <w:lang w:val="it-IT"/>
-        </w:rPr>
-        <w:t>ishino</w:t>
-      </w:r>
-      <w:proofErr w:type="spellEnd"/>
-      <w:r>
-        <w:rPr>
-          <w:lang w:val="it-IT"/>
-        </w:rPr>
-        <w:t>, 27.02.2019</w:t>
+        <w:t>RTC del F</w:t>
+      </w:r>
+      <w:r>
+        <w:rPr>
+          <w:lang w:val="it-IT"/>
+        </w:rPr>
+        <w:t>ishino, 27.02.2019</w:t>
       </w:r>
     </w:p>
     <w:p>
@@ -10779,16 +9626,8 @@
         <w:rPr>
           <w:lang w:val="it-IT"/>
         </w:rPr>
-        <w:t xml:space="preserve">Mandato e/o </w:t>
-      </w:r>
-      <w:proofErr w:type="spellStart"/>
-      <w:r>
-        <w:rPr>
-          <w:lang w:val="it-IT"/>
-        </w:rPr>
-        <w:t>Qdc</w:t>
-      </w:r>
-      <w:proofErr w:type="spellEnd"/>
+        <w:t>Mandato e/o Qdc</w:t>
+      </w:r>
     </w:p>
     <w:p>
       <w:pPr>
@@ -10821,7 +9660,7 @@
       </w:pPr>
     </w:p>
     <w:sectPr>
-      <w:footerReference w:type="first" r:id="rId51"/>
+      <w:footerReference w:type="first" r:id="rId50"/>
       <w:pgSz w:w="11906" w:h="16838"/>
       <w:pgMar w:top="1985" w:right="1134" w:bottom="1418" w:left="1134" w:header="567" w:footer="567" w:gutter="0"/>
       <w:cols w:space="720"/>
@@ -10967,16 +9806,8 @@
             <w:rPr>
               <w:lang w:val="it-IT"/>
             </w:rPr>
-            <w:t xml:space="preserve">Gabriele Alessi, Mattia Lazzaroni, Paolo Claudio </w:t>
+            <w:t>Gabriele Alessi, Mattia Lazzaroni, Paolo Claudio Weishaupt</w:t>
           </w:r>
-          <w:proofErr w:type="spellStart"/>
-          <w:r>
-            <w:rPr>
-              <w:lang w:val="it-IT"/>
-            </w:rPr>
-            <w:t>Weishaupt</w:t>
-          </w:r>
-          <w:proofErr w:type="spellEnd"/>
         </w:p>
       </w:tc>
     </w:tr>
@@ -16660,7 +15491,7 @@
 </file>
 
 <file path=customXml/itemProps1.xml><?xml version="1.0" encoding="utf-8"?>
-<ds:datastoreItem xmlns:ds="http://schemas.openxmlformats.org/officeDocument/2006/customXml" ds:itemID="{D8146687-44B4-44D3-9089-CF5B1F12B04E}">
+<ds:datastoreItem xmlns:ds="http://schemas.openxmlformats.org/officeDocument/2006/customXml" ds:itemID="{22BC38C6-932E-4952-AC87-0EEC6722EC3C}">
   <ds:schemaRefs>
     <ds:schemaRef ds:uri="http://schemas.openxmlformats.org/officeDocument/2006/bibliography"/>
   </ds:schemaRefs>

</xml_diff>

<commit_message>
fix doc - sendNTPpacket(), getPacket()
</commit_message>
<xml_diff>
--- a/Documentazione/Documentazione_Word_Clock.docx
+++ b/Documentazione/Documentazione_Word_Clock.docx
@@ -2534,12 +2534,14 @@
         </w:rPr>
         <w:t xml:space="preserve"> </w:t>
       </w:r>
+      <w:proofErr w:type="spellStart"/>
       <w:r>
         <w:rPr>
           <w:lang w:val="it-IT"/>
         </w:rPr>
         <w:t>Weishaupt</w:t>
       </w:r>
+      <w:proofErr w:type="spellEnd"/>
       <w:r>
         <w:rPr>
           <w:lang w:val="it-IT"/>
@@ -2641,10 +2643,12 @@
         <w:pStyle w:val="Titolo2"/>
       </w:pPr>
       <w:bookmarkStart w:id="2" w:name="_Toc5363481"/>
+      <w:proofErr w:type="spellStart"/>
       <w:r>
         <w:t>Abstract</w:t>
       </w:r>
       <w:bookmarkEnd w:id="2"/>
+      <w:proofErr w:type="spellEnd"/>
       <w:r>
         <w:t xml:space="preserve"> </w:t>
       </w:r>
@@ -2717,141 +2721,207 @@
           <w:i/>
           <w:lang w:val="en-GB"/>
         </w:rPr>
-        <w:t xml:space="preserve">n this project a box is used where below </w:t>
-      </w:r>
+        <w:t xml:space="preserve">n </w:t>
+      </w:r>
+      <w:proofErr w:type="gramStart"/>
       <w:r>
         <w:rPr>
           <w:i/>
           <w:lang w:val="en-GB"/>
         </w:rPr>
-        <w:t xml:space="preserve">there </w:t>
-      </w:r>
+        <w:t>this</w:t>
+      </w:r>
+      <w:proofErr w:type="gramEnd"/>
       <w:r>
         <w:rPr>
           <w:i/>
           <w:lang w:val="en-GB"/>
         </w:rPr>
-        <w:t xml:space="preserve">is a strip of </w:t>
+        <w:t xml:space="preserve"> project a box is used where below </w:t>
       </w:r>
       <w:r>
         <w:rPr>
           <w:i/>
           <w:lang w:val="en-GB"/>
         </w:rPr>
-        <w:t>led</w:t>
+        <w:t xml:space="preserve">there </w:t>
       </w:r>
       <w:r>
         <w:rPr>
           <w:i/>
           <w:lang w:val="en-GB"/>
         </w:rPr>
-        <w:t xml:space="preserve"> </w:t>
+        <w:t xml:space="preserve">is a strip of </w:t>
       </w:r>
       <w:r>
         <w:rPr>
           <w:i/>
           <w:lang w:val="en-GB"/>
         </w:rPr>
-        <w:t xml:space="preserve">and above </w:t>
+        <w:t>led</w:t>
       </w:r>
       <w:r>
         <w:rPr>
           <w:i/>
           <w:lang w:val="en-GB"/>
         </w:rPr>
-        <w:t xml:space="preserve">there </w:t>
+        <w:t xml:space="preserve"> </w:t>
       </w:r>
       <w:r>
         <w:rPr>
           <w:i/>
           <w:lang w:val="en-GB"/>
         </w:rPr>
-        <w:t>is a sheet with the words that together form the time</w:t>
+        <w:t xml:space="preserve">and above </w:t>
       </w:r>
       <w:r>
         <w:rPr>
           <w:i/>
           <w:lang w:val="en-GB"/>
         </w:rPr>
-        <w:t>. T</w:t>
+        <w:t xml:space="preserve">there </w:t>
       </w:r>
       <w:r>
         <w:rPr>
           <w:i/>
           <w:lang w:val="en-GB"/>
         </w:rPr>
-        <w:t>his strip is programmed</w:t>
+        <w:t>is a sheet with the words that together form the time</w:t>
       </w:r>
       <w:r>
         <w:rPr>
           <w:i/>
           <w:lang w:val="en-GB"/>
         </w:rPr>
-        <w:t xml:space="preserve"> in Arduino</w:t>
+        <w:t>. T</w:t>
       </w:r>
       <w:r>
         <w:rPr>
           <w:i/>
           <w:lang w:val="en-GB"/>
         </w:rPr>
-        <w:t xml:space="preserve"> so that the </w:t>
-      </w:r>
+        <w:t xml:space="preserve">his strip </w:t>
+      </w:r>
+      <w:proofErr w:type="gramStart"/>
       <w:r>
         <w:rPr>
           <w:i/>
           <w:lang w:val="en-GB"/>
         </w:rPr>
-        <w:t>led</w:t>
-      </w:r>
+        <w:t>is programmed</w:t>
+      </w:r>
+      <w:proofErr w:type="gramEnd"/>
       <w:r>
         <w:rPr>
           <w:i/>
           <w:lang w:val="en-GB"/>
         </w:rPr>
-        <w:t xml:space="preserve"> that form the words of the current time are turned on</w:t>
+        <w:t xml:space="preserve"> in Arduino</w:t>
       </w:r>
       <w:r>
         <w:rPr>
           <w:i/>
           <w:lang w:val="en-GB"/>
         </w:rPr>
-        <w:t xml:space="preserve">. </w:t>
+        <w:t xml:space="preserve"> so that the </w:t>
       </w:r>
       <w:r>
         <w:rPr>
           <w:i/>
           <w:lang w:val="en-GB"/>
         </w:rPr>
-        <w:t xml:space="preserve">The time is obtained from a time server </w:t>
+        <w:t>led</w:t>
       </w:r>
       <w:r>
         <w:rPr>
           <w:i/>
           <w:lang w:val="en-GB"/>
         </w:rPr>
-        <w:t>and set up by a</w:t>
+        <w:t xml:space="preserve"> that form the words of the current time are turned on</w:t>
       </w:r>
       <w:r>
         <w:rPr>
           <w:i/>
           <w:lang w:val="en-GB"/>
         </w:rPr>
-        <w:t xml:space="preserve"> RTC, otherwise it can be configured directly from the box using physical button. </w:t>
+        <w:t xml:space="preserve">. </w:t>
       </w:r>
       <w:r>
         <w:rPr>
           <w:i/>
           <w:lang w:val="en-GB"/>
         </w:rPr>
-        <w:br/>
-      </w:r>
+        <w:t xml:space="preserve">The time is obtained from a </w:t>
+      </w:r>
+      <w:proofErr w:type="gramStart"/>
       <w:r>
         <w:rPr>
           <w:i/>
           <w:lang w:val="en-GB"/>
         </w:rPr>
-        <w:t>The final product can be considered as a prototype, since the main idea is to expose a large word clock on the roof of the study center</w:t>
-      </w:r>
+        <w:t>time server</w:t>
+      </w:r>
+      <w:proofErr w:type="gramEnd"/>
+      <w:r>
+        <w:rPr>
+          <w:i/>
+          <w:lang w:val="en-GB"/>
+        </w:rPr>
+        <w:t xml:space="preserve"> </w:t>
+      </w:r>
+      <w:r>
+        <w:rPr>
+          <w:i/>
+          <w:lang w:val="en-GB"/>
+        </w:rPr>
+        <w:t>and set up by a</w:t>
+      </w:r>
+      <w:r>
+        <w:rPr>
+          <w:i/>
+          <w:lang w:val="en-GB"/>
+        </w:rPr>
+        <w:t xml:space="preserve"> RTC, otherwise it can be configured directly from the box using physical button. </w:t>
+      </w:r>
+      <w:r>
+        <w:rPr>
+          <w:i/>
+          <w:lang w:val="en-GB"/>
+        </w:rPr>
+        <w:br/>
+      </w:r>
+      <w:r>
+        <w:rPr>
+          <w:i/>
+          <w:lang w:val="en-GB"/>
+        </w:rPr>
+        <w:t xml:space="preserve">The final product </w:t>
+      </w:r>
+      <w:proofErr w:type="gramStart"/>
+      <w:r>
+        <w:rPr>
+          <w:i/>
+          <w:lang w:val="en-GB"/>
+        </w:rPr>
+        <w:t>can be considered</w:t>
+      </w:r>
+      <w:proofErr w:type="gramEnd"/>
+      <w:r>
+        <w:rPr>
+          <w:i/>
+          <w:lang w:val="en-GB"/>
+        </w:rPr>
+        <w:t xml:space="preserve"> as a prototype, since the main idea is to expose a large word clock on the roof of the study </w:t>
+      </w:r>
+      <w:proofErr w:type="spellStart"/>
+      <w:r>
+        <w:rPr>
+          <w:i/>
+          <w:lang w:val="en-GB"/>
+        </w:rPr>
+        <w:t>center</w:t>
+      </w:r>
+      <w:proofErr w:type="spellEnd"/>
       <w:r>
         <w:rPr>
           <w:i/>
@@ -3378,7 +3448,25 @@
                 <w:szCs w:val="16"/>
                 <w:lang w:val="it-IT"/>
               </w:rPr>
-              <w:t xml:space="preserve"> necessario verificare che i componenti hardware (Fishino e </w:t>
+              <w:t xml:space="preserve"> necessario verificare che i componenti hardware (</w:t>
+            </w:r>
+            <w:proofErr w:type="spellStart"/>
+            <w:r>
+              <w:rPr>
+                <w:sz w:val="16"/>
+                <w:szCs w:val="16"/>
+                <w:lang w:val="it-IT"/>
+              </w:rPr>
+              <w:t>Fishino</w:t>
+            </w:r>
+            <w:proofErr w:type="spellEnd"/>
+            <w:r>
+              <w:rPr>
+                <w:sz w:val="16"/>
+                <w:szCs w:val="16"/>
+                <w:lang w:val="it-IT"/>
+              </w:rPr>
+              <w:t xml:space="preserve"> e </w:t>
             </w:r>
             <w:r>
               <w:rPr>
@@ -4388,7 +4476,15 @@
     </w:p>
     <w:p>
       <w:r>
-        <w:t xml:space="preserve">La pianificazione del progetto è stata effettuata mediante la realizzazione di un diagramma di Gantt. </w:t>
+        <w:t xml:space="preserve">La pianificazione del progetto è stata effettuata mediante la realizzazione di un diagramma di </w:t>
+      </w:r>
+      <w:proofErr w:type="spellStart"/>
+      <w:r>
+        <w:t>Gantt</w:t>
+      </w:r>
+      <w:proofErr w:type="spellEnd"/>
+      <w:r>
+        <w:t xml:space="preserve">. </w:t>
       </w:r>
     </w:p>
     <w:p>
@@ -4568,11 +4664,19 @@
         </w:rPr>
         <w:t xml:space="preserve">Microsoft </w:t>
       </w:r>
-      <w:r>
-        <w:rPr>
-          <w:lang w:val="it-IT"/>
-        </w:rPr>
-        <w:t>Power Point 2016</w:t>
+      <w:proofErr w:type="spellStart"/>
+      <w:r>
+        <w:rPr>
+          <w:lang w:val="it-IT"/>
+        </w:rPr>
+        <w:t>Power</w:t>
+      </w:r>
+      <w:proofErr w:type="spellEnd"/>
+      <w:r>
+        <w:rPr>
+          <w:lang w:val="it-IT"/>
+        </w:rPr>
+        <w:t xml:space="preserve"> Point 2016</w:t>
       </w:r>
     </w:p>
     <w:p>
@@ -4616,11 +4720,19 @@
           <w:lang w:val="it-IT"/>
         </w:rPr>
       </w:pPr>
-      <w:r>
-        <w:rPr>
-          <w:lang w:val="it-IT"/>
-        </w:rPr>
-        <w:t>GanttProject 2.8.9</w:t>
+      <w:proofErr w:type="spellStart"/>
+      <w:r>
+        <w:rPr>
+          <w:lang w:val="it-IT"/>
+        </w:rPr>
+        <w:t>GanttProject</w:t>
+      </w:r>
+      <w:proofErr w:type="spellEnd"/>
+      <w:r>
+        <w:rPr>
+          <w:lang w:val="it-IT"/>
+        </w:rPr>
+        <w:t xml:space="preserve"> 2.8.9</w:t>
       </w:r>
       <w:r>
         <w:rPr>
@@ -4644,7 +4756,21 @@
         <w:rPr>
           <w:lang w:val="it-IT"/>
         </w:rPr>
-        <w:t>Google Chrome 71.0.3578.98</w:t>
+        <w:t xml:space="preserve">Google </w:t>
+      </w:r>
+      <w:proofErr w:type="spellStart"/>
+      <w:r>
+        <w:rPr>
+          <w:lang w:val="it-IT"/>
+        </w:rPr>
+        <w:t>Chrome</w:t>
+      </w:r>
+      <w:proofErr w:type="spellEnd"/>
+      <w:r>
+        <w:rPr>
+          <w:lang w:val="it-IT"/>
+        </w:rPr>
+        <w:t xml:space="preserve"> 71.0.3578.98</w:t>
       </w:r>
     </w:p>
     <w:p>
@@ -4658,11 +4784,19 @@
           <w:lang w:val="it-IT"/>
         </w:rPr>
       </w:pPr>
-      <w:r>
-        <w:rPr>
-          <w:lang w:val="it-IT"/>
-        </w:rPr>
-        <w:t>Atom 1.34.0</w:t>
+      <w:proofErr w:type="spellStart"/>
+      <w:r>
+        <w:rPr>
+          <w:lang w:val="it-IT"/>
+        </w:rPr>
+        <w:t>Atom</w:t>
+      </w:r>
+      <w:proofErr w:type="spellEnd"/>
+      <w:r>
+        <w:rPr>
+          <w:lang w:val="it-IT"/>
+        </w:rPr>
+        <w:t xml:space="preserve"> 1.34.0</w:t>
       </w:r>
     </w:p>
     <w:p>
@@ -4676,11 +4810,19 @@
           <w:lang w:val="it-IT"/>
         </w:rPr>
       </w:pPr>
-      <w:r>
-        <w:rPr>
-          <w:lang w:val="it-IT"/>
-        </w:rPr>
-        <w:t>FishinoFlasher 5.0.0</w:t>
+      <w:proofErr w:type="spellStart"/>
+      <w:r>
+        <w:rPr>
+          <w:lang w:val="it-IT"/>
+        </w:rPr>
+        <w:t>FishinoFlasher</w:t>
+      </w:r>
+      <w:proofErr w:type="spellEnd"/>
+      <w:r>
+        <w:rPr>
+          <w:lang w:val="it-IT"/>
+        </w:rPr>
+        <w:t xml:space="preserve"> 5.0.0</w:t>
       </w:r>
     </w:p>
     <w:p>
@@ -4755,7 +4897,23 @@
           <w:rFonts w:cs="Arial"/>
           <w:lang w:val="it-IT"/>
         </w:rPr>
-        <w:t>Modello: Acer Aspire E 15</w:t>
+        <w:t xml:space="preserve">Modello: Acer </w:t>
+      </w:r>
+      <w:proofErr w:type="spellStart"/>
+      <w:r>
+        <w:rPr>
+          <w:rFonts w:cs="Arial"/>
+          <w:lang w:val="it-IT"/>
+        </w:rPr>
+        <w:t>Aspire</w:t>
+      </w:r>
+      <w:proofErr w:type="spellEnd"/>
+      <w:r>
+        <w:rPr>
+          <w:rFonts w:cs="Arial"/>
+          <w:lang w:val="it-IT"/>
+        </w:rPr>
+        <w:t xml:space="preserve"> E 15</w:t>
       </w:r>
     </w:p>
     <w:p>
@@ -4959,7 +5117,21 @@
         <w:rPr>
           <w:lang w:val="it-IT"/>
         </w:rPr>
-        <w:t>Computer Paolo Weishaupt:</w:t>
+        <w:t xml:space="preserve">Computer Paolo </w:t>
+      </w:r>
+      <w:proofErr w:type="spellStart"/>
+      <w:r>
+        <w:rPr>
+          <w:lang w:val="it-IT"/>
+        </w:rPr>
+        <w:t>Weishaupt</w:t>
+      </w:r>
+      <w:proofErr w:type="spellEnd"/>
+      <w:r>
+        <w:rPr>
+          <w:lang w:val="it-IT"/>
+        </w:rPr>
+        <w:t>:</w:t>
       </w:r>
     </w:p>
     <w:p>
@@ -4978,7 +5150,35 @@
         <w:rPr>
           <w:lang w:val="it-IT"/>
         </w:rPr>
-        <w:t>Modello: Huawei MateBook X Pro</w:t>
+        <w:t xml:space="preserve">Modello: </w:t>
+      </w:r>
+      <w:proofErr w:type="spellStart"/>
+      <w:r>
+        <w:rPr>
+          <w:lang w:val="it-IT"/>
+        </w:rPr>
+        <w:t>Huawei</w:t>
+      </w:r>
+      <w:proofErr w:type="spellEnd"/>
+      <w:r>
+        <w:rPr>
+          <w:lang w:val="it-IT"/>
+        </w:rPr>
+        <w:t xml:space="preserve"> </w:t>
+      </w:r>
+      <w:proofErr w:type="spellStart"/>
+      <w:r>
+        <w:rPr>
+          <w:lang w:val="it-IT"/>
+        </w:rPr>
+        <w:t>MateBook</w:t>
+      </w:r>
+      <w:proofErr w:type="spellEnd"/>
+      <w:r>
+        <w:rPr>
+          <w:lang w:val="it-IT"/>
+        </w:rPr>
+        <w:t xml:space="preserve"> X Pro</w:t>
       </w:r>
     </w:p>
     <w:p>
@@ -5069,11 +5269,19 @@
           <w:lang w:val="it-IT"/>
         </w:rPr>
       </w:pPr>
-      <w:r>
-        <w:rPr>
-          <w:lang w:val="it-IT"/>
-        </w:rPr>
-        <w:t>Fishino UNO REV2:</w:t>
+      <w:proofErr w:type="spellStart"/>
+      <w:r>
+        <w:rPr>
+          <w:lang w:val="it-IT"/>
+        </w:rPr>
+        <w:t>Fishino</w:t>
+      </w:r>
+      <w:proofErr w:type="spellEnd"/>
+      <w:r>
+        <w:rPr>
+          <w:lang w:val="it-IT"/>
+        </w:rPr>
+        <w:t xml:space="preserve"> UNO REV2:</w:t>
       </w:r>
     </w:p>
     <w:p>
@@ -5111,7 +5319,21 @@
         <w:rPr>
           <w:lang w:val="it-IT"/>
         </w:rPr>
-        <w:t>Modulo WiFi integrato</w:t>
+        <w:t xml:space="preserve">Modulo </w:t>
+      </w:r>
+      <w:proofErr w:type="spellStart"/>
+      <w:r>
+        <w:rPr>
+          <w:lang w:val="it-IT"/>
+        </w:rPr>
+        <w:t>WiFi</w:t>
+      </w:r>
+      <w:proofErr w:type="spellEnd"/>
+      <w:r>
+        <w:rPr>
+          <w:lang w:val="it-IT"/>
+        </w:rPr>
+        <w:t xml:space="preserve"> integrato</w:t>
       </w:r>
     </w:p>
     <w:p>
@@ -5130,7 +5352,21 @@
         <w:rPr>
           <w:lang w:val="it-IT"/>
         </w:rPr>
-        <w:t>Slot per schede MicroSD integrato</w:t>
+        <w:t xml:space="preserve">Slot per schede </w:t>
+      </w:r>
+      <w:proofErr w:type="spellStart"/>
+      <w:r>
+        <w:rPr>
+          <w:lang w:val="it-IT"/>
+        </w:rPr>
+        <w:t>MicroSD</w:t>
+      </w:r>
+      <w:proofErr w:type="spellEnd"/>
+      <w:r>
+        <w:rPr>
+          <w:lang w:val="it-IT"/>
+        </w:rPr>
+        <w:t xml:space="preserve"> integrato</w:t>
       </w:r>
     </w:p>
     <w:p>
@@ -5168,8 +5404,16 @@
         <w:rPr>
           <w:lang w:val="it-IT"/>
         </w:rPr>
-        <w:t>Connettore sfalsato per facilitare l’uso con breadboards</w:t>
-      </w:r>
+        <w:t xml:space="preserve">Connettore sfalsato per facilitare l’uso con </w:t>
+      </w:r>
+      <w:proofErr w:type="spellStart"/>
+      <w:r>
+        <w:rPr>
+          <w:lang w:val="it-IT"/>
+        </w:rPr>
+        <w:t>breadboards</w:t>
+      </w:r>
+      <w:proofErr w:type="spellEnd"/>
     </w:p>
     <w:p>
       <w:pPr>
@@ -5225,7 +5469,35 @@
         <w:rPr>
           <w:lang w:val="it-IT"/>
         </w:rPr>
-        <w:t>Schemi elettrici, file Eagle e pinout della scheda</w:t>
+        <w:t xml:space="preserve">Schemi elettrici, file </w:t>
+      </w:r>
+      <w:proofErr w:type="spellStart"/>
+      <w:r>
+        <w:rPr>
+          <w:lang w:val="it-IT"/>
+        </w:rPr>
+        <w:t>Eagle</w:t>
+      </w:r>
+      <w:proofErr w:type="spellEnd"/>
+      <w:r>
+        <w:rPr>
+          <w:lang w:val="it-IT"/>
+        </w:rPr>
+        <w:t xml:space="preserve"> e </w:t>
+      </w:r>
+      <w:proofErr w:type="spellStart"/>
+      <w:r>
+        <w:rPr>
+          <w:lang w:val="it-IT"/>
+        </w:rPr>
+        <w:t>pinout</w:t>
+      </w:r>
+      <w:proofErr w:type="spellEnd"/>
+      <w:r>
+        <w:rPr>
+          <w:lang w:val="it-IT"/>
+        </w:rPr>
+        <w:t xml:space="preserve"> della scheda</w:t>
       </w:r>
     </w:p>
     <w:p>
@@ -5240,9 +5512,19 @@
           <w:lang w:val="it-IT"/>
         </w:rPr>
       </w:pPr>
-      <w:r>
-        <w:t>Adafruit NeoPixel</w:t>
-      </w:r>
+      <w:proofErr w:type="spellStart"/>
+      <w:r>
+        <w:t>Adafruit</w:t>
+      </w:r>
+      <w:proofErr w:type="spellEnd"/>
+      <w:r>
+        <w:t xml:space="preserve"> </w:t>
+      </w:r>
+      <w:proofErr w:type="spellStart"/>
+      <w:r>
+        <w:t>NeoPixel</w:t>
+      </w:r>
+      <w:proofErr w:type="spellEnd"/>
     </w:p>
     <w:p>
       <w:pPr>
@@ -5573,8 +5855,16 @@
         <w:rPr>
           <w:lang w:val="it-IT"/>
         </w:rPr>
-        <w:t>Librerie Adafruit</w:t>
-      </w:r>
+        <w:t xml:space="preserve">Librerie </w:t>
+      </w:r>
+      <w:proofErr w:type="spellStart"/>
+      <w:r>
+        <w:rPr>
+          <w:lang w:val="it-IT"/>
+        </w:rPr>
+        <w:t>Adafruit</w:t>
+      </w:r>
+      <w:proofErr w:type="spellEnd"/>
     </w:p>
     <w:p>
       <w:pPr>
@@ -5587,12 +5877,28 @@
           <w:lang w:val="it-IT"/>
         </w:rPr>
       </w:pPr>
-      <w:r>
-        <w:rPr>
-          <w:lang w:val="it-IT"/>
-        </w:rPr>
-        <w:t>Adafruit NeoPixel</w:t>
-      </w:r>
+      <w:proofErr w:type="spellStart"/>
+      <w:r>
+        <w:rPr>
+          <w:lang w:val="it-IT"/>
+        </w:rPr>
+        <w:t>Adafruit</w:t>
+      </w:r>
+      <w:proofErr w:type="spellEnd"/>
+      <w:r>
+        <w:rPr>
+          <w:lang w:val="it-IT"/>
+        </w:rPr>
+        <w:t xml:space="preserve"> </w:t>
+      </w:r>
+      <w:proofErr w:type="spellStart"/>
+      <w:r>
+        <w:rPr>
+          <w:lang w:val="it-IT"/>
+        </w:rPr>
+        <w:t>NeoPixel</w:t>
+      </w:r>
+      <w:proofErr w:type="spellEnd"/>
     </w:p>
     <w:p>
       <w:pPr>
@@ -5607,7 +5913,21 @@
         <w:rPr>
           <w:lang w:val="it-IT"/>
         </w:rPr>
-        <w:t>Libreria che presenta funzioni basate per il controllo di strisce di led RGB prodotte da Adafruit. Nella libreria ci sono funzionalità che sono necessarie per lo sviluppo del progetto, come ad esempio l’accensione di un led di un certo colore.</w:t>
+        <w:t xml:space="preserve">Libreria che presenta funzioni basate per il controllo di strisce di led RGB prodotte da </w:t>
+      </w:r>
+      <w:proofErr w:type="spellStart"/>
+      <w:r>
+        <w:rPr>
+          <w:lang w:val="it-IT"/>
+        </w:rPr>
+        <w:t>Adafruit</w:t>
+      </w:r>
+      <w:proofErr w:type="spellEnd"/>
+      <w:r>
+        <w:rPr>
+          <w:lang w:val="it-IT"/>
+        </w:rPr>
+        <w:t>. Nella libreria ci sono funzionalità che sono necessarie per lo sviluppo del progetto, come ad esempio l’accensione di un led di un certo colore.</w:t>
       </w:r>
       <w:r>
         <w:rPr>
@@ -5642,12 +5962,14 @@
           <w:lang w:val="it-IT"/>
         </w:rPr>
       </w:pPr>
+      <w:proofErr w:type="spellStart"/>
       <w:r>
         <w:rPr>
           <w:lang w:val="it-IT"/>
         </w:rPr>
         <w:t>RTClib</w:t>
       </w:r>
+      <w:proofErr w:type="spellEnd"/>
     </w:p>
     <w:p>
       <w:pPr>
@@ -5719,8 +6041,16 @@
         <w:rPr>
           <w:lang w:val="it-IT"/>
         </w:rPr>
-        <w:t xml:space="preserve"> e Fishino</w:t>
-      </w:r>
+        <w:t xml:space="preserve"> e </w:t>
+      </w:r>
+      <w:proofErr w:type="spellStart"/>
+      <w:r>
+        <w:rPr>
+          <w:lang w:val="it-IT"/>
+        </w:rPr>
+        <w:t>Fishino</w:t>
+      </w:r>
+      <w:proofErr w:type="spellEnd"/>
     </w:p>
     <w:p>
       <w:pPr>
@@ -5733,12 +6063,14 @@
           <w:lang w:val="it-IT"/>
         </w:rPr>
       </w:pPr>
+      <w:proofErr w:type="spellStart"/>
       <w:r>
         <w:rPr>
           <w:lang w:val="it-IT"/>
         </w:rPr>
         <w:t>WiFi</w:t>
       </w:r>
+      <w:proofErr w:type="spellEnd"/>
     </w:p>
     <w:p>
       <w:pPr>
@@ -5789,12 +6121,14 @@
           <w:lang w:val="it-IT"/>
         </w:rPr>
       </w:pPr>
+      <w:proofErr w:type="spellStart"/>
       <w:r>
         <w:rPr>
           <w:lang w:val="it-IT"/>
         </w:rPr>
         <w:t>Fishino</w:t>
       </w:r>
+      <w:proofErr w:type="spellEnd"/>
     </w:p>
     <w:p>
       <w:pPr>
@@ -5808,13 +6142,41 @@
         <w:rPr>
           <w:lang w:val="it-IT"/>
         </w:rPr>
-        <w:t>Se si usa un Fishino è necessario scaricare la libreria dal sito ufficiale per integrarla in Arduino IDE.</w:t>
-      </w:r>
-      <w:r>
-        <w:rPr>
-          <w:lang w:val="it-IT"/>
-        </w:rPr>
-        <w:t xml:space="preserve"> Questa libreria è essenziale per il funzionamento del dispositivo e integrare i vari moduli come WiFi e RTC.</w:t>
+        <w:t xml:space="preserve">Se si usa un </w:t>
+      </w:r>
+      <w:proofErr w:type="spellStart"/>
+      <w:r>
+        <w:rPr>
+          <w:lang w:val="it-IT"/>
+        </w:rPr>
+        <w:t>Fishino</w:t>
+      </w:r>
+      <w:proofErr w:type="spellEnd"/>
+      <w:r>
+        <w:rPr>
+          <w:lang w:val="it-IT"/>
+        </w:rPr>
+        <w:t xml:space="preserve"> è necessario scaricare la libreria dal sito ufficiale per integrarla in Arduino IDE.</w:t>
+      </w:r>
+      <w:r>
+        <w:rPr>
+          <w:lang w:val="it-IT"/>
+        </w:rPr>
+        <w:t xml:space="preserve"> Questa libreria è essenziale per il funzionamento del dispositivo e integrare i vari moduli come </w:t>
+      </w:r>
+      <w:proofErr w:type="spellStart"/>
+      <w:r>
+        <w:rPr>
+          <w:lang w:val="it-IT"/>
+        </w:rPr>
+        <w:t>WiFi</w:t>
+      </w:r>
+      <w:proofErr w:type="spellEnd"/>
+      <w:r>
+        <w:rPr>
+          <w:lang w:val="it-IT"/>
+        </w:rPr>
+        <w:t xml:space="preserve"> e RTC.</w:t>
       </w:r>
       <w:r>
         <w:rPr>
@@ -6105,6 +6467,7 @@
         </w:rPr>
         <w:t xml:space="preserve">abbiamo caricato il programma </w:t>
       </w:r>
+      <w:proofErr w:type="spellStart"/>
       <w:r>
         <w:rPr>
           <w:i/>
@@ -6112,11 +6475,26 @@
         </w:rPr>
         <w:t>strandtest</w:t>
       </w:r>
-      <w:r>
-        <w:rPr>
-          <w:lang w:val="it-IT"/>
-        </w:rPr>
-        <w:t xml:space="preserve"> della libreria di Adafruit.</w:t>
+      <w:proofErr w:type="spellEnd"/>
+      <w:r>
+        <w:rPr>
+          <w:lang w:val="it-IT"/>
+        </w:rPr>
+        <w:t xml:space="preserve"> della libreria di </w:t>
+      </w:r>
+      <w:proofErr w:type="spellStart"/>
+      <w:r>
+        <w:rPr>
+          <w:lang w:val="it-IT"/>
+        </w:rPr>
+        <w:t>Adafruit</w:t>
+      </w:r>
+      <w:proofErr w:type="spellEnd"/>
+      <w:r>
+        <w:rPr>
+          <w:lang w:val="it-IT"/>
+        </w:rPr>
+        <w:t>.</w:t>
       </w:r>
       <w:r>
         <w:rPr>
@@ -6297,7 +6675,21 @@
         <w:rPr>
           <w:lang w:val="it-IT"/>
         </w:rPr>
-        <w:t xml:space="preserve">Il Real Time Clock è un modulo integrato nel Fishino che permette di </w:t>
+        <w:t xml:space="preserve">Il Real Time Clock è un modulo integrato nel </w:t>
+      </w:r>
+      <w:proofErr w:type="spellStart"/>
+      <w:r>
+        <w:rPr>
+          <w:lang w:val="it-IT"/>
+        </w:rPr>
+        <w:t>Fishino</w:t>
+      </w:r>
+      <w:proofErr w:type="spellEnd"/>
+      <w:r>
+        <w:rPr>
+          <w:lang w:val="it-IT"/>
+        </w:rPr>
+        <w:t xml:space="preserve"> che permette di </w:t>
       </w:r>
       <w:r>
         <w:rPr>
@@ -6961,9 +7353,14 @@
       <w:pPr>
         <w:pStyle w:val="Titolo2"/>
       </w:pPr>
+      <w:proofErr w:type="gramStart"/>
       <w:r>
         <w:lastRenderedPageBreak/>
-        <w:t>Setup()</w:t>
+        <w:t>Setup(</w:t>
+      </w:r>
+      <w:proofErr w:type="gramEnd"/>
+      <w:r>
+        <w:t>)</w:t>
       </w:r>
     </w:p>
     <w:p>
@@ -6972,8 +7369,26 @@
       </w:r>
     </w:p>
     <w:p>
-      <w:r>
-        <w:t>printWifiStatus(), che stampa le informazioni sulla connessione WiFi e l’intensità del segnale.</w:t>
+      <w:proofErr w:type="spellStart"/>
+      <w:proofErr w:type="gramStart"/>
+      <w:r>
+        <w:t>printWifiStatus</w:t>
+      </w:r>
+      <w:proofErr w:type="spellEnd"/>
+      <w:r>
+        <w:t>(</w:t>
+      </w:r>
+      <w:proofErr w:type="gramEnd"/>
+      <w:r>
+        <w:t xml:space="preserve">), che stampa le informazioni sulla connessione </w:t>
+      </w:r>
+      <w:proofErr w:type="spellStart"/>
+      <w:r>
+        <w:t>WiFi</w:t>
+      </w:r>
+      <w:proofErr w:type="spellEnd"/>
+      <w:r>
+        <w:t xml:space="preserve"> e l’intensità del segnale.</w:t>
       </w:r>
     </w:p>
     <w:p>
@@ -7035,17 +7450,6 @@
     </w:p>
     <w:p>
       <w:r>
-        <w:t xml:space="preserve">Poi c’è un metodo che viene utilizzato per </w:t>
-      </w:r>
-      <w:r>
-        <w:t>inviare una richiesta al server NTP</w:t>
-      </w:r>
-      <w:r>
-        <w:t xml:space="preserve"> passato.</w:t>
-      </w:r>
-    </w:p>
-    <w:p>
-      <w:r>
         <w:rPr>
           <w:noProof/>
           <w:lang w:val="it-IT"/>
@@ -7057,10 +7461,10 @@
               <wp:align>center</wp:align>
             </wp:positionH>
             <wp:positionV relativeFrom="paragraph">
-              <wp:posOffset>142240</wp:posOffset>
+              <wp:posOffset>502285</wp:posOffset>
             </wp:positionV>
-            <wp:extent cx="3474720" cy="2887980"/>
-            <wp:effectExtent l="0" t="0" r="0" b="7620"/>
+            <wp:extent cx="4838700" cy="4968875"/>
+            <wp:effectExtent l="0" t="0" r="0" b="3175"/>
             <wp:wrapTopAndBottom/>
             <wp:docPr id="24" name="Immagine 24"/>
             <wp:cNvGraphicFramePr>
@@ -7088,7 +7492,7 @@
                   <pic:spPr>
                     <a:xfrm>
                       <a:off x="0" y="0"/>
-                      <a:ext cx="3474720" cy="2887980"/>
+                      <a:ext cx="4838700" cy="4968875"/>
                     </a:xfrm>
                     <a:prstGeom prst="rect">
                       <a:avLst/>
@@ -7097,20 +7501,43 @@
                 </pic:pic>
               </a:graphicData>
             </a:graphic>
+            <wp14:sizeRelH relativeFrom="margin">
+              <wp14:pctWidth>0</wp14:pctWidth>
+            </wp14:sizeRelH>
+            <wp14:sizeRelV relativeFrom="margin">
+              <wp14:pctHeight>0</wp14:pctHeight>
+            </wp14:sizeRelV>
           </wp:anchor>
         </w:drawing>
       </w:r>
       <w:r>
-        <w:br w:type="page"/>
+        <w:t xml:space="preserve">Poi c’è un metodo che viene utilizzato per </w:t>
+      </w:r>
+      <w:r>
+        <w:t>inviare una richiesta al server NTP</w:t>
+      </w:r>
+      <w:r>
+        <w:t xml:space="preserve"> passato e inizializza il pacchetto contenente le informazioni riguardanti l’orario.</w:t>
       </w:r>
     </w:p>
     <w:p>
       <w:r>
         <w:lastRenderedPageBreak/>
-        <w:t>Nel metodo di setup, viene inizialmente impostata la connessione WiFi riavviando</w:t>
-      </w:r>
-      <w:r>
-        <w:t>la e cercando di continuamente di connettersi finché non si trova un collegamento.</w:t>
+        <w:t xml:space="preserve">Nel metodo di setup, viene inizialmente impostata la connessione </w:t>
+      </w:r>
+      <w:proofErr w:type="spellStart"/>
+      <w:r>
+        <w:t>WiFi</w:t>
+      </w:r>
+      <w:proofErr w:type="spellEnd"/>
+      <w:r>
+        <w:t xml:space="preserve"> riavviando</w:t>
+      </w:r>
+      <w:r>
+        <w:t>la e cercando</w:t>
+      </w:r>
+      <w:r>
+        <w:t xml:space="preserve"> continuamente di connettersi finché non si trova un collegamento.</w:t>
       </w:r>
     </w:p>
     <w:p>
@@ -7250,7 +7677,23 @@
     </w:p>
     <w:p>
       <w:r>
-        <w:t>Con le seguenti operazioni il Fishino aspetta un indirizzo e le azioni di connessione a internet finiscono dopo la stampa a terminale delle informazioni sul WiFi.</w:t>
+        <w:t xml:space="preserve">Con le seguenti operazioni il </w:t>
+      </w:r>
+      <w:proofErr w:type="spellStart"/>
+      <w:r>
+        <w:t>Fishino</w:t>
+      </w:r>
+      <w:proofErr w:type="spellEnd"/>
+      <w:r>
+        <w:t xml:space="preserve"> aspetta un indirizzo e le azioni di connessione a internet finiscono dopo la stampa a terminale delle informazioni sul </w:t>
+      </w:r>
+      <w:proofErr w:type="spellStart"/>
+      <w:r>
+        <w:t>WiFi</w:t>
+      </w:r>
+      <w:proofErr w:type="spellEnd"/>
+      <w:r>
+        <w:t>.</w:t>
       </w:r>
     </w:p>
     <w:p>
@@ -7452,16 +7895,15 @@
       <w:r>
         <w:rPr>
           <w:noProof/>
-          <w:lang w:val="it-IT"/>
         </w:rPr>
         <w:drawing>
           <wp:anchor distT="0" distB="0" distL="114300" distR="114300" simplePos="0" relativeHeight="251677696" behindDoc="0" locked="0" layoutInCell="1" allowOverlap="1">
             <wp:simplePos x="0" y="0"/>
             <wp:positionH relativeFrom="margin">
-              <wp:posOffset>1326515</wp:posOffset>
+              <wp:align>center</wp:align>
             </wp:positionH>
             <wp:positionV relativeFrom="paragraph">
-              <wp:posOffset>140970</wp:posOffset>
+              <wp:posOffset>142240</wp:posOffset>
             </wp:positionV>
             <wp:extent cx="3467100" cy="2034540"/>
             <wp:effectExtent l="0" t="0" r="0" b="3810"/>
@@ -7509,8 +7951,120 @@
       <w:pPr>
         <w:pStyle w:val="Titolo2"/>
       </w:pPr>
-      <w:r>
-        <w:t>pixelOn()</w:t>
+      <w:proofErr w:type="spellStart"/>
+      <w:proofErr w:type="gramStart"/>
+      <w:r>
+        <w:t>getPacket</w:t>
+      </w:r>
+      <w:proofErr w:type="spellEnd"/>
+      <w:r>
+        <w:t>(</w:t>
+      </w:r>
+      <w:proofErr w:type="gramEnd"/>
+      <w:r>
+        <w:t>)</w:t>
+      </w:r>
+    </w:p>
+    <w:p>
+      <w:pPr>
+        <w:rPr>
+          <w:lang w:val="it-IT"/>
+        </w:rPr>
+      </w:pPr>
+      <w:r>
+        <w:rPr>
+          <w:lang w:val="it-IT"/>
+        </w:rPr>
+        <w:t xml:space="preserve">Metodo che </w:t>
+      </w:r>
+      <w:r>
+        <w:rPr>
+          <w:lang w:val="it-IT"/>
+        </w:rPr>
+        <w:t>legge il pacchetto ricevuto dal NTP e lo formatta in modo da ricavarne le informazioni sull’orario. In questo caso si tratta dei secondi passati dal primo gennaio 1900.</w:t>
+      </w:r>
+    </w:p>
+    <w:p>
+      <w:pPr>
+        <w:rPr>
+          <w:lang w:val="it-IT"/>
+        </w:rPr>
+      </w:pPr>
+      <w:bookmarkStart w:id="24" w:name="_GoBack"/>
+      <w:bookmarkEnd w:id="24"/>
+      <w:r>
+        <w:rPr>
+          <w:noProof/>
+          <w:lang w:val="it-IT"/>
+        </w:rPr>
+        <w:drawing>
+          <wp:anchor distT="0" distB="0" distL="114300" distR="114300" simplePos="0" relativeHeight="251680768" behindDoc="0" locked="0" layoutInCell="1" allowOverlap="1">
+            <wp:simplePos x="0" y="0"/>
+            <wp:positionH relativeFrom="margin">
+              <wp:posOffset>31115</wp:posOffset>
+            </wp:positionH>
+            <wp:positionV relativeFrom="paragraph">
+              <wp:posOffset>139065</wp:posOffset>
+            </wp:positionV>
+            <wp:extent cx="6058425" cy="3604572"/>
+            <wp:effectExtent l="0" t="0" r="0" b="0"/>
+            <wp:wrapTopAndBottom/>
+            <wp:docPr id="22" name="Immagine 22"/>
+            <wp:cNvGraphicFramePr>
+              <a:graphicFrameLocks xmlns:a="http://schemas.openxmlformats.org/drawingml/2006/main" noChangeAspect="1"/>
+            </wp:cNvGraphicFramePr>
+            <a:graphic xmlns:a="http://schemas.openxmlformats.org/drawingml/2006/main">
+              <a:graphicData uri="http://schemas.openxmlformats.org/drawingml/2006/picture">
+                <pic:pic xmlns:pic="http://schemas.openxmlformats.org/drawingml/2006/picture">
+                  <pic:nvPicPr>
+                    <pic:cNvPr id="22" name="getPacket.PNG"/>
+                    <pic:cNvPicPr/>
+                  </pic:nvPicPr>
+                  <pic:blipFill>
+                    <a:blip r:embed="rId36">
+                      <a:extLst>
+                        <a:ext uri="{28A0092B-C50C-407E-A947-70E740481C1C}">
+                          <a14:useLocalDpi xmlns:a14="http://schemas.microsoft.com/office/drawing/2010/main" val="0"/>
+                        </a:ext>
+                      </a:extLst>
+                    </a:blip>
+                    <a:stretch>
+                      <a:fillRect/>
+                    </a:stretch>
+                  </pic:blipFill>
+                  <pic:spPr>
+                    <a:xfrm>
+                      <a:off x="0" y="0"/>
+                      <a:ext cx="6058425" cy="3604572"/>
+                    </a:xfrm>
+                    <a:prstGeom prst="rect">
+                      <a:avLst/>
+                    </a:prstGeom>
+                  </pic:spPr>
+                </pic:pic>
+              </a:graphicData>
+            </a:graphic>
+          </wp:anchor>
+        </w:drawing>
+      </w:r>
+    </w:p>
+    <w:p>
+      <w:pPr>
+        <w:pStyle w:val="Titolo2"/>
+      </w:pPr>
+      <w:proofErr w:type="spellStart"/>
+      <w:proofErr w:type="gramStart"/>
+      <w:r>
+        <w:lastRenderedPageBreak/>
+        <w:t>pixelOn</w:t>
+      </w:r>
+      <w:proofErr w:type="spellEnd"/>
+      <w:r>
+        <w:t>(</w:t>
+      </w:r>
+      <w:proofErr w:type="gramEnd"/>
+      <w:r>
+        <w:t>)</w:t>
       </w:r>
     </w:p>
     <w:p>
@@ -7548,7 +8102,7 @@
                     <pic:cNvPicPr/>
                   </pic:nvPicPr>
                   <pic:blipFill>
-                    <a:blip r:embed="rId36">
+                    <a:blip r:embed="rId37">
                       <a:extLst>
                         <a:ext uri="{28A0092B-C50C-407E-A947-70E740481C1C}">
                           <a14:useLocalDpi xmlns:a14="http://schemas.microsoft.com/office/drawing/2010/main" val="0"/>
@@ -7623,8 +8177,125 @@
           <w:lang w:val="it-IT"/>
         </w:rPr>
       </w:pPr>
-      <w:bookmarkStart w:id="24" w:name="_GoBack"/>
-      <w:bookmarkEnd w:id="24"/>
+    </w:p>
+    <w:p>
+      <w:pPr>
+        <w:pStyle w:val="Titolo2"/>
+      </w:pPr>
+      <w:proofErr w:type="spellStart"/>
+      <w:proofErr w:type="gramStart"/>
+      <w:r>
+        <w:t>generateWord</w:t>
+      </w:r>
+      <w:proofErr w:type="spellEnd"/>
+      <w:r>
+        <w:t>(</w:t>
+      </w:r>
+      <w:proofErr w:type="gramEnd"/>
+      <w:r>
+        <w:t>)</w:t>
+      </w:r>
+    </w:p>
+    <w:p>
+      <w:pPr>
+        <w:rPr>
+          <w:lang w:val="it-IT"/>
+        </w:rPr>
+      </w:pPr>
+      <w:r>
+        <w:rPr>
+          <w:lang w:val="it-IT"/>
+        </w:rPr>
+        <w:t>Metodo che accende una parola del word clock con la definizione della riga, l’indice iniziale, l’indice finale e il colore dei led.</w:t>
+      </w:r>
+      <w:r>
+        <w:rPr>
+          <w:lang w:val="it-IT"/>
+        </w:rPr>
+        <w:t xml:space="preserve"> </w:t>
+      </w:r>
+    </w:p>
+    <w:p>
+      <w:pPr>
+        <w:rPr>
+          <w:lang w:val="it-IT"/>
+        </w:rPr>
+      </w:pPr>
+      <w:r>
+        <w:rPr>
+          <w:noProof/>
+          <w:lang w:val="it-IT"/>
+        </w:rPr>
+        <w:drawing>
+          <wp:anchor distT="0" distB="0" distL="114300" distR="114300" simplePos="0" relativeHeight="251679744" behindDoc="0" locked="0" layoutInCell="1" allowOverlap="1">
+            <wp:simplePos x="0" y="0"/>
+            <wp:positionH relativeFrom="margin">
+              <wp:posOffset>774065</wp:posOffset>
+            </wp:positionH>
+            <wp:positionV relativeFrom="paragraph">
+              <wp:posOffset>139700</wp:posOffset>
+            </wp:positionV>
+            <wp:extent cx="4564380" cy="1249680"/>
+            <wp:effectExtent l="0" t="0" r="7620" b="7620"/>
+            <wp:wrapTopAndBottom/>
+            <wp:docPr id="18" name="Immagine 18"/>
+            <wp:cNvGraphicFramePr>
+              <a:graphicFrameLocks xmlns:a="http://schemas.openxmlformats.org/drawingml/2006/main" noChangeAspect="1"/>
+            </wp:cNvGraphicFramePr>
+            <a:graphic xmlns:a="http://schemas.openxmlformats.org/drawingml/2006/main">
+              <a:graphicData uri="http://schemas.openxmlformats.org/drawingml/2006/picture">
+                <pic:pic xmlns:pic="http://schemas.openxmlformats.org/drawingml/2006/picture">
+                  <pic:nvPicPr>
+                    <pic:cNvPr id="18" name="generateWord.PNG"/>
+                    <pic:cNvPicPr/>
+                  </pic:nvPicPr>
+                  <pic:blipFill>
+                    <a:blip r:embed="rId38">
+                      <a:extLst>
+                        <a:ext uri="{28A0092B-C50C-407E-A947-70E740481C1C}">
+                          <a14:useLocalDpi xmlns:a14="http://schemas.microsoft.com/office/drawing/2010/main" val="0"/>
+                        </a:ext>
+                      </a:extLst>
+                    </a:blip>
+                    <a:stretch>
+                      <a:fillRect/>
+                    </a:stretch>
+                  </pic:blipFill>
+                  <pic:spPr>
+                    <a:xfrm>
+                      <a:off x="0" y="0"/>
+                      <a:ext cx="4564380" cy="1249680"/>
+                    </a:xfrm>
+                    <a:prstGeom prst="rect">
+                      <a:avLst/>
+                    </a:prstGeom>
+                  </pic:spPr>
+                </pic:pic>
+              </a:graphicData>
+            </a:graphic>
+          </wp:anchor>
+        </w:drawing>
+      </w:r>
+    </w:p>
+    <w:p>
+      <w:pPr>
+        <w:rPr>
+          <w:lang w:val="it-IT"/>
+        </w:rPr>
+      </w:pPr>
+      <w:r>
+        <w:rPr>
+          <w:lang w:val="it-IT"/>
+        </w:rPr>
+        <w:t>L’implementazione in questo caso risulta molto semplice grazie alla creazione della matrice che identifica ogni led. Infatti si può accendere una fila di led di una certa riga con un intervallo passato (start e end).</w:t>
+      </w:r>
+    </w:p>
+    <w:p>
+      <w:pPr>
+        <w:rPr>
+          <w:lang w:val="it-IT"/>
+        </w:rPr>
+      </w:pPr>
     </w:p>
     <w:p>
       <w:r>
@@ -7632,18 +8303,78 @@
       </w:r>
     </w:p>
     <w:p>
-      <w:r>
-        <w:lastRenderedPageBreak/>
-        <w:t>Nella nostra classe principale del progetto abbiamo il metodo printTime(int hour, int minute, int second) in cui svolgiamo praticamente tutte le azioni di accensione dei led. Più tardi sarà possibile trovare la spiegazioni delle parti di codice più importanti presenti in questo metodo, ma per iniziare occorre spiegare il metodo generateWord</w:t>
-      </w:r>
+      <w:pPr>
+        <w:rPr>
+          <w:lang w:val="it-IT"/>
+        </w:rPr>
+      </w:pPr>
+    </w:p>
+    <w:p>
+      <w:r>
+        <w:t xml:space="preserve">Nella nostra classe principale del progetto abbiamo il metodo </w:t>
+      </w:r>
+      <w:proofErr w:type="spellStart"/>
+      <w:proofErr w:type="gramStart"/>
+      <w:r>
+        <w:t>printTime</w:t>
+      </w:r>
+      <w:proofErr w:type="spellEnd"/>
       <w:r>
         <w:t>(</w:t>
       </w:r>
+      <w:proofErr w:type="spellStart"/>
+      <w:proofErr w:type="gramEnd"/>
       <w:r>
         <w:t>int</w:t>
       </w:r>
-      <w:r>
-        <w:t>[]</w:t>
+      <w:proofErr w:type="spellEnd"/>
+      <w:r>
+        <w:t xml:space="preserve"> hour, </w:t>
+      </w:r>
+      <w:proofErr w:type="spellStart"/>
+      <w:r>
+        <w:t>int</w:t>
+      </w:r>
+      <w:proofErr w:type="spellEnd"/>
+      <w:r>
+        <w:t xml:space="preserve"> minute, </w:t>
+      </w:r>
+      <w:proofErr w:type="spellStart"/>
+      <w:r>
+        <w:t>int</w:t>
+      </w:r>
+      <w:proofErr w:type="spellEnd"/>
+      <w:r>
+        <w:t xml:space="preserve"> </w:t>
+      </w:r>
+      <w:proofErr w:type="spellStart"/>
+      <w:r>
+        <w:t>second</w:t>
+      </w:r>
+      <w:proofErr w:type="spellEnd"/>
+      <w:r>
+        <w:t xml:space="preserve">) in cui svolgiamo praticamente tutte le azioni di accensione dei led. Più tardi sarà possibile trovare la spiegazioni delle parti di codice più importanti presenti in questo metodo, ma per iniziare occorre spiegare il metodo </w:t>
+      </w:r>
+      <w:proofErr w:type="spellStart"/>
+      <w:r>
+        <w:t>generateWord</w:t>
+      </w:r>
+      <w:proofErr w:type="spellEnd"/>
+      <w:r>
+        <w:t>(</w:t>
+      </w:r>
+      <w:proofErr w:type="spellStart"/>
+      <w:proofErr w:type="gramStart"/>
+      <w:r>
+        <w:t>int</w:t>
+      </w:r>
+      <w:proofErr w:type="spellEnd"/>
+      <w:r>
+        <w:t>[</w:t>
+      </w:r>
+      <w:proofErr w:type="gramEnd"/>
+      <w:r>
+        <w:t>]</w:t>
       </w:r>
       <w:r>
         <w:t xml:space="preserve"> </w:t>
@@ -7705,7 +8436,7 @@
                     <pic:cNvPicPr/>
                   </pic:nvPicPr>
                   <pic:blipFill rotWithShape="1">
-                    <a:blip r:embed="rId37">
+                    <a:blip r:embed="rId39">
                       <a:extLst>
                         <a:ext uri="{28A0092B-C50C-407E-A947-70E740481C1C}">
                           <a14:useLocalDpi xmlns:a14="http://schemas.microsoft.com/office/drawing/2010/main" val="0"/>
@@ -7762,10 +8493,31 @@
         <w:t>P</w:t>
       </w:r>
       <w:r>
-        <w:t>assiamo ora al metodo printWord(). P</w:t>
-      </w:r>
-      <w:r>
-        <w:t xml:space="preserve">er iniziare troviamo una serie di if per accendere </w:t>
+        <w:t xml:space="preserve">assiamo ora al metodo </w:t>
+      </w:r>
+      <w:proofErr w:type="spellStart"/>
+      <w:proofErr w:type="gramStart"/>
+      <w:r>
+        <w:t>printWord</w:t>
+      </w:r>
+      <w:proofErr w:type="spellEnd"/>
+      <w:r>
+        <w:t>(</w:t>
+      </w:r>
+      <w:proofErr w:type="gramEnd"/>
+      <w:r>
+        <w:t>). P</w:t>
+      </w:r>
+      <w:r>
+        <w:t xml:space="preserve">er iniziare troviamo una serie di </w:t>
+      </w:r>
+      <w:proofErr w:type="spellStart"/>
+      <w:r>
+        <w:t>if</w:t>
+      </w:r>
+      <w:proofErr w:type="spellEnd"/>
+      <w:r>
+        <w:t xml:space="preserve"> per accendere </w:t>
       </w:r>
       <w:r>
         <w:t xml:space="preserve">in verde </w:t>
@@ -7807,7 +8559,7 @@
                     <pic:cNvPicPr/>
                   </pic:nvPicPr>
                   <pic:blipFill rotWithShape="1">
-                    <a:blip r:embed="rId38">
+                    <a:blip r:embed="rId40">
                       <a:extLst>
                         <a:ext uri="{28A0092B-C50C-407E-A947-70E740481C1C}">
                           <a14:useLocalDpi xmlns:a14="http://schemas.microsoft.com/office/drawing/2010/main" val="0"/>
@@ -7863,7 +8615,15 @@
     <w:p/>
     <w:p>
       <w:r>
-        <w:t xml:space="preserve">I seguenti if ed else </w:t>
+        <w:t xml:space="preserve">I seguenti </w:t>
+      </w:r>
+      <w:proofErr w:type="spellStart"/>
+      <w:r>
+        <w:t>if</w:t>
+      </w:r>
+      <w:proofErr w:type="spellEnd"/>
+      <w:r>
+        <w:t xml:space="preserve"> ed else </w:t>
       </w:r>
       <w:r>
         <w:t xml:space="preserve">servono per determinare il valore della variabile booleana “meno”. Nel caso che i minuti siano meno di 35 la variabile viene impostata a false perché la scritta “meno” non deve venire accesa nell’orologio dato che si userà “e” (ad esempio: “sono le tre </w:t>
@@ -7875,7 +8635,15 @@
         <w:t>e</w:t>
       </w:r>
       <w:r>
-        <w:t xml:space="preserve"> dieci”). Se invece i minuti sono maggiori di 35 la impostiamo a true perché la scritta “meno” deve accendersi (ad esempio: “sono le quattro </w:t>
+        <w:t xml:space="preserve"> dieci”). Se invece i minuti sono maggiori di 35 la impostiamo a </w:t>
+      </w:r>
+      <w:proofErr w:type="spellStart"/>
+      <w:r>
+        <w:t>true</w:t>
+      </w:r>
+      <w:proofErr w:type="spellEnd"/>
+      <w:r>
+        <w:t xml:space="preserve"> perché la scritta “meno” deve accendersi (ad esempio: “sono le quattro </w:t>
       </w:r>
       <w:r>
         <w:rPr>
@@ -7918,7 +8686,7 @@
                     <pic:cNvPicPr/>
                   </pic:nvPicPr>
                   <pic:blipFill rotWithShape="1">
-                    <a:blip r:embed="rId39">
+                    <a:blip r:embed="rId41">
                       <a:extLst>
                         <a:ext uri="{28A0092B-C50C-407E-A947-70E740481C1C}">
                           <a14:useLocalDpi xmlns:a14="http://schemas.microsoft.com/office/drawing/2010/main" val="0"/>
@@ -8082,6 +8850,7 @@
                 <w:lang w:val="en-GB" w:eastAsia="en-US"/>
               </w:rPr>
             </w:pPr>
+            <w:proofErr w:type="spellStart"/>
             <w:r>
               <w:rPr>
                 <w:b/>
@@ -8091,6 +8860,7 @@
               </w:rPr>
               <w:t>Riferimento</w:t>
             </w:r>
+            <w:proofErr w:type="spellEnd"/>
             <w:r>
               <w:rPr>
                 <w:sz w:val="18"/>
@@ -8222,6 +8992,7 @@
                 <w:szCs w:val="18"/>
               </w:rPr>
             </w:pPr>
+            <w:proofErr w:type="spellStart"/>
             <w:r>
               <w:rPr>
                 <w:b/>
@@ -8230,6 +9001,7 @@
               </w:rPr>
               <w:t>Descrizione</w:t>
             </w:r>
+            <w:proofErr w:type="spellEnd"/>
             <w:r>
               <w:rPr>
                 <w:b/>
@@ -8284,6 +9056,7 @@
                 <w:szCs w:val="18"/>
               </w:rPr>
             </w:pPr>
+            <w:proofErr w:type="spellStart"/>
             <w:r>
               <w:rPr>
                 <w:b/>
@@ -8292,6 +9065,7 @@
               </w:rPr>
               <w:t>Prerequisiti</w:t>
             </w:r>
+            <w:proofErr w:type="spellEnd"/>
             <w:r>
               <w:rPr>
                 <w:b/>
@@ -8325,6 +9099,7 @@
               </w:rPr>
               <w:t xml:space="preserve">Store on local PC: Profile_1.2.001.xml (appendix </w:t>
             </w:r>
+            <w:proofErr w:type="spellStart"/>
             <w:r>
               <w:rPr>
                 <w:sz w:val="18"/>
@@ -8333,6 +9108,7 @@
               </w:rPr>
               <w:t>n_n</w:t>
             </w:r>
+            <w:proofErr w:type="spellEnd"/>
             <w:r>
               <w:rPr>
                 <w:sz w:val="18"/>
@@ -8340,6 +9116,7 @@
               </w:rPr>
               <w:t xml:space="preserve">) and Cards_1.2.001.txt (appendix </w:t>
             </w:r>
+            <w:proofErr w:type="spellStart"/>
             <w:r>
               <w:rPr>
                 <w:sz w:val="18"/>
@@ -8348,6 +9125,7 @@
               </w:rPr>
               <w:t>n_n</w:t>
             </w:r>
+            <w:proofErr w:type="spellEnd"/>
             <w:r>
               <w:rPr>
                 <w:sz w:val="18"/>
@@ -8392,6 +9170,7 @@
                 <w:szCs w:val="18"/>
               </w:rPr>
             </w:pPr>
+            <w:proofErr w:type="spellStart"/>
             <w:r>
               <w:rPr>
                 <w:b/>
@@ -8400,6 +9179,7 @@
               </w:rPr>
               <w:t>Procedura</w:t>
             </w:r>
+            <w:proofErr w:type="spellEnd"/>
             <w:r>
               <w:rPr>
                 <w:b/>
@@ -8566,7 +9346,23 @@
                 <w:szCs w:val="18"/>
               </w:rPr>
               <w:br/>
-              <w:t>Click the imsi card link</w:t>
+              <w:t xml:space="preserve">Click the </w:t>
+            </w:r>
+            <w:proofErr w:type="spellStart"/>
+            <w:r>
+              <w:rPr>
+                <w:sz w:val="18"/>
+                <w:szCs w:val="18"/>
+              </w:rPr>
+              <w:t>imsi</w:t>
+            </w:r>
+            <w:proofErr w:type="spellEnd"/>
+            <w:r>
+              <w:rPr>
+                <w:sz w:val="18"/>
+                <w:szCs w:val="18"/>
+              </w:rPr>
+              <w:t xml:space="preserve"> card link</w:t>
             </w:r>
             <w:r>
               <w:rPr>
@@ -8614,7 +9410,287 @@
                 <w:szCs w:val="16"/>
                 <w:lang w:eastAsia="ja-JP"/>
               </w:rPr>
-              <w:t>SELECT imsi, dir, keyset, cntr, rawtohex(kickey), rawtohex(kidkey), rawtohex(kikkey), rawtohex(chv), rawtohex(dap)FROM otacardkey a where imsi='340041795924770' ORDER BY keyset;</w:t>
+              <w:t xml:space="preserve">SELECT </w:t>
+            </w:r>
+            <w:proofErr w:type="spellStart"/>
+            <w:r>
+              <w:rPr>
+                <w:rFonts w:ascii="Courier New" w:eastAsia="MS Mincho" w:hAnsi="Courier New" w:cs="Courier New"/>
+                <w:sz w:val="16"/>
+                <w:szCs w:val="16"/>
+                <w:lang w:eastAsia="ja-JP"/>
+              </w:rPr>
+              <w:t>imsi</w:t>
+            </w:r>
+            <w:proofErr w:type="spellEnd"/>
+            <w:r>
+              <w:rPr>
+                <w:rFonts w:ascii="Courier New" w:eastAsia="MS Mincho" w:hAnsi="Courier New" w:cs="Courier New"/>
+                <w:sz w:val="16"/>
+                <w:szCs w:val="16"/>
+                <w:lang w:eastAsia="ja-JP"/>
+              </w:rPr>
+              <w:t xml:space="preserve">, </w:t>
+            </w:r>
+            <w:proofErr w:type="spellStart"/>
+            <w:r>
+              <w:rPr>
+                <w:rFonts w:ascii="Courier New" w:eastAsia="MS Mincho" w:hAnsi="Courier New" w:cs="Courier New"/>
+                <w:sz w:val="16"/>
+                <w:szCs w:val="16"/>
+                <w:lang w:eastAsia="ja-JP"/>
+              </w:rPr>
+              <w:t>dir</w:t>
+            </w:r>
+            <w:proofErr w:type="spellEnd"/>
+            <w:r>
+              <w:rPr>
+                <w:rFonts w:ascii="Courier New" w:eastAsia="MS Mincho" w:hAnsi="Courier New" w:cs="Courier New"/>
+                <w:sz w:val="16"/>
+                <w:szCs w:val="16"/>
+                <w:lang w:eastAsia="ja-JP"/>
+              </w:rPr>
+              <w:t xml:space="preserve">, keyset, </w:t>
+            </w:r>
+            <w:proofErr w:type="spellStart"/>
+            <w:r>
+              <w:rPr>
+                <w:rFonts w:ascii="Courier New" w:eastAsia="MS Mincho" w:hAnsi="Courier New" w:cs="Courier New"/>
+                <w:sz w:val="16"/>
+                <w:szCs w:val="16"/>
+                <w:lang w:eastAsia="ja-JP"/>
+              </w:rPr>
+              <w:t>cntr</w:t>
+            </w:r>
+            <w:proofErr w:type="spellEnd"/>
+            <w:r>
+              <w:rPr>
+                <w:rFonts w:ascii="Courier New" w:eastAsia="MS Mincho" w:hAnsi="Courier New" w:cs="Courier New"/>
+                <w:sz w:val="16"/>
+                <w:szCs w:val="16"/>
+                <w:lang w:eastAsia="ja-JP"/>
+              </w:rPr>
+              <w:t xml:space="preserve">, </w:t>
+            </w:r>
+            <w:proofErr w:type="spellStart"/>
+            <w:r>
+              <w:rPr>
+                <w:rFonts w:ascii="Courier New" w:eastAsia="MS Mincho" w:hAnsi="Courier New" w:cs="Courier New"/>
+                <w:sz w:val="16"/>
+                <w:szCs w:val="16"/>
+                <w:lang w:eastAsia="ja-JP"/>
+              </w:rPr>
+              <w:t>rawtohex</w:t>
+            </w:r>
+            <w:proofErr w:type="spellEnd"/>
+            <w:r>
+              <w:rPr>
+                <w:rFonts w:ascii="Courier New" w:eastAsia="MS Mincho" w:hAnsi="Courier New" w:cs="Courier New"/>
+                <w:sz w:val="16"/>
+                <w:szCs w:val="16"/>
+                <w:lang w:eastAsia="ja-JP"/>
+              </w:rPr>
+              <w:t>(</w:t>
+            </w:r>
+            <w:proofErr w:type="spellStart"/>
+            <w:r>
+              <w:rPr>
+                <w:rFonts w:ascii="Courier New" w:eastAsia="MS Mincho" w:hAnsi="Courier New" w:cs="Courier New"/>
+                <w:sz w:val="16"/>
+                <w:szCs w:val="16"/>
+                <w:lang w:eastAsia="ja-JP"/>
+              </w:rPr>
+              <w:t>kickey</w:t>
+            </w:r>
+            <w:proofErr w:type="spellEnd"/>
+            <w:r>
+              <w:rPr>
+                <w:rFonts w:ascii="Courier New" w:eastAsia="MS Mincho" w:hAnsi="Courier New" w:cs="Courier New"/>
+                <w:sz w:val="16"/>
+                <w:szCs w:val="16"/>
+                <w:lang w:eastAsia="ja-JP"/>
+              </w:rPr>
+              <w:t xml:space="preserve">), </w:t>
+            </w:r>
+            <w:proofErr w:type="spellStart"/>
+            <w:r>
+              <w:rPr>
+                <w:rFonts w:ascii="Courier New" w:eastAsia="MS Mincho" w:hAnsi="Courier New" w:cs="Courier New"/>
+                <w:sz w:val="16"/>
+                <w:szCs w:val="16"/>
+                <w:lang w:eastAsia="ja-JP"/>
+              </w:rPr>
+              <w:t>rawtohex</w:t>
+            </w:r>
+            <w:proofErr w:type="spellEnd"/>
+            <w:r>
+              <w:rPr>
+                <w:rFonts w:ascii="Courier New" w:eastAsia="MS Mincho" w:hAnsi="Courier New" w:cs="Courier New"/>
+                <w:sz w:val="16"/>
+                <w:szCs w:val="16"/>
+                <w:lang w:eastAsia="ja-JP"/>
+              </w:rPr>
+              <w:t>(</w:t>
+            </w:r>
+            <w:proofErr w:type="spellStart"/>
+            <w:r>
+              <w:rPr>
+                <w:rFonts w:ascii="Courier New" w:eastAsia="MS Mincho" w:hAnsi="Courier New" w:cs="Courier New"/>
+                <w:sz w:val="16"/>
+                <w:szCs w:val="16"/>
+                <w:lang w:eastAsia="ja-JP"/>
+              </w:rPr>
+              <w:t>kidkey</w:t>
+            </w:r>
+            <w:proofErr w:type="spellEnd"/>
+            <w:r>
+              <w:rPr>
+                <w:rFonts w:ascii="Courier New" w:eastAsia="MS Mincho" w:hAnsi="Courier New" w:cs="Courier New"/>
+                <w:sz w:val="16"/>
+                <w:szCs w:val="16"/>
+                <w:lang w:eastAsia="ja-JP"/>
+              </w:rPr>
+              <w:t xml:space="preserve">), </w:t>
+            </w:r>
+            <w:proofErr w:type="spellStart"/>
+            <w:r>
+              <w:rPr>
+                <w:rFonts w:ascii="Courier New" w:eastAsia="MS Mincho" w:hAnsi="Courier New" w:cs="Courier New"/>
+                <w:sz w:val="16"/>
+                <w:szCs w:val="16"/>
+                <w:lang w:eastAsia="ja-JP"/>
+              </w:rPr>
+              <w:t>rawtohex</w:t>
+            </w:r>
+            <w:proofErr w:type="spellEnd"/>
+            <w:r>
+              <w:rPr>
+                <w:rFonts w:ascii="Courier New" w:eastAsia="MS Mincho" w:hAnsi="Courier New" w:cs="Courier New"/>
+                <w:sz w:val="16"/>
+                <w:szCs w:val="16"/>
+                <w:lang w:eastAsia="ja-JP"/>
+              </w:rPr>
+              <w:t>(</w:t>
+            </w:r>
+            <w:proofErr w:type="spellStart"/>
+            <w:r>
+              <w:rPr>
+                <w:rFonts w:ascii="Courier New" w:eastAsia="MS Mincho" w:hAnsi="Courier New" w:cs="Courier New"/>
+                <w:sz w:val="16"/>
+                <w:szCs w:val="16"/>
+                <w:lang w:eastAsia="ja-JP"/>
+              </w:rPr>
+              <w:t>kikkey</w:t>
+            </w:r>
+            <w:proofErr w:type="spellEnd"/>
+            <w:r>
+              <w:rPr>
+                <w:rFonts w:ascii="Courier New" w:eastAsia="MS Mincho" w:hAnsi="Courier New" w:cs="Courier New"/>
+                <w:sz w:val="16"/>
+                <w:szCs w:val="16"/>
+                <w:lang w:eastAsia="ja-JP"/>
+              </w:rPr>
+              <w:t xml:space="preserve">), </w:t>
+            </w:r>
+            <w:proofErr w:type="spellStart"/>
+            <w:r>
+              <w:rPr>
+                <w:rFonts w:ascii="Courier New" w:eastAsia="MS Mincho" w:hAnsi="Courier New" w:cs="Courier New"/>
+                <w:sz w:val="16"/>
+                <w:szCs w:val="16"/>
+                <w:lang w:eastAsia="ja-JP"/>
+              </w:rPr>
+              <w:t>rawtohex</w:t>
+            </w:r>
+            <w:proofErr w:type="spellEnd"/>
+            <w:r>
+              <w:rPr>
+                <w:rFonts w:ascii="Courier New" w:eastAsia="MS Mincho" w:hAnsi="Courier New" w:cs="Courier New"/>
+                <w:sz w:val="16"/>
+                <w:szCs w:val="16"/>
+                <w:lang w:eastAsia="ja-JP"/>
+              </w:rPr>
+              <w:t>(</w:t>
+            </w:r>
+            <w:proofErr w:type="spellStart"/>
+            <w:r>
+              <w:rPr>
+                <w:rFonts w:ascii="Courier New" w:eastAsia="MS Mincho" w:hAnsi="Courier New" w:cs="Courier New"/>
+                <w:sz w:val="16"/>
+                <w:szCs w:val="16"/>
+                <w:lang w:eastAsia="ja-JP"/>
+              </w:rPr>
+              <w:t>chv</w:t>
+            </w:r>
+            <w:proofErr w:type="spellEnd"/>
+            <w:r>
+              <w:rPr>
+                <w:rFonts w:ascii="Courier New" w:eastAsia="MS Mincho" w:hAnsi="Courier New" w:cs="Courier New"/>
+                <w:sz w:val="16"/>
+                <w:szCs w:val="16"/>
+                <w:lang w:eastAsia="ja-JP"/>
+              </w:rPr>
+              <w:t xml:space="preserve">), </w:t>
+            </w:r>
+            <w:proofErr w:type="spellStart"/>
+            <w:r>
+              <w:rPr>
+                <w:rFonts w:ascii="Courier New" w:eastAsia="MS Mincho" w:hAnsi="Courier New" w:cs="Courier New"/>
+                <w:sz w:val="16"/>
+                <w:szCs w:val="16"/>
+                <w:lang w:eastAsia="ja-JP"/>
+              </w:rPr>
+              <w:t>rawtohex</w:t>
+            </w:r>
+            <w:proofErr w:type="spellEnd"/>
+            <w:r>
+              <w:rPr>
+                <w:rFonts w:ascii="Courier New" w:eastAsia="MS Mincho" w:hAnsi="Courier New" w:cs="Courier New"/>
+                <w:sz w:val="16"/>
+                <w:szCs w:val="16"/>
+                <w:lang w:eastAsia="ja-JP"/>
+              </w:rPr>
+              <w:t xml:space="preserve">(dap)FROM </w:t>
+            </w:r>
+            <w:proofErr w:type="spellStart"/>
+            <w:r>
+              <w:rPr>
+                <w:rFonts w:ascii="Courier New" w:eastAsia="MS Mincho" w:hAnsi="Courier New" w:cs="Courier New"/>
+                <w:sz w:val="16"/>
+                <w:szCs w:val="16"/>
+                <w:lang w:eastAsia="ja-JP"/>
+              </w:rPr>
+              <w:t>otacardkey</w:t>
+            </w:r>
+            <w:proofErr w:type="spellEnd"/>
+            <w:r>
+              <w:rPr>
+                <w:rFonts w:ascii="Courier New" w:eastAsia="MS Mincho" w:hAnsi="Courier New" w:cs="Courier New"/>
+                <w:sz w:val="16"/>
+                <w:szCs w:val="16"/>
+                <w:lang w:eastAsia="ja-JP"/>
+              </w:rPr>
+              <w:t xml:space="preserve"> a where </w:t>
+            </w:r>
+            <w:proofErr w:type="spellStart"/>
+            <w:r>
+              <w:rPr>
+                <w:rFonts w:ascii="Courier New" w:eastAsia="MS Mincho" w:hAnsi="Courier New" w:cs="Courier New"/>
+                <w:sz w:val="16"/>
+                <w:szCs w:val="16"/>
+                <w:lang w:eastAsia="ja-JP"/>
+              </w:rPr>
+              <w:t>imsi</w:t>
+            </w:r>
+            <w:proofErr w:type="spellEnd"/>
+            <w:r>
+              <w:rPr>
+                <w:rFonts w:ascii="Courier New" w:eastAsia="MS Mincho" w:hAnsi="Courier New" w:cs="Courier New"/>
+                <w:sz w:val="16"/>
+                <w:szCs w:val="16"/>
+                <w:lang w:eastAsia="ja-JP"/>
+              </w:rPr>
+              <w:t>='340041795924770' ORDER BY keyset;</w:t>
             </w:r>
           </w:p>
         </w:tc>
@@ -8637,14 +9713,34 @@
                 <w:szCs w:val="18"/>
               </w:rPr>
             </w:pPr>
+            <w:proofErr w:type="spellStart"/>
             <w:r>
               <w:rPr>
                 <w:b/>
                 <w:sz w:val="18"/>
                 <w:szCs w:val="18"/>
               </w:rPr>
-              <w:t>Risultati attesi</w:t>
+              <w:t>Risultati</w:t>
             </w:r>
+            <w:proofErr w:type="spellEnd"/>
+            <w:r>
+              <w:rPr>
+                <w:b/>
+                <w:sz w:val="18"/>
+                <w:szCs w:val="18"/>
+              </w:rPr>
+              <w:t xml:space="preserve"> </w:t>
+            </w:r>
+            <w:proofErr w:type="spellStart"/>
+            <w:r>
+              <w:rPr>
+                <w:b/>
+                <w:sz w:val="18"/>
+                <w:szCs w:val="18"/>
+              </w:rPr>
+              <w:t>attesi</w:t>
+            </w:r>
+            <w:proofErr w:type="spellEnd"/>
             <w:r>
               <w:rPr>
                 <w:b/>
@@ -8676,7 +9772,23 @@
                 <w:sz w:val="18"/>
                 <w:szCs w:val="18"/>
               </w:rPr>
-              <w:t>Keys visible in the DB (OtaCardKey) but not visible in the GUI (Card details)</w:t>
+              <w:t>Keys visible in the DB (</w:t>
+            </w:r>
+            <w:proofErr w:type="spellStart"/>
+            <w:r>
+              <w:rPr>
+                <w:sz w:val="18"/>
+                <w:szCs w:val="18"/>
+              </w:rPr>
+              <w:t>OtaCardKey</w:t>
+            </w:r>
+            <w:proofErr w:type="spellEnd"/>
+            <w:r>
+              <w:rPr>
+                <w:sz w:val="18"/>
+                <w:szCs w:val="18"/>
+              </w:rPr>
+              <w:t>) but not visible in the GUI (Card details)</w:t>
             </w:r>
           </w:p>
         </w:tc>
@@ -8805,7 +9917,35 @@
         <w:rPr>
           <w:lang w:val="it-IT"/>
         </w:rPr>
-        <w:t>Consuntivo del tempo di lavoro effettivo e considerazioni riguardo le differenze rispetto alla pianificazione (cap 1.7) (ad esempio Gannt consuntivo).</w:t>
+        <w:t>Consuntivo del tempo di lavoro effettivo e considerazioni riguardo le differenze rispetto alla pianificazione (</w:t>
+      </w:r>
+      <w:proofErr w:type="spellStart"/>
+      <w:r>
+        <w:rPr>
+          <w:lang w:val="it-IT"/>
+        </w:rPr>
+        <w:t>cap</w:t>
+      </w:r>
+      <w:proofErr w:type="spellEnd"/>
+      <w:r>
+        <w:rPr>
+          <w:lang w:val="it-IT"/>
+        </w:rPr>
+        <w:t xml:space="preserve"> 1.7) (ad esempio </w:t>
+      </w:r>
+      <w:proofErr w:type="spellStart"/>
+      <w:r>
+        <w:rPr>
+          <w:lang w:val="it-IT"/>
+        </w:rPr>
+        <w:t>Gannt</w:t>
+      </w:r>
+      <w:proofErr w:type="spellEnd"/>
+      <w:r>
+        <w:rPr>
+          <w:lang w:val="it-IT"/>
+        </w:rPr>
+        <w:t xml:space="preserve"> consuntivo).</w:t>
       </w:r>
     </w:p>
     <w:p>
@@ -8923,8 +10063,16 @@
         <w:rPr>
           <w:lang w:val="it-IT"/>
         </w:rPr>
-        <w:t xml:space="preserve"> ecc</w:t>
-      </w:r>
+        <w:t xml:space="preserve"> </w:t>
+      </w:r>
+      <w:proofErr w:type="spellStart"/>
+      <w:r>
+        <w:rPr>
+          <w:lang w:val="it-IT"/>
+        </w:rPr>
+        <w:t>ecc</w:t>
+      </w:r>
+      <w:proofErr w:type="spellEnd"/>
     </w:p>
     <w:p>
       <w:pPr>
@@ -8975,6 +10123,7 @@
         </w:rPr>
         <w:t xml:space="preserve">Cosa ho imparato in questo progetto? </w:t>
       </w:r>
+      <w:proofErr w:type="spellStart"/>
       <w:r>
         <w:rPr>
           <w:lang w:val="it-IT"/>
@@ -8987,6 +10136,7 @@
         </w:rPr>
         <w:t>cc</w:t>
       </w:r>
+      <w:proofErr w:type="spellEnd"/>
     </w:p>
     <w:p>
       <w:pPr>
@@ -9056,6 +10206,7 @@
         </w:rPr>
         <w:t xml:space="preserve">Massimo Del Fedele, </w:t>
       </w:r>
+      <w:proofErr w:type="spellStart"/>
       <w:r>
         <w:rPr>
           <w:i/>
@@ -9063,6 +10214,7 @@
         </w:rPr>
         <w:t>Fishino</w:t>
       </w:r>
+      <w:proofErr w:type="spellEnd"/>
       <w:r>
         <w:rPr>
           <w:lang w:val="it-IT"/>
@@ -9073,8 +10225,16 @@
         <w:rPr>
           <w:lang w:val="it-IT"/>
         </w:rPr>
-        <w:t>Futura Group srl</w:t>
-      </w:r>
+        <w:t xml:space="preserve">Futura Group </w:t>
+      </w:r>
+      <w:proofErr w:type="spellStart"/>
+      <w:r>
+        <w:rPr>
+          <w:lang w:val="it-IT"/>
+        </w:rPr>
+        <w:t>srl</w:t>
+      </w:r>
+      <w:proofErr w:type="spellEnd"/>
       <w:r>
         <w:rPr>
           <w:lang w:val="it-IT"/>
@@ -9088,11 +10248,13 @@
       </w:pPr>
       <w:bookmarkStart w:id="45" w:name="_Toc461179234"/>
       <w:bookmarkStart w:id="46" w:name="_Toc5363507"/>
+      <w:proofErr w:type="spellStart"/>
       <w:r>
         <w:t>Sitografia</w:t>
       </w:r>
       <w:bookmarkEnd w:id="45"/>
       <w:bookmarkEnd w:id="46"/>
+      <w:proofErr w:type="spellEnd"/>
     </w:p>
     <w:p>
       <w:pPr>
@@ -9105,7 +10267,7 @@
           <w:lang w:val="it-IT"/>
         </w:rPr>
       </w:pPr>
-      <w:hyperlink r:id="rId40" w:history="1">
+      <w:hyperlink r:id="rId42" w:history="1">
         <w:r>
           <w:rPr>
             <w:rStyle w:val="Collegamentoipertestuale"/>
@@ -9125,7 +10287,31 @@
           <w:i/>
           <w:lang w:val="it-IT"/>
         </w:rPr>
-        <w:t>documentazione fishino uno</w:t>
+        <w:t xml:space="preserve">documentazione </w:t>
+      </w:r>
+      <w:proofErr w:type="spellStart"/>
+      <w:r>
+        <w:rPr>
+          <w:i/>
+          <w:lang w:val="it-IT"/>
+        </w:rPr>
+        <w:t>fishino</w:t>
+      </w:r>
+      <w:proofErr w:type="spellEnd"/>
+      <w:r>
+        <w:rPr>
+          <w:i/>
+          <w:lang w:val="it-IT"/>
+        </w:rPr>
+        <w:t xml:space="preserve"> </w:t>
+      </w:r>
+      <w:proofErr w:type="gramStart"/>
+      <w:r>
+        <w:rPr>
+          <w:i/>
+          <w:lang w:val="it-IT"/>
+        </w:rPr>
+        <w:t>uno</w:t>
       </w:r>
       <w:r>
         <w:rPr>
@@ -9139,6 +10325,7 @@
         </w:rPr>
         <w:t>15.02.2019</w:t>
       </w:r>
+      <w:proofErr w:type="gramEnd"/>
     </w:p>
     <w:p>
       <w:pPr>
@@ -9151,7 +10338,7 @@
           <w:lang w:val="en-US"/>
         </w:rPr>
       </w:pPr>
-      <w:hyperlink r:id="rId41" w:history="1">
+      <w:hyperlink r:id="rId43" w:history="1">
         <w:r>
           <w:rPr>
             <w:rStyle w:val="Collegamentoipertestuale"/>
@@ -9194,7 +10381,7 @@
           <w:numId w:val="35"/>
         </w:numPr>
       </w:pPr>
-      <w:hyperlink r:id="rId42" w:history="1">
+      <w:hyperlink r:id="rId44" w:history="1">
         <w:r>
           <w:rPr>
             <w:rStyle w:val="Collegamentoipertestuale"/>
@@ -9209,7 +10396,21 @@
         <w:rPr>
           <w:i/>
         </w:rPr>
-        <w:t>caricamento wireless degli sketch (ota)</w:t>
+        <w:t>caricamento wireless degli sketch (</w:t>
+      </w:r>
+      <w:proofErr w:type="spellStart"/>
+      <w:r>
+        <w:rPr>
+          <w:i/>
+        </w:rPr>
+        <w:t>ota</w:t>
+      </w:r>
+      <w:proofErr w:type="spellEnd"/>
+      <w:r>
+        <w:rPr>
+          <w:i/>
+        </w:rPr>
+        <w:t>)</w:t>
       </w:r>
       <w:r>
         <w:t>, 22.02.2019</w:t>
@@ -9223,7 +10424,7 @@
           <w:numId w:val="35"/>
         </w:numPr>
       </w:pPr>
-      <w:hyperlink r:id="rId43" w:history="1">
+      <w:hyperlink r:id="rId45" w:history="1">
         <w:r>
           <w:rPr>
             <w:rStyle w:val="Collegamentoipertestuale"/>
@@ -9258,7 +10459,7 @@
           <w:numId w:val="35"/>
         </w:numPr>
       </w:pPr>
-      <w:hyperlink r:id="rId44" w:history="1">
+      <w:hyperlink r:id="rId46" w:history="1">
         <w:r>
           <w:rPr>
             <w:rStyle w:val="Collegamentoipertestuale"/>
@@ -9287,7 +10488,7 @@
           <w:numId w:val="35"/>
         </w:numPr>
       </w:pPr>
-      <w:hyperlink r:id="rId45" w:history="1">
+      <w:hyperlink r:id="rId47" w:history="1">
         <w:r>
           <w:rPr>
             <w:rStyle w:val="Collegamentoipertestuale"/>
@@ -9298,12 +10499,56 @@
       <w:r>
         <w:t xml:space="preserve">, </w:t>
       </w:r>
+      <w:proofErr w:type="spellStart"/>
       <w:r>
         <w:rPr>
           <w:i/>
         </w:rPr>
-        <w:t>packages per l'ide di arduino – fishino</w:t>
-      </w:r>
+        <w:t>packages</w:t>
+      </w:r>
+      <w:proofErr w:type="spellEnd"/>
+      <w:r>
+        <w:rPr>
+          <w:i/>
+        </w:rPr>
+        <w:t xml:space="preserve"> per </w:t>
+      </w:r>
+      <w:proofErr w:type="spellStart"/>
+      <w:r>
+        <w:rPr>
+          <w:i/>
+        </w:rPr>
+        <w:t>l'ide</w:t>
+      </w:r>
+      <w:proofErr w:type="spellEnd"/>
+      <w:r>
+        <w:rPr>
+          <w:i/>
+        </w:rPr>
+        <w:t xml:space="preserve"> di </w:t>
+      </w:r>
+      <w:proofErr w:type="spellStart"/>
+      <w:r>
+        <w:rPr>
+          <w:i/>
+        </w:rPr>
+        <w:t>arduino</w:t>
+      </w:r>
+      <w:proofErr w:type="spellEnd"/>
+      <w:r>
+        <w:rPr>
+          <w:i/>
+        </w:rPr>
+        <w:t xml:space="preserve"> – </w:t>
+      </w:r>
+      <w:proofErr w:type="spellStart"/>
+      <w:r>
+        <w:rPr>
+          <w:i/>
+        </w:rPr>
+        <w:t>fishino</w:t>
+      </w:r>
+      <w:proofErr w:type="spellEnd"/>
       <w:r>
         <w:t>, 22.02.19</w:t>
       </w:r>
@@ -9316,7 +10561,7 @@
           <w:numId w:val="35"/>
         </w:numPr>
       </w:pPr>
-      <w:hyperlink r:id="rId46" w:history="1">
+      <w:hyperlink r:id="rId48" w:history="1">
         <w:r>
           <w:rPr>
             <w:rStyle w:val="Collegamentoipertestuale"/>
@@ -9343,8 +10588,16 @@
         <w:rPr>
           <w:i/>
         </w:rPr>
-        <w:t xml:space="preserve"> NeoPixel</w:t>
-      </w:r>
+        <w:t xml:space="preserve"> </w:t>
+      </w:r>
+      <w:proofErr w:type="spellStart"/>
+      <w:r>
+        <w:rPr>
+          <w:i/>
+        </w:rPr>
+        <w:t>NeoPixel</w:t>
+      </w:r>
+      <w:proofErr w:type="spellEnd"/>
       <w:r>
         <w:t>, 22.02.2019</w:t>
       </w:r>
@@ -9357,7 +10610,7 @@
           <w:numId w:val="35"/>
         </w:numPr>
       </w:pPr>
-      <w:hyperlink r:id="rId47" w:history="1">
+      <w:hyperlink r:id="rId49" w:history="1">
         <w:r>
           <w:rPr>
             <w:rStyle w:val="Collegamentoipertestuale"/>
@@ -9372,14 +10625,22 @@
         <w:rPr>
           <w:i/>
         </w:rPr>
-        <w:t>librerie – F</w:t>
-      </w:r>
+        <w:t xml:space="preserve">librerie – </w:t>
+      </w:r>
+      <w:proofErr w:type="spellStart"/>
       <w:r>
         <w:rPr>
           <w:i/>
         </w:rPr>
+        <w:t>F</w:t>
+      </w:r>
+      <w:r>
+        <w:rPr>
+          <w:i/>
+        </w:rPr>
         <w:t>ishino</w:t>
       </w:r>
+      <w:proofErr w:type="spellEnd"/>
       <w:r>
         <w:t>, 22.02.2019</w:t>
       </w:r>
@@ -9395,7 +10656,7 @@
           <w:lang w:val="en-US"/>
         </w:rPr>
       </w:pPr>
-      <w:hyperlink r:id="rId48" w:history="1">
+      <w:hyperlink r:id="rId50" w:history="1">
         <w:r>
           <w:rPr>
             <w:rStyle w:val="Collegamentoipertestuale"/>
@@ -9415,15 +10676,24 @@
           <w:i/>
           <w:lang w:val="en-US"/>
         </w:rPr>
-        <w:t>drivers – F</w:t>
-      </w:r>
+        <w:t xml:space="preserve">drivers – </w:t>
+      </w:r>
+      <w:proofErr w:type="spellStart"/>
       <w:r>
         <w:rPr>
           <w:i/>
           <w:lang w:val="en-US"/>
         </w:rPr>
+        <w:t>F</w:t>
+      </w:r>
+      <w:r>
+        <w:rPr>
+          <w:i/>
+          <w:lang w:val="en-US"/>
+        </w:rPr>
         <w:t>ishino</w:t>
       </w:r>
+      <w:proofErr w:type="spellEnd"/>
       <w:r>
         <w:rPr>
           <w:lang w:val="en-US"/>
@@ -9442,7 +10712,7 @@
           <w:lang w:val="it-IT"/>
         </w:rPr>
       </w:pPr>
-      <w:hyperlink r:id="rId49" w:history="1">
+      <w:hyperlink r:id="rId51" w:history="1">
         <w:r>
           <w:rPr>
             <w:rStyle w:val="Collegamentoipertestuale"/>
@@ -9461,13 +10731,27 @@
         <w:rPr>
           <w:lang w:val="it-IT"/>
         </w:rPr>
-        <w:t>RTC del F</w:t>
-      </w:r>
-      <w:r>
-        <w:rPr>
-          <w:lang w:val="it-IT"/>
-        </w:rPr>
-        <w:t>ishino, 27.02.2019</w:t>
+        <w:t xml:space="preserve">RTC del </w:t>
+      </w:r>
+      <w:proofErr w:type="spellStart"/>
+      <w:r>
+        <w:rPr>
+          <w:lang w:val="it-IT"/>
+        </w:rPr>
+        <w:t>F</w:t>
+      </w:r>
+      <w:r>
+        <w:rPr>
+          <w:lang w:val="it-IT"/>
+        </w:rPr>
+        <w:t>ishino</w:t>
+      </w:r>
+      <w:proofErr w:type="spellEnd"/>
+      <w:r>
+        <w:rPr>
+          <w:lang w:val="it-IT"/>
+        </w:rPr>
+        <w:t>, 27.02.2019</w:t>
       </w:r>
     </w:p>
     <w:p>
@@ -9626,8 +10910,16 @@
         <w:rPr>
           <w:lang w:val="it-IT"/>
         </w:rPr>
-        <w:t>Mandato e/o Qdc</w:t>
-      </w:r>
+        <w:t xml:space="preserve">Mandato e/o </w:t>
+      </w:r>
+      <w:proofErr w:type="spellStart"/>
+      <w:r>
+        <w:rPr>
+          <w:lang w:val="it-IT"/>
+        </w:rPr>
+        <w:t>Qdc</w:t>
+      </w:r>
+      <w:proofErr w:type="spellEnd"/>
     </w:p>
     <w:p>
       <w:pPr>
@@ -9660,7 +10952,7 @@
       </w:pPr>
     </w:p>
     <w:sectPr>
-      <w:footerReference w:type="first" r:id="rId50"/>
+      <w:footerReference w:type="first" r:id="rId52"/>
       <w:pgSz w:w="11906" w:h="16838"/>
       <w:pgMar w:top="1985" w:right="1134" w:bottom="1418" w:left="1134" w:header="567" w:footer="567" w:gutter="0"/>
       <w:cols w:space="720"/>
@@ -9806,8 +11098,16 @@
             <w:rPr>
               <w:lang w:val="it-IT"/>
             </w:rPr>
-            <w:t>Gabriele Alessi, Mattia Lazzaroni, Paolo Claudio Weishaupt</w:t>
+            <w:t xml:space="preserve">Gabriele Alessi, Mattia Lazzaroni, Paolo Claudio </w:t>
           </w:r>
+          <w:proofErr w:type="spellStart"/>
+          <w:r>
+            <w:rPr>
+              <w:lang w:val="it-IT"/>
+            </w:rPr>
+            <w:t>Weishaupt</w:t>
+          </w:r>
+          <w:proofErr w:type="spellEnd"/>
         </w:p>
       </w:tc>
     </w:tr>
@@ -10231,7 +11531,7 @@
               <w:noProof/>
               <w:snapToGrid w:val="0"/>
             </w:rPr>
-            <w:t>23</w:t>
+            <w:t>18</w:t>
           </w:r>
           <w:r>
             <w:rPr>
@@ -10274,7 +11574,7 @@
               <w:noProof/>
               <w:snapToGrid w:val="0"/>
             </w:rPr>
-            <w:t>23</w:t>
+            <w:t>24</w:t>
           </w:r>
           <w:r>
             <w:rPr>
@@ -10644,7 +11944,7 @@
               <w:noProof/>
               <w:snapToGrid w:val="0"/>
             </w:rPr>
-            <w:t>23</w:t>
+            <w:t>24</w:t>
           </w:r>
           <w:r>
             <w:rPr>
@@ -15491,7 +16791,7 @@
 </file>
 
 <file path=customXml/itemProps1.xml><?xml version="1.0" encoding="utf-8"?>
-<ds:datastoreItem xmlns:ds="http://schemas.openxmlformats.org/officeDocument/2006/customXml" ds:itemID="{22BC38C6-932E-4952-AC87-0EEC6722EC3C}">
+<ds:datastoreItem xmlns:ds="http://schemas.openxmlformats.org/officeDocument/2006/customXml" ds:itemID="{E0BEB77B-91B3-4B7E-8B98-EB3CBB8D4855}">
   <ds:schemaRefs>
     <ds:schemaRef ds:uri="http://schemas.openxmlformats.org/officeDocument/2006/bibliography"/>
   </ds:schemaRefs>

</xml_diff>

<commit_message>
update doc fino a Generazione parole
</commit_message>
<xml_diff>
--- a/Documentazione/Documentazione_Word_Clock.docx
+++ b/Documentazione/Documentazione_Word_Clock.docx
@@ -7973,27 +7973,6 @@
       </w:pPr>
       <w:r>
         <w:rPr>
-          <w:lang w:val="it-IT"/>
-        </w:rPr>
-        <w:t xml:space="preserve">Metodo che </w:t>
-      </w:r>
-      <w:r>
-        <w:rPr>
-          <w:lang w:val="it-IT"/>
-        </w:rPr>
-        <w:t>legge il pacchetto ricevuto dal NTP e lo formatta in modo da ricavarne le informazioni sull’orario. In questo caso si tratta dei secondi passati dal primo gennaio 1900.</w:t>
-      </w:r>
-    </w:p>
-    <w:p>
-      <w:pPr>
-        <w:rPr>
-          <w:lang w:val="it-IT"/>
-        </w:rPr>
-      </w:pPr>
-      <w:bookmarkStart w:id="24" w:name="_GoBack"/>
-      <w:bookmarkEnd w:id="24"/>
-      <w:r>
-        <w:rPr>
           <w:noProof/>
           <w:lang w:val="it-IT"/>
         </w:rPr>
@@ -8004,9 +7983,9 @@
               <wp:posOffset>31115</wp:posOffset>
             </wp:positionH>
             <wp:positionV relativeFrom="paragraph">
-              <wp:posOffset>139065</wp:posOffset>
+              <wp:posOffset>440055</wp:posOffset>
             </wp:positionV>
-            <wp:extent cx="6058425" cy="3604572"/>
+            <wp:extent cx="6057900" cy="3604260"/>
             <wp:effectExtent l="0" t="0" r="0" b="0"/>
             <wp:wrapTopAndBottom/>
             <wp:docPr id="22" name="Immagine 22"/>
@@ -8035,7 +8014,7 @@
                   <pic:spPr>
                     <a:xfrm>
                       <a:off x="0" y="0"/>
-                      <a:ext cx="6058425" cy="3604572"/>
+                      <a:ext cx="6057900" cy="3604260"/>
                     </a:xfrm>
                     <a:prstGeom prst="rect">
                       <a:avLst/>
@@ -8047,6 +8026,38 @@
           </wp:anchor>
         </w:drawing>
       </w:r>
+      <w:r>
+        <w:rPr>
+          <w:lang w:val="it-IT"/>
+        </w:rPr>
+        <w:t xml:space="preserve">Metodo che </w:t>
+      </w:r>
+      <w:r>
+        <w:rPr>
+          <w:lang w:val="it-IT"/>
+        </w:rPr>
+        <w:t>legge il pacchetto ricevuto dal NTP e lo formatta in modo da ricavarne le informazioni sull’orario. In questo caso si tratta dei secondi passati dal primo gennaio 1900.</w:t>
+      </w:r>
+    </w:p>
+    <w:p>
+      <w:pPr>
+        <w:rPr>
+          <w:lang w:val="it-IT"/>
+        </w:rPr>
+      </w:pPr>
+    </w:p>
+    <w:p>
+      <w:pPr>
+        <w:rPr>
+          <w:lang w:val="it-IT"/>
+        </w:rPr>
+      </w:pPr>
+      <w:r>
+        <w:rPr>
+          <w:lang w:val="it-IT"/>
+        </w:rPr>
+        <w:br w:type="page"/>
+      </w:r>
     </w:p>
     <w:p>
       <w:pPr>
@@ -8056,6 +8067,51 @@
       <w:proofErr w:type="gramStart"/>
       <w:r>
         <w:lastRenderedPageBreak/>
+        <w:t>setInitialTime</w:t>
+      </w:r>
+      <w:proofErr w:type="spellEnd"/>
+      <w:r>
+        <w:t>(</w:t>
+      </w:r>
+      <w:proofErr w:type="gramEnd"/>
+      <w:r>
+        <w:t>)</w:t>
+      </w:r>
+    </w:p>
+    <w:p>
+      <w:pPr>
+        <w:rPr>
+          <w:lang w:val="it-IT"/>
+        </w:rPr>
+      </w:pPr>
+      <w:proofErr w:type="gramStart"/>
+      <w:r>
+        <w:rPr>
+          <w:lang w:val="it-IT"/>
+        </w:rPr>
+        <w:t>cos’è</w:t>
+      </w:r>
+      <w:proofErr w:type="gramEnd"/>
+      <w:r>
+        <w:rPr>
+          <w:lang w:val="it-IT"/>
+        </w:rPr>
+        <w:t xml:space="preserve"> sta roba</w:t>
+      </w:r>
+      <w:r>
+        <w:rPr>
+          <w:lang w:val="it-IT"/>
+        </w:rPr>
+        <w:t>.</w:t>
+      </w:r>
+    </w:p>
+    <w:p>
+      <w:pPr>
+        <w:pStyle w:val="Titolo2"/>
+      </w:pPr>
+      <w:proofErr w:type="spellStart"/>
+      <w:proofErr w:type="gramStart"/>
+      <w:r>
         <w:t>pixelOn</w:t>
       </w:r>
       <w:proofErr w:type="spellEnd"/>
@@ -8304,444 +8360,103 @@
     </w:p>
     <w:p>
       <w:pPr>
-        <w:rPr>
-          <w:lang w:val="it-IT"/>
-        </w:rPr>
-      </w:pPr>
-    </w:p>
-    <w:p>
-      <w:r>
-        <w:t xml:space="preserve">Nella nostra classe principale del progetto abbiamo il metodo </w:t>
+        <w:pStyle w:val="Titolo2"/>
+      </w:pPr>
+      <w:r>
+        <w:lastRenderedPageBreak/>
+        <w:t>Generazione parole</w:t>
+      </w:r>
+    </w:p>
+    <w:p>
+      <w:pPr>
+        <w:rPr>
+          <w:lang w:val="it-IT"/>
+        </w:rPr>
+      </w:pPr>
+      <w:r>
+        <w:rPr>
+          <w:lang w:val="it-IT"/>
+        </w:rPr>
+        <w:t xml:space="preserve">I metodi di questo capitolo hanno il compito di richiamare </w:t>
       </w:r>
       <w:proofErr w:type="spellStart"/>
       <w:proofErr w:type="gramStart"/>
       <w:r>
-        <w:t>printTime</w:t>
+        <w:rPr>
+          <w:lang w:val="it-IT"/>
+        </w:rPr>
+        <w:t>generateWord</w:t>
       </w:r>
       <w:proofErr w:type="spellEnd"/>
       <w:r>
+        <w:rPr>
+          <w:lang w:val="it-IT"/>
+        </w:rPr>
         <w:t>(</w:t>
       </w:r>
-      <w:proofErr w:type="spellStart"/>
       <w:proofErr w:type="gramEnd"/>
       <w:r>
-        <w:t>int</w:t>
-      </w:r>
-      <w:proofErr w:type="spellEnd"/>
-      <w:r>
-        <w:t xml:space="preserve"> hour, </w:t>
-      </w:r>
-      <w:proofErr w:type="spellStart"/>
-      <w:r>
-        <w:t>int</w:t>
-      </w:r>
-      <w:proofErr w:type="spellEnd"/>
-      <w:r>
-        <w:t xml:space="preserve"> minute, </w:t>
-      </w:r>
-      <w:proofErr w:type="spellStart"/>
-      <w:r>
-        <w:t>int</w:t>
-      </w:r>
-      <w:proofErr w:type="spellEnd"/>
-      <w:r>
-        <w:t xml:space="preserve"> </w:t>
-      </w:r>
-      <w:proofErr w:type="spellStart"/>
-      <w:r>
-        <w:t>second</w:t>
-      </w:r>
-      <w:proofErr w:type="spellEnd"/>
-      <w:r>
-        <w:t xml:space="preserve">) in cui svolgiamo praticamente tutte le azioni di accensione dei led. Più tardi sarà possibile trovare la spiegazioni delle parti di codice più importanti presenti in questo metodo, ma per iniziare occorre spiegare il metodo </w:t>
-      </w:r>
-      <w:proofErr w:type="spellStart"/>
-      <w:r>
-        <w:t>generateWord</w:t>
-      </w:r>
-      <w:proofErr w:type="spellEnd"/>
-      <w:r>
-        <w:t>(</w:t>
-      </w:r>
-      <w:proofErr w:type="spellStart"/>
+        <w:rPr>
+          <w:lang w:val="it-IT"/>
+        </w:rPr>
+        <w:t>) e accendere sul word clock una certa parola. In questo modo il codice sorgente risulta più ordinato e comprensibile.</w:t>
+      </w:r>
+    </w:p>
+    <w:p>
+      <w:pPr>
+        <w:pStyle w:val="Titolo3"/>
+      </w:pPr>
       <w:proofErr w:type="gramStart"/>
       <w:r>
-        <w:t>int</w:t>
-      </w:r>
-      <w:proofErr w:type="spellEnd"/>
-      <w:r>
-        <w:t>[</w:t>
+        <w:t>pausa(</w:t>
       </w:r>
       <w:proofErr w:type="gramEnd"/>
       <w:r>
-        <w:t>]</w:t>
-      </w:r>
-      <w:r>
-        <w:t xml:space="preserve"> </w:t>
-      </w:r>
-      <w:r>
-        <w:t>word,</w:t>
-      </w:r>
-      <w:r>
-        <w:t xml:space="preserve"> uint32_t color</w:t>
-      </w:r>
-      <w:r>
-        <w:t>).</w:t>
-      </w:r>
-    </w:p>
-    <w:p>
-      <w:r>
-        <w:t>Il seguente metodo, illustrato qua sotto, riceve come primo parametro</w:t>
-      </w:r>
-      <w:r>
-        <w:t xml:space="preserve"> l’array contenente tutte le informazioni dei led da accendere</w:t>
-      </w:r>
-      <w:r>
-        <w:t xml:space="preserve">. </w:t>
-      </w:r>
-      <w:r>
-        <w:t>Il second</w:t>
-      </w:r>
-      <w:r>
-        <w:t>o parametro indica il colore con cui si devono accendere i led.</w:t>
-      </w:r>
-    </w:p>
-    <w:p>
-      <w:r>
-        <w:rPr>
-          <w:noProof/>
-          <w:lang w:val="it-IT"/>
-        </w:rPr>
-        <w:drawing>
-          <wp:anchor distT="0" distB="0" distL="114300" distR="114300" simplePos="0" relativeHeight="251664384" behindDoc="0" locked="0" layoutInCell="1" allowOverlap="1" wp14:anchorId="699357BD">
-            <wp:simplePos x="0" y="0"/>
-            <wp:positionH relativeFrom="margin">
-              <wp:align>center</wp:align>
-            </wp:positionH>
-            <wp:positionV relativeFrom="paragraph">
-              <wp:posOffset>117475</wp:posOffset>
-            </wp:positionV>
-            <wp:extent cx="2810510" cy="1526540"/>
-            <wp:effectExtent l="0" t="0" r="8890" b="0"/>
-            <wp:wrapSquare wrapText="bothSides"/>
-            <wp:docPr id="11" name="Immagine 11"/>
-            <wp:cNvGraphicFramePr>
-              <a:graphicFrameLocks xmlns:a="http://schemas.openxmlformats.org/drawingml/2006/main" noChangeAspect="1"/>
-            </wp:cNvGraphicFramePr>
-            <a:graphic xmlns:a="http://schemas.openxmlformats.org/drawingml/2006/main">
-              <a:graphicData uri="http://schemas.openxmlformats.org/drawingml/2006/picture">
-                <pic:pic xmlns:pic="http://schemas.openxmlformats.org/drawingml/2006/picture">
-                  <pic:nvPicPr>
-                    <pic:cNvPr id="1" name=""/>
-                    <pic:cNvPicPr/>
-                  </pic:nvPicPr>
-                  <pic:blipFill rotWithShape="1">
-                    <a:blip r:embed="rId39">
-                      <a:extLst>
-                        <a:ext uri="{28A0092B-C50C-407E-A947-70E740481C1C}">
-                          <a14:useLocalDpi xmlns:a14="http://schemas.microsoft.com/office/drawing/2010/main" val="0"/>
-                        </a:ext>
-                      </a:extLst>
-                    </a:blip>
-                    <a:srcRect l="12824" t="62867" r="56921" b="7913"/>
-                    <a:stretch/>
-                  </pic:blipFill>
-                  <pic:spPr bwMode="auto">
-                    <a:xfrm>
-                      <a:off x="0" y="0"/>
-                      <a:ext cx="2810510" cy="1526540"/>
-                    </a:xfrm>
-                    <a:prstGeom prst="rect">
-                      <a:avLst/>
-                    </a:prstGeom>
-                    <a:ln>
-                      <a:noFill/>
-                    </a:ln>
-                    <a:extLst>
-                      <a:ext uri="{53640926-AAD7-44D8-BBD7-CCE9431645EC}">
-                        <a14:shadowObscured xmlns:a14="http://schemas.microsoft.com/office/drawing/2010/main"/>
-                      </a:ext>
-                    </a:extLst>
-                  </pic:spPr>
-                </pic:pic>
-              </a:graphicData>
-            </a:graphic>
-            <wp14:sizeRelH relativeFrom="margin">
-              <wp14:pctWidth>0</wp14:pctWidth>
-            </wp14:sizeRelH>
-            <wp14:sizeRelV relativeFrom="margin">
-              <wp14:pctHeight>0</wp14:pctHeight>
-            </wp14:sizeRelV>
-          </wp:anchor>
-        </w:drawing>
-      </w:r>
+        <w:t>)</w:t>
+      </w:r>
+      <w:bookmarkStart w:id="24" w:name="_GoBack"/>
+      <w:bookmarkEnd w:id="24"/>
+    </w:p>
+    <w:p>
+      <w:pPr>
+        <w:rPr>
+          <w:lang w:val="it-IT"/>
+        </w:rPr>
+      </w:pPr>
+      <w:r>
+        <w:rPr>
+          <w:lang w:val="it-IT"/>
+        </w:rPr>
+        <w:t>Scrive la parola “pausa” del colore passato.</w:t>
+      </w:r>
+    </w:p>
+    <w:p>
+      <w:pPr>
+        <w:rPr>
+          <w:lang w:val="it-IT"/>
+        </w:rPr>
+      </w:pPr>
+    </w:p>
+    <w:p>
+      <w:pPr>
+        <w:rPr>
+          <w:lang w:val="it-IT"/>
+        </w:rPr>
+      </w:pPr>
     </w:p>
     <w:p/>
+    <w:p>
+      <w:r>
+        <w:br w:type="page"/>
+      </w:r>
+    </w:p>
+    <w:p>
+      <w:r>
+        <w:lastRenderedPageBreak/>
+        <w:br w:type="page"/>
+      </w:r>
+    </w:p>
     <w:p/>
-    <w:p/>
-    <w:p/>
-    <w:p/>
-    <w:p/>
-    <w:p/>
-    <w:p/>
-    <w:p/>
-    <w:p/>
-    <w:p/>
-    <w:p/>
-    <w:p>
-      <w:r>
-        <w:t>P</w:t>
-      </w:r>
-      <w:r>
-        <w:t xml:space="preserve">assiamo ora al metodo </w:t>
-      </w:r>
-      <w:proofErr w:type="spellStart"/>
-      <w:proofErr w:type="gramStart"/>
-      <w:r>
-        <w:t>printWord</w:t>
-      </w:r>
-      <w:proofErr w:type="spellEnd"/>
-      <w:r>
-        <w:t>(</w:t>
-      </w:r>
-      <w:proofErr w:type="gramEnd"/>
-      <w:r>
-        <w:t>). P</w:t>
-      </w:r>
-      <w:r>
-        <w:t xml:space="preserve">er iniziare troviamo una serie di </w:t>
-      </w:r>
-      <w:proofErr w:type="spellStart"/>
-      <w:r>
-        <w:t>if</w:t>
-      </w:r>
-      <w:proofErr w:type="spellEnd"/>
-      <w:r>
-        <w:t xml:space="preserve"> per accendere </w:t>
-      </w:r>
-      <w:r>
-        <w:t xml:space="preserve">in verde </w:t>
-      </w:r>
-      <w:r>
-        <w:t>la scritta “pausa” presente sull’orologio</w:t>
-      </w:r>
-      <w:r>
-        <w:t>. Questa scritta si accende nella mattina dalle 9:50 alle 10:05 e nel pomeriggio dalle 14:45 alle 15:00. Quando mancano meno di 3 minuti alla fine delle pause la scritta passa da verde a rossa. Per tutto il resto del giorno la scritta pausa rimane spenta.</w:t>
-      </w:r>
-    </w:p>
-    <w:p>
-      <w:r>
-        <w:rPr>
-          <w:noProof/>
-          <w:lang w:val="it-IT"/>
-        </w:rPr>
-        <w:drawing>
-          <wp:anchor distT="0" distB="0" distL="114300" distR="114300" simplePos="0" relativeHeight="251663360" behindDoc="0" locked="0" layoutInCell="1" allowOverlap="1" wp14:anchorId="5B34F46D">
-            <wp:simplePos x="0" y="0"/>
-            <wp:positionH relativeFrom="margin">
-              <wp:posOffset>1312545</wp:posOffset>
-            </wp:positionH>
-            <wp:positionV relativeFrom="paragraph">
-              <wp:posOffset>34290</wp:posOffset>
-            </wp:positionV>
-            <wp:extent cx="3495040" cy="2072640"/>
-            <wp:effectExtent l="0" t="0" r="0" b="3810"/>
-            <wp:wrapSquare wrapText="bothSides"/>
-            <wp:docPr id="10" name="Immagine 10"/>
-            <wp:cNvGraphicFramePr>
-              <a:graphicFrameLocks xmlns:a="http://schemas.openxmlformats.org/drawingml/2006/main" noChangeAspect="1"/>
-            </wp:cNvGraphicFramePr>
-            <a:graphic xmlns:a="http://schemas.openxmlformats.org/drawingml/2006/main">
-              <a:graphicData uri="http://schemas.openxmlformats.org/drawingml/2006/picture">
-                <pic:pic xmlns:pic="http://schemas.openxmlformats.org/drawingml/2006/picture">
-                  <pic:nvPicPr>
-                    <pic:cNvPr id="1" name=""/>
-                    <pic:cNvPicPr/>
-                  </pic:nvPicPr>
-                  <pic:blipFill rotWithShape="1">
-                    <a:blip r:embed="rId40">
-                      <a:extLst>
-                        <a:ext uri="{28A0092B-C50C-407E-A947-70E740481C1C}">
-                          <a14:useLocalDpi xmlns:a14="http://schemas.microsoft.com/office/drawing/2010/main" val="0"/>
-                        </a:ext>
-                      </a:extLst>
-                    </a:blip>
-                    <a:srcRect l="13322" t="33426" r="44470" b="22081"/>
-                    <a:stretch/>
-                  </pic:blipFill>
-                  <pic:spPr bwMode="auto">
-                    <a:xfrm>
-                      <a:off x="0" y="0"/>
-                      <a:ext cx="3495040" cy="2072640"/>
-                    </a:xfrm>
-                    <a:prstGeom prst="rect">
-                      <a:avLst/>
-                    </a:prstGeom>
-                    <a:ln>
-                      <a:noFill/>
-                    </a:ln>
-                    <a:extLst>
-                      <a:ext uri="{53640926-AAD7-44D8-BBD7-CCE9431645EC}">
-                        <a14:shadowObscured xmlns:a14="http://schemas.microsoft.com/office/drawing/2010/main"/>
-                      </a:ext>
-                    </a:extLst>
-                  </pic:spPr>
-                </pic:pic>
-              </a:graphicData>
-            </a:graphic>
-            <wp14:sizeRelH relativeFrom="margin">
-              <wp14:pctWidth>0</wp14:pctWidth>
-            </wp14:sizeRelH>
-            <wp14:sizeRelV relativeFrom="margin">
-              <wp14:pctHeight>0</wp14:pctHeight>
-            </wp14:sizeRelV>
-          </wp:anchor>
-        </w:drawing>
-      </w:r>
-    </w:p>
-    <w:p/>
-    <w:p/>
-    <w:p/>
-    <w:p/>
-    <w:p/>
-    <w:p/>
-    <w:p/>
-    <w:p/>
-    <w:p/>
-    <w:p/>
-    <w:p/>
-    <w:p/>
-    <w:p/>
-    <w:p/>
-    <w:p>
-      <w:r>
-        <w:t xml:space="preserve">I seguenti </w:t>
-      </w:r>
-      <w:proofErr w:type="spellStart"/>
-      <w:r>
-        <w:t>if</w:t>
-      </w:r>
-      <w:proofErr w:type="spellEnd"/>
-      <w:r>
-        <w:t xml:space="preserve"> ed else </w:t>
-      </w:r>
-      <w:r>
-        <w:t xml:space="preserve">servono per determinare il valore della variabile booleana “meno”. Nel caso che i minuti siano meno di 35 la variabile viene impostata a false perché la scritta “meno” non deve venire accesa nell’orologio dato che si userà “e” (ad esempio: “sono le tre </w:t>
-      </w:r>
-      <w:r>
-        <w:rPr>
-          <w:b/>
-        </w:rPr>
-        <w:t>e</w:t>
-      </w:r>
-      <w:r>
-        <w:t xml:space="preserve"> dieci”). Se invece i minuti sono maggiori di 35 la impostiamo a </w:t>
-      </w:r>
-      <w:proofErr w:type="spellStart"/>
-      <w:r>
-        <w:t>true</w:t>
-      </w:r>
-      <w:proofErr w:type="spellEnd"/>
-      <w:r>
-        <w:t xml:space="preserve"> perché la scritta “meno” deve accendersi (ad esempio: “sono le quattro </w:t>
-      </w:r>
-      <w:r>
-        <w:rPr>
-          <w:b/>
-        </w:rPr>
-        <w:t>meno</w:t>
-      </w:r>
-      <w:r>
-        <w:t xml:space="preserve"> dieci”). </w:t>
-      </w:r>
-    </w:p>
-    <w:p/>
-    <w:p>
-      <w:r>
-        <w:rPr>
-          <w:noProof/>
-          <w:lang w:val="it-IT"/>
-        </w:rPr>
-        <w:drawing>
-          <wp:anchor distT="0" distB="0" distL="114300" distR="114300" simplePos="0" relativeHeight="251665408" behindDoc="0" locked="0" layoutInCell="1" allowOverlap="1" wp14:anchorId="49590C7F">
-            <wp:simplePos x="0" y="0"/>
-            <wp:positionH relativeFrom="column">
-              <wp:posOffset>2331720</wp:posOffset>
-            </wp:positionH>
-            <wp:positionV relativeFrom="paragraph">
-              <wp:posOffset>3175</wp:posOffset>
-            </wp:positionV>
-            <wp:extent cx="1141095" cy="1224280"/>
-            <wp:effectExtent l="0" t="0" r="1905" b="0"/>
-            <wp:wrapSquare wrapText="bothSides"/>
-            <wp:docPr id="15" name="Immagine 15"/>
-            <wp:cNvGraphicFramePr>
-              <a:graphicFrameLocks xmlns:a="http://schemas.openxmlformats.org/drawingml/2006/main" noChangeAspect="1"/>
-            </wp:cNvGraphicFramePr>
-            <a:graphic xmlns:a="http://schemas.openxmlformats.org/drawingml/2006/main">
-              <a:graphicData uri="http://schemas.openxmlformats.org/drawingml/2006/picture">
-                <pic:pic xmlns:pic="http://schemas.openxmlformats.org/drawingml/2006/picture">
-                  <pic:nvPicPr>
-                    <pic:cNvPr id="1" name=""/>
-                    <pic:cNvPicPr/>
-                  </pic:nvPicPr>
-                  <pic:blipFill rotWithShape="1">
-                    <a:blip r:embed="rId41">
-                      <a:extLst>
-                        <a:ext uri="{28A0092B-C50C-407E-A947-70E740481C1C}">
-                          <a14:useLocalDpi xmlns:a14="http://schemas.microsoft.com/office/drawing/2010/main" val="0"/>
-                        </a:ext>
-                      </a:extLst>
-                    </a:blip>
-                    <a:srcRect l="13696" t="44715" r="77838" b="39126"/>
-                    <a:stretch/>
-                  </pic:blipFill>
-                  <pic:spPr bwMode="auto">
-                    <a:xfrm>
-                      <a:off x="0" y="0"/>
-                      <a:ext cx="1141095" cy="1224280"/>
-                    </a:xfrm>
-                    <a:prstGeom prst="rect">
-                      <a:avLst/>
-                    </a:prstGeom>
-                    <a:ln>
-                      <a:noFill/>
-                    </a:ln>
-                    <a:extLst>
-                      <a:ext uri="{53640926-AAD7-44D8-BBD7-CCE9431645EC}">
-                        <a14:shadowObscured xmlns:a14="http://schemas.microsoft.com/office/drawing/2010/main"/>
-                      </a:ext>
-                    </a:extLst>
-                  </pic:spPr>
-                </pic:pic>
-              </a:graphicData>
-            </a:graphic>
-            <wp14:sizeRelH relativeFrom="margin">
-              <wp14:pctWidth>0</wp14:pctWidth>
-            </wp14:sizeRelH>
-            <wp14:sizeRelV relativeFrom="margin">
-              <wp14:pctHeight>0</wp14:pctHeight>
-            </wp14:sizeRelV>
-          </wp:anchor>
-        </w:drawing>
-      </w:r>
-    </w:p>
-    <w:p/>
-    <w:p/>
-    <w:p/>
-    <w:p/>
-    <w:p/>
-    <w:p/>
-    <w:p/>
-    <w:p/>
-    <w:p/>
-    <w:p/>
-    <w:p/>
-    <w:p>
-      <w:r>
-        <w:br w:type="page"/>
-      </w:r>
-    </w:p>
     <w:p>
       <w:pPr>
         <w:pStyle w:val="Titolo1"/>
@@ -8755,7 +8470,6 @@
         <w:rPr>
           <w:lang w:val="it-IT"/>
         </w:rPr>
-        <w:lastRenderedPageBreak/>
         <w:t>Test</w:t>
       </w:r>
       <w:bookmarkEnd w:id="25"/>
@@ -10267,7 +9981,7 @@
           <w:lang w:val="it-IT"/>
         </w:rPr>
       </w:pPr>
-      <w:hyperlink r:id="rId42" w:history="1">
+      <w:hyperlink r:id="rId39" w:history="1">
         <w:r>
           <w:rPr>
             <w:rStyle w:val="Collegamentoipertestuale"/>
@@ -10338,7 +10052,7 @@
           <w:lang w:val="en-US"/>
         </w:rPr>
       </w:pPr>
-      <w:hyperlink r:id="rId43" w:history="1">
+      <w:hyperlink r:id="rId40" w:history="1">
         <w:r>
           <w:rPr>
             <w:rStyle w:val="Collegamentoipertestuale"/>
@@ -10381,7 +10095,7 @@
           <w:numId w:val="35"/>
         </w:numPr>
       </w:pPr>
-      <w:hyperlink r:id="rId44" w:history="1">
+      <w:hyperlink r:id="rId41" w:history="1">
         <w:r>
           <w:rPr>
             <w:rStyle w:val="Collegamentoipertestuale"/>
@@ -10424,7 +10138,7 @@
           <w:numId w:val="35"/>
         </w:numPr>
       </w:pPr>
-      <w:hyperlink r:id="rId45" w:history="1">
+      <w:hyperlink r:id="rId42" w:history="1">
         <w:r>
           <w:rPr>
             <w:rStyle w:val="Collegamentoipertestuale"/>
@@ -10459,7 +10173,7 @@
           <w:numId w:val="35"/>
         </w:numPr>
       </w:pPr>
-      <w:hyperlink r:id="rId46" w:history="1">
+      <w:hyperlink r:id="rId43" w:history="1">
         <w:r>
           <w:rPr>
             <w:rStyle w:val="Collegamentoipertestuale"/>
@@ -10488,7 +10202,7 @@
           <w:numId w:val="35"/>
         </w:numPr>
       </w:pPr>
-      <w:hyperlink r:id="rId47" w:history="1">
+      <w:hyperlink r:id="rId44" w:history="1">
         <w:r>
           <w:rPr>
             <w:rStyle w:val="Collegamentoipertestuale"/>
@@ -10561,7 +10275,7 @@
           <w:numId w:val="35"/>
         </w:numPr>
       </w:pPr>
-      <w:hyperlink r:id="rId48" w:history="1">
+      <w:hyperlink r:id="rId45" w:history="1">
         <w:r>
           <w:rPr>
             <w:rStyle w:val="Collegamentoipertestuale"/>
@@ -10610,7 +10324,7 @@
           <w:numId w:val="35"/>
         </w:numPr>
       </w:pPr>
-      <w:hyperlink r:id="rId49" w:history="1">
+      <w:hyperlink r:id="rId46" w:history="1">
         <w:r>
           <w:rPr>
             <w:rStyle w:val="Collegamentoipertestuale"/>
@@ -10656,7 +10370,7 @@
           <w:lang w:val="en-US"/>
         </w:rPr>
       </w:pPr>
-      <w:hyperlink r:id="rId50" w:history="1">
+      <w:hyperlink r:id="rId47" w:history="1">
         <w:r>
           <w:rPr>
             <w:rStyle w:val="Collegamentoipertestuale"/>
@@ -10712,7 +10426,7 @@
           <w:lang w:val="it-IT"/>
         </w:rPr>
       </w:pPr>
-      <w:hyperlink r:id="rId51" w:history="1">
+      <w:hyperlink r:id="rId48" w:history="1">
         <w:r>
           <w:rPr>
             <w:rStyle w:val="Collegamentoipertestuale"/>
@@ -10952,7 +10666,7 @@
       </w:pPr>
     </w:p>
     <w:sectPr>
-      <w:footerReference w:type="first" r:id="rId52"/>
+      <w:footerReference w:type="first" r:id="rId49"/>
       <w:pgSz w:w="11906" w:h="16838"/>
       <w:pgMar w:top="1985" w:right="1134" w:bottom="1418" w:left="1134" w:header="567" w:footer="567" w:gutter="0"/>
       <w:cols w:space="720"/>
@@ -11531,7 +11245,7 @@
               <w:noProof/>
               <w:snapToGrid w:val="0"/>
             </w:rPr>
-            <w:t>18</w:t>
+            <w:t>19</w:t>
           </w:r>
           <w:r>
             <w:rPr>
@@ -11574,7 +11288,7 @@
               <w:noProof/>
               <w:snapToGrid w:val="0"/>
             </w:rPr>
-            <w:t>24</w:t>
+            <w:t>25</w:t>
           </w:r>
           <w:r>
             <w:rPr>
@@ -11944,7 +11658,7 @@
               <w:noProof/>
               <w:snapToGrid w:val="0"/>
             </w:rPr>
-            <w:t>24</w:t>
+            <w:t>25</w:t>
           </w:r>
           <w:r>
             <w:rPr>
@@ -16791,7 +16505,7 @@
 </file>
 
 <file path=customXml/itemProps1.xml><?xml version="1.0" encoding="utf-8"?>
-<ds:datastoreItem xmlns:ds="http://schemas.openxmlformats.org/officeDocument/2006/customXml" ds:itemID="{E0BEB77B-91B3-4B7E-8B98-EB3CBB8D4855}">
+<ds:datastoreItem xmlns:ds="http://schemas.openxmlformats.org/officeDocument/2006/customXml" ds:itemID="{EFB9AF77-5439-419B-8C44-32073DEC0984}">
   <ds:schemaRefs>
     <ds:schemaRef ds:uri="http://schemas.openxmlformats.org/officeDocument/2006/bibliography"/>
   </ds:schemaRefs>

</xml_diff>

<commit_message>
doc capitolo 6 + Implementazione
</commit_message>
<xml_diff>
--- a/Documentazione/Documentazione_Word_Clock.docx
+++ b/Documentazione/Documentazione_Word_Clock.docx
@@ -3403,12 +3403,14 @@
         </w:rPr>
         <w:t xml:space="preserve"> </w:t>
       </w:r>
+      <w:proofErr w:type="spellStart"/>
       <w:r>
         <w:rPr>
           <w:lang w:val="it-IT"/>
         </w:rPr>
         <w:t>Weishaupt</w:t>
       </w:r>
+      <w:proofErr w:type="spellEnd"/>
       <w:r>
         <w:rPr>
           <w:lang w:val="it-IT"/>
@@ -3498,10 +3500,12 @@
         <w:pStyle w:val="Titolo2"/>
       </w:pPr>
       <w:bookmarkStart w:id="2" w:name="_Toc9413179"/>
+      <w:proofErr w:type="spellStart"/>
       <w:r>
         <w:t>Abstract</w:t>
       </w:r>
       <w:bookmarkEnd w:id="2"/>
+      <w:proofErr w:type="spellEnd"/>
       <w:r>
         <w:t xml:space="preserve"> </w:t>
       </w:r>
@@ -3574,141 +3578,207 @@
           <w:i/>
           <w:lang w:val="en-GB"/>
         </w:rPr>
-        <w:t xml:space="preserve">n this project a box is used where below </w:t>
-      </w:r>
+        <w:t xml:space="preserve">n </w:t>
+      </w:r>
+      <w:proofErr w:type="gramStart"/>
       <w:r>
         <w:rPr>
           <w:i/>
           <w:lang w:val="en-GB"/>
         </w:rPr>
-        <w:t xml:space="preserve">there </w:t>
-      </w:r>
+        <w:t>this</w:t>
+      </w:r>
+      <w:proofErr w:type="gramEnd"/>
       <w:r>
         <w:rPr>
           <w:i/>
           <w:lang w:val="en-GB"/>
         </w:rPr>
-        <w:t xml:space="preserve">is a strip of </w:t>
+        <w:t xml:space="preserve"> project a box is used where below </w:t>
       </w:r>
       <w:r>
         <w:rPr>
           <w:i/>
           <w:lang w:val="en-GB"/>
         </w:rPr>
-        <w:t>led</w:t>
+        <w:t xml:space="preserve">there </w:t>
       </w:r>
       <w:r>
         <w:rPr>
           <w:i/>
           <w:lang w:val="en-GB"/>
         </w:rPr>
-        <w:t xml:space="preserve"> </w:t>
+        <w:t xml:space="preserve">is a strip of </w:t>
       </w:r>
       <w:r>
         <w:rPr>
           <w:i/>
           <w:lang w:val="en-GB"/>
         </w:rPr>
-        <w:t xml:space="preserve">and above </w:t>
+        <w:t>led</w:t>
       </w:r>
       <w:r>
         <w:rPr>
           <w:i/>
           <w:lang w:val="en-GB"/>
         </w:rPr>
-        <w:t xml:space="preserve">there </w:t>
+        <w:t xml:space="preserve"> </w:t>
       </w:r>
       <w:r>
         <w:rPr>
           <w:i/>
           <w:lang w:val="en-GB"/>
         </w:rPr>
-        <w:t>is a sheet with the words that together form the time</w:t>
+        <w:t xml:space="preserve">and above </w:t>
       </w:r>
       <w:r>
         <w:rPr>
           <w:i/>
           <w:lang w:val="en-GB"/>
         </w:rPr>
-        <w:t>. T</w:t>
+        <w:t xml:space="preserve">there </w:t>
       </w:r>
       <w:r>
         <w:rPr>
           <w:i/>
           <w:lang w:val="en-GB"/>
         </w:rPr>
-        <w:t>his strip is programmed</w:t>
+        <w:t>is a sheet with the words that together form the time</w:t>
       </w:r>
       <w:r>
         <w:rPr>
           <w:i/>
           <w:lang w:val="en-GB"/>
         </w:rPr>
-        <w:t xml:space="preserve"> in Arduino</w:t>
+        <w:t>. T</w:t>
       </w:r>
       <w:r>
         <w:rPr>
           <w:i/>
           <w:lang w:val="en-GB"/>
         </w:rPr>
-        <w:t xml:space="preserve"> so that the </w:t>
-      </w:r>
+        <w:t xml:space="preserve">his strip </w:t>
+      </w:r>
+      <w:proofErr w:type="gramStart"/>
       <w:r>
         <w:rPr>
           <w:i/>
           <w:lang w:val="en-GB"/>
         </w:rPr>
-        <w:t>led</w:t>
-      </w:r>
+        <w:t>is programmed</w:t>
+      </w:r>
+      <w:proofErr w:type="gramEnd"/>
       <w:r>
         <w:rPr>
           <w:i/>
           <w:lang w:val="en-GB"/>
         </w:rPr>
-        <w:t xml:space="preserve"> that form the words of the current time are turned on</w:t>
+        <w:t xml:space="preserve"> in Arduino</w:t>
       </w:r>
       <w:r>
         <w:rPr>
           <w:i/>
           <w:lang w:val="en-GB"/>
         </w:rPr>
-        <w:t xml:space="preserve">. </w:t>
+        <w:t xml:space="preserve"> so that the </w:t>
       </w:r>
       <w:r>
         <w:rPr>
           <w:i/>
           <w:lang w:val="en-GB"/>
         </w:rPr>
-        <w:t xml:space="preserve">The time is obtained from a time server </w:t>
+        <w:t>led</w:t>
       </w:r>
       <w:r>
         <w:rPr>
           <w:i/>
           <w:lang w:val="en-GB"/>
         </w:rPr>
-        <w:t>and set up by a</w:t>
+        <w:t xml:space="preserve"> that form the words of the current time are turned on</w:t>
       </w:r>
       <w:r>
         <w:rPr>
           <w:i/>
           <w:lang w:val="en-GB"/>
         </w:rPr>
-        <w:t xml:space="preserve"> RTC, otherwise it can be configured directly from the box using physical button. </w:t>
+        <w:t xml:space="preserve">. </w:t>
       </w:r>
       <w:r>
         <w:rPr>
           <w:i/>
           <w:lang w:val="en-GB"/>
         </w:rPr>
-        <w:br/>
-      </w:r>
+        <w:t xml:space="preserve">The time is obtained from a </w:t>
+      </w:r>
+      <w:proofErr w:type="gramStart"/>
       <w:r>
         <w:rPr>
           <w:i/>
           <w:lang w:val="en-GB"/>
         </w:rPr>
-        <w:t>The final product can be considered as a prototype, since the main idea is to expose a large word clock on the roof of the study center</w:t>
-      </w:r>
+        <w:t>time server</w:t>
+      </w:r>
+      <w:proofErr w:type="gramEnd"/>
+      <w:r>
+        <w:rPr>
+          <w:i/>
+          <w:lang w:val="en-GB"/>
+        </w:rPr>
+        <w:t xml:space="preserve"> </w:t>
+      </w:r>
+      <w:r>
+        <w:rPr>
+          <w:i/>
+          <w:lang w:val="en-GB"/>
+        </w:rPr>
+        <w:t>and set up by a</w:t>
+      </w:r>
+      <w:r>
+        <w:rPr>
+          <w:i/>
+          <w:lang w:val="en-GB"/>
+        </w:rPr>
+        <w:t xml:space="preserve"> RTC, otherwise it can be configured directly from the box using physical button. </w:t>
+      </w:r>
+      <w:r>
+        <w:rPr>
+          <w:i/>
+          <w:lang w:val="en-GB"/>
+        </w:rPr>
+        <w:br/>
+      </w:r>
+      <w:r>
+        <w:rPr>
+          <w:i/>
+          <w:lang w:val="en-GB"/>
+        </w:rPr>
+        <w:t xml:space="preserve">The final product </w:t>
+      </w:r>
+      <w:proofErr w:type="gramStart"/>
+      <w:r>
+        <w:rPr>
+          <w:i/>
+          <w:lang w:val="en-GB"/>
+        </w:rPr>
+        <w:t>can be considered</w:t>
+      </w:r>
+      <w:proofErr w:type="gramEnd"/>
+      <w:r>
+        <w:rPr>
+          <w:i/>
+          <w:lang w:val="en-GB"/>
+        </w:rPr>
+        <w:t xml:space="preserve"> as a prototype, since the main idea is to expose a large word clock on the roof of the study </w:t>
+      </w:r>
+      <w:proofErr w:type="spellStart"/>
+      <w:r>
+        <w:rPr>
+          <w:i/>
+          <w:lang w:val="en-GB"/>
+        </w:rPr>
+        <w:t>center</w:t>
+      </w:r>
+      <w:proofErr w:type="spellEnd"/>
       <w:r>
         <w:rPr>
           <w:i/>
@@ -4271,7 +4341,25 @@
                 <w:szCs w:val="16"/>
                 <w:lang w:val="it-IT"/>
               </w:rPr>
-              <w:t xml:space="preserve"> necessario verificare che i componenti hardware (Fishino e </w:t>
+              <w:t xml:space="preserve"> necessario verificare che i componenti hardware (</w:t>
+            </w:r>
+            <w:proofErr w:type="spellStart"/>
+            <w:r>
+              <w:rPr>
+                <w:sz w:val="16"/>
+                <w:szCs w:val="16"/>
+                <w:lang w:val="it-IT"/>
+              </w:rPr>
+              <w:t>Fishino</w:t>
+            </w:r>
+            <w:proofErr w:type="spellEnd"/>
+            <w:r>
+              <w:rPr>
+                <w:sz w:val="16"/>
+                <w:szCs w:val="16"/>
+                <w:lang w:val="it-IT"/>
+              </w:rPr>
+              <w:t xml:space="preserve"> e </w:t>
             </w:r>
             <w:r>
               <w:rPr>
@@ -5281,7 +5369,15 @@
     </w:p>
     <w:p>
       <w:r>
-        <w:t xml:space="preserve">La pianificazione del progetto è stata effettuata mediante la realizzazione di un diagramma di Gantt. </w:t>
+        <w:t xml:space="preserve">La pianificazione del progetto è stata effettuata mediante la realizzazione di un diagramma di </w:t>
+      </w:r>
+      <w:proofErr w:type="spellStart"/>
+      <w:r>
+        <w:t>Gantt</w:t>
+      </w:r>
+      <w:proofErr w:type="spellEnd"/>
+      <w:r>
+        <w:t xml:space="preserve">. </w:t>
       </w:r>
     </w:p>
     <w:p>
@@ -5461,11 +5557,19 @@
         </w:rPr>
         <w:t xml:space="preserve">Microsoft </w:t>
       </w:r>
-      <w:r>
-        <w:rPr>
-          <w:lang w:val="it-IT"/>
-        </w:rPr>
-        <w:t>Power Point 2016</w:t>
+      <w:proofErr w:type="spellStart"/>
+      <w:r>
+        <w:rPr>
+          <w:lang w:val="it-IT"/>
+        </w:rPr>
+        <w:t>Power</w:t>
+      </w:r>
+      <w:proofErr w:type="spellEnd"/>
+      <w:r>
+        <w:rPr>
+          <w:lang w:val="it-IT"/>
+        </w:rPr>
+        <w:t xml:space="preserve"> Point 2016</w:t>
       </w:r>
     </w:p>
     <w:p>
@@ -5509,11 +5613,19 @@
           <w:lang w:val="it-IT"/>
         </w:rPr>
       </w:pPr>
-      <w:r>
-        <w:rPr>
-          <w:lang w:val="it-IT"/>
-        </w:rPr>
-        <w:t>GanttProject 2.8.9</w:t>
+      <w:proofErr w:type="spellStart"/>
+      <w:r>
+        <w:rPr>
+          <w:lang w:val="it-IT"/>
+        </w:rPr>
+        <w:t>GanttProject</w:t>
+      </w:r>
+      <w:proofErr w:type="spellEnd"/>
+      <w:r>
+        <w:rPr>
+          <w:lang w:val="it-IT"/>
+        </w:rPr>
+        <w:t xml:space="preserve"> 2.8.9</w:t>
       </w:r>
       <w:r>
         <w:rPr>
@@ -5537,7 +5649,21 @@
         <w:rPr>
           <w:lang w:val="it-IT"/>
         </w:rPr>
-        <w:t>Google Chrome 71.0.3578.98</w:t>
+        <w:t xml:space="preserve">Google </w:t>
+      </w:r>
+      <w:proofErr w:type="spellStart"/>
+      <w:r>
+        <w:rPr>
+          <w:lang w:val="it-IT"/>
+        </w:rPr>
+        <w:t>Chrome</w:t>
+      </w:r>
+      <w:proofErr w:type="spellEnd"/>
+      <w:r>
+        <w:rPr>
+          <w:lang w:val="it-IT"/>
+        </w:rPr>
+        <w:t xml:space="preserve"> 71.0.3578.98</w:t>
       </w:r>
     </w:p>
     <w:p>
@@ -5551,11 +5677,19 @@
           <w:lang w:val="it-IT"/>
         </w:rPr>
       </w:pPr>
-      <w:r>
-        <w:rPr>
-          <w:lang w:val="it-IT"/>
-        </w:rPr>
-        <w:t>Atom 1.34.0</w:t>
+      <w:proofErr w:type="spellStart"/>
+      <w:r>
+        <w:rPr>
+          <w:lang w:val="it-IT"/>
+        </w:rPr>
+        <w:t>Atom</w:t>
+      </w:r>
+      <w:proofErr w:type="spellEnd"/>
+      <w:r>
+        <w:rPr>
+          <w:lang w:val="it-IT"/>
+        </w:rPr>
+        <w:t xml:space="preserve"> 1.34.0</w:t>
       </w:r>
     </w:p>
     <w:p>
@@ -5587,11 +5721,19 @@
           <w:lang w:val="it-IT"/>
         </w:rPr>
       </w:pPr>
-      <w:r>
-        <w:rPr>
-          <w:lang w:val="it-IT"/>
-        </w:rPr>
-        <w:t>FishinoFlasher 5.0.0</w:t>
+      <w:proofErr w:type="spellStart"/>
+      <w:r>
+        <w:rPr>
+          <w:lang w:val="it-IT"/>
+        </w:rPr>
+        <w:t>FishinoFlasher</w:t>
+      </w:r>
+      <w:proofErr w:type="spellEnd"/>
+      <w:r>
+        <w:rPr>
+          <w:lang w:val="it-IT"/>
+        </w:rPr>
+        <w:t xml:space="preserve"> 5.0.0</w:t>
       </w:r>
     </w:p>
     <w:p>
@@ -5666,7 +5808,23 @@
           <w:rFonts w:cs="Arial"/>
           <w:lang w:val="it-IT"/>
         </w:rPr>
-        <w:t>Modello: Acer Aspire E 15</w:t>
+        <w:t xml:space="preserve">Modello: Acer </w:t>
+      </w:r>
+      <w:proofErr w:type="spellStart"/>
+      <w:r>
+        <w:rPr>
+          <w:rFonts w:cs="Arial"/>
+          <w:lang w:val="it-IT"/>
+        </w:rPr>
+        <w:t>Aspire</w:t>
+      </w:r>
+      <w:proofErr w:type="spellEnd"/>
+      <w:r>
+        <w:rPr>
+          <w:rFonts w:cs="Arial"/>
+          <w:lang w:val="it-IT"/>
+        </w:rPr>
+        <w:t xml:space="preserve"> E 15</w:t>
       </w:r>
     </w:p>
     <w:p>
@@ -5870,7 +6028,21 @@
         <w:rPr>
           <w:lang w:val="it-IT"/>
         </w:rPr>
-        <w:t>Computer Paolo Weishaupt:</w:t>
+        <w:t xml:space="preserve">Computer Paolo </w:t>
+      </w:r>
+      <w:proofErr w:type="spellStart"/>
+      <w:r>
+        <w:rPr>
+          <w:lang w:val="it-IT"/>
+        </w:rPr>
+        <w:t>Weishaupt</w:t>
+      </w:r>
+      <w:proofErr w:type="spellEnd"/>
+      <w:r>
+        <w:rPr>
+          <w:lang w:val="it-IT"/>
+        </w:rPr>
+        <w:t>:</w:t>
       </w:r>
     </w:p>
     <w:p>
@@ -5889,7 +6061,35 @@
         <w:rPr>
           <w:lang w:val="it-IT"/>
         </w:rPr>
-        <w:t>Modello: Huawei MateBook X Pro</w:t>
+        <w:t xml:space="preserve">Modello: </w:t>
+      </w:r>
+      <w:proofErr w:type="spellStart"/>
+      <w:r>
+        <w:rPr>
+          <w:lang w:val="it-IT"/>
+        </w:rPr>
+        <w:t>Huawei</w:t>
+      </w:r>
+      <w:proofErr w:type="spellEnd"/>
+      <w:r>
+        <w:rPr>
+          <w:lang w:val="it-IT"/>
+        </w:rPr>
+        <w:t xml:space="preserve"> </w:t>
+      </w:r>
+      <w:proofErr w:type="spellStart"/>
+      <w:r>
+        <w:rPr>
+          <w:lang w:val="it-IT"/>
+        </w:rPr>
+        <w:t>MateBook</w:t>
+      </w:r>
+      <w:proofErr w:type="spellEnd"/>
+      <w:r>
+        <w:rPr>
+          <w:lang w:val="it-IT"/>
+        </w:rPr>
+        <w:t xml:space="preserve"> X Pro</w:t>
       </w:r>
     </w:p>
     <w:p>
@@ -5980,11 +6180,19 @@
           <w:lang w:val="it-IT"/>
         </w:rPr>
       </w:pPr>
-      <w:r>
-        <w:rPr>
-          <w:lang w:val="it-IT"/>
-        </w:rPr>
-        <w:t>Fishino UNO REV2:</w:t>
+      <w:proofErr w:type="spellStart"/>
+      <w:r>
+        <w:rPr>
+          <w:lang w:val="it-IT"/>
+        </w:rPr>
+        <w:t>Fishino</w:t>
+      </w:r>
+      <w:proofErr w:type="spellEnd"/>
+      <w:r>
+        <w:rPr>
+          <w:lang w:val="it-IT"/>
+        </w:rPr>
+        <w:t xml:space="preserve"> UNO REV2:</w:t>
       </w:r>
     </w:p>
     <w:p>
@@ -6022,7 +6230,21 @@
         <w:rPr>
           <w:lang w:val="it-IT"/>
         </w:rPr>
-        <w:t>Modulo WiFi integrato</w:t>
+        <w:t xml:space="preserve">Modulo </w:t>
+      </w:r>
+      <w:proofErr w:type="spellStart"/>
+      <w:r>
+        <w:rPr>
+          <w:lang w:val="it-IT"/>
+        </w:rPr>
+        <w:t>WiFi</w:t>
+      </w:r>
+      <w:proofErr w:type="spellEnd"/>
+      <w:r>
+        <w:rPr>
+          <w:lang w:val="it-IT"/>
+        </w:rPr>
+        <w:t xml:space="preserve"> integrato</w:t>
       </w:r>
     </w:p>
     <w:p>
@@ -6041,7 +6263,21 @@
         <w:rPr>
           <w:lang w:val="it-IT"/>
         </w:rPr>
-        <w:t>Slot per schede MicroSD integrato</w:t>
+        <w:t xml:space="preserve">Slot per schede </w:t>
+      </w:r>
+      <w:proofErr w:type="spellStart"/>
+      <w:r>
+        <w:rPr>
+          <w:lang w:val="it-IT"/>
+        </w:rPr>
+        <w:t>MicroSD</w:t>
+      </w:r>
+      <w:proofErr w:type="spellEnd"/>
+      <w:r>
+        <w:rPr>
+          <w:lang w:val="it-IT"/>
+        </w:rPr>
+        <w:t xml:space="preserve"> integrato</w:t>
       </w:r>
     </w:p>
     <w:p>
@@ -6079,8 +6315,16 @@
         <w:rPr>
           <w:lang w:val="it-IT"/>
         </w:rPr>
-        <w:t>Connettore sfalsato per facilitare l’uso con breadboards</w:t>
-      </w:r>
+        <w:t xml:space="preserve">Connettore sfalsato per facilitare l’uso con </w:t>
+      </w:r>
+      <w:proofErr w:type="spellStart"/>
+      <w:r>
+        <w:rPr>
+          <w:lang w:val="it-IT"/>
+        </w:rPr>
+        <w:t>breadboards</w:t>
+      </w:r>
+      <w:proofErr w:type="spellEnd"/>
     </w:p>
     <w:p>
       <w:pPr>
@@ -6136,7 +6380,35 @@
         <w:rPr>
           <w:lang w:val="it-IT"/>
         </w:rPr>
-        <w:t>Schemi elettrici, file Eagle e pinout della scheda</w:t>
+        <w:t xml:space="preserve">Schemi elettrici, file </w:t>
+      </w:r>
+      <w:proofErr w:type="spellStart"/>
+      <w:r>
+        <w:rPr>
+          <w:lang w:val="it-IT"/>
+        </w:rPr>
+        <w:t>Eagle</w:t>
+      </w:r>
+      <w:proofErr w:type="spellEnd"/>
+      <w:r>
+        <w:rPr>
+          <w:lang w:val="it-IT"/>
+        </w:rPr>
+        <w:t xml:space="preserve"> e </w:t>
+      </w:r>
+      <w:proofErr w:type="spellStart"/>
+      <w:r>
+        <w:rPr>
+          <w:lang w:val="it-IT"/>
+        </w:rPr>
+        <w:t>pinout</w:t>
+      </w:r>
+      <w:proofErr w:type="spellEnd"/>
+      <w:r>
+        <w:rPr>
+          <w:lang w:val="it-IT"/>
+        </w:rPr>
+        <w:t xml:space="preserve"> della scheda</w:t>
       </w:r>
     </w:p>
     <w:p>
@@ -6151,9 +6423,19 @@
           <w:lang w:val="it-IT"/>
         </w:rPr>
       </w:pPr>
-      <w:r>
-        <w:t>Adafruit NeoPixel</w:t>
-      </w:r>
+      <w:proofErr w:type="spellStart"/>
+      <w:r>
+        <w:t>Adafruit</w:t>
+      </w:r>
+      <w:proofErr w:type="spellEnd"/>
+      <w:r>
+        <w:t xml:space="preserve"> </w:t>
+      </w:r>
+      <w:proofErr w:type="spellStart"/>
+      <w:r>
+        <w:t>NeoPixel</w:t>
+      </w:r>
+      <w:proofErr w:type="spellEnd"/>
     </w:p>
     <w:p>
       <w:pPr>
@@ -6527,8 +6809,16 @@
         <w:rPr>
           <w:lang w:val="it-IT"/>
         </w:rPr>
-        <w:t>Librerie Adafruit</w:t>
-      </w:r>
+        <w:t xml:space="preserve">Librerie </w:t>
+      </w:r>
+      <w:proofErr w:type="spellStart"/>
+      <w:r>
+        <w:rPr>
+          <w:lang w:val="it-IT"/>
+        </w:rPr>
+        <w:t>Adafruit</w:t>
+      </w:r>
+      <w:proofErr w:type="spellEnd"/>
     </w:p>
     <w:p>
       <w:pPr>
@@ -6541,12 +6831,28 @@
           <w:lang w:val="it-IT"/>
         </w:rPr>
       </w:pPr>
-      <w:r>
-        <w:rPr>
-          <w:lang w:val="it-IT"/>
-        </w:rPr>
-        <w:t>Adafruit NeoPixel</w:t>
-      </w:r>
+      <w:proofErr w:type="spellStart"/>
+      <w:r>
+        <w:rPr>
+          <w:lang w:val="it-IT"/>
+        </w:rPr>
+        <w:t>Adafruit</w:t>
+      </w:r>
+      <w:proofErr w:type="spellEnd"/>
+      <w:r>
+        <w:rPr>
+          <w:lang w:val="it-IT"/>
+        </w:rPr>
+        <w:t xml:space="preserve"> </w:t>
+      </w:r>
+      <w:proofErr w:type="spellStart"/>
+      <w:r>
+        <w:rPr>
+          <w:lang w:val="it-IT"/>
+        </w:rPr>
+        <w:t>NeoPixel</w:t>
+      </w:r>
+      <w:proofErr w:type="spellEnd"/>
     </w:p>
     <w:p>
       <w:pPr>
@@ -6561,7 +6867,21 @@
         <w:rPr>
           <w:lang w:val="it-IT"/>
         </w:rPr>
-        <w:t>Libreria che presenta funzioni basate per il controllo di strisce di led RGB prodotte da Adafruit. Nella libreria ci sono funzionalità che sono necessarie per lo sviluppo del progetto, come ad esempio l’accensione di un led di un certo colore.</w:t>
+        <w:t xml:space="preserve">Libreria che presenta funzioni basate per il controllo di strisce di led RGB prodotte da </w:t>
+      </w:r>
+      <w:proofErr w:type="spellStart"/>
+      <w:r>
+        <w:rPr>
+          <w:lang w:val="it-IT"/>
+        </w:rPr>
+        <w:t>Adafruit</w:t>
+      </w:r>
+      <w:proofErr w:type="spellEnd"/>
+      <w:r>
+        <w:rPr>
+          <w:lang w:val="it-IT"/>
+        </w:rPr>
+        <w:t>. Nella libreria ci sono funzionalità che sono necessarie per lo sviluppo del progetto, come ad esempio l’accensione di un led di un certo colore.</w:t>
       </w:r>
       <w:r>
         <w:rPr>
@@ -6596,12 +6916,14 @@
           <w:lang w:val="it-IT"/>
         </w:rPr>
       </w:pPr>
+      <w:proofErr w:type="spellStart"/>
       <w:r>
         <w:rPr>
           <w:lang w:val="it-IT"/>
         </w:rPr>
         <w:t>RTClib</w:t>
       </w:r>
+      <w:proofErr w:type="spellEnd"/>
     </w:p>
     <w:p>
       <w:pPr>
@@ -6673,8 +6995,16 @@
         <w:rPr>
           <w:lang w:val="it-IT"/>
         </w:rPr>
-        <w:t xml:space="preserve"> e Fishino</w:t>
-      </w:r>
+        <w:t xml:space="preserve"> e </w:t>
+      </w:r>
+      <w:proofErr w:type="spellStart"/>
+      <w:r>
+        <w:rPr>
+          <w:lang w:val="it-IT"/>
+        </w:rPr>
+        <w:t>Fishino</w:t>
+      </w:r>
+      <w:proofErr w:type="spellEnd"/>
     </w:p>
     <w:p>
       <w:pPr>
@@ -6687,12 +7017,14 @@
           <w:lang w:val="it-IT"/>
         </w:rPr>
       </w:pPr>
+      <w:proofErr w:type="spellStart"/>
       <w:r>
         <w:rPr>
           <w:lang w:val="it-IT"/>
         </w:rPr>
         <w:t>WiFi</w:t>
       </w:r>
+      <w:proofErr w:type="spellEnd"/>
     </w:p>
     <w:p>
       <w:pPr>
@@ -6743,12 +7075,14 @@
           <w:lang w:val="it-IT"/>
         </w:rPr>
       </w:pPr>
+      <w:proofErr w:type="spellStart"/>
       <w:r>
         <w:rPr>
           <w:lang w:val="it-IT"/>
         </w:rPr>
         <w:t>Fishino</w:t>
       </w:r>
+      <w:proofErr w:type="spellEnd"/>
     </w:p>
     <w:p>
       <w:pPr>
@@ -6762,13 +7096,41 @@
         <w:rPr>
           <w:lang w:val="it-IT"/>
         </w:rPr>
-        <w:t>Se si usa un Fishino è necessario scaricare la libreria dal sito ufficiale per integrarla in Arduino IDE.</w:t>
-      </w:r>
-      <w:r>
-        <w:rPr>
-          <w:lang w:val="it-IT"/>
-        </w:rPr>
-        <w:t xml:space="preserve"> Questa libreria è essenziale per il funzionamento del dispositivo e integrare i vari moduli come WiFi e RTC.</w:t>
+        <w:t xml:space="preserve">Se si usa un </w:t>
+      </w:r>
+      <w:proofErr w:type="spellStart"/>
+      <w:r>
+        <w:rPr>
+          <w:lang w:val="it-IT"/>
+        </w:rPr>
+        <w:t>Fishino</w:t>
+      </w:r>
+      <w:proofErr w:type="spellEnd"/>
+      <w:r>
+        <w:rPr>
+          <w:lang w:val="it-IT"/>
+        </w:rPr>
+        <w:t xml:space="preserve"> è necessario scaricare la libreria dal sito ufficiale per integrarla in Arduino IDE.</w:t>
+      </w:r>
+      <w:r>
+        <w:rPr>
+          <w:lang w:val="it-IT"/>
+        </w:rPr>
+        <w:t xml:space="preserve"> Questa libreria è essenziale per il funzionamento del dispositivo e integrare i vari moduli come </w:t>
+      </w:r>
+      <w:proofErr w:type="spellStart"/>
+      <w:r>
+        <w:rPr>
+          <w:lang w:val="it-IT"/>
+        </w:rPr>
+        <w:t>WiFi</w:t>
+      </w:r>
+      <w:proofErr w:type="spellEnd"/>
+      <w:r>
+        <w:rPr>
+          <w:lang w:val="it-IT"/>
+        </w:rPr>
+        <w:t xml:space="preserve"> e RTC.</w:t>
       </w:r>
       <w:r>
         <w:rPr>
@@ -7444,10 +7806,18 @@
         </w:numPr>
       </w:pPr>
       <w:r>
-        <w:t>“+” e “-“ s</w:t>
-      </w:r>
-      <w:r>
-        <w:t>i aggiungono</w:t>
+        <w:t>“+” e “</w:t>
+      </w:r>
+      <w:proofErr w:type="gramStart"/>
+      <w:r>
+        <w:t>-“ s</w:t>
+      </w:r>
+      <w:r>
+        <w:t>i</w:t>
+      </w:r>
+      <w:proofErr w:type="gramEnd"/>
+      <w:r>
+        <w:t xml:space="preserve"> aggiungono</w:t>
       </w:r>
       <w:r>
         <w:t xml:space="preserve"> o sottraggono</w:t>
@@ -7561,6 +7931,7 @@
         </w:rPr>
         <w:t xml:space="preserve">abbiamo caricato il programma </w:t>
       </w:r>
+      <w:proofErr w:type="spellStart"/>
       <w:r>
         <w:rPr>
           <w:i/>
@@ -7568,11 +7939,26 @@
         </w:rPr>
         <w:t>strandtest</w:t>
       </w:r>
-      <w:r>
-        <w:rPr>
-          <w:lang w:val="it-IT"/>
-        </w:rPr>
-        <w:t xml:space="preserve"> della libreria di Adafruit.</w:t>
+      <w:proofErr w:type="spellEnd"/>
+      <w:r>
+        <w:rPr>
+          <w:lang w:val="it-IT"/>
+        </w:rPr>
+        <w:t xml:space="preserve"> della libreria di </w:t>
+      </w:r>
+      <w:proofErr w:type="spellStart"/>
+      <w:r>
+        <w:rPr>
+          <w:lang w:val="it-IT"/>
+        </w:rPr>
+        <w:t>Adafruit</w:t>
+      </w:r>
+      <w:proofErr w:type="spellEnd"/>
+      <w:r>
+        <w:rPr>
+          <w:lang w:val="it-IT"/>
+        </w:rPr>
+        <w:t>.</w:t>
       </w:r>
       <w:r>
         <w:rPr>
@@ -7782,7 +8168,21 @@
         <w:rPr>
           <w:lang w:val="it-IT"/>
         </w:rPr>
-        <w:t xml:space="preserve">Il Real Time Clock è un modulo integrato nel Fishino che permette di </w:t>
+        <w:t xml:space="preserve">Il Real Time Clock è un modulo integrato nel </w:t>
+      </w:r>
+      <w:proofErr w:type="spellStart"/>
+      <w:r>
+        <w:rPr>
+          <w:lang w:val="it-IT"/>
+        </w:rPr>
+        <w:t>Fishino</w:t>
+      </w:r>
+      <w:proofErr w:type="spellEnd"/>
+      <w:r>
+        <w:rPr>
+          <w:lang w:val="it-IT"/>
+        </w:rPr>
+        <w:t xml:space="preserve"> che permette di </w:t>
       </w:r>
       <w:r>
         <w:rPr>
@@ -7987,7 +8387,43 @@
         <w:rPr>
           <w:lang w:val="it-IT"/>
         </w:rPr>
-        <w:t>Per testare il modulo si definisce un nuovo DateTime chiamando il metodo now().</w:t>
+        <w:t xml:space="preserve">Per testare il modulo si definisce un nuovo </w:t>
+      </w:r>
+      <w:proofErr w:type="spellStart"/>
+      <w:r>
+        <w:rPr>
+          <w:lang w:val="it-IT"/>
+        </w:rPr>
+        <w:t>DateTime</w:t>
+      </w:r>
+      <w:proofErr w:type="spellEnd"/>
+      <w:r>
+        <w:rPr>
+          <w:lang w:val="it-IT"/>
+        </w:rPr>
+        <w:t xml:space="preserve"> chiamando il metodo </w:t>
+      </w:r>
+      <w:proofErr w:type="spellStart"/>
+      <w:proofErr w:type="gramStart"/>
+      <w:r>
+        <w:rPr>
+          <w:lang w:val="it-IT"/>
+        </w:rPr>
+        <w:t>now</w:t>
+      </w:r>
+      <w:proofErr w:type="spellEnd"/>
+      <w:r>
+        <w:rPr>
+          <w:lang w:val="it-IT"/>
+        </w:rPr>
+        <w:t>(</w:t>
+      </w:r>
+      <w:proofErr w:type="gramEnd"/>
+      <w:r>
+        <w:rPr>
+          <w:lang w:val="it-IT"/>
+        </w:rPr>
+        <w:t>).</w:t>
       </w:r>
       <w:r>
         <w:rPr>
@@ -8080,12 +8516,14 @@
           <w:lang w:val="it-IT"/>
         </w:rPr>
       </w:pPr>
+      <w:proofErr w:type="spellStart"/>
       <w:r>
         <w:rPr>
           <w:lang w:val="it-IT"/>
         </w:rPr>
         <w:t>Domande_QDC</w:t>
       </w:r>
+      <w:proofErr w:type="spellEnd"/>
     </w:p>
     <w:p>
       <w:pPr>
@@ -8134,12 +8572,16 @@
           <w:lang w:val="it-IT"/>
         </w:rPr>
       </w:pPr>
+      <w:proofErr w:type="spellStart"/>
+      <w:proofErr w:type="gramStart"/>
       <w:r>
         <w:rPr>
           <w:lang w:val="it-IT"/>
         </w:rPr>
         <w:t>img</w:t>
       </w:r>
+      <w:proofErr w:type="spellEnd"/>
+      <w:proofErr w:type="gramEnd"/>
     </w:p>
     <w:p>
       <w:pPr>
@@ -8188,12 +8630,16 @@
           <w:lang w:val="it-IT"/>
         </w:rPr>
       </w:pPr>
+      <w:proofErr w:type="spellStart"/>
+      <w:proofErr w:type="gramStart"/>
       <w:r>
         <w:rPr>
           <w:lang w:val="it-IT"/>
         </w:rPr>
         <w:t>img</w:t>
       </w:r>
+      <w:proofErr w:type="spellEnd"/>
+      <w:proofErr w:type="gramEnd"/>
     </w:p>
     <w:p>
       <w:pPr>
@@ -8206,12 +8652,22 @@
           <w:lang w:val="it-IT"/>
         </w:rPr>
       </w:pPr>
-      <w:r>
-        <w:rPr>
-          <w:lang w:val="it-IT"/>
-        </w:rPr>
-        <w:t>adafruit-neopixel-uberguide</w:t>
-      </w:r>
+      <w:proofErr w:type="spellStart"/>
+      <w:proofErr w:type="gramStart"/>
+      <w:r>
+        <w:rPr>
+          <w:lang w:val="it-IT"/>
+        </w:rPr>
+        <w:t>adafruit</w:t>
+      </w:r>
+      <w:proofErr w:type="gramEnd"/>
+      <w:r>
+        <w:rPr>
+          <w:lang w:val="it-IT"/>
+        </w:rPr>
+        <w:t>-neopixel-uberguide</w:t>
+      </w:r>
+      <w:proofErr w:type="spellEnd"/>
     </w:p>
     <w:p>
       <w:pPr>
@@ -8242,12 +8698,14 @@
           <w:lang w:val="it-IT"/>
         </w:rPr>
       </w:pPr>
+      <w:proofErr w:type="spellStart"/>
       <w:r>
         <w:rPr>
           <w:lang w:val="it-IT"/>
         </w:rPr>
         <w:t>Documentazione_Word_Clock</w:t>
       </w:r>
+      <w:proofErr w:type="spellEnd"/>
     </w:p>
     <w:p>
       <w:pPr>
@@ -8278,12 +8736,14 @@
           <w:lang w:val="it-IT"/>
         </w:rPr>
       </w:pPr>
+      <w:proofErr w:type="spellStart"/>
       <w:r>
         <w:rPr>
           <w:lang w:val="it-IT"/>
         </w:rPr>
         <w:t>Presentazione_Word_Clock</w:t>
       </w:r>
+      <w:proofErr w:type="spellEnd"/>
     </w:p>
     <w:p>
       <w:pPr>
@@ -8332,12 +8792,16 @@
           <w:lang w:val="it-IT"/>
         </w:rPr>
       </w:pPr>
+      <w:proofErr w:type="spellStart"/>
+      <w:proofErr w:type="gramStart"/>
       <w:r>
         <w:rPr>
           <w:lang w:val="it-IT"/>
         </w:rPr>
         <w:t>src</w:t>
       </w:r>
+      <w:proofErr w:type="spellEnd"/>
+      <w:proofErr w:type="gramEnd"/>
     </w:p>
     <w:p>
       <w:pPr>
@@ -8368,12 +8832,16 @@
           <w:lang w:val="it-IT"/>
         </w:rPr>
       </w:pPr>
+      <w:proofErr w:type="spellStart"/>
+      <w:proofErr w:type="gramStart"/>
       <w:r>
         <w:rPr>
           <w:lang w:val="it-IT"/>
         </w:rPr>
         <w:t>buttontest</w:t>
       </w:r>
+      <w:proofErr w:type="spellEnd"/>
+      <w:proofErr w:type="gramEnd"/>
     </w:p>
     <w:p>
       <w:pPr>
@@ -8386,12 +8854,16 @@
           <w:lang w:val="it-IT"/>
         </w:rPr>
       </w:pPr>
+      <w:proofErr w:type="spellStart"/>
+      <w:proofErr w:type="gramStart"/>
       <w:r>
         <w:rPr>
           <w:lang w:val="it-IT"/>
         </w:rPr>
         <w:t>pixeltest</w:t>
       </w:r>
+      <w:proofErr w:type="spellEnd"/>
+      <w:proofErr w:type="gramEnd"/>
     </w:p>
     <w:p>
       <w:pPr>
@@ -8404,12 +8876,16 @@
           <w:lang w:val="it-IT"/>
         </w:rPr>
       </w:pPr>
+      <w:proofErr w:type="spellStart"/>
+      <w:proofErr w:type="gramStart"/>
       <w:r>
         <w:rPr>
           <w:lang w:val="it-IT"/>
         </w:rPr>
         <w:t>strandtest</w:t>
       </w:r>
+      <w:proofErr w:type="spellEnd"/>
+      <w:proofErr w:type="gramEnd"/>
     </w:p>
     <w:p>
       <w:pPr>
@@ -8422,12 +8898,14 @@
           <w:lang w:val="it-IT"/>
         </w:rPr>
       </w:pPr>
+      <w:proofErr w:type="spellStart"/>
       <w:r>
         <w:rPr>
           <w:lang w:val="it-IT"/>
         </w:rPr>
         <w:t>Fishino</w:t>
       </w:r>
+      <w:proofErr w:type="spellEnd"/>
     </w:p>
     <w:p>
       <w:pPr>
@@ -8440,12 +8918,14 @@
           <w:lang w:val="it-IT"/>
         </w:rPr>
       </w:pPr>
+      <w:proofErr w:type="spellStart"/>
       <w:r>
         <w:rPr>
           <w:lang w:val="it-IT"/>
         </w:rPr>
         <w:t>RTClcd</w:t>
       </w:r>
+      <w:proofErr w:type="spellEnd"/>
     </w:p>
     <w:p>
       <w:pPr>
@@ -8476,12 +8956,14 @@
           <w:lang w:val="it-IT"/>
         </w:rPr>
       </w:pPr>
+      <w:proofErr w:type="spellStart"/>
       <w:r>
         <w:rPr>
           <w:lang w:val="it-IT"/>
         </w:rPr>
         <w:t>RTCneopixel</w:t>
       </w:r>
+      <w:proofErr w:type="spellEnd"/>
     </w:p>
     <w:p>
       <w:pPr>
@@ -8494,12 +8976,14 @@
           <w:lang w:val="it-IT"/>
         </w:rPr>
       </w:pPr>
+      <w:proofErr w:type="spellStart"/>
       <w:r>
         <w:rPr>
           <w:lang w:val="it-IT"/>
         </w:rPr>
         <w:t>FishinoUdpNtpClient</w:t>
       </w:r>
+      <w:proofErr w:type="spellEnd"/>
     </w:p>
     <w:p>
       <w:pPr>
@@ -8512,12 +8996,14 @@
           <w:lang w:val="it-IT"/>
         </w:rPr>
       </w:pPr>
+      <w:proofErr w:type="spellStart"/>
       <w:r>
         <w:rPr>
           <w:lang w:val="it-IT"/>
         </w:rPr>
         <w:t>FishinoUdpNtpClientBuffer</w:t>
       </w:r>
+      <w:proofErr w:type="spellEnd"/>
     </w:p>
     <w:p>
       <w:pPr>
@@ -8530,12 +9016,14 @@
           <w:lang w:val="it-IT"/>
         </w:rPr>
       </w:pPr>
+      <w:proofErr w:type="spellStart"/>
       <w:r>
         <w:rPr>
           <w:lang w:val="it-IT"/>
         </w:rPr>
         <w:t>FishinoUdpNtpClientProtothread</w:t>
       </w:r>
+      <w:proofErr w:type="spellEnd"/>
     </w:p>
     <w:p>
       <w:pPr>
@@ -8548,12 +9036,14 @@
           <w:lang w:val="it-IT"/>
         </w:rPr>
       </w:pPr>
+      <w:proofErr w:type="spellStart"/>
       <w:r>
         <w:rPr>
           <w:lang w:val="it-IT"/>
         </w:rPr>
         <w:t>WordClock</w:t>
       </w:r>
+      <w:proofErr w:type="spellEnd"/>
     </w:p>
     <w:p>
       <w:pPr>
@@ -8566,12 +9056,14 @@
           <w:lang w:val="it-IT"/>
         </w:rPr>
       </w:pPr>
+      <w:proofErr w:type="spellStart"/>
       <w:r>
         <w:rPr>
           <w:lang w:val="it-IT"/>
         </w:rPr>
         <w:t>WordClock_web</w:t>
       </w:r>
+      <w:proofErr w:type="spellEnd"/>
     </w:p>
     <w:p>
       <w:pPr>
@@ -8584,12 +9076,16 @@
           <w:lang w:val="it-IT"/>
         </w:rPr>
       </w:pPr>
+      <w:proofErr w:type="spellStart"/>
+      <w:proofErr w:type="gramStart"/>
       <w:r>
         <w:rPr>
           <w:lang w:val="it-IT"/>
         </w:rPr>
         <w:t>css</w:t>
       </w:r>
+      <w:proofErr w:type="spellEnd"/>
+      <w:proofErr w:type="gramEnd"/>
     </w:p>
     <w:p>
       <w:pPr>
@@ -8602,12 +9098,16 @@
           <w:lang w:val="it-IT"/>
         </w:rPr>
       </w:pPr>
+      <w:proofErr w:type="spellStart"/>
+      <w:proofErr w:type="gramStart"/>
       <w:r>
         <w:rPr>
           <w:lang w:val="it-IT"/>
         </w:rPr>
         <w:t>js</w:t>
       </w:r>
+      <w:proofErr w:type="spellEnd"/>
+      <w:proofErr w:type="gramEnd"/>
     </w:p>
     <w:p>
       <w:pPr>
@@ -8620,12 +9120,16 @@
           <w:lang w:val="it-IT"/>
         </w:rPr>
       </w:pPr>
+      <w:proofErr w:type="spellStart"/>
+      <w:proofErr w:type="gramStart"/>
       <w:r>
         <w:rPr>
           <w:lang w:val="it-IT"/>
         </w:rPr>
         <w:t>index</w:t>
       </w:r>
+      <w:proofErr w:type="spellEnd"/>
+      <w:proofErr w:type="gramEnd"/>
     </w:p>
     <w:p>
       <w:pPr>
@@ -8638,12 +9142,16 @@
           <w:lang w:val="it-IT"/>
         </w:rPr>
       </w:pPr>
+      <w:proofErr w:type="spellStart"/>
+      <w:proofErr w:type="gramStart"/>
       <w:r>
         <w:rPr>
           <w:lang w:val="it-IT"/>
         </w:rPr>
         <w:t>indexDE</w:t>
       </w:r>
+      <w:proofErr w:type="spellEnd"/>
+      <w:proofErr w:type="gramEnd"/>
     </w:p>
     <w:p>
       <w:pPr>
@@ -8656,12 +9164,16 @@
           <w:lang w:val="it-IT"/>
         </w:rPr>
       </w:pPr>
+      <w:proofErr w:type="spellStart"/>
+      <w:proofErr w:type="gramStart"/>
       <w:r>
         <w:rPr>
           <w:lang w:val="it-IT"/>
         </w:rPr>
         <w:t>indexIT</w:t>
       </w:r>
+      <w:proofErr w:type="spellEnd"/>
+      <w:proofErr w:type="gramEnd"/>
     </w:p>
     <w:p>
       <w:pPr>
@@ -8681,7 +9193,35 @@
         <w:rPr>
           <w:lang w:val="it-IT"/>
         </w:rPr>
-        <w:t xml:space="preserve">Il codice sorgente principale si trova sotto “src/WordClock” </w:t>
+        <w:t>Il codice sorgente principale si trova sotto “</w:t>
+      </w:r>
+      <w:proofErr w:type="spellStart"/>
+      <w:r>
+        <w:rPr>
+          <w:lang w:val="it-IT"/>
+        </w:rPr>
+        <w:t>src</w:t>
+      </w:r>
+      <w:proofErr w:type="spellEnd"/>
+      <w:r>
+        <w:rPr>
+          <w:lang w:val="it-IT"/>
+        </w:rPr>
+        <w:t>/</w:t>
+      </w:r>
+      <w:proofErr w:type="spellStart"/>
+      <w:r>
+        <w:rPr>
+          <w:lang w:val="it-IT"/>
+        </w:rPr>
+        <w:t>WordClock</w:t>
+      </w:r>
+      <w:proofErr w:type="spellEnd"/>
+      <w:r>
+        <w:rPr>
+          <w:lang w:val="it-IT"/>
+        </w:rPr>
+        <w:t xml:space="preserve">” </w:t>
       </w:r>
       <w:r>
         <w:rPr>
@@ -9175,9 +9715,14 @@
         <w:pStyle w:val="Titolo2"/>
       </w:pPr>
       <w:bookmarkStart w:id="26" w:name="_Toc9413199"/>
+      <w:proofErr w:type="gramStart"/>
       <w:r>
         <w:lastRenderedPageBreak/>
-        <w:t>Setup()</w:t>
+        <w:t>Setup(</w:t>
+      </w:r>
+      <w:proofErr w:type="gramEnd"/>
+      <w:r>
+        <w:t>)</w:t>
       </w:r>
       <w:bookmarkEnd w:id="26"/>
     </w:p>
@@ -9187,8 +9732,26 @@
       </w:r>
     </w:p>
     <w:p>
-      <w:r>
-        <w:t>printWifiStatus(), che stampa le informazioni sulla connessione WiFi e l’intensità del segnale.</w:t>
+      <w:proofErr w:type="spellStart"/>
+      <w:proofErr w:type="gramStart"/>
+      <w:r>
+        <w:t>printWifiStatus</w:t>
+      </w:r>
+      <w:proofErr w:type="spellEnd"/>
+      <w:r>
+        <w:t>(</w:t>
+      </w:r>
+      <w:proofErr w:type="gramEnd"/>
+      <w:r>
+        <w:t xml:space="preserve">), che stampa le informazioni sulla connessione </w:t>
+      </w:r>
+      <w:proofErr w:type="spellStart"/>
+      <w:r>
+        <w:t>WiFi</w:t>
+      </w:r>
+      <w:proofErr w:type="spellEnd"/>
+      <w:r>
+        <w:t xml:space="preserve"> e l’intensità del segnale.</w:t>
       </w:r>
     </w:p>
     <w:p>
@@ -9323,7 +9886,15 @@
     <w:p>
       <w:r>
         <w:lastRenderedPageBreak/>
-        <w:t>Nel metodo di setup, viene inizialmente impostata la connessione WiFi riavviando</w:t>
+        <w:t xml:space="preserve">Nel metodo di setup, viene inizialmente impostata la connessione </w:t>
+      </w:r>
+      <w:proofErr w:type="spellStart"/>
+      <w:r>
+        <w:t>WiFi</w:t>
+      </w:r>
+      <w:proofErr w:type="spellEnd"/>
+      <w:r>
+        <w:t xml:space="preserve"> riavviando</w:t>
       </w:r>
       <w:r>
         <w:t>la e cercando</w:t>
@@ -9469,7 +10040,23 @@
     </w:p>
     <w:p>
       <w:r>
-        <w:t>Con le seguenti operazioni il Fishino aspetta un indirizzo e le azioni di connessione a internet finiscono dopo la stampa a terminale delle informazioni sul WiFi.</w:t>
+        <w:t xml:space="preserve">Con le seguenti operazioni il </w:t>
+      </w:r>
+      <w:proofErr w:type="spellStart"/>
+      <w:r>
+        <w:t>Fishino</w:t>
+      </w:r>
+      <w:proofErr w:type="spellEnd"/>
+      <w:r>
+        <w:t xml:space="preserve"> aspetta un indirizzo e le azioni di connessione a internet finiscono dopo la stampa a terminale delle informazioni sul </w:t>
+      </w:r>
+      <w:proofErr w:type="spellStart"/>
+      <w:r>
+        <w:t>WiFi</w:t>
+      </w:r>
+      <w:proofErr w:type="spellEnd"/>
+      <w:r>
+        <w:t>.</w:t>
       </w:r>
     </w:p>
     <w:p>
@@ -9729,11 +10316,18 @@
         <w:pStyle w:val="Titolo2"/>
       </w:pPr>
       <w:bookmarkStart w:id="27" w:name="_Toc9413200"/>
+      <w:proofErr w:type="spellStart"/>
+      <w:proofErr w:type="gramStart"/>
       <w:r>
         <w:t>getPacket</w:t>
       </w:r>
-      <w:r>
-        <w:t>()</w:t>
+      <w:proofErr w:type="spellEnd"/>
+      <w:r>
+        <w:t>(</w:t>
+      </w:r>
+      <w:proofErr w:type="gramEnd"/>
+      <w:r>
+        <w:t>)</w:t>
       </w:r>
       <w:bookmarkEnd w:id="27"/>
     </w:p>
@@ -9835,41 +10429,22 @@
       <w:pPr>
         <w:pStyle w:val="Titolo2"/>
       </w:pPr>
-      <w:bookmarkStart w:id="28" w:name="_Toc9413201"/>
+      <w:bookmarkStart w:id="28" w:name="_Toc9413202"/>
+      <w:proofErr w:type="spellStart"/>
+      <w:proofErr w:type="gramStart"/>
       <w:r>
         <w:lastRenderedPageBreak/>
-        <w:t>setInitialTime()</w:t>
+        <w:t>pixelOn</w:t>
+      </w:r>
+      <w:proofErr w:type="spellEnd"/>
+      <w:r>
+        <w:t>(</w:t>
+      </w:r>
+      <w:proofErr w:type="gramEnd"/>
+      <w:r>
+        <w:t>)</w:t>
       </w:r>
       <w:bookmarkEnd w:id="28"/>
-    </w:p>
-    <w:p>
-      <w:pPr>
-        <w:rPr>
-          <w:lang w:val="it-IT"/>
-        </w:rPr>
-      </w:pPr>
-      <w:r>
-        <w:rPr>
-          <w:lang w:val="it-IT"/>
-        </w:rPr>
-        <w:t>cos’è sta roba</w:t>
-      </w:r>
-      <w:r>
-        <w:rPr>
-          <w:lang w:val="it-IT"/>
-        </w:rPr>
-        <w:t>.</w:t>
-      </w:r>
-    </w:p>
-    <w:p>
-      <w:pPr>
-        <w:pStyle w:val="Titolo2"/>
-      </w:pPr>
-      <w:bookmarkStart w:id="29" w:name="_Toc9413202"/>
-      <w:r>
-        <w:t>pixelOn()</w:t>
-      </w:r>
-      <w:bookmarkEnd w:id="29"/>
     </w:p>
     <w:p>
       <w:pPr>
@@ -9986,11 +10561,21 @@
       <w:pPr>
         <w:pStyle w:val="Titolo2"/>
       </w:pPr>
-      <w:bookmarkStart w:id="30" w:name="_Toc9413203"/>
-      <w:r>
-        <w:t>generateWord()</w:t>
-      </w:r>
-      <w:bookmarkEnd w:id="30"/>
+      <w:bookmarkStart w:id="29" w:name="_Toc9413203"/>
+      <w:proofErr w:type="spellStart"/>
+      <w:proofErr w:type="gramStart"/>
+      <w:r>
+        <w:t>generateWord</w:t>
+      </w:r>
+      <w:proofErr w:type="spellEnd"/>
+      <w:r>
+        <w:t>(</w:t>
+      </w:r>
+      <w:proofErr w:type="gramEnd"/>
+      <w:r>
+        <w:t>)</w:t>
+      </w:r>
+      <w:bookmarkEnd w:id="29"/>
     </w:p>
     <w:p>
       <w:pPr>
@@ -10102,79 +10687,615 @@
       <w:pPr>
         <w:pStyle w:val="Titolo2"/>
       </w:pPr>
-      <w:bookmarkStart w:id="31" w:name="_Toc9413204"/>
+      <w:bookmarkStart w:id="30" w:name="_Toc9413204"/>
       <w:r>
         <w:lastRenderedPageBreak/>
         <w:t>Generazione parole</w:t>
       </w:r>
+      <w:bookmarkEnd w:id="30"/>
+    </w:p>
+    <w:p>
+      <w:pPr>
+        <w:rPr>
+          <w:lang w:val="it-IT"/>
+        </w:rPr>
+      </w:pPr>
+      <w:r>
+        <w:rPr>
+          <w:lang w:val="it-IT"/>
+        </w:rPr>
+        <w:t xml:space="preserve">I metodi di questo capitolo hanno il compito di richiamare </w:t>
+      </w:r>
+      <w:proofErr w:type="spellStart"/>
+      <w:proofErr w:type="gramStart"/>
+      <w:r>
+        <w:rPr>
+          <w:lang w:val="it-IT"/>
+        </w:rPr>
+        <w:t>generateWord</w:t>
+      </w:r>
+      <w:proofErr w:type="spellEnd"/>
+      <w:r>
+        <w:rPr>
+          <w:lang w:val="it-IT"/>
+        </w:rPr>
+        <w:t>(</w:t>
+      </w:r>
+      <w:proofErr w:type="gramEnd"/>
+      <w:r>
+        <w:rPr>
+          <w:lang w:val="it-IT"/>
+        </w:rPr>
+        <w:t>) e accendere sul word clock una certa parola. In questo modo il codice sorgente risulta più ordinato e comprensibile.</w:t>
+      </w:r>
+    </w:p>
+    <w:p>
+      <w:pPr>
+        <w:rPr>
+          <w:lang w:val="it-IT"/>
+        </w:rPr>
+      </w:pPr>
+      <w:r>
+        <w:rPr>
+          <w:noProof/>
+          <w:lang w:val="it-IT"/>
+        </w:rPr>
+        <w:drawing>
+          <wp:anchor distT="0" distB="0" distL="114300" distR="114300" simplePos="0" relativeHeight="251688960" behindDoc="0" locked="0" layoutInCell="1" allowOverlap="1">
+            <wp:simplePos x="0" y="0"/>
+            <wp:positionH relativeFrom="margin">
+              <wp:align>center</wp:align>
+            </wp:positionH>
+            <wp:positionV relativeFrom="paragraph">
+              <wp:posOffset>144145</wp:posOffset>
+            </wp:positionV>
+            <wp:extent cx="2347163" cy="746825"/>
+            <wp:effectExtent l="0" t="0" r="0" b="0"/>
+            <wp:wrapTopAndBottom/>
+            <wp:docPr id="11" name="Immagine 11"/>
+            <wp:cNvGraphicFramePr>
+              <a:graphicFrameLocks xmlns:a="http://schemas.openxmlformats.org/drawingml/2006/main" noChangeAspect="1"/>
+            </wp:cNvGraphicFramePr>
+            <a:graphic xmlns:a="http://schemas.openxmlformats.org/drawingml/2006/main">
+              <a:graphicData uri="http://schemas.openxmlformats.org/drawingml/2006/picture">
+                <pic:pic xmlns:pic="http://schemas.openxmlformats.org/drawingml/2006/picture">
+                  <pic:nvPicPr>
+                    <pic:cNvPr id="11" name="pausa.PNG"/>
+                    <pic:cNvPicPr/>
+                  </pic:nvPicPr>
+                  <pic:blipFill>
+                    <a:blip r:embed="rId40">
+                      <a:extLst>
+                        <a:ext uri="{28A0092B-C50C-407E-A947-70E740481C1C}">
+                          <a14:useLocalDpi xmlns:a14="http://schemas.microsoft.com/office/drawing/2010/main" val="0"/>
+                        </a:ext>
+                      </a:extLst>
+                    </a:blip>
+                    <a:stretch>
+                      <a:fillRect/>
+                    </a:stretch>
+                  </pic:blipFill>
+                  <pic:spPr>
+                    <a:xfrm>
+                      <a:off x="0" y="0"/>
+                      <a:ext cx="2347163" cy="746825"/>
+                    </a:xfrm>
+                    <a:prstGeom prst="rect">
+                      <a:avLst/>
+                    </a:prstGeom>
+                  </pic:spPr>
+                </pic:pic>
+              </a:graphicData>
+            </a:graphic>
+          </wp:anchor>
+        </w:drawing>
+      </w:r>
+    </w:p>
+    <w:p>
+      <w:r>
+        <w:rPr>
+          <w:noProof/>
+          <w:lang w:val="it-IT"/>
+        </w:rPr>
+        <w:drawing>
+          <wp:anchor distT="0" distB="0" distL="114300" distR="114300" simplePos="0" relativeHeight="251691008" behindDoc="0" locked="0" layoutInCell="1" allowOverlap="1">
+            <wp:simplePos x="0" y="0"/>
+            <wp:positionH relativeFrom="margin">
+              <wp:posOffset>2881630</wp:posOffset>
+            </wp:positionH>
+            <wp:positionV relativeFrom="paragraph">
+              <wp:posOffset>396240</wp:posOffset>
+            </wp:positionV>
+            <wp:extent cx="2438611" cy="899238"/>
+            <wp:effectExtent l="0" t="0" r="0" b="0"/>
+            <wp:wrapTopAndBottom/>
+            <wp:docPr id="23" name="Immagine 23"/>
+            <wp:cNvGraphicFramePr>
+              <a:graphicFrameLocks xmlns:a="http://schemas.openxmlformats.org/drawingml/2006/main" noChangeAspect="1"/>
+            </wp:cNvGraphicFramePr>
+            <a:graphic xmlns:a="http://schemas.openxmlformats.org/drawingml/2006/main">
+              <a:graphicData uri="http://schemas.openxmlformats.org/drawingml/2006/picture">
+                <pic:pic xmlns:pic="http://schemas.openxmlformats.org/drawingml/2006/picture">
+                  <pic:nvPicPr>
+                    <pic:cNvPr id="23" name="unQuarto.PNG"/>
+                    <pic:cNvPicPr/>
+                  </pic:nvPicPr>
+                  <pic:blipFill>
+                    <a:blip r:embed="rId41">
+                      <a:extLst>
+                        <a:ext uri="{28A0092B-C50C-407E-A947-70E740481C1C}">
+                          <a14:useLocalDpi xmlns:a14="http://schemas.microsoft.com/office/drawing/2010/main" val="0"/>
+                        </a:ext>
+                      </a:extLst>
+                    </a:blip>
+                    <a:stretch>
+                      <a:fillRect/>
+                    </a:stretch>
+                  </pic:blipFill>
+                  <pic:spPr>
+                    <a:xfrm>
+                      <a:off x="0" y="0"/>
+                      <a:ext cx="2438611" cy="899238"/>
+                    </a:xfrm>
+                    <a:prstGeom prst="rect">
+                      <a:avLst/>
+                    </a:prstGeom>
+                  </pic:spPr>
+                </pic:pic>
+              </a:graphicData>
+            </a:graphic>
+          </wp:anchor>
+        </w:drawing>
+      </w:r>
+      <w:r>
+        <w:rPr>
+          <w:noProof/>
+          <w:lang w:val="it-IT"/>
+        </w:rPr>
+        <w:drawing>
+          <wp:anchor distT="0" distB="0" distL="114300" distR="114300" simplePos="0" relativeHeight="251689984" behindDoc="0" locked="0" layoutInCell="1" allowOverlap="1">
+            <wp:simplePos x="0" y="0"/>
+            <wp:positionH relativeFrom="margin">
+              <wp:align>left</wp:align>
+            </wp:positionH>
+            <wp:positionV relativeFrom="paragraph">
+              <wp:posOffset>419100</wp:posOffset>
+            </wp:positionV>
+            <wp:extent cx="2347163" cy="922100"/>
+            <wp:effectExtent l="0" t="0" r="0" b="0"/>
+            <wp:wrapTopAndBottom/>
+            <wp:docPr id="15" name="Immagine 15"/>
+            <wp:cNvGraphicFramePr>
+              <a:graphicFrameLocks xmlns:a="http://schemas.openxmlformats.org/drawingml/2006/main" noChangeAspect="1"/>
+            </wp:cNvGraphicFramePr>
+            <a:graphic xmlns:a="http://schemas.openxmlformats.org/drawingml/2006/main">
+              <a:graphicData uri="http://schemas.openxmlformats.org/drawingml/2006/picture">
+                <pic:pic xmlns:pic="http://schemas.openxmlformats.org/drawingml/2006/picture">
+                  <pic:nvPicPr>
+                    <pic:cNvPr id="15" name="sonoLe.PNG"/>
+                    <pic:cNvPicPr/>
+                  </pic:nvPicPr>
+                  <pic:blipFill>
+                    <a:blip r:embed="rId42">
+                      <a:extLst>
+                        <a:ext uri="{28A0092B-C50C-407E-A947-70E740481C1C}">
+                          <a14:useLocalDpi xmlns:a14="http://schemas.microsoft.com/office/drawing/2010/main" val="0"/>
+                        </a:ext>
+                      </a:extLst>
+                    </a:blip>
+                    <a:stretch>
+                      <a:fillRect/>
+                    </a:stretch>
+                  </pic:blipFill>
+                  <pic:spPr>
+                    <a:xfrm>
+                      <a:off x="0" y="0"/>
+                      <a:ext cx="2347163" cy="922100"/>
+                    </a:xfrm>
+                    <a:prstGeom prst="rect">
+                      <a:avLst/>
+                    </a:prstGeom>
+                  </pic:spPr>
+                </pic:pic>
+              </a:graphicData>
+            </a:graphic>
+          </wp:anchor>
+        </w:drawing>
+      </w:r>
+      <w:r>
+        <w:t>In questo esempio si chiama il metodo per scrivere la parola “pausa”, infatti la parola si trova nella prima riga e parte dalla nona colonna e finisce nella tredicesima colonna.</w:t>
+      </w:r>
+    </w:p>
+    <w:p/>
+    <w:p>
+      <w:r>
+        <w:t>Questi sono altri esempi dell’implementazione di questo tipo di metodi. Quindi per scrivere una parola si usano questi metodi che sono tutti molto simili tra loro.</w:t>
+      </w:r>
+    </w:p>
+    <w:p/>
+    <w:p>
+      <w:pPr>
+        <w:pStyle w:val="Titolo2"/>
+      </w:pPr>
+      <w:proofErr w:type="spellStart"/>
+      <w:proofErr w:type="gramStart"/>
+      <w:r>
+        <w:t>printBreak</w:t>
+      </w:r>
+      <w:proofErr w:type="spellEnd"/>
+      <w:r>
+        <w:t>(</w:t>
+      </w:r>
+      <w:proofErr w:type="gramEnd"/>
+      <w:r>
+        <w:t>)</w:t>
+      </w:r>
+    </w:p>
+    <w:p>
+      <w:pPr>
+        <w:rPr>
+          <w:lang w:val="it-IT"/>
+        </w:rPr>
+      </w:pPr>
+      <w:r>
+        <w:rPr>
+          <w:noProof/>
+          <w:lang w:val="it-IT"/>
+        </w:rPr>
+        <w:drawing>
+          <wp:anchor distT="0" distB="0" distL="114300" distR="114300" simplePos="0" relativeHeight="251692032" behindDoc="0" locked="0" layoutInCell="1" allowOverlap="1">
+            <wp:simplePos x="0" y="0"/>
+            <wp:positionH relativeFrom="margin">
+              <wp:align>center</wp:align>
+            </wp:positionH>
+            <wp:positionV relativeFrom="paragraph">
+              <wp:posOffset>428625</wp:posOffset>
+            </wp:positionV>
+            <wp:extent cx="3710237" cy="4087495"/>
+            <wp:effectExtent l="0" t="0" r="5080" b="8255"/>
+            <wp:wrapTopAndBottom/>
+            <wp:docPr id="31" name="Immagine 31"/>
+            <wp:cNvGraphicFramePr>
+              <a:graphicFrameLocks xmlns:a="http://schemas.openxmlformats.org/drawingml/2006/main" noChangeAspect="1"/>
+            </wp:cNvGraphicFramePr>
+            <a:graphic xmlns:a="http://schemas.openxmlformats.org/drawingml/2006/main">
+              <a:graphicData uri="http://schemas.openxmlformats.org/drawingml/2006/picture">
+                <pic:pic xmlns:pic="http://schemas.openxmlformats.org/drawingml/2006/picture">
+                  <pic:nvPicPr>
+                    <pic:cNvPr id="31" name="printBreak.PNG"/>
+                    <pic:cNvPicPr/>
+                  </pic:nvPicPr>
+                  <pic:blipFill>
+                    <a:blip r:embed="rId43">
+                      <a:extLst>
+                        <a:ext uri="{28A0092B-C50C-407E-A947-70E740481C1C}">
+                          <a14:useLocalDpi xmlns:a14="http://schemas.microsoft.com/office/drawing/2010/main" val="0"/>
+                        </a:ext>
+                      </a:extLst>
+                    </a:blip>
+                    <a:stretch>
+                      <a:fillRect/>
+                    </a:stretch>
+                  </pic:blipFill>
+                  <pic:spPr>
+                    <a:xfrm>
+                      <a:off x="0" y="0"/>
+                      <a:ext cx="3710237" cy="4087495"/>
+                    </a:xfrm>
+                    <a:prstGeom prst="rect">
+                      <a:avLst/>
+                    </a:prstGeom>
+                  </pic:spPr>
+                </pic:pic>
+              </a:graphicData>
+            </a:graphic>
+            <wp14:sizeRelH relativeFrom="margin">
+              <wp14:pctWidth>0</wp14:pctWidth>
+            </wp14:sizeRelH>
+            <wp14:sizeRelV relativeFrom="margin">
+              <wp14:pctHeight>0</wp14:pctHeight>
+            </wp14:sizeRelV>
+          </wp:anchor>
+        </w:drawing>
+      </w:r>
+      <w:r>
+        <w:rPr>
+          <w:lang w:val="it-IT"/>
+        </w:rPr>
+        <w:t>In questo metodo vengono passati i parametri contenenti ora e minuto e da ciò si stampa la parola “pausa” in base al colore che indica a che punto è la pausa.</w:t>
+      </w:r>
+    </w:p>
+    <w:p>
+      <w:pPr>
+        <w:pStyle w:val="Titolo2"/>
+      </w:pPr>
+      <w:proofErr w:type="spellStart"/>
+      <w:proofErr w:type="gramStart"/>
+      <w:r>
+        <w:lastRenderedPageBreak/>
+        <w:t>generateSeconds</w:t>
+      </w:r>
+      <w:proofErr w:type="spellEnd"/>
+      <w:r>
+        <w:t>(</w:t>
+      </w:r>
+      <w:proofErr w:type="gramEnd"/>
+      <w:r>
+        <w:t>)</w:t>
+      </w:r>
+    </w:p>
+    <w:p>
+      <w:r>
+        <w:t>Questo metodo è utile per stampare i secondi. Per fare questo utilizza il parametro passato che indica quanti pallini vanno accesi. Poi si usa un semplice ciclo che accende i pallini necessari.</w:t>
+      </w:r>
+    </w:p>
+    <w:p>
+      <w:r>
+        <w:rPr>
+          <w:noProof/>
+          <w:lang w:val="it-IT"/>
+        </w:rPr>
+        <w:drawing>
+          <wp:anchor distT="0" distB="0" distL="114300" distR="114300" simplePos="0" relativeHeight="251693056" behindDoc="0" locked="0" layoutInCell="1" allowOverlap="1">
+            <wp:simplePos x="0" y="0"/>
+            <wp:positionH relativeFrom="margin">
+              <wp:align>center</wp:align>
+            </wp:positionH>
+            <wp:positionV relativeFrom="paragraph">
+              <wp:posOffset>145415</wp:posOffset>
+            </wp:positionV>
+            <wp:extent cx="3551228" cy="1249788"/>
+            <wp:effectExtent l="0" t="0" r="0" b="7620"/>
+            <wp:wrapTopAndBottom/>
+            <wp:docPr id="32" name="Immagine 32"/>
+            <wp:cNvGraphicFramePr>
+              <a:graphicFrameLocks xmlns:a="http://schemas.openxmlformats.org/drawingml/2006/main" noChangeAspect="1"/>
+            </wp:cNvGraphicFramePr>
+            <a:graphic xmlns:a="http://schemas.openxmlformats.org/drawingml/2006/main">
+              <a:graphicData uri="http://schemas.openxmlformats.org/drawingml/2006/picture">
+                <pic:pic xmlns:pic="http://schemas.openxmlformats.org/drawingml/2006/picture">
+                  <pic:nvPicPr>
+                    <pic:cNvPr id="32" name="generateSeconds.PNG"/>
+                    <pic:cNvPicPr/>
+                  </pic:nvPicPr>
+                  <pic:blipFill>
+                    <a:blip r:embed="rId44">
+                      <a:extLst>
+                        <a:ext uri="{28A0092B-C50C-407E-A947-70E740481C1C}">
+                          <a14:useLocalDpi xmlns:a14="http://schemas.microsoft.com/office/drawing/2010/main" val="0"/>
+                        </a:ext>
+                      </a:extLst>
+                    </a:blip>
+                    <a:stretch>
+                      <a:fillRect/>
+                    </a:stretch>
+                  </pic:blipFill>
+                  <pic:spPr>
+                    <a:xfrm>
+                      <a:off x="0" y="0"/>
+                      <a:ext cx="3551228" cy="1249788"/>
+                    </a:xfrm>
+                    <a:prstGeom prst="rect">
+                      <a:avLst/>
+                    </a:prstGeom>
+                  </pic:spPr>
+                </pic:pic>
+              </a:graphicData>
+            </a:graphic>
+          </wp:anchor>
+        </w:drawing>
+      </w:r>
+    </w:p>
+    <w:p>
+      <w:pPr>
+        <w:pStyle w:val="Titolo2"/>
+      </w:pPr>
+      <w:proofErr w:type="spellStart"/>
+      <w:proofErr w:type="gramStart"/>
+      <w:r>
+        <w:t>printSecond</w:t>
+      </w:r>
+      <w:proofErr w:type="spellEnd"/>
+      <w:r>
+        <w:t>(</w:t>
+      </w:r>
+      <w:proofErr w:type="gramEnd"/>
+      <w:r>
+        <w:t>)</w:t>
+      </w:r>
+    </w:p>
+    <w:p>
+      <w:pPr>
+        <w:rPr>
+          <w:lang w:val="it-IT"/>
+        </w:rPr>
+      </w:pPr>
+      <w:r>
+        <w:rPr>
+          <w:lang w:val="it-IT"/>
+        </w:rPr>
+        <w:t xml:space="preserve">Questo è l’ultimo metodo riguardante i secondi. Ad esso viene passato il secondo corrente e chiama </w:t>
+      </w:r>
+      <w:proofErr w:type="spellStart"/>
+      <w:proofErr w:type="gramStart"/>
+      <w:r>
+        <w:rPr>
+          <w:lang w:val="it-IT"/>
+        </w:rPr>
+        <w:t>generateSeconds</w:t>
+      </w:r>
+      <w:proofErr w:type="spellEnd"/>
+      <w:r>
+        <w:rPr>
+          <w:lang w:val="it-IT"/>
+        </w:rPr>
+        <w:t>(</w:t>
+      </w:r>
+      <w:proofErr w:type="gramEnd"/>
+      <w:r>
+        <w:rPr>
+          <w:lang w:val="it-IT"/>
+        </w:rPr>
+        <w:t xml:space="preserve">) tramite uno </w:t>
+      </w:r>
+      <w:proofErr w:type="spellStart"/>
+      <w:r>
+        <w:rPr>
+          <w:lang w:val="it-IT"/>
+        </w:rPr>
+        <w:t>switch</w:t>
+      </w:r>
+      <w:proofErr w:type="spellEnd"/>
+      <w:r>
+        <w:rPr>
+          <w:lang w:val="it-IT"/>
+        </w:rPr>
+        <w:t xml:space="preserve"> che passa i casi dei secondi da 0 a 59.</w:t>
+      </w:r>
+    </w:p>
+    <w:p>
+      <w:pPr>
+        <w:rPr>
+          <w:lang w:val="it-IT"/>
+        </w:rPr>
+      </w:pPr>
+      <w:r>
+        <w:rPr>
+          <w:noProof/>
+          <w:lang w:val="it-IT"/>
+        </w:rPr>
+        <w:drawing>
+          <wp:anchor distT="0" distB="0" distL="114300" distR="114300" simplePos="0" relativeHeight="251694080" behindDoc="0" locked="0" layoutInCell="1" allowOverlap="1">
+            <wp:simplePos x="0" y="0"/>
+            <wp:positionH relativeFrom="margin">
+              <wp:align>center</wp:align>
+            </wp:positionH>
+            <wp:positionV relativeFrom="paragraph">
+              <wp:posOffset>139700</wp:posOffset>
+            </wp:positionV>
+            <wp:extent cx="2301240" cy="3451860"/>
+            <wp:effectExtent l="0" t="0" r="3810" b="0"/>
+            <wp:wrapTopAndBottom/>
+            <wp:docPr id="33" name="Immagine 33"/>
+            <wp:cNvGraphicFramePr>
+              <a:graphicFrameLocks xmlns:a="http://schemas.openxmlformats.org/drawingml/2006/main" noChangeAspect="1"/>
+            </wp:cNvGraphicFramePr>
+            <a:graphic xmlns:a="http://schemas.openxmlformats.org/drawingml/2006/main">
+              <a:graphicData uri="http://schemas.openxmlformats.org/drawingml/2006/picture">
+                <pic:pic xmlns:pic="http://schemas.openxmlformats.org/drawingml/2006/picture">
+                  <pic:nvPicPr>
+                    <pic:cNvPr id="33" name="printSecond.PNG"/>
+                    <pic:cNvPicPr/>
+                  </pic:nvPicPr>
+                  <pic:blipFill>
+                    <a:blip r:embed="rId45">
+                      <a:extLst>
+                        <a:ext uri="{28A0092B-C50C-407E-A947-70E740481C1C}">
+                          <a14:useLocalDpi xmlns:a14="http://schemas.microsoft.com/office/drawing/2010/main" val="0"/>
+                        </a:ext>
+                      </a:extLst>
+                    </a:blip>
+                    <a:stretch>
+                      <a:fillRect/>
+                    </a:stretch>
+                  </pic:blipFill>
+                  <pic:spPr>
+                    <a:xfrm>
+                      <a:off x="0" y="0"/>
+                      <a:ext cx="2301240" cy="3451860"/>
+                    </a:xfrm>
+                    <a:prstGeom prst="rect">
+                      <a:avLst/>
+                    </a:prstGeom>
+                  </pic:spPr>
+                </pic:pic>
+              </a:graphicData>
+            </a:graphic>
+          </wp:anchor>
+        </w:drawing>
+      </w:r>
+    </w:p>
+    <w:p>
+      <w:pPr>
+        <w:rPr>
+          <w:lang w:val="it-IT"/>
+        </w:rPr>
+      </w:pPr>
+    </w:p>
+    <w:p>
+      <w:r>
+        <w:br w:type="page"/>
+      </w:r>
+    </w:p>
+    <w:p>
+      <w:pPr>
+        <w:pStyle w:val="Titolo2"/>
+      </w:pPr>
+      <w:proofErr w:type="spellStart"/>
+      <w:proofErr w:type="gramStart"/>
+      <w:r>
+        <w:lastRenderedPageBreak/>
+        <w:t>printTime</w:t>
+      </w:r>
+      <w:proofErr w:type="spellEnd"/>
+      <w:r>
+        <w:t>(</w:t>
+      </w:r>
+      <w:proofErr w:type="gramEnd"/>
+      <w:r>
+        <w:t>)</w:t>
+      </w:r>
+    </w:p>
+    <w:p>
+      <w:pPr>
+        <w:rPr>
+          <w:lang w:val="it-IT"/>
+        </w:rPr>
+      </w:pPr>
+    </w:p>
+    <w:p>
+      <w:pPr>
+        <w:rPr>
+          <w:lang w:val="it-IT"/>
+        </w:rPr>
+      </w:pPr>
+    </w:p>
+    <w:p/>
+    <w:p>
+      <w:r>
+        <w:br w:type="page"/>
+      </w:r>
+    </w:p>
+    <w:p/>
+    <w:p>
+      <w:pPr>
+        <w:pStyle w:val="Titolo1"/>
+        <w:rPr>
+          <w:lang w:val="it-IT"/>
+        </w:rPr>
+      </w:pPr>
+      <w:bookmarkStart w:id="31" w:name="_Toc461179223"/>
+      <w:bookmarkStart w:id="32" w:name="_Toc9413206"/>
+      <w:r>
+        <w:rPr>
+          <w:lang w:val="it-IT"/>
+        </w:rPr>
+        <w:t>Test</w:t>
+      </w:r>
       <w:bookmarkEnd w:id="31"/>
-    </w:p>
-    <w:p>
-      <w:pPr>
-        <w:rPr>
-          <w:lang w:val="it-IT"/>
-        </w:rPr>
-      </w:pPr>
-      <w:r>
-        <w:rPr>
-          <w:lang w:val="it-IT"/>
-        </w:rPr>
-        <w:t>I metodi di questo capitolo hanno il compito di richiamare generateWord() e accendere sul word clock una certa parola. In questo modo il codice sorgente risulta più ordinato e comprensibile.</w:t>
-      </w:r>
-    </w:p>
-    <w:p>
-      <w:pPr>
-        <w:pStyle w:val="Titolo3"/>
-      </w:pPr>
-      <w:bookmarkStart w:id="32" w:name="_Toc9413205"/>
-      <w:r>
-        <w:t>pausa()</w:t>
-      </w:r>
       <w:bookmarkEnd w:id="32"/>
     </w:p>
     <w:p>
       <w:pPr>
-        <w:rPr>
-          <w:lang w:val="it-IT"/>
-        </w:rPr>
-      </w:pPr>
-    </w:p>
-    <w:p/>
-    <w:p>
-      <w:r>
-        <w:br w:type="page"/>
-      </w:r>
-    </w:p>
-    <w:p>
-      <w:pPr>
-        <w:pStyle w:val="Titolo1"/>
-        <w:rPr>
-          <w:lang w:val="it-IT"/>
-        </w:rPr>
-      </w:pPr>
-      <w:bookmarkStart w:id="33" w:name="_Toc461179223"/>
-      <w:bookmarkStart w:id="34" w:name="_Toc9413206"/>
-      <w:r>
-        <w:rPr>
-          <w:lang w:val="it-IT"/>
-        </w:rPr>
-        <w:lastRenderedPageBreak/>
-        <w:t>Test</w:t>
+        <w:pStyle w:val="Titolo2"/>
+      </w:pPr>
+      <w:bookmarkStart w:id="33" w:name="_Toc461179224"/>
+      <w:bookmarkStart w:id="34" w:name="_Toc9413207"/>
+      <w:r>
+        <w:t>Protocollo di test</w:t>
       </w:r>
       <w:bookmarkEnd w:id="33"/>
       <w:bookmarkEnd w:id="34"/>
-    </w:p>
-    <w:p>
-      <w:pPr>
-        <w:pStyle w:val="Titolo2"/>
-      </w:pPr>
-      <w:bookmarkStart w:id="35" w:name="_Toc461179224"/>
-      <w:bookmarkStart w:id="36" w:name="_Toc9413207"/>
-      <w:r>
-        <w:t>Protocollo di test</w:t>
-      </w:r>
-      <w:bookmarkEnd w:id="35"/>
-      <w:bookmarkEnd w:id="36"/>
     </w:p>
     <w:p>
       <w:pPr>
@@ -10253,6 +11374,7 @@
                 <w:lang w:val="en-GB" w:eastAsia="en-US"/>
               </w:rPr>
             </w:pPr>
+            <w:proofErr w:type="spellStart"/>
             <w:r>
               <w:rPr>
                 <w:b/>
@@ -10262,6 +11384,7 @@
               </w:rPr>
               <w:t>Riferimento</w:t>
             </w:r>
+            <w:proofErr w:type="spellEnd"/>
             <w:r>
               <w:rPr>
                 <w:sz w:val="18"/>
@@ -10393,6 +11516,7 @@
                 <w:szCs w:val="18"/>
               </w:rPr>
             </w:pPr>
+            <w:proofErr w:type="spellStart"/>
             <w:r>
               <w:rPr>
                 <w:b/>
@@ -10401,6 +11525,7 @@
               </w:rPr>
               <w:t>Descrizione</w:t>
             </w:r>
+            <w:proofErr w:type="spellEnd"/>
             <w:r>
               <w:rPr>
                 <w:b/>
@@ -10455,6 +11580,7 @@
                 <w:szCs w:val="18"/>
               </w:rPr>
             </w:pPr>
+            <w:proofErr w:type="spellStart"/>
             <w:r>
               <w:rPr>
                 <w:b/>
@@ -10463,6 +11589,7 @@
               </w:rPr>
               <w:t>Prerequisiti</w:t>
             </w:r>
+            <w:proofErr w:type="spellEnd"/>
             <w:r>
               <w:rPr>
                 <w:b/>
@@ -10496,6 +11623,7 @@
               </w:rPr>
               <w:t xml:space="preserve">Store on local PC: Profile_1.2.001.xml (appendix </w:t>
             </w:r>
+            <w:proofErr w:type="spellStart"/>
             <w:r>
               <w:rPr>
                 <w:sz w:val="18"/>
@@ -10504,6 +11632,7 @@
               </w:rPr>
               <w:t>n_n</w:t>
             </w:r>
+            <w:proofErr w:type="spellEnd"/>
             <w:r>
               <w:rPr>
                 <w:sz w:val="18"/>
@@ -10511,6 +11640,7 @@
               </w:rPr>
               <w:t xml:space="preserve">) and Cards_1.2.001.txt (appendix </w:t>
             </w:r>
+            <w:proofErr w:type="spellStart"/>
             <w:r>
               <w:rPr>
                 <w:sz w:val="18"/>
@@ -10519,6 +11649,7 @@
               </w:rPr>
               <w:t>n_n</w:t>
             </w:r>
+            <w:proofErr w:type="spellEnd"/>
             <w:r>
               <w:rPr>
                 <w:sz w:val="18"/>
@@ -10563,6 +11694,7 @@
                 <w:szCs w:val="18"/>
               </w:rPr>
             </w:pPr>
+            <w:proofErr w:type="spellStart"/>
             <w:r>
               <w:rPr>
                 <w:b/>
@@ -10571,6 +11703,7 @@
               </w:rPr>
               <w:t>Procedura</w:t>
             </w:r>
+            <w:proofErr w:type="spellEnd"/>
             <w:r>
               <w:rPr>
                 <w:b/>
@@ -10737,7 +11870,23 @@
                 <w:szCs w:val="18"/>
               </w:rPr>
               <w:br/>
-              <w:t>Click the imsi card link</w:t>
+              <w:t xml:space="preserve">Click the </w:t>
+            </w:r>
+            <w:proofErr w:type="spellStart"/>
+            <w:r>
+              <w:rPr>
+                <w:sz w:val="18"/>
+                <w:szCs w:val="18"/>
+              </w:rPr>
+              <w:t>imsi</w:t>
+            </w:r>
+            <w:proofErr w:type="spellEnd"/>
+            <w:r>
+              <w:rPr>
+                <w:sz w:val="18"/>
+                <w:szCs w:val="18"/>
+              </w:rPr>
+              <w:t xml:space="preserve"> card link</w:t>
             </w:r>
             <w:r>
               <w:rPr>
@@ -10785,7 +11934,287 @@
                 <w:szCs w:val="16"/>
                 <w:lang w:eastAsia="ja-JP"/>
               </w:rPr>
-              <w:t>SELECT imsi, dir, keyset, cntr, rawtohex(kickey), rawtohex(kidkey), rawtohex(kikkey), rawtohex(chv), rawtohex(dap)FROM otacardkey a where imsi='340041795924770' ORDER BY keyset;</w:t>
+              <w:t xml:space="preserve">SELECT </w:t>
+            </w:r>
+            <w:proofErr w:type="spellStart"/>
+            <w:r>
+              <w:rPr>
+                <w:rFonts w:ascii="Courier New" w:eastAsia="MS Mincho" w:hAnsi="Courier New" w:cs="Courier New"/>
+                <w:sz w:val="16"/>
+                <w:szCs w:val="16"/>
+                <w:lang w:eastAsia="ja-JP"/>
+              </w:rPr>
+              <w:t>imsi</w:t>
+            </w:r>
+            <w:proofErr w:type="spellEnd"/>
+            <w:r>
+              <w:rPr>
+                <w:rFonts w:ascii="Courier New" w:eastAsia="MS Mincho" w:hAnsi="Courier New" w:cs="Courier New"/>
+                <w:sz w:val="16"/>
+                <w:szCs w:val="16"/>
+                <w:lang w:eastAsia="ja-JP"/>
+              </w:rPr>
+              <w:t xml:space="preserve">, </w:t>
+            </w:r>
+            <w:proofErr w:type="spellStart"/>
+            <w:r>
+              <w:rPr>
+                <w:rFonts w:ascii="Courier New" w:eastAsia="MS Mincho" w:hAnsi="Courier New" w:cs="Courier New"/>
+                <w:sz w:val="16"/>
+                <w:szCs w:val="16"/>
+                <w:lang w:eastAsia="ja-JP"/>
+              </w:rPr>
+              <w:t>dir</w:t>
+            </w:r>
+            <w:proofErr w:type="spellEnd"/>
+            <w:r>
+              <w:rPr>
+                <w:rFonts w:ascii="Courier New" w:eastAsia="MS Mincho" w:hAnsi="Courier New" w:cs="Courier New"/>
+                <w:sz w:val="16"/>
+                <w:szCs w:val="16"/>
+                <w:lang w:eastAsia="ja-JP"/>
+              </w:rPr>
+              <w:t xml:space="preserve">, keyset, </w:t>
+            </w:r>
+            <w:proofErr w:type="spellStart"/>
+            <w:r>
+              <w:rPr>
+                <w:rFonts w:ascii="Courier New" w:eastAsia="MS Mincho" w:hAnsi="Courier New" w:cs="Courier New"/>
+                <w:sz w:val="16"/>
+                <w:szCs w:val="16"/>
+                <w:lang w:eastAsia="ja-JP"/>
+              </w:rPr>
+              <w:t>cntr</w:t>
+            </w:r>
+            <w:proofErr w:type="spellEnd"/>
+            <w:r>
+              <w:rPr>
+                <w:rFonts w:ascii="Courier New" w:eastAsia="MS Mincho" w:hAnsi="Courier New" w:cs="Courier New"/>
+                <w:sz w:val="16"/>
+                <w:szCs w:val="16"/>
+                <w:lang w:eastAsia="ja-JP"/>
+              </w:rPr>
+              <w:t xml:space="preserve">, </w:t>
+            </w:r>
+            <w:proofErr w:type="spellStart"/>
+            <w:r>
+              <w:rPr>
+                <w:rFonts w:ascii="Courier New" w:eastAsia="MS Mincho" w:hAnsi="Courier New" w:cs="Courier New"/>
+                <w:sz w:val="16"/>
+                <w:szCs w:val="16"/>
+                <w:lang w:eastAsia="ja-JP"/>
+              </w:rPr>
+              <w:t>rawtohex</w:t>
+            </w:r>
+            <w:proofErr w:type="spellEnd"/>
+            <w:r>
+              <w:rPr>
+                <w:rFonts w:ascii="Courier New" w:eastAsia="MS Mincho" w:hAnsi="Courier New" w:cs="Courier New"/>
+                <w:sz w:val="16"/>
+                <w:szCs w:val="16"/>
+                <w:lang w:eastAsia="ja-JP"/>
+              </w:rPr>
+              <w:t>(</w:t>
+            </w:r>
+            <w:proofErr w:type="spellStart"/>
+            <w:r>
+              <w:rPr>
+                <w:rFonts w:ascii="Courier New" w:eastAsia="MS Mincho" w:hAnsi="Courier New" w:cs="Courier New"/>
+                <w:sz w:val="16"/>
+                <w:szCs w:val="16"/>
+                <w:lang w:eastAsia="ja-JP"/>
+              </w:rPr>
+              <w:t>kickey</w:t>
+            </w:r>
+            <w:proofErr w:type="spellEnd"/>
+            <w:r>
+              <w:rPr>
+                <w:rFonts w:ascii="Courier New" w:eastAsia="MS Mincho" w:hAnsi="Courier New" w:cs="Courier New"/>
+                <w:sz w:val="16"/>
+                <w:szCs w:val="16"/>
+                <w:lang w:eastAsia="ja-JP"/>
+              </w:rPr>
+              <w:t xml:space="preserve">), </w:t>
+            </w:r>
+            <w:proofErr w:type="spellStart"/>
+            <w:r>
+              <w:rPr>
+                <w:rFonts w:ascii="Courier New" w:eastAsia="MS Mincho" w:hAnsi="Courier New" w:cs="Courier New"/>
+                <w:sz w:val="16"/>
+                <w:szCs w:val="16"/>
+                <w:lang w:eastAsia="ja-JP"/>
+              </w:rPr>
+              <w:t>rawtohex</w:t>
+            </w:r>
+            <w:proofErr w:type="spellEnd"/>
+            <w:r>
+              <w:rPr>
+                <w:rFonts w:ascii="Courier New" w:eastAsia="MS Mincho" w:hAnsi="Courier New" w:cs="Courier New"/>
+                <w:sz w:val="16"/>
+                <w:szCs w:val="16"/>
+                <w:lang w:eastAsia="ja-JP"/>
+              </w:rPr>
+              <w:t>(</w:t>
+            </w:r>
+            <w:proofErr w:type="spellStart"/>
+            <w:r>
+              <w:rPr>
+                <w:rFonts w:ascii="Courier New" w:eastAsia="MS Mincho" w:hAnsi="Courier New" w:cs="Courier New"/>
+                <w:sz w:val="16"/>
+                <w:szCs w:val="16"/>
+                <w:lang w:eastAsia="ja-JP"/>
+              </w:rPr>
+              <w:t>kidkey</w:t>
+            </w:r>
+            <w:proofErr w:type="spellEnd"/>
+            <w:r>
+              <w:rPr>
+                <w:rFonts w:ascii="Courier New" w:eastAsia="MS Mincho" w:hAnsi="Courier New" w:cs="Courier New"/>
+                <w:sz w:val="16"/>
+                <w:szCs w:val="16"/>
+                <w:lang w:eastAsia="ja-JP"/>
+              </w:rPr>
+              <w:t xml:space="preserve">), </w:t>
+            </w:r>
+            <w:proofErr w:type="spellStart"/>
+            <w:r>
+              <w:rPr>
+                <w:rFonts w:ascii="Courier New" w:eastAsia="MS Mincho" w:hAnsi="Courier New" w:cs="Courier New"/>
+                <w:sz w:val="16"/>
+                <w:szCs w:val="16"/>
+                <w:lang w:eastAsia="ja-JP"/>
+              </w:rPr>
+              <w:t>rawtohex</w:t>
+            </w:r>
+            <w:proofErr w:type="spellEnd"/>
+            <w:r>
+              <w:rPr>
+                <w:rFonts w:ascii="Courier New" w:eastAsia="MS Mincho" w:hAnsi="Courier New" w:cs="Courier New"/>
+                <w:sz w:val="16"/>
+                <w:szCs w:val="16"/>
+                <w:lang w:eastAsia="ja-JP"/>
+              </w:rPr>
+              <w:t>(</w:t>
+            </w:r>
+            <w:proofErr w:type="spellStart"/>
+            <w:r>
+              <w:rPr>
+                <w:rFonts w:ascii="Courier New" w:eastAsia="MS Mincho" w:hAnsi="Courier New" w:cs="Courier New"/>
+                <w:sz w:val="16"/>
+                <w:szCs w:val="16"/>
+                <w:lang w:eastAsia="ja-JP"/>
+              </w:rPr>
+              <w:t>kikkey</w:t>
+            </w:r>
+            <w:proofErr w:type="spellEnd"/>
+            <w:r>
+              <w:rPr>
+                <w:rFonts w:ascii="Courier New" w:eastAsia="MS Mincho" w:hAnsi="Courier New" w:cs="Courier New"/>
+                <w:sz w:val="16"/>
+                <w:szCs w:val="16"/>
+                <w:lang w:eastAsia="ja-JP"/>
+              </w:rPr>
+              <w:t xml:space="preserve">), </w:t>
+            </w:r>
+            <w:proofErr w:type="spellStart"/>
+            <w:r>
+              <w:rPr>
+                <w:rFonts w:ascii="Courier New" w:eastAsia="MS Mincho" w:hAnsi="Courier New" w:cs="Courier New"/>
+                <w:sz w:val="16"/>
+                <w:szCs w:val="16"/>
+                <w:lang w:eastAsia="ja-JP"/>
+              </w:rPr>
+              <w:t>rawtohex</w:t>
+            </w:r>
+            <w:proofErr w:type="spellEnd"/>
+            <w:r>
+              <w:rPr>
+                <w:rFonts w:ascii="Courier New" w:eastAsia="MS Mincho" w:hAnsi="Courier New" w:cs="Courier New"/>
+                <w:sz w:val="16"/>
+                <w:szCs w:val="16"/>
+                <w:lang w:eastAsia="ja-JP"/>
+              </w:rPr>
+              <w:t>(</w:t>
+            </w:r>
+            <w:proofErr w:type="spellStart"/>
+            <w:r>
+              <w:rPr>
+                <w:rFonts w:ascii="Courier New" w:eastAsia="MS Mincho" w:hAnsi="Courier New" w:cs="Courier New"/>
+                <w:sz w:val="16"/>
+                <w:szCs w:val="16"/>
+                <w:lang w:eastAsia="ja-JP"/>
+              </w:rPr>
+              <w:t>chv</w:t>
+            </w:r>
+            <w:proofErr w:type="spellEnd"/>
+            <w:r>
+              <w:rPr>
+                <w:rFonts w:ascii="Courier New" w:eastAsia="MS Mincho" w:hAnsi="Courier New" w:cs="Courier New"/>
+                <w:sz w:val="16"/>
+                <w:szCs w:val="16"/>
+                <w:lang w:eastAsia="ja-JP"/>
+              </w:rPr>
+              <w:t xml:space="preserve">), </w:t>
+            </w:r>
+            <w:proofErr w:type="spellStart"/>
+            <w:r>
+              <w:rPr>
+                <w:rFonts w:ascii="Courier New" w:eastAsia="MS Mincho" w:hAnsi="Courier New" w:cs="Courier New"/>
+                <w:sz w:val="16"/>
+                <w:szCs w:val="16"/>
+                <w:lang w:eastAsia="ja-JP"/>
+              </w:rPr>
+              <w:t>rawtohex</w:t>
+            </w:r>
+            <w:proofErr w:type="spellEnd"/>
+            <w:r>
+              <w:rPr>
+                <w:rFonts w:ascii="Courier New" w:eastAsia="MS Mincho" w:hAnsi="Courier New" w:cs="Courier New"/>
+                <w:sz w:val="16"/>
+                <w:szCs w:val="16"/>
+                <w:lang w:eastAsia="ja-JP"/>
+              </w:rPr>
+              <w:t xml:space="preserve">(dap)FROM </w:t>
+            </w:r>
+            <w:proofErr w:type="spellStart"/>
+            <w:r>
+              <w:rPr>
+                <w:rFonts w:ascii="Courier New" w:eastAsia="MS Mincho" w:hAnsi="Courier New" w:cs="Courier New"/>
+                <w:sz w:val="16"/>
+                <w:szCs w:val="16"/>
+                <w:lang w:eastAsia="ja-JP"/>
+              </w:rPr>
+              <w:t>otacardkey</w:t>
+            </w:r>
+            <w:proofErr w:type="spellEnd"/>
+            <w:r>
+              <w:rPr>
+                <w:rFonts w:ascii="Courier New" w:eastAsia="MS Mincho" w:hAnsi="Courier New" w:cs="Courier New"/>
+                <w:sz w:val="16"/>
+                <w:szCs w:val="16"/>
+                <w:lang w:eastAsia="ja-JP"/>
+              </w:rPr>
+              <w:t xml:space="preserve"> a where </w:t>
+            </w:r>
+            <w:proofErr w:type="spellStart"/>
+            <w:r>
+              <w:rPr>
+                <w:rFonts w:ascii="Courier New" w:eastAsia="MS Mincho" w:hAnsi="Courier New" w:cs="Courier New"/>
+                <w:sz w:val="16"/>
+                <w:szCs w:val="16"/>
+                <w:lang w:eastAsia="ja-JP"/>
+              </w:rPr>
+              <w:t>imsi</w:t>
+            </w:r>
+            <w:proofErr w:type="spellEnd"/>
+            <w:r>
+              <w:rPr>
+                <w:rFonts w:ascii="Courier New" w:eastAsia="MS Mincho" w:hAnsi="Courier New" w:cs="Courier New"/>
+                <w:sz w:val="16"/>
+                <w:szCs w:val="16"/>
+                <w:lang w:eastAsia="ja-JP"/>
+              </w:rPr>
+              <w:t>='340041795924770' ORDER BY keyset;</w:t>
             </w:r>
           </w:p>
         </w:tc>
@@ -10808,14 +12237,34 @@
                 <w:szCs w:val="18"/>
               </w:rPr>
             </w:pPr>
+            <w:proofErr w:type="spellStart"/>
             <w:r>
               <w:rPr>
                 <w:b/>
                 <w:sz w:val="18"/>
                 <w:szCs w:val="18"/>
               </w:rPr>
-              <w:t>Risultati attesi</w:t>
+              <w:t>Risultati</w:t>
             </w:r>
+            <w:proofErr w:type="spellEnd"/>
+            <w:r>
+              <w:rPr>
+                <w:b/>
+                <w:sz w:val="18"/>
+                <w:szCs w:val="18"/>
+              </w:rPr>
+              <w:t xml:space="preserve"> </w:t>
+            </w:r>
+            <w:proofErr w:type="spellStart"/>
+            <w:r>
+              <w:rPr>
+                <w:b/>
+                <w:sz w:val="18"/>
+                <w:szCs w:val="18"/>
+              </w:rPr>
+              <w:t>attesi</w:t>
+            </w:r>
+            <w:proofErr w:type="spellEnd"/>
             <w:r>
               <w:rPr>
                 <w:b/>
@@ -10847,7 +12296,23 @@
                 <w:sz w:val="18"/>
                 <w:szCs w:val="18"/>
               </w:rPr>
-              <w:t>Keys visible in the DB (OtaCardKey) but not visible in the GUI (Card details)</w:t>
+              <w:t>Keys visible in the DB (</w:t>
+            </w:r>
+            <w:proofErr w:type="spellStart"/>
+            <w:r>
+              <w:rPr>
+                <w:sz w:val="18"/>
+                <w:szCs w:val="18"/>
+              </w:rPr>
+              <w:t>OtaCardKey</w:t>
+            </w:r>
+            <w:proofErr w:type="spellEnd"/>
+            <w:r>
+              <w:rPr>
+                <w:sz w:val="18"/>
+                <w:szCs w:val="18"/>
+              </w:rPr>
+              <w:t>) but not visible in the GUI (Card details)</w:t>
             </w:r>
           </w:p>
         </w:tc>
@@ -10877,12 +12342,40 @@
       <w:pPr>
         <w:pStyle w:val="Titolo2"/>
       </w:pPr>
-      <w:bookmarkStart w:id="37" w:name="_Toc461179225"/>
-      <w:bookmarkStart w:id="38" w:name="_Toc9413208"/>
+      <w:bookmarkStart w:id="35" w:name="_Toc461179225"/>
+      <w:bookmarkStart w:id="36" w:name="_Toc9413208"/>
       <w:r>
         <w:lastRenderedPageBreak/>
         <w:t>Risultati test</w:t>
       </w:r>
+      <w:bookmarkEnd w:id="35"/>
+      <w:bookmarkEnd w:id="36"/>
+    </w:p>
+    <w:p>
+      <w:pPr>
+        <w:rPr>
+          <w:lang w:val="it-IT"/>
+        </w:rPr>
+      </w:pPr>
+      <w:r>
+        <w:rPr>
+          <w:lang w:val="it-IT"/>
+        </w:rPr>
+        <w:t>Tabella riassuntiva in cui si inseriscono i test riusciti e non del prodotto finale. Se un test non riesce e viene corretto l’errore, questo dovrà risultare nel documento finale come riuscito (la procedura della correzione apparirà nel diario), altrimenti dovrà essere descritto l’errore con eventuali ipotesi di correzione.</w:t>
+      </w:r>
+    </w:p>
+    <w:p>
+      <w:pPr>
+        <w:pStyle w:val="Titolo2"/>
+      </w:pPr>
+      <w:bookmarkStart w:id="37" w:name="_Toc461179226"/>
+      <w:bookmarkStart w:id="38" w:name="_Toc9413209"/>
+      <w:r>
+        <w:t>Mancanze</w:t>
+      </w:r>
+      <w:r>
+        <w:t>/limitazioni conosciute</w:t>
+      </w:r>
       <w:bookmarkEnd w:id="37"/>
       <w:bookmarkEnd w:id="38"/>
     </w:p>
@@ -10896,34 +12389,6 @@
         <w:rPr>
           <w:lang w:val="it-IT"/>
         </w:rPr>
-        <w:t>Tabella riassuntiva in cui si inseriscono i test riusciti e non del prodotto finale. Se un test non riesce e viene corretto l’errore, questo dovrà risultare nel documento finale come riuscito (la procedura della correzione apparirà nel diario), altrimenti dovrà essere descritto l’errore con eventuali ipotesi di correzione.</w:t>
-      </w:r>
-    </w:p>
-    <w:p>
-      <w:pPr>
-        <w:pStyle w:val="Titolo2"/>
-      </w:pPr>
-      <w:bookmarkStart w:id="39" w:name="_Toc461179226"/>
-      <w:bookmarkStart w:id="40" w:name="_Toc9413209"/>
-      <w:r>
-        <w:t>Mancanze</w:t>
-      </w:r>
-      <w:r>
-        <w:t>/limitazioni conosciute</w:t>
-      </w:r>
-      <w:bookmarkEnd w:id="39"/>
-      <w:bookmarkEnd w:id="40"/>
-    </w:p>
-    <w:p>
-      <w:pPr>
-        <w:rPr>
-          <w:lang w:val="it-IT"/>
-        </w:rPr>
-      </w:pPr>
-      <w:r>
-        <w:rPr>
-          <w:lang w:val="it-IT"/>
-        </w:rPr>
         <w:t>Descrizione con motivazione di eventuali elementi mancanti o non completamente implementati, al di fuori dei test case. Non devono essere riportati gli errori e i problemi riscontrati e poi risolti durante il progetto.</w:t>
       </w:r>
     </w:p>
@@ -10954,7 +12419,7 @@
           <w:lang w:val="it-IT"/>
         </w:rPr>
         <w:sectPr>
-          <w:footerReference w:type="first" r:id="rId40"/>
+          <w:footerReference w:type="first" r:id="rId46"/>
           <w:pgSz w:w="11906" w:h="16838"/>
           <w:pgMar w:top="1985" w:right="1134" w:bottom="1418" w:left="1134" w:header="567" w:footer="567" w:gutter="0"/>
           <w:cols w:space="720"/>
@@ -10970,8 +12435,8 @@
           <w:lang w:val="it-IT"/>
         </w:rPr>
       </w:pPr>
-      <w:bookmarkStart w:id="41" w:name="_Toc461179227"/>
-      <w:bookmarkStart w:id="42" w:name="_Toc9413210"/>
+      <w:bookmarkStart w:id="39" w:name="_Toc461179227"/>
+      <w:bookmarkStart w:id="40" w:name="_Toc9413210"/>
       <w:r>
         <w:rPr>
           <w:noProof/>
@@ -11002,7 +12467,7 @@
                     <pic:cNvPicPr/>
                   </pic:nvPicPr>
                   <pic:blipFill>
-                    <a:blip r:embed="rId41">
+                    <a:blip r:embed="rId47">
                       <a:extLst>
                         <a:ext uri="{28A0092B-C50C-407E-A947-70E740481C1C}">
                           <a14:useLocalDpi xmlns:a14="http://schemas.microsoft.com/office/drawing/2010/main" val="0"/>
@@ -11040,8 +12505,8 @@
         </w:rPr>
         <w:t>Consuntivo</w:t>
       </w:r>
-      <w:bookmarkEnd w:id="41"/>
-      <w:bookmarkEnd w:id="42"/>
+      <w:bookmarkEnd w:id="39"/>
+      <w:bookmarkEnd w:id="40"/>
     </w:p>
     <w:p>
       <w:pPr>
@@ -11075,8 +12540,6 @@
         </w:rPr>
         <w:t xml:space="preserve"> (come spiegato nei diari di lavoro)</w:t>
       </w:r>
-      <w:bookmarkStart w:id="43" w:name="_GoBack"/>
-      <w:bookmarkEnd w:id="43"/>
       <w:r>
         <w:rPr>
           <w:lang w:val="it-IT"/>
@@ -11111,6 +12574,8 @@
           <w:docGrid w:linePitch="272"/>
         </w:sectPr>
       </w:pPr>
+      <w:bookmarkStart w:id="41" w:name="_GoBack"/>
+      <w:bookmarkEnd w:id="41"/>
     </w:p>
     <w:p>
       <w:pPr>
@@ -11119,8 +12584,8 @@
           <w:lang w:val="it-IT"/>
         </w:rPr>
       </w:pPr>
-      <w:bookmarkStart w:id="44" w:name="_Toc461179228"/>
-      <w:bookmarkStart w:id="45" w:name="_Toc9413211"/>
+      <w:bookmarkStart w:id="42" w:name="_Toc461179228"/>
+      <w:bookmarkStart w:id="43" w:name="_Toc9413211"/>
       <w:r>
         <w:rPr>
           <w:lang w:val="it-IT"/>
@@ -11128,200 +12593,263 @@
         <w:lastRenderedPageBreak/>
         <w:t>Conclusioni</w:t>
       </w:r>
+      <w:bookmarkEnd w:id="42"/>
+      <w:bookmarkEnd w:id="43"/>
+    </w:p>
+    <w:p>
+      <w:pPr>
+        <w:rPr>
+          <w:lang w:val="it-IT"/>
+        </w:rPr>
+      </w:pPr>
+      <w:r>
+        <w:rPr>
+          <w:lang w:val="it-IT"/>
+        </w:rPr>
+        <w:t xml:space="preserve">Per realizzare questo progetto abbiamo speso molte ore, nonostante ciò non crediamo che si sia trattato di una perdita di tempo dato che questo progetto ci ha aiutati a rafforzare le nostre capacità di lavorare in team e di conoscere dei nuovi componenti elettronici a </w:t>
+      </w:r>
+      <w:r>
+        <w:rPr>
+          <w:lang w:val="it-IT"/>
+        </w:rPr>
+        <w:t xml:space="preserve">noi prima sconosciuti, come il </w:t>
+      </w:r>
+      <w:proofErr w:type="spellStart"/>
+      <w:r>
+        <w:rPr>
+          <w:lang w:val="it-IT"/>
+        </w:rPr>
+        <w:t>F</w:t>
+      </w:r>
+      <w:r>
+        <w:rPr>
+          <w:lang w:val="it-IT"/>
+        </w:rPr>
+        <w:t>ishino</w:t>
+      </w:r>
+      <w:proofErr w:type="spellEnd"/>
+      <w:r>
+        <w:rPr>
+          <w:lang w:val="it-IT"/>
+        </w:rPr>
+        <w:t xml:space="preserve">. Sicuramente questo progetto non servirà a cambiare il mondo, tuttavia nel suo piccolo può essere utile per coloro che transitano nel quarto piano della SAMT, dando loro la possibilità di sapere velocemente l'ora e di osservare, tramite dei cambi di colore, se sono le pause stanno per finire. Si tratta di un orologio abbastanza basilare da realizzare, tuttavia ci riteniamo soddisfatti del </w:t>
+      </w:r>
+      <w:r>
+        <w:rPr>
+          <w:lang w:val="it-IT"/>
+        </w:rPr>
+        <w:t>lavoro svolto e delle nozioni a</w:t>
+      </w:r>
+      <w:r>
+        <w:rPr>
+          <w:lang w:val="it-IT"/>
+        </w:rPr>
+        <w:t xml:space="preserve">cquisite. </w:t>
+      </w:r>
+    </w:p>
+    <w:p>
+      <w:pPr>
+        <w:rPr>
+          <w:lang w:val="it-IT"/>
+        </w:rPr>
+      </w:pPr>
+      <w:r>
+        <w:rPr>
+          <w:lang w:val="it-IT"/>
+        </w:rPr>
+        <w:t>Purtroppo non tutti i requisiti sono stati realizzati, infatti non abbiamo avuto tempo di realizzare il sito web che controllasse l'orario. Inoltre, non siamo riusciti ad implementare il controllo dell'orologio tramite bottoni, seppure ci abbiamo provato.</w:t>
+      </w:r>
+    </w:p>
+    <w:p>
+      <w:pPr>
+        <w:pStyle w:val="Titolo2"/>
+      </w:pPr>
+      <w:r>
+        <w:t>Sviluppi futuri</w:t>
+      </w:r>
+    </w:p>
+    <w:p>
+      <w:pPr>
+        <w:rPr>
+          <w:lang w:val="it-IT"/>
+        </w:rPr>
+      </w:pPr>
+      <w:r>
+        <w:rPr>
+          <w:lang w:val="it-IT"/>
+        </w:rPr>
+        <w:t>Nel futuro, tramite il prototipo che abbiamo creato, si potrebbe realizzare una versione più grande di questo word clock, magari da appendere all'esterno della scuola per consentire a tutti di sapere quando è il momento di rientrare dalla pausa. Inoltre si potrebbe eventualmente realizzare delle versioni con lingue differenti, come l'inglese o il tedesco. Per finire, si potrebbe re</w:t>
+      </w:r>
+      <w:r>
+        <w:rPr>
+          <w:lang w:val="it-IT"/>
+        </w:rPr>
+        <w:t>a</w:t>
+      </w:r>
+      <w:r>
+        <w:rPr>
+          <w:lang w:val="it-IT"/>
+        </w:rPr>
+        <w:t>lizzare ciò che non siamo riusciti a finire nel progetto, ovvero il controllo tramite bottoni e tramite pagina web.</w:t>
+      </w:r>
+    </w:p>
+    <w:p>
+      <w:pPr>
+        <w:pStyle w:val="Titolo2"/>
+      </w:pPr>
+      <w:r>
+        <w:t>Considerazioni personali</w:t>
+      </w:r>
+    </w:p>
+    <w:p>
+      <w:pPr>
+        <w:rPr>
+          <w:lang w:val="it-IT"/>
+        </w:rPr>
+      </w:pPr>
+      <w:r>
+        <w:rPr>
+          <w:lang w:val="it-IT"/>
+        </w:rPr>
+        <w:t xml:space="preserve">Da questo progetto abbiamo imparato a gestirci meglio il lavoro, tramite strumenti come </w:t>
+      </w:r>
+      <w:proofErr w:type="spellStart"/>
+      <w:r>
+        <w:rPr>
+          <w:lang w:val="it-IT"/>
+        </w:rPr>
+        <w:t>Atom</w:t>
+      </w:r>
+      <w:proofErr w:type="spellEnd"/>
+      <w:r>
+        <w:rPr>
+          <w:lang w:val="it-IT"/>
+        </w:rPr>
+        <w:t xml:space="preserve">. </w:t>
+      </w:r>
+      <w:r>
+        <w:rPr>
+          <w:lang w:val="it-IT"/>
+        </w:rPr>
+        <w:br/>
+      </w:r>
+      <w:r>
+        <w:rPr>
+          <w:lang w:val="it-IT"/>
+        </w:rPr>
+        <w:t xml:space="preserve">Inoltre abbiamo compreso il funzionamento del </w:t>
+      </w:r>
+      <w:proofErr w:type="spellStart"/>
+      <w:r>
+        <w:rPr>
+          <w:lang w:val="it-IT"/>
+        </w:rPr>
+        <w:t>Fishino</w:t>
+      </w:r>
+      <w:proofErr w:type="spellEnd"/>
+      <w:r>
+        <w:rPr>
+          <w:lang w:val="it-IT"/>
+        </w:rPr>
+        <w:t xml:space="preserve">, delle strisce di led </w:t>
+      </w:r>
+      <w:proofErr w:type="spellStart"/>
+      <w:r>
+        <w:rPr>
+          <w:lang w:val="it-IT"/>
+        </w:rPr>
+        <w:t>Adafruit</w:t>
+      </w:r>
+      <w:proofErr w:type="spellEnd"/>
+      <w:r>
+        <w:rPr>
+          <w:lang w:val="it-IT"/>
+        </w:rPr>
+        <w:t xml:space="preserve"> </w:t>
+      </w:r>
+      <w:proofErr w:type="spellStart"/>
+      <w:r>
+        <w:rPr>
+          <w:lang w:val="it-IT"/>
+        </w:rPr>
+        <w:t>NeoPixel</w:t>
+      </w:r>
+      <w:proofErr w:type="spellEnd"/>
+      <w:r>
+        <w:rPr>
+          <w:lang w:val="it-IT"/>
+        </w:rPr>
+        <w:t xml:space="preserve"> e come gestire un vero e proprio orologio. </w:t>
+      </w:r>
+      <w:r>
+        <w:rPr>
+          <w:lang w:val="it-IT"/>
+        </w:rPr>
+        <w:br/>
+      </w:r>
+      <w:r>
+        <w:rPr>
+          <w:lang w:val="it-IT"/>
+        </w:rPr>
+        <w:t>Purtroppo abbiamo sottovalutato i requisiti, infatti non siamo riusciti a terminare alcune funzionalità del progetto.</w:t>
+      </w:r>
+      <w:r>
+        <w:rPr>
+          <w:lang w:val="it-IT"/>
+        </w:rPr>
+        <w:t xml:space="preserve"> </w:t>
+      </w:r>
+    </w:p>
+    <w:p>
+      <w:pPr>
+        <w:rPr>
+          <w:lang w:val="it-IT"/>
+        </w:rPr>
+      </w:pPr>
+    </w:p>
+    <w:p>
+      <w:pPr>
+        <w:rPr>
+          <w:lang w:val="it-IT"/>
+        </w:rPr>
+      </w:pPr>
+      <w:r>
+        <w:rPr>
+          <w:lang w:val="it-IT"/>
+        </w:rPr>
+        <w:br w:type="page"/>
+      </w:r>
+    </w:p>
+    <w:p>
+      <w:pPr>
+        <w:pStyle w:val="Titolo1"/>
+        <w:rPr>
+          <w:lang w:val="it-IT"/>
+        </w:rPr>
+      </w:pPr>
+      <w:bookmarkStart w:id="44" w:name="_Toc461179231"/>
+      <w:bookmarkStart w:id="45" w:name="_Toc9413214"/>
+      <w:r>
+        <w:rPr>
+          <w:lang w:val="it-IT"/>
+        </w:rPr>
+        <w:lastRenderedPageBreak/>
+        <w:t>Bibliografia</w:t>
+      </w:r>
       <w:bookmarkEnd w:id="44"/>
       <w:bookmarkEnd w:id="45"/>
     </w:p>
     <w:p>
       <w:pPr>
-        <w:rPr>
-          <w:lang w:val="it-IT"/>
-        </w:rPr>
-      </w:pPr>
-      <w:r>
-        <w:rPr>
-          <w:lang w:val="it-IT"/>
-        </w:rPr>
-        <w:t>Quali sono le implicazioni della mia soluzione? Che impatto avrà?</w:t>
-      </w:r>
-      <w:r>
-        <w:rPr>
-          <w:lang w:val="it-IT"/>
-        </w:rPr>
-        <w:t xml:space="preserve"> Cambierà il mondo? È un successo importante? È </w:t>
-      </w:r>
-      <w:r>
-        <w:rPr>
-          <w:lang w:val="it-IT"/>
-        </w:rPr>
-        <w:t>solo un</w:t>
-      </w:r>
-      <w:r>
-        <w:rPr>
-          <w:lang w:val="it-IT"/>
-        </w:rPr>
-        <w:t>’</w:t>
-      </w:r>
-      <w:r>
-        <w:rPr>
-          <w:lang w:val="it-IT"/>
-        </w:rPr>
-        <w:t>aggiunta</w:t>
-      </w:r>
-      <w:r>
-        <w:rPr>
-          <w:lang w:val="it-IT"/>
-        </w:rPr>
-        <w:t xml:space="preserve"> marginale o</w:t>
-      </w:r>
-      <w:r>
-        <w:rPr>
-          <w:lang w:val="it-IT"/>
-        </w:rPr>
-        <w:t xml:space="preserve"> è semplicemente servita per scoprire che questo percorso è</w:t>
-      </w:r>
-      <w:r>
-        <w:rPr>
-          <w:lang w:val="it-IT"/>
-        </w:rPr>
-        <w:t xml:space="preserve"> stato</w:t>
-      </w:r>
-      <w:r>
-        <w:rPr>
-          <w:lang w:val="it-IT"/>
-        </w:rPr>
-        <w:t xml:space="preserve"> una perdita di tempo? I ris</w:t>
-      </w:r>
-      <w:r>
-        <w:rPr>
-          <w:lang w:val="it-IT"/>
-        </w:rPr>
-        <w:t xml:space="preserve">ultati ottenuti sono generali, </w:t>
-      </w:r>
-      <w:r>
-        <w:rPr>
-          <w:lang w:val="it-IT"/>
-        </w:rPr>
-        <w:t>facilmente generalizzabili o sono specifici di un caso particolare?</w:t>
-      </w:r>
-      <w:r>
-        <w:rPr>
-          <w:lang w:val="it-IT"/>
-        </w:rPr>
-        <w:t xml:space="preserve"> ecc</w:t>
-      </w:r>
-    </w:p>
-    <w:p>
-      <w:pPr>
         <w:pStyle w:val="Titolo2"/>
       </w:pPr>
-      <w:bookmarkStart w:id="46" w:name="_Toc461179229"/>
-      <w:bookmarkStart w:id="47" w:name="_Toc9413212"/>
-      <w:r>
-        <w:t>Sviluppi futuri</w:t>
+      <w:bookmarkStart w:id="46" w:name="_Toc461179233"/>
+      <w:bookmarkStart w:id="47" w:name="_Toc9413215"/>
+      <w:r>
+        <w:t>Bibliografia per libri</w:t>
       </w:r>
       <w:bookmarkEnd w:id="46"/>
       <w:bookmarkEnd w:id="47"/>
-    </w:p>
-    <w:p>
-      <w:pPr>
-        <w:rPr>
-          <w:lang w:val="it-IT"/>
-        </w:rPr>
-      </w:pPr>
-      <w:r>
-        <w:rPr>
-          <w:lang w:val="it-IT"/>
-        </w:rPr>
-        <w:t>Migliorie o estensioni che possono essere sviluppate sul prodotto.</w:t>
-      </w:r>
-    </w:p>
-    <w:p>
-      <w:pPr>
-        <w:pStyle w:val="Titolo2"/>
-      </w:pPr>
-      <w:bookmarkStart w:id="48" w:name="_Toc461179230"/>
-      <w:bookmarkStart w:id="49" w:name="_Toc9413213"/>
-      <w:r>
-        <w:t>Considerazioni personali</w:t>
-      </w:r>
-      <w:bookmarkEnd w:id="48"/>
-      <w:bookmarkEnd w:id="49"/>
-    </w:p>
-    <w:p>
-      <w:pPr>
-        <w:rPr>
-          <w:lang w:val="it-IT"/>
-        </w:rPr>
-      </w:pPr>
-      <w:r>
-        <w:rPr>
-          <w:lang w:val="it-IT"/>
-        </w:rPr>
-        <w:t xml:space="preserve">Cosa ho imparato in questo progetto? </w:t>
-      </w:r>
-      <w:r>
-        <w:rPr>
-          <w:lang w:val="it-IT"/>
-        </w:rPr>
-        <w:t>E</w:t>
-      </w:r>
-      <w:r>
-        <w:rPr>
-          <w:lang w:val="it-IT"/>
-        </w:rPr>
-        <w:t>cc</w:t>
-      </w:r>
-    </w:p>
-    <w:p>
-      <w:pPr>
-        <w:rPr>
-          <w:lang w:val="it-IT"/>
-        </w:rPr>
-      </w:pPr>
-    </w:p>
-    <w:p>
-      <w:pPr>
-        <w:rPr>
-          <w:lang w:val="it-IT"/>
-        </w:rPr>
-      </w:pPr>
-      <w:r>
-        <w:rPr>
-          <w:lang w:val="it-IT"/>
-        </w:rPr>
-        <w:br w:type="page"/>
-      </w:r>
-    </w:p>
-    <w:p>
-      <w:pPr>
-        <w:pStyle w:val="Titolo1"/>
-        <w:rPr>
-          <w:lang w:val="it-IT"/>
-        </w:rPr>
-      </w:pPr>
-      <w:bookmarkStart w:id="50" w:name="_Toc461179231"/>
-      <w:bookmarkStart w:id="51" w:name="_Toc9413214"/>
-      <w:r>
-        <w:rPr>
-          <w:lang w:val="it-IT"/>
-        </w:rPr>
-        <w:lastRenderedPageBreak/>
-        <w:t>Bibliografia</w:t>
-      </w:r>
-      <w:bookmarkEnd w:id="50"/>
-      <w:bookmarkEnd w:id="51"/>
-    </w:p>
-    <w:p>
-      <w:pPr>
-        <w:pStyle w:val="Titolo2"/>
-      </w:pPr>
-      <w:bookmarkStart w:id="52" w:name="_Toc461179233"/>
-      <w:bookmarkStart w:id="53" w:name="_Toc9413215"/>
-      <w:r>
-        <w:t>Bibliografia per libri</w:t>
-      </w:r>
-      <w:bookmarkEnd w:id="52"/>
-      <w:bookmarkEnd w:id="53"/>
     </w:p>
     <w:p>
       <w:pPr>
@@ -11340,6 +12868,7 @@
         </w:rPr>
         <w:t xml:space="preserve">Massimo Del Fedele, </w:t>
       </w:r>
+      <w:proofErr w:type="spellStart"/>
       <w:r>
         <w:rPr>
           <w:i/>
@@ -11347,6 +12876,7 @@
         </w:rPr>
         <w:t>Fishino</w:t>
       </w:r>
+      <w:proofErr w:type="spellEnd"/>
       <w:r>
         <w:rPr>
           <w:lang w:val="it-IT"/>
@@ -11357,8 +12887,16 @@
         <w:rPr>
           <w:lang w:val="it-IT"/>
         </w:rPr>
-        <w:t>Futura Group srl</w:t>
-      </w:r>
+        <w:t xml:space="preserve">Futura Group </w:t>
+      </w:r>
+      <w:proofErr w:type="spellStart"/>
+      <w:r>
+        <w:rPr>
+          <w:lang w:val="it-IT"/>
+        </w:rPr>
+        <w:t>srl</w:t>
+      </w:r>
+      <w:proofErr w:type="spellEnd"/>
       <w:r>
         <w:rPr>
           <w:lang w:val="it-IT"/>
@@ -11370,13 +12908,15 @@
       <w:pPr>
         <w:pStyle w:val="Titolo2"/>
       </w:pPr>
-      <w:bookmarkStart w:id="54" w:name="_Toc461179234"/>
-      <w:bookmarkStart w:id="55" w:name="_Toc9413216"/>
+      <w:bookmarkStart w:id="48" w:name="_Toc461179234"/>
+      <w:bookmarkStart w:id="49" w:name="_Toc9413216"/>
+      <w:proofErr w:type="spellStart"/>
       <w:r>
         <w:t>Sitografia</w:t>
       </w:r>
-      <w:bookmarkEnd w:id="54"/>
-      <w:bookmarkEnd w:id="55"/>
+      <w:bookmarkEnd w:id="48"/>
+      <w:bookmarkEnd w:id="49"/>
+      <w:proofErr w:type="spellEnd"/>
     </w:p>
     <w:p>
       <w:pPr>
@@ -11389,7 +12929,7 @@
           <w:lang w:val="it-IT"/>
         </w:rPr>
       </w:pPr>
-      <w:hyperlink r:id="rId42" w:history="1">
+      <w:hyperlink r:id="rId48" w:history="1">
         <w:r>
           <w:rPr>
             <w:rStyle w:val="Collegamentoipertestuale"/>
@@ -11409,7 +12949,31 @@
           <w:i/>
           <w:lang w:val="it-IT"/>
         </w:rPr>
-        <w:t>documentazione fishino uno</w:t>
+        <w:t xml:space="preserve">documentazione </w:t>
+      </w:r>
+      <w:proofErr w:type="spellStart"/>
+      <w:r>
+        <w:rPr>
+          <w:i/>
+          <w:lang w:val="it-IT"/>
+        </w:rPr>
+        <w:t>fishino</w:t>
+      </w:r>
+      <w:proofErr w:type="spellEnd"/>
+      <w:r>
+        <w:rPr>
+          <w:i/>
+          <w:lang w:val="it-IT"/>
+        </w:rPr>
+        <w:t xml:space="preserve"> </w:t>
+      </w:r>
+      <w:proofErr w:type="gramStart"/>
+      <w:r>
+        <w:rPr>
+          <w:i/>
+          <w:lang w:val="it-IT"/>
+        </w:rPr>
+        <w:t>uno</w:t>
       </w:r>
       <w:r>
         <w:rPr>
@@ -11423,6 +12987,7 @@
         </w:rPr>
         <w:t>15.02.2019</w:t>
       </w:r>
+      <w:proofErr w:type="gramEnd"/>
     </w:p>
     <w:p>
       <w:pPr>
@@ -11435,7 +13000,7 @@
           <w:lang w:val="en-US"/>
         </w:rPr>
       </w:pPr>
-      <w:hyperlink r:id="rId43" w:history="1">
+      <w:hyperlink r:id="rId49" w:history="1">
         <w:r>
           <w:rPr>
             <w:rStyle w:val="Collegamentoipertestuale"/>
@@ -11478,7 +13043,7 @@
           <w:numId w:val="35"/>
         </w:numPr>
       </w:pPr>
-      <w:hyperlink r:id="rId44" w:history="1">
+      <w:hyperlink r:id="rId50" w:history="1">
         <w:r>
           <w:rPr>
             <w:rStyle w:val="Collegamentoipertestuale"/>
@@ -11493,7 +13058,21 @@
         <w:rPr>
           <w:i/>
         </w:rPr>
-        <w:t>caricamento wireless degli sketch (ota)</w:t>
+        <w:t>caricamento wireless degli sketch (</w:t>
+      </w:r>
+      <w:proofErr w:type="spellStart"/>
+      <w:r>
+        <w:rPr>
+          <w:i/>
+        </w:rPr>
+        <w:t>ota</w:t>
+      </w:r>
+      <w:proofErr w:type="spellEnd"/>
+      <w:r>
+        <w:rPr>
+          <w:i/>
+        </w:rPr>
+        <w:t>)</w:t>
       </w:r>
       <w:r>
         <w:t>, 22.02.2019</w:t>
@@ -11507,7 +13086,7 @@
           <w:numId w:val="35"/>
         </w:numPr>
       </w:pPr>
-      <w:hyperlink r:id="rId45" w:history="1">
+      <w:hyperlink r:id="rId51" w:history="1">
         <w:r>
           <w:rPr>
             <w:rStyle w:val="Collegamentoipertestuale"/>
@@ -11542,7 +13121,7 @@
           <w:numId w:val="35"/>
         </w:numPr>
       </w:pPr>
-      <w:hyperlink r:id="rId46" w:history="1">
+      <w:hyperlink r:id="rId52" w:history="1">
         <w:r>
           <w:rPr>
             <w:rStyle w:val="Collegamentoipertestuale"/>
@@ -11571,7 +13150,7 @@
           <w:numId w:val="35"/>
         </w:numPr>
       </w:pPr>
-      <w:hyperlink r:id="rId47" w:history="1">
+      <w:hyperlink r:id="rId53" w:history="1">
         <w:r>
           <w:rPr>
             <w:rStyle w:val="Collegamentoipertestuale"/>
@@ -11582,12 +13161,56 @@
       <w:r>
         <w:t xml:space="preserve">, </w:t>
       </w:r>
+      <w:proofErr w:type="spellStart"/>
       <w:r>
         <w:rPr>
           <w:i/>
         </w:rPr>
-        <w:t>packages per l'ide di arduino – fishino</w:t>
-      </w:r>
+        <w:t>packages</w:t>
+      </w:r>
+      <w:proofErr w:type="spellEnd"/>
+      <w:r>
+        <w:rPr>
+          <w:i/>
+        </w:rPr>
+        <w:t xml:space="preserve"> per </w:t>
+      </w:r>
+      <w:proofErr w:type="spellStart"/>
+      <w:r>
+        <w:rPr>
+          <w:i/>
+        </w:rPr>
+        <w:t>l'ide</w:t>
+      </w:r>
+      <w:proofErr w:type="spellEnd"/>
+      <w:r>
+        <w:rPr>
+          <w:i/>
+        </w:rPr>
+        <w:t xml:space="preserve"> di </w:t>
+      </w:r>
+      <w:proofErr w:type="spellStart"/>
+      <w:r>
+        <w:rPr>
+          <w:i/>
+        </w:rPr>
+        <w:t>arduino</w:t>
+      </w:r>
+      <w:proofErr w:type="spellEnd"/>
+      <w:r>
+        <w:rPr>
+          <w:i/>
+        </w:rPr>
+        <w:t xml:space="preserve"> – </w:t>
+      </w:r>
+      <w:proofErr w:type="spellStart"/>
+      <w:r>
+        <w:rPr>
+          <w:i/>
+        </w:rPr>
+        <w:t>fishino</w:t>
+      </w:r>
+      <w:proofErr w:type="spellEnd"/>
       <w:r>
         <w:t>, 22.02.19</w:t>
       </w:r>
@@ -11600,7 +13223,7 @@
           <w:numId w:val="35"/>
         </w:numPr>
       </w:pPr>
-      <w:hyperlink r:id="rId48" w:history="1">
+      <w:hyperlink r:id="rId54" w:history="1">
         <w:r>
           <w:rPr>
             <w:rStyle w:val="Collegamentoipertestuale"/>
@@ -11627,8 +13250,16 @@
         <w:rPr>
           <w:i/>
         </w:rPr>
-        <w:t xml:space="preserve"> NeoPixel</w:t>
-      </w:r>
+        <w:t xml:space="preserve"> </w:t>
+      </w:r>
+      <w:proofErr w:type="spellStart"/>
+      <w:r>
+        <w:rPr>
+          <w:i/>
+        </w:rPr>
+        <w:t>NeoPixel</w:t>
+      </w:r>
+      <w:proofErr w:type="spellEnd"/>
       <w:r>
         <w:t>, 22.02.2019</w:t>
       </w:r>
@@ -11641,7 +13272,7 @@
           <w:numId w:val="35"/>
         </w:numPr>
       </w:pPr>
-      <w:hyperlink r:id="rId49" w:history="1">
+      <w:hyperlink r:id="rId55" w:history="1">
         <w:r>
           <w:rPr>
             <w:rStyle w:val="Collegamentoipertestuale"/>
@@ -11656,14 +13287,22 @@
         <w:rPr>
           <w:i/>
         </w:rPr>
-        <w:t>librerie – F</w:t>
-      </w:r>
+        <w:t xml:space="preserve">librerie – </w:t>
+      </w:r>
+      <w:proofErr w:type="spellStart"/>
       <w:r>
         <w:rPr>
           <w:i/>
         </w:rPr>
+        <w:t>F</w:t>
+      </w:r>
+      <w:r>
+        <w:rPr>
+          <w:i/>
+        </w:rPr>
         <w:t>ishino</w:t>
       </w:r>
+      <w:proofErr w:type="spellEnd"/>
       <w:r>
         <w:t>, 22.02.2019</w:t>
       </w:r>
@@ -11679,7 +13318,7 @@
           <w:lang w:val="en-US"/>
         </w:rPr>
       </w:pPr>
-      <w:hyperlink r:id="rId50" w:history="1">
+      <w:hyperlink r:id="rId56" w:history="1">
         <w:r>
           <w:rPr>
             <w:rStyle w:val="Collegamentoipertestuale"/>
@@ -11699,15 +13338,24 @@
           <w:i/>
           <w:lang w:val="en-US"/>
         </w:rPr>
-        <w:t>drivers – F</w:t>
-      </w:r>
+        <w:t xml:space="preserve">drivers – </w:t>
+      </w:r>
+      <w:proofErr w:type="spellStart"/>
       <w:r>
         <w:rPr>
           <w:i/>
           <w:lang w:val="en-US"/>
         </w:rPr>
+        <w:t>F</w:t>
+      </w:r>
+      <w:r>
+        <w:rPr>
+          <w:i/>
+          <w:lang w:val="en-US"/>
+        </w:rPr>
         <w:t>ishino</w:t>
       </w:r>
+      <w:proofErr w:type="spellEnd"/>
       <w:r>
         <w:rPr>
           <w:lang w:val="en-US"/>
@@ -11726,7 +13374,7 @@
           <w:lang w:val="it-IT"/>
         </w:rPr>
       </w:pPr>
-      <w:hyperlink r:id="rId51" w:history="1">
+      <w:hyperlink r:id="rId57" w:history="1">
         <w:r>
           <w:rPr>
             <w:rStyle w:val="Collegamentoipertestuale"/>
@@ -11745,13 +13393,27 @@
         <w:rPr>
           <w:lang w:val="it-IT"/>
         </w:rPr>
-        <w:t>RTC del F</w:t>
-      </w:r>
-      <w:r>
-        <w:rPr>
-          <w:lang w:val="it-IT"/>
-        </w:rPr>
-        <w:t>ishino, 27.02.2019</w:t>
+        <w:t xml:space="preserve">RTC del </w:t>
+      </w:r>
+      <w:proofErr w:type="spellStart"/>
+      <w:r>
+        <w:rPr>
+          <w:lang w:val="it-IT"/>
+        </w:rPr>
+        <w:t>F</w:t>
+      </w:r>
+      <w:r>
+        <w:rPr>
+          <w:lang w:val="it-IT"/>
+        </w:rPr>
+        <w:t>ishino</w:t>
+      </w:r>
+      <w:proofErr w:type="spellEnd"/>
+      <w:r>
+        <w:rPr>
+          <w:lang w:val="it-IT"/>
+        </w:rPr>
+        <w:t>, 27.02.2019</w:t>
       </w:r>
     </w:p>
     <w:p>
@@ -11769,16 +13431,16 @@
           <w:lang w:val="it-IT"/>
         </w:rPr>
       </w:pPr>
-      <w:bookmarkStart w:id="56" w:name="_Toc461179235"/>
-      <w:bookmarkStart w:id="57" w:name="_Toc9413217"/>
+      <w:bookmarkStart w:id="50" w:name="_Toc461179235"/>
+      <w:bookmarkStart w:id="51" w:name="_Toc9413217"/>
       <w:r>
         <w:rPr>
           <w:lang w:val="it-IT"/>
         </w:rPr>
         <w:t>Allegati</w:t>
       </w:r>
-      <w:bookmarkEnd w:id="56"/>
-      <w:bookmarkEnd w:id="57"/>
+      <w:bookmarkEnd w:id="50"/>
+      <w:bookmarkEnd w:id="51"/>
     </w:p>
     <w:p>
       <w:pPr>
@@ -11910,8 +13572,16 @@
         <w:rPr>
           <w:lang w:val="it-IT"/>
         </w:rPr>
-        <w:t>Mandato e/o Qdc</w:t>
-      </w:r>
+        <w:t xml:space="preserve">Mandato e/o </w:t>
+      </w:r>
+      <w:proofErr w:type="spellStart"/>
+      <w:r>
+        <w:rPr>
+          <w:lang w:val="it-IT"/>
+        </w:rPr>
+        <w:t>Qdc</w:t>
+      </w:r>
+      <w:proofErr w:type="spellEnd"/>
     </w:p>
     <w:p>
       <w:pPr>
@@ -12089,8 +13759,16 @@
             <w:rPr>
               <w:lang w:val="it-IT"/>
             </w:rPr>
-            <w:t>Gabriele Alessi, Mattia Lazzaroni, Paolo Claudio Weishaupt</w:t>
+            <w:t xml:space="preserve">Gabriele Alessi, Mattia Lazzaroni, Paolo Claudio </w:t>
           </w:r>
+          <w:proofErr w:type="spellStart"/>
+          <w:r>
+            <w:rPr>
+              <w:lang w:val="it-IT"/>
+            </w:rPr>
+            <w:t>Weishaupt</w:t>
+          </w:r>
+          <w:proofErr w:type="spellEnd"/>
         </w:p>
       </w:tc>
     </w:tr>
@@ -12267,6 +13945,7 @@
   <w:p>
     <w:pPr>
       <w:pStyle w:val="Pidipagina"/>
+      <w:jc w:val="center"/>
     </w:pPr>
     <w:r>
       <w:t>SAMT</w:t>
@@ -12286,9 +13965,6 @@
     </w:r>
     <w:r>
       <w:t>1.0</w:t>
-    </w:r>
-    <w:r>
-      <w:t xml:space="preserve"> </w:t>
     </w:r>
   </w:p>
 </w:ftr>
@@ -12520,7 +14196,7 @@
               <w:noProof/>
               <w:snapToGrid w:val="0"/>
             </w:rPr>
-            <w:t>21</w:t>
+            <w:t>23</w:t>
           </w:r>
           <w:r>
             <w:rPr>
@@ -12563,7 +14239,7 @@
               <w:noProof/>
               <w:snapToGrid w:val="0"/>
             </w:rPr>
-            <w:t>24</w:t>
+            <w:t>26</w:t>
           </w:r>
           <w:r>
             <w:rPr>
@@ -12890,7 +14566,7 @@
               <w:noProof/>
               <w:snapToGrid w:val="0"/>
             </w:rPr>
-            <w:t>23</w:t>
+            <w:t>25</w:t>
           </w:r>
           <w:r>
             <w:rPr>
@@ -12933,7 +14609,7 @@
               <w:noProof/>
               <w:snapToGrid w:val="0"/>
             </w:rPr>
-            <w:t>24</w:t>
+            <w:t>26</w:t>
           </w:r>
           <w:r>
             <w:rPr>
@@ -17896,7 +19572,7 @@
 </file>
 
 <file path=customXml/itemProps1.xml><?xml version="1.0" encoding="utf-8"?>
-<ds:datastoreItem xmlns:ds="http://schemas.openxmlformats.org/officeDocument/2006/customXml" ds:itemID="{0999988A-FD8D-470C-9FDB-A35FF2A62342}">
+<ds:datastoreItem xmlns:ds="http://schemas.openxmlformats.org/officeDocument/2006/customXml" ds:itemID="{AE992D49-0892-46E7-B38A-6F0D409AC1B8}">
   <ds:schemaRefs>
     <ds:schemaRef ds:uri="http://schemas.openxmlformats.org/officeDocument/2006/bibliography"/>
   </ds:schemaRefs>

</xml_diff>

<commit_message>
fix doc finito Implementazione
</commit_message>
<xml_diff>
--- a/Documentazione/Documentazione_Word_Clock.docx
+++ b/Documentazione/Documentazione_Word_Clock.docx
@@ -11252,21 +11252,580 @@
           <w:lang w:val="it-IT"/>
         </w:rPr>
       </w:pPr>
-    </w:p>
-    <w:p>
-      <w:pPr>
-        <w:rPr>
-          <w:lang w:val="it-IT"/>
-        </w:rPr>
-      </w:pPr>
+      <w:r>
+        <w:rPr>
+          <w:noProof/>
+          <w:lang w:val="it-IT"/>
+        </w:rPr>
+        <w:drawing>
+          <wp:anchor distT="0" distB="0" distL="114300" distR="114300" simplePos="0" relativeHeight="251695104" behindDoc="0" locked="0" layoutInCell="1" allowOverlap="1">
+            <wp:simplePos x="0" y="0"/>
+            <wp:positionH relativeFrom="margin">
+              <wp:align>center</wp:align>
+            </wp:positionH>
+            <wp:positionV relativeFrom="paragraph">
+              <wp:posOffset>437515</wp:posOffset>
+            </wp:positionV>
+            <wp:extent cx="3574090" cy="2926334"/>
+            <wp:effectExtent l="0" t="0" r="7620" b="7620"/>
+            <wp:wrapTopAndBottom/>
+            <wp:docPr id="34" name="Immagine 34"/>
+            <wp:cNvGraphicFramePr>
+              <a:graphicFrameLocks xmlns:a="http://schemas.openxmlformats.org/drawingml/2006/main" noChangeAspect="1"/>
+            </wp:cNvGraphicFramePr>
+            <a:graphic xmlns:a="http://schemas.openxmlformats.org/drawingml/2006/main">
+              <a:graphicData uri="http://schemas.openxmlformats.org/drawingml/2006/picture">
+                <pic:pic xmlns:pic="http://schemas.openxmlformats.org/drawingml/2006/picture">
+                  <pic:nvPicPr>
+                    <pic:cNvPr id="34" name="printTime.PNG"/>
+                    <pic:cNvPicPr/>
+                  </pic:nvPicPr>
+                  <pic:blipFill>
+                    <a:blip r:embed="rId46">
+                      <a:extLst>
+                        <a:ext uri="{28A0092B-C50C-407E-A947-70E740481C1C}">
+                          <a14:useLocalDpi xmlns:a14="http://schemas.microsoft.com/office/drawing/2010/main" val="0"/>
+                        </a:ext>
+                      </a:extLst>
+                    </a:blip>
+                    <a:stretch>
+                      <a:fillRect/>
+                    </a:stretch>
+                  </pic:blipFill>
+                  <pic:spPr>
+                    <a:xfrm>
+                      <a:off x="0" y="0"/>
+                      <a:ext cx="3574090" cy="2926334"/>
+                    </a:xfrm>
+                    <a:prstGeom prst="rect">
+                      <a:avLst/>
+                    </a:prstGeom>
+                  </pic:spPr>
+                </pic:pic>
+              </a:graphicData>
+            </a:graphic>
+          </wp:anchor>
+        </w:drawing>
+      </w:r>
+      <w:r>
+        <w:rPr>
+          <w:lang w:val="it-IT"/>
+        </w:rPr>
+        <w:t>È la funzione principale che utilizza tutti i metodi spiegati precedentemente per stampare l’orario completo sul word clock.</w:t>
+      </w:r>
+      <w:r>
+        <w:rPr>
+          <w:lang w:val="it-IT"/>
+        </w:rPr>
+        <w:t xml:space="preserve"> Esso necessita di tre parametri: ora, minuto e secondo.</w:t>
+      </w:r>
+    </w:p>
+    <w:p>
+      <w:pPr>
+        <w:rPr>
+          <w:lang w:val="it-IT"/>
+        </w:rPr>
+      </w:pPr>
+    </w:p>
+    <w:p>
+      <w:pPr>
+        <w:rPr>
+          <w:lang w:val="it-IT"/>
+        </w:rPr>
+      </w:pPr>
+      <w:r>
+        <w:rPr>
+          <w:lang w:val="it-IT"/>
+        </w:rPr>
+        <w:t>Inizialmente viene impostata la pausa e viene deciso tramite una variabile booleana se impostare il “meno”.</w:t>
+      </w:r>
+    </w:p>
+    <w:p>
+      <w:r>
+        <w:rPr>
+          <w:noProof/>
+          <w:lang w:val="it-IT"/>
+        </w:rPr>
+        <w:drawing>
+          <wp:anchor distT="0" distB="0" distL="114300" distR="114300" simplePos="0" relativeHeight="251696128" behindDoc="0" locked="0" layoutInCell="1" allowOverlap="1">
+            <wp:simplePos x="0" y="0"/>
+            <wp:positionH relativeFrom="margin">
+              <wp:align>center</wp:align>
+            </wp:positionH>
+            <wp:positionV relativeFrom="paragraph">
+              <wp:posOffset>142240</wp:posOffset>
+            </wp:positionV>
+            <wp:extent cx="1874682" cy="3856054"/>
+            <wp:effectExtent l="0" t="0" r="0" b="0"/>
+            <wp:wrapTopAndBottom/>
+            <wp:docPr id="35" name="Immagine 35"/>
+            <wp:cNvGraphicFramePr>
+              <a:graphicFrameLocks xmlns:a="http://schemas.openxmlformats.org/drawingml/2006/main" noChangeAspect="1"/>
+            </wp:cNvGraphicFramePr>
+            <a:graphic xmlns:a="http://schemas.openxmlformats.org/drawingml/2006/main">
+              <a:graphicData uri="http://schemas.openxmlformats.org/drawingml/2006/picture">
+                <pic:pic xmlns:pic="http://schemas.openxmlformats.org/drawingml/2006/picture">
+                  <pic:nvPicPr>
+                    <pic:cNvPr id="35" name="printHour.PNG"/>
+                    <pic:cNvPicPr/>
+                  </pic:nvPicPr>
+                  <pic:blipFill>
+                    <a:blip r:embed="rId47">
+                      <a:extLst>
+                        <a:ext uri="{28A0092B-C50C-407E-A947-70E740481C1C}">
+                          <a14:useLocalDpi xmlns:a14="http://schemas.microsoft.com/office/drawing/2010/main" val="0"/>
+                        </a:ext>
+                      </a:extLst>
+                    </a:blip>
+                    <a:stretch>
+                      <a:fillRect/>
+                    </a:stretch>
+                  </pic:blipFill>
+                  <pic:spPr>
+                    <a:xfrm>
+                      <a:off x="0" y="0"/>
+                      <a:ext cx="1874682" cy="3856054"/>
+                    </a:xfrm>
+                    <a:prstGeom prst="rect">
+                      <a:avLst/>
+                    </a:prstGeom>
+                  </pic:spPr>
+                </pic:pic>
+              </a:graphicData>
+            </a:graphic>
+          </wp:anchor>
+        </w:drawing>
+      </w:r>
+    </w:p>
+    <w:p>
+      <w:r>
+        <w:t xml:space="preserve">Poi per impostare l’ora c’è una serie di </w:t>
+      </w:r>
+      <w:proofErr w:type="spellStart"/>
+      <w:r>
+        <w:t>if</w:t>
+      </w:r>
+      <w:proofErr w:type="spellEnd"/>
+      <w:r>
+        <w:t xml:space="preserve"> che stampa l’ora corrente oppure quella successiva se il minuto è maggiore a 35.</w:t>
+      </w:r>
+    </w:p>
+    <w:p>
+      <w:r>
+        <w:rPr>
+          <w:noProof/>
+          <w:lang w:val="it-IT"/>
+        </w:rPr>
+        <w:lastRenderedPageBreak/>
+        <w:drawing>
+          <wp:anchor distT="0" distB="0" distL="114300" distR="114300" simplePos="0" relativeHeight="251697152" behindDoc="0" locked="0" layoutInCell="1" allowOverlap="1">
+            <wp:simplePos x="0" y="0"/>
+            <wp:positionH relativeFrom="margin">
+              <wp:align>center</wp:align>
+            </wp:positionH>
+            <wp:positionV relativeFrom="paragraph">
+              <wp:posOffset>0</wp:posOffset>
+            </wp:positionV>
+            <wp:extent cx="2392887" cy="1470787"/>
+            <wp:effectExtent l="0" t="0" r="7620" b="0"/>
+            <wp:wrapTopAndBottom/>
+            <wp:docPr id="36" name="Immagine 36"/>
+            <wp:cNvGraphicFramePr>
+              <a:graphicFrameLocks xmlns:a="http://schemas.openxmlformats.org/drawingml/2006/main" noChangeAspect="1"/>
+            </wp:cNvGraphicFramePr>
+            <a:graphic xmlns:a="http://schemas.openxmlformats.org/drawingml/2006/main">
+              <a:graphicData uri="http://schemas.openxmlformats.org/drawingml/2006/picture">
+                <pic:pic xmlns:pic="http://schemas.openxmlformats.org/drawingml/2006/picture">
+                  <pic:nvPicPr>
+                    <pic:cNvPr id="36" name="eIf.PNG"/>
+                    <pic:cNvPicPr/>
+                  </pic:nvPicPr>
+                  <pic:blipFill>
+                    <a:blip r:embed="rId48">
+                      <a:extLst>
+                        <a:ext uri="{28A0092B-C50C-407E-A947-70E740481C1C}">
+                          <a14:useLocalDpi xmlns:a14="http://schemas.microsoft.com/office/drawing/2010/main" val="0"/>
+                        </a:ext>
+                      </a:extLst>
+                    </a:blip>
+                    <a:stretch>
+                      <a:fillRect/>
+                    </a:stretch>
+                  </pic:blipFill>
+                  <pic:spPr>
+                    <a:xfrm>
+                      <a:off x="0" y="0"/>
+                      <a:ext cx="2392887" cy="1470787"/>
+                    </a:xfrm>
+                    <a:prstGeom prst="rect">
+                      <a:avLst/>
+                    </a:prstGeom>
+                  </pic:spPr>
+                </pic:pic>
+              </a:graphicData>
+            </a:graphic>
+          </wp:anchor>
+        </w:drawing>
+      </w:r>
+    </w:p>
+    <w:p>
+      <w:r>
+        <w:t>Tramite queste condizioni si definisce se stampare la parola “e” o meno. In genere questa lettera viene stampata quando i minuti sono da 5 a 35.</w:t>
+      </w:r>
+    </w:p>
+    <w:p>
+      <w:r>
+        <w:rPr>
+          <w:noProof/>
+          <w:lang w:val="it-IT"/>
+        </w:rPr>
+        <w:drawing>
+          <wp:anchor distT="0" distB="0" distL="114300" distR="114300" simplePos="0" relativeHeight="251698176" behindDoc="0" locked="0" layoutInCell="1" allowOverlap="1">
+            <wp:simplePos x="0" y="0"/>
+            <wp:positionH relativeFrom="margin">
+              <wp:posOffset>1598295</wp:posOffset>
+            </wp:positionH>
+            <wp:positionV relativeFrom="paragraph">
+              <wp:posOffset>145415</wp:posOffset>
+            </wp:positionV>
+            <wp:extent cx="2923540" cy="2560320"/>
+            <wp:effectExtent l="0" t="0" r="0" b="0"/>
+            <wp:wrapTopAndBottom/>
+            <wp:docPr id="37" name="Immagine 37"/>
+            <wp:cNvGraphicFramePr>
+              <a:graphicFrameLocks xmlns:a="http://schemas.openxmlformats.org/drawingml/2006/main" noChangeAspect="1"/>
+            </wp:cNvGraphicFramePr>
+            <a:graphic xmlns:a="http://schemas.openxmlformats.org/drawingml/2006/main">
+              <a:graphicData uri="http://schemas.openxmlformats.org/drawingml/2006/picture">
+                <pic:pic xmlns:pic="http://schemas.openxmlformats.org/drawingml/2006/picture">
+                  <pic:nvPicPr>
+                    <pic:cNvPr id="1" name=""/>
+                    <pic:cNvPicPr/>
+                  </pic:nvPicPr>
+                  <pic:blipFill>
+                    <a:blip r:embed="rId49">
+                      <a:extLst>
+                        <a:ext uri="{28A0092B-C50C-407E-A947-70E740481C1C}">
+                          <a14:useLocalDpi xmlns:a14="http://schemas.microsoft.com/office/drawing/2010/main" val="0"/>
+                        </a:ext>
+                      </a:extLst>
+                    </a:blip>
+                    <a:stretch>
+                      <a:fillRect/>
+                    </a:stretch>
+                  </pic:blipFill>
+                  <pic:spPr>
+                    <a:xfrm>
+                      <a:off x="0" y="0"/>
+                      <a:ext cx="2923540" cy="2560320"/>
+                    </a:xfrm>
+                    <a:prstGeom prst="rect">
+                      <a:avLst/>
+                    </a:prstGeom>
+                  </pic:spPr>
+                </pic:pic>
+              </a:graphicData>
+            </a:graphic>
+            <wp14:sizeRelH relativeFrom="margin">
+              <wp14:pctWidth>0</wp14:pctWidth>
+            </wp14:sizeRelH>
+            <wp14:sizeRelV relativeFrom="margin">
+              <wp14:pctHeight>0</wp14:pctHeight>
+            </wp14:sizeRelV>
+          </wp:anchor>
+        </w:drawing>
+      </w:r>
+    </w:p>
+    <w:p>
+      <w:pPr>
+        <w:rPr>
+          <w:lang w:val="it-IT"/>
+        </w:rPr>
+      </w:pPr>
+      <w:r>
+        <w:t>Per iniziare</w:t>
+      </w:r>
+      <w:r>
+        <w:rPr>
+          <w:lang w:val="it-IT"/>
+        </w:rPr>
+        <w:t xml:space="preserve"> con la stampa dei minuti, si istanzia una differenza che definisce se è necessario usare i pallini dei minuti quando non sono esattamente multipli di 5 (“+” e “</w:t>
+      </w:r>
+      <w:proofErr w:type="gramStart"/>
+      <w:r>
+        <w:rPr>
+          <w:lang w:val="it-IT"/>
+        </w:rPr>
+        <w:t>-“</w:t>
+      </w:r>
+      <w:proofErr w:type="gramEnd"/>
+      <w:r>
+        <w:rPr>
+          <w:lang w:val="it-IT"/>
+        </w:rPr>
+        <w:t>).</w:t>
+      </w:r>
+      <w:r>
+        <w:rPr>
+          <w:lang w:val="it-IT"/>
+        </w:rPr>
+        <w:t xml:space="preserve"> Poi si stampa il più appunto se i minuti non sono multipli di 5, altrimenti si spengono.</w:t>
+      </w:r>
+    </w:p>
+    <w:p>
+      <w:pPr>
+        <w:rPr>
+          <w:lang w:val="it-IT"/>
+        </w:rPr>
+      </w:pPr>
+    </w:p>
+    <w:p>
+      <w:pPr>
+        <w:rPr>
+          <w:lang w:val="it-IT"/>
+        </w:rPr>
+      </w:pPr>
+      <w:r>
+        <w:rPr>
+          <w:lang w:val="it-IT"/>
+        </w:rPr>
+        <w:br w:type="page"/>
+      </w:r>
+    </w:p>
+    <w:p>
+      <w:r>
+        <w:rPr>
+          <w:noProof/>
+          <w:lang w:val="it-IT"/>
+        </w:rPr>
+        <w:lastRenderedPageBreak/>
+        <w:drawing>
+          <wp:anchor distT="0" distB="0" distL="114300" distR="114300" simplePos="0" relativeHeight="251699200" behindDoc="0" locked="0" layoutInCell="1" allowOverlap="1">
+            <wp:simplePos x="0" y="0"/>
+            <wp:positionH relativeFrom="margin">
+              <wp:align>center</wp:align>
+            </wp:positionH>
+            <wp:positionV relativeFrom="paragraph">
+              <wp:posOffset>0</wp:posOffset>
+            </wp:positionV>
+            <wp:extent cx="3877945" cy="3307080"/>
+            <wp:effectExtent l="0" t="0" r="8255" b="7620"/>
+            <wp:wrapTopAndBottom/>
+            <wp:docPr id="38" name="Immagine 38"/>
+            <wp:cNvGraphicFramePr>
+              <a:graphicFrameLocks xmlns:a="http://schemas.openxmlformats.org/drawingml/2006/main" noChangeAspect="1"/>
+            </wp:cNvGraphicFramePr>
+            <a:graphic xmlns:a="http://schemas.openxmlformats.org/drawingml/2006/main">
+              <a:graphicData uri="http://schemas.openxmlformats.org/drawingml/2006/picture">
+                <pic:pic xmlns:pic="http://schemas.openxmlformats.org/drawingml/2006/picture">
+                  <pic:nvPicPr>
+                    <pic:cNvPr id="38" name="diff.PNG"/>
+                    <pic:cNvPicPr/>
+                  </pic:nvPicPr>
+                  <pic:blipFill>
+                    <a:blip r:embed="rId50">
+                      <a:extLst>
+                        <a:ext uri="{28A0092B-C50C-407E-A947-70E740481C1C}">
+                          <a14:useLocalDpi xmlns:a14="http://schemas.microsoft.com/office/drawing/2010/main" val="0"/>
+                        </a:ext>
+                      </a:extLst>
+                    </a:blip>
+                    <a:stretch>
+                      <a:fillRect/>
+                    </a:stretch>
+                  </pic:blipFill>
+                  <pic:spPr>
+                    <a:xfrm>
+                      <a:off x="0" y="0"/>
+                      <a:ext cx="3877945" cy="3307080"/>
+                    </a:xfrm>
+                    <a:prstGeom prst="rect">
+                      <a:avLst/>
+                    </a:prstGeom>
+                  </pic:spPr>
+                </pic:pic>
+              </a:graphicData>
+            </a:graphic>
+            <wp14:sizeRelH relativeFrom="margin">
+              <wp14:pctWidth>0</wp14:pctWidth>
+            </wp14:sizeRelH>
+            <wp14:sizeRelV relativeFrom="margin">
+              <wp14:pctHeight>0</wp14:pctHeight>
+            </wp14:sizeRelV>
+          </wp:anchor>
+        </w:drawing>
+      </w:r>
+    </w:p>
+    <w:p>
+      <w:r>
+        <w:rPr>
+          <w:noProof/>
+          <w:lang w:val="it-IT"/>
+        </w:rPr>
+        <w:drawing>
+          <wp:anchor distT="0" distB="0" distL="114300" distR="114300" simplePos="0" relativeHeight="251700224" behindDoc="0" locked="0" layoutInCell="1" allowOverlap="1">
+            <wp:simplePos x="0" y="0"/>
+            <wp:positionH relativeFrom="margin">
+              <wp:align>center</wp:align>
+            </wp:positionH>
+            <wp:positionV relativeFrom="paragraph">
+              <wp:posOffset>444500</wp:posOffset>
+            </wp:positionV>
+            <wp:extent cx="2683510" cy="3340100"/>
+            <wp:effectExtent l="0" t="0" r="2540" b="0"/>
+            <wp:wrapTopAndBottom/>
+            <wp:docPr id="39" name="Immagine 39"/>
+            <wp:cNvGraphicFramePr>
+              <a:graphicFrameLocks xmlns:a="http://schemas.openxmlformats.org/drawingml/2006/main" noChangeAspect="1"/>
+            </wp:cNvGraphicFramePr>
+            <a:graphic xmlns:a="http://schemas.openxmlformats.org/drawingml/2006/main">
+              <a:graphicData uri="http://schemas.openxmlformats.org/drawingml/2006/picture">
+                <pic:pic xmlns:pic="http://schemas.openxmlformats.org/drawingml/2006/picture">
+                  <pic:nvPicPr>
+                    <pic:cNvPr id="39" name="minutiIf.PNG"/>
+                    <pic:cNvPicPr/>
+                  </pic:nvPicPr>
+                  <pic:blipFill>
+                    <a:blip r:embed="rId51">
+                      <a:extLst>
+                        <a:ext uri="{28A0092B-C50C-407E-A947-70E740481C1C}">
+                          <a14:useLocalDpi xmlns:a14="http://schemas.microsoft.com/office/drawing/2010/main" val="0"/>
+                        </a:ext>
+                      </a:extLst>
+                    </a:blip>
+                    <a:stretch>
+                      <a:fillRect/>
+                    </a:stretch>
+                  </pic:blipFill>
+                  <pic:spPr>
+                    <a:xfrm>
+                      <a:off x="0" y="0"/>
+                      <a:ext cx="2683510" cy="3340100"/>
+                    </a:xfrm>
+                    <a:prstGeom prst="rect">
+                      <a:avLst/>
+                    </a:prstGeom>
+                  </pic:spPr>
+                </pic:pic>
+              </a:graphicData>
+            </a:graphic>
+            <wp14:sizeRelH relativeFrom="margin">
+              <wp14:pctWidth>0</wp14:pctWidth>
+            </wp14:sizeRelH>
+            <wp14:sizeRelV relativeFrom="margin">
+              <wp14:pctHeight>0</wp14:pctHeight>
+            </wp14:sizeRelV>
+          </wp:anchor>
+        </w:drawing>
+      </w:r>
+      <w:r>
+        <w:t xml:space="preserve">Queste linee di codice definiscono quali sono i punti dei minuti da accendere tramite l’aiuto del metodo </w:t>
+      </w:r>
+      <w:proofErr w:type="spellStart"/>
+      <w:proofErr w:type="gramStart"/>
+      <w:r>
+        <w:t>printMinutePoints</w:t>
+      </w:r>
+      <w:proofErr w:type="spellEnd"/>
+      <w:r>
+        <w:t>(</w:t>
+      </w:r>
+      <w:proofErr w:type="gramEnd"/>
+      <w:r>
+        <w:t>).</w:t>
+      </w:r>
     </w:p>
     <w:p/>
     <w:p>
       <w:r>
-        <w:br w:type="page"/>
-      </w:r>
-    </w:p>
-    <w:p/>
+        <w:t>In seguito ci sono tutte le condizioni per i minuti restanti, dove vengono accesi oppure spenti i minuti tramite i metodi che generano le parole.</w:t>
+      </w:r>
+    </w:p>
+    <w:p>
+      <w:r>
+        <w:rPr>
+          <w:noProof/>
+          <w:lang w:val="it-IT"/>
+        </w:rPr>
+        <w:drawing>
+          <wp:anchor distT="0" distB="0" distL="114300" distR="114300" simplePos="0" relativeHeight="251701248" behindDoc="0" locked="0" layoutInCell="1" allowOverlap="1">
+            <wp:simplePos x="0" y="0"/>
+            <wp:positionH relativeFrom="margin">
+              <wp:align>center</wp:align>
+            </wp:positionH>
+            <wp:positionV relativeFrom="paragraph">
+              <wp:posOffset>140970</wp:posOffset>
+            </wp:positionV>
+            <wp:extent cx="1623695" cy="266700"/>
+            <wp:effectExtent l="0" t="0" r="0" b="0"/>
+            <wp:wrapTopAndBottom/>
+            <wp:docPr id="40" name="Immagine 40"/>
+            <wp:cNvGraphicFramePr>
+              <a:graphicFrameLocks xmlns:a="http://schemas.openxmlformats.org/drawingml/2006/main" noChangeAspect="1"/>
+            </wp:cNvGraphicFramePr>
+            <a:graphic xmlns:a="http://schemas.openxmlformats.org/drawingml/2006/main">
+              <a:graphicData uri="http://schemas.openxmlformats.org/drawingml/2006/picture">
+                <pic:pic xmlns:pic="http://schemas.openxmlformats.org/drawingml/2006/picture">
+                  <pic:nvPicPr>
+                    <pic:cNvPr id="40" name="seconds.PNG"/>
+                    <pic:cNvPicPr/>
+                  </pic:nvPicPr>
+                  <pic:blipFill>
+                    <a:blip r:embed="rId52">
+                      <a:extLst>
+                        <a:ext uri="{28A0092B-C50C-407E-A947-70E740481C1C}">
+                          <a14:useLocalDpi xmlns:a14="http://schemas.microsoft.com/office/drawing/2010/main" val="0"/>
+                        </a:ext>
+                      </a:extLst>
+                    </a:blip>
+                    <a:stretch>
+                      <a:fillRect/>
+                    </a:stretch>
+                  </pic:blipFill>
+                  <pic:spPr>
+                    <a:xfrm>
+                      <a:off x="0" y="0"/>
+                      <a:ext cx="1623695" cy="266700"/>
+                    </a:xfrm>
+                    <a:prstGeom prst="rect">
+                      <a:avLst/>
+                    </a:prstGeom>
+                  </pic:spPr>
+                </pic:pic>
+              </a:graphicData>
+            </a:graphic>
+            <wp14:sizeRelH relativeFrom="margin">
+              <wp14:pctWidth>0</wp14:pctWidth>
+            </wp14:sizeRelH>
+            <wp14:sizeRelV relativeFrom="margin">
+              <wp14:pctHeight>0</wp14:pctHeight>
+            </wp14:sizeRelV>
+          </wp:anchor>
+        </w:drawing>
+      </w:r>
+    </w:p>
+    <w:p>
+      <w:r>
+        <w:t xml:space="preserve">Infine si chiama il metodo </w:t>
+      </w:r>
+      <w:proofErr w:type="spellStart"/>
+      <w:proofErr w:type="gramStart"/>
+      <w:r>
+        <w:t>printSecond</w:t>
+      </w:r>
+      <w:proofErr w:type="spellEnd"/>
+      <w:r>
+        <w:t>(</w:t>
+      </w:r>
+      <w:proofErr w:type="gramEnd"/>
+      <w:r>
+        <w:t>) e fa tutto il lavoro per ciò che riguarda la stampa dei pallini dei secondi.</w:t>
+      </w:r>
+    </w:p>
+    <w:p>
+      <w:bookmarkStart w:id="31" w:name="_GoBack"/>
+      <w:bookmarkEnd w:id="31"/>
+    </w:p>
     <w:p>
       <w:pPr>
         <w:pStyle w:val="Titolo1"/>
@@ -11274,28 +11833,29 @@
           <w:lang w:val="it-IT"/>
         </w:rPr>
       </w:pPr>
-      <w:bookmarkStart w:id="31" w:name="_Toc461179223"/>
-      <w:bookmarkStart w:id="32" w:name="_Toc9413206"/>
-      <w:r>
-        <w:rPr>
-          <w:lang w:val="it-IT"/>
-        </w:rPr>
+      <w:bookmarkStart w:id="32" w:name="_Toc461179223"/>
+      <w:bookmarkStart w:id="33" w:name="_Toc9413206"/>
+      <w:r>
+        <w:rPr>
+          <w:lang w:val="it-IT"/>
+        </w:rPr>
+        <w:lastRenderedPageBreak/>
         <w:t>Test</w:t>
       </w:r>
-      <w:bookmarkEnd w:id="31"/>
       <w:bookmarkEnd w:id="32"/>
+      <w:bookmarkEnd w:id="33"/>
     </w:p>
     <w:p>
       <w:pPr>
         <w:pStyle w:val="Titolo2"/>
       </w:pPr>
-      <w:bookmarkStart w:id="33" w:name="_Toc461179224"/>
-      <w:bookmarkStart w:id="34" w:name="_Toc9413207"/>
+      <w:bookmarkStart w:id="34" w:name="_Toc461179224"/>
+      <w:bookmarkStart w:id="35" w:name="_Toc9413207"/>
       <w:r>
         <w:t>Protocollo di test</w:t>
       </w:r>
-      <w:bookmarkEnd w:id="33"/>
       <w:bookmarkEnd w:id="34"/>
+      <w:bookmarkEnd w:id="35"/>
     </w:p>
     <w:p>
       <w:pPr>
@@ -12342,14 +12902,14 @@
       <w:pPr>
         <w:pStyle w:val="Titolo2"/>
       </w:pPr>
-      <w:bookmarkStart w:id="35" w:name="_Toc461179225"/>
-      <w:bookmarkStart w:id="36" w:name="_Toc9413208"/>
+      <w:bookmarkStart w:id="36" w:name="_Toc461179225"/>
+      <w:bookmarkStart w:id="37" w:name="_Toc9413208"/>
       <w:r>
         <w:lastRenderedPageBreak/>
         <w:t>Risultati test</w:t>
       </w:r>
-      <w:bookmarkEnd w:id="35"/>
       <w:bookmarkEnd w:id="36"/>
+      <w:bookmarkEnd w:id="37"/>
     </w:p>
     <w:p>
       <w:pPr>
@@ -12368,16 +12928,16 @@
       <w:pPr>
         <w:pStyle w:val="Titolo2"/>
       </w:pPr>
-      <w:bookmarkStart w:id="37" w:name="_Toc461179226"/>
-      <w:bookmarkStart w:id="38" w:name="_Toc9413209"/>
+      <w:bookmarkStart w:id="38" w:name="_Toc461179226"/>
+      <w:bookmarkStart w:id="39" w:name="_Toc9413209"/>
       <w:r>
         <w:t>Mancanze</w:t>
       </w:r>
       <w:r>
         <w:t>/limitazioni conosciute</w:t>
       </w:r>
-      <w:bookmarkEnd w:id="37"/>
       <w:bookmarkEnd w:id="38"/>
+      <w:bookmarkEnd w:id="39"/>
     </w:p>
     <w:p>
       <w:pPr>
@@ -12419,7 +12979,7 @@
           <w:lang w:val="it-IT"/>
         </w:rPr>
         <w:sectPr>
-          <w:footerReference w:type="first" r:id="rId46"/>
+          <w:footerReference w:type="first" r:id="rId53"/>
           <w:pgSz w:w="11906" w:h="16838"/>
           <w:pgMar w:top="1985" w:right="1134" w:bottom="1418" w:left="1134" w:header="567" w:footer="567" w:gutter="0"/>
           <w:cols w:space="720"/>
@@ -12435,8 +12995,8 @@
           <w:lang w:val="it-IT"/>
         </w:rPr>
       </w:pPr>
-      <w:bookmarkStart w:id="39" w:name="_Toc461179227"/>
-      <w:bookmarkStart w:id="40" w:name="_Toc9413210"/>
+      <w:bookmarkStart w:id="40" w:name="_Toc461179227"/>
+      <w:bookmarkStart w:id="41" w:name="_Toc9413210"/>
       <w:r>
         <w:rPr>
           <w:noProof/>
@@ -12467,7 +13027,7 @@
                     <pic:cNvPicPr/>
                   </pic:nvPicPr>
                   <pic:blipFill>
-                    <a:blip r:embed="rId47">
+                    <a:blip r:embed="rId54">
                       <a:extLst>
                         <a:ext uri="{28A0092B-C50C-407E-A947-70E740481C1C}">
                           <a14:useLocalDpi xmlns:a14="http://schemas.microsoft.com/office/drawing/2010/main" val="0"/>
@@ -12505,8 +13065,8 @@
         </w:rPr>
         <w:t>Consuntivo</w:t>
       </w:r>
-      <w:bookmarkEnd w:id="39"/>
       <w:bookmarkEnd w:id="40"/>
+      <w:bookmarkEnd w:id="41"/>
     </w:p>
     <w:p>
       <w:pPr>
@@ -12574,8 +13134,6 @@
           <w:docGrid w:linePitch="272"/>
         </w:sectPr>
       </w:pPr>
-      <w:bookmarkStart w:id="41" w:name="_GoBack"/>
-      <w:bookmarkEnd w:id="41"/>
     </w:p>
     <w:p>
       <w:pPr>
@@ -12929,7 +13487,7 @@
           <w:lang w:val="it-IT"/>
         </w:rPr>
       </w:pPr>
-      <w:hyperlink r:id="rId48" w:history="1">
+      <w:hyperlink r:id="rId55" w:history="1">
         <w:r>
           <w:rPr>
             <w:rStyle w:val="Collegamentoipertestuale"/>
@@ -13000,7 +13558,7 @@
           <w:lang w:val="en-US"/>
         </w:rPr>
       </w:pPr>
-      <w:hyperlink r:id="rId49" w:history="1">
+      <w:hyperlink r:id="rId56" w:history="1">
         <w:r>
           <w:rPr>
             <w:rStyle w:val="Collegamentoipertestuale"/>
@@ -13043,7 +13601,7 @@
           <w:numId w:val="35"/>
         </w:numPr>
       </w:pPr>
-      <w:hyperlink r:id="rId50" w:history="1">
+      <w:hyperlink r:id="rId57" w:history="1">
         <w:r>
           <w:rPr>
             <w:rStyle w:val="Collegamentoipertestuale"/>
@@ -13086,7 +13644,7 @@
           <w:numId w:val="35"/>
         </w:numPr>
       </w:pPr>
-      <w:hyperlink r:id="rId51" w:history="1">
+      <w:hyperlink r:id="rId58" w:history="1">
         <w:r>
           <w:rPr>
             <w:rStyle w:val="Collegamentoipertestuale"/>
@@ -13121,7 +13679,7 @@
           <w:numId w:val="35"/>
         </w:numPr>
       </w:pPr>
-      <w:hyperlink r:id="rId52" w:history="1">
+      <w:hyperlink r:id="rId59" w:history="1">
         <w:r>
           <w:rPr>
             <w:rStyle w:val="Collegamentoipertestuale"/>
@@ -13150,7 +13708,7 @@
           <w:numId w:val="35"/>
         </w:numPr>
       </w:pPr>
-      <w:hyperlink r:id="rId53" w:history="1">
+      <w:hyperlink r:id="rId60" w:history="1">
         <w:r>
           <w:rPr>
             <w:rStyle w:val="Collegamentoipertestuale"/>
@@ -13223,7 +13781,7 @@
           <w:numId w:val="35"/>
         </w:numPr>
       </w:pPr>
-      <w:hyperlink r:id="rId54" w:history="1">
+      <w:hyperlink r:id="rId61" w:history="1">
         <w:r>
           <w:rPr>
             <w:rStyle w:val="Collegamentoipertestuale"/>
@@ -13272,7 +13830,7 @@
           <w:numId w:val="35"/>
         </w:numPr>
       </w:pPr>
-      <w:hyperlink r:id="rId55" w:history="1">
+      <w:hyperlink r:id="rId62" w:history="1">
         <w:r>
           <w:rPr>
             <w:rStyle w:val="Collegamentoipertestuale"/>
@@ -13318,7 +13876,7 @@
           <w:lang w:val="en-US"/>
         </w:rPr>
       </w:pPr>
-      <w:hyperlink r:id="rId56" w:history="1">
+      <w:hyperlink r:id="rId63" w:history="1">
         <w:r>
           <w:rPr>
             <w:rStyle w:val="Collegamentoipertestuale"/>
@@ -13374,7 +13932,7 @@
           <w:lang w:val="it-IT"/>
         </w:rPr>
       </w:pPr>
-      <w:hyperlink r:id="rId57" w:history="1">
+      <w:hyperlink r:id="rId64" w:history="1">
         <w:r>
           <w:rPr>
             <w:rStyle w:val="Collegamentoipertestuale"/>
@@ -14196,7 +14754,7 @@
               <w:noProof/>
               <w:snapToGrid w:val="0"/>
             </w:rPr>
-            <w:t>23</w:t>
+            <w:t>25</w:t>
           </w:r>
           <w:r>
             <w:rPr>
@@ -14239,7 +14797,7 @@
               <w:noProof/>
               <w:snapToGrid w:val="0"/>
             </w:rPr>
-            <w:t>26</w:t>
+            <w:t>28</w:t>
           </w:r>
           <w:r>
             <w:rPr>
@@ -14566,7 +15124,7 @@
               <w:noProof/>
               <w:snapToGrid w:val="0"/>
             </w:rPr>
-            <w:t>25</w:t>
+            <w:t>26</w:t>
           </w:r>
           <w:r>
             <w:rPr>
@@ -14609,7 +15167,7 @@
               <w:noProof/>
               <w:snapToGrid w:val="0"/>
             </w:rPr>
-            <w:t>26</w:t>
+            <w:t>28</w:t>
           </w:r>
           <w:r>
             <w:rPr>
@@ -19572,7 +20130,7 @@
 </file>
 
 <file path=customXml/itemProps1.xml><?xml version="1.0" encoding="utf-8"?>
-<ds:datastoreItem xmlns:ds="http://schemas.openxmlformats.org/officeDocument/2006/customXml" ds:itemID="{AE992D49-0892-46E7-B38A-6F0D409AC1B8}">
+<ds:datastoreItem xmlns:ds="http://schemas.openxmlformats.org/officeDocument/2006/customXml" ds:itemID="{7D2CE37F-ED8F-4538-87EC-37B9BD391D25}">
   <ds:schemaRefs>
     <ds:schemaRef ds:uri="http://schemas.openxmlformats.org/officeDocument/2006/bibliography"/>
   </ds:schemaRefs>

</xml_diff>